<commit_message>
Update RequirementAnalysis con SD, NP e mockups
SD non completi
</commit_message>
<xml_diff>
--- a/Raw File/Requirement_Analysis_Rated.docx
+++ b/Raw File/Requirement_Analysis_Rated.docx
@@ -186,30 +186,7 @@
           <w:sz w:val="36"/>
         </w:rPr>
         <w:br/>
-      </w:r>
-      <w:r>
-        <w:rPr>
-          <w:rFonts w:ascii="Arial" w:hAnsi="Arial"/>
-          <w:b/>
-          <w:sz w:val="36"/>
-        </w:rPr>
-        <w:t>Requirement</w:t>
-      </w:r>
-      <w:r>
-        <w:rPr>
-          <w:rFonts w:ascii="Arial" w:hAnsi="Arial"/>
-          <w:b/>
-          <w:sz w:val="36"/>
-        </w:rPr>
-        <w:t xml:space="preserve"> </w:t>
-      </w:r>
-      <w:r>
-        <w:rPr>
-          <w:rFonts w:ascii="Arial" w:hAnsi="Arial"/>
-          <w:b/>
-          <w:sz w:val="36"/>
-        </w:rPr>
-        <w:t>Analysis</w:t>
+        <w:t>Requirement Analysis</w:t>
       </w:r>
       <w:r>
         <w:rPr>
@@ -1223,13 +1200,7 @@
               <w:rPr>
                 <w:sz w:val="20"/>
               </w:rPr>
-              <w:t>28</w:t>
-            </w:r>
-            <w:r>
-              <w:rPr>
-                <w:sz w:val="20"/>
-              </w:rPr>
-              <w:t>/10/2024</w:t>
+              <w:t>28/10/2024</w:t>
             </w:r>
           </w:p>
         </w:tc>
@@ -1279,19 +1250,7 @@
               <w:rPr>
                 <w:sz w:val="20"/>
               </w:rPr>
-              <w:t xml:space="preserve">Prima stesura completa del </w:t>
-            </w:r>
-            <w:r>
-              <w:rPr>
-                <w:sz w:val="20"/>
-              </w:rPr>
-              <w:t>Requirement Analysis</w:t>
-            </w:r>
-            <w:r>
-              <w:rPr>
-                <w:sz w:val="20"/>
-              </w:rPr>
-              <w:t xml:space="preserve"> comprendente: </w:t>
+              <w:t xml:space="preserve">Prima stesura completa del Requirement Analysis comprendente: </w:t>
             </w:r>
             <w:r>
               <w:rPr>
@@ -1736,16 +1695,6 @@
         </w:tc>
       </w:tr>
     </w:tbl>
-    <w:p>
-      <w:pPr>
-        <w:jc w:val="both"/>
-        <w:rPr>
-          <w:rFonts w:cs="Arial"/>
-          <w:b/>
-          <w:bCs/>
-        </w:rPr>
-      </w:pPr>
-    </w:p>
     <w:p>
       <w:pPr>
         <w:jc w:val="both"/>
@@ -4033,19 +3982,7 @@
         <w:rPr>
           <w:rFonts w:cs="Arial"/>
         </w:rPr>
-        <w:t xml:space="preserve"> Il front-end </w:t>
-      </w:r>
-      <w:r>
-        <w:rPr>
-          <w:rFonts w:cs="Arial"/>
-        </w:rPr>
-        <w:t>verrà implementato con</w:t>
-      </w:r>
-      <w:r>
-        <w:rPr>
-          <w:rFonts w:cs="Arial"/>
-        </w:rPr>
-        <w:t xml:space="preserve"> </w:t>
+        <w:t xml:space="preserve"> Il front-end verrà implementato con </w:t>
       </w:r>
       <w:r>
         <w:rPr>
@@ -4545,7 +4482,7 @@
           <w:b/>
           <w:bCs/>
         </w:rPr>
-        <w:t>Sezione 2.3.2 - Use Case Model</w:t>
+        <w:t>2.3.2 - Use Case Model</w:t>
       </w:r>
     </w:p>
     <w:p>
@@ -5030,23 +4967,7 @@
           <w:b/>
           <w:bCs/>
         </w:rPr>
-        <w:t>-</w:t>
-      </w:r>
-      <w:r>
-        <w:rPr>
-          <w:rFonts w:cs="Arial"/>
-          <w:b/>
-          <w:bCs/>
-        </w:rPr>
-        <w:t>Sign</w:t>
-      </w:r>
-      <w:r>
-        <w:rPr>
-          <w:rFonts w:cs="Arial"/>
-          <w:b/>
-          <w:bCs/>
-        </w:rPr>
-        <w:t>In</w:t>
+        <w:t>-SignIn</w:t>
       </w:r>
     </w:p>
     <w:tbl>
@@ -5094,13 +5015,7 @@
               <w:rPr>
                 <w:rFonts w:cs="Arial"/>
               </w:rPr>
-              <w:t>Sign</w:t>
-            </w:r>
-            <w:r>
-              <w:rPr>
-                <w:rFonts w:cs="Arial"/>
-              </w:rPr>
-              <w:t>In</w:t>
+              <w:t>SignIn</w:t>
             </w:r>
           </w:p>
         </w:tc>
@@ -6058,23 +5973,7 @@
           <w:b/>
           <w:bCs/>
         </w:rPr>
-        <w:t>2</w:t>
-      </w:r>
-      <w:r>
-        <w:rPr>
-          <w:rFonts w:cs="Arial"/>
-          <w:b/>
-          <w:bCs/>
-        </w:rPr>
-        <w:t>-</w:t>
-      </w:r>
-      <w:r>
-        <w:rPr>
-          <w:rFonts w:cs="Arial"/>
-          <w:b/>
-          <w:bCs/>
-        </w:rPr>
-        <w:t>Sign</w:t>
+        <w:t>2-Sign</w:t>
       </w:r>
       <w:r>
         <w:rPr>
@@ -6932,15 +6831,7 @@
           <w:b/>
           <w:bCs/>
         </w:rPr>
-        <w:t>3</w:t>
-      </w:r>
-      <w:r>
-        <w:rPr>
-          <w:rFonts w:cs="Arial"/>
-          <w:b/>
-          <w:bCs/>
-        </w:rPr>
-        <w:t>-</w:t>
+        <w:t>3-</w:t>
       </w:r>
       <w:r>
         <w:t xml:space="preserve"> </w:t>
@@ -7273,15 +7164,7 @@
           <w:b/>
           <w:bCs/>
         </w:rPr>
-        <w:t>-</w:t>
-      </w:r>
-      <w:r>
-        <w:rPr>
-          <w:rFonts w:cs="Arial"/>
-          <w:b/>
-          <w:bCs/>
-        </w:rPr>
-        <w:t>Pubblicazione di una recensione</w:t>
+        <w:t>-Pubblicazione di una recensione</w:t>
       </w:r>
     </w:p>
     <w:tbl>
@@ -8046,15 +7929,7 @@
           <w:b/>
           <w:bCs/>
         </w:rPr>
-        <w:t>7</w:t>
-      </w:r>
-      <w:r>
-        <w:rPr>
-          <w:rFonts w:cs="Arial"/>
-          <w:b/>
-          <w:bCs/>
-        </w:rPr>
-        <w:t>-</w:t>
+        <w:t>7-</w:t>
       </w:r>
       <w:r>
         <w:t xml:space="preserve"> </w:t>
@@ -8487,15 +8362,7 @@
           <w:b/>
           <w:bCs/>
         </w:rPr>
-        <w:t>08</w:t>
-      </w:r>
-      <w:r>
-        <w:rPr>
-          <w:rFonts w:cs="Arial"/>
-          <w:b/>
-          <w:bCs/>
-        </w:rPr>
-        <w:t>-</w:t>
+        <w:t>08-</w:t>
       </w:r>
       <w:r>
         <w:t xml:space="preserve"> </w:t>
@@ -8885,23 +8752,7 @@
           <w:b/>
           <w:bCs/>
         </w:rPr>
-        <w:t>0</w:t>
-      </w:r>
-      <w:r>
-        <w:rPr>
-          <w:rFonts w:cs="Arial"/>
-          <w:b/>
-          <w:bCs/>
-        </w:rPr>
-        <w:t>9</w:t>
-      </w:r>
-      <w:r>
-        <w:rPr>
-          <w:rFonts w:cs="Arial"/>
-          <w:b/>
-          <w:bCs/>
-        </w:rPr>
-        <w:t>-</w:t>
+        <w:t>09-</w:t>
       </w:r>
       <w:r>
         <w:t xml:space="preserve"> </w:t>
@@ -9252,15 +9103,7 @@
           <w:b/>
           <w:bCs/>
         </w:rPr>
-        <w:t>1</w:t>
-      </w:r>
-      <w:r>
-        <w:rPr>
-          <w:rFonts w:cs="Arial"/>
-          <w:b/>
-          <w:bCs/>
-        </w:rPr>
-        <w:t>0-</w:t>
+        <w:t>10-</w:t>
       </w:r>
       <w:r>
         <w:t xml:space="preserve"> </w:t>
@@ -9615,23 +9458,7 @@
           <w:b/>
           <w:bCs/>
         </w:rPr>
-        <w:t>1</w:t>
-      </w:r>
-      <w:r>
-        <w:rPr>
-          <w:rFonts w:cs="Arial"/>
-          <w:b/>
-          <w:bCs/>
-        </w:rPr>
-        <w:t>1</w:t>
-      </w:r>
-      <w:r>
-        <w:rPr>
-          <w:rFonts w:cs="Arial"/>
-          <w:b/>
-          <w:bCs/>
-        </w:rPr>
-        <w:t>-</w:t>
+        <w:t>11-</w:t>
       </w:r>
       <w:r>
         <w:t xml:space="preserve"> </w:t>
@@ -9989,23 +9816,7 @@
           <w:b/>
           <w:bCs/>
         </w:rPr>
-        <w:t>1</w:t>
-      </w:r>
-      <w:r>
-        <w:rPr>
-          <w:rFonts w:cs="Arial"/>
-          <w:b/>
-          <w:bCs/>
-        </w:rPr>
-        <w:t>2</w:t>
-      </w:r>
-      <w:r>
-        <w:rPr>
-          <w:rFonts w:cs="Arial"/>
-          <w:b/>
-          <w:bCs/>
-        </w:rPr>
-        <w:t>-</w:t>
+        <w:t>12-</w:t>
       </w:r>
       <w:r>
         <w:t xml:space="preserve"> </w:t>
@@ -10421,15 +10232,7 @@
           <w:b/>
           <w:bCs/>
         </w:rPr>
-        <w:t>4</w:t>
-      </w:r>
-      <w:r>
-        <w:rPr>
-          <w:rFonts w:cs="Arial"/>
-          <w:b/>
-          <w:bCs/>
-        </w:rPr>
-        <w:t>-</w:t>
+        <w:t>4-</w:t>
       </w:r>
       <w:r>
         <w:t xml:space="preserve"> </w:t>
@@ -10703,6 +10506,1850 @@
         <w:jc w:val="both"/>
         <w:rPr>
           <w:rFonts w:cs="Arial"/>
+        </w:rPr>
+      </w:pPr>
+    </w:p>
+    <w:p>
+      <w:pPr>
+        <w:jc w:val="both"/>
+        <w:rPr>
+          <w:rFonts w:cs="Arial"/>
+          <w:b/>
+          <w:bCs/>
+          <w:lang w:val="en-US"/>
+        </w:rPr>
+      </w:pPr>
+      <w:r>
+        <w:rPr>
+          <w:rFonts w:cs="Arial"/>
+          <w:b/>
+          <w:bCs/>
+          <w:lang w:val="en-US"/>
+        </w:rPr>
+        <w:t>2.3.3 Object Model</w:t>
+      </w:r>
+    </w:p>
+    <w:p>
+      <w:pPr>
+        <w:jc w:val="both"/>
+        <w:rPr>
+          <w:rFonts w:cs="Arial"/>
+          <w:b/>
+          <w:bCs/>
+        </w:rPr>
+      </w:pPr>
+      <w:r>
+        <w:rPr>
+          <w:noProof/>
+        </w:rPr>
+        <w:drawing>
+          <wp:inline distT="0" distB="0" distL="0" distR="0" wp14:anchorId="4E5F54FF" wp14:editId="1AC0ACCF">
+            <wp:extent cx="6120130" cy="3283585"/>
+            <wp:effectExtent l="0" t="0" r="0" b="0"/>
+            <wp:docPr id="801828663" name="Picture 1" descr="A diagram of a computer&#10;&#10;Description automatically generated"/>
+            <wp:cNvGraphicFramePr>
+              <a:graphicFrameLocks xmlns:a="http://schemas.openxmlformats.org/drawingml/2006/main" noChangeAspect="1"/>
+            </wp:cNvGraphicFramePr>
+            <a:graphic xmlns:a="http://schemas.openxmlformats.org/drawingml/2006/main">
+              <a:graphicData uri="http://schemas.openxmlformats.org/drawingml/2006/picture">
+                <pic:pic xmlns:pic="http://schemas.openxmlformats.org/drawingml/2006/picture">
+                  <pic:nvPicPr>
+                    <pic:cNvPr id="801828663" name="Picture 1" descr="A diagram of a computer&#10;&#10;Description automatically generated"/>
+                    <pic:cNvPicPr>
+                      <a:picLocks noChangeAspect="1" noChangeArrowheads="1"/>
+                    </pic:cNvPicPr>
+                  </pic:nvPicPr>
+                  <pic:blipFill>
+                    <a:blip r:embed="rId11">
+                      <a:extLst>
+                        <a:ext uri="{28A0092B-C50C-407E-A947-70E740481C1C}">
+                          <a14:useLocalDpi xmlns:a14="http://schemas.microsoft.com/office/drawing/2010/main" val="0"/>
+                        </a:ext>
+                      </a:extLst>
+                    </a:blip>
+                    <a:srcRect/>
+                    <a:stretch>
+                      <a:fillRect/>
+                    </a:stretch>
+                  </pic:blipFill>
+                  <pic:spPr bwMode="auto">
+                    <a:xfrm>
+                      <a:off x="0" y="0"/>
+                      <a:ext cx="6120130" cy="3283585"/>
+                    </a:xfrm>
+                    <a:prstGeom prst="rect">
+                      <a:avLst/>
+                    </a:prstGeom>
+                    <a:noFill/>
+                    <a:ln>
+                      <a:noFill/>
+                    </a:ln>
+                  </pic:spPr>
+                </pic:pic>
+              </a:graphicData>
+            </a:graphic>
+          </wp:inline>
+        </w:drawing>
+      </w:r>
+    </w:p>
+    <w:p>
+      <w:pPr>
+        <w:jc w:val="both"/>
+        <w:rPr>
+          <w:rFonts w:cs="Arial"/>
+          <w:b/>
+          <w:bCs/>
+        </w:rPr>
+      </w:pPr>
+    </w:p>
+    <w:p>
+      <w:pPr>
+        <w:jc w:val="both"/>
+        <w:rPr>
+          <w:rFonts w:cs="Arial"/>
+          <w:b/>
+          <w:bCs/>
+        </w:rPr>
+      </w:pPr>
+    </w:p>
+    <w:p>
+      <w:pPr>
+        <w:jc w:val="both"/>
+        <w:rPr>
+          <w:rFonts w:cs="Arial"/>
+          <w:b/>
+          <w:bCs/>
+        </w:rPr>
+      </w:pPr>
+    </w:p>
+    <w:p>
+      <w:pPr>
+        <w:jc w:val="both"/>
+        <w:rPr>
+          <w:rFonts w:cs="Arial"/>
+          <w:b/>
+          <w:bCs/>
+        </w:rPr>
+      </w:pPr>
+    </w:p>
+    <w:p>
+      <w:pPr>
+        <w:jc w:val="both"/>
+        <w:rPr>
+          <w:rFonts w:cs="Arial"/>
+          <w:b/>
+          <w:bCs/>
+        </w:rPr>
+      </w:pPr>
+    </w:p>
+    <w:p>
+      <w:pPr>
+        <w:jc w:val="both"/>
+        <w:rPr>
+          <w:rFonts w:cs="Arial"/>
+          <w:b/>
+          <w:bCs/>
+        </w:rPr>
+      </w:pPr>
+    </w:p>
+    <w:p>
+      <w:pPr>
+        <w:jc w:val="both"/>
+        <w:rPr>
+          <w:rFonts w:cs="Arial"/>
+          <w:b/>
+          <w:bCs/>
+        </w:rPr>
+      </w:pPr>
+    </w:p>
+    <w:p>
+      <w:pPr>
+        <w:jc w:val="both"/>
+        <w:rPr>
+          <w:rFonts w:cs="Arial"/>
+          <w:b/>
+          <w:bCs/>
+        </w:rPr>
+      </w:pPr>
+      <w:r>
+        <w:rPr>
+          <w:rFonts w:cs="Arial"/>
+          <w:b/>
+          <w:bCs/>
+        </w:rPr>
+        <w:lastRenderedPageBreak/>
+        <w:t>2.3.4 Dynamic Model</w:t>
+      </w:r>
+    </w:p>
+    <w:p>
+      <w:pPr>
+        <w:jc w:val="both"/>
+        <w:rPr>
+          <w:rFonts w:cs="Arial"/>
+          <w:b/>
+          <w:bCs/>
+        </w:rPr>
+      </w:pPr>
+      <w:r>
+        <w:rPr>
+          <w:rFonts w:cs="Arial"/>
+          <w:b/>
+          <w:bCs/>
+        </w:rPr>
+        <w:t>SD01 – LogIn</w:t>
+      </w:r>
+    </w:p>
+    <w:p>
+      <w:pPr>
+        <w:jc w:val="both"/>
+        <w:rPr>
+          <w:rFonts w:cs="Arial"/>
+          <w:b/>
+          <w:bCs/>
+        </w:rPr>
+      </w:pPr>
+      <w:r>
+        <w:rPr>
+          <w:rFonts w:cs="Arial"/>
+          <w:b/>
+          <w:bCs/>
+        </w:rPr>
+        <w:drawing>
+          <wp:inline distT="0" distB="0" distL="0" distR="0" wp14:anchorId="29700BF0" wp14:editId="232AB587">
+            <wp:extent cx="6120130" cy="2118360"/>
+            <wp:effectExtent l="0" t="0" r="0" b="0"/>
+            <wp:docPr id="2051035379" name="Picture 1" descr="A diagram of a diagram&#10;&#10;Description automatically generated"/>
+            <wp:cNvGraphicFramePr>
+              <a:graphicFrameLocks xmlns:a="http://schemas.openxmlformats.org/drawingml/2006/main" noChangeAspect="1"/>
+            </wp:cNvGraphicFramePr>
+            <a:graphic xmlns:a="http://schemas.openxmlformats.org/drawingml/2006/main">
+              <a:graphicData uri="http://schemas.openxmlformats.org/drawingml/2006/picture">
+                <pic:pic xmlns:pic="http://schemas.openxmlformats.org/drawingml/2006/picture">
+                  <pic:nvPicPr>
+                    <pic:cNvPr id="2051035379" name="Picture 1" descr="A diagram of a diagram&#10;&#10;Description automatically generated"/>
+                    <pic:cNvPicPr/>
+                  </pic:nvPicPr>
+                  <pic:blipFill>
+                    <a:blip r:embed="rId12"/>
+                    <a:stretch>
+                      <a:fillRect/>
+                    </a:stretch>
+                  </pic:blipFill>
+                  <pic:spPr>
+                    <a:xfrm>
+                      <a:off x="0" y="0"/>
+                      <a:ext cx="6120130" cy="2118360"/>
+                    </a:xfrm>
+                    <a:prstGeom prst="rect">
+                      <a:avLst/>
+                    </a:prstGeom>
+                  </pic:spPr>
+                </pic:pic>
+              </a:graphicData>
+            </a:graphic>
+          </wp:inline>
+        </w:drawing>
+      </w:r>
+    </w:p>
+    <w:p>
+      <w:pPr>
+        <w:jc w:val="both"/>
+        <w:rPr>
+          <w:rFonts w:cs="Arial"/>
+          <w:b/>
+          <w:bCs/>
+        </w:rPr>
+      </w:pPr>
+      <w:r>
+        <w:rPr>
+          <w:rFonts w:cs="Arial"/>
+          <w:b/>
+          <w:bCs/>
+        </w:rPr>
+        <w:t>SD01.1 – LogIn Errato</w:t>
+      </w:r>
+    </w:p>
+    <w:p>
+      <w:pPr>
+        <w:jc w:val="both"/>
+        <w:rPr>
+          <w:rFonts w:cs="Arial"/>
+          <w:b/>
+          <w:bCs/>
+        </w:rPr>
+      </w:pPr>
+      <w:r>
+        <w:rPr>
+          <w:rFonts w:cs="Arial"/>
+          <w:b/>
+          <w:bCs/>
+        </w:rPr>
+        <w:drawing>
+          <wp:inline distT="0" distB="0" distL="0" distR="0" wp14:anchorId="6A730EF7" wp14:editId="6AD8AA00">
+            <wp:extent cx="6120130" cy="2554605"/>
+            <wp:effectExtent l="0" t="0" r="0" b="0"/>
+            <wp:docPr id="193259778" name="Picture 1" descr="A diagram of a software program&#10;&#10;Description automatically generated with medium confidence"/>
+            <wp:cNvGraphicFramePr>
+              <a:graphicFrameLocks xmlns:a="http://schemas.openxmlformats.org/drawingml/2006/main" noChangeAspect="1"/>
+            </wp:cNvGraphicFramePr>
+            <a:graphic xmlns:a="http://schemas.openxmlformats.org/drawingml/2006/main">
+              <a:graphicData uri="http://schemas.openxmlformats.org/drawingml/2006/picture">
+                <pic:pic xmlns:pic="http://schemas.openxmlformats.org/drawingml/2006/picture">
+                  <pic:nvPicPr>
+                    <pic:cNvPr id="193259778" name="Picture 1" descr="A diagram of a software program&#10;&#10;Description automatically generated with medium confidence"/>
+                    <pic:cNvPicPr/>
+                  </pic:nvPicPr>
+                  <pic:blipFill>
+                    <a:blip r:embed="rId13"/>
+                    <a:stretch>
+                      <a:fillRect/>
+                    </a:stretch>
+                  </pic:blipFill>
+                  <pic:spPr>
+                    <a:xfrm>
+                      <a:off x="0" y="0"/>
+                      <a:ext cx="6120130" cy="2554605"/>
+                    </a:xfrm>
+                    <a:prstGeom prst="rect">
+                      <a:avLst/>
+                    </a:prstGeom>
+                  </pic:spPr>
+                </pic:pic>
+              </a:graphicData>
+            </a:graphic>
+          </wp:inline>
+        </w:drawing>
+      </w:r>
+    </w:p>
+    <w:p>
+      <w:pPr>
+        <w:jc w:val="both"/>
+        <w:rPr>
+          <w:rFonts w:cs="Arial"/>
+          <w:b/>
+          <w:bCs/>
+        </w:rPr>
+      </w:pPr>
+      <w:r>
+        <w:rPr>
+          <w:rFonts w:cs="Arial"/>
+          <w:b/>
+          <w:bCs/>
+        </w:rPr>
+        <w:t>SD02 – SignIn</w:t>
+      </w:r>
+    </w:p>
+    <w:p>
+      <w:pPr>
+        <w:jc w:val="both"/>
+        <w:rPr>
+          <w:rFonts w:cs="Arial"/>
+          <w:b/>
+          <w:bCs/>
+        </w:rPr>
+      </w:pPr>
+      <w:r>
+        <w:rPr>
+          <w:rFonts w:cs="Arial"/>
+          <w:b/>
+          <w:bCs/>
+        </w:rPr>
+        <w:drawing>
+          <wp:inline distT="0" distB="0" distL="0" distR="0" wp14:anchorId="2EB2C983" wp14:editId="2A86F7C5">
+            <wp:extent cx="6120130" cy="1983740"/>
+            <wp:effectExtent l="0" t="0" r="0" b="0"/>
+            <wp:docPr id="664057208" name="Picture 1" descr="A diagram of a diagram&#10;&#10;Description automatically generated"/>
+            <wp:cNvGraphicFramePr>
+              <a:graphicFrameLocks xmlns:a="http://schemas.openxmlformats.org/drawingml/2006/main" noChangeAspect="1"/>
+            </wp:cNvGraphicFramePr>
+            <a:graphic xmlns:a="http://schemas.openxmlformats.org/drawingml/2006/main">
+              <a:graphicData uri="http://schemas.openxmlformats.org/drawingml/2006/picture">
+                <pic:pic xmlns:pic="http://schemas.openxmlformats.org/drawingml/2006/picture">
+                  <pic:nvPicPr>
+                    <pic:cNvPr id="664057208" name="Picture 1" descr="A diagram of a diagram&#10;&#10;Description automatically generated"/>
+                    <pic:cNvPicPr/>
+                  </pic:nvPicPr>
+                  <pic:blipFill>
+                    <a:blip r:embed="rId14"/>
+                    <a:stretch>
+                      <a:fillRect/>
+                    </a:stretch>
+                  </pic:blipFill>
+                  <pic:spPr>
+                    <a:xfrm>
+                      <a:off x="0" y="0"/>
+                      <a:ext cx="6120130" cy="1983740"/>
+                    </a:xfrm>
+                    <a:prstGeom prst="rect">
+                      <a:avLst/>
+                    </a:prstGeom>
+                  </pic:spPr>
+                </pic:pic>
+              </a:graphicData>
+            </a:graphic>
+          </wp:inline>
+        </w:drawing>
+      </w:r>
+    </w:p>
+    <w:p>
+      <w:pPr>
+        <w:jc w:val="both"/>
+        <w:rPr>
+          <w:rFonts w:cs="Arial"/>
+          <w:b/>
+          <w:bCs/>
+        </w:rPr>
+      </w:pPr>
+    </w:p>
+    <w:p>
+      <w:pPr>
+        <w:jc w:val="both"/>
+        <w:rPr>
+          <w:rFonts w:cs="Arial"/>
+          <w:b/>
+          <w:bCs/>
+        </w:rPr>
+      </w:pPr>
+    </w:p>
+    <w:p>
+      <w:pPr>
+        <w:jc w:val="both"/>
+        <w:rPr>
+          <w:rFonts w:cs="Arial"/>
+          <w:b/>
+          <w:bCs/>
+        </w:rPr>
+      </w:pPr>
+      <w:r>
+        <w:rPr>
+          <w:rFonts w:cs="Arial"/>
+          <w:b/>
+          <w:bCs/>
+        </w:rPr>
+        <w:lastRenderedPageBreak/>
+        <w:t>SD02.1 – SignIn Errato</w:t>
+      </w:r>
+    </w:p>
+    <w:p>
+      <w:pPr>
+        <w:jc w:val="both"/>
+        <w:rPr>
+          <w:rFonts w:cs="Arial"/>
+          <w:b/>
+          <w:bCs/>
+        </w:rPr>
+      </w:pPr>
+      <w:r>
+        <w:rPr>
+          <w:rFonts w:cs="Arial"/>
+          <w:b/>
+          <w:bCs/>
+        </w:rPr>
+        <w:drawing>
+          <wp:inline distT="0" distB="0" distL="0" distR="0" wp14:anchorId="2B098F06" wp14:editId="7ED0DFE7">
+            <wp:extent cx="5532599" cy="2156647"/>
+            <wp:effectExtent l="0" t="0" r="0" b="0"/>
+            <wp:docPr id="412490228" name="Picture 1" descr="A diagram of a computer program&#10;&#10;Description automatically generated with medium confidence"/>
+            <wp:cNvGraphicFramePr>
+              <a:graphicFrameLocks xmlns:a="http://schemas.openxmlformats.org/drawingml/2006/main" noChangeAspect="1"/>
+            </wp:cNvGraphicFramePr>
+            <a:graphic xmlns:a="http://schemas.openxmlformats.org/drawingml/2006/main">
+              <a:graphicData uri="http://schemas.openxmlformats.org/drawingml/2006/picture">
+                <pic:pic xmlns:pic="http://schemas.openxmlformats.org/drawingml/2006/picture">
+                  <pic:nvPicPr>
+                    <pic:cNvPr id="412490228" name="Picture 1" descr="A diagram of a computer program&#10;&#10;Description automatically generated with medium confidence"/>
+                    <pic:cNvPicPr/>
+                  </pic:nvPicPr>
+                  <pic:blipFill>
+                    <a:blip r:embed="rId15"/>
+                    <a:stretch>
+                      <a:fillRect/>
+                    </a:stretch>
+                  </pic:blipFill>
+                  <pic:spPr>
+                    <a:xfrm>
+                      <a:off x="0" y="0"/>
+                      <a:ext cx="5532599" cy="2156647"/>
+                    </a:xfrm>
+                    <a:prstGeom prst="rect">
+                      <a:avLst/>
+                    </a:prstGeom>
+                  </pic:spPr>
+                </pic:pic>
+              </a:graphicData>
+            </a:graphic>
+          </wp:inline>
+        </w:drawing>
+      </w:r>
+    </w:p>
+    <w:p>
+      <w:pPr>
+        <w:jc w:val="both"/>
+        <w:rPr>
+          <w:rFonts w:cs="Arial"/>
+          <w:b/>
+          <w:bCs/>
+        </w:rPr>
+      </w:pPr>
+      <w:r>
+        <w:rPr>
+          <w:rFonts w:cs="Arial"/>
+          <w:b/>
+          <w:bCs/>
+        </w:rPr>
+        <w:t>SD03 – LogOut</w:t>
+      </w:r>
+    </w:p>
+    <w:p>
+      <w:pPr>
+        <w:jc w:val="both"/>
+        <w:rPr>
+          <w:rFonts w:cs="Arial"/>
+          <w:b/>
+          <w:bCs/>
+        </w:rPr>
+      </w:pPr>
+      <w:r>
+        <w:rPr>
+          <w:rFonts w:cs="Arial"/>
+          <w:b/>
+          <w:bCs/>
+        </w:rPr>
+        <w:drawing>
+          <wp:inline distT="0" distB="0" distL="0" distR="0" wp14:anchorId="67AF651F" wp14:editId="75F34963">
+            <wp:extent cx="6120130" cy="1642110"/>
+            <wp:effectExtent l="0" t="0" r="0" b="0"/>
+            <wp:docPr id="1407092411" name="Picture 1" descr="A diagram of a computer&#10;&#10;Description automatically generated"/>
+            <wp:cNvGraphicFramePr>
+              <a:graphicFrameLocks xmlns:a="http://schemas.openxmlformats.org/drawingml/2006/main" noChangeAspect="1"/>
+            </wp:cNvGraphicFramePr>
+            <a:graphic xmlns:a="http://schemas.openxmlformats.org/drawingml/2006/main">
+              <a:graphicData uri="http://schemas.openxmlformats.org/drawingml/2006/picture">
+                <pic:pic xmlns:pic="http://schemas.openxmlformats.org/drawingml/2006/picture">
+                  <pic:nvPicPr>
+                    <pic:cNvPr id="1407092411" name="Picture 1" descr="A diagram of a computer&#10;&#10;Description automatically generated"/>
+                    <pic:cNvPicPr/>
+                  </pic:nvPicPr>
+                  <pic:blipFill>
+                    <a:blip r:embed="rId16"/>
+                    <a:stretch>
+                      <a:fillRect/>
+                    </a:stretch>
+                  </pic:blipFill>
+                  <pic:spPr>
+                    <a:xfrm>
+                      <a:off x="0" y="0"/>
+                      <a:ext cx="6120130" cy="1642110"/>
+                    </a:xfrm>
+                    <a:prstGeom prst="rect">
+                      <a:avLst/>
+                    </a:prstGeom>
+                  </pic:spPr>
+                </pic:pic>
+              </a:graphicData>
+            </a:graphic>
+          </wp:inline>
+        </w:drawing>
+      </w:r>
+    </w:p>
+    <w:p>
+      <w:pPr>
+        <w:jc w:val="both"/>
+        <w:rPr>
+          <w:rFonts w:cs="Arial"/>
+          <w:b/>
+          <w:bCs/>
+        </w:rPr>
+      </w:pPr>
+      <w:r>
+        <w:rPr>
+          <w:rFonts w:cs="Arial"/>
+          <w:b/>
+          <w:bCs/>
+        </w:rPr>
+        <w:t>SD04 – Ricerca di un film dalla barra di ricerca</w:t>
+      </w:r>
+    </w:p>
+    <w:p>
+      <w:pPr>
+        <w:jc w:val="both"/>
+        <w:rPr>
+          <w:rFonts w:cs="Arial"/>
+          <w:b/>
+          <w:bCs/>
+        </w:rPr>
+      </w:pPr>
+      <w:r>
+        <w:rPr>
+          <w:rFonts w:cs="Arial"/>
+          <w:b/>
+          <w:bCs/>
+        </w:rPr>
+        <w:drawing>
+          <wp:inline distT="0" distB="0" distL="0" distR="0" wp14:anchorId="2EBBBBD3" wp14:editId="33CF682A">
+            <wp:extent cx="5546272" cy="2401869"/>
+            <wp:effectExtent l="0" t="0" r="0" b="0"/>
+            <wp:docPr id="810665244" name="Picture 1" descr="A diagram of a film&#10;&#10;Description automatically generated"/>
+            <wp:cNvGraphicFramePr>
+              <a:graphicFrameLocks xmlns:a="http://schemas.openxmlformats.org/drawingml/2006/main" noChangeAspect="1"/>
+            </wp:cNvGraphicFramePr>
+            <a:graphic xmlns:a="http://schemas.openxmlformats.org/drawingml/2006/main">
+              <a:graphicData uri="http://schemas.openxmlformats.org/drawingml/2006/picture">
+                <pic:pic xmlns:pic="http://schemas.openxmlformats.org/drawingml/2006/picture">
+                  <pic:nvPicPr>
+                    <pic:cNvPr id="810665244" name="Picture 1" descr="A diagram of a film&#10;&#10;Description automatically generated"/>
+                    <pic:cNvPicPr/>
+                  </pic:nvPicPr>
+                  <pic:blipFill>
+                    <a:blip r:embed="rId17"/>
+                    <a:stretch>
+                      <a:fillRect/>
+                    </a:stretch>
+                  </pic:blipFill>
+                  <pic:spPr>
+                    <a:xfrm>
+                      <a:off x="0" y="0"/>
+                      <a:ext cx="5549641" cy="2403328"/>
+                    </a:xfrm>
+                    <a:prstGeom prst="rect">
+                      <a:avLst/>
+                    </a:prstGeom>
+                  </pic:spPr>
+                </pic:pic>
+              </a:graphicData>
+            </a:graphic>
+          </wp:inline>
+        </w:drawing>
+      </w:r>
+    </w:p>
+    <w:p>
+      <w:pPr>
+        <w:jc w:val="both"/>
+        <w:rPr>
+          <w:rFonts w:cs="Arial"/>
+          <w:b/>
+          <w:bCs/>
+        </w:rPr>
+      </w:pPr>
+    </w:p>
+    <w:p>
+      <w:pPr>
+        <w:jc w:val="both"/>
+        <w:rPr>
+          <w:rFonts w:cs="Arial"/>
+          <w:b/>
+          <w:bCs/>
+        </w:rPr>
+      </w:pPr>
+    </w:p>
+    <w:p>
+      <w:pPr>
+        <w:jc w:val="both"/>
+        <w:rPr>
+          <w:rFonts w:cs="Arial"/>
+          <w:b/>
+          <w:bCs/>
+        </w:rPr>
+      </w:pPr>
+    </w:p>
+    <w:p>
+      <w:pPr>
+        <w:jc w:val="both"/>
+        <w:rPr>
+          <w:rFonts w:cs="Arial"/>
+          <w:b/>
+          <w:bCs/>
+        </w:rPr>
+      </w:pPr>
+    </w:p>
+    <w:p>
+      <w:pPr>
+        <w:jc w:val="both"/>
+        <w:rPr>
+          <w:rFonts w:cs="Arial"/>
+          <w:b/>
+          <w:bCs/>
+        </w:rPr>
+      </w:pPr>
+    </w:p>
+    <w:p>
+      <w:pPr>
+        <w:jc w:val="both"/>
+        <w:rPr>
+          <w:rFonts w:cs="Arial"/>
+          <w:b/>
+          <w:bCs/>
+        </w:rPr>
+      </w:pPr>
+      <w:r>
+        <w:rPr>
+          <w:rFonts w:cs="Arial"/>
+          <w:b/>
+          <w:bCs/>
+        </w:rPr>
+        <w:lastRenderedPageBreak/>
+        <w:t>2.3.4 Schemi di navigazione</w:t>
+      </w:r>
+    </w:p>
+    <w:p>
+      <w:pPr>
+        <w:jc w:val="both"/>
+        <w:rPr>
+          <w:rFonts w:cs="Arial"/>
+          <w:b/>
+          <w:bCs/>
+        </w:rPr>
+      </w:pPr>
+      <w:r>
+        <w:rPr>
+          <w:rFonts w:cs="Arial"/>
+          <w:b/>
+          <w:bCs/>
+        </w:rPr>
+        <w:t>NP01 – Utente</w:t>
+      </w:r>
+    </w:p>
+    <w:p>
+      <w:pPr>
+        <w:jc w:val="both"/>
+        <w:rPr>
+          <w:rFonts w:cs="Arial"/>
+          <w:b/>
+          <w:bCs/>
+        </w:rPr>
+      </w:pPr>
+      <w:r>
+        <w:rPr>
+          <w:noProof/>
+        </w:rPr>
+        <w:drawing>
+          <wp:inline distT="0" distB="0" distL="0" distR="0" wp14:anchorId="7686499A" wp14:editId="6D17FACA">
+            <wp:extent cx="4535280" cy="3698149"/>
+            <wp:effectExtent l="0" t="0" r="0" b="0"/>
+            <wp:docPr id="900336386" name="Picture 9" descr="A diagram of a diagram&#10;&#10;Description automatically generated"/>
+            <wp:cNvGraphicFramePr>
+              <a:graphicFrameLocks xmlns:a="http://schemas.openxmlformats.org/drawingml/2006/main" noChangeAspect="1"/>
+            </wp:cNvGraphicFramePr>
+            <a:graphic xmlns:a="http://schemas.openxmlformats.org/drawingml/2006/main">
+              <a:graphicData uri="http://schemas.openxmlformats.org/drawingml/2006/picture">
+                <pic:pic xmlns:pic="http://schemas.openxmlformats.org/drawingml/2006/picture">
+                  <pic:nvPicPr>
+                    <pic:cNvPr id="900336386" name="Picture 9" descr="A diagram of a diagram&#10;&#10;Description automatically generated"/>
+                    <pic:cNvPicPr>
+                      <a:picLocks noChangeAspect="1" noChangeArrowheads="1"/>
+                    </pic:cNvPicPr>
+                  </pic:nvPicPr>
+                  <pic:blipFill>
+                    <a:blip r:embed="rId18">
+                      <a:extLst>
+                        <a:ext uri="{28A0092B-C50C-407E-A947-70E740481C1C}">
+                          <a14:useLocalDpi xmlns:a14="http://schemas.microsoft.com/office/drawing/2010/main" val="0"/>
+                        </a:ext>
+                      </a:extLst>
+                    </a:blip>
+                    <a:srcRect/>
+                    <a:stretch>
+                      <a:fillRect/>
+                    </a:stretch>
+                  </pic:blipFill>
+                  <pic:spPr bwMode="auto">
+                    <a:xfrm>
+                      <a:off x="0" y="0"/>
+                      <a:ext cx="4544231" cy="3705448"/>
+                    </a:xfrm>
+                    <a:prstGeom prst="rect">
+                      <a:avLst/>
+                    </a:prstGeom>
+                    <a:noFill/>
+                    <a:ln>
+                      <a:noFill/>
+                    </a:ln>
+                  </pic:spPr>
+                </pic:pic>
+              </a:graphicData>
+            </a:graphic>
+          </wp:inline>
+        </w:drawing>
+      </w:r>
+    </w:p>
+    <w:p>
+      <w:pPr>
+        <w:jc w:val="both"/>
+        <w:rPr>
+          <w:rFonts w:cs="Arial"/>
+          <w:b/>
+          <w:bCs/>
+        </w:rPr>
+      </w:pPr>
+      <w:r>
+        <w:rPr>
+          <w:rFonts w:cs="Arial"/>
+          <w:b/>
+          <w:bCs/>
+        </w:rPr>
+        <w:t>NP02 – Utente Registrato</w:t>
+      </w:r>
+    </w:p>
+    <w:p>
+      <w:pPr>
+        <w:jc w:val="both"/>
+        <w:rPr>
+          <w:rFonts w:cs="Arial"/>
+          <w:b/>
+          <w:bCs/>
+        </w:rPr>
+      </w:pPr>
+      <w:r>
+        <w:rPr>
+          <w:noProof/>
+        </w:rPr>
+        <w:drawing>
+          <wp:inline distT="0" distB="0" distL="0" distR="0" wp14:anchorId="621C6DF5" wp14:editId="721CC0EE">
+            <wp:extent cx="5791200" cy="4138202"/>
+            <wp:effectExtent l="0" t="0" r="0" b="0"/>
+            <wp:docPr id="862432719" name="Picture 10" descr="A diagram of a flowchart&#10;&#10;Description automatically generated"/>
+            <wp:cNvGraphicFramePr>
+              <a:graphicFrameLocks xmlns:a="http://schemas.openxmlformats.org/drawingml/2006/main" noChangeAspect="1"/>
+            </wp:cNvGraphicFramePr>
+            <a:graphic xmlns:a="http://schemas.openxmlformats.org/drawingml/2006/main">
+              <a:graphicData uri="http://schemas.openxmlformats.org/drawingml/2006/picture">
+                <pic:pic xmlns:pic="http://schemas.openxmlformats.org/drawingml/2006/picture">
+                  <pic:nvPicPr>
+                    <pic:cNvPr id="862432719" name="Picture 10" descr="A diagram of a flowchart&#10;&#10;Description automatically generated"/>
+                    <pic:cNvPicPr>
+                      <a:picLocks noChangeAspect="1" noChangeArrowheads="1"/>
+                    </pic:cNvPicPr>
+                  </pic:nvPicPr>
+                  <pic:blipFill>
+                    <a:blip r:embed="rId19">
+                      <a:extLst>
+                        <a:ext uri="{28A0092B-C50C-407E-A947-70E740481C1C}">
+                          <a14:useLocalDpi xmlns:a14="http://schemas.microsoft.com/office/drawing/2010/main" val="0"/>
+                        </a:ext>
+                      </a:extLst>
+                    </a:blip>
+                    <a:srcRect/>
+                    <a:stretch>
+                      <a:fillRect/>
+                    </a:stretch>
+                  </pic:blipFill>
+                  <pic:spPr bwMode="auto">
+                    <a:xfrm>
+                      <a:off x="0" y="0"/>
+                      <a:ext cx="5798849" cy="4143668"/>
+                    </a:xfrm>
+                    <a:prstGeom prst="rect">
+                      <a:avLst/>
+                    </a:prstGeom>
+                    <a:noFill/>
+                    <a:ln>
+                      <a:noFill/>
+                    </a:ln>
+                  </pic:spPr>
+                </pic:pic>
+              </a:graphicData>
+            </a:graphic>
+          </wp:inline>
+        </w:drawing>
+      </w:r>
+    </w:p>
+    <w:p>
+      <w:pPr>
+        <w:jc w:val="both"/>
+        <w:rPr>
+          <w:rFonts w:cs="Arial"/>
+          <w:b/>
+          <w:bCs/>
+        </w:rPr>
+      </w:pPr>
+      <w:r>
+        <w:rPr>
+          <w:rFonts w:cs="Arial"/>
+          <w:b/>
+          <w:bCs/>
+        </w:rPr>
+        <w:lastRenderedPageBreak/>
+        <w:t xml:space="preserve">NP03 </w:t>
+      </w:r>
+      <w:r>
+        <w:rPr>
+          <w:rFonts w:cs="Arial"/>
+          <w:b/>
+          <w:bCs/>
+        </w:rPr>
+        <w:t>–</w:t>
+      </w:r>
+      <w:r>
+        <w:rPr>
+          <w:rFonts w:cs="Arial"/>
+          <w:b/>
+          <w:bCs/>
+        </w:rPr>
+        <w:t xml:space="preserve"> Moderatore</w:t>
+      </w:r>
+    </w:p>
+    <w:p>
+      <w:pPr>
+        <w:jc w:val="both"/>
+        <w:rPr>
+          <w:rFonts w:cs="Arial"/>
+          <w:b/>
+          <w:bCs/>
+        </w:rPr>
+      </w:pPr>
+      <w:r>
+        <w:rPr>
+          <w:noProof/>
+        </w:rPr>
+        <w:drawing>
+          <wp:inline distT="0" distB="0" distL="0" distR="0" wp14:anchorId="1BFCAE62" wp14:editId="12D3DFC0">
+            <wp:extent cx="5845629" cy="3156931"/>
+            <wp:effectExtent l="0" t="0" r="3175" b="5715"/>
+            <wp:docPr id="118070183" name="Picture 11" descr="A diagram of a company&#10;&#10;Description automatically generated"/>
+            <wp:cNvGraphicFramePr>
+              <a:graphicFrameLocks xmlns:a="http://schemas.openxmlformats.org/drawingml/2006/main" noChangeAspect="1"/>
+            </wp:cNvGraphicFramePr>
+            <a:graphic xmlns:a="http://schemas.openxmlformats.org/drawingml/2006/main">
+              <a:graphicData uri="http://schemas.openxmlformats.org/drawingml/2006/picture">
+                <pic:pic xmlns:pic="http://schemas.openxmlformats.org/drawingml/2006/picture">
+                  <pic:nvPicPr>
+                    <pic:cNvPr id="118070183" name="Picture 11" descr="A diagram of a company&#10;&#10;Description automatically generated"/>
+                    <pic:cNvPicPr>
+                      <a:picLocks noChangeAspect="1" noChangeArrowheads="1"/>
+                    </pic:cNvPicPr>
+                  </pic:nvPicPr>
+                  <pic:blipFill>
+                    <a:blip r:embed="rId20">
+                      <a:extLst>
+                        <a:ext uri="{28A0092B-C50C-407E-A947-70E740481C1C}">
+                          <a14:useLocalDpi xmlns:a14="http://schemas.microsoft.com/office/drawing/2010/main" val="0"/>
+                        </a:ext>
+                      </a:extLst>
+                    </a:blip>
+                    <a:srcRect/>
+                    <a:stretch>
+                      <a:fillRect/>
+                    </a:stretch>
+                  </pic:blipFill>
+                  <pic:spPr bwMode="auto">
+                    <a:xfrm>
+                      <a:off x="0" y="0"/>
+                      <a:ext cx="5851901" cy="3160318"/>
+                    </a:xfrm>
+                    <a:prstGeom prst="rect">
+                      <a:avLst/>
+                    </a:prstGeom>
+                    <a:noFill/>
+                    <a:ln>
+                      <a:noFill/>
+                    </a:ln>
+                  </pic:spPr>
+                </pic:pic>
+              </a:graphicData>
+            </a:graphic>
+          </wp:inline>
+        </w:drawing>
+      </w:r>
+    </w:p>
+    <w:p>
+      <w:pPr>
+        <w:jc w:val="both"/>
+        <w:rPr>
+          <w:rFonts w:cs="Arial"/>
+          <w:b/>
+          <w:bCs/>
+        </w:rPr>
+      </w:pPr>
+      <w:r>
+        <w:rPr>
+          <w:rFonts w:cs="Arial"/>
+          <w:b/>
+          <w:bCs/>
+        </w:rPr>
+        <w:t>MP04 – Gestore del catalogo</w:t>
+      </w:r>
+    </w:p>
+    <w:p>
+      <w:pPr>
+        <w:jc w:val="both"/>
+        <w:rPr>
+          <w:rFonts w:cs="Arial"/>
+          <w:b/>
+          <w:bCs/>
+        </w:rPr>
+      </w:pPr>
+      <w:r>
+        <w:rPr>
+          <w:noProof/>
+        </w:rPr>
+        <w:drawing>
+          <wp:inline distT="0" distB="0" distL="0" distR="0" wp14:anchorId="70E6957F" wp14:editId="101841F2">
+            <wp:extent cx="4658995" cy="2982595"/>
+            <wp:effectExtent l="0" t="0" r="8255" b="8255"/>
+            <wp:docPr id="784885163" name="Picture 12" descr="A diagram of a brand&#10;&#10;Description automatically generated"/>
+            <wp:cNvGraphicFramePr>
+              <a:graphicFrameLocks xmlns:a="http://schemas.openxmlformats.org/drawingml/2006/main" noChangeAspect="1"/>
+            </wp:cNvGraphicFramePr>
+            <a:graphic xmlns:a="http://schemas.openxmlformats.org/drawingml/2006/main">
+              <a:graphicData uri="http://schemas.openxmlformats.org/drawingml/2006/picture">
+                <pic:pic xmlns:pic="http://schemas.openxmlformats.org/drawingml/2006/picture">
+                  <pic:nvPicPr>
+                    <pic:cNvPr id="784885163" name="Picture 12" descr="A diagram of a brand&#10;&#10;Description automatically generated"/>
+                    <pic:cNvPicPr>
+                      <a:picLocks noChangeAspect="1" noChangeArrowheads="1"/>
+                    </pic:cNvPicPr>
+                  </pic:nvPicPr>
+                  <pic:blipFill>
+                    <a:blip r:embed="rId21">
+                      <a:extLst>
+                        <a:ext uri="{28A0092B-C50C-407E-A947-70E740481C1C}">
+                          <a14:useLocalDpi xmlns:a14="http://schemas.microsoft.com/office/drawing/2010/main" val="0"/>
+                        </a:ext>
+                      </a:extLst>
+                    </a:blip>
+                    <a:srcRect/>
+                    <a:stretch>
+                      <a:fillRect/>
+                    </a:stretch>
+                  </pic:blipFill>
+                  <pic:spPr bwMode="auto">
+                    <a:xfrm>
+                      <a:off x="0" y="0"/>
+                      <a:ext cx="4658995" cy="2982595"/>
+                    </a:xfrm>
+                    <a:prstGeom prst="rect">
+                      <a:avLst/>
+                    </a:prstGeom>
+                    <a:noFill/>
+                    <a:ln>
+                      <a:noFill/>
+                    </a:ln>
+                  </pic:spPr>
+                </pic:pic>
+              </a:graphicData>
+            </a:graphic>
+          </wp:inline>
+        </w:drawing>
+      </w:r>
+    </w:p>
+    <w:p>
+      <w:pPr>
+        <w:jc w:val="both"/>
+        <w:rPr>
+          <w:rFonts w:cs="Arial"/>
+          <w:b/>
+          <w:bCs/>
+        </w:rPr>
+      </w:pPr>
+    </w:p>
+    <w:p>
+      <w:pPr>
+        <w:jc w:val="both"/>
+        <w:rPr>
+          <w:rFonts w:cs="Arial"/>
+          <w:b/>
+          <w:bCs/>
+        </w:rPr>
+      </w:pPr>
+    </w:p>
+    <w:p>
+      <w:pPr>
+        <w:jc w:val="both"/>
+        <w:rPr>
+          <w:rFonts w:cs="Arial"/>
+          <w:b/>
+          <w:bCs/>
+        </w:rPr>
+      </w:pPr>
+    </w:p>
+    <w:p>
+      <w:pPr>
+        <w:jc w:val="both"/>
+        <w:rPr>
+          <w:rFonts w:cs="Arial"/>
+          <w:b/>
+          <w:bCs/>
+        </w:rPr>
+      </w:pPr>
+    </w:p>
+    <w:p>
+      <w:pPr>
+        <w:jc w:val="both"/>
+        <w:rPr>
+          <w:rFonts w:cs="Arial"/>
+          <w:b/>
+          <w:bCs/>
+        </w:rPr>
+      </w:pPr>
+    </w:p>
+    <w:p>
+      <w:pPr>
+        <w:jc w:val="both"/>
+        <w:rPr>
+          <w:rFonts w:cs="Arial"/>
+          <w:b/>
+          <w:bCs/>
+        </w:rPr>
+      </w:pPr>
+    </w:p>
+    <w:p>
+      <w:pPr>
+        <w:jc w:val="both"/>
+        <w:rPr>
+          <w:rFonts w:cs="Arial"/>
+          <w:b/>
+          <w:bCs/>
+        </w:rPr>
+      </w:pPr>
+      <w:r>
+        <w:rPr>
+          <w:rFonts w:cs="Arial"/>
+          <w:b/>
+          <w:bCs/>
+        </w:rPr>
+        <w:lastRenderedPageBreak/>
+        <w:t>2.3.5 Mock-ups</w:t>
+      </w:r>
+    </w:p>
+    <w:p>
+      <w:pPr>
+        <w:jc w:val="both"/>
+        <w:rPr>
+          <w:rFonts w:cs="Arial"/>
+          <w:b/>
+          <w:bCs/>
+        </w:rPr>
+      </w:pPr>
+      <w:r>
+        <w:rPr>
+          <w:rFonts w:cs="Arial"/>
+          <w:b/>
+          <w:bCs/>
+        </w:rPr>
+        <w:t>M01 – Login</w:t>
+      </w:r>
+    </w:p>
+    <w:p>
+      <w:pPr>
+        <w:jc w:val="both"/>
+        <w:rPr>
+          <w:rFonts w:cs="Arial"/>
+          <w:b/>
+          <w:bCs/>
+        </w:rPr>
+      </w:pPr>
+      <w:r>
+        <w:rPr>
+          <w:noProof/>
+        </w:rPr>
+        <w:drawing>
+          <wp:inline distT="0" distB="0" distL="0" distR="0" wp14:anchorId="1F41D563" wp14:editId="53718516">
+            <wp:extent cx="6120130" cy="3457575"/>
+            <wp:effectExtent l="0" t="0" r="0" b="9525"/>
+            <wp:docPr id="1869735122" name="Picture 2" descr="A screenshot of a login page&#10;&#10;Description automatically generated"/>
+            <wp:cNvGraphicFramePr>
+              <a:graphicFrameLocks xmlns:a="http://schemas.openxmlformats.org/drawingml/2006/main" noChangeAspect="1"/>
+            </wp:cNvGraphicFramePr>
+            <a:graphic xmlns:a="http://schemas.openxmlformats.org/drawingml/2006/main">
+              <a:graphicData uri="http://schemas.openxmlformats.org/drawingml/2006/picture">
+                <pic:pic xmlns:pic="http://schemas.openxmlformats.org/drawingml/2006/picture">
+                  <pic:nvPicPr>
+                    <pic:cNvPr id="1869735122" name="Picture 2" descr="A screenshot of a login page&#10;&#10;Description automatically generated"/>
+                    <pic:cNvPicPr>
+                      <a:picLocks noChangeAspect="1" noChangeArrowheads="1"/>
+                    </pic:cNvPicPr>
+                  </pic:nvPicPr>
+                  <pic:blipFill>
+                    <a:blip r:embed="rId22">
+                      <a:extLst>
+                        <a:ext uri="{28A0092B-C50C-407E-A947-70E740481C1C}">
+                          <a14:useLocalDpi xmlns:a14="http://schemas.microsoft.com/office/drawing/2010/main" val="0"/>
+                        </a:ext>
+                      </a:extLst>
+                    </a:blip>
+                    <a:srcRect/>
+                    <a:stretch>
+                      <a:fillRect/>
+                    </a:stretch>
+                  </pic:blipFill>
+                  <pic:spPr bwMode="auto">
+                    <a:xfrm>
+                      <a:off x="0" y="0"/>
+                      <a:ext cx="6120130" cy="3457575"/>
+                    </a:xfrm>
+                    <a:prstGeom prst="rect">
+                      <a:avLst/>
+                    </a:prstGeom>
+                    <a:noFill/>
+                    <a:ln>
+                      <a:noFill/>
+                    </a:ln>
+                  </pic:spPr>
+                </pic:pic>
+              </a:graphicData>
+            </a:graphic>
+          </wp:inline>
+        </w:drawing>
+      </w:r>
+    </w:p>
+    <w:p>
+      <w:pPr>
+        <w:jc w:val="both"/>
+        <w:rPr>
+          <w:rFonts w:cs="Arial"/>
+          <w:b/>
+          <w:bCs/>
+        </w:rPr>
+      </w:pPr>
+      <w:r>
+        <w:rPr>
+          <w:rFonts w:cs="Arial"/>
+          <w:b/>
+          <w:bCs/>
+        </w:rPr>
+        <w:t>M02 – Registrazione</w:t>
+      </w:r>
+    </w:p>
+    <w:p>
+      <w:pPr>
+        <w:jc w:val="both"/>
+        <w:rPr>
+          <w:rFonts w:cs="Arial"/>
+          <w:b/>
+          <w:bCs/>
+        </w:rPr>
+      </w:pPr>
+      <w:r>
+        <w:rPr>
+          <w:noProof/>
+        </w:rPr>
+        <w:drawing>
+          <wp:inline distT="0" distB="0" distL="0" distR="0" wp14:anchorId="1CF9C92D" wp14:editId="746EA7FE">
+            <wp:extent cx="6120130" cy="3441700"/>
+            <wp:effectExtent l="0" t="0" r="0" b="6350"/>
+            <wp:docPr id="1842736151" name="Picture 3" descr="A screenshot of a login form&#10;&#10;Description automatically generated"/>
+            <wp:cNvGraphicFramePr>
+              <a:graphicFrameLocks xmlns:a="http://schemas.openxmlformats.org/drawingml/2006/main" noChangeAspect="1"/>
+            </wp:cNvGraphicFramePr>
+            <a:graphic xmlns:a="http://schemas.openxmlformats.org/drawingml/2006/main">
+              <a:graphicData uri="http://schemas.openxmlformats.org/drawingml/2006/picture">
+                <pic:pic xmlns:pic="http://schemas.openxmlformats.org/drawingml/2006/picture">
+                  <pic:nvPicPr>
+                    <pic:cNvPr id="1842736151" name="Picture 3" descr="A screenshot of a login form&#10;&#10;Description automatically generated"/>
+                    <pic:cNvPicPr>
+                      <a:picLocks noChangeAspect="1" noChangeArrowheads="1"/>
+                    </pic:cNvPicPr>
+                  </pic:nvPicPr>
+                  <pic:blipFill>
+                    <a:blip r:embed="rId23">
+                      <a:extLst>
+                        <a:ext uri="{28A0092B-C50C-407E-A947-70E740481C1C}">
+                          <a14:useLocalDpi xmlns:a14="http://schemas.microsoft.com/office/drawing/2010/main" val="0"/>
+                        </a:ext>
+                      </a:extLst>
+                    </a:blip>
+                    <a:srcRect/>
+                    <a:stretch>
+                      <a:fillRect/>
+                    </a:stretch>
+                  </pic:blipFill>
+                  <pic:spPr bwMode="auto">
+                    <a:xfrm>
+                      <a:off x="0" y="0"/>
+                      <a:ext cx="6120130" cy="3441700"/>
+                    </a:xfrm>
+                    <a:prstGeom prst="rect">
+                      <a:avLst/>
+                    </a:prstGeom>
+                    <a:noFill/>
+                    <a:ln>
+                      <a:noFill/>
+                    </a:ln>
+                  </pic:spPr>
+                </pic:pic>
+              </a:graphicData>
+            </a:graphic>
+          </wp:inline>
+        </w:drawing>
+      </w:r>
+    </w:p>
+    <w:p>
+      <w:pPr>
+        <w:jc w:val="both"/>
+        <w:rPr>
+          <w:rFonts w:cs="Arial"/>
+          <w:b/>
+          <w:bCs/>
+        </w:rPr>
+      </w:pPr>
+    </w:p>
+    <w:p>
+      <w:pPr>
+        <w:jc w:val="both"/>
+        <w:rPr>
+          <w:rFonts w:cs="Arial"/>
+          <w:b/>
+          <w:bCs/>
+        </w:rPr>
+      </w:pPr>
+    </w:p>
+    <w:p>
+      <w:pPr>
+        <w:jc w:val="both"/>
+        <w:rPr>
+          <w:rFonts w:cs="Arial"/>
+          <w:b/>
+          <w:bCs/>
+        </w:rPr>
+      </w:pPr>
+    </w:p>
+    <w:p>
+      <w:pPr>
+        <w:jc w:val="both"/>
+        <w:rPr>
+          <w:rFonts w:cs="Arial"/>
+          <w:b/>
+          <w:bCs/>
+        </w:rPr>
+      </w:pPr>
+      <w:r>
+        <w:rPr>
+          <w:rFonts w:cs="Arial"/>
+          <w:b/>
+          <w:bCs/>
+        </w:rPr>
+        <w:lastRenderedPageBreak/>
+        <w:t>M03 – Catalogo Film</w:t>
+      </w:r>
+    </w:p>
+    <w:p>
+      <w:pPr>
+        <w:jc w:val="both"/>
+        <w:rPr>
+          <w:rFonts w:cs="Arial"/>
+          <w:b/>
+          <w:bCs/>
+        </w:rPr>
+      </w:pPr>
+      <w:r>
+        <w:rPr>
+          <w:noProof/>
+        </w:rPr>
+        <w:drawing>
+          <wp:inline distT="0" distB="0" distL="0" distR="0" wp14:anchorId="78EEEAE6" wp14:editId="48C05B22">
+            <wp:extent cx="6120130" cy="3444240"/>
+            <wp:effectExtent l="0" t="0" r="0" b="3810"/>
+            <wp:docPr id="485116819" name="Picture 4" descr="A screenshot of a computer&#10;&#10;Description automatically generated"/>
+            <wp:cNvGraphicFramePr>
+              <a:graphicFrameLocks xmlns:a="http://schemas.openxmlformats.org/drawingml/2006/main" noChangeAspect="1"/>
+            </wp:cNvGraphicFramePr>
+            <a:graphic xmlns:a="http://schemas.openxmlformats.org/drawingml/2006/main">
+              <a:graphicData uri="http://schemas.openxmlformats.org/drawingml/2006/picture">
+                <pic:pic xmlns:pic="http://schemas.openxmlformats.org/drawingml/2006/picture">
+                  <pic:nvPicPr>
+                    <pic:cNvPr id="485116819" name="Picture 4" descr="A screenshot of a computer&#10;&#10;Description automatically generated"/>
+                    <pic:cNvPicPr>
+                      <a:picLocks noChangeAspect="1" noChangeArrowheads="1"/>
+                    </pic:cNvPicPr>
+                  </pic:nvPicPr>
+                  <pic:blipFill>
+                    <a:blip r:embed="rId24">
+                      <a:extLst>
+                        <a:ext uri="{28A0092B-C50C-407E-A947-70E740481C1C}">
+                          <a14:useLocalDpi xmlns:a14="http://schemas.microsoft.com/office/drawing/2010/main" val="0"/>
+                        </a:ext>
+                      </a:extLst>
+                    </a:blip>
+                    <a:srcRect/>
+                    <a:stretch>
+                      <a:fillRect/>
+                    </a:stretch>
+                  </pic:blipFill>
+                  <pic:spPr bwMode="auto">
+                    <a:xfrm>
+                      <a:off x="0" y="0"/>
+                      <a:ext cx="6120130" cy="3444240"/>
+                    </a:xfrm>
+                    <a:prstGeom prst="rect">
+                      <a:avLst/>
+                    </a:prstGeom>
+                    <a:noFill/>
+                    <a:ln>
+                      <a:noFill/>
+                    </a:ln>
+                  </pic:spPr>
+                </pic:pic>
+              </a:graphicData>
+            </a:graphic>
+          </wp:inline>
+        </w:drawing>
+      </w:r>
+    </w:p>
+    <w:p>
+      <w:pPr>
+        <w:jc w:val="both"/>
+        <w:rPr>
+          <w:rFonts w:cs="Arial"/>
+          <w:b/>
+          <w:bCs/>
+        </w:rPr>
+      </w:pPr>
+      <w:r>
+        <w:rPr>
+          <w:rFonts w:cs="Arial"/>
+          <w:b/>
+          <w:bCs/>
+        </w:rPr>
+        <w:t>M04 – Catalogo Film (vista del Gestore del catalogo)</w:t>
+      </w:r>
+    </w:p>
+    <w:p>
+      <w:pPr>
+        <w:jc w:val="both"/>
+        <w:rPr>
+          <w:rFonts w:cs="Arial"/>
+          <w:b/>
+          <w:bCs/>
+        </w:rPr>
+      </w:pPr>
+      <w:r>
+        <w:rPr>
+          <w:noProof/>
+        </w:rPr>
+        <w:drawing>
+          <wp:inline distT="0" distB="0" distL="0" distR="0" wp14:anchorId="2F5CBA20" wp14:editId="0FBAF8E5">
+            <wp:extent cx="6120130" cy="3421380"/>
+            <wp:effectExtent l="0" t="0" r="0" b="7620"/>
+            <wp:docPr id="1914246904" name="Picture 5" descr="A screenshot of a computer&#10;&#10;Description automatically generated"/>
+            <wp:cNvGraphicFramePr>
+              <a:graphicFrameLocks xmlns:a="http://schemas.openxmlformats.org/drawingml/2006/main" noChangeAspect="1"/>
+            </wp:cNvGraphicFramePr>
+            <a:graphic xmlns:a="http://schemas.openxmlformats.org/drawingml/2006/main">
+              <a:graphicData uri="http://schemas.openxmlformats.org/drawingml/2006/picture">
+                <pic:pic xmlns:pic="http://schemas.openxmlformats.org/drawingml/2006/picture">
+                  <pic:nvPicPr>
+                    <pic:cNvPr id="1914246904" name="Picture 5" descr="A screenshot of a computer&#10;&#10;Description automatically generated"/>
+                    <pic:cNvPicPr>
+                      <a:picLocks noChangeAspect="1" noChangeArrowheads="1"/>
+                    </pic:cNvPicPr>
+                  </pic:nvPicPr>
+                  <pic:blipFill>
+                    <a:blip r:embed="rId25">
+                      <a:extLst>
+                        <a:ext uri="{28A0092B-C50C-407E-A947-70E740481C1C}">
+                          <a14:useLocalDpi xmlns:a14="http://schemas.microsoft.com/office/drawing/2010/main" val="0"/>
+                        </a:ext>
+                      </a:extLst>
+                    </a:blip>
+                    <a:srcRect/>
+                    <a:stretch>
+                      <a:fillRect/>
+                    </a:stretch>
+                  </pic:blipFill>
+                  <pic:spPr bwMode="auto">
+                    <a:xfrm>
+                      <a:off x="0" y="0"/>
+                      <a:ext cx="6120130" cy="3421380"/>
+                    </a:xfrm>
+                    <a:prstGeom prst="rect">
+                      <a:avLst/>
+                    </a:prstGeom>
+                    <a:noFill/>
+                    <a:ln>
+                      <a:noFill/>
+                    </a:ln>
+                  </pic:spPr>
+                </pic:pic>
+              </a:graphicData>
+            </a:graphic>
+          </wp:inline>
+        </w:drawing>
+      </w:r>
+    </w:p>
+    <w:p>
+      <w:pPr>
+        <w:jc w:val="both"/>
+        <w:rPr>
+          <w:rFonts w:cs="Arial"/>
+          <w:b/>
+          <w:bCs/>
+        </w:rPr>
+      </w:pPr>
+    </w:p>
+    <w:p>
+      <w:pPr>
+        <w:jc w:val="both"/>
+        <w:rPr>
+          <w:rFonts w:cs="Arial"/>
+          <w:b/>
+          <w:bCs/>
+        </w:rPr>
+      </w:pPr>
+    </w:p>
+    <w:p>
+      <w:pPr>
+        <w:jc w:val="both"/>
+        <w:rPr>
+          <w:rFonts w:cs="Arial"/>
+          <w:b/>
+          <w:bCs/>
+        </w:rPr>
+      </w:pPr>
+    </w:p>
+    <w:p>
+      <w:pPr>
+        <w:jc w:val="both"/>
+        <w:rPr>
+          <w:rFonts w:cs="Arial"/>
+          <w:b/>
+          <w:bCs/>
+        </w:rPr>
+      </w:pPr>
+    </w:p>
+    <w:p>
+      <w:pPr>
+        <w:jc w:val="both"/>
+        <w:rPr>
+          <w:rFonts w:cs="Arial"/>
+          <w:b/>
+          <w:bCs/>
+        </w:rPr>
+      </w:pPr>
+      <w:r>
+        <w:rPr>
+          <w:rFonts w:cs="Arial"/>
+          <w:b/>
+          <w:bCs/>
+        </w:rPr>
+        <w:lastRenderedPageBreak/>
+        <w:t>M05 – Scheda Film</w:t>
+      </w:r>
+    </w:p>
+    <w:p>
+      <w:pPr>
+        <w:jc w:val="both"/>
+        <w:rPr>
+          <w:rFonts w:cs="Arial"/>
+          <w:b/>
+          <w:bCs/>
+        </w:rPr>
+      </w:pPr>
+      <w:r>
+        <w:rPr>
+          <w:noProof/>
+        </w:rPr>
+        <w:drawing>
+          <wp:inline distT="0" distB="0" distL="0" distR="0" wp14:anchorId="46DF109F" wp14:editId="056F970A">
+            <wp:extent cx="6120130" cy="3443605"/>
+            <wp:effectExtent l="0" t="0" r="0" b="4445"/>
+            <wp:docPr id="294862100" name="Picture 6" descr="A screenshot of a computer&#10;&#10;Description automatically generated"/>
+            <wp:cNvGraphicFramePr>
+              <a:graphicFrameLocks xmlns:a="http://schemas.openxmlformats.org/drawingml/2006/main" noChangeAspect="1"/>
+            </wp:cNvGraphicFramePr>
+            <a:graphic xmlns:a="http://schemas.openxmlformats.org/drawingml/2006/main">
+              <a:graphicData uri="http://schemas.openxmlformats.org/drawingml/2006/picture">
+                <pic:pic xmlns:pic="http://schemas.openxmlformats.org/drawingml/2006/picture">
+                  <pic:nvPicPr>
+                    <pic:cNvPr id="294862100" name="Picture 6" descr="A screenshot of a computer&#10;&#10;Description automatically generated"/>
+                    <pic:cNvPicPr>
+                      <a:picLocks noChangeAspect="1" noChangeArrowheads="1"/>
+                    </pic:cNvPicPr>
+                  </pic:nvPicPr>
+                  <pic:blipFill>
+                    <a:blip r:embed="rId26">
+                      <a:extLst>
+                        <a:ext uri="{28A0092B-C50C-407E-A947-70E740481C1C}">
+                          <a14:useLocalDpi xmlns:a14="http://schemas.microsoft.com/office/drawing/2010/main" val="0"/>
+                        </a:ext>
+                      </a:extLst>
+                    </a:blip>
+                    <a:srcRect/>
+                    <a:stretch>
+                      <a:fillRect/>
+                    </a:stretch>
+                  </pic:blipFill>
+                  <pic:spPr bwMode="auto">
+                    <a:xfrm>
+                      <a:off x="0" y="0"/>
+                      <a:ext cx="6120130" cy="3443605"/>
+                    </a:xfrm>
+                    <a:prstGeom prst="rect">
+                      <a:avLst/>
+                    </a:prstGeom>
+                    <a:noFill/>
+                    <a:ln>
+                      <a:noFill/>
+                    </a:ln>
+                  </pic:spPr>
+                </pic:pic>
+              </a:graphicData>
+            </a:graphic>
+          </wp:inline>
+        </w:drawing>
+      </w:r>
+    </w:p>
+    <w:p>
+      <w:pPr>
+        <w:jc w:val="both"/>
+        <w:rPr>
+          <w:rFonts w:cs="Arial"/>
+          <w:b/>
+          <w:bCs/>
+        </w:rPr>
+      </w:pPr>
+      <w:r>
+        <w:rPr>
+          <w:rFonts w:cs="Arial"/>
+          <w:b/>
+          <w:bCs/>
+        </w:rPr>
+        <w:t>M06 – Profilo Utente</w:t>
+      </w:r>
+    </w:p>
+    <w:p>
+      <w:pPr>
+        <w:jc w:val="both"/>
+        <w:rPr>
+          <w:rFonts w:cs="Arial"/>
+          <w:b/>
+          <w:bCs/>
+        </w:rPr>
+      </w:pPr>
+      <w:r>
+        <w:rPr>
+          <w:noProof/>
+        </w:rPr>
+        <w:drawing>
+          <wp:inline distT="0" distB="0" distL="0" distR="0" wp14:anchorId="0650F9F3" wp14:editId="4ADC4857">
+            <wp:extent cx="6120130" cy="3448685"/>
+            <wp:effectExtent l="0" t="0" r="0" b="0"/>
+            <wp:docPr id="1521409234" name="Picture 7" descr="A screenshot of a computer&#10;&#10;Description automatically generated"/>
+            <wp:cNvGraphicFramePr>
+              <a:graphicFrameLocks xmlns:a="http://schemas.openxmlformats.org/drawingml/2006/main" noChangeAspect="1"/>
+            </wp:cNvGraphicFramePr>
+            <a:graphic xmlns:a="http://schemas.openxmlformats.org/drawingml/2006/main">
+              <a:graphicData uri="http://schemas.openxmlformats.org/drawingml/2006/picture">
+                <pic:pic xmlns:pic="http://schemas.openxmlformats.org/drawingml/2006/picture">
+                  <pic:nvPicPr>
+                    <pic:cNvPr id="1521409234" name="Picture 7" descr="A screenshot of a computer&#10;&#10;Description automatically generated"/>
+                    <pic:cNvPicPr>
+                      <a:picLocks noChangeAspect="1" noChangeArrowheads="1"/>
+                    </pic:cNvPicPr>
+                  </pic:nvPicPr>
+                  <pic:blipFill>
+                    <a:blip r:embed="rId27">
+                      <a:extLst>
+                        <a:ext uri="{28A0092B-C50C-407E-A947-70E740481C1C}">
+                          <a14:useLocalDpi xmlns:a14="http://schemas.microsoft.com/office/drawing/2010/main" val="0"/>
+                        </a:ext>
+                      </a:extLst>
+                    </a:blip>
+                    <a:srcRect/>
+                    <a:stretch>
+                      <a:fillRect/>
+                    </a:stretch>
+                  </pic:blipFill>
+                  <pic:spPr bwMode="auto">
+                    <a:xfrm>
+                      <a:off x="0" y="0"/>
+                      <a:ext cx="6120130" cy="3448685"/>
+                    </a:xfrm>
+                    <a:prstGeom prst="rect">
+                      <a:avLst/>
+                    </a:prstGeom>
+                    <a:noFill/>
+                    <a:ln>
+                      <a:noFill/>
+                    </a:ln>
+                  </pic:spPr>
+                </pic:pic>
+              </a:graphicData>
+            </a:graphic>
+          </wp:inline>
+        </w:drawing>
+      </w:r>
+    </w:p>
+    <w:p>
+      <w:pPr>
+        <w:jc w:val="both"/>
+        <w:rPr>
+          <w:rFonts w:cs="Arial"/>
+          <w:b/>
+          <w:bCs/>
+        </w:rPr>
+      </w:pPr>
+    </w:p>
+    <w:p>
+      <w:pPr>
+        <w:jc w:val="both"/>
+        <w:rPr>
+          <w:rFonts w:cs="Arial"/>
+          <w:b/>
+          <w:bCs/>
+        </w:rPr>
+      </w:pPr>
+    </w:p>
+    <w:p>
+      <w:pPr>
+        <w:jc w:val="both"/>
+        <w:rPr>
+          <w:rFonts w:cs="Arial"/>
+          <w:b/>
+          <w:bCs/>
+        </w:rPr>
+      </w:pPr>
+    </w:p>
+    <w:p>
+      <w:pPr>
+        <w:jc w:val="both"/>
+        <w:rPr>
+          <w:rFonts w:cs="Arial"/>
+          <w:b/>
+          <w:bCs/>
+        </w:rPr>
+      </w:pPr>
+    </w:p>
+    <w:p>
+      <w:pPr>
+        <w:jc w:val="both"/>
+        <w:rPr>
+          <w:rFonts w:cs="Arial"/>
+          <w:b/>
+          <w:bCs/>
+        </w:rPr>
+      </w:pPr>
+      <w:r>
+        <w:rPr>
+          <w:rFonts w:cs="Arial"/>
+          <w:b/>
+          <w:bCs/>
+        </w:rPr>
+        <w:lastRenderedPageBreak/>
+        <w:t xml:space="preserve">M07 – Pagina di </w:t>
+      </w:r>
+      <w:r>
+        <w:rPr>
+          <w:rFonts w:cs="Arial"/>
+          <w:b/>
+          <w:bCs/>
+        </w:rPr>
+        <w:t>aggiunta film</w:t>
+      </w:r>
+      <w:r>
+        <w:rPr>
+          <w:rFonts w:cs="Arial"/>
+          <w:b/>
+          <w:bCs/>
+        </w:rPr>
+        <w:t xml:space="preserve"> (vista del </w:t>
+      </w:r>
+      <w:r>
+        <w:rPr>
+          <w:rFonts w:cs="Arial"/>
+          <w:b/>
+          <w:bCs/>
+        </w:rPr>
+        <w:t>Gestore del catalogo</w:t>
+      </w:r>
+      <w:r>
+        <w:rPr>
+          <w:rFonts w:cs="Arial"/>
+          <w:b/>
+          <w:bCs/>
+        </w:rPr>
+        <w:t>)</w:t>
+      </w:r>
+    </w:p>
+    <w:p>
+      <w:pPr>
+        <w:jc w:val="both"/>
+        <w:rPr>
+          <w:rFonts w:cs="Arial"/>
+          <w:b/>
+          <w:bCs/>
+        </w:rPr>
+      </w:pPr>
+      <w:r>
+        <w:rPr>
+          <w:noProof/>
+        </w:rPr>
+        <w:drawing>
+          <wp:inline distT="0" distB="0" distL="0" distR="0" wp14:anchorId="3C90FF72" wp14:editId="153386BF">
+            <wp:extent cx="6120130" cy="3423285"/>
+            <wp:effectExtent l="0" t="0" r="0" b="5715"/>
+            <wp:docPr id="1804162812" name="Picture 8" descr="A screenshot of a computer&#10;&#10;Description automatically generated"/>
+            <wp:cNvGraphicFramePr>
+              <a:graphicFrameLocks xmlns:a="http://schemas.openxmlformats.org/drawingml/2006/main" noChangeAspect="1"/>
+            </wp:cNvGraphicFramePr>
+            <a:graphic xmlns:a="http://schemas.openxmlformats.org/drawingml/2006/main">
+              <a:graphicData uri="http://schemas.openxmlformats.org/drawingml/2006/picture">
+                <pic:pic xmlns:pic="http://schemas.openxmlformats.org/drawingml/2006/picture">
+                  <pic:nvPicPr>
+                    <pic:cNvPr id="1804162812" name="Picture 8" descr="A screenshot of a computer&#10;&#10;Description automatically generated"/>
+                    <pic:cNvPicPr>
+                      <a:picLocks noChangeAspect="1" noChangeArrowheads="1"/>
+                    </pic:cNvPicPr>
+                  </pic:nvPicPr>
+                  <pic:blipFill>
+                    <a:blip r:embed="rId28">
+                      <a:extLst>
+                        <a:ext uri="{28A0092B-C50C-407E-A947-70E740481C1C}">
+                          <a14:useLocalDpi xmlns:a14="http://schemas.microsoft.com/office/drawing/2010/main" val="0"/>
+                        </a:ext>
+                      </a:extLst>
+                    </a:blip>
+                    <a:srcRect/>
+                    <a:stretch>
+                      <a:fillRect/>
+                    </a:stretch>
+                  </pic:blipFill>
+                  <pic:spPr bwMode="auto">
+                    <a:xfrm>
+                      <a:off x="0" y="0"/>
+                      <a:ext cx="6120130" cy="3423285"/>
+                    </a:xfrm>
+                    <a:prstGeom prst="rect">
+                      <a:avLst/>
+                    </a:prstGeom>
+                    <a:noFill/>
+                    <a:ln>
+                      <a:noFill/>
+                    </a:ln>
+                  </pic:spPr>
+                </pic:pic>
+              </a:graphicData>
+            </a:graphic>
+          </wp:inline>
+        </w:drawing>
+      </w:r>
+    </w:p>
+    <w:p>
+      <w:pPr>
+        <w:jc w:val="both"/>
+        <w:rPr>
+          <w:rFonts w:cs="Arial"/>
+          <w:b/>
+          <w:bCs/>
+        </w:rPr>
+      </w:pPr>
+    </w:p>
+    <w:p>
+      <w:pPr>
+        <w:jc w:val="both"/>
+        <w:rPr>
+          <w:rFonts w:cs="Arial"/>
+          <w:b/>
+          <w:bCs/>
+        </w:rPr>
+      </w:pPr>
+    </w:p>
+    <w:p>
+      <w:pPr>
+        <w:jc w:val="both"/>
+        <w:rPr>
+          <w:rFonts w:cs="Arial"/>
+          <w:b/>
+          <w:bCs/>
         </w:rPr>
       </w:pPr>
     </w:p>
@@ -19438,6 +21085,7 @@
   <w:style w:type="character" w:default="1" w:styleId="DefaultParagraphFont">
     <w:name w:val="Default Paragraph Font"/>
     <w:uiPriority w:val="1"/>
+    <w:semiHidden/>
     <w:unhideWhenUsed/>
   </w:style>
   <w:style w:type="table" w:default="1" w:styleId="TableNormal">
@@ -19798,7 +21446,6 @@
     <w:rPr>
       <w:rFonts w:ascii="Times New Roman" w:eastAsia="Lucida Sans Unicode" w:hAnsi="Times New Roman" w:cs="Times New Roman"/>
       <w:kern w:val="1"/>
-      <w:lang/>
       <w14:ligatures w14:val="none"/>
     </w:rPr>
   </w:style>
@@ -19832,7 +21479,6 @@
     <w:rPr>
       <w:rFonts w:ascii="Times New Roman" w:eastAsia="Lucida Sans Unicode" w:hAnsi="Times New Roman" w:cs="Tahoma"/>
       <w:kern w:val="1"/>
-      <w:lang/>
       <w14:ligatures w14:val="none"/>
     </w:rPr>
   </w:style>
@@ -19854,8 +21500,30 @@
       <w:kern w:val="1"/>
       <w:sz w:val="32"/>
       <w:szCs w:val="32"/>
-      <w:lang/>
       <w14:ligatures w14:val="none"/>
+    </w:rPr>
+  </w:style>
+  <w:style w:type="character" w:styleId="Hyperlink">
+    <w:name w:val="Hyperlink"/>
+    <w:basedOn w:val="DefaultParagraphFont"/>
+    <w:uiPriority w:val="99"/>
+    <w:unhideWhenUsed/>
+    <w:rsid w:val="00A312CA"/>
+    <w:rPr>
+      <w:color w:val="467886" w:themeColor="hyperlink"/>
+      <w:u w:val="single"/>
+    </w:rPr>
+  </w:style>
+  <w:style w:type="character" w:styleId="UnresolvedMention">
+    <w:name w:val="Unresolved Mention"/>
+    <w:basedOn w:val="DefaultParagraphFont"/>
+    <w:uiPriority w:val="99"/>
+    <w:semiHidden/>
+    <w:unhideWhenUsed/>
+    <w:rsid w:val="00A312CA"/>
+    <w:rPr>
+      <w:color w:val="605E5C"/>
+      <w:shd w:val="clear" w:color="auto" w:fill="E1DFDD"/>
     </w:rPr>
   </w:style>
 </w:styles>

</xml_diff>

<commit_message>
Deadline Update Requirement Analysis
</commit_message>
<xml_diff>
--- a/Raw File/Requirement_Analysis_Rated.docx
+++ b/Raw File/Requirement_Analysis_Rated.docx
@@ -195,7 +195,15 @@
           <w:sz w:val="36"/>
         </w:rPr>
         <w:br/>
-        <w:t>Versione 1.0</w:t>
+        <w:t>Versione 1.</w:t>
+      </w:r>
+      <w:r>
+        <w:rPr>
+          <w:rFonts w:ascii="Arial" w:hAnsi="Arial"/>
+          <w:b/>
+          <w:sz w:val="36"/>
+        </w:rPr>
+        <w:t>1</w:t>
       </w:r>
       <w:r>
         <w:rPr>
@@ -1324,6 +1332,12 @@
                 <w:sz w:val="20"/>
               </w:rPr>
             </w:pPr>
+            <w:r>
+              <w:rPr>
+                <w:sz w:val="20"/>
+              </w:rPr>
+              <w:t>11/11/2024</w:t>
+            </w:r>
           </w:p>
         </w:tc>
         <w:tc>
@@ -1342,6 +1356,12 @@
                 <w:sz w:val="20"/>
               </w:rPr>
             </w:pPr>
+            <w:r>
+              <w:rPr>
+                <w:sz w:val="20"/>
+              </w:rPr>
+              <w:t>1.1</w:t>
+            </w:r>
           </w:p>
         </w:tc>
         <w:tc>
@@ -1360,6 +1380,12 @@
                 <w:sz w:val="20"/>
               </w:rPr>
             </w:pPr>
+            <w:r>
+              <w:rPr>
+                <w:sz w:val="20"/>
+              </w:rPr>
+              <w:t>Aggiunta di Sequence Diagrams, Class Model, Navigational Paths</w:t>
+            </w:r>
           </w:p>
         </w:tc>
         <w:tc>
@@ -1379,6 +1405,12 @@
                 <w:sz w:val="20"/>
               </w:rPr>
             </w:pPr>
+            <w:r>
+              <w:rPr>
+                <w:sz w:val="20"/>
+              </w:rPr>
+              <w:t>Francesco Rao, Bruno Nesticò</w:t>
+            </w:r>
           </w:p>
         </w:tc>
       </w:tr>
@@ -8626,7 +8658,7 @@
               <w:rPr>
                 <w:rFonts w:cs="Arial"/>
               </w:rPr>
-              <w:t xml:space="preserve">  Il moderatore visualizza le opzioni di gestione per ogni recensione (es. "Approva", "Rimuovi", "Avvisa Utente", "Sospendi Utente").</w:t>
+              <w:t xml:space="preserve">  Il moderatore visualizza le opzioni di gestione per ogni recensione (es. "Approva", "Rimuovi").</w:t>
             </w:r>
           </w:p>
         </w:tc>
@@ -10715,10 +10747,10 @@
           <w:bCs/>
         </w:rPr>
         <w:drawing>
-          <wp:inline distT="0" distB="0" distL="0" distR="0" wp14:anchorId="29700BF0" wp14:editId="232AB587">
-            <wp:extent cx="6120130" cy="2118360"/>
+          <wp:inline distT="0" distB="0" distL="0" distR="0" wp14:anchorId="2BD658C2" wp14:editId="29BE8BBD">
+            <wp:extent cx="6120130" cy="2139315"/>
             <wp:effectExtent l="0" t="0" r="0" b="0"/>
-            <wp:docPr id="2051035379" name="Picture 1" descr="A diagram of a diagram&#10;&#10;Description automatically generated"/>
+            <wp:docPr id="395477371" name="Picture 1" descr="A diagram of a computer&#10;&#10;Description automatically generated"/>
             <wp:cNvGraphicFramePr>
               <a:graphicFrameLocks xmlns:a="http://schemas.openxmlformats.org/drawingml/2006/main" noChangeAspect="1"/>
             </wp:cNvGraphicFramePr>
@@ -10726,7 +10758,7 @@
               <a:graphicData uri="http://schemas.openxmlformats.org/drawingml/2006/picture">
                 <pic:pic xmlns:pic="http://schemas.openxmlformats.org/drawingml/2006/picture">
                   <pic:nvPicPr>
-                    <pic:cNvPr id="2051035379" name="Picture 1" descr="A diagram of a diagram&#10;&#10;Description automatically generated"/>
+                    <pic:cNvPr id="395477371" name="Picture 1" descr="A diagram of a computer&#10;&#10;Description automatically generated"/>
                     <pic:cNvPicPr/>
                   </pic:nvPicPr>
                   <pic:blipFill>
@@ -10738,7 +10770,7 @@
                   <pic:spPr>
                     <a:xfrm>
                       <a:off x="0" y="0"/>
-                      <a:ext cx="6120130" cy="2118360"/>
+                      <a:ext cx="6120130" cy="2139315"/>
                     </a:xfrm>
                     <a:prstGeom prst="rect">
                       <a:avLst/>
@@ -11188,6 +11220,398 @@
           <w:bCs/>
         </w:rPr>
         <w:lastRenderedPageBreak/>
+        <w:t>SD05 – Ricerca di un film non trovato</w:t>
+      </w:r>
+    </w:p>
+    <w:p>
+      <w:pPr>
+        <w:jc w:val="both"/>
+        <w:rPr>
+          <w:rFonts w:cs="Arial"/>
+          <w:b/>
+          <w:bCs/>
+        </w:rPr>
+      </w:pPr>
+      <w:r>
+        <w:rPr>
+          <w:rFonts w:cs="Arial"/>
+          <w:b/>
+          <w:bCs/>
+        </w:rPr>
+        <w:drawing>
+          <wp:inline distT="0" distB="0" distL="0" distR="0" wp14:anchorId="480F326F" wp14:editId="6FE6C0F8">
+            <wp:extent cx="5273497" cy="2149026"/>
+            <wp:effectExtent l="0" t="0" r="3810" b="3810"/>
+            <wp:docPr id="1781198197" name="Picture 1" descr="A diagram of a diagram&#10;&#10;Description automatically generated"/>
+            <wp:cNvGraphicFramePr>
+              <a:graphicFrameLocks xmlns:a="http://schemas.openxmlformats.org/drawingml/2006/main" noChangeAspect="1"/>
+            </wp:cNvGraphicFramePr>
+            <a:graphic xmlns:a="http://schemas.openxmlformats.org/drawingml/2006/main">
+              <a:graphicData uri="http://schemas.openxmlformats.org/drawingml/2006/picture">
+                <pic:pic xmlns:pic="http://schemas.openxmlformats.org/drawingml/2006/picture">
+                  <pic:nvPicPr>
+                    <pic:cNvPr id="1781198197" name="Picture 1" descr="A diagram of a diagram&#10;&#10;Description automatically generated"/>
+                    <pic:cNvPicPr/>
+                  </pic:nvPicPr>
+                  <pic:blipFill>
+                    <a:blip r:embed="rId18"/>
+                    <a:stretch>
+                      <a:fillRect/>
+                    </a:stretch>
+                  </pic:blipFill>
+                  <pic:spPr>
+                    <a:xfrm>
+                      <a:off x="0" y="0"/>
+                      <a:ext cx="5273497" cy="2149026"/>
+                    </a:xfrm>
+                    <a:prstGeom prst="rect">
+                      <a:avLst/>
+                    </a:prstGeom>
+                  </pic:spPr>
+                </pic:pic>
+              </a:graphicData>
+            </a:graphic>
+          </wp:inline>
+        </w:drawing>
+      </w:r>
+    </w:p>
+    <w:p>
+      <w:pPr>
+        <w:jc w:val="both"/>
+        <w:rPr>
+          <w:rFonts w:cs="Arial"/>
+          <w:b/>
+          <w:bCs/>
+        </w:rPr>
+      </w:pPr>
+      <w:r>
+        <w:rPr>
+          <w:rFonts w:cs="Arial"/>
+          <w:b/>
+          <w:bCs/>
+        </w:rPr>
+        <w:t>SD06 – Pubblicazione di una recensione</w:t>
+      </w:r>
+    </w:p>
+    <w:p>
+      <w:pPr>
+        <w:jc w:val="both"/>
+        <w:rPr>
+          <w:rFonts w:cs="Arial"/>
+          <w:b/>
+          <w:bCs/>
+        </w:rPr>
+      </w:pPr>
+      <w:r>
+        <w:rPr>
+          <w:rFonts w:cs="Arial"/>
+          <w:b/>
+          <w:bCs/>
+        </w:rPr>
+        <w:drawing>
+          <wp:inline distT="0" distB="0" distL="0" distR="0" wp14:anchorId="51ECB784" wp14:editId="0DA0427C">
+            <wp:extent cx="6120130" cy="1687195"/>
+            <wp:effectExtent l="0" t="0" r="0" b="8255"/>
+            <wp:docPr id="1475877563" name="Picture 1" descr="A diagram of a diagram&#10;&#10;Description automatically generated"/>
+            <wp:cNvGraphicFramePr>
+              <a:graphicFrameLocks xmlns:a="http://schemas.openxmlformats.org/drawingml/2006/main" noChangeAspect="1"/>
+            </wp:cNvGraphicFramePr>
+            <a:graphic xmlns:a="http://schemas.openxmlformats.org/drawingml/2006/main">
+              <a:graphicData uri="http://schemas.openxmlformats.org/drawingml/2006/picture">
+                <pic:pic xmlns:pic="http://schemas.openxmlformats.org/drawingml/2006/picture">
+                  <pic:nvPicPr>
+                    <pic:cNvPr id="1475877563" name="Picture 1" descr="A diagram of a diagram&#10;&#10;Description automatically generated"/>
+                    <pic:cNvPicPr/>
+                  </pic:nvPicPr>
+                  <pic:blipFill>
+                    <a:blip r:embed="rId19"/>
+                    <a:stretch>
+                      <a:fillRect/>
+                    </a:stretch>
+                  </pic:blipFill>
+                  <pic:spPr>
+                    <a:xfrm>
+                      <a:off x="0" y="0"/>
+                      <a:ext cx="6120130" cy="1687195"/>
+                    </a:xfrm>
+                    <a:prstGeom prst="rect">
+                      <a:avLst/>
+                    </a:prstGeom>
+                  </pic:spPr>
+                </pic:pic>
+              </a:graphicData>
+            </a:graphic>
+          </wp:inline>
+        </w:drawing>
+      </w:r>
+    </w:p>
+    <w:p>
+      <w:pPr>
+        <w:jc w:val="both"/>
+        <w:rPr>
+          <w:rFonts w:cs="Arial"/>
+          <w:b/>
+          <w:bCs/>
+        </w:rPr>
+      </w:pPr>
+      <w:r>
+        <w:rPr>
+          <w:rFonts w:cs="Arial"/>
+          <w:b/>
+          <w:bCs/>
+        </w:rPr>
+        <w:t>SD07 – Valutazione di una recensione</w:t>
+      </w:r>
+    </w:p>
+    <w:p>
+      <w:pPr>
+        <w:jc w:val="both"/>
+        <w:rPr>
+          <w:rFonts w:cs="Arial"/>
+          <w:b/>
+          <w:bCs/>
+        </w:rPr>
+      </w:pPr>
+      <w:r>
+        <w:rPr>
+          <w:rFonts w:cs="Arial"/>
+          <w:b/>
+          <w:bCs/>
+        </w:rPr>
+        <w:drawing>
+          <wp:inline distT="0" distB="0" distL="0" distR="0" wp14:anchorId="01CCF8D4" wp14:editId="595780DC">
+            <wp:extent cx="6111770" cy="1562235"/>
+            <wp:effectExtent l="0" t="0" r="3810" b="0"/>
+            <wp:docPr id="1155186459" name="Picture 1" descr="A diagram of a diagram&#10;&#10;Description automatically generated"/>
+            <wp:cNvGraphicFramePr>
+              <a:graphicFrameLocks xmlns:a="http://schemas.openxmlformats.org/drawingml/2006/main" noChangeAspect="1"/>
+            </wp:cNvGraphicFramePr>
+            <a:graphic xmlns:a="http://schemas.openxmlformats.org/drawingml/2006/main">
+              <a:graphicData uri="http://schemas.openxmlformats.org/drawingml/2006/picture">
+                <pic:pic xmlns:pic="http://schemas.openxmlformats.org/drawingml/2006/picture">
+                  <pic:nvPicPr>
+                    <pic:cNvPr id="1155186459" name="Picture 1" descr="A diagram of a diagram&#10;&#10;Description automatically generated"/>
+                    <pic:cNvPicPr/>
+                  </pic:nvPicPr>
+                  <pic:blipFill>
+                    <a:blip r:embed="rId20"/>
+                    <a:stretch>
+                      <a:fillRect/>
+                    </a:stretch>
+                  </pic:blipFill>
+                  <pic:spPr>
+                    <a:xfrm>
+                      <a:off x="0" y="0"/>
+                      <a:ext cx="6111770" cy="1562235"/>
+                    </a:xfrm>
+                    <a:prstGeom prst="rect">
+                      <a:avLst/>
+                    </a:prstGeom>
+                  </pic:spPr>
+                </pic:pic>
+              </a:graphicData>
+            </a:graphic>
+          </wp:inline>
+        </w:drawing>
+      </w:r>
+    </w:p>
+    <w:p>
+      <w:pPr>
+        <w:jc w:val="both"/>
+        <w:rPr>
+          <w:rFonts w:cs="Arial"/>
+          <w:b/>
+          <w:bCs/>
+        </w:rPr>
+      </w:pPr>
+      <w:r>
+        <w:rPr>
+          <w:rFonts w:cs="Arial"/>
+          <w:b/>
+          <w:bCs/>
+        </w:rPr>
+        <w:t>SD08 – Segnalazione di una recensioneUtente</w:t>
+      </w:r>
+    </w:p>
+    <w:p>
+      <w:pPr>
+        <w:jc w:val="both"/>
+        <w:rPr>
+          <w:rFonts w:cs="Arial"/>
+          <w:b/>
+          <w:bCs/>
+        </w:rPr>
+      </w:pPr>
+      <w:r>
+        <w:rPr>
+          <w:rFonts w:cs="Arial"/>
+          <w:b/>
+          <w:bCs/>
+        </w:rPr>
+        <w:drawing>
+          <wp:inline distT="0" distB="0" distL="0" distR="0" wp14:anchorId="0473732C" wp14:editId="70DCF53F">
+            <wp:extent cx="5700254" cy="1790855"/>
+            <wp:effectExtent l="0" t="0" r="0" b="0"/>
+            <wp:docPr id="1320873428" name="Picture 1" descr="A diagram of a diagram&#10;&#10;Description automatically generated"/>
+            <wp:cNvGraphicFramePr>
+              <a:graphicFrameLocks xmlns:a="http://schemas.openxmlformats.org/drawingml/2006/main" noChangeAspect="1"/>
+            </wp:cNvGraphicFramePr>
+            <a:graphic xmlns:a="http://schemas.openxmlformats.org/drawingml/2006/main">
+              <a:graphicData uri="http://schemas.openxmlformats.org/drawingml/2006/picture">
+                <pic:pic xmlns:pic="http://schemas.openxmlformats.org/drawingml/2006/picture">
+                  <pic:nvPicPr>
+                    <pic:cNvPr id="1320873428" name="Picture 1" descr="A diagram of a diagram&#10;&#10;Description automatically generated"/>
+                    <pic:cNvPicPr/>
+                  </pic:nvPicPr>
+                  <pic:blipFill>
+                    <a:blip r:embed="rId21"/>
+                    <a:stretch>
+                      <a:fillRect/>
+                    </a:stretch>
+                  </pic:blipFill>
+                  <pic:spPr>
+                    <a:xfrm>
+                      <a:off x="0" y="0"/>
+                      <a:ext cx="5700254" cy="1790855"/>
+                    </a:xfrm>
+                    <a:prstGeom prst="rect">
+                      <a:avLst/>
+                    </a:prstGeom>
+                  </pic:spPr>
+                </pic:pic>
+              </a:graphicData>
+            </a:graphic>
+          </wp:inline>
+        </w:drawing>
+      </w:r>
+    </w:p>
+    <w:p>
+      <w:pPr>
+        <w:jc w:val="both"/>
+        <w:rPr>
+          <w:rFonts w:cs="Arial"/>
+          <w:b/>
+          <w:bCs/>
+        </w:rPr>
+      </w:pPr>
+      <w:r>
+        <w:rPr>
+          <w:rFonts w:cs="Arial"/>
+          <w:b/>
+          <w:bCs/>
+        </w:rPr>
+        <w:lastRenderedPageBreak/>
+        <w:t>SD09 – Accesso all’area di moderazione</w:t>
+      </w:r>
+    </w:p>
+    <w:p>
+      <w:pPr>
+        <w:jc w:val="both"/>
+        <w:rPr>
+          <w:rFonts w:cs="Arial"/>
+          <w:b/>
+          <w:bCs/>
+        </w:rPr>
+      </w:pPr>
+      <w:r>
+        <w:rPr>
+          <w:noProof/>
+        </w:rPr>
+        <w:drawing>
+          <wp:inline distT="0" distB="0" distL="0" distR="0" wp14:anchorId="22340823" wp14:editId="7F859348">
+            <wp:extent cx="6120130" cy="2391410"/>
+            <wp:effectExtent l="0" t="0" r="0" b="8890"/>
+            <wp:docPr id="1449932112" name="Picture 13" descr="A diagram of a diagram&#10;&#10;Description automatically generated"/>
+            <wp:cNvGraphicFramePr>
+              <a:graphicFrameLocks xmlns:a="http://schemas.openxmlformats.org/drawingml/2006/main" noChangeAspect="1"/>
+            </wp:cNvGraphicFramePr>
+            <a:graphic xmlns:a="http://schemas.openxmlformats.org/drawingml/2006/main">
+              <a:graphicData uri="http://schemas.openxmlformats.org/drawingml/2006/picture">
+                <pic:pic xmlns:pic="http://schemas.openxmlformats.org/drawingml/2006/picture">
+                  <pic:nvPicPr>
+                    <pic:cNvPr id="1449932112" name="Picture 13" descr="A diagram of a diagram&#10;&#10;Description automatically generated"/>
+                    <pic:cNvPicPr>
+                      <a:picLocks noChangeAspect="1" noChangeArrowheads="1"/>
+                    </pic:cNvPicPr>
+                  </pic:nvPicPr>
+                  <pic:blipFill>
+                    <a:blip r:embed="rId22">
+                      <a:extLst>
+                        <a:ext uri="{28A0092B-C50C-407E-A947-70E740481C1C}">
+                          <a14:useLocalDpi xmlns:a14="http://schemas.microsoft.com/office/drawing/2010/main" val="0"/>
+                        </a:ext>
+                      </a:extLst>
+                    </a:blip>
+                    <a:srcRect/>
+                    <a:stretch>
+                      <a:fillRect/>
+                    </a:stretch>
+                  </pic:blipFill>
+                  <pic:spPr bwMode="auto">
+                    <a:xfrm>
+                      <a:off x="0" y="0"/>
+                      <a:ext cx="6120130" cy="2391410"/>
+                    </a:xfrm>
+                    <a:prstGeom prst="rect">
+                      <a:avLst/>
+                    </a:prstGeom>
+                    <a:noFill/>
+                    <a:ln>
+                      <a:noFill/>
+                    </a:ln>
+                  </pic:spPr>
+                </pic:pic>
+              </a:graphicData>
+            </a:graphic>
+          </wp:inline>
+        </w:drawing>
+      </w:r>
+    </w:p>
+    <w:p>
+      <w:pPr>
+        <w:jc w:val="both"/>
+        <w:rPr>
+          <w:rFonts w:cs="Arial"/>
+          <w:b/>
+          <w:bCs/>
+        </w:rPr>
+      </w:pPr>
+    </w:p>
+    <w:p>
+      <w:pPr>
+        <w:jc w:val="both"/>
+        <w:rPr>
+          <w:rFonts w:cs="Arial"/>
+          <w:b/>
+          <w:bCs/>
+        </w:rPr>
+      </w:pPr>
+    </w:p>
+    <w:p>
+      <w:pPr>
+        <w:jc w:val="both"/>
+        <w:rPr>
+          <w:rFonts w:cs="Arial"/>
+          <w:b/>
+          <w:bCs/>
+        </w:rPr>
+      </w:pPr>
+    </w:p>
+    <w:p>
+      <w:pPr>
+        <w:jc w:val="both"/>
+        <w:rPr>
+          <w:rFonts w:cs="Arial"/>
+          <w:b/>
+          <w:bCs/>
+        </w:rPr>
+      </w:pPr>
+      <w:r>
+        <w:rPr>
+          <w:rFonts w:cs="Arial"/>
+          <w:b/>
+          <w:bCs/>
+        </w:rPr>
         <w:t>2.3.4 Schemi di navigazione</w:t>
       </w:r>
     </w:p>
@@ -11240,7 +11664,7 @@
                     </pic:cNvPicPr>
                   </pic:nvPicPr>
                   <pic:blipFill>
-                    <a:blip r:embed="rId18">
+                    <a:blip r:embed="rId23">
                       <a:extLst>
                         <a:ext uri="{28A0092B-C50C-407E-A947-70E740481C1C}">
                           <a14:useLocalDpi xmlns:a14="http://schemas.microsoft.com/office/drawing/2010/main" val="0"/>
@@ -11281,12 +11705,33 @@
           <w:bCs/>
         </w:rPr>
       </w:pPr>
-      <w:r>
-        <w:rPr>
-          <w:rFonts w:cs="Arial"/>
-          <w:b/>
-          <w:bCs/>
-        </w:rPr>
+    </w:p>
+    <w:p>
+      <w:pPr>
+        <w:jc w:val="both"/>
+        <w:rPr>
+          <w:rFonts w:cs="Arial"/>
+          <w:b/>
+          <w:bCs/>
+        </w:rPr>
+      </w:pPr>
+    </w:p>
+    <w:p>
+      <w:pPr>
+        <w:jc w:val="both"/>
+        <w:rPr>
+          <w:rFonts w:cs="Arial"/>
+          <w:b/>
+          <w:bCs/>
+        </w:rPr>
+      </w:pPr>
+      <w:r>
+        <w:rPr>
+          <w:rFonts w:cs="Arial"/>
+          <w:b/>
+          <w:bCs/>
+        </w:rPr>
+        <w:lastRenderedPageBreak/>
         <w:t>NP02 – Utente Registrato</w:t>
       </w:r>
     </w:p>
@@ -11321,7 +11766,7 @@
                     </pic:cNvPicPr>
                   </pic:nvPicPr>
                   <pic:blipFill>
-                    <a:blip r:embed="rId19">
+                    <a:blip r:embed="rId24">
                       <a:extLst>
                         <a:ext uri="{28A0092B-C50C-407E-A947-70E740481C1C}">
                           <a14:useLocalDpi xmlns:a14="http://schemas.microsoft.com/office/drawing/2010/main" val="0"/>
@@ -11368,7 +11813,6 @@
           <w:b/>
           <w:bCs/>
         </w:rPr>
-        <w:lastRenderedPageBreak/>
         <w:t xml:space="preserve">NP03 </w:t>
       </w:r>
       <w:r>
@@ -11419,7 +11863,7 @@
                     </pic:cNvPicPr>
                   </pic:nvPicPr>
                   <pic:blipFill>
-                    <a:blip r:embed="rId20">
+                    <a:blip r:embed="rId25">
                       <a:extLst>
                         <a:ext uri="{28A0092B-C50C-407E-A947-70E740481C1C}">
                           <a14:useLocalDpi xmlns:a14="http://schemas.microsoft.com/office/drawing/2010/main" val="0"/>
@@ -11460,12 +11904,43 @@
           <w:bCs/>
         </w:rPr>
       </w:pPr>
-      <w:r>
-        <w:rPr>
-          <w:rFonts w:cs="Arial"/>
-          <w:b/>
-          <w:bCs/>
-        </w:rPr>
+    </w:p>
+    <w:p>
+      <w:pPr>
+        <w:jc w:val="both"/>
+        <w:rPr>
+          <w:rFonts w:cs="Arial"/>
+          <w:b/>
+          <w:bCs/>
+        </w:rPr>
+      </w:pPr>
+    </w:p>
+    <w:p>
+      <w:pPr>
+        <w:jc w:val="both"/>
+        <w:rPr>
+          <w:rFonts w:cs="Arial"/>
+          <w:b/>
+          <w:bCs/>
+        </w:rPr>
+      </w:pPr>
+    </w:p>
+    <w:p>
+      <w:pPr>
+        <w:jc w:val="both"/>
+        <w:rPr>
+          <w:rFonts w:cs="Arial"/>
+          <w:b/>
+          <w:bCs/>
+        </w:rPr>
+      </w:pPr>
+      <w:r>
+        <w:rPr>
+          <w:rFonts w:cs="Arial"/>
+          <w:b/>
+          <w:bCs/>
+        </w:rPr>
+        <w:lastRenderedPageBreak/>
         <w:t>MP04 – Gestore del catalogo</w:t>
       </w:r>
     </w:p>
@@ -11500,7 +11975,7 @@
                     </pic:cNvPicPr>
                   </pic:nvPicPr>
                   <pic:blipFill>
-                    <a:blip r:embed="rId21">
+                    <a:blip r:embed="rId26">
                       <a:extLst>
                         <a:ext uri="{28A0092B-C50C-407E-A947-70E740481C1C}">
                           <a14:useLocalDpi xmlns:a14="http://schemas.microsoft.com/office/drawing/2010/main" val="0"/>
@@ -11581,33 +12056,12 @@
           <w:bCs/>
         </w:rPr>
       </w:pPr>
-    </w:p>
-    <w:p>
-      <w:pPr>
-        <w:jc w:val="both"/>
-        <w:rPr>
-          <w:rFonts w:cs="Arial"/>
-          <w:b/>
-          <w:bCs/>
-        </w:rPr>
-      </w:pPr>
-    </w:p>
-    <w:p>
-      <w:pPr>
-        <w:jc w:val="both"/>
-        <w:rPr>
-          <w:rFonts w:cs="Arial"/>
-          <w:b/>
-          <w:bCs/>
-        </w:rPr>
-      </w:pPr>
-      <w:r>
-        <w:rPr>
-          <w:rFonts w:cs="Arial"/>
-          <w:b/>
-          <w:bCs/>
-        </w:rPr>
-        <w:lastRenderedPageBreak/>
+      <w:r>
+        <w:rPr>
+          <w:rFonts w:cs="Arial"/>
+          <w:b/>
+          <w:bCs/>
+        </w:rPr>
         <w:t>2.3.5 Mock-ups</w:t>
       </w:r>
     </w:p>
@@ -11660,7 +12114,7 @@
                     </pic:cNvPicPr>
                   </pic:nvPicPr>
                   <pic:blipFill>
-                    <a:blip r:embed="rId22">
+                    <a:blip r:embed="rId27">
                       <a:extLst>
                         <a:ext uri="{28A0092B-C50C-407E-A947-70E740481C1C}">
                           <a14:useLocalDpi xmlns:a14="http://schemas.microsoft.com/office/drawing/2010/main" val="0"/>
@@ -11707,6 +12161,7 @@
           <w:b/>
           <w:bCs/>
         </w:rPr>
+        <w:lastRenderedPageBreak/>
         <w:t>M02 – Registrazione</w:t>
       </w:r>
     </w:p>
@@ -11741,7 +12196,7 @@
                     </pic:cNvPicPr>
                   </pic:nvPicPr>
                   <pic:blipFill>
-                    <a:blip r:embed="rId23">
+                    <a:blip r:embed="rId28">
                       <a:extLst>
                         <a:ext uri="{28A0092B-C50C-407E-A947-70E740481C1C}">
                           <a14:useLocalDpi xmlns:a14="http://schemas.microsoft.com/office/drawing/2010/main" val="0"/>
@@ -11802,23 +12257,12 @@
           <w:bCs/>
         </w:rPr>
       </w:pPr>
-    </w:p>
-    <w:p>
-      <w:pPr>
-        <w:jc w:val="both"/>
-        <w:rPr>
-          <w:rFonts w:cs="Arial"/>
-          <w:b/>
-          <w:bCs/>
-        </w:rPr>
-      </w:pPr>
-      <w:r>
-        <w:rPr>
-          <w:rFonts w:cs="Arial"/>
-          <w:b/>
-          <w:bCs/>
-        </w:rPr>
-        <w:lastRenderedPageBreak/>
+      <w:r>
+        <w:rPr>
+          <w:rFonts w:cs="Arial"/>
+          <w:b/>
+          <w:bCs/>
+        </w:rPr>
         <w:t>M03 – Catalogo Film</w:t>
       </w:r>
     </w:p>
@@ -11853,7 +12297,7 @@
                     </pic:cNvPicPr>
                   </pic:nvPicPr>
                   <pic:blipFill>
-                    <a:blip r:embed="rId24">
+                    <a:blip r:embed="rId29">
                       <a:extLst>
                         <a:ext uri="{28A0092B-C50C-407E-A947-70E740481C1C}">
                           <a14:useLocalDpi xmlns:a14="http://schemas.microsoft.com/office/drawing/2010/main" val="0"/>
@@ -11894,12 +12338,33 @@
           <w:bCs/>
         </w:rPr>
       </w:pPr>
-      <w:r>
-        <w:rPr>
-          <w:rFonts w:cs="Arial"/>
-          <w:b/>
-          <w:bCs/>
-        </w:rPr>
+    </w:p>
+    <w:p>
+      <w:pPr>
+        <w:jc w:val="both"/>
+        <w:rPr>
+          <w:rFonts w:cs="Arial"/>
+          <w:b/>
+          <w:bCs/>
+        </w:rPr>
+      </w:pPr>
+    </w:p>
+    <w:p>
+      <w:pPr>
+        <w:jc w:val="both"/>
+        <w:rPr>
+          <w:rFonts w:cs="Arial"/>
+          <w:b/>
+          <w:bCs/>
+        </w:rPr>
+      </w:pPr>
+      <w:r>
+        <w:rPr>
+          <w:rFonts w:cs="Arial"/>
+          <w:b/>
+          <w:bCs/>
+        </w:rPr>
+        <w:lastRenderedPageBreak/>
         <w:t>M04 – Catalogo Film (vista del Gestore del catalogo)</w:t>
       </w:r>
     </w:p>
@@ -11934,7 +12399,7 @@
                     </pic:cNvPicPr>
                   </pic:nvPicPr>
                   <pic:blipFill>
-                    <a:blip r:embed="rId25">
+                    <a:blip r:embed="rId30">
                       <a:extLst>
                         <a:ext uri="{28A0092B-C50C-407E-A947-70E740481C1C}">
                           <a14:useLocalDpi xmlns:a14="http://schemas.microsoft.com/office/drawing/2010/main" val="0"/>
@@ -12005,23 +12470,12 @@
           <w:bCs/>
         </w:rPr>
       </w:pPr>
-    </w:p>
-    <w:p>
-      <w:pPr>
-        <w:jc w:val="both"/>
-        <w:rPr>
-          <w:rFonts w:cs="Arial"/>
-          <w:b/>
-          <w:bCs/>
-        </w:rPr>
-      </w:pPr>
-      <w:r>
-        <w:rPr>
-          <w:rFonts w:cs="Arial"/>
-          <w:b/>
-          <w:bCs/>
-        </w:rPr>
-        <w:lastRenderedPageBreak/>
+      <w:r>
+        <w:rPr>
+          <w:rFonts w:cs="Arial"/>
+          <w:b/>
+          <w:bCs/>
+        </w:rPr>
         <w:t>M05 – Scheda Film</w:t>
       </w:r>
     </w:p>
@@ -12056,7 +12510,7 @@
                     </pic:cNvPicPr>
                   </pic:nvPicPr>
                   <pic:blipFill>
-                    <a:blip r:embed="rId26">
+                    <a:blip r:embed="rId31">
                       <a:extLst>
                         <a:ext uri="{28A0092B-C50C-407E-A947-70E740481C1C}">
                           <a14:useLocalDpi xmlns:a14="http://schemas.microsoft.com/office/drawing/2010/main" val="0"/>
@@ -12097,12 +12551,23 @@
           <w:bCs/>
         </w:rPr>
       </w:pPr>
-      <w:r>
-        <w:rPr>
-          <w:rFonts w:cs="Arial"/>
-          <w:b/>
-          <w:bCs/>
-        </w:rPr>
+    </w:p>
+    <w:p>
+      <w:pPr>
+        <w:jc w:val="both"/>
+        <w:rPr>
+          <w:rFonts w:cs="Arial"/>
+          <w:b/>
+          <w:bCs/>
+        </w:rPr>
+      </w:pPr>
+      <w:r>
+        <w:rPr>
+          <w:rFonts w:cs="Arial"/>
+          <w:b/>
+          <w:bCs/>
+        </w:rPr>
+        <w:lastRenderedPageBreak/>
         <w:t>M06 – Profilo Utente</w:t>
       </w:r>
     </w:p>
@@ -12137,7 +12602,7 @@
                     </pic:cNvPicPr>
                   </pic:nvPicPr>
                   <pic:blipFill>
-                    <a:blip r:embed="rId27">
+                    <a:blip r:embed="rId32">
                       <a:extLst>
                         <a:ext uri="{28A0092B-C50C-407E-A947-70E740481C1C}">
                           <a14:useLocalDpi xmlns:a14="http://schemas.microsoft.com/office/drawing/2010/main" val="0"/>
@@ -12208,23 +12673,12 @@
           <w:bCs/>
         </w:rPr>
       </w:pPr>
-    </w:p>
-    <w:p>
-      <w:pPr>
-        <w:jc w:val="both"/>
-        <w:rPr>
-          <w:rFonts w:cs="Arial"/>
-          <w:b/>
-          <w:bCs/>
-        </w:rPr>
-      </w:pPr>
-      <w:r>
-        <w:rPr>
-          <w:rFonts w:cs="Arial"/>
-          <w:b/>
-          <w:bCs/>
-        </w:rPr>
-        <w:lastRenderedPageBreak/>
+      <w:r>
+        <w:rPr>
+          <w:rFonts w:cs="Arial"/>
+          <w:b/>
+          <w:bCs/>
+        </w:rPr>
         <w:t xml:space="preserve">M07 – Pagina di </w:t>
       </w:r>
       <w:r>
@@ -12291,7 +12745,7 @@
                     </pic:cNvPicPr>
                   </pic:nvPicPr>
                   <pic:blipFill>
-                    <a:blip r:embed="rId28">
+                    <a:blip r:embed="rId33">
                       <a:extLst>
                         <a:ext uri="{28A0092B-C50C-407E-A947-70E740481C1C}">
                           <a14:useLocalDpi xmlns:a14="http://schemas.microsoft.com/office/drawing/2010/main" val="0"/>

</xml_diff>

<commit_message>
Modifiche UC documento di Requirement Analysis
</commit_message>
<xml_diff>
--- a/Raw File/Requirement_Analysis_Rated.docx
+++ b/Raw File/Requirement_Analysis_Rated.docx
@@ -1247,7 +1247,7 @@
           </w:tcPr>
           <w:p>
             <w:pPr>
-              <w:pStyle w:val="Sommario5"/>
+              <w:pStyle w:val="TOC5"/>
               <w:ind w:left="0"/>
               <w:rPr>
                 <w:sz w:val="20"/>
@@ -1277,7 +1277,7 @@
           </w:p>
           <w:p>
             <w:pPr>
-              <w:pStyle w:val="Sommario5"/>
+              <w:pStyle w:val="TOC5"/>
               <w:ind w:left="0"/>
               <w:rPr>
                 <w:sz w:val="20"/>
@@ -2293,7 +2293,6 @@
               </w:rPr>
               <w:t xml:space="preserve">                                 </w:t>
             </w:r>
-            <w:proofErr w:type="gramStart"/>
             <w:r>
               <w:rPr>
                 <w:rFonts w:cs="Arial"/>
@@ -2310,14 +2309,7 @@
               <w:rPr>
                 <w:rFonts w:cs="Arial"/>
               </w:rPr>
-              <w:t>non</w:t>
-            </w:r>
-            <w:proofErr w:type="gramEnd"/>
-            <w:r>
-              <w:rPr>
-                <w:rFonts w:cs="Arial"/>
-              </w:rPr>
-              <w:t xml:space="preserve"> funzionale</w:t>
+              <w:t>non funzionale</w:t>
             </w:r>
           </w:p>
         </w:tc>
@@ -3068,19 +3060,7 @@
         <w:rPr>
           <w:rFonts w:cs="Arial"/>
         </w:rPr>
-        <w:t xml:space="preserve">: </w:t>
-      </w:r>
-      <w:r>
-        <w:rPr>
-          <w:rFonts w:cs="Arial"/>
-        </w:rPr>
-        <w:t xml:space="preserve">Il sistema deve consentire a tutti gli utenti di visualizzare </w:t>
-      </w:r>
-      <w:r>
-        <w:rPr>
-          <w:rFonts w:cs="Arial"/>
-        </w:rPr>
-        <w:t>il profilo d</w:t>
+        <w:t>: Il sistema deve consentire a tutti gli utenti di visualizzare il profilo d</w:t>
       </w:r>
       <w:r>
         <w:rPr>
@@ -4332,21 +4312,7 @@
         <w:rPr>
           <w:rFonts w:cs="Arial"/>
         </w:rPr>
-        <w:t xml:space="preserve">: Un utente non registrato naviga sulla homepage di Rated e decide di creare un account per accedere alle funzionalità della community. L'utente clicca sul pulsante "Registrati" e inserisce i propri dati nel form, che comprende informazioni come nome, indirizzo </w:t>
-      </w:r>
-      <w:proofErr w:type="gramStart"/>
-      <w:r>
-        <w:rPr>
-          <w:rFonts w:cs="Arial"/>
-        </w:rPr>
-        <w:t>email</w:t>
-      </w:r>
-      <w:proofErr w:type="gramEnd"/>
-      <w:r>
-        <w:rPr>
-          <w:rFonts w:cs="Arial"/>
-        </w:rPr>
-        <w:t xml:space="preserve"> e password. Il sistema valida i dati inseriti e, in caso di successo, crea l’account e reindirizza l’utente alla homepage, dove ora può accedere come utente registrato.</w:t>
+        <w:t>: Un utente non registrato naviga sulla homepage di Rated e decide di creare un account per accedere alle funzionalità della community. L'utente clicca sul pulsante "Registrati" e inserisce i propri dati nel form, che comprende informazioni come nome, indirizzo email e password. Il sistema valida i dati inseriti e, in caso di successo, crea l’account e reindirizza l’utente alla homepage, dove ora può accedere come utente registrato.</w:t>
       </w:r>
     </w:p>
     <w:p>
@@ -4825,7 +4791,7 @@
     </w:p>
     <w:tbl>
       <w:tblPr>
-        <w:tblStyle w:val="Grigliatabella"/>
+        <w:tblStyle w:val="TableGrid"/>
         <w:tblW w:w="0" w:type="auto"/>
         <w:tblLook w:val="04A0" w:firstRow="1" w:lastRow="0" w:firstColumn="1" w:lastColumn="0" w:noHBand="0" w:noVBand="1"/>
       </w:tblPr>
@@ -5002,21 +4968,7 @@
               <w:rPr>
                 <w:rFonts w:cs="Arial"/>
               </w:rPr>
-              <w:t xml:space="preserve">2. Il sistema mostra la pagina contenente il form di log in, composto da campo </w:t>
-            </w:r>
-            <w:proofErr w:type="gramStart"/>
-            <w:r>
-              <w:rPr>
-                <w:rFonts w:cs="Arial"/>
-              </w:rPr>
-              <w:t>email</w:t>
-            </w:r>
-            <w:proofErr w:type="gramEnd"/>
-            <w:r>
-              <w:rPr>
-                <w:rFonts w:cs="Arial"/>
-              </w:rPr>
-              <w:t xml:space="preserve"> e campo password </w:t>
+              <w:t xml:space="preserve">2. Il sistema mostra la pagina contenente il form di log in, composto da campo email e campo password </w:t>
             </w:r>
           </w:p>
           <w:p>
@@ -5030,21 +4982,7 @@
               <w:rPr>
                 <w:rFonts w:cs="Arial"/>
               </w:rPr>
-              <w:t xml:space="preserve">3. L’utente inserisce </w:t>
-            </w:r>
-            <w:proofErr w:type="gramStart"/>
-            <w:r>
-              <w:rPr>
-                <w:rFonts w:cs="Arial"/>
-              </w:rPr>
-              <w:t>email</w:t>
-            </w:r>
-            <w:proofErr w:type="gramEnd"/>
-            <w:r>
-              <w:rPr>
-                <w:rFonts w:cs="Arial"/>
-              </w:rPr>
-              <w:t xml:space="preserve"> e password </w:t>
+              <w:t xml:space="preserve">3. L’utente inserisce email e password </w:t>
             </w:r>
           </w:p>
           <w:p>
@@ -5226,7 +5164,7 @@
     </w:p>
     <w:tbl>
       <w:tblPr>
-        <w:tblStyle w:val="Grigliatabella"/>
+        <w:tblStyle w:val="TableGrid"/>
         <w:tblW w:w="0" w:type="auto"/>
         <w:tblLook w:val="04A0" w:firstRow="1" w:lastRow="0" w:firstColumn="1" w:lastColumn="0" w:noHBand="0" w:noVBand="1"/>
       </w:tblPr>
@@ -5453,21 +5391,7 @@
               <w:rPr>
                 <w:rFonts w:cs="Arial"/>
               </w:rPr>
-              <w:t xml:space="preserve">, </w:t>
-            </w:r>
-            <w:proofErr w:type="gramStart"/>
-            <w:r>
-              <w:rPr>
-                <w:rFonts w:cs="Arial"/>
-              </w:rPr>
-              <w:t>email</w:t>
-            </w:r>
-            <w:proofErr w:type="gramEnd"/>
-            <w:r>
-              <w:rPr>
-                <w:rFonts w:cs="Arial"/>
-              </w:rPr>
-              <w:t xml:space="preserve"> e </w:t>
+              <w:t xml:space="preserve">, email e </w:t>
             </w:r>
             <w:r>
               <w:rPr>
@@ -5629,21 +5553,7 @@
               <w:rPr>
                 <w:rFonts w:cs="Arial"/>
               </w:rPr>
-              <w:t xml:space="preserve">Al punto 6, se il sistema rileva che i dati inseriti non sono validi oppure che </w:t>
-            </w:r>
-            <w:proofErr w:type="gramStart"/>
-            <w:r>
-              <w:rPr>
-                <w:rFonts w:cs="Arial"/>
-              </w:rPr>
-              <w:t>l’email</w:t>
-            </w:r>
-            <w:proofErr w:type="gramEnd"/>
-            <w:r>
-              <w:rPr>
-                <w:rFonts w:cs="Arial"/>
-              </w:rPr>
-              <w:t xml:space="preserve"> è già registrata, </w:t>
+              <w:t xml:space="preserve">Al punto 6, se il sistema rileva che i dati inseriti non sono validi oppure che l’email è già registrata, </w:t>
             </w:r>
             <w:r>
               <w:rPr>
@@ -5674,16 +5584,25 @@
         <w:jc w:val="both"/>
         <w:rPr>
           <w:rFonts w:cs="Arial"/>
-          <w:b/>
-          <w:bCs/>
-        </w:rPr>
-      </w:pPr>
-      <w:r>
-        <w:rPr>
-          <w:rFonts w:cs="Arial"/>
-          <w:b/>
-          <w:bCs/>
-        </w:rPr>
+        </w:rPr>
+      </w:pPr>
+    </w:p>
+    <w:p>
+      <w:pPr>
+        <w:jc w:val="both"/>
+        <w:rPr>
+          <w:rFonts w:cs="Arial"/>
+          <w:b/>
+          <w:bCs/>
+        </w:rPr>
+      </w:pPr>
+      <w:r>
+        <w:rPr>
+          <w:rFonts w:cs="Arial"/>
+          <w:b/>
+          <w:bCs/>
+        </w:rPr>
+        <w:lastRenderedPageBreak/>
         <w:t>UC03</w:t>
       </w:r>
       <w:r>
@@ -5705,7 +5624,7 @@
     </w:p>
     <w:tbl>
       <w:tblPr>
-        <w:tblStyle w:val="Grigliatabella"/>
+        <w:tblStyle w:val="TableGrid"/>
         <w:tblW w:w="0" w:type="auto"/>
         <w:tblLook w:val="04A0" w:firstRow="1" w:lastRow="0" w:firstColumn="1" w:lastColumn="0" w:noHBand="0" w:noVBand="1"/>
       </w:tblPr>
@@ -5729,7 +5648,6 @@
               <w:rPr>
                 <w:rFonts w:cs="Arial"/>
               </w:rPr>
-              <w:lastRenderedPageBreak/>
               <w:t>Name</w:t>
             </w:r>
           </w:p>
@@ -6030,7 +5948,7 @@
     </w:p>
     <w:tbl>
       <w:tblPr>
-        <w:tblStyle w:val="Grigliatabella"/>
+        <w:tblStyle w:val="TableGrid"/>
         <w:tblW w:w="0" w:type="auto"/>
         <w:tblLook w:val="04A0" w:firstRow="1" w:lastRow="0" w:firstColumn="1" w:lastColumn="0" w:noHBand="0" w:noVBand="1"/>
       </w:tblPr>
@@ -6316,7 +6234,7 @@
     </w:p>
     <w:tbl>
       <w:tblPr>
-        <w:tblStyle w:val="Grigliatabella"/>
+        <w:tblStyle w:val="TableGrid"/>
         <w:tblW w:w="0" w:type="auto"/>
         <w:tblLook w:val="04A0" w:firstRow="1" w:lastRow="0" w:firstColumn="1" w:lastColumn="0" w:noHBand="0" w:noVBand="1"/>
       </w:tblPr>
@@ -6736,7 +6654,7 @@
     </w:p>
     <w:tbl>
       <w:tblPr>
-        <w:tblStyle w:val="Grigliatabella"/>
+        <w:tblStyle w:val="TableGrid"/>
         <w:tblW w:w="0" w:type="auto"/>
         <w:tblLook w:val="04A0" w:firstRow="1" w:lastRow="0" w:firstColumn="1" w:lastColumn="0" w:noHBand="0" w:noVBand="1"/>
       </w:tblPr>
@@ -6960,26 +6878,7 @@
               <w:rPr>
                 <w:rFonts w:cs="Arial"/>
               </w:rPr>
-              <w:t xml:space="preserve">  Il sistema visualizza una lista di risultati corrispondenti (in base al titolo o alle parole chiave correlate).</w:t>
-            </w:r>
-          </w:p>
-          <w:p>
-            <w:pPr>
-              <w:rPr>
-                <w:rFonts w:cs="Arial"/>
-              </w:rPr>
-            </w:pPr>
-            <w:r>
-              <w:rPr>
-                <w:rFonts w:cs="Arial"/>
-              </w:rPr>
-              <w:t>5.</w:t>
-            </w:r>
-            <w:r>
-              <w:rPr>
-                <w:rFonts w:cs="Arial"/>
-              </w:rPr>
-              <w:t xml:space="preserve">  L’utente seleziona un film dai risultati per accedere alla scheda dettagliata.</w:t>
+              <w:t xml:space="preserve">  Il sistema visualizza una lista di risultati corrispondenti.</w:t>
             </w:r>
           </w:p>
         </w:tc>
@@ -7018,7 +6917,19 @@
               <w:rPr>
                 <w:rFonts w:cs="Arial"/>
               </w:rPr>
-              <w:t>L’utente accede alla scheda del film selezionato, oppure visualizza una lista di risultati.</w:t>
+              <w:t xml:space="preserve">L’utente </w:t>
+            </w:r>
+            <w:r>
+              <w:rPr>
+                <w:rFonts w:cs="Arial"/>
+              </w:rPr>
+              <w:t>visualizza la schermata con i film corrispondenti</w:t>
+            </w:r>
+            <w:r>
+              <w:rPr>
+                <w:rFonts w:cs="Arial"/>
+              </w:rPr>
+              <w:t>.</w:t>
             </w:r>
           </w:p>
         </w:tc>
@@ -7054,24 +6965,6 @@
                 <w:rFonts w:cs="Arial"/>
               </w:rPr>
             </w:pPr>
-            <w:r>
-              <w:rPr>
-                <w:rFonts w:cs="Arial"/>
-              </w:rPr>
-              <w:t>Se il sistema non trova corrispondenze, si verifica EUC</w:t>
-            </w:r>
-            <w:r>
-              <w:rPr>
-                <w:rFonts w:cs="Arial"/>
-              </w:rPr>
-              <w:t>03</w:t>
-            </w:r>
-            <w:r>
-              <w:rPr>
-                <w:rFonts w:cs="Arial"/>
-              </w:rPr>
-              <w:t>.</w:t>
-            </w:r>
           </w:p>
         </w:tc>
       </w:tr>
@@ -7095,16 +6988,6 @@
           <w:bCs/>
         </w:rPr>
       </w:pPr>
-    </w:p>
-    <w:p>
-      <w:pPr>
-        <w:jc w:val="both"/>
-        <w:rPr>
-          <w:rFonts w:cs="Arial"/>
-          <w:b/>
-          <w:bCs/>
-        </w:rPr>
-      </w:pPr>
       <w:r>
         <w:rPr>
           <w:rFonts w:cs="Arial"/>
@@ -7127,12 +7010,23 @@
           <w:b/>
           <w:bCs/>
         </w:rPr>
-        <w:t>-Pubblicazione di una recensione</w:t>
+        <w:t>-</w:t>
+      </w:r>
+      <w:r>
+        <w:t xml:space="preserve"> </w:t>
+      </w:r>
+      <w:r>
+        <w:rPr>
+          <w:rFonts w:cs="Arial"/>
+          <w:b/>
+          <w:bCs/>
+        </w:rPr>
+        <w:t>Visualizzazione Catalogo</w:t>
       </w:r>
     </w:p>
     <w:tbl>
       <w:tblPr>
-        <w:tblStyle w:val="Grigliatabella"/>
+        <w:tblStyle w:val="TableGrid"/>
         <w:tblW w:w="0" w:type="auto"/>
         <w:tblLook w:val="04A0" w:firstRow="1" w:lastRow="0" w:firstColumn="1" w:lastColumn="0" w:noHBand="0" w:noVBand="1"/>
       </w:tblPr>
@@ -7175,7 +7069,7 @@
               <w:rPr>
                 <w:rFonts w:cs="Arial"/>
               </w:rPr>
-              <w:t>Pubblicazione Recensione</w:t>
+              <w:t>Visualizzazione Catalogo</w:t>
             </w:r>
           </w:p>
         </w:tc>
@@ -7215,7 +7109,7 @@
               <w:rPr>
                 <w:rFonts w:cs="Arial"/>
               </w:rPr>
-              <w:t>Utente registrato</w:t>
+              <w:t>Utente (registrato o guest)</w:t>
             </w:r>
           </w:p>
         </w:tc>
@@ -7236,7 +7130,6 @@
               <w:rPr>
                 <w:rFonts w:cs="Arial"/>
               </w:rPr>
-              <w:lastRenderedPageBreak/>
               <w:t>Entry conditions</w:t>
             </w:r>
           </w:p>
@@ -7255,7 +7148,19 @@
               <w:rPr>
                 <w:rFonts w:cs="Arial"/>
               </w:rPr>
-              <w:t>L’utente è autenticato nel sistema e visualizza la scheda di un film.</w:t>
+              <w:t>L’utente si trova sulla homepage del sistema</w:t>
+            </w:r>
+            <w:r>
+              <w:rPr>
+                <w:rFonts w:cs="Arial"/>
+              </w:rPr>
+              <w:t xml:space="preserve"> o in un’altra pagina</w:t>
+            </w:r>
+            <w:r>
+              <w:rPr>
+                <w:rFonts w:cs="Arial"/>
+              </w:rPr>
+              <w:t>.</w:t>
             </w:r>
           </w:p>
         </w:tc>
@@ -7300,7 +7205,19 @@
               <w:rPr>
                 <w:rFonts w:cs="Arial"/>
               </w:rPr>
-              <w:t xml:space="preserve">  L’utente clicca sul pulsante "Scrivi una recensione".</w:t>
+              <w:t xml:space="preserve">  L'utente </w:t>
+            </w:r>
+            <w:r>
+              <w:rPr>
+                <w:rFonts w:cs="Arial"/>
+              </w:rPr>
+              <w:t>seleziona il pulsante “Catalogo”</w:t>
+            </w:r>
+            <w:r>
+              <w:rPr>
+                <w:rFonts w:cs="Arial"/>
+              </w:rPr>
+              <w:t>.</w:t>
             </w:r>
           </w:p>
           <w:p>
@@ -7319,64 +7236,70 @@
               <w:rPr>
                 <w:rFonts w:cs="Arial"/>
               </w:rPr>
-              <w:t xml:space="preserve"> Il sistema visualizza il form di recensione, composto da un campo per il testo e un'opzione per la valutazione numerica (es. da 1 a 5 stelle).</w:t>
-            </w:r>
-          </w:p>
-          <w:p>
-            <w:pPr>
-              <w:rPr>
-                <w:rFonts w:cs="Arial"/>
-              </w:rPr>
-            </w:pPr>
-            <w:r>
-              <w:rPr>
-                <w:rFonts w:cs="Arial"/>
-              </w:rPr>
-              <w:t>3.</w:t>
-            </w:r>
-            <w:r>
-              <w:rPr>
-                <w:rFonts w:cs="Arial"/>
-              </w:rPr>
-              <w:t xml:space="preserve">  L’utente compila il campo di testo con la sua opinione e seleziona il punteggio.</w:t>
-            </w:r>
-          </w:p>
-          <w:p>
-            <w:pPr>
-              <w:rPr>
-                <w:rFonts w:cs="Arial"/>
-              </w:rPr>
-            </w:pPr>
-            <w:r>
-              <w:rPr>
-                <w:rFonts w:cs="Arial"/>
-              </w:rPr>
-              <w:t>4.</w:t>
-            </w:r>
-            <w:r>
-              <w:rPr>
-                <w:rFonts w:cs="Arial"/>
-              </w:rPr>
-              <w:t xml:space="preserve"> L’utente clicca su "Pubblica".</w:t>
-            </w:r>
-          </w:p>
-          <w:p>
-            <w:pPr>
-              <w:rPr>
-                <w:rFonts w:cs="Arial"/>
-              </w:rPr>
-            </w:pPr>
-            <w:r>
-              <w:rPr>
-                <w:rFonts w:cs="Arial"/>
-              </w:rPr>
-              <w:t>5.</w:t>
-            </w:r>
-            <w:r>
-              <w:rPr>
-                <w:rFonts w:cs="Arial"/>
-              </w:rPr>
-              <w:t xml:space="preserve">  Il sistema memorizza la recensione e la rende visibile agli altri utenti.</w:t>
+              <w:t xml:space="preserve">  L'utente clicca sul</w:t>
+            </w:r>
+            <w:r>
+              <w:rPr>
+                <w:rFonts w:cs="Arial"/>
+              </w:rPr>
+              <w:t xml:space="preserve"> pulsante “Catalogo”</w:t>
+            </w:r>
+          </w:p>
+          <w:p>
+            <w:pPr>
+              <w:rPr>
+                <w:rFonts w:cs="Arial"/>
+              </w:rPr>
+            </w:pPr>
+            <w:r>
+              <w:rPr>
+                <w:rFonts w:cs="Arial"/>
+              </w:rPr>
+              <w:t xml:space="preserve"> </w:t>
+            </w:r>
+            <w:r>
+              <w:rPr>
+                <w:rFonts w:cs="Arial"/>
+              </w:rPr>
+              <w:t>Presente nell’header</w:t>
+            </w:r>
+            <w:r>
+              <w:rPr>
+                <w:rFonts w:cs="Arial"/>
+              </w:rPr>
+              <w:t>.</w:t>
+            </w:r>
+          </w:p>
+          <w:p>
+            <w:pPr>
+              <w:rPr>
+                <w:rFonts w:cs="Arial"/>
+              </w:rPr>
+            </w:pPr>
+            <w:r>
+              <w:rPr>
+                <w:rFonts w:cs="Arial"/>
+              </w:rPr>
+              <w:lastRenderedPageBreak/>
+              <w:t>3</w:t>
+            </w:r>
+            <w:r>
+              <w:rPr>
+                <w:rFonts w:cs="Arial"/>
+              </w:rPr>
+              <w:t>.</w:t>
+            </w:r>
+            <w:r>
+              <w:rPr>
+                <w:rFonts w:cs="Arial"/>
+              </w:rPr>
+              <w:t xml:space="preserve">  Il sistema visualizza </w:t>
+            </w:r>
+            <w:r>
+              <w:rPr>
+                <w:rFonts w:cs="Arial"/>
+              </w:rPr>
+              <w:t>la pagina del catalogo, contenente tutti i film della piattaforma in ordine decrescente di valutazione</w:t>
             </w:r>
           </w:p>
         </w:tc>
@@ -7397,6 +7320,7 @@
               <w:rPr>
                 <w:rFonts w:cs="Arial"/>
               </w:rPr>
+              <w:lastRenderedPageBreak/>
               <w:t>Exit conditions</w:t>
             </w:r>
           </w:p>
@@ -7407,16 +7331,21 @@
           </w:tcPr>
           <w:p>
             <w:pPr>
-              <w:jc w:val="both"/>
-              <w:rPr>
-                <w:rFonts w:cs="Arial"/>
-              </w:rPr>
-            </w:pPr>
-            <w:r>
-              <w:rPr>
-                <w:rFonts w:cs="Arial"/>
-              </w:rPr>
-              <w:t>La recensione è pubblicata e visibile nella scheda del film.</w:t>
+              <w:rPr>
+                <w:rFonts w:cs="Arial"/>
+              </w:rPr>
+            </w:pPr>
+            <w:r>
+              <w:rPr>
+                <w:rFonts w:cs="Arial"/>
+              </w:rPr>
+              <w:t xml:space="preserve">L’utente </w:t>
+            </w:r>
+            <w:r>
+              <w:rPr>
+                <w:rFonts w:cs="Arial"/>
+              </w:rPr>
+              <w:t>visualizza il catalogo con i film all’interno</w:t>
             </w:r>
           </w:p>
         </w:tc>
@@ -7461,14 +7390,18 @@
         <w:jc w:val="both"/>
         <w:rPr>
           <w:rFonts w:cs="Arial"/>
-        </w:rPr>
-      </w:pPr>
-    </w:p>
-    <w:p>
-      <w:pPr>
-        <w:jc w:val="both"/>
-        <w:rPr>
-          <w:rFonts w:cs="Arial"/>
+          <w:b/>
+          <w:bCs/>
+        </w:rPr>
+      </w:pPr>
+    </w:p>
+    <w:p>
+      <w:pPr>
+        <w:jc w:val="both"/>
+        <w:rPr>
+          <w:rFonts w:cs="Arial"/>
+          <w:b/>
+          <w:bCs/>
         </w:rPr>
       </w:pPr>
     </w:p>
@@ -7503,23 +7436,12 @@
           <w:b/>
           <w:bCs/>
         </w:rPr>
-        <w:t>-</w:t>
-      </w:r>
-      <w:r>
-        <w:t xml:space="preserve"> </w:t>
-      </w:r>
-      <w:r>
-        <w:rPr>
-          <w:rFonts w:cs="Arial"/>
-          <w:b/>
-          <w:bCs/>
-        </w:rPr>
-        <w:t>Valutazione di una recensione</w:t>
+        <w:t>-Pubblicazione di una recensione</w:t>
       </w:r>
     </w:p>
     <w:tbl>
       <w:tblPr>
-        <w:tblStyle w:val="Grigliatabella"/>
+        <w:tblStyle w:val="TableGrid"/>
         <w:tblW w:w="0" w:type="auto"/>
         <w:tblLook w:val="04A0" w:firstRow="1" w:lastRow="0" w:firstColumn="1" w:lastColumn="0" w:noHBand="0" w:noVBand="1"/>
       </w:tblPr>
@@ -7562,7 +7484,7 @@
               <w:rPr>
                 <w:rFonts w:cs="Arial"/>
               </w:rPr>
-              <w:t>Valutazione Recensione</w:t>
+              <w:t>Pubblicazione Recensione</w:t>
             </w:r>
           </w:p>
         </w:tc>
@@ -7641,7 +7563,7 @@
               <w:rPr>
                 <w:rFonts w:cs="Arial"/>
               </w:rPr>
-              <w:t>L’utente è autenticato e visualizza una recensione pubblicata da un altro utente.</w:t>
+              <w:t>L’utente è autenticato nel sistema e visualizza la scheda di un film.</w:t>
             </w:r>
           </w:p>
         </w:tc>
@@ -7686,7 +7608,7 @@
               <w:rPr>
                 <w:rFonts w:cs="Arial"/>
               </w:rPr>
-              <w:t xml:space="preserve">  L’utente clicca sul pulsante "Vota".</w:t>
+              <w:t xml:space="preserve">  L’utente clicca sul pulsante "Scrivi una recensione".</w:t>
             </w:r>
           </w:p>
           <w:p>
@@ -7705,7 +7627,7 @@
               <w:rPr>
                 <w:rFonts w:cs="Arial"/>
               </w:rPr>
-              <w:t xml:space="preserve">  Il sistema presenta le opzioni di voto (es. "Mi Piace" o "Non mi Piace").</w:t>
+              <w:t xml:space="preserve"> Il sistema visualizza il form di recensione, composto da un campo per il testo e un'opzione per la valutazione numerica (es. da 1 a 5 stelle).</w:t>
             </w:r>
           </w:p>
           <w:p>
@@ -7724,7 +7646,7 @@
               <w:rPr>
                 <w:rFonts w:cs="Arial"/>
               </w:rPr>
-              <w:t xml:space="preserve">  L’utente seleziona una delle opzioni di voto.</w:t>
+              <w:t xml:space="preserve">  L’utente compila il campo di testo con la sua opinione e seleziona il punteggio.</w:t>
             </w:r>
           </w:p>
           <w:p>
@@ -7743,7 +7665,26 @@
               <w:rPr>
                 <w:rFonts w:cs="Arial"/>
               </w:rPr>
-              <w:t xml:space="preserve">  Il sistema aggiorna il punteggio della recensione in base alla scelta dell'utente.</w:t>
+              <w:t xml:space="preserve"> L’utente clicca su "Pubblica".</w:t>
+            </w:r>
+          </w:p>
+          <w:p>
+            <w:pPr>
+              <w:rPr>
+                <w:rFonts w:cs="Arial"/>
+              </w:rPr>
+            </w:pPr>
+            <w:r>
+              <w:rPr>
+                <w:rFonts w:cs="Arial"/>
+              </w:rPr>
+              <w:t>5.</w:t>
+            </w:r>
+            <w:r>
+              <w:rPr>
+                <w:rFonts w:cs="Arial"/>
+              </w:rPr>
+              <w:t xml:space="preserve">  Il sistema memorizza la recensione e la rende visibile agli altri utenti.</w:t>
             </w:r>
           </w:p>
         </w:tc>
@@ -7774,15 +7715,16 @@
           </w:tcPr>
           <w:p>
             <w:pPr>
-              <w:rPr>
-                <w:rFonts w:cs="Arial"/>
-              </w:rPr>
-            </w:pPr>
-            <w:r>
-              <w:rPr>
-                <w:rFonts w:cs="Arial"/>
-              </w:rPr>
-              <w:t>Il sistema aggiorna il punteggio della recensione e, se necessario, il punteggio reputazionale dell’autore.</w:t>
+              <w:jc w:val="both"/>
+              <w:rPr>
+                <w:rFonts w:cs="Arial"/>
+              </w:rPr>
+            </w:pPr>
+            <w:r>
+              <w:rPr>
+                <w:rFonts w:cs="Arial"/>
+              </w:rPr>
+              <w:t>La recensione è pubblicata e visibile nella scheda del film.</w:t>
             </w:r>
           </w:p>
         </w:tc>
@@ -7835,22 +7777,6 @@
         <w:jc w:val="both"/>
         <w:rPr>
           <w:rFonts w:cs="Arial"/>
-        </w:rPr>
-      </w:pPr>
-    </w:p>
-    <w:p>
-      <w:pPr>
-        <w:jc w:val="both"/>
-        <w:rPr>
-          <w:rFonts w:cs="Arial"/>
-        </w:rPr>
-      </w:pPr>
-    </w:p>
-    <w:p>
-      <w:pPr>
-        <w:jc w:val="both"/>
-        <w:rPr>
-          <w:rFonts w:cs="Arial"/>
           <w:b/>
           <w:bCs/>
         </w:rPr>
@@ -7869,7 +7795,15 @@
           <w:b/>
           <w:bCs/>
         </w:rPr>
-        <w:t>7-</w:t>
+        <w:t>7</w:t>
+      </w:r>
+      <w:r>
+        <w:rPr>
+          <w:rFonts w:cs="Arial"/>
+          <w:b/>
+          <w:bCs/>
+        </w:rPr>
+        <w:t>-</w:t>
       </w:r>
       <w:r>
         <w:t xml:space="preserve"> </w:t>
@@ -7880,12 +7814,12 @@
           <w:b/>
           <w:bCs/>
         </w:rPr>
-        <w:t>Segnalazione di una recensione</w:t>
+        <w:t>Valutazione di una recensione</w:t>
       </w:r>
     </w:p>
     <w:tbl>
       <w:tblPr>
-        <w:tblStyle w:val="Grigliatabella"/>
+        <w:tblStyle w:val="TableGrid"/>
         <w:tblW w:w="0" w:type="auto"/>
         <w:tblLook w:val="04A0" w:firstRow="1" w:lastRow="0" w:firstColumn="1" w:lastColumn="0" w:noHBand="0" w:noVBand="1"/>
       </w:tblPr>
@@ -7928,7 +7862,7 @@
               <w:rPr>
                 <w:rFonts w:cs="Arial"/>
               </w:rPr>
-              <w:t>Segnalazione Recensione</w:t>
+              <w:t>Valutazione Recensione</w:t>
             </w:r>
           </w:p>
         </w:tc>
@@ -8007,7 +7941,19 @@
               <w:rPr>
                 <w:rFonts w:cs="Arial"/>
               </w:rPr>
-              <w:t>L’utente è autenticato e sta visualizzando una recensione che considera inappropriata o che viola le linee guida della community.</w:t>
+              <w:t xml:space="preserve">L’utente è autenticato e visualizza </w:t>
+            </w:r>
+            <w:r>
+              <w:rPr>
+                <w:rFonts w:cs="Arial"/>
+              </w:rPr>
+              <w:t>un film e le sue recensioni</w:t>
+            </w:r>
+            <w:r>
+              <w:rPr>
+                <w:rFonts w:cs="Arial"/>
+              </w:rPr>
+              <w:t>.</w:t>
             </w:r>
           </w:p>
         </w:tc>
@@ -8028,7 +7974,6 @@
               <w:rPr>
                 <w:rFonts w:cs="Arial"/>
               </w:rPr>
-              <w:lastRenderedPageBreak/>
               <w:t>Flow degli eventi</w:t>
             </w:r>
           </w:p>
@@ -8053,45 +7998,50 @@
               <w:rPr>
                 <w:rFonts w:cs="Arial"/>
               </w:rPr>
-              <w:t xml:space="preserve">  L’utente clicca sull’opzione "Segnala" associata alla recensione.</w:t>
-            </w:r>
-          </w:p>
-          <w:p>
-            <w:pPr>
-              <w:rPr>
-                <w:rFonts w:cs="Arial"/>
-              </w:rPr>
-            </w:pPr>
-            <w:r>
-              <w:rPr>
-                <w:rFonts w:cs="Arial"/>
-              </w:rPr>
-              <w:t>2.</w:t>
-            </w:r>
-            <w:r>
-              <w:rPr>
-                <w:rFonts w:cs="Arial"/>
-              </w:rPr>
-              <w:t xml:space="preserve">  Il sistema registra la segnalazione e la inoltra all'area di moderazione per una revisione.</w:t>
-            </w:r>
-          </w:p>
-          <w:p>
-            <w:pPr>
-              <w:rPr>
-                <w:rFonts w:cs="Arial"/>
-              </w:rPr>
-            </w:pPr>
-            <w:r>
-              <w:rPr>
-                <w:rFonts w:cs="Arial"/>
-              </w:rPr>
-              <w:t>3.</w:t>
-            </w:r>
-            <w:r>
-              <w:rPr>
-                <w:rFonts w:cs="Arial"/>
-              </w:rPr>
-              <w:t xml:space="preserve">  Il sistema informa l’utente che la segnalazione è stata ricevuta con successo.</w:t>
+              <w:t xml:space="preserve">  L’utente clicca sul pulsante </w:t>
+            </w:r>
+            <w:r>
+              <w:rPr>
+                <w:rFonts w:cs="Arial"/>
+              </w:rPr>
+              <w:t>"Mi Piace" o "Non mi Piace"</w:t>
+            </w:r>
+            <w:r>
+              <w:rPr>
+                <w:rFonts w:cs="Arial"/>
+              </w:rPr>
+              <w:t xml:space="preserve"> relativo ad una specifica recensione</w:t>
+            </w:r>
+            <w:r>
+              <w:rPr>
+                <w:rFonts w:cs="Arial"/>
+              </w:rPr>
+              <w:t>.</w:t>
+            </w:r>
+          </w:p>
+          <w:p>
+            <w:pPr>
+              <w:rPr>
+                <w:rFonts w:cs="Arial"/>
+              </w:rPr>
+            </w:pPr>
+            <w:r>
+              <w:rPr>
+                <w:rFonts w:cs="Arial"/>
+              </w:rPr>
+              <w:t>2</w:t>
+            </w:r>
+            <w:r>
+              <w:rPr>
+                <w:rFonts w:cs="Arial"/>
+              </w:rPr>
+              <w:t>.</w:t>
+            </w:r>
+            <w:r>
+              <w:rPr>
+                <w:rFonts w:cs="Arial"/>
+              </w:rPr>
+              <w:t xml:space="preserve">  Il sistema aggiorna il punteggio della recensione in base alla scelta dell'utente.</w:t>
             </w:r>
           </w:p>
         </w:tc>
@@ -8130,7 +8080,377 @@
               <w:rPr>
                 <w:rFonts w:cs="Arial"/>
               </w:rPr>
-              <w:t>L’utente rimane nella pagina di visualizzazione della recensione segnalata</w:t>
+              <w:t>Il sistema aggiorna il punteggio della recensione e</w:t>
+            </w:r>
+            <w:r>
+              <w:rPr>
+                <w:rFonts w:cs="Arial"/>
+              </w:rPr>
+              <w:t xml:space="preserve"> </w:t>
+            </w:r>
+            <w:r>
+              <w:rPr>
+                <w:rFonts w:cs="Arial"/>
+              </w:rPr>
+              <w:t>il punteggio reputazionale dell’autore.</w:t>
+            </w:r>
+          </w:p>
+        </w:tc>
+      </w:tr>
+      <w:tr>
+        <w:tc>
+          <w:tcPr>
+            <w:tcW w:w="4814" w:type="dxa"/>
+          </w:tcPr>
+          <w:p>
+            <w:pPr>
+              <w:jc w:val="both"/>
+              <w:rPr>
+                <w:rFonts w:cs="Arial"/>
+              </w:rPr>
+            </w:pPr>
+            <w:r>
+              <w:rPr>
+                <w:rFonts w:cs="Arial"/>
+              </w:rPr>
+              <w:t>Eccezioni</w:t>
+            </w:r>
+          </w:p>
+        </w:tc>
+        <w:tc>
+          <w:tcPr>
+            <w:tcW w:w="4814" w:type="dxa"/>
+          </w:tcPr>
+          <w:p>
+            <w:pPr>
+              <w:jc w:val="both"/>
+              <w:rPr>
+                <w:rFonts w:cs="Arial"/>
+              </w:rPr>
+            </w:pPr>
+          </w:p>
+        </w:tc>
+      </w:tr>
+    </w:tbl>
+    <w:p>
+      <w:pPr>
+        <w:jc w:val="both"/>
+        <w:rPr>
+          <w:rFonts w:cs="Arial"/>
+        </w:rPr>
+      </w:pPr>
+    </w:p>
+    <w:p>
+      <w:pPr>
+        <w:jc w:val="both"/>
+        <w:rPr>
+          <w:rFonts w:cs="Arial"/>
+          <w:b/>
+          <w:bCs/>
+        </w:rPr>
+      </w:pPr>
+      <w:r>
+        <w:rPr>
+          <w:rFonts w:cs="Arial"/>
+          <w:b/>
+          <w:bCs/>
+        </w:rPr>
+        <w:lastRenderedPageBreak/>
+        <w:t>UC0</w:t>
+      </w:r>
+      <w:r>
+        <w:rPr>
+          <w:rFonts w:cs="Arial"/>
+          <w:b/>
+          <w:bCs/>
+        </w:rPr>
+        <w:t>8</w:t>
+      </w:r>
+      <w:r>
+        <w:rPr>
+          <w:rFonts w:cs="Arial"/>
+          <w:b/>
+          <w:bCs/>
+        </w:rPr>
+        <w:t>-</w:t>
+      </w:r>
+      <w:r>
+        <w:t xml:space="preserve"> </w:t>
+      </w:r>
+      <w:r>
+        <w:rPr>
+          <w:rFonts w:cs="Arial"/>
+          <w:b/>
+          <w:bCs/>
+        </w:rPr>
+        <w:t>Segnalazione di una recensione</w:t>
+      </w:r>
+    </w:p>
+    <w:tbl>
+      <w:tblPr>
+        <w:tblStyle w:val="TableGrid"/>
+        <w:tblW w:w="0" w:type="auto"/>
+        <w:tblLook w:val="04A0" w:firstRow="1" w:lastRow="0" w:firstColumn="1" w:lastColumn="0" w:noHBand="0" w:noVBand="1"/>
+      </w:tblPr>
+      <w:tblGrid>
+        <w:gridCol w:w="4814"/>
+        <w:gridCol w:w="4814"/>
+      </w:tblGrid>
+      <w:tr>
+        <w:tc>
+          <w:tcPr>
+            <w:tcW w:w="4814" w:type="dxa"/>
+          </w:tcPr>
+          <w:p>
+            <w:pPr>
+              <w:jc w:val="both"/>
+              <w:rPr>
+                <w:rFonts w:cs="Arial"/>
+              </w:rPr>
+            </w:pPr>
+            <w:r>
+              <w:rPr>
+                <w:rFonts w:cs="Arial"/>
+              </w:rPr>
+              <w:t>Name</w:t>
+            </w:r>
+          </w:p>
+        </w:tc>
+        <w:tc>
+          <w:tcPr>
+            <w:tcW w:w="4814" w:type="dxa"/>
+          </w:tcPr>
+          <w:p>
+            <w:pPr>
+              <w:jc w:val="both"/>
+              <w:rPr>
+                <w:rFonts w:cs="Arial"/>
+              </w:rPr>
+            </w:pPr>
+            <w:r>
+              <w:rPr>
+                <w:rFonts w:cs="Arial"/>
+              </w:rPr>
+              <w:t>Segnalazione Recensione</w:t>
+            </w:r>
+          </w:p>
+        </w:tc>
+      </w:tr>
+      <w:tr>
+        <w:tc>
+          <w:tcPr>
+            <w:tcW w:w="4814" w:type="dxa"/>
+          </w:tcPr>
+          <w:p>
+            <w:pPr>
+              <w:jc w:val="both"/>
+              <w:rPr>
+                <w:rFonts w:cs="Arial"/>
+              </w:rPr>
+            </w:pPr>
+            <w:r>
+              <w:rPr>
+                <w:rFonts w:cs="Arial"/>
+              </w:rPr>
+              <w:t>Utenti Partecipanti</w:t>
+            </w:r>
+          </w:p>
+        </w:tc>
+        <w:tc>
+          <w:tcPr>
+            <w:tcW w:w="4814" w:type="dxa"/>
+          </w:tcPr>
+          <w:p>
+            <w:pPr>
+              <w:jc w:val="both"/>
+              <w:rPr>
+                <w:rFonts w:cs="Arial"/>
+              </w:rPr>
+            </w:pPr>
+            <w:r>
+              <w:rPr>
+                <w:rFonts w:cs="Arial"/>
+              </w:rPr>
+              <w:t>Utente registrato</w:t>
+            </w:r>
+          </w:p>
+        </w:tc>
+      </w:tr>
+      <w:tr>
+        <w:tc>
+          <w:tcPr>
+            <w:tcW w:w="4814" w:type="dxa"/>
+          </w:tcPr>
+          <w:p>
+            <w:pPr>
+              <w:jc w:val="both"/>
+              <w:rPr>
+                <w:rFonts w:cs="Arial"/>
+              </w:rPr>
+            </w:pPr>
+            <w:r>
+              <w:rPr>
+                <w:rFonts w:cs="Arial"/>
+              </w:rPr>
+              <w:t>Entry conditions</w:t>
+            </w:r>
+          </w:p>
+        </w:tc>
+        <w:tc>
+          <w:tcPr>
+            <w:tcW w:w="4814" w:type="dxa"/>
+          </w:tcPr>
+          <w:p>
+            <w:pPr>
+              <w:rPr>
+                <w:rFonts w:cs="Arial"/>
+              </w:rPr>
+            </w:pPr>
+            <w:r>
+              <w:rPr>
+                <w:rFonts w:cs="Arial"/>
+              </w:rPr>
+              <w:t xml:space="preserve">L’utente è autenticato e sta visualizzando </w:t>
+            </w:r>
+            <w:r>
+              <w:rPr>
+                <w:rFonts w:cs="Arial"/>
+              </w:rPr>
+              <w:t xml:space="preserve">la pagina di un film nella quale è presente </w:t>
+            </w:r>
+            <w:r>
+              <w:rPr>
+                <w:rFonts w:cs="Arial"/>
+              </w:rPr>
+              <w:t>una recensione che considera inappropriata o che viola le linee guida della community.</w:t>
+            </w:r>
+          </w:p>
+        </w:tc>
+      </w:tr>
+      <w:tr>
+        <w:tc>
+          <w:tcPr>
+            <w:tcW w:w="4814" w:type="dxa"/>
+          </w:tcPr>
+          <w:p>
+            <w:pPr>
+              <w:jc w:val="both"/>
+              <w:rPr>
+                <w:rFonts w:cs="Arial"/>
+              </w:rPr>
+            </w:pPr>
+            <w:r>
+              <w:rPr>
+                <w:rFonts w:cs="Arial"/>
+              </w:rPr>
+              <w:t>Flow degli eventi</w:t>
+            </w:r>
+          </w:p>
+        </w:tc>
+        <w:tc>
+          <w:tcPr>
+            <w:tcW w:w="4814" w:type="dxa"/>
+          </w:tcPr>
+          <w:p>
+            <w:pPr>
+              <w:rPr>
+                <w:rFonts w:cs="Arial"/>
+              </w:rPr>
+            </w:pPr>
+            <w:r>
+              <w:rPr>
+                <w:rFonts w:cs="Arial"/>
+              </w:rPr>
+              <w:t>1.</w:t>
+            </w:r>
+            <w:r>
+              <w:rPr>
+                <w:rFonts w:cs="Arial"/>
+              </w:rPr>
+              <w:t xml:space="preserve">  L’utente clicca sull’opzione "Segnala" associata alla recensione.</w:t>
+            </w:r>
+          </w:p>
+          <w:p>
+            <w:pPr>
+              <w:rPr>
+                <w:rFonts w:cs="Arial"/>
+              </w:rPr>
+            </w:pPr>
+            <w:r>
+              <w:rPr>
+                <w:rFonts w:cs="Arial"/>
+              </w:rPr>
+              <w:t>2.</w:t>
+            </w:r>
+            <w:r>
+              <w:rPr>
+                <w:rFonts w:cs="Arial"/>
+              </w:rPr>
+              <w:t xml:space="preserve">  Il sistema registra la segnalazione.</w:t>
+            </w:r>
+          </w:p>
+          <w:p>
+            <w:pPr>
+              <w:rPr>
+                <w:rFonts w:cs="Arial"/>
+              </w:rPr>
+            </w:pPr>
+            <w:r>
+              <w:rPr>
+                <w:rFonts w:cs="Arial"/>
+              </w:rPr>
+              <w:t>3.</w:t>
+            </w:r>
+            <w:r>
+              <w:rPr>
+                <w:rFonts w:cs="Arial"/>
+              </w:rPr>
+              <w:t xml:space="preserve">  Il sistema informa l’utente che la segnalazione è stata ricevuta con successo.</w:t>
+            </w:r>
+          </w:p>
+        </w:tc>
+      </w:tr>
+      <w:tr>
+        <w:tc>
+          <w:tcPr>
+            <w:tcW w:w="4814" w:type="dxa"/>
+          </w:tcPr>
+          <w:p>
+            <w:pPr>
+              <w:jc w:val="both"/>
+              <w:rPr>
+                <w:rFonts w:cs="Arial"/>
+              </w:rPr>
+            </w:pPr>
+            <w:r>
+              <w:rPr>
+                <w:rFonts w:cs="Arial"/>
+              </w:rPr>
+              <w:t>Exit conditions</w:t>
+            </w:r>
+          </w:p>
+        </w:tc>
+        <w:tc>
+          <w:tcPr>
+            <w:tcW w:w="4814" w:type="dxa"/>
+          </w:tcPr>
+          <w:p>
+            <w:pPr>
+              <w:rPr>
+                <w:rFonts w:cs="Arial"/>
+              </w:rPr>
+            </w:pPr>
+            <w:r>
+              <w:rPr>
+                <w:rFonts w:cs="Arial"/>
+              </w:rPr>
+              <w:t xml:space="preserve">L’utente rimane nella pagina di visualizzazione </w:t>
+            </w:r>
+            <w:r>
+              <w:rPr>
+                <w:rFonts w:cs="Arial"/>
+              </w:rPr>
+              <w:t>del film con le sue recensioni</w:t>
             </w:r>
           </w:p>
         </w:tc>
@@ -8284,6 +8604,22 @@
         <w:jc w:val="both"/>
         <w:rPr>
           <w:rFonts w:cs="Arial"/>
+        </w:rPr>
+      </w:pPr>
+    </w:p>
+    <w:p>
+      <w:pPr>
+        <w:jc w:val="both"/>
+        <w:rPr>
+          <w:rFonts w:cs="Arial"/>
+        </w:rPr>
+      </w:pPr>
+    </w:p>
+    <w:p>
+      <w:pPr>
+        <w:jc w:val="both"/>
+        <w:rPr>
+          <w:rFonts w:cs="Arial"/>
           <w:b/>
           <w:bCs/>
         </w:rPr>
@@ -8302,7 +8638,23 @@
           <w:b/>
           <w:bCs/>
         </w:rPr>
-        <w:t>08-</w:t>
+        <w:t>0</w:t>
+      </w:r>
+      <w:r>
+        <w:rPr>
+          <w:rFonts w:cs="Arial"/>
+          <w:b/>
+          <w:bCs/>
+        </w:rPr>
+        <w:t>9</w:t>
+      </w:r>
+      <w:r>
+        <w:rPr>
+          <w:rFonts w:cs="Arial"/>
+          <w:b/>
+          <w:bCs/>
+        </w:rPr>
+        <w:t>-</w:t>
       </w:r>
       <w:r>
         <w:t xml:space="preserve"> </w:t>
@@ -8318,7 +8670,7 @@
     </w:p>
     <w:tbl>
       <w:tblPr>
-        <w:tblStyle w:val="Grigliatabella"/>
+        <w:tblStyle w:val="TableGrid"/>
         <w:tblW w:w="0" w:type="auto"/>
         <w:tblLook w:val="04A0" w:firstRow="1" w:lastRow="0" w:firstColumn="1" w:lastColumn="0" w:noHBand="0" w:noVBand="1"/>
       </w:tblPr>
@@ -8473,7 +8825,6 @@
               <w:rPr>
                 <w:rFonts w:cs="Arial"/>
               </w:rPr>
-              <w:lastRenderedPageBreak/>
               <w:t>Flow degli eventi</w:t>
             </w:r>
           </w:p>
@@ -8561,25 +8912,6 @@
                 <w:rFonts w:cs="Arial"/>
               </w:rPr>
               <w:t xml:space="preserve">  Il sistema carica e mostra l’area di moderazione, dove sono presenti le recensioni segnalate e quelle pubblicate di recente.</w:t>
-            </w:r>
-          </w:p>
-          <w:p>
-            <w:pPr>
-              <w:rPr>
-                <w:rFonts w:cs="Arial"/>
-              </w:rPr>
-            </w:pPr>
-            <w:r>
-              <w:rPr>
-                <w:rFonts w:cs="Arial"/>
-              </w:rPr>
-              <w:t>4.</w:t>
-            </w:r>
-            <w:r>
-              <w:rPr>
-                <w:rFonts w:cs="Arial"/>
-              </w:rPr>
-              <w:t xml:space="preserve">  Il moderatore visualizza le opzioni di gestione per ogni recensione (es. "Approva", "Rimuovi").</w:t>
             </w:r>
           </w:p>
         </w:tc>
@@ -8705,7 +9037,23 @@
           <w:b/>
           <w:bCs/>
         </w:rPr>
-        <w:t>09-</w:t>
+        <w:t>0</w:t>
+      </w:r>
+      <w:r>
+        <w:rPr>
+          <w:rFonts w:cs="Arial"/>
+          <w:b/>
+          <w:bCs/>
+        </w:rPr>
+        <w:t>10</w:t>
+      </w:r>
+      <w:r>
+        <w:rPr>
+          <w:rFonts w:cs="Arial"/>
+          <w:b/>
+          <w:bCs/>
+        </w:rPr>
+        <w:t>-</w:t>
       </w:r>
       <w:r>
         <w:t xml:space="preserve"> </w:t>
@@ -8737,7 +9085,7 @@
     </w:p>
     <w:tbl>
       <w:tblPr>
-        <w:tblStyle w:val="Grigliatabella"/>
+        <w:tblStyle w:val="TableGrid"/>
         <w:tblW w:w="0" w:type="auto"/>
         <w:tblLook w:val="04A0" w:firstRow="1" w:lastRow="0" w:firstColumn="1" w:lastColumn="0" w:noHBand="0" w:noVBand="1"/>
       </w:tblPr>
@@ -8975,13 +9323,13 @@
               <w:rPr>
                 <w:rFonts w:cs="Arial"/>
               </w:rPr>
-              <w:t>Il gestore può operare sulle schede dei film</w:t>
-            </w:r>
-            <w:r>
-              <w:rPr>
-                <w:rFonts w:cs="Arial"/>
-              </w:rPr>
-              <w:t xml:space="preserve"> usando gli appositi pulsanti</w:t>
+              <w:t xml:space="preserve">Il gestore </w:t>
+            </w:r>
+            <w:r>
+              <w:rPr>
+                <w:rFonts w:cs="Arial"/>
+              </w:rPr>
+              <w:t>si trova nella pagina del catalogo</w:t>
             </w:r>
             <w:r>
               <w:rPr>
@@ -9056,16 +9404,25 @@
         <w:jc w:val="both"/>
         <w:rPr>
           <w:rFonts w:cs="Arial"/>
-          <w:b/>
-          <w:bCs/>
-        </w:rPr>
-      </w:pPr>
-      <w:r>
-        <w:rPr>
-          <w:rFonts w:cs="Arial"/>
-          <w:b/>
-          <w:bCs/>
-        </w:rPr>
+        </w:rPr>
+      </w:pPr>
+    </w:p>
+    <w:p>
+      <w:pPr>
+        <w:jc w:val="both"/>
+        <w:rPr>
+          <w:rFonts w:cs="Arial"/>
+          <w:b/>
+          <w:bCs/>
+        </w:rPr>
+      </w:pPr>
+      <w:r>
+        <w:rPr>
+          <w:rFonts w:cs="Arial"/>
+          <w:b/>
+          <w:bCs/>
+        </w:rPr>
+        <w:lastRenderedPageBreak/>
         <w:t>UC</w:t>
       </w:r>
       <w:r>
@@ -9074,7 +9431,23 @@
           <w:b/>
           <w:bCs/>
         </w:rPr>
-        <w:t>10-</w:t>
+        <w:t>1</w:t>
+      </w:r>
+      <w:r>
+        <w:rPr>
+          <w:rFonts w:cs="Arial"/>
+          <w:b/>
+          <w:bCs/>
+        </w:rPr>
+        <w:t>1</w:t>
+      </w:r>
+      <w:r>
+        <w:rPr>
+          <w:rFonts w:cs="Arial"/>
+          <w:b/>
+          <w:bCs/>
+        </w:rPr>
+        <w:t>-</w:t>
       </w:r>
       <w:r>
         <w:t xml:space="preserve"> </w:t>
@@ -9090,7 +9463,7 @@
     </w:p>
     <w:tbl>
       <w:tblPr>
-        <w:tblStyle w:val="Grigliatabella"/>
+        <w:tblStyle w:val="TableGrid"/>
         <w:tblW w:w="0" w:type="auto"/>
         <w:tblLook w:val="04A0" w:firstRow="1" w:lastRow="0" w:firstColumn="1" w:lastColumn="0" w:noHBand="0" w:noVBand="1"/>
       </w:tblPr>
@@ -9194,7 +9567,6 @@
               <w:rPr>
                 <w:rFonts w:cs="Arial"/>
               </w:rPr>
-              <w:lastRenderedPageBreak/>
               <w:t>Entry conditions</w:t>
             </w:r>
           </w:p>
@@ -9276,16 +9648,33 @@
               <w:rPr>
                 <w:rFonts w:cs="Arial"/>
               </w:rPr>
-              <w:t>nell’</w:t>
-            </w:r>
-            <w:proofErr w:type="spellStart"/>
-            <w:r>
-              <w:rPr>
-                <w:rFonts w:cs="Arial"/>
-              </w:rPr>
-              <w:t>header</w:t>
-            </w:r>
-            <w:proofErr w:type="spellEnd"/>
+              <w:t xml:space="preserve">nell’header </w:t>
+            </w:r>
+            <w:r>
+              <w:rPr>
+                <w:rFonts w:cs="Arial"/>
+              </w:rPr>
+              <w:t>o sul nome di un altro utente.</w:t>
+            </w:r>
+          </w:p>
+          <w:p>
+            <w:pPr>
+              <w:rPr>
+                <w:rFonts w:cs="Arial"/>
+              </w:rPr>
+            </w:pPr>
+            <w:r>
+              <w:rPr>
+                <w:rFonts w:cs="Arial"/>
+              </w:rPr>
+              <w:t>2.</w:t>
+            </w:r>
+            <w:r>
+              <w:rPr>
+                <w:rFonts w:cs="Arial"/>
+              </w:rPr>
+              <w:t xml:space="preserve">  Il sistema mostra la pagina del profilo, contenente informazioni come nome, data di iscrizione, numero di recensioni pubblicate e reputazione.</w:t>
+            </w:r>
             <w:r>
               <w:rPr>
                 <w:rFonts w:cs="Arial"/>
@@ -9296,45 +9685,7 @@
               <w:rPr>
                 <w:rFonts w:cs="Arial"/>
               </w:rPr>
-              <w:t>o sul nome di un altro utente.</w:t>
-            </w:r>
-          </w:p>
-          <w:p>
-            <w:pPr>
-              <w:rPr>
-                <w:rFonts w:cs="Arial"/>
-              </w:rPr>
-            </w:pPr>
-            <w:r>
-              <w:rPr>
-                <w:rFonts w:cs="Arial"/>
-              </w:rPr>
-              <w:t>2.</w:t>
-            </w:r>
-            <w:r>
-              <w:rPr>
-                <w:rFonts w:cs="Arial"/>
-              </w:rPr>
-              <w:t xml:space="preserve">  Il sistema mostra la pagina del profilo, contenente informazioni come nome, data di iscrizione, numero di recensioni pubblicate e reputazione.</w:t>
-            </w:r>
-          </w:p>
-          <w:p>
-            <w:pPr>
-              <w:rPr>
-                <w:rFonts w:cs="Arial"/>
-              </w:rPr>
-            </w:pPr>
-            <w:r>
-              <w:rPr>
-                <w:rFonts w:cs="Arial"/>
-              </w:rPr>
-              <w:t>3.</w:t>
-            </w:r>
-            <w:r>
-              <w:rPr>
-                <w:rFonts w:cs="Arial"/>
-              </w:rPr>
-              <w:t xml:space="preserve">  Se l’utente è il proprietario del profilo, può vedere opzioni aggiuntive come "Modifica Profilo" o "Impostazioni Account".</w:t>
+              <w:t>Se l’utente è il proprietario del profilo, può vedere opzioni aggiuntive come "Modifica Profilo" o "Impostazioni Account".</w:t>
             </w:r>
           </w:p>
         </w:tc>
@@ -9468,7 +9819,23 @@
           <w:b/>
           <w:bCs/>
         </w:rPr>
-        <w:t>11-</w:t>
+        <w:t>1</w:t>
+      </w:r>
+      <w:r>
+        <w:rPr>
+          <w:rFonts w:cs="Arial"/>
+          <w:b/>
+          <w:bCs/>
+        </w:rPr>
+        <w:t>2</w:t>
+      </w:r>
+      <w:r>
+        <w:rPr>
+          <w:rFonts w:cs="Arial"/>
+          <w:b/>
+          <w:bCs/>
+        </w:rPr>
+        <w:t>-</w:t>
       </w:r>
       <w:r>
         <w:t xml:space="preserve"> </w:t>
@@ -9484,7 +9851,7 @@
     </w:p>
     <w:tbl>
       <w:tblPr>
-        <w:tblStyle w:val="Grigliatabella"/>
+        <w:tblStyle w:val="TableGrid"/>
         <w:tblW w:w="0" w:type="auto"/>
         <w:tblLook w:val="04A0" w:firstRow="1" w:lastRow="0" w:firstColumn="1" w:lastColumn="0" w:noHBand="0" w:noVBand="1"/>
       </w:tblPr>
@@ -9651,7 +10018,19 @@
               <w:rPr>
                 <w:rFonts w:cs="Arial"/>
               </w:rPr>
-              <w:t xml:space="preserve">  Il moderatore seleziona una recensione da moderare.</w:t>
+              <w:t xml:space="preserve">  Il moderatore </w:t>
+            </w:r>
+            <w:r>
+              <w:rPr>
+                <w:rFonts w:cs="Arial"/>
+              </w:rPr>
+              <w:t>visualizza le recensioni segnalate in ordine descrescente di segnalazioni</w:t>
+            </w:r>
+            <w:r>
+              <w:rPr>
+                <w:rFonts w:cs="Arial"/>
+              </w:rPr>
+              <w:t>.</w:t>
             </w:r>
           </w:p>
           <w:p>
@@ -9670,39 +10049,32 @@
               <w:rPr>
                 <w:rFonts w:cs="Arial"/>
               </w:rPr>
-              <w:t xml:space="preserve">  Il sistema visualizza i dettagli della recensione e le opzioni di moderazione (es. "Rimuovi", "Sospendi Utente").</w:t>
-            </w:r>
-          </w:p>
-          <w:p>
-            <w:pPr>
-              <w:rPr>
-                <w:rFonts w:cs="Arial"/>
-              </w:rPr>
-            </w:pPr>
-            <w:r>
-              <w:rPr>
-                <w:rFonts w:cs="Arial"/>
-              </w:rPr>
-              <w:t>3.</w:t>
-            </w:r>
-            <w:r>
-              <w:rPr>
-                <w:rFonts w:cs="Arial"/>
-              </w:rPr>
-              <w:t xml:space="preserve">  Il moderatore seleziona l’azione appropriata per la recensione.</w:t>
-            </w:r>
-          </w:p>
-          <w:p>
-            <w:pPr>
-              <w:rPr>
-                <w:rFonts w:cs="Arial"/>
-              </w:rPr>
-            </w:pPr>
-            <w:r>
-              <w:rPr>
-                <w:rFonts w:cs="Arial"/>
-              </w:rPr>
-              <w:t>4.</w:t>
+              <w:t xml:space="preserve">  </w:t>
+            </w:r>
+            <w:r>
+              <w:rPr>
+                <w:rFonts w:cs="Arial"/>
+              </w:rPr>
+              <w:t>Scelta la recensione clicca il pulsante “Elimina” o “Approva” in base alle regole della community</w:t>
+            </w:r>
+          </w:p>
+          <w:p>
+            <w:pPr>
+              <w:rPr>
+                <w:rFonts w:cs="Arial"/>
+              </w:rPr>
+            </w:pPr>
+            <w:r>
+              <w:rPr>
+                <w:rFonts w:cs="Arial"/>
+              </w:rPr>
+              <w:t>3</w:t>
+            </w:r>
+            <w:r>
+              <w:rPr>
+                <w:rFonts w:cs="Arial"/>
+              </w:rPr>
+              <w:t>.</w:t>
             </w:r>
             <w:r>
               <w:rPr>
@@ -9747,7 +10119,13 @@
               <w:rPr>
                 <w:rFonts w:cs="Arial"/>
               </w:rPr>
-              <w:t>La recensione viene rimossa, e l'utente viene avvisato o sospeso se necessario.</w:t>
+              <w:t>Il moderatore rimane nella pagina di moderazione dalla quale viene tolta quella sulla quale ha appena compiuto una operazione</w:t>
+            </w:r>
+            <w:r>
+              <w:rPr>
+                <w:rFonts w:cs="Arial"/>
+              </w:rPr>
+              <w:t>.</w:t>
             </w:r>
           </w:p>
         </w:tc>
@@ -9818,6 +10196,7 @@
           <w:b/>
           <w:bCs/>
         </w:rPr>
+        <w:lastRenderedPageBreak/>
         <w:t>UC</w:t>
       </w:r>
       <w:r>
@@ -9826,7 +10205,23 @@
           <w:b/>
           <w:bCs/>
         </w:rPr>
-        <w:t>12-</w:t>
+        <w:t>1</w:t>
+      </w:r>
+      <w:r>
+        <w:rPr>
+          <w:rFonts w:cs="Arial"/>
+          <w:b/>
+          <w:bCs/>
+        </w:rPr>
+        <w:t>3</w:t>
+      </w:r>
+      <w:r>
+        <w:rPr>
+          <w:rFonts w:cs="Arial"/>
+          <w:b/>
+          <w:bCs/>
+        </w:rPr>
+        <w:t>-</w:t>
       </w:r>
       <w:r>
         <w:t xml:space="preserve"> </w:t>
@@ -9837,12 +10232,12 @@
           <w:b/>
           <w:bCs/>
         </w:rPr>
-        <w:t>Gestione del catalogo film</w:t>
+        <w:t>Aggiunta di un film al catalogo</w:t>
       </w:r>
     </w:p>
     <w:tbl>
       <w:tblPr>
-        <w:tblStyle w:val="Grigliatabella"/>
+        <w:tblStyle w:val="TableGrid"/>
         <w:tblW w:w="0" w:type="auto"/>
         <w:tblLook w:val="04A0" w:firstRow="1" w:lastRow="0" w:firstColumn="1" w:lastColumn="0" w:noHBand="0" w:noVBand="1"/>
       </w:tblPr>
@@ -9885,7 +10280,7 @@
               <w:rPr>
                 <w:rFonts w:cs="Arial"/>
               </w:rPr>
-              <w:t>Gestione del catalogo film</w:t>
+              <w:t>Aggiunta di un film al catalogo</w:t>
             </w:r>
           </w:p>
         </w:tc>
@@ -9946,7 +10341,6 @@
               <w:rPr>
                 <w:rFonts w:cs="Arial"/>
               </w:rPr>
-              <w:lastRenderedPageBreak/>
               <w:t>Entry conditions</w:t>
             </w:r>
           </w:p>
@@ -9965,7 +10359,19 @@
               <w:rPr>
                 <w:rFonts w:cs="Arial"/>
               </w:rPr>
-              <w:t>Il gestore è autenticato e accede alla sezione di gestione del catalogo.</w:t>
+              <w:t>Il gestore è autenticato e accede al catalogo</w:t>
+            </w:r>
+            <w:r>
+              <w:rPr>
+                <w:rFonts w:cs="Arial"/>
+              </w:rPr>
+              <w:t xml:space="preserve"> film</w:t>
+            </w:r>
+            <w:r>
+              <w:rPr>
+                <w:rFonts w:cs="Arial"/>
+              </w:rPr>
+              <w:t>.</w:t>
             </w:r>
           </w:p>
         </w:tc>
@@ -10010,7 +10416,19 @@
               <w:rPr>
                 <w:rFonts w:cs="Arial"/>
               </w:rPr>
-              <w:t xml:space="preserve">  Il gestore seleziona "Aggiungi nuovo film" o "Modifica film esistente".</w:t>
+              <w:t xml:space="preserve">  Il gestore seleziona </w:t>
+            </w:r>
+            <w:r>
+              <w:rPr>
+                <w:rFonts w:cs="Arial"/>
+              </w:rPr>
+              <w:t xml:space="preserve">il pulsante </w:t>
+            </w:r>
+            <w:r>
+              <w:rPr>
+                <w:rFonts w:cs="Arial"/>
+              </w:rPr>
+              <w:t>"Aggiungi nuovo film"</w:t>
             </w:r>
           </w:p>
           <w:p>
@@ -10029,7 +10447,19 @@
               <w:rPr>
                 <w:rFonts w:cs="Arial"/>
               </w:rPr>
-              <w:t xml:space="preserve">  Il sistema presenta un form di inserimento o modifica, con campi come titolo, anno di uscita, genere e descrizione.</w:t>
+              <w:t xml:space="preserve">  Il sistema presenta un form di inseriment</w:t>
+            </w:r>
+            <w:r>
+              <w:rPr>
+                <w:rFonts w:cs="Arial"/>
+              </w:rPr>
+              <w:t>o</w:t>
+            </w:r>
+            <w:r>
+              <w:rPr>
+                <w:rFonts w:cs="Arial"/>
+              </w:rPr>
+              <w:t>, con campi come titolo, anno di uscita, genere e descrizione.</w:t>
             </w:r>
           </w:p>
           <w:p>
@@ -10048,7 +10478,7 @@
               <w:rPr>
                 <w:rFonts w:cs="Arial"/>
               </w:rPr>
-              <w:t xml:space="preserve">  Il gestore compila o aggiorna i campi richiesti.</w:t>
+              <w:t xml:space="preserve">  Il gestore compila i campi richiesti.</w:t>
             </w:r>
           </w:p>
           <w:p>
@@ -10144,7 +10574,13 @@
               <w:rPr>
                 <w:rFonts w:cs="Arial"/>
               </w:rPr>
-              <w:t>Il film viene aggiunto o aggiornato nel catalogo.</w:t>
+              <w:t>Il gestore viene riportato nel catalogo</w:t>
+            </w:r>
+            <w:r>
+              <w:rPr>
+                <w:rFonts w:cs="Arial"/>
+              </w:rPr>
+              <w:t>.</w:t>
             </w:r>
           </w:p>
         </w:tc>
@@ -10209,41 +10645,41 @@
         <w:jc w:val="both"/>
         <w:rPr>
           <w:rFonts w:cs="Arial"/>
-        </w:rPr>
-      </w:pPr>
-    </w:p>
-    <w:p>
-      <w:pPr>
-        <w:jc w:val="both"/>
-        <w:rPr>
-          <w:rFonts w:cs="Arial"/>
-        </w:rPr>
-      </w:pPr>
-    </w:p>
-    <w:p>
-      <w:pPr>
-        <w:jc w:val="both"/>
-        <w:rPr>
-          <w:rFonts w:cs="Arial"/>
-          <w:b/>
-          <w:bCs/>
-        </w:rPr>
-      </w:pPr>
-      <w:r>
-        <w:rPr>
-          <w:rFonts w:cs="Arial"/>
-          <w:b/>
-          <w:bCs/>
-        </w:rPr>
-        <w:t>EUC0</w:t>
-      </w:r>
-      <w:r>
-        <w:rPr>
-          <w:rFonts w:cs="Arial"/>
-          <w:b/>
-          <w:bCs/>
-        </w:rPr>
-        <w:t>4-</w:t>
+          <w:b/>
+          <w:bCs/>
+        </w:rPr>
+      </w:pPr>
+      <w:r>
+        <w:rPr>
+          <w:rFonts w:cs="Arial"/>
+          <w:b/>
+          <w:bCs/>
+        </w:rPr>
+        <w:t>UC</w:t>
+      </w:r>
+      <w:r>
+        <w:rPr>
+          <w:rFonts w:cs="Arial"/>
+          <w:b/>
+          <w:bCs/>
+        </w:rPr>
+        <w:t>1</w:t>
+      </w:r>
+      <w:r>
+        <w:rPr>
+          <w:rFonts w:cs="Arial"/>
+          <w:b/>
+          <w:bCs/>
+        </w:rPr>
+        <w:t>4</w:t>
+      </w:r>
+      <w:r>
+        <w:rPr>
+          <w:rFonts w:cs="Arial"/>
+          <w:b/>
+          <w:bCs/>
+        </w:rPr>
+        <w:t>-</w:t>
       </w:r>
       <w:r>
         <w:t xml:space="preserve"> </w:t>
@@ -10254,12 +10690,36 @@
           <w:b/>
           <w:bCs/>
         </w:rPr>
-        <w:t>Errore Gestione Catalogo Film</w:t>
+        <w:t>Rimozione di un film</w:t>
+      </w:r>
+      <w:r>
+        <w:rPr>
+          <w:rFonts w:cs="Arial"/>
+          <w:b/>
+          <w:bCs/>
+        </w:rPr>
+        <w:t xml:space="preserve"> d</w:t>
+      </w:r>
+      <w:r>
+        <w:rPr>
+          <w:rFonts w:cs="Arial"/>
+          <w:b/>
+          <w:bCs/>
+        </w:rPr>
+        <w:t>al</w:t>
+      </w:r>
+      <w:r>
+        <w:rPr>
+          <w:rFonts w:cs="Arial"/>
+          <w:b/>
+          <w:bCs/>
+        </w:rPr>
+        <w:t xml:space="preserve"> catalogo</w:t>
       </w:r>
     </w:p>
     <w:tbl>
       <w:tblPr>
-        <w:tblStyle w:val="Grigliatabella"/>
+        <w:tblStyle w:val="TableGrid"/>
         <w:tblW w:w="0" w:type="auto"/>
         <w:tblLook w:val="04A0" w:firstRow="1" w:lastRow="0" w:firstColumn="1" w:lastColumn="0" w:noHBand="0" w:noVBand="1"/>
       </w:tblPr>
@@ -10302,7 +10762,7 @@
               <w:rPr>
                 <w:rFonts w:cs="Arial"/>
               </w:rPr>
-              <w:t>Errore Gestione Catalogo Film</w:t>
+              <w:t>Rimozione di un film dal catalogo</w:t>
             </w:r>
           </w:p>
         </w:tc>
@@ -10381,19 +10841,19 @@
               <w:rPr>
                 <w:rFonts w:cs="Arial"/>
               </w:rPr>
-              <w:t>Durante la gestione del catalogo (UC</w:t>
-            </w:r>
-            <w:r>
-              <w:rPr>
-                <w:rFonts w:cs="Arial"/>
-              </w:rPr>
-              <w:t>12</w:t>
-            </w:r>
-            <w:r>
-              <w:rPr>
-                <w:rFonts w:cs="Arial"/>
-              </w:rPr>
-              <w:t>), il sistema rileva che i dati inseriti sono incompleti o non validi.</w:t>
+              <w:t xml:space="preserve">Il gestore è autenticato e </w:t>
+            </w:r>
+            <w:r>
+              <w:rPr>
+                <w:rFonts w:cs="Arial"/>
+              </w:rPr>
+              <w:t>accede alla pagina di un film dopo averlo cercato con la barra di ricerca</w:t>
+            </w:r>
+            <w:r>
+              <w:rPr>
+                <w:rFonts w:cs="Arial"/>
+              </w:rPr>
+              <w:t>.</w:t>
             </w:r>
           </w:p>
         </w:tc>
@@ -10432,7 +10892,93 @@
               <w:rPr>
                 <w:rFonts w:cs="Arial"/>
               </w:rPr>
-              <w:t>Il sistema mostra un messaggio di errore, indicando i campi che necessitano correzione o completamento.</w:t>
+              <w:t>1.</w:t>
+            </w:r>
+            <w:r>
+              <w:rPr>
+                <w:rFonts w:cs="Arial"/>
+              </w:rPr>
+              <w:t xml:space="preserve">  Il gestore seleziona</w:t>
+            </w:r>
+            <w:r>
+              <w:rPr>
+                <w:rFonts w:cs="Arial"/>
+              </w:rPr>
+              <w:t xml:space="preserve"> il pulsante</w:t>
+            </w:r>
+            <w:r>
+              <w:rPr>
+                <w:rFonts w:cs="Arial"/>
+              </w:rPr>
+              <w:t xml:space="preserve"> "</w:t>
+            </w:r>
+            <w:r>
+              <w:rPr>
+                <w:rFonts w:cs="Arial"/>
+              </w:rPr>
+              <w:t>Rimuovi</w:t>
+            </w:r>
+            <w:r>
+              <w:rPr>
+                <w:rFonts w:cs="Arial"/>
+              </w:rPr>
+              <w:t xml:space="preserve"> film"</w:t>
+            </w:r>
+            <w:r>
+              <w:rPr>
+                <w:rFonts w:cs="Arial"/>
+              </w:rPr>
+              <w:t>.</w:t>
+            </w:r>
+          </w:p>
+          <w:p>
+            <w:pPr>
+              <w:rPr>
+                <w:rFonts w:cs="Arial"/>
+              </w:rPr>
+            </w:pPr>
+            <w:r>
+              <w:rPr>
+                <w:rFonts w:cs="Arial"/>
+              </w:rPr>
+              <w:t>2.</w:t>
+            </w:r>
+            <w:r>
+              <w:rPr>
+                <w:rFonts w:cs="Arial"/>
+              </w:rPr>
+              <w:t xml:space="preserve">  Il sistema</w:t>
+            </w:r>
+            <w:r>
+              <w:rPr>
+                <w:rFonts w:cs="Arial"/>
+              </w:rPr>
+              <w:t>chiede conferma dell’azione</w:t>
+            </w:r>
+            <w:r>
+              <w:rPr>
+                <w:rFonts w:cs="Arial"/>
+              </w:rPr>
+              <w:t>.</w:t>
+            </w:r>
+          </w:p>
+          <w:p>
+            <w:pPr>
+              <w:rPr>
+                <w:rFonts w:cs="Arial"/>
+              </w:rPr>
+            </w:pPr>
+            <w:r>
+              <w:rPr>
+                <w:rFonts w:cs="Arial"/>
+              </w:rPr>
+              <w:t>6.</w:t>
+            </w:r>
+            <w:r>
+              <w:rPr>
+                <w:rFonts w:cs="Arial"/>
+              </w:rPr>
+              <w:t xml:space="preserve">  Il sistema aggiorna i dettagli del film nel catalogo.</w:t>
             </w:r>
           </w:p>
         </w:tc>
@@ -10463,16 +11009,21 @@
           </w:tcPr>
           <w:p>
             <w:pPr>
-              <w:jc w:val="both"/>
-              <w:rPr>
-                <w:rFonts w:cs="Arial"/>
-              </w:rPr>
-            </w:pPr>
-            <w:r>
-              <w:rPr>
-                <w:rFonts w:cs="Arial"/>
-              </w:rPr>
-              <w:t>Il gestore rimane sulla pagina di gestione del catalogo.</w:t>
+              <w:rPr>
+                <w:rFonts w:cs="Arial"/>
+              </w:rPr>
+            </w:pPr>
+            <w:r>
+              <w:rPr>
+                <w:rFonts w:cs="Arial"/>
+              </w:rPr>
+              <w:t>Il gestore viene reidirizzato al catalogo</w:t>
+            </w:r>
+            <w:r>
+              <w:rPr>
+                <w:rFonts w:cs="Arial"/>
+              </w:rPr>
+              <w:t>.</w:t>
             </w:r>
           </w:p>
         </w:tc>
@@ -10533,6 +11084,912 @@
         <w:jc w:val="both"/>
         <w:rPr>
           <w:rFonts w:cs="Arial"/>
+          <w:b/>
+          <w:bCs/>
+        </w:rPr>
+      </w:pPr>
+      <w:r>
+        <w:rPr>
+          <w:rFonts w:cs="Arial"/>
+          <w:b/>
+          <w:bCs/>
+        </w:rPr>
+        <w:t>UC</w:t>
+      </w:r>
+      <w:r>
+        <w:rPr>
+          <w:rFonts w:cs="Arial"/>
+          <w:b/>
+          <w:bCs/>
+        </w:rPr>
+        <w:t>1</w:t>
+      </w:r>
+      <w:r>
+        <w:rPr>
+          <w:rFonts w:cs="Arial"/>
+          <w:b/>
+          <w:bCs/>
+        </w:rPr>
+        <w:t>5</w:t>
+      </w:r>
+      <w:r>
+        <w:rPr>
+          <w:rFonts w:cs="Arial"/>
+          <w:b/>
+          <w:bCs/>
+        </w:rPr>
+        <w:t>-</w:t>
+      </w:r>
+      <w:r>
+        <w:t xml:space="preserve"> </w:t>
+      </w:r>
+      <w:r>
+        <w:rPr>
+          <w:rFonts w:cs="Arial"/>
+          <w:b/>
+          <w:bCs/>
+        </w:rPr>
+        <w:t>Modifica</w:t>
+      </w:r>
+      <w:r>
+        <w:rPr>
+          <w:rFonts w:cs="Arial"/>
+          <w:b/>
+          <w:bCs/>
+        </w:rPr>
+        <w:t xml:space="preserve"> di un film</w:t>
+      </w:r>
+      <w:r>
+        <w:rPr>
+          <w:rFonts w:cs="Arial"/>
+          <w:b/>
+          <w:bCs/>
+        </w:rPr>
+        <w:t xml:space="preserve"> d</w:t>
+      </w:r>
+      <w:r>
+        <w:rPr>
+          <w:rFonts w:cs="Arial"/>
+          <w:b/>
+          <w:bCs/>
+        </w:rPr>
+        <w:t>e</w:t>
+      </w:r>
+      <w:r>
+        <w:rPr>
+          <w:rFonts w:cs="Arial"/>
+          <w:b/>
+          <w:bCs/>
+        </w:rPr>
+        <w:t>l</w:t>
+      </w:r>
+      <w:r>
+        <w:rPr>
+          <w:rFonts w:cs="Arial"/>
+          <w:b/>
+          <w:bCs/>
+        </w:rPr>
+        <w:t xml:space="preserve"> catalogo</w:t>
+      </w:r>
+    </w:p>
+    <w:tbl>
+      <w:tblPr>
+        <w:tblStyle w:val="TableGrid"/>
+        <w:tblW w:w="0" w:type="auto"/>
+        <w:tblLook w:val="04A0" w:firstRow="1" w:lastRow="0" w:firstColumn="1" w:lastColumn="0" w:noHBand="0" w:noVBand="1"/>
+      </w:tblPr>
+      <w:tblGrid>
+        <w:gridCol w:w="4814"/>
+        <w:gridCol w:w="4814"/>
+      </w:tblGrid>
+      <w:tr>
+        <w:tc>
+          <w:tcPr>
+            <w:tcW w:w="4814" w:type="dxa"/>
+          </w:tcPr>
+          <w:p>
+            <w:pPr>
+              <w:jc w:val="both"/>
+              <w:rPr>
+                <w:rFonts w:cs="Arial"/>
+              </w:rPr>
+            </w:pPr>
+            <w:r>
+              <w:rPr>
+                <w:rFonts w:cs="Arial"/>
+              </w:rPr>
+              <w:t>Name</w:t>
+            </w:r>
+          </w:p>
+        </w:tc>
+        <w:tc>
+          <w:tcPr>
+            <w:tcW w:w="4814" w:type="dxa"/>
+          </w:tcPr>
+          <w:p>
+            <w:pPr>
+              <w:jc w:val="both"/>
+              <w:rPr>
+                <w:rFonts w:cs="Arial"/>
+              </w:rPr>
+            </w:pPr>
+            <w:r>
+              <w:rPr>
+                <w:rFonts w:cs="Arial"/>
+              </w:rPr>
+              <w:t>Modifica di un film del catalogo</w:t>
+            </w:r>
+          </w:p>
+        </w:tc>
+      </w:tr>
+      <w:tr>
+        <w:tc>
+          <w:tcPr>
+            <w:tcW w:w="4814" w:type="dxa"/>
+          </w:tcPr>
+          <w:p>
+            <w:pPr>
+              <w:jc w:val="both"/>
+              <w:rPr>
+                <w:rFonts w:cs="Arial"/>
+              </w:rPr>
+            </w:pPr>
+            <w:r>
+              <w:rPr>
+                <w:rFonts w:cs="Arial"/>
+              </w:rPr>
+              <w:t>Utenti Partecipanti</w:t>
+            </w:r>
+          </w:p>
+        </w:tc>
+        <w:tc>
+          <w:tcPr>
+            <w:tcW w:w="4814" w:type="dxa"/>
+          </w:tcPr>
+          <w:p>
+            <w:pPr>
+              <w:jc w:val="both"/>
+              <w:rPr>
+                <w:rFonts w:cs="Arial"/>
+              </w:rPr>
+            </w:pPr>
+            <w:r>
+              <w:rPr>
+                <w:rFonts w:cs="Arial"/>
+              </w:rPr>
+              <w:t>Gestore del catalogo</w:t>
+            </w:r>
+          </w:p>
+        </w:tc>
+      </w:tr>
+      <w:tr>
+        <w:tc>
+          <w:tcPr>
+            <w:tcW w:w="4814" w:type="dxa"/>
+          </w:tcPr>
+          <w:p>
+            <w:pPr>
+              <w:jc w:val="both"/>
+              <w:rPr>
+                <w:rFonts w:cs="Arial"/>
+              </w:rPr>
+            </w:pPr>
+            <w:r>
+              <w:rPr>
+                <w:rFonts w:cs="Arial"/>
+              </w:rPr>
+              <w:t>Entry conditions</w:t>
+            </w:r>
+          </w:p>
+        </w:tc>
+        <w:tc>
+          <w:tcPr>
+            <w:tcW w:w="4814" w:type="dxa"/>
+          </w:tcPr>
+          <w:p>
+            <w:pPr>
+              <w:rPr>
+                <w:rFonts w:cs="Arial"/>
+              </w:rPr>
+            </w:pPr>
+            <w:r>
+              <w:rPr>
+                <w:rFonts w:cs="Arial"/>
+              </w:rPr>
+              <w:t xml:space="preserve">Il gestore è autenticato e </w:t>
+            </w:r>
+            <w:r>
+              <w:rPr>
+                <w:rFonts w:cs="Arial"/>
+              </w:rPr>
+              <w:t>accede alla pagina di un film dopo averlo cercato con la barra di ricerca</w:t>
+            </w:r>
+            <w:r>
+              <w:rPr>
+                <w:rFonts w:cs="Arial"/>
+              </w:rPr>
+              <w:t>.</w:t>
+            </w:r>
+          </w:p>
+        </w:tc>
+      </w:tr>
+      <w:tr>
+        <w:tc>
+          <w:tcPr>
+            <w:tcW w:w="4814" w:type="dxa"/>
+          </w:tcPr>
+          <w:p>
+            <w:pPr>
+              <w:jc w:val="both"/>
+              <w:rPr>
+                <w:rFonts w:cs="Arial"/>
+              </w:rPr>
+            </w:pPr>
+            <w:r>
+              <w:rPr>
+                <w:rFonts w:cs="Arial"/>
+              </w:rPr>
+              <w:t>Flow degli eventi</w:t>
+            </w:r>
+          </w:p>
+        </w:tc>
+        <w:tc>
+          <w:tcPr>
+            <w:tcW w:w="4814" w:type="dxa"/>
+          </w:tcPr>
+          <w:p>
+            <w:pPr>
+              <w:rPr>
+                <w:rFonts w:cs="Arial"/>
+              </w:rPr>
+            </w:pPr>
+            <w:r>
+              <w:rPr>
+                <w:rFonts w:cs="Arial"/>
+              </w:rPr>
+              <w:t>1.</w:t>
+            </w:r>
+            <w:r>
+              <w:rPr>
+                <w:rFonts w:cs="Arial"/>
+              </w:rPr>
+              <w:t xml:space="preserve">  Il gestore seleziona "</w:t>
+            </w:r>
+            <w:r>
+              <w:rPr>
+                <w:rFonts w:cs="Arial"/>
+              </w:rPr>
+              <w:t>Modifica informazioni</w:t>
+            </w:r>
+            <w:r>
+              <w:rPr>
+                <w:rFonts w:cs="Arial"/>
+              </w:rPr>
+              <w:t xml:space="preserve"> film".</w:t>
+            </w:r>
+          </w:p>
+          <w:p>
+            <w:pPr>
+              <w:rPr>
+                <w:rFonts w:cs="Arial"/>
+              </w:rPr>
+            </w:pPr>
+            <w:r>
+              <w:rPr>
+                <w:rFonts w:cs="Arial"/>
+              </w:rPr>
+              <w:lastRenderedPageBreak/>
+              <w:t>2.</w:t>
+            </w:r>
+            <w:r>
+              <w:rPr>
+                <w:rFonts w:cs="Arial"/>
+              </w:rPr>
+              <w:t xml:space="preserve">  Il sistema presenta un form di modifica, con campi come titolo, anno di uscita, genere e descrizione.</w:t>
+            </w:r>
+          </w:p>
+          <w:p>
+            <w:pPr>
+              <w:rPr>
+                <w:rFonts w:cs="Arial"/>
+              </w:rPr>
+            </w:pPr>
+            <w:r>
+              <w:rPr>
+                <w:rFonts w:cs="Arial"/>
+              </w:rPr>
+              <w:t>3.</w:t>
+            </w:r>
+            <w:r>
+              <w:rPr>
+                <w:rFonts w:cs="Arial"/>
+              </w:rPr>
+              <w:t xml:space="preserve">  Il gestore aggiorna i campi richiesti.</w:t>
+            </w:r>
+          </w:p>
+          <w:p>
+            <w:pPr>
+              <w:rPr>
+                <w:rFonts w:cs="Arial"/>
+              </w:rPr>
+            </w:pPr>
+            <w:r>
+              <w:rPr>
+                <w:rFonts w:cs="Arial"/>
+              </w:rPr>
+              <w:t>4.</w:t>
+            </w:r>
+            <w:r>
+              <w:rPr>
+                <w:rFonts w:cs="Arial"/>
+              </w:rPr>
+              <w:t xml:space="preserve">  Il gestore clicca su "Salva".</w:t>
+            </w:r>
+          </w:p>
+          <w:p>
+            <w:pPr>
+              <w:rPr>
+                <w:rFonts w:cs="Arial"/>
+              </w:rPr>
+            </w:pPr>
+            <w:r>
+              <w:rPr>
+                <w:rFonts w:cs="Arial"/>
+              </w:rPr>
+              <w:t>5.</w:t>
+            </w:r>
+            <w:r>
+              <w:rPr>
+                <w:rFonts w:cs="Arial"/>
+              </w:rPr>
+              <w:t xml:space="preserve">  Il sistema verifica che tutti i dati siano validi e completi.</w:t>
+            </w:r>
+          </w:p>
+          <w:p>
+            <w:pPr>
+              <w:rPr>
+                <w:rFonts w:cs="Arial"/>
+              </w:rPr>
+            </w:pPr>
+            <w:r>
+              <w:rPr>
+                <w:rFonts w:cs="Arial"/>
+              </w:rPr>
+              <w:t>6.</w:t>
+            </w:r>
+            <w:r>
+              <w:rPr>
+                <w:rFonts w:cs="Arial"/>
+              </w:rPr>
+              <w:t xml:space="preserve">  Il sistema aggiorna i dettagli del film nel catalogo.</w:t>
+            </w:r>
+          </w:p>
+        </w:tc>
+      </w:tr>
+      <w:tr>
+        <w:tc>
+          <w:tcPr>
+            <w:tcW w:w="4814" w:type="dxa"/>
+          </w:tcPr>
+          <w:p>
+            <w:pPr>
+              <w:jc w:val="both"/>
+              <w:rPr>
+                <w:rFonts w:cs="Arial"/>
+              </w:rPr>
+            </w:pPr>
+            <w:r>
+              <w:rPr>
+                <w:rFonts w:cs="Arial"/>
+              </w:rPr>
+              <w:lastRenderedPageBreak/>
+              <w:t>Exit conditions</w:t>
+            </w:r>
+          </w:p>
+        </w:tc>
+        <w:tc>
+          <w:tcPr>
+            <w:tcW w:w="4814" w:type="dxa"/>
+          </w:tcPr>
+          <w:p>
+            <w:pPr>
+              <w:rPr>
+                <w:rFonts w:cs="Arial"/>
+              </w:rPr>
+            </w:pPr>
+            <w:r>
+              <w:rPr>
+                <w:rFonts w:cs="Arial"/>
+              </w:rPr>
+              <w:t xml:space="preserve">Il </w:t>
+            </w:r>
+            <w:r>
+              <w:rPr>
+                <w:rFonts w:cs="Arial"/>
+              </w:rPr>
+              <w:t>gestore viene reindirizzato alla pagina di specifica del film appena modificato</w:t>
+            </w:r>
+            <w:r>
+              <w:rPr>
+                <w:rFonts w:cs="Arial"/>
+              </w:rPr>
+              <w:t>.</w:t>
+            </w:r>
+          </w:p>
+        </w:tc>
+      </w:tr>
+      <w:tr>
+        <w:tc>
+          <w:tcPr>
+            <w:tcW w:w="4814" w:type="dxa"/>
+          </w:tcPr>
+          <w:p>
+            <w:pPr>
+              <w:jc w:val="both"/>
+              <w:rPr>
+                <w:rFonts w:cs="Arial"/>
+              </w:rPr>
+            </w:pPr>
+            <w:r>
+              <w:rPr>
+                <w:rFonts w:cs="Arial"/>
+              </w:rPr>
+              <w:t>Eccezioni</w:t>
+            </w:r>
+          </w:p>
+        </w:tc>
+        <w:tc>
+          <w:tcPr>
+            <w:tcW w:w="4814" w:type="dxa"/>
+          </w:tcPr>
+          <w:p>
+            <w:pPr>
+              <w:jc w:val="both"/>
+              <w:rPr>
+                <w:rFonts w:cs="Arial"/>
+              </w:rPr>
+            </w:pPr>
+            <w:r>
+              <w:rPr>
+                <w:rFonts w:cs="Arial"/>
+              </w:rPr>
+              <w:t>Se al punto 5 il sistema rileva dati mancanti o non validi, si verifica EUC04</w:t>
+            </w:r>
+            <w:r>
+              <w:rPr>
+                <w:rFonts w:cs="Arial"/>
+              </w:rPr>
+              <w:t>.</w:t>
+            </w:r>
+          </w:p>
+        </w:tc>
+      </w:tr>
+    </w:tbl>
+    <w:p>
+      <w:pPr>
+        <w:jc w:val="both"/>
+        <w:rPr>
+          <w:rFonts w:cs="Arial"/>
+        </w:rPr>
+      </w:pPr>
+    </w:p>
+    <w:p>
+      <w:pPr>
+        <w:jc w:val="both"/>
+        <w:rPr>
+          <w:rFonts w:cs="Arial"/>
+          <w:b/>
+          <w:bCs/>
+        </w:rPr>
+      </w:pPr>
+      <w:r>
+        <w:rPr>
+          <w:rFonts w:cs="Arial"/>
+          <w:b/>
+          <w:bCs/>
+        </w:rPr>
+        <w:t>EUC0</w:t>
+      </w:r>
+      <w:r>
+        <w:rPr>
+          <w:rFonts w:cs="Arial"/>
+          <w:b/>
+          <w:bCs/>
+        </w:rPr>
+        <w:t>4-</w:t>
+      </w:r>
+      <w:r>
+        <w:t xml:space="preserve"> </w:t>
+      </w:r>
+      <w:r>
+        <w:rPr>
+          <w:rFonts w:cs="Arial"/>
+          <w:b/>
+          <w:bCs/>
+        </w:rPr>
+        <w:t xml:space="preserve">Errore </w:t>
+      </w:r>
+      <w:r>
+        <w:rPr>
+          <w:rFonts w:cs="Arial"/>
+          <w:b/>
+          <w:bCs/>
+        </w:rPr>
+        <w:t>Aggiunta/Modifica</w:t>
+      </w:r>
+      <w:r>
+        <w:rPr>
+          <w:rFonts w:cs="Arial"/>
+          <w:b/>
+          <w:bCs/>
+        </w:rPr>
+        <w:t xml:space="preserve"> Film</w:t>
+      </w:r>
+    </w:p>
+    <w:tbl>
+      <w:tblPr>
+        <w:tblStyle w:val="TableGrid"/>
+        <w:tblW w:w="0" w:type="auto"/>
+        <w:tblLook w:val="04A0" w:firstRow="1" w:lastRow="0" w:firstColumn="1" w:lastColumn="0" w:noHBand="0" w:noVBand="1"/>
+      </w:tblPr>
+      <w:tblGrid>
+        <w:gridCol w:w="4814"/>
+        <w:gridCol w:w="4814"/>
+      </w:tblGrid>
+      <w:tr>
+        <w:tc>
+          <w:tcPr>
+            <w:tcW w:w="4814" w:type="dxa"/>
+          </w:tcPr>
+          <w:p>
+            <w:pPr>
+              <w:jc w:val="both"/>
+              <w:rPr>
+                <w:rFonts w:cs="Arial"/>
+              </w:rPr>
+            </w:pPr>
+            <w:r>
+              <w:rPr>
+                <w:rFonts w:cs="Arial"/>
+              </w:rPr>
+              <w:t>Name</w:t>
+            </w:r>
+          </w:p>
+        </w:tc>
+        <w:tc>
+          <w:tcPr>
+            <w:tcW w:w="4814" w:type="dxa"/>
+          </w:tcPr>
+          <w:p>
+            <w:pPr>
+              <w:jc w:val="both"/>
+              <w:rPr>
+                <w:rFonts w:cs="Arial"/>
+              </w:rPr>
+            </w:pPr>
+            <w:r>
+              <w:rPr>
+                <w:rFonts w:cs="Arial"/>
+              </w:rPr>
+              <w:t xml:space="preserve">Errore </w:t>
+            </w:r>
+            <w:r>
+              <w:rPr>
+                <w:rFonts w:cs="Arial"/>
+              </w:rPr>
+              <w:t>Aggiunta/Modifica</w:t>
+            </w:r>
+            <w:r>
+              <w:rPr>
+                <w:rFonts w:cs="Arial"/>
+              </w:rPr>
+              <w:t xml:space="preserve"> Film</w:t>
+            </w:r>
+          </w:p>
+        </w:tc>
+      </w:tr>
+      <w:tr>
+        <w:tc>
+          <w:tcPr>
+            <w:tcW w:w="4814" w:type="dxa"/>
+          </w:tcPr>
+          <w:p>
+            <w:pPr>
+              <w:jc w:val="both"/>
+              <w:rPr>
+                <w:rFonts w:cs="Arial"/>
+              </w:rPr>
+            </w:pPr>
+            <w:r>
+              <w:rPr>
+                <w:rFonts w:cs="Arial"/>
+              </w:rPr>
+              <w:t>Utenti Partecipanti</w:t>
+            </w:r>
+          </w:p>
+        </w:tc>
+        <w:tc>
+          <w:tcPr>
+            <w:tcW w:w="4814" w:type="dxa"/>
+          </w:tcPr>
+          <w:p>
+            <w:pPr>
+              <w:jc w:val="both"/>
+              <w:rPr>
+                <w:rFonts w:cs="Arial"/>
+              </w:rPr>
+            </w:pPr>
+            <w:r>
+              <w:rPr>
+                <w:rFonts w:cs="Arial"/>
+              </w:rPr>
+              <w:t>Gestore del catalogo</w:t>
+            </w:r>
+          </w:p>
+        </w:tc>
+      </w:tr>
+      <w:tr>
+        <w:tc>
+          <w:tcPr>
+            <w:tcW w:w="4814" w:type="dxa"/>
+          </w:tcPr>
+          <w:p>
+            <w:pPr>
+              <w:jc w:val="both"/>
+              <w:rPr>
+                <w:rFonts w:cs="Arial"/>
+              </w:rPr>
+            </w:pPr>
+            <w:r>
+              <w:rPr>
+                <w:rFonts w:cs="Arial"/>
+              </w:rPr>
+              <w:t>Entry conditions</w:t>
+            </w:r>
+          </w:p>
+        </w:tc>
+        <w:tc>
+          <w:tcPr>
+            <w:tcW w:w="4814" w:type="dxa"/>
+          </w:tcPr>
+          <w:p>
+            <w:pPr>
+              <w:rPr>
+                <w:rFonts w:cs="Arial"/>
+              </w:rPr>
+            </w:pPr>
+            <w:r>
+              <w:rPr>
+                <w:rFonts w:cs="Arial"/>
+              </w:rPr>
+              <w:t>Durante la gestione del catalogo (UC</w:t>
+            </w:r>
+            <w:r>
+              <w:rPr>
+                <w:rFonts w:cs="Arial"/>
+              </w:rPr>
+              <w:t>1</w:t>
+            </w:r>
+            <w:r>
+              <w:rPr>
+                <w:rFonts w:cs="Arial"/>
+              </w:rPr>
+              <w:t>3/UC15</w:t>
+            </w:r>
+            <w:r>
+              <w:rPr>
+                <w:rFonts w:cs="Arial"/>
+              </w:rPr>
+              <w:t>), il sistema rileva che i dati inseriti sono incompleti o non validi.</w:t>
+            </w:r>
+          </w:p>
+        </w:tc>
+      </w:tr>
+      <w:tr>
+        <w:tc>
+          <w:tcPr>
+            <w:tcW w:w="4814" w:type="dxa"/>
+          </w:tcPr>
+          <w:p>
+            <w:pPr>
+              <w:jc w:val="both"/>
+              <w:rPr>
+                <w:rFonts w:cs="Arial"/>
+              </w:rPr>
+            </w:pPr>
+            <w:r>
+              <w:rPr>
+                <w:rFonts w:cs="Arial"/>
+              </w:rPr>
+              <w:t>Flow degli eventi</w:t>
+            </w:r>
+          </w:p>
+        </w:tc>
+        <w:tc>
+          <w:tcPr>
+            <w:tcW w:w="4814" w:type="dxa"/>
+          </w:tcPr>
+          <w:p>
+            <w:pPr>
+              <w:rPr>
+                <w:rFonts w:cs="Arial"/>
+              </w:rPr>
+            </w:pPr>
+            <w:r>
+              <w:rPr>
+                <w:rFonts w:cs="Arial"/>
+              </w:rPr>
+              <w:t>Il sistema mostra un messaggio di errore, indicando i campi che necessitano correzione o completamento.</w:t>
+            </w:r>
+          </w:p>
+        </w:tc>
+      </w:tr>
+      <w:tr>
+        <w:tc>
+          <w:tcPr>
+            <w:tcW w:w="4814" w:type="dxa"/>
+          </w:tcPr>
+          <w:p>
+            <w:pPr>
+              <w:jc w:val="both"/>
+              <w:rPr>
+                <w:rFonts w:cs="Arial"/>
+              </w:rPr>
+            </w:pPr>
+            <w:r>
+              <w:rPr>
+                <w:rFonts w:cs="Arial"/>
+              </w:rPr>
+              <w:t>Exit conditions</w:t>
+            </w:r>
+          </w:p>
+        </w:tc>
+        <w:tc>
+          <w:tcPr>
+            <w:tcW w:w="4814" w:type="dxa"/>
+          </w:tcPr>
+          <w:p>
+            <w:pPr>
+              <w:jc w:val="both"/>
+              <w:rPr>
+                <w:rFonts w:cs="Arial"/>
+              </w:rPr>
+            </w:pPr>
+            <w:r>
+              <w:rPr>
+                <w:rFonts w:cs="Arial"/>
+              </w:rPr>
+              <w:t>Il gestore</w:t>
+            </w:r>
+            <w:r>
+              <w:rPr>
+                <w:rFonts w:cs="Arial"/>
+              </w:rPr>
+              <w:t xml:space="preserve"> rimane nel form da completare</w:t>
+            </w:r>
+          </w:p>
+        </w:tc>
+      </w:tr>
+      <w:tr>
+        <w:tc>
+          <w:tcPr>
+            <w:tcW w:w="4814" w:type="dxa"/>
+          </w:tcPr>
+          <w:p>
+            <w:pPr>
+              <w:jc w:val="both"/>
+              <w:rPr>
+                <w:rFonts w:cs="Arial"/>
+              </w:rPr>
+            </w:pPr>
+            <w:r>
+              <w:rPr>
+                <w:rFonts w:cs="Arial"/>
+              </w:rPr>
+              <w:t>Eccezioni</w:t>
+            </w:r>
+          </w:p>
+        </w:tc>
+        <w:tc>
+          <w:tcPr>
+            <w:tcW w:w="4814" w:type="dxa"/>
+          </w:tcPr>
+          <w:p>
+            <w:pPr>
+              <w:jc w:val="both"/>
+              <w:rPr>
+                <w:rFonts w:cs="Arial"/>
+              </w:rPr>
+            </w:pPr>
+          </w:p>
+        </w:tc>
+      </w:tr>
+    </w:tbl>
+    <w:p>
+      <w:pPr>
+        <w:jc w:val="both"/>
+        <w:rPr>
+          <w:rFonts w:cs="Arial"/>
+        </w:rPr>
+      </w:pPr>
+    </w:p>
+    <w:p>
+      <w:pPr>
+        <w:jc w:val="both"/>
+        <w:rPr>
+          <w:rFonts w:cs="Arial"/>
+        </w:rPr>
+      </w:pPr>
+    </w:p>
+    <w:p>
+      <w:pPr>
+        <w:jc w:val="both"/>
+        <w:rPr>
+          <w:rFonts w:cs="Arial"/>
+        </w:rPr>
+      </w:pPr>
+    </w:p>
+    <w:p>
+      <w:pPr>
+        <w:jc w:val="both"/>
+        <w:rPr>
+          <w:rFonts w:cs="Arial"/>
+        </w:rPr>
+      </w:pPr>
+    </w:p>
+    <w:p>
+      <w:pPr>
+        <w:jc w:val="both"/>
+        <w:rPr>
+          <w:rFonts w:cs="Arial"/>
+        </w:rPr>
+      </w:pPr>
+    </w:p>
+    <w:p>
+      <w:pPr>
+        <w:jc w:val="both"/>
+        <w:rPr>
+          <w:rFonts w:cs="Arial"/>
+        </w:rPr>
+      </w:pPr>
+    </w:p>
+    <w:p>
+      <w:pPr>
+        <w:jc w:val="both"/>
+        <w:rPr>
+          <w:rFonts w:cs="Arial"/>
+        </w:rPr>
+      </w:pPr>
+    </w:p>
+    <w:p>
+      <w:pPr>
+        <w:jc w:val="both"/>
+        <w:rPr>
+          <w:rFonts w:cs="Arial"/>
+        </w:rPr>
+      </w:pPr>
+    </w:p>
+    <w:p>
+      <w:pPr>
+        <w:jc w:val="both"/>
+        <w:rPr>
+          <w:rFonts w:cs="Arial"/>
+        </w:rPr>
+      </w:pPr>
+    </w:p>
+    <w:p>
+      <w:pPr>
+        <w:jc w:val="both"/>
+        <w:rPr>
+          <w:rFonts w:cs="Arial"/>
+        </w:rPr>
+      </w:pPr>
+    </w:p>
+    <w:p>
+      <w:pPr>
+        <w:jc w:val="both"/>
+        <w:rPr>
+          <w:rFonts w:cs="Arial"/>
         </w:rPr>
       </w:pPr>
     </w:p>
@@ -10569,6 +12026,7 @@
           <w:bCs/>
           <w:lang w:val="en-US"/>
         </w:rPr>
+        <w:lastRenderedPageBreak/>
         <w:t>2.3.3 Object Model</w:t>
       </w:r>
     </w:p>
@@ -10585,7 +12043,6 @@
         <w:rPr>
           <w:noProof/>
         </w:rPr>
-        <w:lastRenderedPageBreak/>
         <w:drawing>
           <wp:inline distT="0" distB="0" distL="0" distR="0" wp14:anchorId="4E5F54FF" wp14:editId="1AC0ACCF">
             <wp:extent cx="6120130" cy="3283585"/>
@@ -21356,15 +22813,15 @@
     <w:lsdException w:name="Unresolved Mention" w:semiHidden="1" w:unhideWhenUsed="1"/>
     <w:lsdException w:name="Smart Link" w:semiHidden="1" w:unhideWhenUsed="1"/>
   </w:latentStyles>
-  <w:style w:type="paragraph" w:default="1" w:styleId="Normale">
+  <w:style w:type="paragraph" w:default="1" w:styleId="Normal">
     <w:name w:val="Normal"/>
     <w:qFormat/>
   </w:style>
-  <w:style w:type="paragraph" w:styleId="Titolo1">
+  <w:style w:type="paragraph" w:styleId="Heading1">
     <w:name w:val="heading 1"/>
-    <w:basedOn w:val="Normale"/>
-    <w:next w:val="Normale"/>
-    <w:link w:val="Titolo1Carattere"/>
+    <w:basedOn w:val="Normal"/>
+    <w:next w:val="Normal"/>
+    <w:link w:val="Heading1Char"/>
     <w:uiPriority w:val="9"/>
     <w:qFormat/>
     <w:rsid w:val="00354C9C"/>
@@ -21381,11 +22838,11 @@
       <w:szCs w:val="40"/>
     </w:rPr>
   </w:style>
-  <w:style w:type="paragraph" w:styleId="Titolo2">
+  <w:style w:type="paragraph" w:styleId="Heading2">
     <w:name w:val="heading 2"/>
-    <w:basedOn w:val="Normale"/>
-    <w:next w:val="Normale"/>
-    <w:link w:val="Titolo2Carattere"/>
+    <w:basedOn w:val="Normal"/>
+    <w:next w:val="Normal"/>
+    <w:link w:val="Heading2Char"/>
     <w:uiPriority w:val="9"/>
     <w:semiHidden/>
     <w:unhideWhenUsed/>
@@ -21404,11 +22861,11 @@
       <w:szCs w:val="32"/>
     </w:rPr>
   </w:style>
-  <w:style w:type="paragraph" w:styleId="Titolo3">
+  <w:style w:type="paragraph" w:styleId="Heading3">
     <w:name w:val="heading 3"/>
-    <w:basedOn w:val="Normale"/>
-    <w:next w:val="Normale"/>
-    <w:link w:val="Titolo3Carattere"/>
+    <w:basedOn w:val="Normal"/>
+    <w:next w:val="Normal"/>
+    <w:link w:val="Heading3Char"/>
     <w:uiPriority w:val="9"/>
     <w:unhideWhenUsed/>
     <w:qFormat/>
@@ -21426,11 +22883,11 @@
       <w:szCs w:val="28"/>
     </w:rPr>
   </w:style>
-  <w:style w:type="paragraph" w:styleId="Titolo4">
+  <w:style w:type="paragraph" w:styleId="Heading4">
     <w:name w:val="heading 4"/>
-    <w:basedOn w:val="Normale"/>
-    <w:next w:val="Normale"/>
-    <w:link w:val="Titolo4Carattere"/>
+    <w:basedOn w:val="Normal"/>
+    <w:next w:val="Normal"/>
+    <w:link w:val="Heading4Char"/>
     <w:uiPriority w:val="9"/>
     <w:unhideWhenUsed/>
     <w:qFormat/>
@@ -21448,11 +22905,11 @@
       <w:color w:val="0F4761" w:themeColor="accent1" w:themeShade="BF"/>
     </w:rPr>
   </w:style>
-  <w:style w:type="paragraph" w:styleId="Titolo5">
+  <w:style w:type="paragraph" w:styleId="Heading5">
     <w:name w:val="heading 5"/>
-    <w:basedOn w:val="Normale"/>
-    <w:next w:val="Normale"/>
-    <w:link w:val="Titolo5Carattere"/>
+    <w:basedOn w:val="Normal"/>
+    <w:next w:val="Normal"/>
+    <w:link w:val="Heading5Char"/>
     <w:uiPriority w:val="9"/>
     <w:semiHidden/>
     <w:unhideWhenUsed/>
@@ -21469,11 +22926,11 @@
       <w:color w:val="0F4761" w:themeColor="accent1" w:themeShade="BF"/>
     </w:rPr>
   </w:style>
-  <w:style w:type="paragraph" w:styleId="Titolo6">
+  <w:style w:type="paragraph" w:styleId="Heading6">
     <w:name w:val="heading 6"/>
-    <w:basedOn w:val="Normale"/>
-    <w:next w:val="Normale"/>
-    <w:link w:val="Titolo6Carattere"/>
+    <w:basedOn w:val="Normal"/>
+    <w:next w:val="Normal"/>
+    <w:link w:val="Heading6Char"/>
     <w:uiPriority w:val="9"/>
     <w:semiHidden/>
     <w:unhideWhenUsed/>
@@ -21492,11 +22949,11 @@
       <w:color w:val="595959" w:themeColor="text1" w:themeTint="A6"/>
     </w:rPr>
   </w:style>
-  <w:style w:type="paragraph" w:styleId="Titolo7">
+  <w:style w:type="paragraph" w:styleId="Heading7">
     <w:name w:val="heading 7"/>
-    <w:basedOn w:val="Normale"/>
-    <w:next w:val="Normale"/>
-    <w:link w:val="Titolo7Carattere"/>
+    <w:basedOn w:val="Normal"/>
+    <w:next w:val="Normal"/>
+    <w:link w:val="Heading7Char"/>
     <w:uiPriority w:val="9"/>
     <w:semiHidden/>
     <w:unhideWhenUsed/>
@@ -21513,11 +22970,11 @@
       <w:color w:val="595959" w:themeColor="text1" w:themeTint="A6"/>
     </w:rPr>
   </w:style>
-  <w:style w:type="paragraph" w:styleId="Titolo8">
+  <w:style w:type="paragraph" w:styleId="Heading8">
     <w:name w:val="heading 8"/>
-    <w:basedOn w:val="Normale"/>
-    <w:next w:val="Normale"/>
-    <w:link w:val="Titolo8Carattere"/>
+    <w:basedOn w:val="Normal"/>
+    <w:next w:val="Normal"/>
+    <w:link w:val="Heading8Char"/>
     <w:uiPriority w:val="9"/>
     <w:semiHidden/>
     <w:unhideWhenUsed/>
@@ -21536,11 +22993,11 @@
       <w:color w:val="272727" w:themeColor="text1" w:themeTint="D8"/>
     </w:rPr>
   </w:style>
-  <w:style w:type="paragraph" w:styleId="Titolo9">
+  <w:style w:type="paragraph" w:styleId="Heading9">
     <w:name w:val="heading 9"/>
-    <w:basedOn w:val="Normale"/>
-    <w:next w:val="Normale"/>
-    <w:link w:val="Titolo9Carattere"/>
+    <w:basedOn w:val="Normal"/>
+    <w:next w:val="Normal"/>
+    <w:link w:val="Heading9Char"/>
     <w:uiPriority w:val="9"/>
     <w:semiHidden/>
     <w:unhideWhenUsed/>
@@ -21557,13 +23014,13 @@
       <w:color w:val="272727" w:themeColor="text1" w:themeTint="D8"/>
     </w:rPr>
   </w:style>
-  <w:style w:type="character" w:default="1" w:styleId="Carpredefinitoparagrafo">
+  <w:style w:type="character" w:default="1" w:styleId="DefaultParagraphFont">
     <w:name w:val="Default Paragraph Font"/>
     <w:uiPriority w:val="1"/>
     <w:semiHidden/>
     <w:unhideWhenUsed/>
   </w:style>
-  <w:style w:type="table" w:default="1" w:styleId="Tabellanormale">
+  <w:style w:type="table" w:default="1" w:styleId="TableNormal">
     <w:name w:val="Normal Table"/>
     <w:uiPriority w:val="99"/>
     <w:semiHidden/>
@@ -21578,16 +23035,16 @@
       </w:tblCellMar>
     </w:tblPr>
   </w:style>
-  <w:style w:type="numbering" w:default="1" w:styleId="Nessunelenco">
+  <w:style w:type="numbering" w:default="1" w:styleId="NoList">
     <w:name w:val="No List"/>
     <w:uiPriority w:val="99"/>
     <w:semiHidden/>
     <w:unhideWhenUsed/>
   </w:style>
-  <w:style w:type="character" w:customStyle="1" w:styleId="Titolo1Carattere">
-    <w:name w:val="Titolo 1 Carattere"/>
-    <w:basedOn w:val="Carpredefinitoparagrafo"/>
-    <w:link w:val="Titolo1"/>
+  <w:style w:type="character" w:customStyle="1" w:styleId="Heading1Char">
+    <w:name w:val="Heading 1 Char"/>
+    <w:basedOn w:val="DefaultParagraphFont"/>
+    <w:link w:val="Heading1"/>
     <w:uiPriority w:val="9"/>
     <w:rsid w:val="00354C9C"/>
     <w:rPr>
@@ -21597,10 +23054,10 @@
       <w:szCs w:val="40"/>
     </w:rPr>
   </w:style>
-  <w:style w:type="character" w:customStyle="1" w:styleId="Titolo2Carattere">
-    <w:name w:val="Titolo 2 Carattere"/>
-    <w:basedOn w:val="Carpredefinitoparagrafo"/>
-    <w:link w:val="Titolo2"/>
+  <w:style w:type="character" w:customStyle="1" w:styleId="Heading2Char">
+    <w:name w:val="Heading 2 Char"/>
+    <w:basedOn w:val="DefaultParagraphFont"/>
+    <w:link w:val="Heading2"/>
     <w:uiPriority w:val="9"/>
     <w:semiHidden/>
     <w:rsid w:val="00354C9C"/>
@@ -21611,10 +23068,10 @@
       <w:szCs w:val="32"/>
     </w:rPr>
   </w:style>
-  <w:style w:type="character" w:customStyle="1" w:styleId="Titolo3Carattere">
-    <w:name w:val="Titolo 3 Carattere"/>
-    <w:basedOn w:val="Carpredefinitoparagrafo"/>
-    <w:link w:val="Titolo3"/>
+  <w:style w:type="character" w:customStyle="1" w:styleId="Heading3Char">
+    <w:name w:val="Heading 3 Char"/>
+    <w:basedOn w:val="DefaultParagraphFont"/>
+    <w:link w:val="Heading3"/>
     <w:uiPriority w:val="9"/>
     <w:rsid w:val="00354C9C"/>
     <w:rPr>
@@ -21624,10 +23081,10 @@
       <w:szCs w:val="28"/>
     </w:rPr>
   </w:style>
-  <w:style w:type="character" w:customStyle="1" w:styleId="Titolo4Carattere">
-    <w:name w:val="Titolo 4 Carattere"/>
-    <w:basedOn w:val="Carpredefinitoparagrafo"/>
-    <w:link w:val="Titolo4"/>
+  <w:style w:type="character" w:customStyle="1" w:styleId="Heading4Char">
+    <w:name w:val="Heading 4 Char"/>
+    <w:basedOn w:val="DefaultParagraphFont"/>
+    <w:link w:val="Heading4"/>
     <w:uiPriority w:val="9"/>
     <w:rsid w:val="00354C9C"/>
     <w:rPr>
@@ -21637,10 +23094,10 @@
       <w:color w:val="0F4761" w:themeColor="accent1" w:themeShade="BF"/>
     </w:rPr>
   </w:style>
-  <w:style w:type="character" w:customStyle="1" w:styleId="Titolo5Carattere">
-    <w:name w:val="Titolo 5 Carattere"/>
-    <w:basedOn w:val="Carpredefinitoparagrafo"/>
-    <w:link w:val="Titolo5"/>
+  <w:style w:type="character" w:customStyle="1" w:styleId="Heading5Char">
+    <w:name w:val="Heading 5 Char"/>
+    <w:basedOn w:val="DefaultParagraphFont"/>
+    <w:link w:val="Heading5"/>
     <w:uiPriority w:val="9"/>
     <w:semiHidden/>
     <w:rsid w:val="00354C9C"/>
@@ -21649,10 +23106,10 @@
       <w:color w:val="0F4761" w:themeColor="accent1" w:themeShade="BF"/>
     </w:rPr>
   </w:style>
-  <w:style w:type="character" w:customStyle="1" w:styleId="Titolo6Carattere">
-    <w:name w:val="Titolo 6 Carattere"/>
-    <w:basedOn w:val="Carpredefinitoparagrafo"/>
-    <w:link w:val="Titolo6"/>
+  <w:style w:type="character" w:customStyle="1" w:styleId="Heading6Char">
+    <w:name w:val="Heading 6 Char"/>
+    <w:basedOn w:val="DefaultParagraphFont"/>
+    <w:link w:val="Heading6"/>
     <w:uiPriority w:val="9"/>
     <w:semiHidden/>
     <w:rsid w:val="00354C9C"/>
@@ -21663,10 +23120,10 @@
       <w:color w:val="595959" w:themeColor="text1" w:themeTint="A6"/>
     </w:rPr>
   </w:style>
-  <w:style w:type="character" w:customStyle="1" w:styleId="Titolo7Carattere">
-    <w:name w:val="Titolo 7 Carattere"/>
-    <w:basedOn w:val="Carpredefinitoparagrafo"/>
-    <w:link w:val="Titolo7"/>
+  <w:style w:type="character" w:customStyle="1" w:styleId="Heading7Char">
+    <w:name w:val="Heading 7 Char"/>
+    <w:basedOn w:val="DefaultParagraphFont"/>
+    <w:link w:val="Heading7"/>
     <w:uiPriority w:val="9"/>
     <w:semiHidden/>
     <w:rsid w:val="00354C9C"/>
@@ -21675,10 +23132,10 @@
       <w:color w:val="595959" w:themeColor="text1" w:themeTint="A6"/>
     </w:rPr>
   </w:style>
-  <w:style w:type="character" w:customStyle="1" w:styleId="Titolo8Carattere">
-    <w:name w:val="Titolo 8 Carattere"/>
-    <w:basedOn w:val="Carpredefinitoparagrafo"/>
-    <w:link w:val="Titolo8"/>
+  <w:style w:type="character" w:customStyle="1" w:styleId="Heading8Char">
+    <w:name w:val="Heading 8 Char"/>
+    <w:basedOn w:val="DefaultParagraphFont"/>
+    <w:link w:val="Heading8"/>
     <w:uiPriority w:val="9"/>
     <w:semiHidden/>
     <w:rsid w:val="00354C9C"/>
@@ -21689,10 +23146,10 @@
       <w:color w:val="272727" w:themeColor="text1" w:themeTint="D8"/>
     </w:rPr>
   </w:style>
-  <w:style w:type="character" w:customStyle="1" w:styleId="Titolo9Carattere">
-    <w:name w:val="Titolo 9 Carattere"/>
-    <w:basedOn w:val="Carpredefinitoparagrafo"/>
-    <w:link w:val="Titolo9"/>
+  <w:style w:type="character" w:customStyle="1" w:styleId="Heading9Char">
+    <w:name w:val="Heading 9 Char"/>
+    <w:basedOn w:val="DefaultParagraphFont"/>
+    <w:link w:val="Heading9"/>
     <w:uiPriority w:val="9"/>
     <w:semiHidden/>
     <w:rsid w:val="00354C9C"/>
@@ -21701,11 +23158,11 @@
       <w:color w:val="272727" w:themeColor="text1" w:themeTint="D8"/>
     </w:rPr>
   </w:style>
-  <w:style w:type="paragraph" w:styleId="Titolo">
+  <w:style w:type="paragraph" w:styleId="Title">
     <w:name w:val="Title"/>
-    <w:basedOn w:val="Normale"/>
-    <w:next w:val="Normale"/>
-    <w:link w:val="TitoloCarattere"/>
+    <w:basedOn w:val="Normal"/>
+    <w:next w:val="Normal"/>
+    <w:link w:val="TitleChar"/>
     <w:uiPriority w:val="10"/>
     <w:qFormat/>
     <w:rsid w:val="00354C9C"/>
@@ -21721,10 +23178,10 @@
       <w:szCs w:val="56"/>
     </w:rPr>
   </w:style>
-  <w:style w:type="character" w:customStyle="1" w:styleId="TitoloCarattere">
-    <w:name w:val="Titolo Carattere"/>
-    <w:basedOn w:val="Carpredefinitoparagrafo"/>
-    <w:link w:val="Titolo"/>
+  <w:style w:type="character" w:customStyle="1" w:styleId="TitleChar">
+    <w:name w:val="Title Char"/>
+    <w:basedOn w:val="DefaultParagraphFont"/>
+    <w:link w:val="Title"/>
     <w:uiPriority w:val="10"/>
     <w:rsid w:val="00354C9C"/>
     <w:rPr>
@@ -21735,11 +23192,11 @@
       <w:szCs w:val="56"/>
     </w:rPr>
   </w:style>
-  <w:style w:type="paragraph" w:styleId="Sottotitolo">
+  <w:style w:type="paragraph" w:styleId="Subtitle">
     <w:name w:val="Subtitle"/>
-    <w:basedOn w:val="Normale"/>
-    <w:next w:val="Normale"/>
-    <w:link w:val="SottotitoloCarattere"/>
+    <w:basedOn w:val="Normal"/>
+    <w:next w:val="Normal"/>
+    <w:link w:val="SubtitleChar"/>
     <w:uiPriority w:val="11"/>
     <w:qFormat/>
     <w:rsid w:val="00354C9C"/>
@@ -21756,10 +23213,10 @@
       <w:szCs w:val="28"/>
     </w:rPr>
   </w:style>
-  <w:style w:type="character" w:customStyle="1" w:styleId="SottotitoloCarattere">
-    <w:name w:val="Sottotitolo Carattere"/>
-    <w:basedOn w:val="Carpredefinitoparagrafo"/>
-    <w:link w:val="Sottotitolo"/>
+  <w:style w:type="character" w:customStyle="1" w:styleId="SubtitleChar">
+    <w:name w:val="Subtitle Char"/>
+    <w:basedOn w:val="DefaultParagraphFont"/>
+    <w:link w:val="Subtitle"/>
     <w:uiPriority w:val="11"/>
     <w:rsid w:val="00354C9C"/>
     <w:rPr>
@@ -21770,11 +23227,11 @@
       <w:szCs w:val="28"/>
     </w:rPr>
   </w:style>
-  <w:style w:type="paragraph" w:styleId="Citazione">
+  <w:style w:type="paragraph" w:styleId="Quote">
     <w:name w:val="Quote"/>
-    <w:basedOn w:val="Normale"/>
-    <w:next w:val="Normale"/>
-    <w:link w:val="CitazioneCarattere"/>
+    <w:basedOn w:val="Normal"/>
+    <w:next w:val="Normal"/>
+    <w:link w:val="QuoteChar"/>
     <w:uiPriority w:val="29"/>
     <w:qFormat/>
     <w:rsid w:val="00354C9C"/>
@@ -21788,10 +23245,10 @@
       <w:color w:val="404040" w:themeColor="text1" w:themeTint="BF"/>
     </w:rPr>
   </w:style>
-  <w:style w:type="character" w:customStyle="1" w:styleId="CitazioneCarattere">
-    <w:name w:val="Citazione Carattere"/>
-    <w:basedOn w:val="Carpredefinitoparagrafo"/>
-    <w:link w:val="Citazione"/>
+  <w:style w:type="character" w:customStyle="1" w:styleId="QuoteChar">
+    <w:name w:val="Quote Char"/>
+    <w:basedOn w:val="DefaultParagraphFont"/>
+    <w:link w:val="Quote"/>
     <w:uiPriority w:val="29"/>
     <w:rsid w:val="00354C9C"/>
     <w:rPr>
@@ -21800,9 +23257,9 @@
       <w:color w:val="404040" w:themeColor="text1" w:themeTint="BF"/>
     </w:rPr>
   </w:style>
-  <w:style w:type="paragraph" w:styleId="Paragrafoelenco">
+  <w:style w:type="paragraph" w:styleId="ListParagraph">
     <w:name w:val="List Paragraph"/>
-    <w:basedOn w:val="Normale"/>
+    <w:basedOn w:val="Normal"/>
     <w:uiPriority w:val="34"/>
     <w:qFormat/>
     <w:rsid w:val="00354C9C"/>
@@ -21811,9 +23268,9 @@
       <w:contextualSpacing/>
     </w:pPr>
   </w:style>
-  <w:style w:type="character" w:styleId="Enfasiintensa">
+  <w:style w:type="character" w:styleId="IntenseEmphasis">
     <w:name w:val="Intense Emphasis"/>
-    <w:basedOn w:val="Carpredefinitoparagrafo"/>
+    <w:basedOn w:val="DefaultParagraphFont"/>
     <w:uiPriority w:val="21"/>
     <w:qFormat/>
     <w:rsid w:val="00354C9C"/>
@@ -21823,11 +23280,11 @@
       <w:color w:val="0F4761" w:themeColor="accent1" w:themeShade="BF"/>
     </w:rPr>
   </w:style>
-  <w:style w:type="paragraph" w:styleId="Citazioneintensa">
+  <w:style w:type="paragraph" w:styleId="IntenseQuote">
     <w:name w:val="Intense Quote"/>
-    <w:basedOn w:val="Normale"/>
-    <w:next w:val="Normale"/>
-    <w:link w:val="CitazioneintensaCarattere"/>
+    <w:basedOn w:val="Normal"/>
+    <w:next w:val="Normal"/>
+    <w:link w:val="IntenseQuoteChar"/>
     <w:uiPriority w:val="30"/>
     <w:qFormat/>
     <w:rsid w:val="00354C9C"/>
@@ -21846,10 +23303,10 @@
       <w:color w:val="0F4761" w:themeColor="accent1" w:themeShade="BF"/>
     </w:rPr>
   </w:style>
-  <w:style w:type="character" w:customStyle="1" w:styleId="CitazioneintensaCarattere">
-    <w:name w:val="Citazione intensa Carattere"/>
-    <w:basedOn w:val="Carpredefinitoparagrafo"/>
-    <w:link w:val="Citazioneintensa"/>
+  <w:style w:type="character" w:customStyle="1" w:styleId="IntenseQuoteChar">
+    <w:name w:val="Intense Quote Char"/>
+    <w:basedOn w:val="DefaultParagraphFont"/>
+    <w:link w:val="IntenseQuote"/>
     <w:uiPriority w:val="30"/>
     <w:rsid w:val="00354C9C"/>
     <w:rPr>
@@ -21858,9 +23315,9 @@
       <w:color w:val="0F4761" w:themeColor="accent1" w:themeShade="BF"/>
     </w:rPr>
   </w:style>
-  <w:style w:type="character" w:styleId="Riferimentointenso">
+  <w:style w:type="character" w:styleId="IntenseReference">
     <w:name w:val="Intense Reference"/>
-    <w:basedOn w:val="Carpredefinitoparagrafo"/>
+    <w:basedOn w:val="DefaultParagraphFont"/>
     <w:uiPriority w:val="32"/>
     <w:qFormat/>
     <w:rsid w:val="00354C9C"/>
@@ -21872,9 +23329,9 @@
       <w:spacing w:val="5"/>
     </w:rPr>
   </w:style>
-  <w:style w:type="paragraph" w:styleId="NormaleWeb">
+  <w:style w:type="paragraph" w:styleId="NormalWeb">
     <w:name w:val="Normal (Web)"/>
-    <w:basedOn w:val="Normale"/>
+    <w:basedOn w:val="Normal"/>
     <w:uiPriority w:val="99"/>
     <w:semiHidden/>
     <w:unhideWhenUsed/>
@@ -21889,9 +23346,9 @@
       <w14:ligatures w14:val="none"/>
     </w:rPr>
   </w:style>
-  <w:style w:type="table" w:styleId="Grigliatabella">
+  <w:style w:type="table" w:styleId="TableGrid">
     <w:name w:val="Table Grid"/>
-    <w:basedOn w:val="Tabellanormale"/>
+    <w:basedOn w:val="TableNormal"/>
     <w:uiPriority w:val="39"/>
     <w:rsid w:val="00521464"/>
     <w:pPr>
@@ -21910,7 +23367,7 @@
   </w:style>
   <w:style w:type="paragraph" w:customStyle="1" w:styleId="Contenutotabella">
     <w:name w:val="Contenuto tabella"/>
-    <w:basedOn w:val="Normale"/>
+    <w:basedOn w:val="Normal"/>
     <w:rsid w:val="000D4500"/>
     <w:pPr>
       <w:widowControl w:val="0"/>
@@ -21936,9 +23393,9 @@
       <w:bCs/>
     </w:rPr>
   </w:style>
-  <w:style w:type="paragraph" w:styleId="Sommario5">
+  <w:style w:type="paragraph" w:styleId="TOC5">
     <w:name w:val="toc 5"/>
-    <w:basedOn w:val="Normale"/>
+    <w:basedOn w:val="Normal"/>
     <w:semiHidden/>
     <w:rsid w:val="000D4500"/>
     <w:pPr>
@@ -21959,7 +23416,7 @@
   </w:style>
   <w:style w:type="paragraph" w:customStyle="1" w:styleId="Intestazioneindice">
     <w:name w:val="Intestazione indice"/>
-    <w:basedOn w:val="Normale"/>
+    <w:basedOn w:val="Normal"/>
     <w:rsid w:val="000D4500"/>
     <w:pPr>
       <w:keepNext/>
@@ -21978,9 +23435,9 @@
       <w14:ligatures w14:val="none"/>
     </w:rPr>
   </w:style>
-  <w:style w:type="character" w:styleId="Collegamentoipertestuale">
+  <w:style w:type="character" w:styleId="Hyperlink">
     <w:name w:val="Hyperlink"/>
-    <w:basedOn w:val="Carpredefinitoparagrafo"/>
+    <w:basedOn w:val="DefaultParagraphFont"/>
     <w:uiPriority w:val="99"/>
     <w:unhideWhenUsed/>
     <w:rsid w:val="00A312CA"/>
@@ -21989,9 +23446,9 @@
       <w:u w:val="single"/>
     </w:rPr>
   </w:style>
-  <w:style w:type="character" w:styleId="Menzionenonrisolta">
+  <w:style w:type="character" w:styleId="UnresolvedMention">
     <w:name w:val="Unresolved Mention"/>
-    <w:basedOn w:val="Carpredefinitoparagrafo"/>
+    <w:basedOn w:val="DefaultParagraphFont"/>
     <w:uiPriority w:val="99"/>
     <w:semiHidden/>
     <w:unhideWhenUsed/>

</xml_diff>

<commit_message>
Modifiche ai Sequence Diagrams
</commit_message>
<xml_diff>
--- a/Raw File/Requirement_Analysis_Rated.docx
+++ b/Raw File/Requirement_Analysis_Rated.docx
@@ -1803,23 +1803,7 @@
           <w:rFonts w:ascii="Times New Roman" w:hAnsi="Times New Roman" w:cs="Times New Roman"/>
           <w:lang w:val="en-US"/>
         </w:rPr>
-        <w:t xml:space="preserve">1. </w:t>
-      </w:r>
-      <w:proofErr w:type="spellStart"/>
-      <w:r>
-        <w:rPr>
-          <w:rFonts w:ascii="Times New Roman" w:hAnsi="Times New Roman" w:cs="Times New Roman"/>
-          <w:lang w:val="en-US"/>
-        </w:rPr>
-        <w:t>Introduzione</w:t>
-      </w:r>
-      <w:proofErr w:type="spellEnd"/>
-      <w:r>
-        <w:rPr>
-          <w:rFonts w:ascii="Times New Roman" w:hAnsi="Times New Roman" w:cs="Times New Roman"/>
-          <w:lang w:val="en-US"/>
-        </w:rPr>
-        <w:t xml:space="preserve">                                                                                                                                        </w:t>
+        <w:t xml:space="preserve">1. Introduzione                                                                                                                                        </w:t>
       </w:r>
       <w:r>
         <w:rPr>
@@ -14577,13 +14561,12 @@
           <w:rFonts w:cs="Arial"/>
           <w:b/>
           <w:bCs/>
-          <w:noProof/>
         </w:rPr>
         <w:drawing>
-          <wp:inline distT="0" distB="0" distL="0" distR="0" wp14:anchorId="2EBBBBD3" wp14:editId="33CF682A">
-            <wp:extent cx="5546272" cy="2401869"/>
-            <wp:effectExtent l="0" t="0" r="0" b="0"/>
-            <wp:docPr id="810665244" name="Picture 1" descr="A diagram of a film&#10;&#10;Description automatically generated"/>
+          <wp:inline distT="0" distB="0" distL="0" distR="0" wp14:anchorId="333255D6" wp14:editId="56CE7F30">
+            <wp:extent cx="6120130" cy="2188210"/>
+            <wp:effectExtent l="0" t="0" r="0" b="2540"/>
+            <wp:docPr id="1556295372" name="Picture 1"/>
             <wp:cNvGraphicFramePr>
               <a:graphicFrameLocks xmlns:a="http://schemas.openxmlformats.org/drawingml/2006/main" noChangeAspect="1"/>
             </wp:cNvGraphicFramePr>
@@ -14591,7 +14574,7 @@
               <a:graphicData uri="http://schemas.openxmlformats.org/drawingml/2006/picture">
                 <pic:pic xmlns:pic="http://schemas.openxmlformats.org/drawingml/2006/picture">
                   <pic:nvPicPr>
-                    <pic:cNvPr id="810665244" name="Picture 1" descr="A diagram of a film&#10;&#10;Description automatically generated"/>
+                    <pic:cNvPr id="1556295372" name=""/>
                     <pic:cNvPicPr/>
                   </pic:nvPicPr>
                   <pic:blipFill>
@@ -14603,7 +14586,7 @@
                   <pic:spPr>
                     <a:xfrm>
                       <a:off x="0" y="0"/>
-                      <a:ext cx="5549641" cy="2403328"/>
+                      <a:ext cx="6120130" cy="2188210"/>
                     </a:xfrm>
                     <a:prstGeom prst="rect">
                       <a:avLst/>
@@ -14625,86 +14608,35 @@
           <w:bCs/>
         </w:rPr>
       </w:pPr>
-    </w:p>
-    <w:p>
-      <w:pPr>
-        <w:jc w:val="both"/>
-        <w:rPr>
-          <w:rFonts w:cs="Arial"/>
-          <w:b/>
-          <w:bCs/>
-        </w:rPr>
-      </w:pPr>
-    </w:p>
-    <w:p>
-      <w:pPr>
-        <w:jc w:val="both"/>
-        <w:rPr>
-          <w:rFonts w:cs="Arial"/>
-          <w:b/>
-          <w:bCs/>
-        </w:rPr>
-      </w:pPr>
-    </w:p>
-    <w:p>
-      <w:pPr>
-        <w:jc w:val="both"/>
-        <w:rPr>
-          <w:rFonts w:cs="Arial"/>
-          <w:b/>
-          <w:bCs/>
-        </w:rPr>
-      </w:pPr>
-    </w:p>
-    <w:p>
-      <w:pPr>
-        <w:jc w:val="both"/>
-        <w:rPr>
-          <w:rFonts w:cs="Arial"/>
-          <w:b/>
-          <w:bCs/>
-        </w:rPr>
-      </w:pPr>
-    </w:p>
-    <w:p>
-      <w:pPr>
-        <w:jc w:val="both"/>
-        <w:rPr>
-          <w:rFonts w:cs="Arial"/>
-          <w:b/>
-          <w:bCs/>
-        </w:rPr>
-      </w:pPr>
-      <w:r>
-        <w:rPr>
-          <w:rFonts w:cs="Arial"/>
-          <w:b/>
-          <w:bCs/>
-        </w:rPr>
-        <w:t>SD05 – Ricerca di un film non trovato</w:t>
-      </w:r>
-    </w:p>
-    <w:p>
-      <w:pPr>
-        <w:jc w:val="both"/>
-        <w:rPr>
-          <w:rFonts w:cs="Arial"/>
-          <w:b/>
-          <w:bCs/>
-        </w:rPr>
-      </w:pPr>
-      <w:r>
-        <w:rPr>
-          <w:rFonts w:cs="Arial"/>
-          <w:b/>
-          <w:bCs/>
-          <w:noProof/>
+      <w:r>
+        <w:rPr>
+          <w:rFonts w:cs="Arial"/>
+          <w:b/>
+          <w:bCs/>
+        </w:rPr>
+        <w:t>SD05 – Visualizzazione Catalogo</w:t>
+      </w:r>
+    </w:p>
+    <w:p>
+      <w:pPr>
+        <w:jc w:val="both"/>
+        <w:rPr>
+          <w:rFonts w:cs="Arial"/>
+          <w:b/>
+          <w:bCs/>
+        </w:rPr>
+      </w:pPr>
+      <w:r>
+        <w:rPr>
+          <w:rFonts w:cs="Arial"/>
+          <w:b/>
+          <w:bCs/>
         </w:rPr>
         <w:drawing>
-          <wp:inline distT="0" distB="0" distL="0" distR="0" wp14:anchorId="480F326F" wp14:editId="6FE6C0F8">
-            <wp:extent cx="5273497" cy="2149026"/>
-            <wp:effectExtent l="0" t="0" r="3810" b="3810"/>
-            <wp:docPr id="1781198197" name="Picture 1" descr="A diagram of a diagram&#10;&#10;Description automatically generated"/>
+          <wp:inline distT="0" distB="0" distL="0" distR="0" wp14:anchorId="6C433DA7" wp14:editId="765F509D">
+            <wp:extent cx="6120130" cy="1943735"/>
+            <wp:effectExtent l="0" t="0" r="0" b="0"/>
+            <wp:docPr id="1452761550" name="Picture 1"/>
             <wp:cNvGraphicFramePr>
               <a:graphicFrameLocks xmlns:a="http://schemas.openxmlformats.org/drawingml/2006/main" noChangeAspect="1"/>
             </wp:cNvGraphicFramePr>
@@ -14712,7 +14644,7 @@
               <a:graphicData uri="http://schemas.openxmlformats.org/drawingml/2006/picture">
                 <pic:pic xmlns:pic="http://schemas.openxmlformats.org/drawingml/2006/picture">
                   <pic:nvPicPr>
-                    <pic:cNvPr id="1781198197" name="Picture 1" descr="A diagram of a diagram&#10;&#10;Description automatically generated"/>
+                    <pic:cNvPr id="1452761550" name=""/>
                     <pic:cNvPicPr/>
                   </pic:nvPicPr>
                   <pic:blipFill>
@@ -14724,7 +14656,7 @@
                   <pic:spPr>
                     <a:xfrm>
                       <a:off x="0" y="0"/>
-                      <a:ext cx="5273497" cy="2149026"/>
+                      <a:ext cx="6120130" cy="1943735"/>
                     </a:xfrm>
                     <a:prstGeom prst="rect">
                       <a:avLst/>
@@ -14746,37 +14678,46 @@
           <w:bCs/>
         </w:rPr>
       </w:pPr>
-      <w:r>
-        <w:rPr>
-          <w:rFonts w:cs="Arial"/>
-          <w:b/>
-          <w:bCs/>
-        </w:rPr>
-        <w:t>SD06 – Pubblicazione di una recensione</w:t>
-      </w:r>
-    </w:p>
-    <w:p>
-      <w:pPr>
-        <w:jc w:val="both"/>
-        <w:rPr>
-          <w:rFonts w:cs="Arial"/>
-          <w:b/>
-          <w:bCs/>
-        </w:rPr>
-      </w:pPr>
-      <w:r>
-        <w:rPr>
-          <w:rFonts w:cs="Arial"/>
-          <w:b/>
-          <w:bCs/>
-          <w:noProof/>
+    </w:p>
+    <w:p>
+      <w:pPr>
+        <w:jc w:val="both"/>
+        <w:rPr>
+          <w:rFonts w:cs="Arial"/>
+          <w:b/>
+          <w:bCs/>
+        </w:rPr>
+      </w:pPr>
+      <w:r>
+        <w:rPr>
+          <w:rFonts w:cs="Arial"/>
+          <w:b/>
+          <w:bCs/>
+        </w:rPr>
+        <w:t>SD06 – Visualizzazione dettagli film</w:t>
+      </w:r>
+    </w:p>
+    <w:p>
+      <w:pPr>
+        <w:jc w:val="both"/>
+        <w:rPr>
+          <w:rFonts w:cs="Arial"/>
+          <w:b/>
+          <w:bCs/>
+        </w:rPr>
+      </w:pPr>
+      <w:r>
+        <w:rPr>
+          <w:rFonts w:cs="Arial"/>
+          <w:b/>
+          <w:bCs/>
         </w:rPr>
         <w:lastRenderedPageBreak/>
         <w:drawing>
-          <wp:inline distT="0" distB="0" distL="0" distR="0" wp14:anchorId="51ECB784" wp14:editId="0DA0427C">
-            <wp:extent cx="6120130" cy="1687195"/>
-            <wp:effectExtent l="0" t="0" r="0" b="8255"/>
-            <wp:docPr id="1475877563" name="Picture 1" descr="A diagram of a diagram&#10;&#10;Description automatically generated"/>
+          <wp:inline distT="0" distB="0" distL="0" distR="0" wp14:anchorId="1135418C" wp14:editId="343800F6">
+            <wp:extent cx="6120130" cy="1921510"/>
+            <wp:effectExtent l="0" t="0" r="0" b="2540"/>
+            <wp:docPr id="1092585430" name="Picture 1"/>
             <wp:cNvGraphicFramePr>
               <a:graphicFrameLocks xmlns:a="http://schemas.openxmlformats.org/drawingml/2006/main" noChangeAspect="1"/>
             </wp:cNvGraphicFramePr>
@@ -14784,7 +14725,7 @@
               <a:graphicData uri="http://schemas.openxmlformats.org/drawingml/2006/picture">
                 <pic:pic xmlns:pic="http://schemas.openxmlformats.org/drawingml/2006/picture">
                   <pic:nvPicPr>
-                    <pic:cNvPr id="1475877563" name="Picture 1" descr="A diagram of a diagram&#10;&#10;Description automatically generated"/>
+                    <pic:cNvPr id="1092585430" name=""/>
                     <pic:cNvPicPr/>
                   </pic:nvPicPr>
                   <pic:blipFill>
@@ -14796,7 +14737,7 @@
                   <pic:spPr>
                     <a:xfrm>
                       <a:off x="0" y="0"/>
-                      <a:ext cx="6120130" cy="1687195"/>
+                      <a:ext cx="6120130" cy="1921510"/>
                     </a:xfrm>
                     <a:prstGeom prst="rect">
                       <a:avLst/>
@@ -14818,36 +14759,45 @@
           <w:bCs/>
         </w:rPr>
       </w:pPr>
-      <w:r>
-        <w:rPr>
-          <w:rFonts w:cs="Arial"/>
-          <w:b/>
-          <w:bCs/>
-        </w:rPr>
-        <w:t>SD07 – Valutazione di una recensione</w:t>
-      </w:r>
-    </w:p>
-    <w:p>
-      <w:pPr>
-        <w:jc w:val="both"/>
-        <w:rPr>
-          <w:rFonts w:cs="Arial"/>
-          <w:b/>
-          <w:bCs/>
-        </w:rPr>
-      </w:pPr>
-      <w:r>
-        <w:rPr>
-          <w:rFonts w:cs="Arial"/>
-          <w:b/>
-          <w:bCs/>
-          <w:noProof/>
+    </w:p>
+    <w:p>
+      <w:pPr>
+        <w:jc w:val="both"/>
+        <w:rPr>
+          <w:rFonts w:cs="Arial"/>
+          <w:b/>
+          <w:bCs/>
+        </w:rPr>
+      </w:pPr>
+      <w:r>
+        <w:rPr>
+          <w:rFonts w:cs="Arial"/>
+          <w:b/>
+          <w:bCs/>
+        </w:rPr>
+        <w:t>SD07 – Pubblicazione di una Recensione</w:t>
+      </w:r>
+    </w:p>
+    <w:p>
+      <w:pPr>
+        <w:jc w:val="both"/>
+        <w:rPr>
+          <w:rFonts w:cs="Arial"/>
+          <w:b/>
+          <w:bCs/>
+        </w:rPr>
+      </w:pPr>
+      <w:r>
+        <w:rPr>
+          <w:rFonts w:cs="Arial"/>
+          <w:b/>
+          <w:bCs/>
         </w:rPr>
         <w:drawing>
-          <wp:inline distT="0" distB="0" distL="0" distR="0" wp14:anchorId="01CCF8D4" wp14:editId="595780DC">
-            <wp:extent cx="6111770" cy="1562235"/>
-            <wp:effectExtent l="0" t="0" r="3810" b="0"/>
-            <wp:docPr id="1155186459" name="Picture 1" descr="A diagram of a diagram&#10;&#10;Description automatically generated"/>
+          <wp:inline distT="0" distB="0" distL="0" distR="0" wp14:anchorId="26E5B494" wp14:editId="16FD2EC2">
+            <wp:extent cx="6120130" cy="1764665"/>
+            <wp:effectExtent l="0" t="0" r="0" b="6985"/>
+            <wp:docPr id="927701628" name="Picture 1"/>
             <wp:cNvGraphicFramePr>
               <a:graphicFrameLocks xmlns:a="http://schemas.openxmlformats.org/drawingml/2006/main" noChangeAspect="1"/>
             </wp:cNvGraphicFramePr>
@@ -14855,7 +14805,7 @@
               <a:graphicData uri="http://schemas.openxmlformats.org/drawingml/2006/picture">
                 <pic:pic xmlns:pic="http://schemas.openxmlformats.org/drawingml/2006/picture">
                   <pic:nvPicPr>
-                    <pic:cNvPr id="1155186459" name="Picture 1" descr="A diagram of a diagram&#10;&#10;Description automatically generated"/>
+                    <pic:cNvPr id="927701628" name=""/>
                     <pic:cNvPicPr/>
                   </pic:nvPicPr>
                   <pic:blipFill>
@@ -14867,7 +14817,7 @@
                   <pic:spPr>
                     <a:xfrm>
                       <a:off x="0" y="0"/>
-                      <a:ext cx="6111770" cy="1562235"/>
+                      <a:ext cx="6120130" cy="1764665"/>
                     </a:xfrm>
                     <a:prstGeom prst="rect">
                       <a:avLst/>
@@ -14895,30 +14845,29 @@
           <w:b/>
           <w:bCs/>
         </w:rPr>
-        <w:t>SD08 – Segnalazione di una recensioneUtente</w:t>
-      </w:r>
-    </w:p>
-    <w:p>
-      <w:pPr>
-        <w:jc w:val="both"/>
-        <w:rPr>
-          <w:rFonts w:cs="Arial"/>
-          <w:b/>
-          <w:bCs/>
-        </w:rPr>
-      </w:pPr>
-      <w:r>
-        <w:rPr>
-          <w:rFonts w:cs="Arial"/>
-          <w:b/>
-          <w:bCs/>
-          <w:noProof/>
+        <w:t>SD08 – Valutazione di una Recensione</w:t>
+      </w:r>
+    </w:p>
+    <w:p>
+      <w:pPr>
+        <w:jc w:val="both"/>
+        <w:rPr>
+          <w:rFonts w:cs="Arial"/>
+          <w:b/>
+          <w:bCs/>
+        </w:rPr>
+      </w:pPr>
+      <w:r>
+        <w:rPr>
+          <w:rFonts w:cs="Arial"/>
+          <w:b/>
+          <w:bCs/>
         </w:rPr>
         <w:drawing>
-          <wp:inline distT="0" distB="0" distL="0" distR="0" wp14:anchorId="0473732C" wp14:editId="70DCF53F">
-            <wp:extent cx="5700254" cy="1790855"/>
+          <wp:inline distT="0" distB="0" distL="0" distR="0" wp14:anchorId="4C000969" wp14:editId="3A0B9F52">
+            <wp:extent cx="6120130" cy="1583690"/>
             <wp:effectExtent l="0" t="0" r="0" b="0"/>
-            <wp:docPr id="1320873428" name="Picture 1" descr="A diagram of a diagram&#10;&#10;Description automatically generated"/>
+            <wp:docPr id="2108384119" name="Picture 1"/>
             <wp:cNvGraphicFramePr>
               <a:graphicFrameLocks xmlns:a="http://schemas.openxmlformats.org/drawingml/2006/main" noChangeAspect="1"/>
             </wp:cNvGraphicFramePr>
@@ -14926,7 +14875,7 @@
               <a:graphicData uri="http://schemas.openxmlformats.org/drawingml/2006/picture">
                 <pic:pic xmlns:pic="http://schemas.openxmlformats.org/drawingml/2006/picture">
                   <pic:nvPicPr>
-                    <pic:cNvPr id="1320873428" name="Picture 1" descr="A diagram of a diagram&#10;&#10;Description automatically generated"/>
+                    <pic:cNvPr id="2108384119" name=""/>
                     <pic:cNvPicPr/>
                   </pic:nvPicPr>
                   <pic:blipFill>
@@ -14938,7 +14887,7 @@
                   <pic:spPr>
                     <a:xfrm>
                       <a:off x="0" y="0"/>
-                      <a:ext cx="5700254" cy="1790855"/>
+                      <a:ext cx="6120130" cy="1583690"/>
                     </a:xfrm>
                     <a:prstGeom prst="rect">
                       <a:avLst/>
@@ -14960,123 +14909,93 @@
           <w:bCs/>
         </w:rPr>
       </w:pPr>
-      <w:r>
-        <w:rPr>
-          <w:rFonts w:cs="Arial"/>
-          <w:b/>
-          <w:bCs/>
-        </w:rPr>
-        <w:t>SD09 – Accesso all’area di moderazione</w:t>
-      </w:r>
-    </w:p>
-    <w:p>
-      <w:pPr>
-        <w:jc w:val="both"/>
-        <w:rPr>
-          <w:rFonts w:cs="Arial"/>
-          <w:b/>
-          <w:bCs/>
-        </w:rPr>
-      </w:pPr>
-      <w:r>
-        <w:rPr>
-          <w:noProof/>
-        </w:rPr>
-        <w:drawing>
-          <wp:inline distT="0" distB="0" distL="0" distR="0" wp14:anchorId="22340823" wp14:editId="7F859348">
-            <wp:extent cx="6120130" cy="2391410"/>
-            <wp:effectExtent l="0" t="0" r="0" b="8890"/>
-            <wp:docPr id="1449932112" name="Picture 13" descr="A diagram of a diagram&#10;&#10;Description automatically generated"/>
-            <wp:cNvGraphicFramePr>
-              <a:graphicFrameLocks xmlns:a="http://schemas.openxmlformats.org/drawingml/2006/main" noChangeAspect="1"/>
-            </wp:cNvGraphicFramePr>
-            <a:graphic xmlns:a="http://schemas.openxmlformats.org/drawingml/2006/main">
-              <a:graphicData uri="http://schemas.openxmlformats.org/drawingml/2006/picture">
-                <pic:pic xmlns:pic="http://schemas.openxmlformats.org/drawingml/2006/picture">
-                  <pic:nvPicPr>
-                    <pic:cNvPr id="1449932112" name="Picture 13" descr="A diagram of a diagram&#10;&#10;Description automatically generated"/>
-                    <pic:cNvPicPr>
-                      <a:picLocks noChangeAspect="1" noChangeArrowheads="1"/>
-                    </pic:cNvPicPr>
-                  </pic:nvPicPr>
-                  <pic:blipFill>
-                    <a:blip r:embed="rId24">
-                      <a:extLst>
-                        <a:ext uri="{28A0092B-C50C-407E-A947-70E740481C1C}">
-                          <a14:useLocalDpi xmlns:a14="http://schemas.microsoft.com/office/drawing/2010/main" val="0"/>
-                        </a:ext>
-                      </a:extLst>
-                    </a:blip>
-                    <a:srcRect/>
-                    <a:stretch>
-                      <a:fillRect/>
-                    </a:stretch>
-                  </pic:blipFill>
-                  <pic:spPr bwMode="auto">
-                    <a:xfrm>
-                      <a:off x="0" y="0"/>
-                      <a:ext cx="6120130" cy="2391410"/>
-                    </a:xfrm>
-                    <a:prstGeom prst="rect">
-                      <a:avLst/>
-                    </a:prstGeom>
-                    <a:noFill/>
-                    <a:ln>
-                      <a:noFill/>
-                    </a:ln>
-                  </pic:spPr>
-                </pic:pic>
-              </a:graphicData>
-            </a:graphic>
-          </wp:inline>
-        </w:drawing>
-      </w:r>
-    </w:p>
-    <w:p>
-      <w:pPr>
-        <w:jc w:val="both"/>
-        <w:rPr>
-          <w:rFonts w:cs="Arial"/>
-          <w:b/>
-          <w:bCs/>
-        </w:rPr>
-      </w:pPr>
-    </w:p>
-    <w:p>
-      <w:pPr>
-        <w:jc w:val="both"/>
-        <w:rPr>
-          <w:rFonts w:cs="Arial"/>
-          <w:b/>
-          <w:bCs/>
-        </w:rPr>
-      </w:pPr>
-    </w:p>
-    <w:p>
-      <w:pPr>
-        <w:jc w:val="both"/>
-        <w:rPr>
-          <w:rFonts w:cs="Arial"/>
-          <w:b/>
-          <w:bCs/>
-        </w:rPr>
-      </w:pPr>
-    </w:p>
-    <w:p>
-      <w:pPr>
-        <w:jc w:val="both"/>
-        <w:rPr>
-          <w:rFonts w:cs="Arial"/>
-          <w:b/>
-          <w:bCs/>
-        </w:rPr>
-      </w:pPr>
-      <w:r>
-        <w:rPr>
-          <w:rFonts w:cs="Arial"/>
-          <w:b/>
-          <w:bCs/>
-        </w:rPr>
+    </w:p>
+    <w:p>
+      <w:pPr>
+        <w:jc w:val="both"/>
+        <w:rPr>
+          <w:rFonts w:cs="Arial"/>
+          <w:b/>
+          <w:bCs/>
+        </w:rPr>
+      </w:pPr>
+    </w:p>
+    <w:p>
+      <w:pPr>
+        <w:jc w:val="both"/>
+        <w:rPr>
+          <w:rFonts w:cs="Arial"/>
+          <w:b/>
+          <w:bCs/>
+        </w:rPr>
+      </w:pPr>
+    </w:p>
+    <w:p>
+      <w:pPr>
+        <w:jc w:val="both"/>
+        <w:rPr>
+          <w:rFonts w:cs="Arial"/>
+          <w:b/>
+          <w:bCs/>
+        </w:rPr>
+      </w:pPr>
+    </w:p>
+    <w:p>
+      <w:pPr>
+        <w:jc w:val="both"/>
+        <w:rPr>
+          <w:rFonts w:cs="Arial"/>
+          <w:b/>
+          <w:bCs/>
+        </w:rPr>
+      </w:pPr>
+    </w:p>
+    <w:p>
+      <w:pPr>
+        <w:jc w:val="both"/>
+        <w:rPr>
+          <w:rFonts w:cs="Arial"/>
+          <w:b/>
+          <w:bCs/>
+        </w:rPr>
+      </w:pPr>
+    </w:p>
+    <w:p>
+      <w:pPr>
+        <w:jc w:val="both"/>
+        <w:rPr>
+          <w:rFonts w:cs="Arial"/>
+          <w:b/>
+          <w:bCs/>
+        </w:rPr>
+      </w:pPr>
+    </w:p>
+    <w:p>
+      <w:pPr>
+        <w:jc w:val="both"/>
+        <w:rPr>
+          <w:rFonts w:cs="Arial"/>
+          <w:b/>
+          <w:bCs/>
+        </w:rPr>
+      </w:pPr>
+    </w:p>
+    <w:p>
+      <w:pPr>
+        <w:jc w:val="both"/>
+        <w:rPr>
+          <w:rFonts w:cs="Arial"/>
+          <w:b/>
+          <w:bCs/>
+        </w:rPr>
+      </w:pPr>
+      <w:r>
+        <w:rPr>
+          <w:rFonts w:cs="Arial"/>
+          <w:b/>
+          <w:bCs/>
+        </w:rPr>
+        <w:lastRenderedPageBreak/>
         <w:t>2.3.4 Schemi di navigazione</w:t>
       </w:r>
     </w:p>
@@ -15129,7 +15048,7 @@
                     </pic:cNvPicPr>
                   </pic:nvPicPr>
                   <pic:blipFill>
-                    <a:blip r:embed="rId25">
+                    <a:blip r:embed="rId24">
                       <a:extLst>
                         <a:ext uri="{28A0092B-C50C-407E-A947-70E740481C1C}">
                           <a14:useLocalDpi xmlns:a14="http://schemas.microsoft.com/office/drawing/2010/main" val="0"/>
@@ -15241,7 +15160,7 @@
                     </pic:cNvPicPr>
                   </pic:nvPicPr>
                   <pic:blipFill>
-                    <a:blip r:embed="rId26">
+                    <a:blip r:embed="rId25">
                       <a:extLst>
                         <a:ext uri="{28A0092B-C50C-407E-A947-70E740481C1C}">
                           <a14:useLocalDpi xmlns:a14="http://schemas.microsoft.com/office/drawing/2010/main" val="0"/>
@@ -15348,7 +15267,7 @@
                     </pic:cNvPicPr>
                   </pic:nvPicPr>
                   <pic:blipFill>
-                    <a:blip r:embed="rId27">
+                    <a:blip r:embed="rId26">
                       <a:extLst>
                         <a:ext uri="{28A0092B-C50C-407E-A947-70E740481C1C}">
                           <a14:useLocalDpi xmlns:a14="http://schemas.microsoft.com/office/drawing/2010/main" val="0"/>
@@ -15440,7 +15359,7 @@
                     </pic:cNvPicPr>
                   </pic:nvPicPr>
                   <pic:blipFill>
-                    <a:blip r:embed="rId28">
+                    <a:blip r:embed="rId27">
                       <a:extLst>
                         <a:ext uri="{28A0092B-C50C-407E-A947-70E740481C1C}">
                           <a14:useLocalDpi xmlns:a14="http://schemas.microsoft.com/office/drawing/2010/main" val="0"/>
@@ -15580,7 +15499,7 @@
                     </pic:cNvPicPr>
                   </pic:nvPicPr>
                   <pic:blipFill>
-                    <a:blip r:embed="rId29">
+                    <a:blip r:embed="rId28">
                       <a:extLst>
                         <a:ext uri="{28A0092B-C50C-407E-A947-70E740481C1C}">
                           <a14:useLocalDpi xmlns:a14="http://schemas.microsoft.com/office/drawing/2010/main" val="0"/>
@@ -15661,7 +15580,7 @@
                     </pic:cNvPicPr>
                   </pic:nvPicPr>
                   <pic:blipFill>
-                    <a:blip r:embed="rId30">
+                    <a:blip r:embed="rId29">
                       <a:extLst>
                         <a:ext uri="{28A0092B-C50C-407E-A947-70E740481C1C}">
                           <a14:useLocalDpi xmlns:a14="http://schemas.microsoft.com/office/drawing/2010/main" val="0"/>
@@ -15763,7 +15682,7 @@
                     </pic:cNvPicPr>
                   </pic:nvPicPr>
                   <pic:blipFill>
-                    <a:blip r:embed="rId31">
+                    <a:blip r:embed="rId30">
                       <a:extLst>
                         <a:ext uri="{28A0092B-C50C-407E-A947-70E740481C1C}">
                           <a14:useLocalDpi xmlns:a14="http://schemas.microsoft.com/office/drawing/2010/main" val="0"/>
@@ -15864,7 +15783,7 @@
                     </pic:cNvPicPr>
                   </pic:nvPicPr>
                   <pic:blipFill>
-                    <a:blip r:embed="rId32">
+                    <a:blip r:embed="rId31">
                       <a:extLst>
                         <a:ext uri="{28A0092B-C50C-407E-A947-70E740481C1C}">
                           <a14:useLocalDpi xmlns:a14="http://schemas.microsoft.com/office/drawing/2010/main" val="0"/>
@@ -15976,7 +15895,7 @@
                     </pic:cNvPicPr>
                   </pic:nvPicPr>
                   <pic:blipFill>
-                    <a:blip r:embed="rId33">
+                    <a:blip r:embed="rId32">
                       <a:extLst>
                         <a:ext uri="{28A0092B-C50C-407E-A947-70E740481C1C}">
                           <a14:useLocalDpi xmlns:a14="http://schemas.microsoft.com/office/drawing/2010/main" val="0"/>
@@ -16067,7 +15986,7 @@
                     </pic:cNvPicPr>
                   </pic:nvPicPr>
                   <pic:blipFill>
-                    <a:blip r:embed="rId34">
+                    <a:blip r:embed="rId33">
                       <a:extLst>
                         <a:ext uri="{28A0092B-C50C-407E-A947-70E740481C1C}">
                           <a14:useLocalDpi xmlns:a14="http://schemas.microsoft.com/office/drawing/2010/main" val="0"/>
@@ -16211,7 +16130,7 @@
                     </pic:cNvPicPr>
                   </pic:nvPicPr>
                   <pic:blipFill>
-                    <a:blip r:embed="rId35">
+                    <a:blip r:embed="rId34">
                       <a:extLst>
                         <a:ext uri="{28A0092B-C50C-407E-A947-70E740481C1C}">
                           <a14:useLocalDpi xmlns:a14="http://schemas.microsoft.com/office/drawing/2010/main" val="0"/>

</xml_diff>

<commit_message>
Aggiunta di sequence diagram al RAD raw file
</commit_message>
<xml_diff>
--- a/Raw File/Requirement_Analysis_Rated.docx
+++ b/Raw File/Requirement_Analysis_Rated.docx
@@ -3268,16 +3268,14 @@
       <w:r>
         <w:rPr>
           <w:rFonts w:cs="Arial"/>
-          <w:b/>
-          <w:bCs/>
-        </w:rPr>
-        <w:t xml:space="preserve"> Guest</w:t>
-      </w:r>
-      <w:r>
-        <w:rPr>
-          <w:rFonts w:cs="Arial"/>
-        </w:rPr>
-        <w:t>: Utente non registrato con accesso limitato alla consultazione di recensioni.</w:t>
+        </w:rPr>
+        <w:t>:</w:t>
+      </w:r>
+      <w:r>
+        <w:rPr>
+          <w:rFonts w:cs="Arial"/>
+        </w:rPr>
+        <w:t xml:space="preserve"> superclasse utente con funzionalità generiche</w:t>
       </w:r>
     </w:p>
     <w:p>
@@ -3297,13 +3295,13 @@
           <w:b/>
           <w:bCs/>
         </w:rPr>
-        <w:t>Utente registrato</w:t>
-      </w:r>
-      <w:r>
-        <w:rPr>
-          <w:rFonts w:cs="Arial"/>
-        </w:rPr>
-        <w:t>: Utente che ha effettuato l’accesso, con piena possibilità di pubblicare e votare recensioni.</w:t>
+        <w:t>Utente Guest</w:t>
+      </w:r>
+      <w:r>
+        <w:rPr>
+          <w:rFonts w:cs="Arial"/>
+        </w:rPr>
+        <w:t>: Utente non registrato con accesso limitato alla consultazione di recensioni.</w:t>
       </w:r>
     </w:p>
     <w:p>
@@ -3323,25 +3321,13 @@
           <w:b/>
           <w:bCs/>
         </w:rPr>
-        <w:t>Moderatore</w:t>
-      </w:r>
-      <w:r>
-        <w:rPr>
-          <w:rFonts w:cs="Arial"/>
-        </w:rPr>
-        <w:t>: Utente</w:t>
-      </w:r>
-      <w:r>
-        <w:rPr>
-          <w:rFonts w:cs="Arial"/>
-        </w:rPr>
-        <w:t xml:space="preserve"> con i permessi di moderare le recensioni pubblicate, eliminando quelle inopportune e prendendo provvedimenti nei confronti degli utenti responsabili</w:t>
-      </w:r>
-      <w:r>
-        <w:rPr>
-          <w:rFonts w:cs="Arial"/>
-        </w:rPr>
-        <w:t>.</w:t>
+        <w:t>Utente registrato</w:t>
+      </w:r>
+      <w:r>
+        <w:rPr>
+          <w:rFonts w:cs="Arial"/>
+        </w:rPr>
+        <w:t>: Utente che ha effettuato l’accesso, con piena possibilità di pubblicare e votare recensioni.</w:t>
       </w:r>
     </w:p>
     <w:p>
@@ -3361,8 +3347,7 @@
           <w:b/>
           <w:bCs/>
         </w:rPr>
-        <w:lastRenderedPageBreak/>
-        <w:t>Gestore del catalogo</w:t>
+        <w:t>Moderatore</w:t>
       </w:r>
       <w:r>
         <w:rPr>
@@ -3374,7 +3359,7 @@
         <w:rPr>
           <w:rFonts w:cs="Arial"/>
         </w:rPr>
-        <w:t xml:space="preserve"> in grado di modificare il catalogo di schede di Film disponibili sulla piattaforma</w:t>
+        <w:t xml:space="preserve"> con i permessi di moderare le recensioni pubblicate, eliminando quelle inopportune e prendendo provvedimenti nei confronti degli utenti responsabili</w:t>
       </w:r>
       <w:r>
         <w:rPr>
@@ -3400,19 +3385,26 @@
           <w:b/>
           <w:bCs/>
         </w:rPr>
-        <w:t>Utente</w:t>
-      </w:r>
-      <w:r>
-        <w:rPr>
-          <w:rFonts w:cs="Arial"/>
-        </w:rPr>
-        <w:t>:</w:t>
-      </w:r>
-      <w:r>
-        <w:rPr>
-          <w:rFonts w:cs="Arial"/>
-        </w:rPr>
-        <w:t xml:space="preserve"> superclasse utente con funzionalità generiche</w:t>
+        <w:lastRenderedPageBreak/>
+        <w:t>Gestore del catalogo</w:t>
+      </w:r>
+      <w:r>
+        <w:rPr>
+          <w:rFonts w:cs="Arial"/>
+        </w:rPr>
+        <w:t>: Utente</w:t>
+      </w:r>
+      <w:r>
+        <w:rPr>
+          <w:rFonts w:cs="Arial"/>
+        </w:rPr>
+        <w:t xml:space="preserve"> in grado di modificare il catalogo di schede di Film disponibili sulla piattaforma</w:t>
+      </w:r>
+      <w:r>
+        <w:rPr>
+          <w:rFonts w:cs="Arial"/>
+        </w:rPr>
+        <w:t>.</w:t>
       </w:r>
     </w:p>
     <w:p>
@@ -14095,10 +14087,10 @@
           <w:noProof/>
         </w:rPr>
         <w:drawing>
-          <wp:inline distT="0" distB="0" distL="0" distR="0" wp14:anchorId="35DC9A7F" wp14:editId="66FDF354">
-            <wp:extent cx="6120130" cy="3366770"/>
-            <wp:effectExtent l="0" t="0" r="0" b="5080"/>
-            <wp:docPr id="566470719" name="Picture 1"/>
+          <wp:inline distT="0" distB="0" distL="0" distR="0" wp14:anchorId="7EFD1791" wp14:editId="02232651">
+            <wp:extent cx="6120130" cy="4075430"/>
+            <wp:effectExtent l="0" t="0" r="0" b="1270"/>
+            <wp:docPr id="1961941408" name="Picture 8"/>
             <wp:cNvGraphicFramePr>
               <a:graphicFrameLocks xmlns:a="http://schemas.openxmlformats.org/drawingml/2006/main" noChangeAspect="1"/>
             </wp:cNvGraphicFramePr>
@@ -14106,7 +14098,7 @@
               <a:graphicData uri="http://schemas.openxmlformats.org/drawingml/2006/picture">
                 <pic:pic xmlns:pic="http://schemas.openxmlformats.org/drawingml/2006/picture">
                   <pic:nvPicPr>
-                    <pic:cNvPr id="0" name="Picture 1"/>
+                    <pic:cNvPr id="0" name="Picture 15"/>
                     <pic:cNvPicPr>
                       <a:picLocks noChangeAspect="1" noChangeArrowheads="1"/>
                     </pic:cNvPicPr>
@@ -14127,7 +14119,7 @@
                   <pic:spPr bwMode="auto">
                     <a:xfrm>
                       <a:off x="0" y="0"/>
-                      <a:ext cx="6120130" cy="3366770"/>
+                      <a:ext cx="6120130" cy="4075430"/>
                     </a:xfrm>
                     <a:prstGeom prst="rect">
                       <a:avLst/>

</xml_diff>

<commit_message>
RAD 2.0 Raw file
</commit_message>
<xml_diff>
--- a/Raw File/Requirement_Analysis_Rated.docx
+++ b/Raw File/Requirement_Analysis_Rated.docx
@@ -1400,7 +1400,19 @@
               <w:rPr>
                 <w:sz w:val="20"/>
               </w:rPr>
-              <w:t>Modifiche di sintassi e correzioni logiche</w:t>
+              <w:t>Aggiunta</w:t>
+            </w:r>
+            <w:r>
+              <w:rPr>
+                <w:sz w:val="20"/>
+              </w:rPr>
+              <w:t xml:space="preserve"> iniziale</w:t>
+            </w:r>
+            <w:r>
+              <w:rPr>
+                <w:sz w:val="20"/>
+              </w:rPr>
+              <w:t xml:space="preserve"> di Sequence Diagrams, Class Model, Navigational Paths</w:t>
             </w:r>
           </w:p>
         </w:tc>
@@ -1502,7 +1514,7 @@
               <w:rPr>
                 <w:sz w:val="20"/>
               </w:rPr>
-              <w:t>Aggiunta di Sequence Diagrams, Class Model, Navigational Paths</w:t>
+              <w:t>Modifiche significative a Sequence Diagrams e Class Model</w:t>
             </w:r>
           </w:p>
         </w:tc>
@@ -2723,7 +2735,13 @@
         <w:rPr>
           <w:rFonts w:ascii="Times New Roman" w:hAnsi="Times New Roman" w:cs="Times New Roman"/>
         </w:rPr>
-        <w:t>25</w:t>
+        <w:t>2</w:t>
+      </w:r>
+      <w:r>
+        <w:rPr>
+          <w:rFonts w:ascii="Times New Roman" w:hAnsi="Times New Roman" w:cs="Times New Roman"/>
+        </w:rPr>
+        <w:t>8</w:t>
       </w:r>
     </w:p>
     <w:p>
@@ -8623,15 +8641,7 @@
           <w:b/>
           <w:bCs/>
         </w:rPr>
-        <w:t>07</w:t>
-      </w:r>
-      <w:r>
-        <w:rPr>
-          <w:rFonts w:cs="Arial"/>
-          <w:b/>
-          <w:bCs/>
-        </w:rPr>
-        <w:t>-</w:t>
+        <w:t>07-</w:t>
       </w:r>
       <w:r>
         <w:t xml:space="preserve"> </w:t>
@@ -14211,12 +14221,33 @@
           <w:bCs/>
         </w:rPr>
       </w:pPr>
-      <w:r>
-        <w:rPr>
-          <w:rFonts w:cs="Arial"/>
-          <w:b/>
-          <w:bCs/>
-        </w:rPr>
+    </w:p>
+    <w:p>
+      <w:pPr>
+        <w:jc w:val="both"/>
+        <w:rPr>
+          <w:rFonts w:cs="Arial"/>
+          <w:b/>
+          <w:bCs/>
+        </w:rPr>
+      </w:pPr>
+    </w:p>
+    <w:p>
+      <w:pPr>
+        <w:jc w:val="both"/>
+        <w:rPr>
+          <w:rFonts w:cs="Arial"/>
+          <w:b/>
+          <w:bCs/>
+        </w:rPr>
+      </w:pPr>
+      <w:r>
+        <w:rPr>
+          <w:rFonts w:cs="Arial"/>
+          <w:b/>
+          <w:bCs/>
+        </w:rPr>
+        <w:lastRenderedPageBreak/>
         <w:t>2.3.4 Dynamic Model</w:t>
       </w:r>
     </w:p>
@@ -14254,7 +14285,6 @@
           <w:bCs/>
           <w:noProof/>
         </w:rPr>
-        <w:lastRenderedPageBreak/>
         <w:drawing>
           <wp:inline distT="0" distB="0" distL="0" distR="0" wp14:anchorId="70498F54" wp14:editId="4A6E2C0B">
             <wp:extent cx="6120130" cy="1979295"/>
@@ -14463,12 +14493,23 @@
           <w:bCs/>
         </w:rPr>
       </w:pPr>
-      <w:r>
-        <w:rPr>
-          <w:rFonts w:cs="Arial"/>
-          <w:b/>
-          <w:bCs/>
-        </w:rPr>
+    </w:p>
+    <w:p>
+      <w:pPr>
+        <w:jc w:val="both"/>
+        <w:rPr>
+          <w:rFonts w:cs="Arial"/>
+          <w:b/>
+          <w:bCs/>
+        </w:rPr>
+      </w:pPr>
+      <w:r>
+        <w:rPr>
+          <w:rFonts w:cs="Arial"/>
+          <w:b/>
+          <w:bCs/>
+        </w:rPr>
+        <w:lastRenderedPageBreak/>
         <w:t>SD02.1 – SignIn Errato</w:t>
       </w:r>
     </w:p>
@@ -14488,7 +14529,6 @@
           <w:bCs/>
           <w:noProof/>
         </w:rPr>
-        <w:lastRenderedPageBreak/>
         <w:drawing>
           <wp:inline distT="0" distB="0" distL="0" distR="0" wp14:anchorId="2B098F06" wp14:editId="7ED0DFE7">
             <wp:extent cx="5532599" cy="2156647"/>
@@ -14687,12 +14727,53 @@
           <w:bCs/>
         </w:rPr>
       </w:pPr>
-      <w:r>
-        <w:rPr>
-          <w:rFonts w:cs="Arial"/>
-          <w:b/>
-          <w:bCs/>
-        </w:rPr>
+    </w:p>
+    <w:p>
+      <w:pPr>
+        <w:jc w:val="both"/>
+        <w:rPr>
+          <w:rFonts w:cs="Arial"/>
+          <w:b/>
+          <w:bCs/>
+        </w:rPr>
+      </w:pPr>
+    </w:p>
+    <w:p>
+      <w:pPr>
+        <w:jc w:val="both"/>
+        <w:rPr>
+          <w:rFonts w:cs="Arial"/>
+          <w:b/>
+          <w:bCs/>
+        </w:rPr>
+      </w:pPr>
+    </w:p>
+    <w:p>
+      <w:pPr>
+        <w:jc w:val="both"/>
+        <w:rPr>
+          <w:rFonts w:cs="Arial"/>
+          <w:b/>
+          <w:bCs/>
+        </w:rPr>
+      </w:pPr>
+    </w:p>
+    <w:p>
+      <w:pPr>
+        <w:jc w:val="both"/>
+        <w:rPr>
+          <w:rFonts w:cs="Arial"/>
+          <w:b/>
+          <w:bCs/>
+        </w:rPr>
+      </w:pPr>
+      <w:r>
+        <w:rPr>
+          <w:rFonts w:cs="Arial"/>
+          <w:b/>
+          <w:bCs/>
+        </w:rPr>
+        <w:lastRenderedPageBreak/>
         <w:t>SD05 – Visualizzazione Catalogo</w:t>
       </w:r>
     </w:p>
@@ -14712,7 +14793,6 @@
           <w:bCs/>
           <w:noProof/>
         </w:rPr>
-        <w:lastRenderedPageBreak/>
         <w:drawing>
           <wp:inline distT="0" distB="0" distL="0" distR="0" wp14:anchorId="6C433DA7" wp14:editId="765F509D">
             <wp:extent cx="6120130" cy="1943735"/>
@@ -14759,16 +14839,6 @@
           <w:bCs/>
         </w:rPr>
       </w:pPr>
-    </w:p>
-    <w:p>
-      <w:pPr>
-        <w:jc w:val="both"/>
-        <w:rPr>
-          <w:rFonts w:cs="Arial"/>
-          <w:b/>
-          <w:bCs/>
-        </w:rPr>
-      </w:pPr>
       <w:r>
         <w:rPr>
           <w:rFonts w:cs="Arial"/>
@@ -14854,15 +14924,7 @@
           <w:b/>
           <w:bCs/>
         </w:rPr>
-        <w:t>07</w:t>
-      </w:r>
-      <w:r>
-        <w:rPr>
-          <w:rFonts w:cs="Arial"/>
-          <w:b/>
-          <w:bCs/>
-        </w:rPr>
-        <w:t xml:space="preserve"> </w:t>
+        <w:t xml:space="preserve">07 </w:t>
       </w:r>
       <w:r>
         <w:rPr>
@@ -14887,6 +14949,7 @@
           <w:rFonts w:cs="Arial"/>
           <w:b/>
           <w:bCs/>
+          <w:noProof/>
         </w:rPr>
         <w:drawing>
           <wp:inline distT="0" distB="0" distL="0" distR="0" wp14:anchorId="3111B914" wp14:editId="437EC4B4">
@@ -15109,16 +15172,6 @@
           <w:bCs/>
         </w:rPr>
       </w:pPr>
-    </w:p>
-    <w:p>
-      <w:pPr>
-        <w:jc w:val="both"/>
-        <w:rPr>
-          <w:rFonts w:cs="Arial"/>
-          <w:b/>
-          <w:bCs/>
-        </w:rPr>
-      </w:pPr>
       <w:r>
         <w:rPr>
           <w:rFonts w:cs="Arial"/>
@@ -15158,6 +15211,7 @@
           <w:rFonts w:cs="Arial"/>
           <w:b/>
           <w:bCs/>
+          <w:noProof/>
         </w:rPr>
         <w:drawing>
           <wp:inline distT="0" distB="0" distL="0" distR="0" wp14:anchorId="1F5465D8" wp14:editId="7FEA52FE">
@@ -15260,6 +15314,7 @@
           <w:rFonts w:cs="Arial"/>
           <w:b/>
           <w:bCs/>
+          <w:noProof/>
         </w:rPr>
         <w:drawing>
           <wp:inline distT="0" distB="0" distL="0" distR="0" wp14:anchorId="4D8B3051" wp14:editId="0CD1BE45">
@@ -15354,8 +15409,8 @@
           <w:rFonts w:cs="Arial"/>
           <w:b/>
           <w:bCs/>
-        </w:rPr>
-        <w:lastRenderedPageBreak/>
+          <w:noProof/>
+        </w:rPr>
         <w:drawing>
           <wp:inline distT="0" distB="0" distL="0" distR="0" wp14:anchorId="4D724576" wp14:editId="7F1DADF1">
             <wp:extent cx="6120130" cy="2378710"/>
@@ -15408,6 +15463,7 @@
           <w:b/>
           <w:bCs/>
         </w:rPr>
+        <w:lastRenderedPageBreak/>
         <w:t>EUC04</w:t>
       </w:r>
       <w:r>
@@ -15441,6 +15497,7 @@
           <w:rFonts w:cs="Arial"/>
           <w:b/>
           <w:bCs/>
+          <w:noProof/>
         </w:rPr>
         <w:drawing>
           <wp:inline distT="0" distB="0" distL="0" distR="0" wp14:anchorId="59096B51" wp14:editId="5966DCCA">
@@ -15516,6 +15573,69 @@
       </w:pPr>
       <w:r>
         <w:rPr>
+          <w:noProof/>
+        </w:rPr>
+        <w:drawing>
+          <wp:inline distT="0" distB="0" distL="0" distR="0" wp14:anchorId="0CEE6257" wp14:editId="70E0ABB1">
+            <wp:extent cx="6120130" cy="1725295"/>
+            <wp:effectExtent l="0" t="0" r="0" b="8255"/>
+            <wp:docPr id="825607120" name="Picture 1"/>
+            <wp:cNvGraphicFramePr>
+              <a:graphicFrameLocks xmlns:a="http://schemas.openxmlformats.org/drawingml/2006/main" noChangeAspect="1"/>
+            </wp:cNvGraphicFramePr>
+            <a:graphic xmlns:a="http://schemas.openxmlformats.org/drawingml/2006/main">
+              <a:graphicData uri="http://schemas.openxmlformats.org/drawingml/2006/picture">
+                <pic:pic xmlns:pic="http://schemas.openxmlformats.org/drawingml/2006/picture">
+                  <pic:nvPicPr>
+                    <pic:cNvPr id="0" name="Picture 1"/>
+                    <pic:cNvPicPr>
+                      <a:picLocks noChangeAspect="1" noChangeArrowheads="1"/>
+                    </pic:cNvPicPr>
+                  </pic:nvPicPr>
+                  <pic:blipFill>
+                    <a:blip r:embed="rId29">
+                      <a:extLst>
+                        <a:ext uri="{28A0092B-C50C-407E-A947-70E740481C1C}">
+                          <a14:useLocalDpi xmlns:a14="http://schemas.microsoft.com/office/drawing/2010/main" val="0"/>
+                        </a:ext>
+                      </a:extLst>
+                    </a:blip>
+                    <a:srcRect/>
+                    <a:stretch>
+                      <a:fillRect/>
+                    </a:stretch>
+                  </pic:blipFill>
+                  <pic:spPr bwMode="auto">
+                    <a:xfrm>
+                      <a:off x="0" y="0"/>
+                      <a:ext cx="6120130" cy="1725295"/>
+                    </a:xfrm>
+                    <a:prstGeom prst="rect">
+                      <a:avLst/>
+                    </a:prstGeom>
+                    <a:noFill/>
+                    <a:ln>
+                      <a:noFill/>
+                    </a:ln>
+                  </pic:spPr>
+                </pic:pic>
+              </a:graphicData>
+            </a:graphic>
+          </wp:inline>
+        </w:drawing>
+      </w:r>
+    </w:p>
+    <w:p>
+      <w:pPr>
+        <w:jc w:val="both"/>
+        <w:rPr>
+          <w:rFonts w:cs="Arial"/>
+          <w:b/>
+          <w:bCs/>
+        </w:rPr>
+      </w:pPr>
+      <w:r>
+        <w:rPr>
           <w:rFonts w:cs="Arial"/>
           <w:b/>
           <w:bCs/>
@@ -15542,6 +15662,69 @@
       </w:pPr>
       <w:r>
         <w:rPr>
+          <w:noProof/>
+        </w:rPr>
+        <w:drawing>
+          <wp:inline distT="0" distB="0" distL="0" distR="0" wp14:anchorId="576BF213" wp14:editId="2C7F5C09">
+            <wp:extent cx="6120130" cy="1624965"/>
+            <wp:effectExtent l="0" t="0" r="0" b="0"/>
+            <wp:docPr id="995450447" name="Picture 2"/>
+            <wp:cNvGraphicFramePr>
+              <a:graphicFrameLocks xmlns:a="http://schemas.openxmlformats.org/drawingml/2006/main" noChangeAspect="1"/>
+            </wp:cNvGraphicFramePr>
+            <a:graphic xmlns:a="http://schemas.openxmlformats.org/drawingml/2006/main">
+              <a:graphicData uri="http://schemas.openxmlformats.org/drawingml/2006/picture">
+                <pic:pic xmlns:pic="http://schemas.openxmlformats.org/drawingml/2006/picture">
+                  <pic:nvPicPr>
+                    <pic:cNvPr id="0" name="Picture 3"/>
+                    <pic:cNvPicPr>
+                      <a:picLocks noChangeAspect="1" noChangeArrowheads="1"/>
+                    </pic:cNvPicPr>
+                  </pic:nvPicPr>
+                  <pic:blipFill>
+                    <a:blip r:embed="rId30" cstate="print">
+                      <a:extLst>
+                        <a:ext uri="{28A0092B-C50C-407E-A947-70E740481C1C}">
+                          <a14:useLocalDpi xmlns:a14="http://schemas.microsoft.com/office/drawing/2010/main" val="0"/>
+                        </a:ext>
+                      </a:extLst>
+                    </a:blip>
+                    <a:srcRect/>
+                    <a:stretch>
+                      <a:fillRect/>
+                    </a:stretch>
+                  </pic:blipFill>
+                  <pic:spPr bwMode="auto">
+                    <a:xfrm>
+                      <a:off x="0" y="0"/>
+                      <a:ext cx="6120130" cy="1624965"/>
+                    </a:xfrm>
+                    <a:prstGeom prst="rect">
+                      <a:avLst/>
+                    </a:prstGeom>
+                    <a:noFill/>
+                    <a:ln>
+                      <a:noFill/>
+                    </a:ln>
+                  </pic:spPr>
+                </pic:pic>
+              </a:graphicData>
+            </a:graphic>
+          </wp:inline>
+        </w:drawing>
+      </w:r>
+    </w:p>
+    <w:p>
+      <w:pPr>
+        <w:jc w:val="both"/>
+        <w:rPr>
+          <w:rFonts w:cs="Arial"/>
+          <w:b/>
+          <w:bCs/>
+        </w:rPr>
+      </w:pPr>
+      <w:r>
+        <w:rPr>
           <w:rFonts w:cs="Arial"/>
           <w:b/>
           <w:bCs/>
@@ -15568,10 +15751,84 @@
       </w:pPr>
       <w:r>
         <w:rPr>
-          <w:rFonts w:cs="Arial"/>
-          <w:b/>
-          <w:bCs/>
-        </w:rPr>
+          <w:noProof/>
+        </w:rPr>
+        <w:drawing>
+          <wp:inline distT="0" distB="0" distL="0" distR="0" wp14:anchorId="0D82AE4B" wp14:editId="311B0C1D">
+            <wp:extent cx="6120130" cy="1363345"/>
+            <wp:effectExtent l="0" t="0" r="0" b="8255"/>
+            <wp:docPr id="1187871329" name="Picture 3"/>
+            <wp:cNvGraphicFramePr>
+              <a:graphicFrameLocks xmlns:a="http://schemas.openxmlformats.org/drawingml/2006/main" noChangeAspect="1"/>
+            </wp:cNvGraphicFramePr>
+            <a:graphic xmlns:a="http://schemas.openxmlformats.org/drawingml/2006/main">
+              <a:graphicData uri="http://schemas.openxmlformats.org/drawingml/2006/picture">
+                <pic:pic xmlns:pic="http://schemas.openxmlformats.org/drawingml/2006/picture">
+                  <pic:nvPicPr>
+                    <pic:cNvPr id="0" name="Picture 5"/>
+                    <pic:cNvPicPr>
+                      <a:picLocks noChangeAspect="1" noChangeArrowheads="1"/>
+                    </pic:cNvPicPr>
+                  </pic:nvPicPr>
+                  <pic:blipFill>
+                    <a:blip r:embed="rId31">
+                      <a:extLst>
+                        <a:ext uri="{28A0092B-C50C-407E-A947-70E740481C1C}">
+                          <a14:useLocalDpi xmlns:a14="http://schemas.microsoft.com/office/drawing/2010/main" val="0"/>
+                        </a:ext>
+                      </a:extLst>
+                    </a:blip>
+                    <a:srcRect/>
+                    <a:stretch>
+                      <a:fillRect/>
+                    </a:stretch>
+                  </pic:blipFill>
+                  <pic:spPr bwMode="auto">
+                    <a:xfrm>
+                      <a:off x="0" y="0"/>
+                      <a:ext cx="6120130" cy="1363345"/>
+                    </a:xfrm>
+                    <a:prstGeom prst="rect">
+                      <a:avLst/>
+                    </a:prstGeom>
+                    <a:noFill/>
+                    <a:ln>
+                      <a:noFill/>
+                    </a:ln>
+                  </pic:spPr>
+                </pic:pic>
+              </a:graphicData>
+            </a:graphic>
+          </wp:inline>
+        </w:drawing>
+      </w:r>
+    </w:p>
+    <w:p>
+      <w:pPr>
+        <w:jc w:val="both"/>
+        <w:rPr>
+          <w:rFonts w:cs="Arial"/>
+          <w:b/>
+          <w:bCs/>
+        </w:rPr>
+      </w:pPr>
+    </w:p>
+    <w:p>
+      <w:pPr>
+        <w:jc w:val="both"/>
+        <w:rPr>
+          <w:rFonts w:cs="Arial"/>
+          <w:b/>
+          <w:bCs/>
+        </w:rPr>
+      </w:pPr>
+      <w:r>
+        <w:rPr>
+          <w:rFonts w:cs="Arial"/>
+          <w:b/>
+          <w:bCs/>
+        </w:rPr>
+        <w:lastRenderedPageBreak/>
         <w:t>SD</w:t>
       </w:r>
       <w:r>
@@ -15594,6 +15851,79 @@
       </w:pPr>
       <w:r>
         <w:rPr>
+          <w:noProof/>
+        </w:rPr>
+        <w:drawing>
+          <wp:inline distT="0" distB="0" distL="0" distR="0" wp14:anchorId="444338A5" wp14:editId="0AF9B006">
+            <wp:extent cx="6120130" cy="1612265"/>
+            <wp:effectExtent l="0" t="0" r="0" b="6985"/>
+            <wp:docPr id="137573574" name="Picture 4"/>
+            <wp:cNvGraphicFramePr>
+              <a:graphicFrameLocks xmlns:a="http://schemas.openxmlformats.org/drawingml/2006/main" noChangeAspect="1"/>
+            </wp:cNvGraphicFramePr>
+            <a:graphic xmlns:a="http://schemas.openxmlformats.org/drawingml/2006/main">
+              <a:graphicData uri="http://schemas.openxmlformats.org/drawingml/2006/picture">
+                <pic:pic xmlns:pic="http://schemas.openxmlformats.org/drawingml/2006/picture">
+                  <pic:nvPicPr>
+                    <pic:cNvPr id="0" name="Picture 7"/>
+                    <pic:cNvPicPr>
+                      <a:picLocks noChangeAspect="1" noChangeArrowheads="1"/>
+                    </pic:cNvPicPr>
+                  </pic:nvPicPr>
+                  <pic:blipFill>
+                    <a:blip r:embed="rId32">
+                      <a:extLst>
+                        <a:ext uri="{28A0092B-C50C-407E-A947-70E740481C1C}">
+                          <a14:useLocalDpi xmlns:a14="http://schemas.microsoft.com/office/drawing/2010/main" val="0"/>
+                        </a:ext>
+                      </a:extLst>
+                    </a:blip>
+                    <a:srcRect/>
+                    <a:stretch>
+                      <a:fillRect/>
+                    </a:stretch>
+                  </pic:blipFill>
+                  <pic:spPr bwMode="auto">
+                    <a:xfrm>
+                      <a:off x="0" y="0"/>
+                      <a:ext cx="6120130" cy="1612265"/>
+                    </a:xfrm>
+                    <a:prstGeom prst="rect">
+                      <a:avLst/>
+                    </a:prstGeom>
+                    <a:noFill/>
+                    <a:ln>
+                      <a:noFill/>
+                    </a:ln>
+                  </pic:spPr>
+                </pic:pic>
+              </a:graphicData>
+            </a:graphic>
+          </wp:inline>
+        </w:drawing>
+      </w:r>
+    </w:p>
+    <w:p>
+      <w:pPr>
+        <w:jc w:val="both"/>
+        <w:rPr>
+          <w:rFonts w:cs="Arial"/>
+          <w:b/>
+          <w:bCs/>
+        </w:rPr>
+      </w:pPr>
+    </w:p>
+    <w:p>
+      <w:pPr>
+        <w:jc w:val="both"/>
+        <w:rPr>
+          <w:rFonts w:cs="Arial"/>
+          <w:b/>
+          <w:bCs/>
+        </w:rPr>
+      </w:pPr>
+      <w:r>
+        <w:rPr>
           <w:rFonts w:cs="Arial"/>
           <w:b/>
           <w:bCs/>
@@ -15620,12 +15950,168 @@
       </w:pPr>
       <w:r>
         <w:rPr>
+          <w:noProof/>
+        </w:rPr>
+        <w:drawing>
+          <wp:inline distT="0" distB="0" distL="0" distR="0" wp14:anchorId="57C51F77" wp14:editId="65CEEA01">
+            <wp:extent cx="6120130" cy="1579245"/>
+            <wp:effectExtent l="0" t="0" r="0" b="1905"/>
+            <wp:docPr id="474676582" name="Picture 5"/>
+            <wp:cNvGraphicFramePr>
+              <a:graphicFrameLocks xmlns:a="http://schemas.openxmlformats.org/drawingml/2006/main" noChangeAspect="1"/>
+            </wp:cNvGraphicFramePr>
+            <a:graphic xmlns:a="http://schemas.openxmlformats.org/drawingml/2006/main">
+              <a:graphicData uri="http://schemas.openxmlformats.org/drawingml/2006/picture">
+                <pic:pic xmlns:pic="http://schemas.openxmlformats.org/drawingml/2006/picture">
+                  <pic:nvPicPr>
+                    <pic:cNvPr id="0" name="Picture 9"/>
+                    <pic:cNvPicPr>
+                      <a:picLocks noChangeAspect="1" noChangeArrowheads="1"/>
+                    </pic:cNvPicPr>
+                  </pic:nvPicPr>
+                  <pic:blipFill>
+                    <a:blip r:embed="rId33">
+                      <a:extLst>
+                        <a:ext uri="{28A0092B-C50C-407E-A947-70E740481C1C}">
+                          <a14:useLocalDpi xmlns:a14="http://schemas.microsoft.com/office/drawing/2010/main" val="0"/>
+                        </a:ext>
+                      </a:extLst>
+                    </a:blip>
+                    <a:srcRect/>
+                    <a:stretch>
+                      <a:fillRect/>
+                    </a:stretch>
+                  </pic:blipFill>
+                  <pic:spPr bwMode="auto">
+                    <a:xfrm>
+                      <a:off x="0" y="0"/>
+                      <a:ext cx="6120130" cy="1579245"/>
+                    </a:xfrm>
+                    <a:prstGeom prst="rect">
+                      <a:avLst/>
+                    </a:prstGeom>
+                    <a:noFill/>
+                    <a:ln>
+                      <a:noFill/>
+                    </a:ln>
+                  </pic:spPr>
+                </pic:pic>
+              </a:graphicData>
+            </a:graphic>
+          </wp:inline>
+        </w:drawing>
+      </w:r>
+    </w:p>
+    <w:p>
+      <w:pPr>
+        <w:jc w:val="both"/>
+        <w:rPr>
+          <w:rFonts w:cs="Arial"/>
+          <w:b/>
+          <w:bCs/>
+        </w:rPr>
+      </w:pPr>
+    </w:p>
+    <w:p>
+      <w:pPr>
+        <w:jc w:val="both"/>
+        <w:rPr>
+          <w:rFonts w:cs="Arial"/>
+          <w:b/>
+          <w:bCs/>
+        </w:rPr>
+      </w:pPr>
+      <w:r>
+        <w:rPr>
           <w:rFonts w:cs="Arial"/>
           <w:b/>
           <w:bCs/>
         </w:rPr>
         <w:t>EUC05- Errore Aggiunta/Modifica Film</w:t>
       </w:r>
+    </w:p>
+    <w:p>
+      <w:pPr>
+        <w:jc w:val="both"/>
+        <w:rPr>
+          <w:rFonts w:cs="Arial"/>
+          <w:b/>
+          <w:bCs/>
+        </w:rPr>
+      </w:pPr>
+      <w:r>
+        <w:rPr>
+          <w:noProof/>
+        </w:rPr>
+        <w:drawing>
+          <wp:inline distT="0" distB="0" distL="0" distR="0" wp14:anchorId="69702ABB" wp14:editId="0CD877FF">
+            <wp:extent cx="6120130" cy="1445895"/>
+            <wp:effectExtent l="0" t="0" r="0" b="1905"/>
+            <wp:docPr id="386904283" name="Picture 6"/>
+            <wp:cNvGraphicFramePr>
+              <a:graphicFrameLocks xmlns:a="http://schemas.openxmlformats.org/drawingml/2006/main" noChangeAspect="1"/>
+            </wp:cNvGraphicFramePr>
+            <a:graphic xmlns:a="http://schemas.openxmlformats.org/drawingml/2006/main">
+              <a:graphicData uri="http://schemas.openxmlformats.org/drawingml/2006/picture">
+                <pic:pic xmlns:pic="http://schemas.openxmlformats.org/drawingml/2006/picture">
+                  <pic:nvPicPr>
+                    <pic:cNvPr id="0" name="Picture 11"/>
+                    <pic:cNvPicPr>
+                      <a:picLocks noChangeAspect="1" noChangeArrowheads="1"/>
+                    </pic:cNvPicPr>
+                  </pic:nvPicPr>
+                  <pic:blipFill>
+                    <a:blip r:embed="rId34">
+                      <a:extLst>
+                        <a:ext uri="{28A0092B-C50C-407E-A947-70E740481C1C}">
+                          <a14:useLocalDpi xmlns:a14="http://schemas.microsoft.com/office/drawing/2010/main" val="0"/>
+                        </a:ext>
+                      </a:extLst>
+                    </a:blip>
+                    <a:srcRect/>
+                    <a:stretch>
+                      <a:fillRect/>
+                    </a:stretch>
+                  </pic:blipFill>
+                  <pic:spPr bwMode="auto">
+                    <a:xfrm>
+                      <a:off x="0" y="0"/>
+                      <a:ext cx="6120130" cy="1445895"/>
+                    </a:xfrm>
+                    <a:prstGeom prst="rect">
+                      <a:avLst/>
+                    </a:prstGeom>
+                    <a:noFill/>
+                    <a:ln>
+                      <a:noFill/>
+                    </a:ln>
+                  </pic:spPr>
+                </pic:pic>
+              </a:graphicData>
+            </a:graphic>
+          </wp:inline>
+        </w:drawing>
+      </w:r>
+    </w:p>
+    <w:p>
+      <w:pPr>
+        <w:jc w:val="both"/>
+        <w:rPr>
+          <w:rFonts w:cs="Arial"/>
+          <w:b/>
+          <w:bCs/>
+        </w:rPr>
+      </w:pPr>
+    </w:p>
+    <w:p>
+      <w:pPr>
+        <w:jc w:val="both"/>
+        <w:rPr>
+          <w:rFonts w:cs="Arial"/>
+          <w:b/>
+          <w:bCs/>
+        </w:rPr>
+      </w:pPr>
     </w:p>
     <w:p>
       <w:pPr>
@@ -15755,7 +16241,7 @@
                     </pic:cNvPicPr>
                   </pic:nvPicPr>
                   <pic:blipFill>
-                    <a:blip r:embed="rId29">
+                    <a:blip r:embed="rId35">
                       <a:extLst>
                         <a:ext uri="{28A0092B-C50C-407E-A947-70E740481C1C}">
                           <a14:useLocalDpi xmlns:a14="http://schemas.microsoft.com/office/drawing/2010/main" val="0"/>
@@ -15866,7 +16352,7 @@
                     </pic:cNvPicPr>
                   </pic:nvPicPr>
                   <pic:blipFill>
-                    <a:blip r:embed="rId30">
+                    <a:blip r:embed="rId36">
                       <a:extLst>
                         <a:ext uri="{28A0092B-C50C-407E-A947-70E740481C1C}">
                           <a14:useLocalDpi xmlns:a14="http://schemas.microsoft.com/office/drawing/2010/main" val="0"/>
@@ -15994,7 +16480,7 @@
                     </pic:cNvPicPr>
                   </pic:nvPicPr>
                   <pic:blipFill>
-                    <a:blip r:embed="rId31">
+                    <a:blip r:embed="rId37">
                       <a:extLst>
                         <a:ext uri="{28A0092B-C50C-407E-A947-70E740481C1C}">
                           <a14:useLocalDpi xmlns:a14="http://schemas.microsoft.com/office/drawing/2010/main" val="0"/>
@@ -16085,7 +16571,7 @@
                     </pic:cNvPicPr>
                   </pic:nvPicPr>
                   <pic:blipFill>
-                    <a:blip r:embed="rId32">
+                    <a:blip r:embed="rId38">
                       <a:extLst>
                         <a:ext uri="{28A0092B-C50C-407E-A947-70E740481C1C}">
                           <a14:useLocalDpi xmlns:a14="http://schemas.microsoft.com/office/drawing/2010/main" val="0"/>
@@ -16245,7 +16731,7 @@
                     </pic:cNvPicPr>
                   </pic:nvPicPr>
                   <pic:blipFill>
-                    <a:blip r:embed="rId33">
+                    <a:blip r:embed="rId39">
                       <a:extLst>
                         <a:ext uri="{28A0092B-C50C-407E-A947-70E740481C1C}">
                           <a14:useLocalDpi xmlns:a14="http://schemas.microsoft.com/office/drawing/2010/main" val="0"/>
@@ -16346,7 +16832,7 @@
                     </pic:cNvPicPr>
                   </pic:nvPicPr>
                   <pic:blipFill>
-                    <a:blip r:embed="rId34">
+                    <a:blip r:embed="rId40">
                       <a:extLst>
                         <a:ext uri="{28A0092B-C50C-407E-A947-70E740481C1C}">
                           <a14:useLocalDpi xmlns:a14="http://schemas.microsoft.com/office/drawing/2010/main" val="0"/>
@@ -16438,7 +16924,7 @@
                     </pic:cNvPicPr>
                   </pic:nvPicPr>
                   <pic:blipFill>
-                    <a:blip r:embed="rId35">
+                    <a:blip r:embed="rId41">
                       <a:extLst>
                         <a:ext uri="{28A0092B-C50C-407E-A947-70E740481C1C}">
                           <a14:useLocalDpi xmlns:a14="http://schemas.microsoft.com/office/drawing/2010/main" val="0"/>
@@ -16539,7 +17025,7 @@
                     </pic:cNvPicPr>
                   </pic:nvPicPr>
                   <pic:blipFill>
-                    <a:blip r:embed="rId36">
+                    <a:blip r:embed="rId42">
                       <a:extLst>
                         <a:ext uri="{28A0092B-C50C-407E-A947-70E740481C1C}">
                           <a14:useLocalDpi xmlns:a14="http://schemas.microsoft.com/office/drawing/2010/main" val="0"/>
@@ -16641,7 +17127,7 @@
                     </pic:cNvPicPr>
                   </pic:nvPicPr>
                   <pic:blipFill>
-                    <a:blip r:embed="rId37">
+                    <a:blip r:embed="rId43">
                       <a:extLst>
                         <a:ext uri="{28A0092B-C50C-407E-A947-70E740481C1C}">
                           <a14:useLocalDpi xmlns:a14="http://schemas.microsoft.com/office/drawing/2010/main" val="0"/>
@@ -16742,7 +17228,7 @@
                     </pic:cNvPicPr>
                   </pic:nvPicPr>
                   <pic:blipFill>
-                    <a:blip r:embed="rId38">
+                    <a:blip r:embed="rId44">
                       <a:extLst>
                         <a:ext uri="{28A0092B-C50C-407E-A947-70E740481C1C}">
                           <a14:useLocalDpi xmlns:a14="http://schemas.microsoft.com/office/drawing/2010/main" val="0"/>
@@ -16876,7 +17362,7 @@
                     </pic:cNvPicPr>
                   </pic:nvPicPr>
                   <pic:blipFill>
-                    <a:blip r:embed="rId39">
+                    <a:blip r:embed="rId45">
                       <a:extLst>
                         <a:ext uri="{28A0092B-C50C-407E-A947-70E740481C1C}">
                           <a14:useLocalDpi xmlns:a14="http://schemas.microsoft.com/office/drawing/2010/main" val="0"/>

</xml_diff>

<commit_message>
Modifica della tassonomia degli utenti
</commit_message>
<xml_diff>
--- a/Raw File/Requirement_Analysis_Rated.docx
+++ b/Raw File/Requirement_Analysis_Rated.docx
@@ -3714,13 +3714,18 @@
       </w:pPr>
       <w:r>
         <w:rPr>
-          <w:noProof/>
+          <w:rFonts w:cs="Arial"/>
+          <w:b/>
+          <w:bCs/>
+          <w:color w:val="FF0000"/>
+          <w:sz w:val="30"/>
+          <w:szCs w:val="30"/>
         </w:rPr>
         <w:drawing>
-          <wp:inline distT="0" distB="0" distL="0" distR="0" wp14:anchorId="047AD848" wp14:editId="7D3F7EE1">
-            <wp:extent cx="6120130" cy="4196080"/>
-            <wp:effectExtent l="0" t="0" r="0" b="0"/>
-            <wp:docPr id="1456422159" name="Picture 2"/>
+          <wp:inline distT="0" distB="0" distL="0" distR="0" wp14:anchorId="77282936" wp14:editId="5C1E97DD">
+            <wp:extent cx="6087325" cy="6677957"/>
+            <wp:effectExtent l="0" t="0" r="8890" b="8890"/>
+            <wp:docPr id="140083787" name="Immagine 1" descr="Immagine che contiene diagramma, linea, modello&#10;&#10;Descrizione generata automaticamente"/>
             <wp:cNvGraphicFramePr>
               <a:graphicFrameLocks xmlns:a="http://schemas.openxmlformats.org/drawingml/2006/main" noChangeAspect="1"/>
             </wp:cNvGraphicFramePr>
@@ -3728,36 +3733,23 @@
               <a:graphicData uri="http://schemas.openxmlformats.org/drawingml/2006/picture">
                 <pic:pic xmlns:pic="http://schemas.openxmlformats.org/drawingml/2006/picture">
                   <pic:nvPicPr>
-                    <pic:cNvPr id="0" name="Picture 3"/>
-                    <pic:cNvPicPr>
-                      <a:picLocks noChangeAspect="1" noChangeArrowheads="1"/>
-                    </pic:cNvPicPr>
+                    <pic:cNvPr id="140083787" name="Immagine 1" descr="Immagine che contiene diagramma, linea, modello&#10;&#10;Descrizione generata automaticamente"/>
+                    <pic:cNvPicPr/>
                   </pic:nvPicPr>
                   <pic:blipFill>
-                    <a:blip r:embed="rId7">
-                      <a:extLst>
-                        <a:ext uri="{28A0092B-C50C-407E-A947-70E740481C1C}">
-                          <a14:useLocalDpi xmlns:a14="http://schemas.microsoft.com/office/drawing/2010/main" val="0"/>
-                        </a:ext>
-                      </a:extLst>
-                    </a:blip>
-                    <a:srcRect/>
+                    <a:blip r:embed="rId7"/>
                     <a:stretch>
                       <a:fillRect/>
                     </a:stretch>
                   </pic:blipFill>
-                  <pic:spPr bwMode="auto">
+                  <pic:spPr>
                     <a:xfrm>
                       <a:off x="0" y="0"/>
-                      <a:ext cx="6120130" cy="4196080"/>
+                      <a:ext cx="6087325" cy="6677957"/>
                     </a:xfrm>
                     <a:prstGeom prst="rect">
                       <a:avLst/>
                     </a:prstGeom>
-                    <a:noFill/>
-                    <a:ln>
-                      <a:noFill/>
-                    </a:ln>
                   </pic:spPr>
                 </pic:pic>
               </a:graphicData>
@@ -3791,7 +3783,10 @@
           <w:szCs w:val="30"/>
         </w:rPr>
       </w:pPr>
-      <w:r>
+    </w:p>
+    <w:p>
+      <w:pPr>
+        <w:jc w:val="both"/>
         <w:rPr>
           <w:rFonts w:cs="Arial"/>
           <w:b/>
@@ -3800,6 +3795,30 @@
           <w:sz w:val="30"/>
           <w:szCs w:val="30"/>
         </w:rPr>
+      </w:pPr>
+    </w:p>
+    <w:p>
+      <w:pPr>
+        <w:jc w:val="both"/>
+        <w:rPr>
+          <w:rFonts w:cs="Arial"/>
+          <w:b/>
+          <w:bCs/>
+          <w:color w:val="FF0000"/>
+          <w:sz w:val="30"/>
+          <w:szCs w:val="30"/>
+        </w:rPr>
+      </w:pPr>
+      <w:r>
+        <w:rPr>
+          <w:rFonts w:cs="Arial"/>
+          <w:b/>
+          <w:bCs/>
+          <w:color w:val="FF0000"/>
+          <w:sz w:val="30"/>
+          <w:szCs w:val="30"/>
+        </w:rPr>
+        <w:lastRenderedPageBreak/>
         <w:t>2. Sistema proposto</w:t>
       </w:r>
     </w:p>
@@ -4066,7 +4085,6 @@
           <w:b/>
           <w:bCs/>
         </w:rPr>
-        <w:lastRenderedPageBreak/>
         <w:t>FR</w:t>
       </w:r>
       <w:r>
@@ -4788,7 +4806,6 @@
           <w:b/>
           <w:bCs/>
         </w:rPr>
-        <w:lastRenderedPageBreak/>
         <w:t>NFR3</w:t>
       </w:r>
       <w:r>
@@ -5268,6 +5285,7 @@
           <w:b/>
           <w:bCs/>
         </w:rPr>
+        <w:lastRenderedPageBreak/>
         <w:t>2.3. Modelli del sistema</w:t>
       </w:r>
     </w:p>
@@ -5460,14 +5478,7 @@
         <w:rPr>
           <w:rFonts w:cs="Arial"/>
         </w:rPr>
-        <w:t xml:space="preserve"> e password. Il sistema valida i dati inseriti e, in caso di </w:t>
-      </w:r>
-      <w:r>
-        <w:rPr>
-          <w:rFonts w:cs="Arial"/>
-        </w:rPr>
-        <w:lastRenderedPageBreak/>
-        <w:t>successo, crea l’account e reindirizza l’utente alla homepage, dove ora può accedere come utente registrato.</w:t>
+        <w:t xml:space="preserve"> e password. Il sistema valida i dati inseriti e, in caso di successo, crea l’account e reindirizza l’utente alla homepage, dove ora può accedere come utente registrato.</w:t>
       </w:r>
     </w:p>
     <w:p>
@@ -5731,6 +5742,7 @@
           <w:b/>
           <w:bCs/>
         </w:rPr>
+        <w:lastRenderedPageBreak/>
         <w:t>Utenti</w:t>
       </w:r>
       <w:r>
@@ -5845,7 +5857,6 @@
         <w:rPr>
           <w:noProof/>
         </w:rPr>
-        <w:lastRenderedPageBreak/>
         <w:drawing>
           <wp:inline distT="0" distB="0" distL="0" distR="0" wp14:anchorId="2BA2EC99" wp14:editId="2388F6F3">
             <wp:extent cx="6120130" cy="3011805"/>
@@ -6294,6 +6305,7 @@
               <w:rPr>
                 <w:rFonts w:cs="Arial"/>
               </w:rPr>
+              <w:lastRenderedPageBreak/>
               <w:t>Eccezioni</w:t>
             </w:r>
           </w:p>
@@ -6596,7 +6608,6 @@
               <w:rPr>
                 <w:rFonts w:cs="Arial"/>
               </w:rPr>
-              <w:lastRenderedPageBreak/>
               <w:t xml:space="preserve">3. Il sistema mostra la pagina contenente il </w:t>
             </w:r>
             <w:proofErr w:type="spellStart"/>
@@ -6778,7 +6789,6 @@
               <w:rPr>
                 <w:rFonts w:cs="Arial"/>
               </w:rPr>
-              <w:lastRenderedPageBreak/>
               <w:t xml:space="preserve">Exit </w:t>
             </w:r>
             <w:proofErr w:type="spellStart"/>
@@ -7364,6 +7374,7 @@
               <w:rPr>
                 <w:rFonts w:cs="Arial"/>
               </w:rPr>
+              <w:lastRenderedPageBreak/>
               <w:t>Utenti Partecipanti</w:t>
             </w:r>
           </w:p>
@@ -7646,7 +7657,6 @@
               <w:rPr>
                 <w:rFonts w:cs="Arial"/>
               </w:rPr>
-              <w:lastRenderedPageBreak/>
               <w:t>Name</w:t>
             </w:r>
           </w:p>
@@ -8011,6 +8021,7 @@
         <w:rPr>
           <w:noProof/>
         </w:rPr>
+        <w:lastRenderedPageBreak/>
         <w:drawing>
           <wp:inline distT="0" distB="0" distL="0" distR="0" wp14:anchorId="1F2F973C" wp14:editId="4B1FB712">
             <wp:extent cx="6120130" cy="2754630"/>
@@ -8724,6 +8735,7 @@
               <w:rPr>
                 <w:rFonts w:cs="Arial"/>
               </w:rPr>
+              <w:lastRenderedPageBreak/>
               <w:t xml:space="preserve"> </w:t>
             </w:r>
             <w:r>
@@ -8796,6 +8808,7 @@
               <w:rPr>
                 <w:rFonts w:cs="Arial"/>
               </w:rPr>
+              <w:lastRenderedPageBreak/>
               <w:t xml:space="preserve">Exit </w:t>
             </w:r>
             <w:proofErr w:type="spellStart"/>
@@ -9106,7 +9119,6 @@
               <w:rPr>
                 <w:rFonts w:cs="Arial"/>
               </w:rPr>
-              <w:lastRenderedPageBreak/>
               <w:t>Flow degli eventi</w:t>
             </w:r>
           </w:p>
@@ -9753,6 +9765,7 @@
               <w:rPr>
                 <w:rFonts w:cs="Arial"/>
               </w:rPr>
+              <w:lastRenderedPageBreak/>
               <w:t>Name</w:t>
             </w:r>
           </w:p>
@@ -10015,7 +10028,6 @@
               <w:rPr>
                 <w:rFonts w:cs="Arial"/>
               </w:rPr>
-              <w:lastRenderedPageBreak/>
               <w:t xml:space="preserve">Exit </w:t>
             </w:r>
             <w:proofErr w:type="spellStart"/>
@@ -10741,6 +10753,7 @@
               <w:rPr>
                 <w:rFonts w:cs="Arial"/>
               </w:rPr>
+              <w:lastRenderedPageBreak/>
               <w:t>3.</w:t>
             </w:r>
             <w:r>
@@ -10768,6 +10781,7 @@
               <w:rPr>
                 <w:rFonts w:cs="Arial"/>
               </w:rPr>
+              <w:lastRenderedPageBreak/>
               <w:t xml:space="preserve">Exit </w:t>
             </w:r>
             <w:proofErr w:type="spellStart"/>
@@ -11114,7 +11128,6 @@
               <w:rPr>
                 <w:rFonts w:cs="Arial"/>
               </w:rPr>
-              <w:lastRenderedPageBreak/>
               <w:t>Flow degli eventi</w:t>
             </w:r>
           </w:p>
@@ -11981,6 +11994,7 @@
               <w:rPr>
                 <w:rFonts w:cs="Arial"/>
               </w:rPr>
+              <w:lastRenderedPageBreak/>
               <w:t>Utenti Partecipanti</w:t>
             </w:r>
           </w:p>
@@ -12255,7 +12269,6 @@
         <w:rPr>
           <w:noProof/>
         </w:rPr>
-        <w:lastRenderedPageBreak/>
         <w:drawing>
           <wp:inline distT="0" distB="0" distL="0" distR="0" wp14:anchorId="1BEEA62E" wp14:editId="5DBB8029">
             <wp:extent cx="6120130" cy="2920365"/>
@@ -12678,6 +12691,7 @@
               <w:rPr>
                 <w:rFonts w:cs="Arial"/>
               </w:rPr>
+              <w:lastRenderedPageBreak/>
               <w:t>Eccezioni</w:t>
             </w:r>
           </w:p>
@@ -12982,7 +12996,6 @@
               <w:rPr>
                 <w:rFonts w:cs="Arial"/>
               </w:rPr>
-              <w:lastRenderedPageBreak/>
               <w:t>2.</w:t>
             </w:r>
             <w:r>
@@ -13041,7 +13054,6 @@
               <w:rPr>
                 <w:rFonts w:cs="Arial"/>
               </w:rPr>
-              <w:lastRenderedPageBreak/>
               <w:t xml:space="preserve">Exit </w:t>
             </w:r>
             <w:proofErr w:type="spellStart"/>
@@ -13368,6 +13380,7 @@
               <w:rPr>
                 <w:rFonts w:cs="Arial"/>
               </w:rPr>
+              <w:lastRenderedPageBreak/>
               <w:t xml:space="preserve">Entry </w:t>
             </w:r>
             <w:proofErr w:type="spellStart"/>
@@ -13658,7 +13671,6 @@
               <w:rPr>
                 <w:rFonts w:cs="Arial"/>
               </w:rPr>
-              <w:lastRenderedPageBreak/>
               <w:t>Eccezioni</w:t>
             </w:r>
           </w:p>
@@ -14524,6 +14536,7 @@
               <w:rPr>
                 <w:rFonts w:cs="Arial"/>
               </w:rPr>
+              <w:lastRenderedPageBreak/>
               <w:t>4.</w:t>
             </w:r>
             <w:r>
@@ -14589,6 +14602,7 @@
               <w:rPr>
                 <w:rFonts w:cs="Arial"/>
               </w:rPr>
+              <w:lastRenderedPageBreak/>
               <w:t xml:space="preserve">Exit </w:t>
             </w:r>
             <w:proofErr w:type="spellStart"/>
@@ -14872,7 +14886,6 @@
               <w:rPr>
                 <w:rFonts w:cs="Arial"/>
               </w:rPr>
-              <w:lastRenderedPageBreak/>
               <w:t xml:space="preserve">Entry </w:t>
             </w:r>
             <w:proofErr w:type="spellStart"/>
@@ -15141,6 +15154,7 @@
         <w:rPr>
           <w:noProof/>
         </w:rPr>
+        <w:lastRenderedPageBreak/>
         <w:drawing>
           <wp:inline distT="0" distB="0" distL="0" distR="0" wp14:anchorId="7EFD1791" wp14:editId="02232651">
             <wp:extent cx="6120130" cy="4075430"/>
@@ -15256,7 +15270,6 @@
           <w:b/>
           <w:bCs/>
         </w:rPr>
-        <w:lastRenderedPageBreak/>
         <w:t>2.3.4 Dynamic Model</w:t>
       </w:r>
     </w:p>
@@ -15393,6 +15406,7 @@
           <w:bCs/>
           <w:noProof/>
         </w:rPr>
+        <w:lastRenderedPageBreak/>
         <w:drawing>
           <wp:inline distT="0" distB="0" distL="0" distR="0" wp14:anchorId="6A730EF7" wp14:editId="6AD8AA00">
             <wp:extent cx="6120130" cy="2554605"/>
@@ -15556,7 +15570,6 @@
           <w:b/>
           <w:bCs/>
         </w:rPr>
-        <w:lastRenderedPageBreak/>
         <w:t xml:space="preserve">SD02.1 – </w:t>
       </w:r>
       <w:proofErr w:type="spellStart"/>
@@ -15656,6 +15669,7 @@
           <w:b/>
           <w:bCs/>
         </w:rPr>
+        <w:lastRenderedPageBreak/>
         <w:t xml:space="preserve">SD03 – </w:t>
       </w:r>
       <w:proofErr w:type="spellStart"/>
@@ -15848,7 +15862,6 @@
           <w:b/>
           <w:bCs/>
         </w:rPr>
-        <w:lastRenderedPageBreak/>
         <w:t>SD05 – Visualizzazione Catalogo</w:t>
       </w:r>
     </w:p>
@@ -15939,6 +15952,7 @@
           <w:bCs/>
           <w:noProof/>
         </w:rPr>
+        <w:lastRenderedPageBreak/>
         <w:drawing>
           <wp:inline distT="0" distB="0" distL="0" distR="0" wp14:anchorId="1135418C" wp14:editId="343800F6">
             <wp:extent cx="6120130" cy="1921510"/>
@@ -16165,7 +16179,6 @@
           <w:b/>
           <w:bCs/>
         </w:rPr>
-        <w:lastRenderedPageBreak/>
         <w:t>SD0</w:t>
       </w:r>
       <w:r>
@@ -16288,6 +16301,7 @@
           <w:bCs/>
           <w:noProof/>
         </w:rPr>
+        <w:lastRenderedPageBreak/>
         <w:drawing>
           <wp:inline distT="0" distB="0" distL="0" distR="0" wp14:anchorId="1F5465D8" wp14:editId="7FEA52FE">
             <wp:extent cx="6120130" cy="1566545"/>
@@ -16538,42 +16552,42 @@
           <w:b/>
           <w:bCs/>
         </w:rPr>
+        <w:t>EUC04</w:t>
+      </w:r>
+      <w:r>
+        <w:rPr>
+          <w:rFonts w:cs="Arial"/>
+          <w:b/>
+          <w:bCs/>
+        </w:rPr>
+        <w:t xml:space="preserve"> </w:t>
+      </w:r>
+      <w:r>
+        <w:rPr>
+          <w:rFonts w:cs="Arial"/>
+          <w:b/>
+          <w:bCs/>
+        </w:rPr>
+        <w:t>- Errore Modifica Account</w:t>
+      </w:r>
+    </w:p>
+    <w:p>
+      <w:pPr>
+        <w:jc w:val="both"/>
+        <w:rPr>
+          <w:rFonts w:cs="Arial"/>
+          <w:b/>
+          <w:bCs/>
+        </w:rPr>
+      </w:pPr>
+      <w:r>
+        <w:rPr>
+          <w:rFonts w:cs="Arial"/>
+          <w:b/>
+          <w:bCs/>
+          <w:noProof/>
+        </w:rPr>
         <w:lastRenderedPageBreak/>
-        <w:t>EUC04</w:t>
-      </w:r>
-      <w:r>
-        <w:rPr>
-          <w:rFonts w:cs="Arial"/>
-          <w:b/>
-          <w:bCs/>
-        </w:rPr>
-        <w:t xml:space="preserve"> </w:t>
-      </w:r>
-      <w:r>
-        <w:rPr>
-          <w:rFonts w:cs="Arial"/>
-          <w:b/>
-          <w:bCs/>
-        </w:rPr>
-        <w:t>- Errore Modifica Account</w:t>
-      </w:r>
-    </w:p>
-    <w:p>
-      <w:pPr>
-        <w:jc w:val="both"/>
-        <w:rPr>
-          <w:rFonts w:cs="Arial"/>
-          <w:b/>
-          <w:bCs/>
-        </w:rPr>
-      </w:pPr>
-      <w:r>
-        <w:rPr>
-          <w:rFonts w:cs="Arial"/>
-          <w:b/>
-          <w:bCs/>
-          <w:noProof/>
-        </w:rPr>
         <w:drawing>
           <wp:inline distT="0" distB="0" distL="0" distR="0" wp14:anchorId="59096B51" wp14:editId="5966DCCA">
             <wp:extent cx="5563082" cy="2347163"/>
@@ -16740,7 +16754,7 @@
           <w:noProof/>
         </w:rPr>
         <w:drawing>
-          <wp:inline distT="0" distB="0" distL="0" distR="0" wp14:anchorId="576BF213" wp14:editId="1BED85FD">
+          <wp:inline distT="0" distB="0" distL="0" distR="0" wp14:anchorId="576BF213" wp14:editId="0B1EAA9A">
             <wp:extent cx="6120130" cy="1624965"/>
             <wp:effectExtent l="0" t="0" r="0" b="0"/>
             <wp:docPr id="995450447" name="Picture 2"/>
@@ -16903,31 +16917,31 @@
           <w:b/>
           <w:bCs/>
         </w:rPr>
+        <w:t>SD</w:t>
+      </w:r>
+      <w:r>
+        <w:rPr>
+          <w:rFonts w:cs="Arial"/>
+          <w:b/>
+          <w:bCs/>
+        </w:rPr>
+        <w:t>16- Rimozione di un film dal catalogo</w:t>
+      </w:r>
+    </w:p>
+    <w:p>
+      <w:pPr>
+        <w:jc w:val="both"/>
+        <w:rPr>
+          <w:rFonts w:cs="Arial"/>
+          <w:b/>
+          <w:bCs/>
+        </w:rPr>
+      </w:pPr>
+      <w:r>
+        <w:rPr>
+          <w:noProof/>
+        </w:rPr>
         <w:lastRenderedPageBreak/>
-        <w:t>SD</w:t>
-      </w:r>
-      <w:r>
-        <w:rPr>
-          <w:rFonts w:cs="Arial"/>
-          <w:b/>
-          <w:bCs/>
-        </w:rPr>
-        <w:t>16- Rimozione di un film dal catalogo</w:t>
-      </w:r>
-    </w:p>
-    <w:p>
-      <w:pPr>
-        <w:jc w:val="both"/>
-        <w:rPr>
-          <w:rFonts w:cs="Arial"/>
-          <w:b/>
-          <w:bCs/>
-        </w:rPr>
-      </w:pPr>
-      <w:r>
-        <w:rPr>
-          <w:noProof/>
-        </w:rPr>
         <w:drawing>
           <wp:inline distT="0" distB="0" distL="0" distR="0" wp14:anchorId="444338A5" wp14:editId="0AF9B006">
             <wp:extent cx="6120130" cy="1612265"/>
@@ -17263,25 +17277,25 @@
           <w:b/>
           <w:bCs/>
         </w:rPr>
+        <w:t>2.3.4 Schemi di navigazione</w:t>
+      </w:r>
+    </w:p>
+    <w:p>
+      <w:pPr>
+        <w:jc w:val="both"/>
+        <w:rPr>
+          <w:rFonts w:cs="Arial"/>
+          <w:b/>
+          <w:bCs/>
+        </w:rPr>
+      </w:pPr>
+      <w:r>
+        <w:rPr>
+          <w:rFonts w:cs="Arial"/>
+          <w:b/>
+          <w:bCs/>
+        </w:rPr>
         <w:lastRenderedPageBreak/>
-        <w:t>2.3.4 Schemi di navigazione</w:t>
-      </w:r>
-    </w:p>
-    <w:p>
-      <w:pPr>
-        <w:jc w:val="both"/>
-        <w:rPr>
-          <w:rFonts w:cs="Arial"/>
-          <w:b/>
-          <w:bCs/>
-        </w:rPr>
-      </w:pPr>
-      <w:r>
-        <w:rPr>
-          <w:rFonts w:cs="Arial"/>
-          <w:b/>
-          <w:bCs/>
-        </w:rPr>
         <w:t>NP01 – Utente</w:t>
       </w:r>
     </w:p>
@@ -17504,39 +17518,39 @@
           <w:b/>
           <w:bCs/>
         </w:rPr>
+        <w:t xml:space="preserve">NP03 </w:t>
+      </w:r>
+      <w:r>
+        <w:rPr>
+          <w:rFonts w:cs="Arial"/>
+          <w:b/>
+          <w:bCs/>
+        </w:rPr>
+        <w:t>–</w:t>
+      </w:r>
+      <w:r>
+        <w:rPr>
+          <w:rFonts w:cs="Arial"/>
+          <w:b/>
+          <w:bCs/>
+        </w:rPr>
+        <w:t xml:space="preserve"> Moderatore</w:t>
+      </w:r>
+    </w:p>
+    <w:p>
+      <w:pPr>
+        <w:jc w:val="both"/>
+        <w:rPr>
+          <w:rFonts w:cs="Arial"/>
+          <w:b/>
+          <w:bCs/>
+        </w:rPr>
+      </w:pPr>
+      <w:r>
+        <w:rPr>
+          <w:noProof/>
+        </w:rPr>
         <w:lastRenderedPageBreak/>
-        <w:t xml:space="preserve">NP03 </w:t>
-      </w:r>
-      <w:r>
-        <w:rPr>
-          <w:rFonts w:cs="Arial"/>
-          <w:b/>
-          <w:bCs/>
-        </w:rPr>
-        <w:t>–</w:t>
-      </w:r>
-      <w:r>
-        <w:rPr>
-          <w:rFonts w:cs="Arial"/>
-          <w:b/>
-          <w:bCs/>
-        </w:rPr>
-        <w:t xml:space="preserve"> Moderatore</w:t>
-      </w:r>
-    </w:p>
-    <w:p>
-      <w:pPr>
-        <w:jc w:val="both"/>
-        <w:rPr>
-          <w:rFonts w:cs="Arial"/>
-          <w:b/>
-          <w:bCs/>
-        </w:rPr>
-      </w:pPr>
-      <w:r>
-        <w:rPr>
-          <w:noProof/>
-        </w:rPr>
         <w:drawing>
           <wp:inline distT="0" distB="0" distL="0" distR="0" wp14:anchorId="617B1AB0" wp14:editId="4C673F2A">
             <wp:extent cx="4308231" cy="2893908"/>
@@ -17753,43 +17767,43 @@
           <w:b/>
           <w:bCs/>
         </w:rPr>
+        <w:t xml:space="preserve">2.3.5 </w:t>
+      </w:r>
+      <w:proofErr w:type="spellStart"/>
+      <w:r>
+        <w:rPr>
+          <w:rFonts w:cs="Arial"/>
+          <w:b/>
+          <w:bCs/>
+        </w:rPr>
+        <w:t>Mock</w:t>
+      </w:r>
+      <w:proofErr w:type="spellEnd"/>
+      <w:r>
+        <w:rPr>
+          <w:rFonts w:cs="Arial"/>
+          <w:b/>
+          <w:bCs/>
+        </w:rPr>
+        <w:t>-ups</w:t>
+      </w:r>
+    </w:p>
+    <w:p>
+      <w:pPr>
+        <w:jc w:val="both"/>
+        <w:rPr>
+          <w:rFonts w:cs="Arial"/>
+          <w:b/>
+          <w:bCs/>
+        </w:rPr>
+      </w:pPr>
+      <w:r>
+        <w:rPr>
+          <w:rFonts w:cs="Arial"/>
+          <w:b/>
+          <w:bCs/>
+        </w:rPr>
         <w:lastRenderedPageBreak/>
-        <w:t xml:space="preserve">2.3.5 </w:t>
-      </w:r>
-      <w:proofErr w:type="spellStart"/>
-      <w:r>
-        <w:rPr>
-          <w:rFonts w:cs="Arial"/>
-          <w:b/>
-          <w:bCs/>
-        </w:rPr>
-        <w:t>Mock</w:t>
-      </w:r>
-      <w:proofErr w:type="spellEnd"/>
-      <w:r>
-        <w:rPr>
-          <w:rFonts w:cs="Arial"/>
-          <w:b/>
-          <w:bCs/>
-        </w:rPr>
-        <w:t>-ups</w:t>
-      </w:r>
-    </w:p>
-    <w:p>
-      <w:pPr>
-        <w:jc w:val="both"/>
-        <w:rPr>
-          <w:rFonts w:cs="Arial"/>
-          <w:b/>
-          <w:bCs/>
-        </w:rPr>
-      </w:pPr>
-      <w:r>
-        <w:rPr>
-          <w:rFonts w:cs="Arial"/>
-          <w:b/>
-          <w:bCs/>
-        </w:rPr>
         <w:t>M01 – Login</w:t>
       </w:r>
     </w:p>
@@ -17982,23 +17996,23 @@
           <w:b/>
           <w:bCs/>
         </w:rPr>
+        <w:t>M03 – Catalogo Film</w:t>
+      </w:r>
+    </w:p>
+    <w:p>
+      <w:pPr>
+        <w:jc w:val="both"/>
+        <w:rPr>
+          <w:rFonts w:cs="Arial"/>
+          <w:b/>
+          <w:bCs/>
+        </w:rPr>
+      </w:pPr>
+      <w:r>
+        <w:rPr>
+          <w:noProof/>
+        </w:rPr>
         <w:lastRenderedPageBreak/>
-        <w:t>M03 – Catalogo Film</w:t>
-      </w:r>
-    </w:p>
-    <w:p>
-      <w:pPr>
-        <w:jc w:val="both"/>
-        <w:rPr>
-          <w:rFonts w:cs="Arial"/>
-          <w:b/>
-          <w:bCs/>
-        </w:rPr>
-      </w:pPr>
-      <w:r>
-        <w:rPr>
-          <w:noProof/>
-        </w:rPr>
         <w:drawing>
           <wp:inline distT="0" distB="0" distL="0" distR="0" wp14:anchorId="78EEEAE6" wp14:editId="48C05B22">
             <wp:extent cx="6120130" cy="3444240"/>
@@ -18185,23 +18199,23 @@
           <w:b/>
           <w:bCs/>
         </w:rPr>
+        <w:t>M05 – Scheda Film</w:t>
+      </w:r>
+    </w:p>
+    <w:p>
+      <w:pPr>
+        <w:jc w:val="both"/>
+        <w:rPr>
+          <w:rFonts w:cs="Arial"/>
+          <w:b/>
+          <w:bCs/>
+        </w:rPr>
+      </w:pPr>
+      <w:r>
+        <w:rPr>
+          <w:noProof/>
+        </w:rPr>
         <w:lastRenderedPageBreak/>
-        <w:t>M05 – Scheda Film</w:t>
-      </w:r>
-    </w:p>
-    <w:p>
-      <w:pPr>
-        <w:jc w:val="both"/>
-        <w:rPr>
-          <w:rFonts w:cs="Arial"/>
-          <w:b/>
-          <w:bCs/>
-        </w:rPr>
-      </w:pPr>
-      <w:r>
-        <w:rPr>
-          <w:noProof/>
-        </w:rPr>
         <w:drawing>
           <wp:inline distT="0" distB="0" distL="0" distR="0" wp14:anchorId="46DF109F" wp14:editId="056F970A">
             <wp:extent cx="6120130" cy="3443605"/>
@@ -18388,55 +18402,55 @@
           <w:b/>
           <w:bCs/>
         </w:rPr>
+        <w:t xml:space="preserve">M07 – Pagina di </w:t>
+      </w:r>
+      <w:r>
+        <w:rPr>
+          <w:rFonts w:cs="Arial"/>
+          <w:b/>
+          <w:bCs/>
+        </w:rPr>
+        <w:t>aggiunta film</w:t>
+      </w:r>
+      <w:r>
+        <w:rPr>
+          <w:rFonts w:cs="Arial"/>
+          <w:b/>
+          <w:bCs/>
+        </w:rPr>
+        <w:t xml:space="preserve"> (vista del </w:t>
+      </w:r>
+      <w:r>
+        <w:rPr>
+          <w:rFonts w:cs="Arial"/>
+          <w:b/>
+          <w:bCs/>
+        </w:rPr>
+        <w:t>Gestore del catalogo</w:t>
+      </w:r>
+      <w:r>
+        <w:rPr>
+          <w:rFonts w:cs="Arial"/>
+          <w:b/>
+          <w:bCs/>
+        </w:rPr>
+        <w:t>)</w:t>
+      </w:r>
+    </w:p>
+    <w:p>
+      <w:pPr>
+        <w:jc w:val="both"/>
+        <w:rPr>
+          <w:rFonts w:cs="Arial"/>
+          <w:b/>
+          <w:bCs/>
+        </w:rPr>
+      </w:pPr>
+      <w:r>
+        <w:rPr>
+          <w:noProof/>
+        </w:rPr>
         <w:lastRenderedPageBreak/>
-        <w:t xml:space="preserve">M07 – Pagina di </w:t>
-      </w:r>
-      <w:r>
-        <w:rPr>
-          <w:rFonts w:cs="Arial"/>
-          <w:b/>
-          <w:bCs/>
-        </w:rPr>
-        <w:t>aggiunta film</w:t>
-      </w:r>
-      <w:r>
-        <w:rPr>
-          <w:rFonts w:cs="Arial"/>
-          <w:b/>
-          <w:bCs/>
-        </w:rPr>
-        <w:t xml:space="preserve"> (vista del </w:t>
-      </w:r>
-      <w:r>
-        <w:rPr>
-          <w:rFonts w:cs="Arial"/>
-          <w:b/>
-          <w:bCs/>
-        </w:rPr>
-        <w:t>Gestore del catalogo</w:t>
-      </w:r>
-      <w:r>
-        <w:rPr>
-          <w:rFonts w:cs="Arial"/>
-          <w:b/>
-          <w:bCs/>
-        </w:rPr>
-        <w:t>)</w:t>
-      </w:r>
-    </w:p>
-    <w:p>
-      <w:pPr>
-        <w:jc w:val="both"/>
-        <w:rPr>
-          <w:rFonts w:cs="Arial"/>
-          <w:b/>
-          <w:bCs/>
-        </w:rPr>
-      </w:pPr>
-      <w:r>
-        <w:rPr>
-          <w:noProof/>
-        </w:rPr>
         <w:drawing>
           <wp:inline distT="0" distB="0" distL="0" distR="0" wp14:anchorId="3C90FF72" wp14:editId="153386BF">
             <wp:extent cx="6120130" cy="3423285"/>

</xml_diff>

<commit_message>
raw RAD revisione temporanea
</commit_message>
<xml_diff>
--- a/Raw File/Requirement_Analysis_Rated.docx
+++ b/Raw File/Requirement_Analysis_Rated.docx
@@ -1,6 +1,6 @@
 
 <file path=word/document.xml><?xml version="1.0" encoding="utf-8"?>
-<w:document xmlns:wpc="http://schemas.microsoft.com/office/word/2010/wordprocessingCanvas" xmlns:cx="http://schemas.microsoft.com/office/drawing/2014/chartex" xmlns:cx1="http://schemas.microsoft.com/office/drawing/2015/9/8/chartex" xmlns:cx2="http://schemas.microsoft.com/office/drawing/2015/10/21/chartex" xmlns:cx3="http://schemas.microsoft.com/office/drawing/2016/5/9/chartex" xmlns:cx4="http://schemas.microsoft.com/office/drawing/2016/5/10/chartex" xmlns:cx5="http://schemas.microsoft.com/office/drawing/2016/5/11/chartex" xmlns:cx6="http://schemas.microsoft.com/office/drawing/2016/5/12/chartex" xmlns:cx7="http://schemas.microsoft.com/office/drawing/2016/5/13/chartex" xmlns:cx8="http://schemas.microsoft.com/office/drawing/2016/5/14/chartex" xmlns:mc="http://schemas.openxmlformats.org/markup-compatibility/2006" xmlns:aink="http://schemas.microsoft.com/office/drawing/2016/ink" xmlns:am3d="http://schemas.microsoft.com/office/drawing/2017/model3d" xmlns:o="urn:schemas-microsoft-com:office:office" xmlns:oel="http://schemas.microsoft.com/office/2019/extlst" xmlns:r="http://schemas.openxmlformats.org/officeDocument/2006/relationships" xmlns:m="http://schemas.openxmlformats.org/officeDocument/2006/math" xmlns:v="urn:schemas-microsoft-com:vml" xmlns:wp14="http://schemas.microsoft.com/office/word/2010/wordprocessingDrawing" xmlns:wp="http://schemas.openxmlformats.org/drawingml/2006/wordprocessingDrawing" xmlns:w10="urn:schemas-microsoft-com:office:word" xmlns:w="http://schemas.openxmlformats.org/wordprocessingml/2006/main" xmlns:w14="http://schemas.microsoft.com/office/word/2010/wordml" xmlns:w15="http://schemas.microsoft.com/office/word/2012/wordml" xmlns:w16cex="http://schemas.microsoft.com/office/word/2018/wordml/cex" xmlns:w16cid="http://schemas.microsoft.com/office/word/2016/wordml/cid" xmlns:w16="http://schemas.microsoft.com/office/word/2018/wordml" xmlns:w16du="http://schemas.microsoft.com/office/word/2023/wordml/word16du" xmlns:w16sdtdh="http://schemas.microsoft.com/office/word/2020/wordml/sdtdatahash" xmlns:w16se="http://schemas.microsoft.com/office/word/2015/wordml/symex" xmlns:wpg="http://schemas.microsoft.com/office/word/2010/wordprocessingGroup" xmlns:wpi="http://schemas.microsoft.com/office/word/2010/wordprocessingInk" xmlns:wne="http://schemas.microsoft.com/office/word/2006/wordml" xmlns:wps="http://schemas.microsoft.com/office/word/2010/wordprocessingShape" mc:Ignorable="w14 w15 w16se w16cid w16 w16cex w16sdtdh w16du wp14">
+<w:document xmlns:wpc="http://schemas.microsoft.com/office/word/2010/wordprocessingCanvas" xmlns:cx="http://schemas.microsoft.com/office/drawing/2014/chartex" xmlns:cx1="http://schemas.microsoft.com/office/drawing/2015/9/8/chartex" xmlns:cx2="http://schemas.microsoft.com/office/drawing/2015/10/21/chartex" xmlns:cx3="http://schemas.microsoft.com/office/drawing/2016/5/9/chartex" xmlns:cx4="http://schemas.microsoft.com/office/drawing/2016/5/10/chartex" xmlns:cx5="http://schemas.microsoft.com/office/drawing/2016/5/11/chartex" xmlns:cx6="http://schemas.microsoft.com/office/drawing/2016/5/12/chartex" xmlns:cx7="http://schemas.microsoft.com/office/drawing/2016/5/13/chartex" xmlns:cx8="http://schemas.microsoft.com/office/drawing/2016/5/14/chartex" xmlns:mc="http://schemas.openxmlformats.org/markup-compatibility/2006" xmlns:aink="http://schemas.microsoft.com/office/drawing/2016/ink" xmlns:am3d="http://schemas.microsoft.com/office/drawing/2017/model3d" xmlns:o="urn:schemas-microsoft-com:office:office" xmlns:oel="http://schemas.microsoft.com/office/2019/extlst" xmlns:r="http://schemas.openxmlformats.org/officeDocument/2006/relationships" xmlns:m="http://schemas.openxmlformats.org/officeDocument/2006/math" xmlns:v="urn:schemas-microsoft-com:vml" xmlns:wp14="http://schemas.microsoft.com/office/word/2010/wordprocessingDrawing" xmlns:wp="http://schemas.openxmlformats.org/drawingml/2006/wordprocessingDrawing" xmlns:w10="urn:schemas-microsoft-com:office:word" xmlns:w="http://schemas.openxmlformats.org/wordprocessingml/2006/main" xmlns:w14="http://schemas.microsoft.com/office/word/2010/wordml" xmlns:w15="http://schemas.microsoft.com/office/word/2012/wordml" xmlns:w16cex="http://schemas.microsoft.com/office/word/2018/wordml/cex" xmlns:w16cid="http://schemas.microsoft.com/office/word/2016/wordml/cid" xmlns:w16="http://schemas.microsoft.com/office/word/2018/wordml" xmlns:w16du="http://schemas.microsoft.com/office/word/2023/wordml/word16du" xmlns:w16sdtdh="http://schemas.microsoft.com/office/word/2020/wordml/sdtdatahash" xmlns:w16sdtfl="http://schemas.microsoft.com/office/word/2024/wordml/sdtformatlock" xmlns:w16se="http://schemas.microsoft.com/office/word/2015/wordml/symex" xmlns:wpg="http://schemas.microsoft.com/office/word/2010/wordprocessingGroup" xmlns:wpi="http://schemas.microsoft.com/office/word/2010/wordprocessingInk" xmlns:wne="http://schemas.microsoft.com/office/word/2006/wordml" xmlns:wps="http://schemas.microsoft.com/office/word/2010/wordprocessingShape" mc:Ignorable="w14 w15 w16se w16cid w16 w16cex w16sdtdh w16sdtfl w16du wp14">
   <w:body>
     <w:tbl>
       <w:tblPr>
@@ -171,7 +171,6 @@
           <w:sz w:val="36"/>
         </w:rPr>
       </w:pPr>
-      <w:proofErr w:type="spellStart"/>
       <w:r>
         <w:rPr>
           <w:rFonts w:ascii="Arial" w:hAnsi="Arial"/>
@@ -180,7 +179,6 @@
         </w:rPr>
         <w:t>Rated</w:t>
       </w:r>
-      <w:proofErr w:type="spellEnd"/>
       <w:r>
         <w:rPr>
           <w:rFonts w:ascii="Arial" w:hAnsi="Arial"/>
@@ -188,24 +186,7 @@
           <w:sz w:val="36"/>
         </w:rPr>
         <w:br/>
-      </w:r>
-      <w:proofErr w:type="spellStart"/>
-      <w:r>
-        <w:rPr>
-          <w:rFonts w:ascii="Arial" w:hAnsi="Arial"/>
-          <w:b/>
-          <w:sz w:val="36"/>
-        </w:rPr>
-        <w:t>Requirement</w:t>
-      </w:r>
-      <w:proofErr w:type="spellEnd"/>
-      <w:r>
-        <w:rPr>
-          <w:rFonts w:ascii="Arial" w:hAnsi="Arial"/>
-          <w:b/>
-          <w:sz w:val="36"/>
-        </w:rPr>
-        <w:t xml:space="preserve"> Analysis</w:t>
+        <w:t>Requirement Analysis</w:t>
       </w:r>
       <w:r>
         <w:rPr>
@@ -238,7 +219,7 @@
           <w:b/>
           <w:sz w:val="36"/>
         </w:rPr>
-        <w:t>1</w:t>
+        <w:t>2</w:t>
       </w:r>
       <w:r>
         <w:rPr>
@@ -394,7 +375,28 @@
           <w:rFonts w:ascii="Times New Roman" w:hAnsi="Times New Roman" w:cs="Times New Roman"/>
           <w:sz w:val="32"/>
         </w:rPr>
-        <w:t>20/11</w:t>
+        <w:t>2</w:t>
+      </w:r>
+      <w:r>
+        <w:rPr>
+          <w:rFonts w:ascii="Times New Roman" w:hAnsi="Times New Roman" w:cs="Times New Roman"/>
+          <w:sz w:val="32"/>
+        </w:rPr>
+        <w:t>7</w:t>
+      </w:r>
+      <w:r>
+        <w:rPr>
+          <w:rFonts w:ascii="Times New Roman" w:hAnsi="Times New Roman" w:cs="Times New Roman"/>
+          <w:sz w:val="32"/>
+        </w:rPr>
+        <w:t>/1</w:t>
+      </w:r>
+      <w:r>
+        <w:rPr>
+          <w:rFonts w:ascii="Times New Roman" w:hAnsi="Times New Roman" w:cs="Times New Roman"/>
+          <w:sz w:val="32"/>
+        </w:rPr>
+        <w:t>2</w:t>
       </w:r>
       <w:r>
         <w:rPr>
@@ -1099,23 +1101,13 @@
           <w:sz w:val="32"/>
         </w:rPr>
       </w:pPr>
-      <w:proofErr w:type="spellStart"/>
       <w:r>
         <w:rPr>
           <w:rFonts w:ascii="Arial" w:hAnsi="Arial"/>
           <w:b/>
           <w:sz w:val="32"/>
         </w:rPr>
-        <w:t>Revision</w:t>
-      </w:r>
-      <w:proofErr w:type="spellEnd"/>
-      <w:r>
-        <w:rPr>
-          <w:rFonts w:ascii="Arial" w:hAnsi="Arial"/>
-          <w:b/>
-          <w:sz w:val="32"/>
-        </w:rPr>
-        <w:t xml:space="preserve"> History</w:t>
+        <w:t>Revision History</w:t>
       </w:r>
     </w:p>
     <w:tbl>
@@ -1306,7 +1298,7 @@
           </w:tcPr>
           <w:p>
             <w:pPr>
-              <w:pStyle w:val="Sommario5"/>
+              <w:pStyle w:val="TOC5"/>
               <w:ind w:left="0"/>
               <w:rPr>
                 <w:sz w:val="20"/>
@@ -1317,21 +1309,7 @@
               <w:rPr>
                 <w:sz w:val="20"/>
               </w:rPr>
-              <w:t xml:space="preserve">Prima stesura completa del </w:t>
-            </w:r>
-            <w:proofErr w:type="spellStart"/>
-            <w:r>
-              <w:rPr>
-                <w:sz w:val="20"/>
-              </w:rPr>
-              <w:t>Requirement</w:t>
-            </w:r>
-            <w:proofErr w:type="spellEnd"/>
-            <w:r>
-              <w:rPr>
-                <w:sz w:val="20"/>
-              </w:rPr>
-              <w:t xml:space="preserve"> Analysis comprendente: </w:t>
+              <w:t xml:space="preserve">Prima stesura completa del Requirement Analysis comprendente: </w:t>
             </w:r>
             <w:r>
               <w:rPr>
@@ -1350,7 +1328,7 @@
           </w:p>
           <w:p>
             <w:pPr>
-              <w:pStyle w:val="Sommario5"/>
+              <w:pStyle w:val="TOC5"/>
               <w:ind w:left="0"/>
               <w:rPr>
                 <w:sz w:val="20"/>
@@ -1583,35 +1561,7 @@
               <w:rPr>
                 <w:sz w:val="20"/>
               </w:rPr>
-              <w:t xml:space="preserve"> </w:t>
-            </w:r>
-            <w:proofErr w:type="spellStart"/>
-            <w:r>
-              <w:rPr>
-                <w:sz w:val="20"/>
-              </w:rPr>
-              <w:t>Sequence</w:t>
-            </w:r>
-            <w:proofErr w:type="spellEnd"/>
-            <w:r>
-              <w:rPr>
-                <w:sz w:val="20"/>
-              </w:rPr>
-              <w:t xml:space="preserve"> </w:t>
-            </w:r>
-            <w:proofErr w:type="spellStart"/>
-            <w:r>
-              <w:rPr>
-                <w:sz w:val="20"/>
-              </w:rPr>
-              <w:t>Diagrams</w:t>
-            </w:r>
-            <w:proofErr w:type="spellEnd"/>
-            <w:r>
-              <w:rPr>
-                <w:sz w:val="20"/>
-              </w:rPr>
-              <w:t xml:space="preserve"> e Class Model</w:t>
+              <w:t xml:space="preserve"> Sequence Diagrams e Class Model</w:t>
             </w:r>
           </w:p>
         </w:tc>
@@ -1713,35 +1663,7 @@
               <w:rPr>
                 <w:sz w:val="20"/>
               </w:rPr>
-              <w:t xml:space="preserve">Modifiche significative di </w:t>
-            </w:r>
-            <w:proofErr w:type="spellStart"/>
-            <w:r>
-              <w:rPr>
-                <w:sz w:val="20"/>
-              </w:rPr>
-              <w:t>Sequence</w:t>
-            </w:r>
-            <w:proofErr w:type="spellEnd"/>
-            <w:r>
-              <w:rPr>
-                <w:sz w:val="20"/>
-              </w:rPr>
-              <w:t xml:space="preserve"> </w:t>
-            </w:r>
-            <w:proofErr w:type="spellStart"/>
-            <w:r>
-              <w:rPr>
-                <w:sz w:val="20"/>
-              </w:rPr>
-              <w:t>Diagrams</w:t>
-            </w:r>
-            <w:proofErr w:type="spellEnd"/>
-            <w:r>
-              <w:rPr>
-                <w:sz w:val="20"/>
-              </w:rPr>
-              <w:t xml:space="preserve"> e Class Model</w:t>
+              <w:t>Modifiche significative di Sequence Diagrams e Class Model</w:t>
             </w:r>
           </w:p>
         </w:tc>
@@ -1791,6 +1713,12 @@
                 <w:sz w:val="20"/>
               </w:rPr>
             </w:pPr>
+            <w:r>
+              <w:rPr>
+                <w:sz w:val="20"/>
+              </w:rPr>
+              <w:t>27/12/2024</w:t>
+            </w:r>
           </w:p>
         </w:tc>
         <w:tc>
@@ -1809,6 +1737,12 @@
                 <w:sz w:val="20"/>
               </w:rPr>
             </w:pPr>
+            <w:r>
+              <w:rPr>
+                <w:sz w:val="20"/>
+              </w:rPr>
+              <w:t>2.2</w:t>
+            </w:r>
           </w:p>
         </w:tc>
         <w:tc>
@@ -1827,6 +1761,12 @@
                 <w:sz w:val="20"/>
               </w:rPr>
             </w:pPr>
+            <w:r>
+              <w:rPr>
+                <w:sz w:val="20"/>
+              </w:rPr>
+              <w:t>Ulteriori significative revisioni al Class Model, Sequence Diagram e Casi d’uso</w:t>
+            </w:r>
           </w:p>
         </w:tc>
         <w:tc>
@@ -1846,6 +1786,12 @@
                 <w:sz w:val="20"/>
               </w:rPr>
             </w:pPr>
+            <w:r>
+              <w:rPr>
+                <w:sz w:val="20"/>
+              </w:rPr>
+              <w:t>Francesco Rao, Bruno Nesticò</w:t>
+            </w:r>
           </w:p>
         </w:tc>
       </w:tr>
@@ -2867,19 +2813,11 @@
         </w:rPr>
         <w:t xml:space="preserve"> </w:t>
       </w:r>
-      <w:proofErr w:type="spellStart"/>
       <w:r>
         <w:rPr>
           <w:rFonts w:ascii="Times New Roman" w:hAnsi="Times New Roman" w:cs="Times New Roman"/>
         </w:rPr>
-        <w:t>Mock</w:t>
-      </w:r>
-      <w:proofErr w:type="spellEnd"/>
-      <w:r>
-        <w:rPr>
-          <w:rFonts w:ascii="Times New Roman" w:hAnsi="Times New Roman" w:cs="Times New Roman"/>
-        </w:rPr>
-        <w:t>-ups</w:t>
+        <w:t>Mock-ups</w:t>
       </w:r>
       <w:r>
         <w:rPr>
@@ -2999,33 +2937,11 @@
           <w:rFonts w:cs="Arial"/>
         </w:rPr>
       </w:pPr>
-      <w:proofErr w:type="spellStart"/>
-      <w:r>
-        <w:rPr>
-          <w:rFonts w:cs="Arial"/>
-        </w:rPr>
-        <w:t>Rated</w:t>
-      </w:r>
-      <w:proofErr w:type="spellEnd"/>
-      <w:r>
-        <w:rPr>
-          <w:rFonts w:cs="Arial"/>
-        </w:rPr>
-        <w:t xml:space="preserve"> è una piattaforma web destinata agli appassionati di cinema che desiderano condividere recensioni e opinioni sui film e interagire con una community di altri cinefili. Il sistema è stato progettato per favorire la creazione di contenuti di qualità attraverso un sistema di valutazione che mette in risalto le recensioni più apprezzate, facilitando una discussione costruttiva e interattiva. Gli utenti di </w:t>
-      </w:r>
-      <w:proofErr w:type="spellStart"/>
-      <w:r>
-        <w:rPr>
-          <w:rFonts w:cs="Arial"/>
-        </w:rPr>
-        <w:t>Rated</w:t>
-      </w:r>
-      <w:proofErr w:type="spellEnd"/>
-      <w:r>
-        <w:rPr>
-          <w:rFonts w:cs="Arial"/>
-        </w:rPr>
-        <w:t xml:space="preserve"> possono registrarsi, pubblicare recensioni, valutare quelle di altri membri e accedere a un sistema reputazionale che evidenzia i contenuti di qualità, dando visibilità ai recensori più attivi e apprezzati all'interno della community.</w:t>
+      <w:r>
+        <w:rPr>
+          <w:rFonts w:cs="Arial"/>
+        </w:rPr>
+        <w:t>Rated è una piattaforma web destinata agli appassionati di cinema che desiderano condividere recensioni e opinioni sui film e interagire con una community di altri cinefili. Il sistema è stato progettato per favorire la creazione di contenuti di qualità attraverso un sistema di valutazione che mette in risalto le recensioni più apprezzate, facilitando una discussione costruttiva e interattiva. Gli utenti di Rated possono registrarsi, pubblicare recensioni, valutare quelle di altri membri e accedere a un sistema reputazionale che evidenzia i contenuti di qualità, dando visibilità ai recensori più attivi e apprezzati all'interno della community.</w:t>
       </w:r>
     </w:p>
     <w:p>
@@ -3053,47 +2969,11 @@
           <w:rFonts w:cs="Arial"/>
         </w:rPr>
       </w:pPr>
-      <w:proofErr w:type="spellStart"/>
-      <w:r>
-        <w:rPr>
-          <w:rFonts w:cs="Arial"/>
-        </w:rPr>
-        <w:t>Rated</w:t>
-      </w:r>
-      <w:proofErr w:type="spellEnd"/>
-      <w:r>
-        <w:rPr>
-          <w:rFonts w:cs="Arial"/>
-        </w:rPr>
-        <w:t xml:space="preserve"> è sviluppata come una web </w:t>
-      </w:r>
-      <w:proofErr w:type="spellStart"/>
-      <w:r>
-        <w:rPr>
-          <w:rFonts w:cs="Arial"/>
-        </w:rPr>
-        <w:t>application</w:t>
-      </w:r>
-      <w:proofErr w:type="spellEnd"/>
-      <w:r>
-        <w:rPr>
-          <w:rFonts w:cs="Arial"/>
-        </w:rPr>
-        <w:t xml:space="preserve"> responsive che consente una navigazione agevole su dispositivi di ogni tipo, dallo smartphone al desktop. La piattaforma si distingue per il sistema di votazione delle recensioni e un’interfaccia utente intuitiva che guida l’utente nella consultazione, pubblicazione e valutazione dei contenuti. </w:t>
-      </w:r>
-      <w:proofErr w:type="spellStart"/>
-      <w:r>
-        <w:rPr>
-          <w:rFonts w:cs="Arial"/>
-        </w:rPr>
-        <w:t>Rated</w:t>
-      </w:r>
-      <w:proofErr w:type="spellEnd"/>
-      <w:r>
-        <w:rPr>
-          <w:rFonts w:cs="Arial"/>
-        </w:rPr>
-        <w:t xml:space="preserve"> mira a coinvolgere gli utenti attraverso strumenti social come commenti, votazioni e badge di merito, promuovendo un ambiente inclusivo e stimolante per la condivisione delle opinioni sui film.</w:t>
+      <w:r>
+        <w:rPr>
+          <w:rFonts w:cs="Arial"/>
+        </w:rPr>
+        <w:t>Rated è sviluppata come una web application responsive che consente una navigazione agevole su dispositivi di ogni tipo, dallo smartphone al desktop. La piattaforma si distingue per il sistema di votazione delle recensioni e un’interfaccia utente intuitiva che guida l’utente nella consultazione, pubblicazione e valutazione dei contenuti. Rated mira a coinvolgere gli utenti attraverso strumenti social come commenti, votazioni e badge di merito, promuovendo un ambiente inclusivo e stimolante per la condivisione delle opinioni sui film.</w:t>
       </w:r>
     </w:p>
     <w:p>
@@ -3277,8 +3157,6 @@
               </w:rPr>
               <w:t xml:space="preserve">                                 </w:t>
             </w:r>
-            <w:proofErr w:type="spellStart"/>
-            <w:proofErr w:type="gramStart"/>
             <w:r>
               <w:rPr>
                 <w:rFonts w:cs="Arial"/>
@@ -3295,15 +3173,7 @@
               <w:rPr>
                 <w:rFonts w:cs="Arial"/>
               </w:rPr>
-              <w:t>non</w:t>
-            </w:r>
-            <w:proofErr w:type="spellEnd"/>
-            <w:proofErr w:type="gramEnd"/>
-            <w:r>
-              <w:rPr>
-                <w:rFonts w:cs="Arial"/>
-              </w:rPr>
-              <w:t xml:space="preserve"> funzionale</w:t>
+              <w:t>non funzionale</w:t>
             </w:r>
           </w:p>
         </w:tc>
@@ -3354,16 +3224,8 @@
               <w:rPr>
                 <w:rFonts w:cs="Arial"/>
               </w:rPr>
-              <w:t xml:space="preserve">Use Case </w:t>
-            </w:r>
-            <w:proofErr w:type="spellStart"/>
-            <w:r>
-              <w:rPr>
-                <w:rFonts w:cs="Arial"/>
-              </w:rPr>
-              <w:t>Diagram</w:t>
-            </w:r>
-            <w:proofErr w:type="spellEnd"/>
+              <w:t>Use Case Diagram</w:t>
+            </w:r>
           </w:p>
         </w:tc>
       </w:tr>
@@ -3460,19 +3322,11 @@
               </w:rPr>
               <w:t xml:space="preserve">                                 </w:t>
             </w:r>
-            <w:proofErr w:type="spellStart"/>
-            <w:r>
-              <w:rPr>
-                <w:rFonts w:cs="Arial"/>
-              </w:rPr>
-              <w:t>Exception</w:t>
-            </w:r>
-            <w:proofErr w:type="spellEnd"/>
-            <w:r>
-              <w:rPr>
-                <w:rFonts w:cs="Arial"/>
-              </w:rPr>
-              <w:t xml:space="preserve"> Use Case</w:t>
+            <w:r>
+              <w:rPr>
+                <w:rFonts w:cs="Arial"/>
+              </w:rPr>
+              <w:t>Exception Use Case</w:t>
             </w:r>
           </w:p>
         </w:tc>
@@ -3568,7 +3422,31 @@
         <w:rPr>
           <w:rFonts w:cs="Arial"/>
         </w:rPr>
-        <w:t xml:space="preserve"> superclasse utente con funzionalità generiche</w:t>
+        <w:t xml:space="preserve"> </w:t>
+      </w:r>
+      <w:r>
+        <w:rPr>
+          <w:rFonts w:cs="Arial"/>
+        </w:rPr>
+        <w:t>S</w:t>
+      </w:r>
+      <w:r>
+        <w:rPr>
+          <w:rFonts w:cs="Arial"/>
+        </w:rPr>
+        <w:t xml:space="preserve">uperclasse </w:t>
+      </w:r>
+      <w:r>
+        <w:rPr>
+          <w:rFonts w:cs="Arial"/>
+        </w:rPr>
+        <w:t>U</w:t>
+      </w:r>
+      <w:r>
+        <w:rPr>
+          <w:rFonts w:cs="Arial"/>
+        </w:rPr>
+        <w:t>tente con funzionalità generiche</w:t>
       </w:r>
     </w:p>
     <w:p>
@@ -3588,13 +3466,41 @@
           <w:b/>
           <w:bCs/>
         </w:rPr>
-        <w:t>Utente Guest</w:t>
-      </w:r>
-      <w:r>
-        <w:rPr>
-          <w:rFonts w:cs="Arial"/>
-        </w:rPr>
-        <w:t>: Utente non registrato con accesso limitato alla consultazione di recensioni.</w:t>
+        <w:t>Utente</w:t>
+      </w:r>
+      <w:r>
+        <w:rPr>
+          <w:rFonts w:cs="Arial"/>
+          <w:b/>
+          <w:bCs/>
+        </w:rPr>
+        <w:t xml:space="preserve"> </w:t>
+      </w:r>
+      <w:r>
+        <w:rPr>
+          <w:rFonts w:cs="Arial"/>
+          <w:b/>
+          <w:bCs/>
+        </w:rPr>
+        <w:t>Guest</w:t>
+      </w:r>
+      <w:r>
+        <w:rPr>
+          <w:rFonts w:cs="Arial"/>
+        </w:rPr>
+        <w:t>: Utente non registrato con accesso limitato all</w:t>
+      </w:r>
+      <w:r>
+        <w:rPr>
+          <w:rFonts w:cs="Arial"/>
+        </w:rPr>
+        <w:t>e funzionalità di recensione e interazione con i contenuti presenti sulla piattaforma</w:t>
+      </w:r>
+      <w:r>
+        <w:rPr>
+          <w:rFonts w:cs="Arial"/>
+        </w:rPr>
+        <w:t>.</w:t>
       </w:r>
     </w:p>
     <w:p>
@@ -3614,13 +3520,41 @@
           <w:b/>
           <w:bCs/>
         </w:rPr>
-        <w:t>Utente registrato</w:t>
-      </w:r>
-      <w:r>
-        <w:rPr>
-          <w:rFonts w:cs="Arial"/>
-        </w:rPr>
-        <w:t>: Utente che ha effettuato l’accesso, con piena possibilità di pubblicare e votare recensioni.</w:t>
+        <w:t xml:space="preserve">Utente </w:t>
+      </w:r>
+      <w:r>
+        <w:rPr>
+          <w:rFonts w:cs="Arial"/>
+          <w:b/>
+          <w:bCs/>
+        </w:rPr>
+        <w:t>R</w:t>
+      </w:r>
+      <w:r>
+        <w:rPr>
+          <w:rFonts w:cs="Arial"/>
+          <w:b/>
+          <w:bCs/>
+        </w:rPr>
+        <w:t>egistrato</w:t>
+      </w:r>
+      <w:r>
+        <w:rPr>
+          <w:rFonts w:cs="Arial"/>
+        </w:rPr>
+        <w:t xml:space="preserve">: Utente </w:t>
+      </w:r>
+      <w:r>
+        <w:rPr>
+          <w:rFonts w:cs="Arial"/>
+        </w:rPr>
+        <w:t>registrato e in grado di autenticarsi nella piattaforma</w:t>
+      </w:r>
+      <w:r>
+        <w:rPr>
+          <w:rFonts w:cs="Arial"/>
+        </w:rPr>
+        <w:t>.</w:t>
       </w:r>
     </w:p>
     <w:p>
@@ -3640,26 +3574,41 @@
           <w:b/>
           <w:bCs/>
         </w:rPr>
-        <w:lastRenderedPageBreak/>
-        <w:t>Moderatore</w:t>
-      </w:r>
-      <w:r>
-        <w:rPr>
-          <w:rFonts w:cs="Arial"/>
-        </w:rPr>
-        <w:t>: Utente</w:t>
-      </w:r>
-      <w:r>
-        <w:rPr>
-          <w:rFonts w:cs="Arial"/>
-        </w:rPr>
-        <w:t xml:space="preserve"> con i permessi di moderare le recensioni pubblicate, eliminando quelle inopportune e prendendo provvedimenti nei confronti degli utenti responsabili</w:t>
-      </w:r>
-      <w:r>
-        <w:rPr>
-          <w:rFonts w:cs="Arial"/>
-        </w:rPr>
-        <w:t>.</w:t>
+        <w:t xml:space="preserve">Utente </w:t>
+      </w:r>
+      <w:r>
+        <w:rPr>
+          <w:rFonts w:cs="Arial"/>
+          <w:b/>
+          <w:bCs/>
+        </w:rPr>
+        <w:t>R</w:t>
+      </w:r>
+      <w:r>
+        <w:rPr>
+          <w:rFonts w:cs="Arial"/>
+          <w:b/>
+          <w:bCs/>
+        </w:rPr>
+        <w:t>ecensore</w:t>
+      </w:r>
+      <w:r>
+        <w:rPr>
+          <w:rFonts w:cs="Arial"/>
+        </w:rPr>
+        <w:t>:</w:t>
+      </w:r>
+      <w:r>
+        <w:rPr>
+          <w:rFonts w:cs="Arial"/>
+        </w:rPr>
+        <w:t xml:space="preserve"> Utente autenticato in grado di </w:t>
+      </w:r>
+      <w:r>
+        <w:rPr>
+          <w:rFonts w:cs="Arial"/>
+        </w:rPr>
+        <w:t>interagire pienamente con il sistema di recensione e tutti i contenuti presenti sulla piattaforma.</w:t>
       </w:r>
     </w:p>
     <w:p>
@@ -3679,7 +3628,78 @@
           <w:b/>
           <w:bCs/>
         </w:rPr>
-        <w:t>Gestore del catalogo</w:t>
+        <w:lastRenderedPageBreak/>
+        <w:t>Moderatore</w:t>
+      </w:r>
+      <w:r>
+        <w:rPr>
+          <w:rFonts w:cs="Arial"/>
+        </w:rPr>
+        <w:t>: Utente</w:t>
+      </w:r>
+      <w:r>
+        <w:rPr>
+          <w:rFonts w:cs="Arial"/>
+        </w:rPr>
+        <w:t xml:space="preserve"> con i permessi di moderare le recensioni pubblicate, eliminando quelle inopportune e prendendo provvedimenti nei confronti degli utenti responsabili</w:t>
+      </w:r>
+      <w:r>
+        <w:rPr>
+          <w:rFonts w:cs="Arial"/>
+        </w:rPr>
+        <w:t>.</w:t>
+      </w:r>
+    </w:p>
+    <w:p>
+      <w:pPr>
+        <w:numPr>
+          <w:ilvl w:val="0"/>
+          <w:numId w:val="35"/>
+        </w:numPr>
+        <w:jc w:val="both"/>
+        <w:rPr>
+          <w:rFonts w:cs="Arial"/>
+        </w:rPr>
+      </w:pPr>
+      <w:r>
+        <w:rPr>
+          <w:rFonts w:cs="Arial"/>
+          <w:b/>
+          <w:bCs/>
+        </w:rPr>
+        <w:t xml:space="preserve">Gestore </w:t>
+      </w:r>
+      <w:r>
+        <w:rPr>
+          <w:rFonts w:cs="Arial"/>
+          <w:b/>
+          <w:bCs/>
+        </w:rPr>
+        <w:t>D</w:t>
+      </w:r>
+      <w:r>
+        <w:rPr>
+          <w:rFonts w:cs="Arial"/>
+          <w:b/>
+          <w:bCs/>
+        </w:rPr>
+        <w:t xml:space="preserve">el </w:t>
+      </w:r>
+      <w:r>
+        <w:rPr>
+          <w:rFonts w:cs="Arial"/>
+          <w:b/>
+          <w:bCs/>
+        </w:rPr>
+        <w:t>C</w:t>
+      </w:r>
+      <w:r>
+        <w:rPr>
+          <w:rFonts w:cs="Arial"/>
+          <w:b/>
+          <w:bCs/>
+        </w:rPr>
+        <w:t>atalogo</w:t>
       </w:r>
       <w:r>
         <w:rPr>
@@ -3717,6 +3737,7 @@
           <w:rFonts w:cs="Arial"/>
           <w:b/>
           <w:bCs/>
+          <w:noProof/>
           <w:color w:val="FF0000"/>
           <w:sz w:val="30"/>
           <w:szCs w:val="30"/>
@@ -3776,6 +3797,62 @@
         <w:jc w:val="both"/>
         <w:rPr>
           <w:rFonts w:cs="Arial"/>
+        </w:rPr>
+      </w:pPr>
+      <w:r>
+        <w:rPr>
+          <w:rFonts w:cs="Arial"/>
+        </w:rPr>
+        <w:t>La gerarchia di attori</w:t>
+      </w:r>
+      <w:r>
+        <w:rPr>
+          <w:rFonts w:cs="Arial"/>
+        </w:rPr>
+        <w:t xml:space="preserve"> precedentemente </w:t>
+      </w:r>
+      <w:r>
+        <w:rPr>
+          <w:rFonts w:cs="Arial"/>
+        </w:rPr>
+        <w:t>mostrata serve ad illustrare</w:t>
+      </w:r>
+      <w:r>
+        <w:rPr>
+          <w:rFonts w:cs="Arial"/>
+        </w:rPr>
+        <w:t xml:space="preserve"> come le varie funzionalità della piattaforma</w:t>
+      </w:r>
+      <w:r>
+        <w:rPr>
+          <w:rFonts w:cs="Arial"/>
+        </w:rPr>
+        <w:t>,</w:t>
+      </w:r>
+      <w:r>
+        <w:rPr>
+          <w:rFonts w:cs="Arial"/>
+        </w:rPr>
+        <w:t xml:space="preserve"> vengono ereditate dalle vari tipologie di utenti. Tuttavia gli </w:t>
+      </w:r>
+      <w:r>
+        <w:rPr>
+          <w:rFonts w:cs="Arial"/>
+        </w:rPr>
+        <w:t xml:space="preserve">unici </w:t>
+      </w:r>
+      <w:r>
+        <w:rPr>
+          <w:rFonts w:cs="Arial"/>
+        </w:rPr>
+        <w:t xml:space="preserve">utenti finali della piattaforma saranno: Guest, Recensori, Moderatori e Gestori del catalogo.  </w:t>
+      </w:r>
+    </w:p>
+    <w:p>
+      <w:pPr>
+        <w:jc w:val="both"/>
+        <w:rPr>
+          <w:rFonts w:cs="Arial"/>
           <w:b/>
           <w:bCs/>
           <w:color w:val="FF0000"/>
@@ -3783,10 +3860,7 @@
           <w:szCs w:val="30"/>
         </w:rPr>
       </w:pPr>
-    </w:p>
-    <w:p>
-      <w:pPr>
-        <w:jc w:val="both"/>
+      <w:r>
         <w:rPr>
           <w:rFonts w:cs="Arial"/>
           <w:b/>
@@ -3795,29 +3869,6 @@
           <w:sz w:val="30"/>
           <w:szCs w:val="30"/>
         </w:rPr>
-      </w:pPr>
-    </w:p>
-    <w:p>
-      <w:pPr>
-        <w:jc w:val="both"/>
-        <w:rPr>
-          <w:rFonts w:cs="Arial"/>
-          <w:b/>
-          <w:bCs/>
-          <w:color w:val="FF0000"/>
-          <w:sz w:val="30"/>
-          <w:szCs w:val="30"/>
-        </w:rPr>
-      </w:pPr>
-      <w:r>
-        <w:rPr>
-          <w:rFonts w:cs="Arial"/>
-          <w:b/>
-          <w:bCs/>
-          <w:color w:val="FF0000"/>
-          <w:sz w:val="30"/>
-          <w:szCs w:val="30"/>
-        </w:rPr>
         <w:lastRenderedPageBreak/>
         <w:t>2. Sistema proposto</w:t>
       </w:r>
@@ -3851,21 +3902,7 @@
         <w:rPr>
           <w:rFonts w:cs="Arial"/>
         </w:rPr>
-        <w:t xml:space="preserve">I requisiti funzionali descrivono le principali funzionalità di </w:t>
-      </w:r>
-      <w:proofErr w:type="spellStart"/>
-      <w:r>
-        <w:rPr>
-          <w:rFonts w:cs="Arial"/>
-        </w:rPr>
-        <w:t>Rated</w:t>
-      </w:r>
-      <w:proofErr w:type="spellEnd"/>
-      <w:r>
-        <w:rPr>
-          <w:rFonts w:cs="Arial"/>
-        </w:rPr>
-        <w:t>.</w:t>
+        <w:t>I requisiti funzionali descrivono le principali funzionalità di Rated.</w:t>
       </w:r>
     </w:p>
     <w:p>
@@ -4365,21 +4402,7 @@
         <w:rPr>
           <w:rFonts w:cs="Arial"/>
         </w:rPr>
-        <w:t xml:space="preserve"> Il sistema deve permettere agli utenti registrati di segnalare recensioni </w:t>
-      </w:r>
-      <w:proofErr w:type="spellStart"/>
-      <w:r>
-        <w:rPr>
-          <w:rFonts w:cs="Arial"/>
-        </w:rPr>
-        <w:t>considerae</w:t>
-      </w:r>
-      <w:proofErr w:type="spellEnd"/>
-      <w:r>
-        <w:rPr>
-          <w:rFonts w:cs="Arial"/>
-        </w:rPr>
-        <w:t xml:space="preserve"> inopportune</w:t>
+        <w:t xml:space="preserve"> Il sistema deve permettere agli utenti registrati di segnalare recensioni considerae inopportune</w:t>
       </w:r>
     </w:p>
     <w:p>
@@ -5300,21 +5323,7 @@
         <w:rPr>
           <w:rFonts w:cs="Arial"/>
         </w:rPr>
-        <w:t xml:space="preserve">Questa sezione descrive i principali scenari d'uso e i modelli di interazione all'interno di </w:t>
-      </w:r>
-      <w:proofErr w:type="spellStart"/>
-      <w:r>
-        <w:rPr>
-          <w:rFonts w:cs="Arial"/>
-        </w:rPr>
-        <w:t>Rated</w:t>
-      </w:r>
-      <w:proofErr w:type="spellEnd"/>
-      <w:r>
-        <w:rPr>
-          <w:rFonts w:cs="Arial"/>
-        </w:rPr>
-        <w:t>, al fine di illustrare i flussi operativi e la gestione degli utenti e dei contenuti.</w:t>
+        <w:t>Questa sezione descrive i principali scenari d'uso e i modelli di interazione all'interno di Rated, al fine di illustrare i flussi operativi e la gestione degli utenti e dei contenuti.</w:t>
       </w:r>
     </w:p>
     <w:p>
@@ -5346,21 +5355,7 @@
         <w:rPr>
           <w:rFonts w:cs="Arial"/>
         </w:rPr>
-        <w:t xml:space="preserve">Di seguito vengono descritti alcuni scenari tipici che coinvolgono gli utenti di </w:t>
-      </w:r>
-      <w:proofErr w:type="spellStart"/>
-      <w:r>
-        <w:rPr>
-          <w:rFonts w:cs="Arial"/>
-        </w:rPr>
-        <w:t>Rated</w:t>
-      </w:r>
-      <w:proofErr w:type="spellEnd"/>
-      <w:r>
-        <w:rPr>
-          <w:rFonts w:cs="Arial"/>
-        </w:rPr>
-        <w:t>.</w:t>
+        <w:t>Di seguito vengono descritti alcuni scenari tipici che coinvolgono gli utenti di Rated.</w:t>
       </w:r>
     </w:p>
     <w:p>
@@ -5436,49 +5431,7 @@
         <w:rPr>
           <w:rFonts w:cs="Arial"/>
         </w:rPr>
-        <w:t xml:space="preserve">: Un utente non registrato naviga sulla homepage di </w:t>
-      </w:r>
-      <w:proofErr w:type="spellStart"/>
-      <w:r>
-        <w:rPr>
-          <w:rFonts w:cs="Arial"/>
-        </w:rPr>
-        <w:t>Rated</w:t>
-      </w:r>
-      <w:proofErr w:type="spellEnd"/>
-      <w:r>
-        <w:rPr>
-          <w:rFonts w:cs="Arial"/>
-        </w:rPr>
-        <w:t xml:space="preserve"> e decide di creare un account per accedere alle funzionalità della community. L'utente clicca sul pulsante "Registrati" e inserisce i propri dati nel </w:t>
-      </w:r>
-      <w:proofErr w:type="spellStart"/>
-      <w:r>
-        <w:rPr>
-          <w:rFonts w:cs="Arial"/>
-        </w:rPr>
-        <w:t>form</w:t>
-      </w:r>
-      <w:proofErr w:type="spellEnd"/>
-      <w:r>
-        <w:rPr>
-          <w:rFonts w:cs="Arial"/>
-        </w:rPr>
-        <w:t xml:space="preserve">, che comprende informazioni come nome, indirizzo </w:t>
-      </w:r>
-      <w:proofErr w:type="gramStart"/>
-      <w:r>
-        <w:rPr>
-          <w:rFonts w:cs="Arial"/>
-        </w:rPr>
-        <w:t>email</w:t>
-      </w:r>
-      <w:proofErr w:type="gramEnd"/>
-      <w:r>
-        <w:rPr>
-          <w:rFonts w:cs="Arial"/>
-        </w:rPr>
-        <w:t xml:space="preserve"> e password. Il sistema valida i dati inseriti e, in caso di successo, crea l’account e reindirizza l’utente alla homepage, dove ora può accedere come utente registrato.</w:t>
+        <w:t>: Un utente non registrato naviga sulla homepage di Rated e decide di creare un account per accedere alle funzionalità della community. L'utente clicca sul pulsante "Registrati" e inserisce i propri dati nel form, che comprende informazioni come nome, indirizzo email e password. Il sistema valida i dati inseriti e, in caso di successo, crea l’account e reindirizza l’utente alla homepage, dove ora può accedere come utente registrato.</w:t>
       </w:r>
     </w:p>
     <w:p>
@@ -5858,10 +5811,10 @@
           <w:noProof/>
         </w:rPr>
         <w:drawing>
-          <wp:inline distT="0" distB="0" distL="0" distR="0" wp14:anchorId="2BA2EC99" wp14:editId="2388F6F3">
-            <wp:extent cx="6120130" cy="3011805"/>
+          <wp:inline distT="0" distB="0" distL="0" distR="0" wp14:anchorId="5AD15281" wp14:editId="0F240626">
+            <wp:extent cx="6120130" cy="2517140"/>
             <wp:effectExtent l="0" t="0" r="0" b="0"/>
-            <wp:docPr id="987204416" name="Picture 2" descr="A blue folder with black text&#10;&#10;Description automatically generated"/>
+            <wp:docPr id="1601111157" name="Picture 1"/>
             <wp:cNvGraphicFramePr>
               <a:graphicFrameLocks xmlns:a="http://schemas.openxmlformats.org/drawingml/2006/main" noChangeAspect="1"/>
             </wp:cNvGraphicFramePr>
@@ -5869,7 +5822,7 @@
               <a:graphicData uri="http://schemas.openxmlformats.org/drawingml/2006/picture">
                 <pic:pic xmlns:pic="http://schemas.openxmlformats.org/drawingml/2006/picture">
                   <pic:nvPicPr>
-                    <pic:cNvPr id="987204416" name="Picture 2" descr="A blue folder with black text&#10;&#10;Description automatically generated"/>
+                    <pic:cNvPr id="0" name="Picture 1"/>
                     <pic:cNvPicPr>
                       <a:picLocks noChangeAspect="1" noChangeArrowheads="1"/>
                     </pic:cNvPicPr>
@@ -5890,7 +5843,7 @@
                   <pic:spPr bwMode="auto">
                     <a:xfrm>
                       <a:off x="0" y="0"/>
-                      <a:ext cx="6120130" cy="3011805"/>
+                      <a:ext cx="6120130" cy="2517140"/>
                     </a:xfrm>
                     <a:prstGeom prst="rect">
                       <a:avLst/>
@@ -5926,16 +5879,6 @@
           <w:bCs/>
         </w:rPr>
       </w:pPr>
-    </w:p>
-    <w:p>
-      <w:pPr>
-        <w:jc w:val="both"/>
-        <w:rPr>
-          <w:rFonts w:cs="Arial"/>
-          <w:b/>
-          <w:bCs/>
-        </w:rPr>
-      </w:pPr>
       <w:r>
         <w:rPr>
           <w:rFonts w:cs="Arial"/>
@@ -5947,7 +5890,7 @@
     </w:p>
     <w:tbl>
       <w:tblPr>
-        <w:tblStyle w:val="Grigliatabella"/>
+        <w:tblStyle w:val="TableGrid"/>
         <w:tblW w:w="0" w:type="auto"/>
         <w:tblLook w:val="04A0" w:firstRow="1" w:lastRow="0" w:firstColumn="1" w:lastColumn="0" w:noHBand="0" w:noVBand="1"/>
       </w:tblPr>
@@ -5986,14 +5929,12 @@
                 <w:rFonts w:cs="Arial"/>
               </w:rPr>
             </w:pPr>
-            <w:proofErr w:type="spellStart"/>
             <w:r>
               <w:rPr>
                 <w:rFonts w:cs="Arial"/>
               </w:rPr>
               <w:t>LogIn</w:t>
             </w:r>
-            <w:proofErr w:type="spellEnd"/>
           </w:p>
         </w:tc>
       </w:tr>
@@ -6059,16 +6000,8 @@
               <w:rPr>
                 <w:rFonts w:cs="Arial"/>
               </w:rPr>
-              <w:t xml:space="preserve">Entry </w:t>
-            </w:r>
-            <w:proofErr w:type="spellStart"/>
-            <w:r>
-              <w:rPr>
-                <w:rFonts w:cs="Arial"/>
-              </w:rPr>
-              <w:t>conditions</w:t>
-            </w:r>
-            <w:proofErr w:type="spellEnd"/>
+              <w:t>Entry conditions</w:t>
+            </w:r>
           </w:p>
         </w:tc>
         <w:tc>
@@ -6140,35 +6073,7 @@
               <w:rPr>
                 <w:rFonts w:cs="Arial"/>
               </w:rPr>
-              <w:t xml:space="preserve">2. Il sistema mostra la pagina contenente il </w:t>
-            </w:r>
-            <w:proofErr w:type="spellStart"/>
-            <w:r>
-              <w:rPr>
-                <w:rFonts w:cs="Arial"/>
-              </w:rPr>
-              <w:t>form</w:t>
-            </w:r>
-            <w:proofErr w:type="spellEnd"/>
-            <w:r>
-              <w:rPr>
-                <w:rFonts w:cs="Arial"/>
-              </w:rPr>
-              <w:t xml:space="preserve"> di log in, composto da campo </w:t>
-            </w:r>
-            <w:proofErr w:type="gramStart"/>
-            <w:r>
-              <w:rPr>
-                <w:rFonts w:cs="Arial"/>
-              </w:rPr>
-              <w:t>email</w:t>
-            </w:r>
-            <w:proofErr w:type="gramEnd"/>
-            <w:r>
-              <w:rPr>
-                <w:rFonts w:cs="Arial"/>
-              </w:rPr>
-              <w:t xml:space="preserve"> e campo password </w:t>
+              <w:t xml:space="preserve">2. Il sistema mostra la pagina contenente il form di log in, composto da campo email e campo password </w:t>
             </w:r>
           </w:p>
           <w:p>
@@ -6182,21 +6087,7 @@
               <w:rPr>
                 <w:rFonts w:cs="Arial"/>
               </w:rPr>
-              <w:t xml:space="preserve">3. L’utente inserisce </w:t>
-            </w:r>
-            <w:proofErr w:type="gramStart"/>
-            <w:r>
-              <w:rPr>
-                <w:rFonts w:cs="Arial"/>
-              </w:rPr>
-              <w:t>email</w:t>
-            </w:r>
-            <w:proofErr w:type="gramEnd"/>
-            <w:r>
-              <w:rPr>
-                <w:rFonts w:cs="Arial"/>
-              </w:rPr>
-              <w:t xml:space="preserve"> e password </w:t>
+              <w:t xml:space="preserve">3. L’utente inserisce email e password </w:t>
             </w:r>
           </w:p>
           <w:p>
@@ -6257,16 +6148,8 @@
               <w:rPr>
                 <w:rFonts w:cs="Arial"/>
               </w:rPr>
-              <w:t xml:space="preserve">Exit </w:t>
-            </w:r>
-            <w:proofErr w:type="spellStart"/>
-            <w:r>
-              <w:rPr>
-                <w:rFonts w:cs="Arial"/>
-              </w:rPr>
-              <w:t>conditions</w:t>
-            </w:r>
-            <w:proofErr w:type="spellEnd"/>
+              <w:t>Exit conditions</w:t>
+            </w:r>
           </w:p>
         </w:tc>
         <w:tc>
@@ -6305,7 +6188,6 @@
               <w:rPr>
                 <w:rFonts w:cs="Arial"/>
               </w:rPr>
-              <w:lastRenderedPageBreak/>
               <w:t>Eccezioni</w:t>
             </w:r>
           </w:p>
@@ -6387,7 +6269,7 @@
     </w:p>
     <w:tbl>
       <w:tblPr>
-        <w:tblStyle w:val="Grigliatabella"/>
+        <w:tblStyle w:val="TableGrid"/>
         <w:tblW w:w="0" w:type="auto"/>
         <w:tblLook w:val="04A0" w:firstRow="1" w:lastRow="0" w:firstColumn="1" w:lastColumn="0" w:noHBand="0" w:noVBand="1"/>
       </w:tblPr>
@@ -6411,6 +6293,7 @@
               <w:rPr>
                 <w:rFonts w:cs="Arial"/>
               </w:rPr>
+              <w:lastRenderedPageBreak/>
               <w:t>Name</w:t>
             </w:r>
           </w:p>
@@ -6426,14 +6309,12 @@
                 <w:rFonts w:cs="Arial"/>
               </w:rPr>
             </w:pPr>
-            <w:proofErr w:type="spellStart"/>
             <w:r>
               <w:rPr>
                 <w:rFonts w:cs="Arial"/>
               </w:rPr>
               <w:t>SignIn</w:t>
             </w:r>
-            <w:proofErr w:type="spellEnd"/>
           </w:p>
         </w:tc>
       </w:tr>
@@ -6499,16 +6380,8 @@
               <w:rPr>
                 <w:rFonts w:cs="Arial"/>
               </w:rPr>
-              <w:t xml:space="preserve">Entry </w:t>
-            </w:r>
-            <w:proofErr w:type="spellStart"/>
-            <w:r>
-              <w:rPr>
-                <w:rFonts w:cs="Arial"/>
-              </w:rPr>
-              <w:t>conditions</w:t>
-            </w:r>
-            <w:proofErr w:type="spellEnd"/>
+              <w:t>Entry conditions</w:t>
+            </w:r>
           </w:p>
         </w:tc>
         <w:tc>
@@ -6580,21 +6453,7 @@
               <w:rPr>
                 <w:rFonts w:cs="Arial"/>
               </w:rPr>
-              <w:t>2. L’utente clicca sul pulsante “</w:t>
-            </w:r>
-            <w:proofErr w:type="spellStart"/>
-            <w:r>
-              <w:rPr>
-                <w:rFonts w:cs="Arial"/>
-              </w:rPr>
-              <w:t>Sign</w:t>
-            </w:r>
-            <w:proofErr w:type="spellEnd"/>
-            <w:r>
-              <w:rPr>
-                <w:rFonts w:cs="Arial"/>
-              </w:rPr>
-              <w:t xml:space="preserve"> In” </w:t>
+              <w:t xml:space="preserve">2. L’utente clicca sul pulsante “Sign In” </w:t>
             </w:r>
           </w:p>
           <w:p>
@@ -6608,21 +6467,7 @@
               <w:rPr>
                 <w:rFonts w:cs="Arial"/>
               </w:rPr>
-              <w:t xml:space="preserve">3. Il sistema mostra la pagina contenente il </w:t>
-            </w:r>
-            <w:proofErr w:type="spellStart"/>
-            <w:r>
-              <w:rPr>
-                <w:rFonts w:cs="Arial"/>
-              </w:rPr>
-              <w:t>form</w:t>
-            </w:r>
-            <w:proofErr w:type="spellEnd"/>
-            <w:r>
-              <w:rPr>
-                <w:rFonts w:cs="Arial"/>
-              </w:rPr>
-              <w:t xml:space="preserve"> di registrazione, composto dai campi: </w:t>
+              <w:t xml:space="preserve">3. Il sistema mostra la pagina contenente il form di registrazione, composto dai campi: </w:t>
             </w:r>
             <w:r>
               <w:rPr>
@@ -6658,21 +6503,7 @@
               <w:rPr>
                 <w:rFonts w:cs="Arial"/>
               </w:rPr>
-              <w:t xml:space="preserve">, </w:t>
-            </w:r>
-            <w:proofErr w:type="gramStart"/>
-            <w:r>
-              <w:rPr>
-                <w:rFonts w:cs="Arial"/>
-              </w:rPr>
-              <w:t>email</w:t>
-            </w:r>
-            <w:proofErr w:type="gramEnd"/>
-            <w:r>
-              <w:rPr>
-                <w:rFonts w:cs="Arial"/>
-              </w:rPr>
-              <w:t xml:space="preserve"> e </w:t>
+              <w:t xml:space="preserve">, email e </w:t>
             </w:r>
             <w:r>
               <w:rPr>
@@ -6698,21 +6529,7 @@
               <w:rPr>
                 <w:rFonts w:cs="Arial"/>
               </w:rPr>
-              <w:t xml:space="preserve">4. L’utente compila il </w:t>
-            </w:r>
-            <w:proofErr w:type="spellStart"/>
-            <w:r>
-              <w:rPr>
-                <w:rFonts w:cs="Arial"/>
-              </w:rPr>
-              <w:t>form</w:t>
-            </w:r>
-            <w:proofErr w:type="spellEnd"/>
-            <w:r>
-              <w:rPr>
-                <w:rFonts w:cs="Arial"/>
-              </w:rPr>
-              <w:t xml:space="preserve"> con tutti i campi </w:t>
+              <w:t xml:space="preserve">4. L’utente compila il form con tutti i campi </w:t>
             </w:r>
           </w:p>
           <w:p>
@@ -6789,16 +6606,8 @@
               <w:rPr>
                 <w:rFonts w:cs="Arial"/>
               </w:rPr>
-              <w:t xml:space="preserve">Exit </w:t>
-            </w:r>
-            <w:proofErr w:type="spellStart"/>
-            <w:r>
-              <w:rPr>
-                <w:rFonts w:cs="Arial"/>
-              </w:rPr>
-              <w:t>conditions</w:t>
-            </w:r>
-            <w:proofErr w:type="spellEnd"/>
+              <w:t>Exit conditions</w:t>
+            </w:r>
           </w:p>
         </w:tc>
         <w:tc>
@@ -6856,21 +6665,7 @@
               <w:rPr>
                 <w:rFonts w:cs="Arial"/>
               </w:rPr>
-              <w:t xml:space="preserve">Al punto 6, se il sistema rileva che i dati inseriti non sono validi oppure che </w:t>
-            </w:r>
-            <w:proofErr w:type="gramStart"/>
-            <w:r>
-              <w:rPr>
-                <w:rFonts w:cs="Arial"/>
-              </w:rPr>
-              <w:t>l’email</w:t>
-            </w:r>
-            <w:proofErr w:type="gramEnd"/>
-            <w:r>
-              <w:rPr>
-                <w:rFonts w:cs="Arial"/>
-              </w:rPr>
-              <w:t xml:space="preserve"> è già registrata, </w:t>
+              <w:t xml:space="preserve">Al punto 6, se il sistema rileva che i dati inseriti non sono validi oppure che l’email è già registrata, </w:t>
             </w:r>
             <w:r>
               <w:rPr>
@@ -6948,7 +6743,7 @@
     </w:p>
     <w:tbl>
       <w:tblPr>
-        <w:tblStyle w:val="Grigliatabella"/>
+        <w:tblStyle w:val="TableGrid"/>
         <w:tblW w:w="0" w:type="auto"/>
         <w:tblLook w:val="04A0" w:firstRow="1" w:lastRow="0" w:firstColumn="1" w:lastColumn="0" w:noHBand="0" w:noVBand="1"/>
       </w:tblPr>
@@ -7058,16 +6853,8 @@
               <w:rPr>
                 <w:rFonts w:cs="Arial"/>
               </w:rPr>
-              <w:t xml:space="preserve">Entry </w:t>
-            </w:r>
-            <w:proofErr w:type="spellStart"/>
-            <w:r>
-              <w:rPr>
-                <w:rFonts w:cs="Arial"/>
-              </w:rPr>
-              <w:t>conditions</w:t>
-            </w:r>
-            <w:proofErr w:type="spellEnd"/>
+              <w:t>Entry conditions</w:t>
+            </w:r>
           </w:p>
         </w:tc>
         <w:tc>
@@ -7158,19 +6945,11 @@
               </w:rPr>
               <w:t xml:space="preserve"> </w:t>
             </w:r>
-            <w:proofErr w:type="spellStart"/>
-            <w:r>
-              <w:rPr>
-                <w:rFonts w:cs="Arial"/>
-              </w:rPr>
-              <w:t>Ilsistema</w:t>
-            </w:r>
-            <w:proofErr w:type="spellEnd"/>
-            <w:r>
-              <w:rPr>
-                <w:rFonts w:cs="Arial"/>
-              </w:rPr>
-              <w:t xml:space="preserve"> reindirizza l’utente alla homepage</w:t>
+            <w:r>
+              <w:rPr>
+                <w:rFonts w:cs="Arial"/>
+              </w:rPr>
+              <w:t>Ilsistema reindirizza l’utente alla homepage</w:t>
             </w:r>
           </w:p>
         </w:tc>
@@ -7191,16 +6970,8 @@
               <w:rPr>
                 <w:rFonts w:cs="Arial"/>
               </w:rPr>
-              <w:t xml:space="preserve">Exit </w:t>
-            </w:r>
-            <w:proofErr w:type="spellStart"/>
-            <w:r>
-              <w:rPr>
-                <w:rFonts w:cs="Arial"/>
-              </w:rPr>
-              <w:t>conditions</w:t>
-            </w:r>
-            <w:proofErr w:type="spellEnd"/>
+              <w:t>Exit conditions</w:t>
+            </w:r>
           </w:p>
         </w:tc>
         <w:tc>
@@ -7302,7 +7073,7 @@
     </w:p>
     <w:tbl>
       <w:tblPr>
-        <w:tblStyle w:val="Grigliatabella"/>
+        <w:tblStyle w:val="TableGrid"/>
         <w:tblW w:w="0" w:type="auto"/>
         <w:tblLook w:val="04A0" w:firstRow="1" w:lastRow="0" w:firstColumn="1" w:lastColumn="0" w:noHBand="0" w:noVBand="1"/>
       </w:tblPr>
@@ -7341,19 +7112,11 @@
                 <w:rFonts w:cs="Arial"/>
               </w:rPr>
             </w:pPr>
-            <w:proofErr w:type="spellStart"/>
-            <w:r>
-              <w:rPr>
-                <w:rFonts w:cs="Arial"/>
-              </w:rPr>
-              <w:t>LogIn</w:t>
-            </w:r>
-            <w:proofErr w:type="spellEnd"/>
-            <w:r>
-              <w:rPr>
-                <w:rFonts w:cs="Arial"/>
-              </w:rPr>
-              <w:t xml:space="preserve"> Errato</w:t>
+            <w:r>
+              <w:rPr>
+                <w:rFonts w:cs="Arial"/>
+              </w:rPr>
+              <w:t>LogIn Errato</w:t>
             </w:r>
           </w:p>
         </w:tc>
@@ -7374,7 +7137,6 @@
               <w:rPr>
                 <w:rFonts w:cs="Arial"/>
               </w:rPr>
-              <w:lastRenderedPageBreak/>
               <w:t>Utenti Partecipanti</w:t>
             </w:r>
           </w:p>
@@ -7421,16 +7183,8 @@
               <w:rPr>
                 <w:rFonts w:cs="Arial"/>
               </w:rPr>
-              <w:t xml:space="preserve">Entry </w:t>
-            </w:r>
-            <w:proofErr w:type="spellStart"/>
-            <w:r>
-              <w:rPr>
-                <w:rFonts w:cs="Arial"/>
-              </w:rPr>
-              <w:t>conditions</w:t>
-            </w:r>
-            <w:proofErr w:type="spellEnd"/>
+              <w:t>Entry conditions</w:t>
+            </w:r>
           </w:p>
         </w:tc>
         <w:tc>
@@ -7448,21 +7202,7 @@
               <w:rPr>
                 <w:rFonts w:cs="Arial"/>
               </w:rPr>
-              <w:t xml:space="preserve">Durante il </w:t>
-            </w:r>
-            <w:proofErr w:type="spellStart"/>
-            <w:r>
-              <w:rPr>
-                <w:rFonts w:cs="Arial"/>
-              </w:rPr>
-              <w:t>LogIn</w:t>
-            </w:r>
-            <w:proofErr w:type="spellEnd"/>
-            <w:r>
-              <w:rPr>
-                <w:rFonts w:cs="Arial"/>
-              </w:rPr>
-              <w:t xml:space="preserve"> (UC01) il sistema rileva che le credenziali inserite dall’utente non sono corrette</w:t>
+              <w:t>Durante il LogIn (UC01) il sistema rileva che le credenziali inserite dall’utente non sono corrette</w:t>
             </w:r>
           </w:p>
         </w:tc>
@@ -7483,6 +7223,7 @@
               <w:rPr>
                 <w:rFonts w:cs="Arial"/>
               </w:rPr>
+              <w:lastRenderedPageBreak/>
               <w:t>Flow degli eventi</w:t>
             </w:r>
           </w:p>
@@ -7522,16 +7263,8 @@
               <w:rPr>
                 <w:rFonts w:cs="Arial"/>
               </w:rPr>
-              <w:t xml:space="preserve">Exit </w:t>
-            </w:r>
-            <w:proofErr w:type="spellStart"/>
-            <w:r>
-              <w:rPr>
-                <w:rFonts w:cs="Arial"/>
-              </w:rPr>
-              <w:t>conditions</w:t>
-            </w:r>
-            <w:proofErr w:type="spellEnd"/>
+              <w:t>Exit conditions</w:t>
+            </w:r>
           </w:p>
         </w:tc>
         <w:tc>
@@ -7633,7 +7366,7 @@
     </w:p>
     <w:tbl>
       <w:tblPr>
-        <w:tblStyle w:val="Grigliatabella"/>
+        <w:tblStyle w:val="TableGrid"/>
         <w:tblW w:w="0" w:type="auto"/>
         <w:tblLook w:val="04A0" w:firstRow="1" w:lastRow="0" w:firstColumn="1" w:lastColumn="0" w:noHBand="0" w:noVBand="1"/>
       </w:tblPr>
@@ -7672,7 +7405,6 @@
                 <w:rFonts w:cs="Arial"/>
               </w:rPr>
             </w:pPr>
-            <w:proofErr w:type="spellStart"/>
             <w:r>
               <w:rPr>
                 <w:rFonts w:cs="Arial"/>
@@ -7683,14 +7415,7 @@
               <w:rPr>
                 <w:rFonts w:cs="Arial"/>
               </w:rPr>
-              <w:t>In</w:t>
-            </w:r>
-            <w:proofErr w:type="spellEnd"/>
-            <w:r>
-              <w:rPr>
-                <w:rFonts w:cs="Arial"/>
-              </w:rPr>
-              <w:t xml:space="preserve"> Errato</w:t>
+              <w:t>In Errato</w:t>
             </w:r>
           </w:p>
         </w:tc>
@@ -7757,16 +7482,8 @@
               <w:rPr>
                 <w:rFonts w:cs="Arial"/>
               </w:rPr>
-              <w:t xml:space="preserve">Entry </w:t>
-            </w:r>
-            <w:proofErr w:type="spellStart"/>
-            <w:r>
-              <w:rPr>
-                <w:rFonts w:cs="Arial"/>
-              </w:rPr>
-              <w:t>conditions</w:t>
-            </w:r>
-            <w:proofErr w:type="spellEnd"/>
+              <w:t>Entry conditions</w:t>
+            </w:r>
           </w:p>
         </w:tc>
         <w:tc>
@@ -7784,21 +7501,7 @@
               <w:rPr>
                 <w:rFonts w:cs="Arial"/>
               </w:rPr>
-              <w:t xml:space="preserve">Durante il </w:t>
-            </w:r>
-            <w:proofErr w:type="spellStart"/>
-            <w:r>
-              <w:rPr>
-                <w:rFonts w:cs="Arial"/>
-              </w:rPr>
-              <w:t>SignIn</w:t>
-            </w:r>
-            <w:proofErr w:type="spellEnd"/>
-            <w:r>
-              <w:rPr>
-                <w:rFonts w:cs="Arial"/>
-              </w:rPr>
-              <w:t xml:space="preserve"> (UC02) il sistema rileva che i dati inseriti dall’utente non sono corretti</w:t>
+              <w:t>Durante il SignIn (UC02) il sistema rileva che i dati inseriti dall’utente non sono corretti</w:t>
             </w:r>
           </w:p>
         </w:tc>
@@ -7858,16 +7561,8 @@
               <w:rPr>
                 <w:rFonts w:cs="Arial"/>
               </w:rPr>
-              <w:t xml:space="preserve">Exit </w:t>
-            </w:r>
-            <w:proofErr w:type="spellStart"/>
-            <w:r>
-              <w:rPr>
-                <w:rFonts w:cs="Arial"/>
-              </w:rPr>
-              <w:t>conditions</w:t>
-            </w:r>
-            <w:proofErr w:type="spellEnd"/>
+              <w:t>Exit conditions</w:t>
+            </w:r>
           </w:p>
         </w:tc>
         <w:tc>
@@ -8023,10 +7718,10 @@
         </w:rPr>
         <w:lastRenderedPageBreak/>
         <w:drawing>
-          <wp:inline distT="0" distB="0" distL="0" distR="0" wp14:anchorId="1F2F973C" wp14:editId="4B1FB712">
-            <wp:extent cx="6120130" cy="2754630"/>
-            <wp:effectExtent l="0" t="0" r="0" b="7620"/>
-            <wp:docPr id="1182066743" name="Picture 5"/>
+          <wp:inline distT="0" distB="0" distL="0" distR="0" wp14:anchorId="3CCA8A8E" wp14:editId="7DD00408">
+            <wp:extent cx="6120130" cy="2951480"/>
+            <wp:effectExtent l="0" t="0" r="0" b="1270"/>
+            <wp:docPr id="1095773659" name="Picture 2"/>
             <wp:cNvGraphicFramePr>
               <a:graphicFrameLocks xmlns:a="http://schemas.openxmlformats.org/drawingml/2006/main" noChangeAspect="1"/>
             </wp:cNvGraphicFramePr>
@@ -8034,13 +7729,13 @@
               <a:graphicData uri="http://schemas.openxmlformats.org/drawingml/2006/picture">
                 <pic:pic xmlns:pic="http://schemas.openxmlformats.org/drawingml/2006/picture">
                   <pic:nvPicPr>
-                    <pic:cNvPr id="0" name="Picture 9"/>
+                    <pic:cNvPr id="0" name="Picture 3"/>
                     <pic:cNvPicPr>
                       <a:picLocks noChangeAspect="1" noChangeArrowheads="1"/>
                     </pic:cNvPicPr>
                   </pic:nvPicPr>
                   <pic:blipFill>
-                    <a:blip r:embed="rId10">
+                    <a:blip r:embed="rId10" cstate="print">
                       <a:extLst>
                         <a:ext uri="{28A0092B-C50C-407E-A947-70E740481C1C}">
                           <a14:useLocalDpi xmlns:a14="http://schemas.microsoft.com/office/drawing/2010/main" val="0"/>
@@ -8055,7 +7750,7 @@
                   <pic:spPr bwMode="auto">
                     <a:xfrm>
                       <a:off x="0" y="0"/>
-                      <a:ext cx="6120130" cy="2754630"/>
+                      <a:ext cx="6120130" cy="2951480"/>
                     </a:xfrm>
                     <a:prstGeom prst="rect">
                       <a:avLst/>
@@ -8143,7 +7838,7 @@
     </w:p>
     <w:tbl>
       <w:tblPr>
-        <w:tblStyle w:val="Grigliatabella"/>
+        <w:tblStyle w:val="TableGrid"/>
         <w:tblW w:w="0" w:type="auto"/>
         <w:tblLook w:val="04A0" w:firstRow="1" w:lastRow="0" w:firstColumn="1" w:lastColumn="0" w:noHBand="0" w:noVBand="1"/>
       </w:tblPr>
@@ -8247,16 +7942,8 @@
               <w:rPr>
                 <w:rFonts w:cs="Arial"/>
               </w:rPr>
-              <w:t xml:space="preserve">Entry </w:t>
-            </w:r>
-            <w:proofErr w:type="spellStart"/>
-            <w:r>
-              <w:rPr>
-                <w:rFonts w:cs="Arial"/>
-              </w:rPr>
-              <w:t>conditions</w:t>
-            </w:r>
-            <w:proofErr w:type="spellEnd"/>
+              <w:t>Entry conditions</w:t>
+            </w:r>
           </w:p>
         </w:tc>
         <w:tc>
@@ -8396,16 +8083,8 @@
               <w:rPr>
                 <w:rFonts w:cs="Arial"/>
               </w:rPr>
-              <w:t xml:space="preserve">Exit </w:t>
-            </w:r>
-            <w:proofErr w:type="spellStart"/>
-            <w:r>
-              <w:rPr>
-                <w:rFonts w:cs="Arial"/>
-              </w:rPr>
-              <w:t>conditions</w:t>
-            </w:r>
-            <w:proofErr w:type="spellEnd"/>
+              <w:t>Exit conditions</w:t>
+            </w:r>
           </w:p>
         </w:tc>
         <w:tc>
@@ -8523,7 +8202,7 @@
     </w:p>
     <w:tbl>
       <w:tblPr>
-        <w:tblStyle w:val="Grigliatabella"/>
+        <w:tblStyle w:val="TableGrid"/>
         <w:tblW w:w="0" w:type="auto"/>
         <w:tblLook w:val="04A0" w:firstRow="1" w:lastRow="0" w:firstColumn="1" w:lastColumn="0" w:noHBand="0" w:noVBand="1"/>
       </w:tblPr>
@@ -8627,16 +8306,8 @@
               <w:rPr>
                 <w:rFonts w:cs="Arial"/>
               </w:rPr>
-              <w:t xml:space="preserve">Entry </w:t>
-            </w:r>
-            <w:proofErr w:type="spellStart"/>
-            <w:r>
-              <w:rPr>
-                <w:rFonts w:cs="Arial"/>
-              </w:rPr>
-              <w:t>conditions</w:t>
-            </w:r>
-            <w:proofErr w:type="spellEnd"/>
+              <w:t>Entry conditions</w:t>
+            </w:r>
           </w:p>
         </w:tc>
         <w:tc>
@@ -8686,6 +8357,7 @@
               <w:rPr>
                 <w:rFonts w:cs="Arial"/>
               </w:rPr>
+              <w:lastRenderedPageBreak/>
               <w:t>Flow degli eventi</w:t>
             </w:r>
           </w:p>
@@ -8735,23 +8407,14 @@
               <w:rPr>
                 <w:rFonts w:cs="Arial"/>
               </w:rPr>
-              <w:lastRenderedPageBreak/>
               <w:t xml:space="preserve"> </w:t>
             </w:r>
             <w:r>
               <w:rPr>
                 <w:rFonts w:cs="Arial"/>
               </w:rPr>
-              <w:t>Presente nell’</w:t>
-            </w:r>
-            <w:proofErr w:type="spellStart"/>
-            <w:r>
-              <w:rPr>
-                <w:rFonts w:cs="Arial"/>
-              </w:rPr>
-              <w:t>header</w:t>
-            </w:r>
-            <w:proofErr w:type="spellEnd"/>
+              <w:t>Presente nell’header</w:t>
+            </w:r>
             <w:r>
               <w:rPr>
                 <w:rFonts w:cs="Arial"/>
@@ -8808,17 +8471,8 @@
               <w:rPr>
                 <w:rFonts w:cs="Arial"/>
               </w:rPr>
-              <w:lastRenderedPageBreak/>
-              <w:t xml:space="preserve">Exit </w:t>
-            </w:r>
-            <w:proofErr w:type="spellStart"/>
-            <w:r>
-              <w:rPr>
-                <w:rFonts w:cs="Arial"/>
-              </w:rPr>
-              <w:t>conditions</w:t>
-            </w:r>
-            <w:proofErr w:type="spellEnd"/>
+              <w:t>Exit conditions</w:t>
+            </w:r>
           </w:p>
         </w:tc>
         <w:tc>
@@ -8938,7 +8592,7 @@
     </w:p>
     <w:tbl>
       <w:tblPr>
-        <w:tblStyle w:val="Grigliatabella"/>
+        <w:tblStyle w:val="TableGrid"/>
         <w:tblW w:w="0" w:type="auto"/>
         <w:tblLook w:val="04A0" w:firstRow="1" w:lastRow="0" w:firstColumn="1" w:lastColumn="0" w:noHBand="0" w:noVBand="1"/>
       </w:tblPr>
@@ -9042,16 +8696,8 @@
               <w:rPr>
                 <w:rFonts w:cs="Arial"/>
               </w:rPr>
-              <w:t xml:space="preserve">Entry </w:t>
-            </w:r>
-            <w:proofErr w:type="spellStart"/>
-            <w:r>
-              <w:rPr>
-                <w:rFonts w:cs="Arial"/>
-              </w:rPr>
-              <w:t>conditions</w:t>
-            </w:r>
-            <w:proofErr w:type="spellEnd"/>
+              <w:t>Entry conditions</w:t>
+            </w:r>
           </w:p>
         </w:tc>
         <w:tc>
@@ -9174,21 +8820,7 @@
               <w:rPr>
                 <w:rFonts w:cs="Arial"/>
               </w:rPr>
-              <w:t xml:space="preserve">la pagina </w:t>
-            </w:r>
-            <w:proofErr w:type="gramStart"/>
-            <w:r>
-              <w:rPr>
-                <w:rFonts w:cs="Arial"/>
-              </w:rPr>
-              <w:t>del dettagli</w:t>
-            </w:r>
-            <w:proofErr w:type="gramEnd"/>
-            <w:r>
-              <w:rPr>
-                <w:rFonts w:cs="Arial"/>
-              </w:rPr>
-              <w:t xml:space="preserve"> del film, contenente tutte le informazioni che lo descrivono e le annesse recensioni.</w:t>
+              <w:t>la pagina del dettagli del film, contenente tutte le informazioni che lo descrivono e le annesse recensioni.</w:t>
             </w:r>
           </w:p>
         </w:tc>
@@ -9209,16 +8841,8 @@
               <w:rPr>
                 <w:rFonts w:cs="Arial"/>
               </w:rPr>
-              <w:t xml:space="preserve">Exit </w:t>
-            </w:r>
-            <w:proofErr w:type="spellStart"/>
-            <w:r>
-              <w:rPr>
-                <w:rFonts w:cs="Arial"/>
-              </w:rPr>
-              <w:t>conditions</w:t>
-            </w:r>
-            <w:proofErr w:type="spellEnd"/>
+              <w:t>Exit conditions</w:t>
+            </w:r>
           </w:p>
         </w:tc>
         <w:tc>
@@ -9346,7 +8970,7 @@
     </w:p>
     <w:tbl>
       <w:tblPr>
-        <w:tblStyle w:val="Grigliatabella"/>
+        <w:tblStyle w:val="TableGrid"/>
         <w:tblW w:w="0" w:type="auto"/>
         <w:tblLook w:val="04A0" w:firstRow="1" w:lastRow="0" w:firstColumn="1" w:lastColumn="0" w:noHBand="0" w:noVBand="1"/>
       </w:tblPr>
@@ -9468,16 +9092,8 @@
               <w:rPr>
                 <w:rFonts w:cs="Arial"/>
               </w:rPr>
-              <w:t xml:space="preserve">Entry </w:t>
-            </w:r>
-            <w:proofErr w:type="spellStart"/>
-            <w:r>
-              <w:rPr>
-                <w:rFonts w:cs="Arial"/>
-              </w:rPr>
-              <w:t>conditions</w:t>
-            </w:r>
-            <w:proofErr w:type="spellEnd"/>
+              <w:t>Entry conditions</w:t>
+            </w:r>
           </w:p>
         </w:tc>
         <w:tc>
@@ -9557,21 +9173,7 @@
               <w:rPr>
                 <w:rFonts w:cs="Arial"/>
               </w:rPr>
-              <w:t>nell’</w:t>
-            </w:r>
-            <w:proofErr w:type="spellStart"/>
-            <w:r>
-              <w:rPr>
-                <w:rFonts w:cs="Arial"/>
-              </w:rPr>
-              <w:t>header</w:t>
-            </w:r>
-            <w:proofErr w:type="spellEnd"/>
-            <w:r>
-              <w:rPr>
-                <w:rFonts w:cs="Arial"/>
-              </w:rPr>
-              <w:t xml:space="preserve"> </w:t>
+              <w:t xml:space="preserve">nell’header </w:t>
             </w:r>
             <w:r>
               <w:rPr>
@@ -9629,16 +9231,8 @@
               <w:rPr>
                 <w:rFonts w:cs="Arial"/>
               </w:rPr>
-              <w:t xml:space="preserve">Exit </w:t>
-            </w:r>
-            <w:proofErr w:type="spellStart"/>
-            <w:r>
-              <w:rPr>
-                <w:rFonts w:cs="Arial"/>
-              </w:rPr>
-              <w:t>conditions</w:t>
-            </w:r>
-            <w:proofErr w:type="spellEnd"/>
+              <w:t>Exit conditions</w:t>
+            </w:r>
           </w:p>
         </w:tc>
         <w:tc>
@@ -9720,6 +9314,7 @@
           <w:b/>
           <w:bCs/>
         </w:rPr>
+        <w:lastRenderedPageBreak/>
         <w:t>UC0</w:t>
       </w:r>
       <w:r>
@@ -9741,7 +9336,7 @@
     </w:p>
     <w:tbl>
       <w:tblPr>
-        <w:tblStyle w:val="Grigliatabella"/>
+        <w:tblStyle w:val="TableGrid"/>
         <w:tblW w:w="0" w:type="auto"/>
         <w:tblLook w:val="04A0" w:firstRow="1" w:lastRow="0" w:firstColumn="1" w:lastColumn="0" w:noHBand="0" w:noVBand="1"/>
       </w:tblPr>
@@ -9765,7 +9360,6 @@
               <w:rPr>
                 <w:rFonts w:cs="Arial"/>
               </w:rPr>
-              <w:lastRenderedPageBreak/>
               <w:t>Name</w:t>
             </w:r>
           </w:p>
@@ -9846,16 +9440,8 @@
               <w:rPr>
                 <w:rFonts w:cs="Arial"/>
               </w:rPr>
-              <w:t xml:space="preserve">Entry </w:t>
-            </w:r>
-            <w:proofErr w:type="spellStart"/>
-            <w:r>
-              <w:rPr>
-                <w:rFonts w:cs="Arial"/>
-              </w:rPr>
-              <w:t>conditions</w:t>
-            </w:r>
-            <w:proofErr w:type="spellEnd"/>
+              <w:t>Entry conditions</w:t>
+            </w:r>
           </w:p>
         </w:tc>
         <w:tc>
@@ -9936,21 +9522,7 @@
               <w:rPr>
                 <w:rFonts w:cs="Arial"/>
               </w:rPr>
-              <w:t xml:space="preserve"> Il sistema visualizza il </w:t>
-            </w:r>
-            <w:proofErr w:type="spellStart"/>
-            <w:r>
-              <w:rPr>
-                <w:rFonts w:cs="Arial"/>
-              </w:rPr>
-              <w:t>form</w:t>
-            </w:r>
-            <w:proofErr w:type="spellEnd"/>
-            <w:r>
-              <w:rPr>
-                <w:rFonts w:cs="Arial"/>
-              </w:rPr>
-              <w:t xml:space="preserve"> di recensione, composto da un campo per il testo e un'opzione per la valutazione numerica (es. da 1 a 5 stelle).</w:t>
+              <w:t xml:space="preserve"> Il sistema visualizza il form di recensione, composto da un campo per il testo e un'opzione per la valutazione numerica (es. da 1 a 5 stelle).</w:t>
             </w:r>
           </w:p>
           <w:p>
@@ -10028,16 +9600,8 @@
               <w:rPr>
                 <w:rFonts w:cs="Arial"/>
               </w:rPr>
-              <w:t xml:space="preserve">Exit </w:t>
-            </w:r>
-            <w:proofErr w:type="spellStart"/>
-            <w:r>
-              <w:rPr>
-                <w:rFonts w:cs="Arial"/>
-              </w:rPr>
-              <w:t>conditions</w:t>
-            </w:r>
-            <w:proofErr w:type="spellEnd"/>
+              <w:t>Exit conditions</w:t>
+            </w:r>
           </w:p>
         </w:tc>
         <w:tc>
@@ -10150,7 +9714,7 @@
     </w:p>
     <w:tbl>
       <w:tblPr>
-        <w:tblStyle w:val="Grigliatabella"/>
+        <w:tblStyle w:val="TableGrid"/>
         <w:tblW w:w="0" w:type="auto"/>
         <w:tblLook w:val="04A0" w:firstRow="1" w:lastRow="0" w:firstColumn="1" w:lastColumn="0" w:noHBand="0" w:noVBand="1"/>
       </w:tblPr>
@@ -10254,16 +9818,8 @@
               <w:rPr>
                 <w:rFonts w:cs="Arial"/>
               </w:rPr>
-              <w:t xml:space="preserve">Entry </w:t>
-            </w:r>
-            <w:proofErr w:type="spellStart"/>
-            <w:r>
-              <w:rPr>
-                <w:rFonts w:cs="Arial"/>
-              </w:rPr>
-              <w:t>conditions</w:t>
-            </w:r>
-            <w:proofErr w:type="spellEnd"/>
+              <w:t>Entry conditions</w:t>
+            </w:r>
           </w:p>
         </w:tc>
         <w:tc>
@@ -10401,16 +9957,8 @@
               <w:rPr>
                 <w:rFonts w:cs="Arial"/>
               </w:rPr>
-              <w:t xml:space="preserve">Exit </w:t>
-            </w:r>
-            <w:proofErr w:type="spellStart"/>
-            <w:r>
-              <w:rPr>
-                <w:rFonts w:cs="Arial"/>
-              </w:rPr>
-              <w:t>conditions</w:t>
-            </w:r>
-            <w:proofErr w:type="spellEnd"/>
+              <w:t>Exit conditions</w:t>
+            </w:r>
           </w:p>
         </w:tc>
         <w:tc>
@@ -10534,7 +10082,7 @@
     </w:p>
     <w:tbl>
       <w:tblPr>
-        <w:tblStyle w:val="Grigliatabella"/>
+        <w:tblStyle w:val="TableGrid"/>
         <w:tblW w:w="0" w:type="auto"/>
         <w:tblLook w:val="04A0" w:firstRow="1" w:lastRow="0" w:firstColumn="1" w:lastColumn="0" w:noHBand="0" w:noVBand="1"/>
       </w:tblPr>
@@ -10638,16 +10186,8 @@
               <w:rPr>
                 <w:rFonts w:cs="Arial"/>
               </w:rPr>
-              <w:t xml:space="preserve">Entry </w:t>
-            </w:r>
-            <w:proofErr w:type="spellStart"/>
-            <w:r>
-              <w:rPr>
-                <w:rFonts w:cs="Arial"/>
-              </w:rPr>
-              <w:t>conditions</w:t>
-            </w:r>
-            <w:proofErr w:type="spellEnd"/>
+              <w:t>Entry conditions</w:t>
+            </w:r>
           </w:p>
         </w:tc>
         <w:tc>
@@ -10734,6 +10274,7 @@
               <w:rPr>
                 <w:rFonts w:cs="Arial"/>
               </w:rPr>
+              <w:lastRenderedPageBreak/>
               <w:t>2.</w:t>
             </w:r>
             <w:r>
@@ -10753,7 +10294,6 @@
               <w:rPr>
                 <w:rFonts w:cs="Arial"/>
               </w:rPr>
-              <w:lastRenderedPageBreak/>
               <w:t>3.</w:t>
             </w:r>
             <w:r>
@@ -10782,16 +10322,8 @@
                 <w:rFonts w:cs="Arial"/>
               </w:rPr>
               <w:lastRenderedPageBreak/>
-              <w:t xml:space="preserve">Exit </w:t>
-            </w:r>
-            <w:proofErr w:type="spellStart"/>
-            <w:r>
-              <w:rPr>
-                <w:rFonts w:cs="Arial"/>
-              </w:rPr>
-              <w:t>conditions</w:t>
-            </w:r>
-            <w:proofErr w:type="spellEnd"/>
+              <w:t>Exit conditions</w:t>
+            </w:r>
           </w:p>
         </w:tc>
         <w:tc>
@@ -10941,7 +10473,7 @@
     </w:p>
     <w:tbl>
       <w:tblPr>
-        <w:tblStyle w:val="Grigliatabella"/>
+        <w:tblStyle w:val="TableGrid"/>
         <w:tblW w:w="0" w:type="auto"/>
         <w:tblLook w:val="04A0" w:firstRow="1" w:lastRow="0" w:firstColumn="1" w:lastColumn="0" w:noHBand="0" w:noVBand="1"/>
       </w:tblPr>
@@ -11069,16 +10601,8 @@
               <w:rPr>
                 <w:rFonts w:cs="Arial"/>
               </w:rPr>
-              <w:t xml:space="preserve">Entry </w:t>
-            </w:r>
-            <w:proofErr w:type="spellStart"/>
-            <w:r>
-              <w:rPr>
-                <w:rFonts w:cs="Arial"/>
-              </w:rPr>
-              <w:t>conditions</w:t>
-            </w:r>
-            <w:proofErr w:type="spellEnd"/>
+              <w:t>Entry conditions</w:t>
+            </w:r>
           </w:p>
         </w:tc>
         <w:tc>
@@ -11230,16 +10754,8 @@
               <w:rPr>
                 <w:rFonts w:cs="Arial"/>
               </w:rPr>
-              <w:t xml:space="preserve">Exit </w:t>
-            </w:r>
-            <w:proofErr w:type="spellStart"/>
-            <w:r>
-              <w:rPr>
-                <w:rFonts w:cs="Arial"/>
-              </w:rPr>
-              <w:t>conditions</w:t>
-            </w:r>
-            <w:proofErr w:type="spellEnd"/>
+              <w:t>Exit conditions</w:t>
+            </w:r>
           </w:p>
         </w:tc>
         <w:tc>
@@ -11429,7 +10945,7 @@
     </w:p>
     <w:tbl>
       <w:tblPr>
-        <w:tblStyle w:val="Grigliatabella"/>
+        <w:tblStyle w:val="TableGrid"/>
         <w:tblW w:w="0" w:type="auto"/>
         <w:tblLook w:val="04A0" w:firstRow="1" w:lastRow="0" w:firstColumn="1" w:lastColumn="0" w:noHBand="0" w:noVBand="1"/>
       </w:tblPr>
@@ -11539,16 +11055,8 @@
               <w:rPr>
                 <w:rFonts w:cs="Arial"/>
               </w:rPr>
-              <w:t xml:space="preserve">Entry </w:t>
-            </w:r>
-            <w:proofErr w:type="spellStart"/>
-            <w:r>
-              <w:rPr>
-                <w:rFonts w:cs="Arial"/>
-              </w:rPr>
-              <w:t>conditions</w:t>
-            </w:r>
-            <w:proofErr w:type="spellEnd"/>
+              <w:t>Entry conditions</w:t>
+            </w:r>
           </w:p>
         </w:tc>
         <w:tc>
@@ -11659,21 +11167,7 @@
               <w:rPr>
                 <w:rFonts w:cs="Arial"/>
               </w:rPr>
-              <w:t xml:space="preserve">il </w:t>
-            </w:r>
-            <w:proofErr w:type="spellStart"/>
-            <w:r>
-              <w:rPr>
-                <w:rFonts w:cs="Arial"/>
-              </w:rPr>
-              <w:t>form</w:t>
-            </w:r>
-            <w:proofErr w:type="spellEnd"/>
-            <w:r>
-              <w:rPr>
-                <w:rFonts w:cs="Arial"/>
-              </w:rPr>
-              <w:t xml:space="preserve"> nel quale inserire le nuove informazioni</w:t>
+              <w:t>il form nel quale inserire le nuove informazioni</w:t>
             </w:r>
             <w:r>
               <w:rPr>
@@ -11739,16 +11233,8 @@
               <w:rPr>
                 <w:rFonts w:cs="Arial"/>
               </w:rPr>
-              <w:t xml:space="preserve">Exit </w:t>
-            </w:r>
-            <w:proofErr w:type="spellStart"/>
-            <w:r>
-              <w:rPr>
-                <w:rFonts w:cs="Arial"/>
-              </w:rPr>
-              <w:t>conditions</w:t>
-            </w:r>
-            <w:proofErr w:type="spellEnd"/>
+              <w:t>Exit conditions</w:t>
+            </w:r>
           </w:p>
         </w:tc>
         <w:tc>
@@ -11912,7 +11398,7 @@
     </w:p>
     <w:tbl>
       <w:tblPr>
-        <w:tblStyle w:val="Grigliatabella"/>
+        <w:tblStyle w:val="TableGrid"/>
         <w:tblW w:w="0" w:type="auto"/>
         <w:tblLook w:val="04A0" w:firstRow="1" w:lastRow="0" w:firstColumn="1" w:lastColumn="0" w:noHBand="0" w:noVBand="1"/>
       </w:tblPr>
@@ -11936,6 +11422,7 @@
               <w:rPr>
                 <w:rFonts w:cs="Arial"/>
               </w:rPr>
+              <w:lastRenderedPageBreak/>
               <w:t>Name</w:t>
             </w:r>
           </w:p>
@@ -11994,7 +11481,6 @@
               <w:rPr>
                 <w:rFonts w:cs="Arial"/>
               </w:rPr>
-              <w:lastRenderedPageBreak/>
               <w:t>Utenti Partecipanti</w:t>
             </w:r>
           </w:p>
@@ -12035,16 +11521,8 @@
               <w:rPr>
                 <w:rFonts w:cs="Arial"/>
               </w:rPr>
-              <w:t xml:space="preserve">Entry </w:t>
-            </w:r>
-            <w:proofErr w:type="spellStart"/>
-            <w:r>
-              <w:rPr>
-                <w:rFonts w:cs="Arial"/>
-              </w:rPr>
-              <w:t>conditions</w:t>
-            </w:r>
-            <w:proofErr w:type="spellEnd"/>
+              <w:t>Entry conditions</w:t>
+            </w:r>
           </w:p>
         </w:tc>
         <w:tc>
@@ -12151,16 +11629,8 @@
               <w:rPr>
                 <w:rFonts w:cs="Arial"/>
               </w:rPr>
-              <w:t xml:space="preserve">Exit </w:t>
-            </w:r>
-            <w:proofErr w:type="spellStart"/>
-            <w:r>
-              <w:rPr>
-                <w:rFonts w:cs="Arial"/>
-              </w:rPr>
-              <w:t>conditions</w:t>
-            </w:r>
-            <w:proofErr w:type="spellEnd"/>
+              <w:t>Exit conditions</w:t>
+            </w:r>
           </w:p>
         </w:tc>
         <w:tc>
@@ -12178,21 +11648,7 @@
               <w:rPr>
                 <w:rFonts w:cs="Arial"/>
               </w:rPr>
-              <w:t xml:space="preserve">L’utente rimane nel </w:t>
-            </w:r>
-            <w:proofErr w:type="spellStart"/>
-            <w:r>
-              <w:rPr>
-                <w:rFonts w:cs="Arial"/>
-              </w:rPr>
-              <w:t>form</w:t>
-            </w:r>
-            <w:proofErr w:type="spellEnd"/>
-            <w:r>
-              <w:rPr>
-                <w:rFonts w:cs="Arial"/>
-              </w:rPr>
-              <w:t xml:space="preserve"> da completare</w:t>
+              <w:t>L’utente rimane nel form da completare</w:t>
             </w:r>
           </w:p>
         </w:tc>
@@ -12374,7 +11830,7 @@
     </w:p>
     <w:tbl>
       <w:tblPr>
-        <w:tblStyle w:val="Grigliatabella"/>
+        <w:tblStyle w:val="TableGrid"/>
         <w:tblW w:w="0" w:type="auto"/>
         <w:tblLook w:val="04A0" w:firstRow="1" w:lastRow="0" w:firstColumn="1" w:lastColumn="0" w:noHBand="0" w:noVBand="1"/>
       </w:tblPr>
@@ -12478,16 +11934,8 @@
               <w:rPr>
                 <w:rFonts w:cs="Arial"/>
               </w:rPr>
-              <w:t xml:space="preserve">Entry </w:t>
-            </w:r>
-            <w:proofErr w:type="spellStart"/>
-            <w:r>
-              <w:rPr>
-                <w:rFonts w:cs="Arial"/>
-              </w:rPr>
-              <w:t>conditions</w:t>
-            </w:r>
-            <w:proofErr w:type="spellEnd"/>
+              <w:t>Entry conditions</w:t>
+            </w:r>
           </w:p>
         </w:tc>
         <w:tc>
@@ -12644,16 +12092,9 @@
               <w:rPr>
                 <w:rFonts w:cs="Arial"/>
               </w:rPr>
-              <w:t xml:space="preserve">Exit </w:t>
-            </w:r>
-            <w:proofErr w:type="spellStart"/>
-            <w:r>
-              <w:rPr>
-                <w:rFonts w:cs="Arial"/>
-              </w:rPr>
-              <w:t>conditions</w:t>
-            </w:r>
-            <w:proofErr w:type="spellEnd"/>
+              <w:lastRenderedPageBreak/>
+              <w:t>Exit conditions</w:t>
+            </w:r>
           </w:p>
         </w:tc>
         <w:tc>
@@ -12691,7 +12132,6 @@
               <w:rPr>
                 <w:rFonts w:cs="Arial"/>
               </w:rPr>
-              <w:lastRenderedPageBreak/>
               <w:t>Eccezioni</w:t>
             </w:r>
           </w:p>
@@ -12782,7 +12222,7 @@
     </w:p>
     <w:tbl>
       <w:tblPr>
-        <w:tblStyle w:val="Grigliatabella"/>
+        <w:tblStyle w:val="TableGrid"/>
         <w:tblW w:w="0" w:type="auto"/>
         <w:tblLook w:val="04A0" w:firstRow="1" w:lastRow="0" w:firstColumn="1" w:lastColumn="0" w:noHBand="0" w:noVBand="1"/>
       </w:tblPr>
@@ -12886,16 +12326,8 @@
               <w:rPr>
                 <w:rFonts w:cs="Arial"/>
               </w:rPr>
-              <w:t xml:space="preserve">Entry </w:t>
-            </w:r>
-            <w:proofErr w:type="spellStart"/>
-            <w:r>
-              <w:rPr>
-                <w:rFonts w:cs="Arial"/>
-              </w:rPr>
-              <w:t>conditions</w:t>
-            </w:r>
-            <w:proofErr w:type="spellEnd"/>
+              <w:t>Entry conditions</w:t>
+            </w:r>
           </w:p>
         </w:tc>
         <w:tc>
@@ -12963,21 +12395,7 @@
               <w:rPr>
                 <w:rFonts w:cs="Arial"/>
               </w:rPr>
-              <w:t xml:space="preserve">visualizza le recensioni segnalate in ordine </w:t>
-            </w:r>
-            <w:proofErr w:type="spellStart"/>
-            <w:r>
-              <w:rPr>
-                <w:rFonts w:cs="Arial"/>
-              </w:rPr>
-              <w:t>descrescente</w:t>
-            </w:r>
-            <w:proofErr w:type="spellEnd"/>
-            <w:r>
-              <w:rPr>
-                <w:rFonts w:cs="Arial"/>
-              </w:rPr>
-              <w:t xml:space="preserve"> di segnalazioni</w:t>
+              <w:t>visualizza le recensioni segnalate in ordine descrescente di segnalazioni</w:t>
             </w:r>
             <w:r>
               <w:rPr>
@@ -13054,16 +12472,8 @@
               <w:rPr>
                 <w:rFonts w:cs="Arial"/>
               </w:rPr>
-              <w:t xml:space="preserve">Exit </w:t>
-            </w:r>
-            <w:proofErr w:type="spellStart"/>
-            <w:r>
-              <w:rPr>
-                <w:rFonts w:cs="Arial"/>
-              </w:rPr>
-              <w:t>conditions</w:t>
-            </w:r>
-            <w:proofErr w:type="spellEnd"/>
+              <w:t>Exit conditions</w:t>
+            </w:r>
           </w:p>
         </w:tc>
         <w:tc>
@@ -13276,7 +12686,7 @@
     </w:p>
     <w:tbl>
       <w:tblPr>
-        <w:tblStyle w:val="Grigliatabella"/>
+        <w:tblStyle w:val="TableGrid"/>
         <w:tblW w:w="0" w:type="auto"/>
         <w:tblLook w:val="04A0" w:firstRow="1" w:lastRow="0" w:firstColumn="1" w:lastColumn="0" w:noHBand="0" w:noVBand="1"/>
       </w:tblPr>
@@ -13300,6 +12710,7 @@
               <w:rPr>
                 <w:rFonts w:cs="Arial"/>
               </w:rPr>
+              <w:lastRenderedPageBreak/>
               <w:t>Name</w:t>
             </w:r>
           </w:p>
@@ -13380,17 +12791,8 @@
               <w:rPr>
                 <w:rFonts w:cs="Arial"/>
               </w:rPr>
-              <w:lastRenderedPageBreak/>
-              <w:t xml:space="preserve">Entry </w:t>
-            </w:r>
-            <w:proofErr w:type="spellStart"/>
-            <w:r>
-              <w:rPr>
-                <w:rFonts w:cs="Arial"/>
-              </w:rPr>
-              <w:t>conditions</w:t>
-            </w:r>
-            <w:proofErr w:type="spellEnd"/>
+              <w:t>Entry conditions</w:t>
+            </w:r>
           </w:p>
         </w:tc>
         <w:tc>
@@ -13495,21 +12897,7 @@
               <w:rPr>
                 <w:rFonts w:cs="Arial"/>
               </w:rPr>
-              <w:t xml:space="preserve">  Il sistema presenta un </w:t>
-            </w:r>
-            <w:proofErr w:type="spellStart"/>
-            <w:r>
-              <w:rPr>
-                <w:rFonts w:cs="Arial"/>
-              </w:rPr>
-              <w:t>form</w:t>
-            </w:r>
-            <w:proofErr w:type="spellEnd"/>
-            <w:r>
-              <w:rPr>
-                <w:rFonts w:cs="Arial"/>
-              </w:rPr>
-              <w:t xml:space="preserve"> di inseriment</w:t>
+              <w:t xml:space="preserve">  Il sistema presenta un form di inseriment</w:t>
             </w:r>
             <w:r>
               <w:rPr>
@@ -13618,16 +13006,8 @@
               <w:rPr>
                 <w:rFonts w:cs="Arial"/>
               </w:rPr>
-              <w:t xml:space="preserve">Exit </w:t>
-            </w:r>
-            <w:proofErr w:type="spellStart"/>
-            <w:r>
-              <w:rPr>
-                <w:rFonts w:cs="Arial"/>
-              </w:rPr>
-              <w:t>conditions</w:t>
-            </w:r>
-            <w:proofErr w:type="spellEnd"/>
+              <w:t>Exit conditions</w:t>
+            </w:r>
           </w:p>
         </w:tc>
         <w:tc>
@@ -13789,7 +13169,7 @@
     </w:p>
     <w:tbl>
       <w:tblPr>
-        <w:tblStyle w:val="Grigliatabella"/>
+        <w:tblStyle w:val="TableGrid"/>
         <w:tblW w:w="0" w:type="auto"/>
         <w:tblLook w:val="04A0" w:firstRow="1" w:lastRow="0" w:firstColumn="1" w:lastColumn="0" w:noHBand="0" w:noVBand="1"/>
       </w:tblPr>
@@ -13893,16 +13273,8 @@
               <w:rPr>
                 <w:rFonts w:cs="Arial"/>
               </w:rPr>
-              <w:t xml:space="preserve">Entry </w:t>
-            </w:r>
-            <w:proofErr w:type="spellStart"/>
-            <w:r>
-              <w:rPr>
-                <w:rFonts w:cs="Arial"/>
-              </w:rPr>
-              <w:t>conditions</w:t>
-            </w:r>
-            <w:proofErr w:type="spellEnd"/>
+              <w:t>Entry conditions</w:t>
+            </w:r>
           </w:p>
         </w:tc>
         <w:tc>
@@ -14025,27 +13397,13 @@
               <w:rPr>
                 <w:rFonts w:cs="Arial"/>
               </w:rPr>
-              <w:t xml:space="preserve">  Il </w:t>
-            </w:r>
-            <w:proofErr w:type="spellStart"/>
-            <w:r>
-              <w:rPr>
-                <w:rFonts w:cs="Arial"/>
-              </w:rPr>
-              <w:t>sistema</w:t>
-            </w:r>
-            <w:r>
-              <w:rPr>
-                <w:rFonts w:cs="Arial"/>
-              </w:rPr>
-              <w:t>chiede</w:t>
-            </w:r>
-            <w:proofErr w:type="spellEnd"/>
-            <w:r>
-              <w:rPr>
-                <w:rFonts w:cs="Arial"/>
-              </w:rPr>
-              <w:t xml:space="preserve"> conferma dell’azione</w:t>
+              <w:t xml:space="preserve">  Il sistema</w:t>
+            </w:r>
+            <w:r>
+              <w:rPr>
+                <w:rFonts w:cs="Arial"/>
+              </w:rPr>
+              <w:t>chiede conferma dell’azione</w:t>
             </w:r>
             <w:r>
               <w:rPr>
@@ -14091,16 +13449,8 @@
               <w:rPr>
                 <w:rFonts w:cs="Arial"/>
               </w:rPr>
-              <w:t xml:space="preserve">Exit </w:t>
-            </w:r>
-            <w:proofErr w:type="spellStart"/>
-            <w:r>
-              <w:rPr>
-                <w:rFonts w:cs="Arial"/>
-              </w:rPr>
-              <w:t>conditions</w:t>
-            </w:r>
-            <w:proofErr w:type="spellEnd"/>
+              <w:t>Exit conditions</w:t>
+            </w:r>
           </w:p>
         </w:tc>
         <w:tc>
@@ -14117,21 +13467,7 @@
               <w:rPr>
                 <w:rFonts w:cs="Arial"/>
               </w:rPr>
-              <w:t xml:space="preserve">Il gestore viene </w:t>
-            </w:r>
-            <w:proofErr w:type="spellStart"/>
-            <w:r>
-              <w:rPr>
-                <w:rFonts w:cs="Arial"/>
-              </w:rPr>
-              <w:t>reidirizzato</w:t>
-            </w:r>
-            <w:proofErr w:type="spellEnd"/>
-            <w:r>
-              <w:rPr>
-                <w:rFonts w:cs="Arial"/>
-              </w:rPr>
-              <w:t xml:space="preserve"> al catalogo</w:t>
+              <w:t>Il gestore viene reidirizzato al catalogo</w:t>
             </w:r>
             <w:r>
               <w:rPr>
@@ -14272,7 +13608,7 @@
     </w:p>
     <w:tbl>
       <w:tblPr>
-        <w:tblStyle w:val="Grigliatabella"/>
+        <w:tblStyle w:val="TableGrid"/>
         <w:tblW w:w="0" w:type="auto"/>
         <w:tblLook w:val="04A0" w:firstRow="1" w:lastRow="0" w:firstColumn="1" w:lastColumn="0" w:noHBand="0" w:noVBand="1"/>
       </w:tblPr>
@@ -14376,16 +13712,8 @@
               <w:rPr>
                 <w:rFonts w:cs="Arial"/>
               </w:rPr>
-              <w:t xml:space="preserve">Entry </w:t>
-            </w:r>
-            <w:proofErr w:type="spellStart"/>
-            <w:r>
-              <w:rPr>
-                <w:rFonts w:cs="Arial"/>
-              </w:rPr>
-              <w:t>conditions</w:t>
-            </w:r>
-            <w:proofErr w:type="spellEnd"/>
+              <w:t>Entry conditions</w:t>
+            </w:r>
           </w:p>
         </w:tc>
         <w:tc>
@@ -14484,27 +13812,14 @@
               <w:rPr>
                 <w:rFonts w:cs="Arial"/>
               </w:rPr>
+              <w:lastRenderedPageBreak/>
               <w:t>2.</w:t>
             </w:r>
             <w:r>
               <w:rPr>
                 <w:rFonts w:cs="Arial"/>
               </w:rPr>
-              <w:t xml:space="preserve">  Il sistema presenta un </w:t>
-            </w:r>
-            <w:proofErr w:type="spellStart"/>
-            <w:r>
-              <w:rPr>
-                <w:rFonts w:cs="Arial"/>
-              </w:rPr>
-              <w:t>form</w:t>
-            </w:r>
-            <w:proofErr w:type="spellEnd"/>
-            <w:r>
-              <w:rPr>
-                <w:rFonts w:cs="Arial"/>
-              </w:rPr>
-              <w:t xml:space="preserve"> di modifica, con campi come titolo, anno di uscita, genere e descrizione.</w:t>
+              <w:t xml:space="preserve">  Il sistema presenta un form di modifica, con campi come titolo, anno di uscita, genere e descrizione.</w:t>
             </w:r>
           </w:p>
           <w:p>
@@ -14536,7 +13851,6 @@
               <w:rPr>
                 <w:rFonts w:cs="Arial"/>
               </w:rPr>
-              <w:lastRenderedPageBreak/>
               <w:t>4.</w:t>
             </w:r>
             <w:r>
@@ -14603,16 +13917,8 @@
                 <w:rFonts w:cs="Arial"/>
               </w:rPr>
               <w:lastRenderedPageBreak/>
-              <w:t xml:space="preserve">Exit </w:t>
-            </w:r>
-            <w:proofErr w:type="spellStart"/>
-            <w:r>
-              <w:rPr>
-                <w:rFonts w:cs="Arial"/>
-              </w:rPr>
-              <w:t>conditions</w:t>
-            </w:r>
-            <w:proofErr w:type="spellEnd"/>
+              <w:t>Exit conditions</w:t>
+            </w:r>
           </w:p>
         </w:tc>
         <w:tc>
@@ -14770,7 +14076,7 @@
     </w:p>
     <w:tbl>
       <w:tblPr>
-        <w:tblStyle w:val="Grigliatabella"/>
+        <w:tblStyle w:val="TableGrid"/>
         <w:tblW w:w="0" w:type="auto"/>
         <w:tblLook w:val="04A0" w:firstRow="1" w:lastRow="0" w:firstColumn="1" w:lastColumn="0" w:noHBand="0" w:noVBand="1"/>
       </w:tblPr>
@@ -14886,16 +14192,8 @@
               <w:rPr>
                 <w:rFonts w:cs="Arial"/>
               </w:rPr>
-              <w:t xml:space="preserve">Entry </w:t>
-            </w:r>
-            <w:proofErr w:type="spellStart"/>
-            <w:r>
-              <w:rPr>
-                <w:rFonts w:cs="Arial"/>
-              </w:rPr>
-              <w:t>conditions</w:t>
-            </w:r>
-            <w:proofErr w:type="spellEnd"/>
+              <w:t>Entry conditions</w:t>
+            </w:r>
           </w:p>
         </w:tc>
         <w:tc>
@@ -15002,16 +14300,8 @@
               <w:rPr>
                 <w:rFonts w:cs="Arial"/>
               </w:rPr>
-              <w:t xml:space="preserve">Exit </w:t>
-            </w:r>
-            <w:proofErr w:type="spellStart"/>
-            <w:r>
-              <w:rPr>
-                <w:rFonts w:cs="Arial"/>
-              </w:rPr>
-              <w:t>conditions</w:t>
-            </w:r>
-            <w:proofErr w:type="spellEnd"/>
+              <w:t>Exit conditions</w:t>
+            </w:r>
           </w:p>
         </w:tc>
         <w:tc>
@@ -15035,21 +14325,7 @@
               <w:rPr>
                 <w:rFonts w:cs="Arial"/>
               </w:rPr>
-              <w:t xml:space="preserve"> rimane nel </w:t>
-            </w:r>
-            <w:proofErr w:type="spellStart"/>
-            <w:r>
-              <w:rPr>
-                <w:rFonts w:cs="Arial"/>
-              </w:rPr>
-              <w:t>form</w:t>
-            </w:r>
-            <w:proofErr w:type="spellEnd"/>
-            <w:r>
-              <w:rPr>
-                <w:rFonts w:cs="Arial"/>
-              </w:rPr>
-              <w:t xml:space="preserve"> da completare</w:t>
+              <w:t xml:space="preserve"> rimane nel form da completare</w:t>
             </w:r>
           </w:p>
         </w:tc>
@@ -15288,18 +14564,8 @@
           <w:b/>
           <w:bCs/>
         </w:rPr>
-        <w:t xml:space="preserve">SD01 – </w:t>
-      </w:r>
-      <w:proofErr w:type="spellStart"/>
-      <w:r>
-        <w:rPr>
-          <w:rFonts w:cs="Arial"/>
-          <w:b/>
-          <w:bCs/>
-        </w:rPr>
-        <w:t>LogIn</w:t>
-      </w:r>
-      <w:proofErr w:type="spellEnd"/>
+        <w:t>SD01 – LogIn</w:t>
+      </w:r>
     </w:p>
     <w:p>
       <w:pPr>
@@ -15369,25 +14635,7 @@
           <w:b/>
           <w:bCs/>
         </w:rPr>
-        <w:t xml:space="preserve">SD01.1 – </w:t>
-      </w:r>
-      <w:proofErr w:type="spellStart"/>
-      <w:r>
-        <w:rPr>
-          <w:rFonts w:cs="Arial"/>
-          <w:b/>
-          <w:bCs/>
-        </w:rPr>
-        <w:t>LogIn</w:t>
-      </w:r>
-      <w:proofErr w:type="spellEnd"/>
-      <w:r>
-        <w:rPr>
-          <w:rFonts w:cs="Arial"/>
-          <w:b/>
-          <w:bCs/>
-        </w:rPr>
-        <w:t xml:space="preserve"> Errato</w:t>
+        <w:t>SD01.1 – LogIn Errato</w:t>
       </w:r>
     </w:p>
     <w:p>
@@ -15459,18 +14707,8 @@
           <w:b/>
           <w:bCs/>
         </w:rPr>
-        <w:t xml:space="preserve">SD02 – </w:t>
-      </w:r>
-      <w:proofErr w:type="spellStart"/>
-      <w:r>
-        <w:rPr>
-          <w:rFonts w:cs="Arial"/>
-          <w:b/>
-          <w:bCs/>
-        </w:rPr>
-        <w:t>SignIn</w:t>
-      </w:r>
-      <w:proofErr w:type="spellEnd"/>
+        <w:t>SD02 – SignIn</w:t>
+      </w:r>
     </w:p>
     <w:p>
       <w:pPr>
@@ -15570,25 +14808,7 @@
           <w:b/>
           <w:bCs/>
         </w:rPr>
-        <w:t xml:space="preserve">SD02.1 – </w:t>
-      </w:r>
-      <w:proofErr w:type="spellStart"/>
-      <w:r>
-        <w:rPr>
-          <w:rFonts w:cs="Arial"/>
-          <w:b/>
-          <w:bCs/>
-        </w:rPr>
-        <w:t>SignIn</w:t>
-      </w:r>
-      <w:proofErr w:type="spellEnd"/>
-      <w:r>
-        <w:rPr>
-          <w:rFonts w:cs="Arial"/>
-          <w:b/>
-          <w:bCs/>
-        </w:rPr>
-        <w:t xml:space="preserve"> Errato</w:t>
+        <w:t>SD02.1 – SignIn Errato</w:t>
       </w:r>
     </w:p>
     <w:p>
@@ -15670,18 +14890,8 @@
           <w:bCs/>
         </w:rPr>
         <w:lastRenderedPageBreak/>
-        <w:t xml:space="preserve">SD03 – </w:t>
-      </w:r>
-      <w:proofErr w:type="spellStart"/>
-      <w:r>
-        <w:rPr>
-          <w:rFonts w:cs="Arial"/>
-          <w:b/>
-          <w:bCs/>
-        </w:rPr>
-        <w:t>LogOut</w:t>
-      </w:r>
-      <w:proofErr w:type="spellEnd"/>
+        <w:t>SD03 – LogOut</w:t>
+      </w:r>
     </w:p>
     <w:p>
       <w:pPr>
@@ -16754,7 +15964,7 @@
           <w:noProof/>
         </w:rPr>
         <w:drawing>
-          <wp:inline distT="0" distB="0" distL="0" distR="0" wp14:anchorId="576BF213" wp14:editId="0B1EAA9A">
+          <wp:inline distT="0" distB="0" distL="0" distR="0" wp14:anchorId="576BF213" wp14:editId="2F8457E5">
             <wp:extent cx="6120130" cy="1624965"/>
             <wp:effectExtent l="0" t="0" r="0" b="0"/>
             <wp:docPr id="995450447" name="Picture 2"/>
@@ -17767,25 +16977,7 @@
           <w:b/>
           <w:bCs/>
         </w:rPr>
-        <w:t xml:space="preserve">2.3.5 </w:t>
-      </w:r>
-      <w:proofErr w:type="spellStart"/>
-      <w:r>
-        <w:rPr>
-          <w:rFonts w:cs="Arial"/>
-          <w:b/>
-          <w:bCs/>
-        </w:rPr>
-        <w:t>Mock</w:t>
-      </w:r>
-      <w:proofErr w:type="spellEnd"/>
-      <w:r>
-        <w:rPr>
-          <w:rFonts w:cs="Arial"/>
-          <w:b/>
-          <w:bCs/>
-        </w:rPr>
-        <w:t>-ups</w:t>
+        <w:t>2.3.5 Mock-ups</w:t>
       </w:r>
     </w:p>
     <w:p>
@@ -18542,7 +17734,7 @@
 </file>
 
 <file path=word/numbering.xml><?xml version="1.0" encoding="utf-8"?>
-<w:numbering xmlns:wpc="http://schemas.microsoft.com/office/word/2010/wordprocessingCanvas" xmlns:cx="http://schemas.microsoft.com/office/drawing/2014/chartex" xmlns:cx1="http://schemas.microsoft.com/office/drawing/2015/9/8/chartex" xmlns:cx2="http://schemas.microsoft.com/office/drawing/2015/10/21/chartex" xmlns:cx3="http://schemas.microsoft.com/office/drawing/2016/5/9/chartex" xmlns:cx4="http://schemas.microsoft.com/office/drawing/2016/5/10/chartex" xmlns:cx5="http://schemas.microsoft.com/office/drawing/2016/5/11/chartex" xmlns:cx6="http://schemas.microsoft.com/office/drawing/2016/5/12/chartex" xmlns:cx7="http://schemas.microsoft.com/office/drawing/2016/5/13/chartex" xmlns:cx8="http://schemas.microsoft.com/office/drawing/2016/5/14/chartex" xmlns:mc="http://schemas.openxmlformats.org/markup-compatibility/2006" xmlns:aink="http://schemas.microsoft.com/office/drawing/2016/ink" xmlns:am3d="http://schemas.microsoft.com/office/drawing/2017/model3d" xmlns:o="urn:schemas-microsoft-com:office:office" xmlns:oel="http://schemas.microsoft.com/office/2019/extlst" xmlns:r="http://schemas.openxmlformats.org/officeDocument/2006/relationships" xmlns:m="http://schemas.openxmlformats.org/officeDocument/2006/math" xmlns:v="urn:schemas-microsoft-com:vml" xmlns:wp14="http://schemas.microsoft.com/office/word/2010/wordprocessingDrawing" xmlns:wp="http://schemas.openxmlformats.org/drawingml/2006/wordprocessingDrawing" xmlns:w10="urn:schemas-microsoft-com:office:word" xmlns:w="http://schemas.openxmlformats.org/wordprocessingml/2006/main" xmlns:w14="http://schemas.microsoft.com/office/word/2010/wordml" xmlns:w15="http://schemas.microsoft.com/office/word/2012/wordml" xmlns:w16cex="http://schemas.microsoft.com/office/word/2018/wordml/cex" xmlns:w16cid="http://schemas.microsoft.com/office/word/2016/wordml/cid" xmlns:w16="http://schemas.microsoft.com/office/word/2018/wordml" xmlns:w16du="http://schemas.microsoft.com/office/word/2023/wordml/word16du" xmlns:w16sdtdh="http://schemas.microsoft.com/office/word/2020/wordml/sdtdatahash" xmlns:w16se="http://schemas.microsoft.com/office/word/2015/wordml/symex" xmlns:wpg="http://schemas.microsoft.com/office/word/2010/wordprocessingGroup" xmlns:wpi="http://schemas.microsoft.com/office/word/2010/wordprocessingInk" xmlns:wne="http://schemas.microsoft.com/office/word/2006/wordml" xmlns:wps="http://schemas.microsoft.com/office/word/2010/wordprocessingShape" mc:Ignorable="w14 w15 w16se w16cid w16 w16cex w16sdtdh w16du wp14">
+<w:numbering xmlns:wpc="http://schemas.microsoft.com/office/word/2010/wordprocessingCanvas" xmlns:cx="http://schemas.microsoft.com/office/drawing/2014/chartex" xmlns:cx1="http://schemas.microsoft.com/office/drawing/2015/9/8/chartex" xmlns:cx2="http://schemas.microsoft.com/office/drawing/2015/10/21/chartex" xmlns:cx3="http://schemas.microsoft.com/office/drawing/2016/5/9/chartex" xmlns:cx4="http://schemas.microsoft.com/office/drawing/2016/5/10/chartex" xmlns:cx5="http://schemas.microsoft.com/office/drawing/2016/5/11/chartex" xmlns:cx6="http://schemas.microsoft.com/office/drawing/2016/5/12/chartex" xmlns:cx7="http://schemas.microsoft.com/office/drawing/2016/5/13/chartex" xmlns:cx8="http://schemas.microsoft.com/office/drawing/2016/5/14/chartex" xmlns:mc="http://schemas.openxmlformats.org/markup-compatibility/2006" xmlns:aink="http://schemas.microsoft.com/office/drawing/2016/ink" xmlns:am3d="http://schemas.microsoft.com/office/drawing/2017/model3d" xmlns:o="urn:schemas-microsoft-com:office:office" xmlns:oel="http://schemas.microsoft.com/office/2019/extlst" xmlns:r="http://schemas.openxmlformats.org/officeDocument/2006/relationships" xmlns:m="http://schemas.openxmlformats.org/officeDocument/2006/math" xmlns:v="urn:schemas-microsoft-com:vml" xmlns:wp14="http://schemas.microsoft.com/office/word/2010/wordprocessingDrawing" xmlns:wp="http://schemas.openxmlformats.org/drawingml/2006/wordprocessingDrawing" xmlns:w10="urn:schemas-microsoft-com:office:word" xmlns:w="http://schemas.openxmlformats.org/wordprocessingml/2006/main" xmlns:w14="http://schemas.microsoft.com/office/word/2010/wordml" xmlns:w15="http://schemas.microsoft.com/office/word/2012/wordml" xmlns:w16cex="http://schemas.microsoft.com/office/word/2018/wordml/cex" xmlns:w16cid="http://schemas.microsoft.com/office/word/2016/wordml/cid" xmlns:w16="http://schemas.microsoft.com/office/word/2018/wordml" xmlns:w16du="http://schemas.microsoft.com/office/word/2023/wordml/word16du" xmlns:w16sdtdh="http://schemas.microsoft.com/office/word/2020/wordml/sdtdatahash" xmlns:w16sdtfl="http://schemas.microsoft.com/office/word/2024/wordml/sdtformatlock" xmlns:w16se="http://schemas.microsoft.com/office/word/2015/wordml/symex" xmlns:wpg="http://schemas.microsoft.com/office/word/2010/wordprocessingGroup" xmlns:wpi="http://schemas.microsoft.com/office/word/2010/wordprocessingInk" xmlns:wne="http://schemas.microsoft.com/office/word/2006/wordml" xmlns:wps="http://schemas.microsoft.com/office/word/2010/wordprocessingShape" mc:Ignorable="w14 w15 w16se w16cid w16 w16cex w16sdtdh w16sdtfl w16du wp14">
   <w:abstractNum w:abstractNumId="0" w15:restartNumberingAfterBreak="0">
     <w:nsid w:val="02FA7182"/>
     <w:multiLevelType w:val="multilevel"/>
@@ -26847,7 +26039,7 @@
 </file>
 
 <file path=word/styles.xml><?xml version="1.0" encoding="utf-8"?>
-<w:styles xmlns:mc="http://schemas.openxmlformats.org/markup-compatibility/2006" xmlns:r="http://schemas.openxmlformats.org/officeDocument/2006/relationships" xmlns:w="http://schemas.openxmlformats.org/wordprocessingml/2006/main" xmlns:w14="http://schemas.microsoft.com/office/word/2010/wordml" xmlns:w15="http://schemas.microsoft.com/office/word/2012/wordml" xmlns:w16cex="http://schemas.microsoft.com/office/word/2018/wordml/cex" xmlns:w16cid="http://schemas.microsoft.com/office/word/2016/wordml/cid" xmlns:w16="http://schemas.microsoft.com/office/word/2018/wordml" xmlns:w16du="http://schemas.microsoft.com/office/word/2023/wordml/word16du" xmlns:w16sdtdh="http://schemas.microsoft.com/office/word/2020/wordml/sdtdatahash" xmlns:w16se="http://schemas.microsoft.com/office/word/2015/wordml/symex" mc:Ignorable="w14 w15 w16se w16cid w16 w16cex w16sdtdh w16du">
+<w:styles xmlns:mc="http://schemas.openxmlformats.org/markup-compatibility/2006" xmlns:r="http://schemas.openxmlformats.org/officeDocument/2006/relationships" xmlns:w="http://schemas.openxmlformats.org/wordprocessingml/2006/main" xmlns:w14="http://schemas.microsoft.com/office/word/2010/wordml" xmlns:w15="http://schemas.microsoft.com/office/word/2012/wordml" xmlns:w16cex="http://schemas.microsoft.com/office/word/2018/wordml/cex" xmlns:w16cid="http://schemas.microsoft.com/office/word/2016/wordml/cid" xmlns:w16="http://schemas.microsoft.com/office/word/2018/wordml" xmlns:w16du="http://schemas.microsoft.com/office/word/2023/wordml/word16du" xmlns:w16sdtdh="http://schemas.microsoft.com/office/word/2020/wordml/sdtdatahash" xmlns:w16sdtfl="http://schemas.microsoft.com/office/word/2024/wordml/sdtformatlock" xmlns:w16se="http://schemas.microsoft.com/office/word/2015/wordml/symex" mc:Ignorable="w14 w15 w16se w16cid w16 w16cex w16sdtdh w16sdtfl w16du">
   <w:docDefaults>
     <w:rPrDefault>
       <w:rPr>
@@ -27243,15 +26435,15 @@
     <w:lsdException w:name="Unresolved Mention" w:semiHidden="1" w:unhideWhenUsed="1"/>
     <w:lsdException w:name="Smart Link" w:semiHidden="1" w:unhideWhenUsed="1"/>
   </w:latentStyles>
-  <w:style w:type="paragraph" w:default="1" w:styleId="Normale">
+  <w:style w:type="paragraph" w:default="1" w:styleId="Normal">
     <w:name w:val="Normal"/>
     <w:qFormat/>
   </w:style>
-  <w:style w:type="paragraph" w:styleId="Titolo1">
+  <w:style w:type="paragraph" w:styleId="Heading1">
     <w:name w:val="heading 1"/>
-    <w:basedOn w:val="Normale"/>
-    <w:next w:val="Normale"/>
-    <w:link w:val="Titolo1Carattere"/>
+    <w:basedOn w:val="Normal"/>
+    <w:next w:val="Normal"/>
+    <w:link w:val="Heading1Char"/>
     <w:uiPriority w:val="9"/>
     <w:qFormat/>
     <w:rsid w:val="00354C9C"/>
@@ -27268,11 +26460,11 @@
       <w:szCs w:val="40"/>
     </w:rPr>
   </w:style>
-  <w:style w:type="paragraph" w:styleId="Titolo2">
+  <w:style w:type="paragraph" w:styleId="Heading2">
     <w:name w:val="heading 2"/>
-    <w:basedOn w:val="Normale"/>
-    <w:next w:val="Normale"/>
-    <w:link w:val="Titolo2Carattere"/>
+    <w:basedOn w:val="Normal"/>
+    <w:next w:val="Normal"/>
+    <w:link w:val="Heading2Char"/>
     <w:uiPriority w:val="9"/>
     <w:semiHidden/>
     <w:unhideWhenUsed/>
@@ -27291,11 +26483,11 @@
       <w:szCs w:val="32"/>
     </w:rPr>
   </w:style>
-  <w:style w:type="paragraph" w:styleId="Titolo3">
+  <w:style w:type="paragraph" w:styleId="Heading3">
     <w:name w:val="heading 3"/>
-    <w:basedOn w:val="Normale"/>
-    <w:next w:val="Normale"/>
-    <w:link w:val="Titolo3Carattere"/>
+    <w:basedOn w:val="Normal"/>
+    <w:next w:val="Normal"/>
+    <w:link w:val="Heading3Char"/>
     <w:uiPriority w:val="9"/>
     <w:unhideWhenUsed/>
     <w:qFormat/>
@@ -27313,11 +26505,11 @@
       <w:szCs w:val="28"/>
     </w:rPr>
   </w:style>
-  <w:style w:type="paragraph" w:styleId="Titolo4">
+  <w:style w:type="paragraph" w:styleId="Heading4">
     <w:name w:val="heading 4"/>
-    <w:basedOn w:val="Normale"/>
-    <w:next w:val="Normale"/>
-    <w:link w:val="Titolo4Carattere"/>
+    <w:basedOn w:val="Normal"/>
+    <w:next w:val="Normal"/>
+    <w:link w:val="Heading4Char"/>
     <w:uiPriority w:val="9"/>
     <w:unhideWhenUsed/>
     <w:qFormat/>
@@ -27335,11 +26527,11 @@
       <w:color w:val="0F4761" w:themeColor="accent1" w:themeShade="BF"/>
     </w:rPr>
   </w:style>
-  <w:style w:type="paragraph" w:styleId="Titolo5">
+  <w:style w:type="paragraph" w:styleId="Heading5">
     <w:name w:val="heading 5"/>
-    <w:basedOn w:val="Normale"/>
-    <w:next w:val="Normale"/>
-    <w:link w:val="Titolo5Carattere"/>
+    <w:basedOn w:val="Normal"/>
+    <w:next w:val="Normal"/>
+    <w:link w:val="Heading5Char"/>
     <w:uiPriority w:val="9"/>
     <w:semiHidden/>
     <w:unhideWhenUsed/>
@@ -27356,11 +26548,11 @@
       <w:color w:val="0F4761" w:themeColor="accent1" w:themeShade="BF"/>
     </w:rPr>
   </w:style>
-  <w:style w:type="paragraph" w:styleId="Titolo6">
+  <w:style w:type="paragraph" w:styleId="Heading6">
     <w:name w:val="heading 6"/>
-    <w:basedOn w:val="Normale"/>
-    <w:next w:val="Normale"/>
-    <w:link w:val="Titolo6Carattere"/>
+    <w:basedOn w:val="Normal"/>
+    <w:next w:val="Normal"/>
+    <w:link w:val="Heading6Char"/>
     <w:uiPriority w:val="9"/>
     <w:semiHidden/>
     <w:unhideWhenUsed/>
@@ -27379,11 +26571,11 @@
       <w:color w:val="595959" w:themeColor="text1" w:themeTint="A6"/>
     </w:rPr>
   </w:style>
-  <w:style w:type="paragraph" w:styleId="Titolo7">
+  <w:style w:type="paragraph" w:styleId="Heading7">
     <w:name w:val="heading 7"/>
-    <w:basedOn w:val="Normale"/>
-    <w:next w:val="Normale"/>
-    <w:link w:val="Titolo7Carattere"/>
+    <w:basedOn w:val="Normal"/>
+    <w:next w:val="Normal"/>
+    <w:link w:val="Heading7Char"/>
     <w:uiPriority w:val="9"/>
     <w:semiHidden/>
     <w:unhideWhenUsed/>
@@ -27400,11 +26592,11 @@
       <w:color w:val="595959" w:themeColor="text1" w:themeTint="A6"/>
     </w:rPr>
   </w:style>
-  <w:style w:type="paragraph" w:styleId="Titolo8">
+  <w:style w:type="paragraph" w:styleId="Heading8">
     <w:name w:val="heading 8"/>
-    <w:basedOn w:val="Normale"/>
-    <w:next w:val="Normale"/>
-    <w:link w:val="Titolo8Carattere"/>
+    <w:basedOn w:val="Normal"/>
+    <w:next w:val="Normal"/>
+    <w:link w:val="Heading8Char"/>
     <w:uiPriority w:val="9"/>
     <w:semiHidden/>
     <w:unhideWhenUsed/>
@@ -27423,11 +26615,11 @@
       <w:color w:val="272727" w:themeColor="text1" w:themeTint="D8"/>
     </w:rPr>
   </w:style>
-  <w:style w:type="paragraph" w:styleId="Titolo9">
+  <w:style w:type="paragraph" w:styleId="Heading9">
     <w:name w:val="heading 9"/>
-    <w:basedOn w:val="Normale"/>
-    <w:next w:val="Normale"/>
-    <w:link w:val="Titolo9Carattere"/>
+    <w:basedOn w:val="Normal"/>
+    <w:next w:val="Normal"/>
+    <w:link w:val="Heading9Char"/>
     <w:uiPriority w:val="9"/>
     <w:semiHidden/>
     <w:unhideWhenUsed/>
@@ -27444,13 +26636,13 @@
       <w:color w:val="272727" w:themeColor="text1" w:themeTint="D8"/>
     </w:rPr>
   </w:style>
-  <w:style w:type="character" w:default="1" w:styleId="Carpredefinitoparagrafo">
+  <w:style w:type="character" w:default="1" w:styleId="DefaultParagraphFont">
     <w:name w:val="Default Paragraph Font"/>
     <w:uiPriority w:val="1"/>
     <w:semiHidden/>
     <w:unhideWhenUsed/>
   </w:style>
-  <w:style w:type="table" w:default="1" w:styleId="Tabellanormale">
+  <w:style w:type="table" w:default="1" w:styleId="TableNormal">
     <w:name w:val="Normal Table"/>
     <w:uiPriority w:val="99"/>
     <w:semiHidden/>
@@ -27465,16 +26657,16 @@
       </w:tblCellMar>
     </w:tblPr>
   </w:style>
-  <w:style w:type="numbering" w:default="1" w:styleId="Nessunelenco">
+  <w:style w:type="numbering" w:default="1" w:styleId="NoList">
     <w:name w:val="No List"/>
     <w:uiPriority w:val="99"/>
     <w:semiHidden/>
     <w:unhideWhenUsed/>
   </w:style>
-  <w:style w:type="character" w:customStyle="1" w:styleId="Titolo1Carattere">
-    <w:name w:val="Titolo 1 Carattere"/>
-    <w:basedOn w:val="Carpredefinitoparagrafo"/>
-    <w:link w:val="Titolo1"/>
+  <w:style w:type="character" w:customStyle="1" w:styleId="Heading1Char">
+    <w:name w:val="Heading 1 Char"/>
+    <w:basedOn w:val="DefaultParagraphFont"/>
+    <w:link w:val="Heading1"/>
     <w:uiPriority w:val="9"/>
     <w:rsid w:val="00354C9C"/>
     <w:rPr>
@@ -27484,10 +26676,10 @@
       <w:szCs w:val="40"/>
     </w:rPr>
   </w:style>
-  <w:style w:type="character" w:customStyle="1" w:styleId="Titolo2Carattere">
-    <w:name w:val="Titolo 2 Carattere"/>
-    <w:basedOn w:val="Carpredefinitoparagrafo"/>
-    <w:link w:val="Titolo2"/>
+  <w:style w:type="character" w:customStyle="1" w:styleId="Heading2Char">
+    <w:name w:val="Heading 2 Char"/>
+    <w:basedOn w:val="DefaultParagraphFont"/>
+    <w:link w:val="Heading2"/>
     <w:uiPriority w:val="9"/>
     <w:semiHidden/>
     <w:rsid w:val="00354C9C"/>
@@ -27498,10 +26690,10 @@
       <w:szCs w:val="32"/>
     </w:rPr>
   </w:style>
-  <w:style w:type="character" w:customStyle="1" w:styleId="Titolo3Carattere">
-    <w:name w:val="Titolo 3 Carattere"/>
-    <w:basedOn w:val="Carpredefinitoparagrafo"/>
-    <w:link w:val="Titolo3"/>
+  <w:style w:type="character" w:customStyle="1" w:styleId="Heading3Char">
+    <w:name w:val="Heading 3 Char"/>
+    <w:basedOn w:val="DefaultParagraphFont"/>
+    <w:link w:val="Heading3"/>
     <w:uiPriority w:val="9"/>
     <w:rsid w:val="00354C9C"/>
     <w:rPr>
@@ -27511,10 +26703,10 @@
       <w:szCs w:val="28"/>
     </w:rPr>
   </w:style>
-  <w:style w:type="character" w:customStyle="1" w:styleId="Titolo4Carattere">
-    <w:name w:val="Titolo 4 Carattere"/>
-    <w:basedOn w:val="Carpredefinitoparagrafo"/>
-    <w:link w:val="Titolo4"/>
+  <w:style w:type="character" w:customStyle="1" w:styleId="Heading4Char">
+    <w:name w:val="Heading 4 Char"/>
+    <w:basedOn w:val="DefaultParagraphFont"/>
+    <w:link w:val="Heading4"/>
     <w:uiPriority w:val="9"/>
     <w:rsid w:val="00354C9C"/>
     <w:rPr>
@@ -27524,10 +26716,10 @@
       <w:color w:val="0F4761" w:themeColor="accent1" w:themeShade="BF"/>
     </w:rPr>
   </w:style>
-  <w:style w:type="character" w:customStyle="1" w:styleId="Titolo5Carattere">
-    <w:name w:val="Titolo 5 Carattere"/>
-    <w:basedOn w:val="Carpredefinitoparagrafo"/>
-    <w:link w:val="Titolo5"/>
+  <w:style w:type="character" w:customStyle="1" w:styleId="Heading5Char">
+    <w:name w:val="Heading 5 Char"/>
+    <w:basedOn w:val="DefaultParagraphFont"/>
+    <w:link w:val="Heading5"/>
     <w:uiPriority w:val="9"/>
     <w:semiHidden/>
     <w:rsid w:val="00354C9C"/>
@@ -27536,10 +26728,10 @@
       <w:color w:val="0F4761" w:themeColor="accent1" w:themeShade="BF"/>
     </w:rPr>
   </w:style>
-  <w:style w:type="character" w:customStyle="1" w:styleId="Titolo6Carattere">
-    <w:name w:val="Titolo 6 Carattere"/>
-    <w:basedOn w:val="Carpredefinitoparagrafo"/>
-    <w:link w:val="Titolo6"/>
+  <w:style w:type="character" w:customStyle="1" w:styleId="Heading6Char">
+    <w:name w:val="Heading 6 Char"/>
+    <w:basedOn w:val="DefaultParagraphFont"/>
+    <w:link w:val="Heading6"/>
     <w:uiPriority w:val="9"/>
     <w:semiHidden/>
     <w:rsid w:val="00354C9C"/>
@@ -27550,10 +26742,10 @@
       <w:color w:val="595959" w:themeColor="text1" w:themeTint="A6"/>
     </w:rPr>
   </w:style>
-  <w:style w:type="character" w:customStyle="1" w:styleId="Titolo7Carattere">
-    <w:name w:val="Titolo 7 Carattere"/>
-    <w:basedOn w:val="Carpredefinitoparagrafo"/>
-    <w:link w:val="Titolo7"/>
+  <w:style w:type="character" w:customStyle="1" w:styleId="Heading7Char">
+    <w:name w:val="Heading 7 Char"/>
+    <w:basedOn w:val="DefaultParagraphFont"/>
+    <w:link w:val="Heading7"/>
     <w:uiPriority w:val="9"/>
     <w:semiHidden/>
     <w:rsid w:val="00354C9C"/>
@@ -27562,10 +26754,10 @@
       <w:color w:val="595959" w:themeColor="text1" w:themeTint="A6"/>
     </w:rPr>
   </w:style>
-  <w:style w:type="character" w:customStyle="1" w:styleId="Titolo8Carattere">
-    <w:name w:val="Titolo 8 Carattere"/>
-    <w:basedOn w:val="Carpredefinitoparagrafo"/>
-    <w:link w:val="Titolo8"/>
+  <w:style w:type="character" w:customStyle="1" w:styleId="Heading8Char">
+    <w:name w:val="Heading 8 Char"/>
+    <w:basedOn w:val="DefaultParagraphFont"/>
+    <w:link w:val="Heading8"/>
     <w:uiPriority w:val="9"/>
     <w:semiHidden/>
     <w:rsid w:val="00354C9C"/>
@@ -27576,10 +26768,10 @@
       <w:color w:val="272727" w:themeColor="text1" w:themeTint="D8"/>
     </w:rPr>
   </w:style>
-  <w:style w:type="character" w:customStyle="1" w:styleId="Titolo9Carattere">
-    <w:name w:val="Titolo 9 Carattere"/>
-    <w:basedOn w:val="Carpredefinitoparagrafo"/>
-    <w:link w:val="Titolo9"/>
+  <w:style w:type="character" w:customStyle="1" w:styleId="Heading9Char">
+    <w:name w:val="Heading 9 Char"/>
+    <w:basedOn w:val="DefaultParagraphFont"/>
+    <w:link w:val="Heading9"/>
     <w:uiPriority w:val="9"/>
     <w:semiHidden/>
     <w:rsid w:val="00354C9C"/>
@@ -27588,11 +26780,11 @@
       <w:color w:val="272727" w:themeColor="text1" w:themeTint="D8"/>
     </w:rPr>
   </w:style>
-  <w:style w:type="paragraph" w:styleId="Titolo">
+  <w:style w:type="paragraph" w:styleId="Title">
     <w:name w:val="Title"/>
-    <w:basedOn w:val="Normale"/>
-    <w:next w:val="Normale"/>
-    <w:link w:val="TitoloCarattere"/>
+    <w:basedOn w:val="Normal"/>
+    <w:next w:val="Normal"/>
+    <w:link w:val="TitleChar"/>
     <w:uiPriority w:val="10"/>
     <w:qFormat/>
     <w:rsid w:val="00354C9C"/>
@@ -27608,10 +26800,10 @@
       <w:szCs w:val="56"/>
     </w:rPr>
   </w:style>
-  <w:style w:type="character" w:customStyle="1" w:styleId="TitoloCarattere">
-    <w:name w:val="Titolo Carattere"/>
-    <w:basedOn w:val="Carpredefinitoparagrafo"/>
-    <w:link w:val="Titolo"/>
+  <w:style w:type="character" w:customStyle="1" w:styleId="TitleChar">
+    <w:name w:val="Title Char"/>
+    <w:basedOn w:val="DefaultParagraphFont"/>
+    <w:link w:val="Title"/>
     <w:uiPriority w:val="10"/>
     <w:rsid w:val="00354C9C"/>
     <w:rPr>
@@ -27622,11 +26814,11 @@
       <w:szCs w:val="56"/>
     </w:rPr>
   </w:style>
-  <w:style w:type="paragraph" w:styleId="Sottotitolo">
+  <w:style w:type="paragraph" w:styleId="Subtitle">
     <w:name w:val="Subtitle"/>
-    <w:basedOn w:val="Normale"/>
-    <w:next w:val="Normale"/>
-    <w:link w:val="SottotitoloCarattere"/>
+    <w:basedOn w:val="Normal"/>
+    <w:next w:val="Normal"/>
+    <w:link w:val="SubtitleChar"/>
     <w:uiPriority w:val="11"/>
     <w:qFormat/>
     <w:rsid w:val="00354C9C"/>
@@ -27643,10 +26835,10 @@
       <w:szCs w:val="28"/>
     </w:rPr>
   </w:style>
-  <w:style w:type="character" w:customStyle="1" w:styleId="SottotitoloCarattere">
-    <w:name w:val="Sottotitolo Carattere"/>
-    <w:basedOn w:val="Carpredefinitoparagrafo"/>
-    <w:link w:val="Sottotitolo"/>
+  <w:style w:type="character" w:customStyle="1" w:styleId="SubtitleChar">
+    <w:name w:val="Subtitle Char"/>
+    <w:basedOn w:val="DefaultParagraphFont"/>
+    <w:link w:val="Subtitle"/>
     <w:uiPriority w:val="11"/>
     <w:rsid w:val="00354C9C"/>
     <w:rPr>
@@ -27657,11 +26849,11 @@
       <w:szCs w:val="28"/>
     </w:rPr>
   </w:style>
-  <w:style w:type="paragraph" w:styleId="Citazione">
+  <w:style w:type="paragraph" w:styleId="Quote">
     <w:name w:val="Quote"/>
-    <w:basedOn w:val="Normale"/>
-    <w:next w:val="Normale"/>
-    <w:link w:val="CitazioneCarattere"/>
+    <w:basedOn w:val="Normal"/>
+    <w:next w:val="Normal"/>
+    <w:link w:val="QuoteChar"/>
     <w:uiPriority w:val="29"/>
     <w:qFormat/>
     <w:rsid w:val="00354C9C"/>
@@ -27675,10 +26867,10 @@
       <w:color w:val="404040" w:themeColor="text1" w:themeTint="BF"/>
     </w:rPr>
   </w:style>
-  <w:style w:type="character" w:customStyle="1" w:styleId="CitazioneCarattere">
-    <w:name w:val="Citazione Carattere"/>
-    <w:basedOn w:val="Carpredefinitoparagrafo"/>
-    <w:link w:val="Citazione"/>
+  <w:style w:type="character" w:customStyle="1" w:styleId="QuoteChar">
+    <w:name w:val="Quote Char"/>
+    <w:basedOn w:val="DefaultParagraphFont"/>
+    <w:link w:val="Quote"/>
     <w:uiPriority w:val="29"/>
     <w:rsid w:val="00354C9C"/>
     <w:rPr>
@@ -27687,9 +26879,9 @@
       <w:color w:val="404040" w:themeColor="text1" w:themeTint="BF"/>
     </w:rPr>
   </w:style>
-  <w:style w:type="paragraph" w:styleId="Paragrafoelenco">
+  <w:style w:type="paragraph" w:styleId="ListParagraph">
     <w:name w:val="List Paragraph"/>
-    <w:basedOn w:val="Normale"/>
+    <w:basedOn w:val="Normal"/>
     <w:uiPriority w:val="34"/>
     <w:qFormat/>
     <w:rsid w:val="00354C9C"/>
@@ -27698,9 +26890,9 @@
       <w:contextualSpacing/>
     </w:pPr>
   </w:style>
-  <w:style w:type="character" w:styleId="Enfasiintensa">
+  <w:style w:type="character" w:styleId="IntenseEmphasis">
     <w:name w:val="Intense Emphasis"/>
-    <w:basedOn w:val="Carpredefinitoparagrafo"/>
+    <w:basedOn w:val="DefaultParagraphFont"/>
     <w:uiPriority w:val="21"/>
     <w:qFormat/>
     <w:rsid w:val="00354C9C"/>
@@ -27710,11 +26902,11 @@
       <w:color w:val="0F4761" w:themeColor="accent1" w:themeShade="BF"/>
     </w:rPr>
   </w:style>
-  <w:style w:type="paragraph" w:styleId="Citazioneintensa">
+  <w:style w:type="paragraph" w:styleId="IntenseQuote">
     <w:name w:val="Intense Quote"/>
-    <w:basedOn w:val="Normale"/>
-    <w:next w:val="Normale"/>
-    <w:link w:val="CitazioneintensaCarattere"/>
+    <w:basedOn w:val="Normal"/>
+    <w:next w:val="Normal"/>
+    <w:link w:val="IntenseQuoteChar"/>
     <w:uiPriority w:val="30"/>
     <w:qFormat/>
     <w:rsid w:val="00354C9C"/>
@@ -27733,10 +26925,10 @@
       <w:color w:val="0F4761" w:themeColor="accent1" w:themeShade="BF"/>
     </w:rPr>
   </w:style>
-  <w:style w:type="character" w:customStyle="1" w:styleId="CitazioneintensaCarattere">
-    <w:name w:val="Citazione intensa Carattere"/>
-    <w:basedOn w:val="Carpredefinitoparagrafo"/>
-    <w:link w:val="Citazioneintensa"/>
+  <w:style w:type="character" w:customStyle="1" w:styleId="IntenseQuoteChar">
+    <w:name w:val="Intense Quote Char"/>
+    <w:basedOn w:val="DefaultParagraphFont"/>
+    <w:link w:val="IntenseQuote"/>
     <w:uiPriority w:val="30"/>
     <w:rsid w:val="00354C9C"/>
     <w:rPr>
@@ -27745,9 +26937,9 @@
       <w:color w:val="0F4761" w:themeColor="accent1" w:themeShade="BF"/>
     </w:rPr>
   </w:style>
-  <w:style w:type="character" w:styleId="Riferimentointenso">
+  <w:style w:type="character" w:styleId="IntenseReference">
     <w:name w:val="Intense Reference"/>
-    <w:basedOn w:val="Carpredefinitoparagrafo"/>
+    <w:basedOn w:val="DefaultParagraphFont"/>
     <w:uiPriority w:val="32"/>
     <w:qFormat/>
     <w:rsid w:val="00354C9C"/>
@@ -27759,9 +26951,9 @@
       <w:spacing w:val="5"/>
     </w:rPr>
   </w:style>
-  <w:style w:type="paragraph" w:styleId="NormaleWeb">
+  <w:style w:type="paragraph" w:styleId="NormalWeb">
     <w:name w:val="Normal (Web)"/>
-    <w:basedOn w:val="Normale"/>
+    <w:basedOn w:val="Normal"/>
     <w:uiPriority w:val="99"/>
     <w:semiHidden/>
     <w:unhideWhenUsed/>
@@ -27776,9 +26968,9 @@
       <w14:ligatures w14:val="none"/>
     </w:rPr>
   </w:style>
-  <w:style w:type="table" w:styleId="Grigliatabella">
+  <w:style w:type="table" w:styleId="TableGrid">
     <w:name w:val="Table Grid"/>
-    <w:basedOn w:val="Tabellanormale"/>
+    <w:basedOn w:val="TableNormal"/>
     <w:uiPriority w:val="39"/>
     <w:rsid w:val="00521464"/>
     <w:pPr>
@@ -27797,7 +26989,7 @@
   </w:style>
   <w:style w:type="paragraph" w:customStyle="1" w:styleId="Contenutotabella">
     <w:name w:val="Contenuto tabella"/>
-    <w:basedOn w:val="Normale"/>
+    <w:basedOn w:val="Normal"/>
     <w:rsid w:val="000D4500"/>
     <w:pPr>
       <w:widowControl w:val="0"/>
@@ -27823,9 +27015,9 @@
       <w:bCs/>
     </w:rPr>
   </w:style>
-  <w:style w:type="paragraph" w:styleId="Sommario5">
+  <w:style w:type="paragraph" w:styleId="TOC5">
     <w:name w:val="toc 5"/>
-    <w:basedOn w:val="Normale"/>
+    <w:basedOn w:val="Normal"/>
     <w:semiHidden/>
     <w:rsid w:val="000D4500"/>
     <w:pPr>
@@ -27846,7 +27038,7 @@
   </w:style>
   <w:style w:type="paragraph" w:customStyle="1" w:styleId="Intestazioneindice">
     <w:name w:val="Intestazione indice"/>
-    <w:basedOn w:val="Normale"/>
+    <w:basedOn w:val="Normal"/>
     <w:rsid w:val="000D4500"/>
     <w:pPr>
       <w:keepNext/>
@@ -27865,9 +27057,9 @@
       <w14:ligatures w14:val="none"/>
     </w:rPr>
   </w:style>
-  <w:style w:type="character" w:styleId="Collegamentoipertestuale">
+  <w:style w:type="character" w:styleId="Hyperlink">
     <w:name w:val="Hyperlink"/>
-    <w:basedOn w:val="Carpredefinitoparagrafo"/>
+    <w:basedOn w:val="DefaultParagraphFont"/>
     <w:uiPriority w:val="99"/>
     <w:unhideWhenUsed/>
     <w:rsid w:val="00A312CA"/>
@@ -27876,9 +27068,9 @@
       <w:u w:val="single"/>
     </w:rPr>
   </w:style>
-  <w:style w:type="character" w:styleId="Menzionenonrisolta">
+  <w:style w:type="character" w:styleId="UnresolvedMention">
     <w:name w:val="Unresolved Mention"/>
-    <w:basedOn w:val="Carpredefinitoparagrafo"/>
+    <w:basedOn w:val="DefaultParagraphFont"/>
     <w:uiPriority w:val="99"/>
     <w:semiHidden/>
     <w:unhideWhenUsed/>

</xml_diff>

<commit_message>
modifiche use case + aggiornamento diagram moderatore
</commit_message>
<xml_diff>
--- a/Raw File/Requirement_Analysis_Rated.docx
+++ b/Raw File/Requirement_Analysis_Rated.docx
@@ -1,6 +1,6 @@
 
 <file path=word/document.xml><?xml version="1.0" encoding="utf-8"?>
-<w:document xmlns:wpc="http://schemas.microsoft.com/office/word/2010/wordprocessingCanvas" xmlns:cx="http://schemas.microsoft.com/office/drawing/2014/chartex" xmlns:cx1="http://schemas.microsoft.com/office/drawing/2015/9/8/chartex" xmlns:cx2="http://schemas.microsoft.com/office/drawing/2015/10/21/chartex" xmlns:cx3="http://schemas.microsoft.com/office/drawing/2016/5/9/chartex" xmlns:cx4="http://schemas.microsoft.com/office/drawing/2016/5/10/chartex" xmlns:cx5="http://schemas.microsoft.com/office/drawing/2016/5/11/chartex" xmlns:cx6="http://schemas.microsoft.com/office/drawing/2016/5/12/chartex" xmlns:cx7="http://schemas.microsoft.com/office/drawing/2016/5/13/chartex" xmlns:cx8="http://schemas.microsoft.com/office/drawing/2016/5/14/chartex" xmlns:mc="http://schemas.openxmlformats.org/markup-compatibility/2006" xmlns:aink="http://schemas.microsoft.com/office/drawing/2016/ink" xmlns:am3d="http://schemas.microsoft.com/office/drawing/2017/model3d" xmlns:o="urn:schemas-microsoft-com:office:office" xmlns:oel="http://schemas.microsoft.com/office/2019/extlst" xmlns:r="http://schemas.openxmlformats.org/officeDocument/2006/relationships" xmlns:m="http://schemas.openxmlformats.org/officeDocument/2006/math" xmlns:v="urn:schemas-microsoft-com:vml" xmlns:wp14="http://schemas.microsoft.com/office/word/2010/wordprocessingDrawing" xmlns:wp="http://schemas.openxmlformats.org/drawingml/2006/wordprocessingDrawing" xmlns:w10="urn:schemas-microsoft-com:office:word" xmlns:w="http://schemas.openxmlformats.org/wordprocessingml/2006/main" xmlns:w14="http://schemas.microsoft.com/office/word/2010/wordml" xmlns:w15="http://schemas.microsoft.com/office/word/2012/wordml" xmlns:w16cex="http://schemas.microsoft.com/office/word/2018/wordml/cex" xmlns:w16cid="http://schemas.microsoft.com/office/word/2016/wordml/cid" xmlns:w16="http://schemas.microsoft.com/office/word/2018/wordml" xmlns:w16du="http://schemas.microsoft.com/office/word/2023/wordml/word16du" xmlns:w16sdtdh="http://schemas.microsoft.com/office/word/2020/wordml/sdtdatahash" xmlns:w16sdtfl="http://schemas.microsoft.com/office/word/2024/wordml/sdtformatlock" xmlns:w16se="http://schemas.microsoft.com/office/word/2015/wordml/symex" xmlns:wpg="http://schemas.microsoft.com/office/word/2010/wordprocessingGroup" xmlns:wpi="http://schemas.microsoft.com/office/word/2010/wordprocessingInk" xmlns:wne="http://schemas.microsoft.com/office/word/2006/wordml" xmlns:wps="http://schemas.microsoft.com/office/word/2010/wordprocessingShape" mc:Ignorable="w14 w15 w16se w16cid w16 w16cex w16sdtdh w16sdtfl w16du wp14">
+<w:document xmlns:wpc="http://schemas.microsoft.com/office/word/2010/wordprocessingCanvas" xmlns:cx="http://schemas.microsoft.com/office/drawing/2014/chartex" xmlns:cx1="http://schemas.microsoft.com/office/drawing/2015/9/8/chartex" xmlns:cx2="http://schemas.microsoft.com/office/drawing/2015/10/21/chartex" xmlns:cx3="http://schemas.microsoft.com/office/drawing/2016/5/9/chartex" xmlns:cx4="http://schemas.microsoft.com/office/drawing/2016/5/10/chartex" xmlns:cx5="http://schemas.microsoft.com/office/drawing/2016/5/11/chartex" xmlns:cx6="http://schemas.microsoft.com/office/drawing/2016/5/12/chartex" xmlns:cx7="http://schemas.microsoft.com/office/drawing/2016/5/13/chartex" xmlns:cx8="http://schemas.microsoft.com/office/drawing/2016/5/14/chartex" xmlns:mc="http://schemas.openxmlformats.org/markup-compatibility/2006" xmlns:aink="http://schemas.microsoft.com/office/drawing/2016/ink" xmlns:am3d="http://schemas.microsoft.com/office/drawing/2017/model3d" xmlns:o="urn:schemas-microsoft-com:office:office" xmlns:oel="http://schemas.microsoft.com/office/2019/extlst" xmlns:r="http://schemas.openxmlformats.org/officeDocument/2006/relationships" xmlns:m="http://schemas.openxmlformats.org/officeDocument/2006/math" xmlns:v="urn:schemas-microsoft-com:vml" xmlns:wp14="http://schemas.microsoft.com/office/word/2010/wordprocessingDrawing" xmlns:wp="http://schemas.openxmlformats.org/drawingml/2006/wordprocessingDrawing" xmlns:w10="urn:schemas-microsoft-com:office:word" xmlns:w="http://schemas.openxmlformats.org/wordprocessingml/2006/main" xmlns:w14="http://schemas.microsoft.com/office/word/2010/wordml" xmlns:w15="http://schemas.microsoft.com/office/word/2012/wordml" xmlns:w16cex="http://schemas.microsoft.com/office/word/2018/wordml/cex" xmlns:w16cid="http://schemas.microsoft.com/office/word/2016/wordml/cid" xmlns:w16="http://schemas.microsoft.com/office/word/2018/wordml" xmlns:w16du="http://schemas.microsoft.com/office/word/2023/wordml/word16du" xmlns:w16sdtdh="http://schemas.microsoft.com/office/word/2020/wordml/sdtdatahash" xmlns:w16se="http://schemas.microsoft.com/office/word/2015/wordml/symex" xmlns:wpg="http://schemas.microsoft.com/office/word/2010/wordprocessingGroup" xmlns:wpi="http://schemas.microsoft.com/office/word/2010/wordprocessingInk" xmlns:wne="http://schemas.microsoft.com/office/word/2006/wordml" xmlns:wps="http://schemas.microsoft.com/office/word/2010/wordprocessingShape" mc:Ignorable="w14 w15 w16se w16cid w16 w16cex w16sdtdh w16du wp14">
   <w:body>
     <w:tbl>
       <w:tblPr>
@@ -171,6 +171,7 @@
           <w:sz w:val="36"/>
         </w:rPr>
       </w:pPr>
+      <w:proofErr w:type="spellStart"/>
       <w:r>
         <w:rPr>
           <w:rFonts w:ascii="Arial" w:hAnsi="Arial"/>
@@ -179,6 +180,7 @@
         </w:rPr>
         <w:t>Rated</w:t>
       </w:r>
+      <w:proofErr w:type="spellEnd"/>
       <w:r>
         <w:rPr>
           <w:rFonts w:ascii="Arial" w:hAnsi="Arial"/>
@@ -186,7 +188,24 @@
           <w:sz w:val="36"/>
         </w:rPr>
         <w:br/>
-        <w:t>Requirement Analysis</w:t>
+      </w:r>
+      <w:proofErr w:type="spellStart"/>
+      <w:r>
+        <w:rPr>
+          <w:rFonts w:ascii="Arial" w:hAnsi="Arial"/>
+          <w:b/>
+          <w:sz w:val="36"/>
+        </w:rPr>
+        <w:t>Requirement</w:t>
+      </w:r>
+      <w:proofErr w:type="spellEnd"/>
+      <w:r>
+        <w:rPr>
+          <w:rFonts w:ascii="Arial" w:hAnsi="Arial"/>
+          <w:b/>
+          <w:sz w:val="36"/>
+        </w:rPr>
+        <w:t xml:space="preserve"> Analysis</w:t>
       </w:r>
       <w:r>
         <w:rPr>
@@ -1101,13 +1120,23 @@
           <w:sz w:val="32"/>
         </w:rPr>
       </w:pPr>
+      <w:proofErr w:type="spellStart"/>
       <w:r>
         <w:rPr>
           <w:rFonts w:ascii="Arial" w:hAnsi="Arial"/>
           <w:b/>
           <w:sz w:val="32"/>
         </w:rPr>
-        <w:t>Revision History</w:t>
+        <w:t>Revision</w:t>
+      </w:r>
+      <w:proofErr w:type="spellEnd"/>
+      <w:r>
+        <w:rPr>
+          <w:rFonts w:ascii="Arial" w:hAnsi="Arial"/>
+          <w:b/>
+          <w:sz w:val="32"/>
+        </w:rPr>
+        <w:t xml:space="preserve"> History</w:t>
       </w:r>
     </w:p>
     <w:tbl>
@@ -1298,7 +1327,7 @@
           </w:tcPr>
           <w:p>
             <w:pPr>
-              <w:pStyle w:val="TOC5"/>
+              <w:pStyle w:val="Sommario5"/>
               <w:ind w:left="0"/>
               <w:rPr>
                 <w:sz w:val="20"/>
@@ -1309,7 +1338,21 @@
               <w:rPr>
                 <w:sz w:val="20"/>
               </w:rPr>
-              <w:t xml:space="preserve">Prima stesura completa del Requirement Analysis comprendente: </w:t>
+              <w:t xml:space="preserve">Prima stesura completa del </w:t>
+            </w:r>
+            <w:proofErr w:type="spellStart"/>
+            <w:r>
+              <w:rPr>
+                <w:sz w:val="20"/>
+              </w:rPr>
+              <w:t>Requirement</w:t>
+            </w:r>
+            <w:proofErr w:type="spellEnd"/>
+            <w:r>
+              <w:rPr>
+                <w:sz w:val="20"/>
+              </w:rPr>
+              <w:t xml:space="preserve"> Analysis comprendente: </w:t>
             </w:r>
             <w:r>
               <w:rPr>
@@ -1328,7 +1371,7 @@
           </w:p>
           <w:p>
             <w:pPr>
-              <w:pStyle w:val="TOC5"/>
+              <w:pStyle w:val="Sommario5"/>
               <w:ind w:left="0"/>
               <w:rPr>
                 <w:sz w:val="20"/>
@@ -1561,7 +1604,35 @@
               <w:rPr>
                 <w:sz w:val="20"/>
               </w:rPr>
-              <w:t xml:space="preserve"> Sequence Diagrams e Class Model</w:t>
+              <w:t xml:space="preserve"> </w:t>
+            </w:r>
+            <w:proofErr w:type="spellStart"/>
+            <w:r>
+              <w:rPr>
+                <w:sz w:val="20"/>
+              </w:rPr>
+              <w:t>Sequence</w:t>
+            </w:r>
+            <w:proofErr w:type="spellEnd"/>
+            <w:r>
+              <w:rPr>
+                <w:sz w:val="20"/>
+              </w:rPr>
+              <w:t xml:space="preserve"> </w:t>
+            </w:r>
+            <w:proofErr w:type="spellStart"/>
+            <w:r>
+              <w:rPr>
+                <w:sz w:val="20"/>
+              </w:rPr>
+              <w:t>Diagrams</w:t>
+            </w:r>
+            <w:proofErr w:type="spellEnd"/>
+            <w:r>
+              <w:rPr>
+                <w:sz w:val="20"/>
+              </w:rPr>
+              <w:t xml:space="preserve"> e Class Model</w:t>
             </w:r>
           </w:p>
         </w:tc>
@@ -1663,7 +1734,35 @@
               <w:rPr>
                 <w:sz w:val="20"/>
               </w:rPr>
-              <w:t>Modifiche significative di Sequence Diagrams e Class Model</w:t>
+              <w:t xml:space="preserve">Modifiche significative di </w:t>
+            </w:r>
+            <w:proofErr w:type="spellStart"/>
+            <w:r>
+              <w:rPr>
+                <w:sz w:val="20"/>
+              </w:rPr>
+              <w:t>Sequence</w:t>
+            </w:r>
+            <w:proofErr w:type="spellEnd"/>
+            <w:r>
+              <w:rPr>
+                <w:sz w:val="20"/>
+              </w:rPr>
+              <w:t xml:space="preserve"> </w:t>
+            </w:r>
+            <w:proofErr w:type="spellStart"/>
+            <w:r>
+              <w:rPr>
+                <w:sz w:val="20"/>
+              </w:rPr>
+              <w:t>Diagrams</w:t>
+            </w:r>
+            <w:proofErr w:type="spellEnd"/>
+            <w:r>
+              <w:rPr>
+                <w:sz w:val="20"/>
+              </w:rPr>
+              <w:t xml:space="preserve"> e Class Model</w:t>
             </w:r>
           </w:p>
         </w:tc>
@@ -1765,7 +1864,41 @@
               <w:rPr>
                 <w:sz w:val="20"/>
               </w:rPr>
-              <w:t>Ulteriori significative revisioni al Class Model, Sequence Diagram e Casi d’uso</w:t>
+              <w:t>Modifiche</w:t>
+            </w:r>
+            <w:r>
+              <w:rPr>
+                <w:sz w:val="20"/>
+              </w:rPr>
+              <w:t xml:space="preserve"> al Class Model, </w:t>
+            </w:r>
+            <w:proofErr w:type="spellStart"/>
+            <w:r>
+              <w:rPr>
+                <w:sz w:val="20"/>
+              </w:rPr>
+              <w:t>Sequence</w:t>
+            </w:r>
+            <w:proofErr w:type="spellEnd"/>
+            <w:r>
+              <w:rPr>
+                <w:sz w:val="20"/>
+              </w:rPr>
+              <w:t xml:space="preserve"> </w:t>
+            </w:r>
+            <w:proofErr w:type="spellStart"/>
+            <w:r>
+              <w:rPr>
+                <w:sz w:val="20"/>
+              </w:rPr>
+              <w:t>Diagram</w:t>
+            </w:r>
+            <w:proofErr w:type="spellEnd"/>
+            <w:r>
+              <w:rPr>
+                <w:sz w:val="20"/>
+              </w:rPr>
+              <w:t xml:space="preserve"> e Casi d’uso</w:t>
             </w:r>
           </w:p>
         </w:tc>
@@ -2813,11 +2946,19 @@
         </w:rPr>
         <w:t xml:space="preserve"> </w:t>
       </w:r>
+      <w:proofErr w:type="spellStart"/>
       <w:r>
         <w:rPr>
           <w:rFonts w:ascii="Times New Roman" w:hAnsi="Times New Roman" w:cs="Times New Roman"/>
         </w:rPr>
-        <w:t>Mock-ups</w:t>
+        <w:t>Mock</w:t>
+      </w:r>
+      <w:proofErr w:type="spellEnd"/>
+      <w:r>
+        <w:rPr>
+          <w:rFonts w:ascii="Times New Roman" w:hAnsi="Times New Roman" w:cs="Times New Roman"/>
+        </w:rPr>
+        <w:t>-ups</w:t>
       </w:r>
       <w:r>
         <w:rPr>
@@ -2937,11 +3078,33 @@
           <w:rFonts w:cs="Arial"/>
         </w:rPr>
       </w:pPr>
-      <w:r>
-        <w:rPr>
-          <w:rFonts w:cs="Arial"/>
-        </w:rPr>
-        <w:t>Rated è una piattaforma web destinata agli appassionati di cinema che desiderano condividere recensioni e opinioni sui film e interagire con una community di altri cinefili. Il sistema è stato progettato per favorire la creazione di contenuti di qualità attraverso un sistema di valutazione che mette in risalto le recensioni più apprezzate, facilitando una discussione costruttiva e interattiva. Gli utenti di Rated possono registrarsi, pubblicare recensioni, valutare quelle di altri membri e accedere a un sistema reputazionale che evidenzia i contenuti di qualità, dando visibilità ai recensori più attivi e apprezzati all'interno della community.</w:t>
+      <w:proofErr w:type="spellStart"/>
+      <w:r>
+        <w:rPr>
+          <w:rFonts w:cs="Arial"/>
+        </w:rPr>
+        <w:t>Rated</w:t>
+      </w:r>
+      <w:proofErr w:type="spellEnd"/>
+      <w:r>
+        <w:rPr>
+          <w:rFonts w:cs="Arial"/>
+        </w:rPr>
+        <w:t xml:space="preserve"> è una piattaforma web destinata agli appassionati di cinema che desiderano condividere recensioni e opinioni sui film e interagire con una community di altri cinefili. Il sistema è stato progettato per favorire la creazione di contenuti di qualità attraverso un sistema di valutazione che mette in risalto le recensioni più apprezzate, facilitando una discussione costruttiva e interattiva. Gli utenti di </w:t>
+      </w:r>
+      <w:proofErr w:type="spellStart"/>
+      <w:r>
+        <w:rPr>
+          <w:rFonts w:cs="Arial"/>
+        </w:rPr>
+        <w:t>Rated</w:t>
+      </w:r>
+      <w:proofErr w:type="spellEnd"/>
+      <w:r>
+        <w:rPr>
+          <w:rFonts w:cs="Arial"/>
+        </w:rPr>
+        <w:t xml:space="preserve"> possono registrarsi, pubblicare recensioni, valutare quelle di altri membri e accedere a un sistema reputazionale che evidenzia i contenuti di qualità, dando visibilità ai recensori più attivi e apprezzati all'interno della community.</w:t>
       </w:r>
     </w:p>
     <w:p>
@@ -2969,11 +3132,47 @@
           <w:rFonts w:cs="Arial"/>
         </w:rPr>
       </w:pPr>
-      <w:r>
-        <w:rPr>
-          <w:rFonts w:cs="Arial"/>
-        </w:rPr>
-        <w:t>Rated è sviluppata come una web application responsive che consente una navigazione agevole su dispositivi di ogni tipo, dallo smartphone al desktop. La piattaforma si distingue per il sistema di votazione delle recensioni e un’interfaccia utente intuitiva che guida l’utente nella consultazione, pubblicazione e valutazione dei contenuti. Rated mira a coinvolgere gli utenti attraverso strumenti social come commenti, votazioni e badge di merito, promuovendo un ambiente inclusivo e stimolante per la condivisione delle opinioni sui film.</w:t>
+      <w:proofErr w:type="spellStart"/>
+      <w:r>
+        <w:rPr>
+          <w:rFonts w:cs="Arial"/>
+        </w:rPr>
+        <w:t>Rated</w:t>
+      </w:r>
+      <w:proofErr w:type="spellEnd"/>
+      <w:r>
+        <w:rPr>
+          <w:rFonts w:cs="Arial"/>
+        </w:rPr>
+        <w:t xml:space="preserve"> è sviluppata come una web </w:t>
+      </w:r>
+      <w:proofErr w:type="spellStart"/>
+      <w:r>
+        <w:rPr>
+          <w:rFonts w:cs="Arial"/>
+        </w:rPr>
+        <w:t>application</w:t>
+      </w:r>
+      <w:proofErr w:type="spellEnd"/>
+      <w:r>
+        <w:rPr>
+          <w:rFonts w:cs="Arial"/>
+        </w:rPr>
+        <w:t xml:space="preserve"> responsive che consente una navigazione agevole su dispositivi di ogni tipo, dallo smartphone al desktop. La piattaforma si distingue per il sistema di votazione delle recensioni e un’interfaccia utente intuitiva che guida l’utente nella consultazione, pubblicazione e valutazione dei contenuti. </w:t>
+      </w:r>
+      <w:proofErr w:type="spellStart"/>
+      <w:r>
+        <w:rPr>
+          <w:rFonts w:cs="Arial"/>
+        </w:rPr>
+        <w:t>Rated</w:t>
+      </w:r>
+      <w:proofErr w:type="spellEnd"/>
+      <w:r>
+        <w:rPr>
+          <w:rFonts w:cs="Arial"/>
+        </w:rPr>
+        <w:t xml:space="preserve"> mira a coinvolgere gli utenti attraverso strumenti social come commenti, votazioni e badge di merito, promuovendo un ambiente inclusivo e stimolante per la condivisione delle opinioni sui film.</w:t>
       </w:r>
     </w:p>
     <w:p>
@@ -3157,6 +3356,8 @@
               </w:rPr>
               <w:t xml:space="preserve">                                 </w:t>
             </w:r>
+            <w:proofErr w:type="spellStart"/>
+            <w:proofErr w:type="gramStart"/>
             <w:r>
               <w:rPr>
                 <w:rFonts w:cs="Arial"/>
@@ -3173,7 +3374,15 @@
               <w:rPr>
                 <w:rFonts w:cs="Arial"/>
               </w:rPr>
-              <w:t>non funzionale</w:t>
+              <w:t>non</w:t>
+            </w:r>
+            <w:proofErr w:type="spellEnd"/>
+            <w:proofErr w:type="gramEnd"/>
+            <w:r>
+              <w:rPr>
+                <w:rFonts w:cs="Arial"/>
+              </w:rPr>
+              <w:t xml:space="preserve"> funzionale</w:t>
             </w:r>
           </w:p>
         </w:tc>
@@ -3224,8 +3433,16 @@
               <w:rPr>
                 <w:rFonts w:cs="Arial"/>
               </w:rPr>
-              <w:t>Use Case Diagram</w:t>
-            </w:r>
+              <w:t xml:space="preserve">Use Case </w:t>
+            </w:r>
+            <w:proofErr w:type="spellStart"/>
+            <w:r>
+              <w:rPr>
+                <w:rFonts w:cs="Arial"/>
+              </w:rPr>
+              <w:t>Diagram</w:t>
+            </w:r>
+            <w:proofErr w:type="spellEnd"/>
           </w:p>
         </w:tc>
       </w:tr>
@@ -3322,11 +3539,19 @@
               </w:rPr>
               <w:t xml:space="preserve">                                 </w:t>
             </w:r>
-            <w:r>
-              <w:rPr>
-                <w:rFonts w:cs="Arial"/>
-              </w:rPr>
-              <w:t>Exception Use Case</w:t>
+            <w:proofErr w:type="spellStart"/>
+            <w:r>
+              <w:rPr>
+                <w:rFonts w:cs="Arial"/>
+              </w:rPr>
+              <w:t>Exception</w:t>
+            </w:r>
+            <w:proofErr w:type="spellEnd"/>
+            <w:r>
+              <w:rPr>
+                <w:rFonts w:cs="Arial"/>
+              </w:rPr>
+              <w:t xml:space="preserve"> Use Case</w:t>
             </w:r>
           </w:p>
         </w:tc>
@@ -3833,7 +4058,35 @@
         <w:rPr>
           <w:rFonts w:cs="Arial"/>
         </w:rPr>
-        <w:t xml:space="preserve"> vengono ereditate dalle vari tipologie di utenti. Tuttavia gli </w:t>
+        <w:t xml:space="preserve"> vengono ereditate </w:t>
+      </w:r>
+      <w:proofErr w:type="gramStart"/>
+      <w:r>
+        <w:rPr>
+          <w:rFonts w:cs="Arial"/>
+        </w:rPr>
+        <w:t>dalle vari</w:t>
+      </w:r>
+      <w:proofErr w:type="gramEnd"/>
+      <w:r>
+        <w:rPr>
+          <w:rFonts w:cs="Arial"/>
+        </w:rPr>
+        <w:t xml:space="preserve"> tipologie di utenti. </w:t>
+      </w:r>
+      <w:proofErr w:type="gramStart"/>
+      <w:r>
+        <w:rPr>
+          <w:rFonts w:cs="Arial"/>
+        </w:rPr>
+        <w:t>Tuttavia</w:t>
+      </w:r>
+      <w:proofErr w:type="gramEnd"/>
+      <w:r>
+        <w:rPr>
+          <w:rFonts w:cs="Arial"/>
+        </w:rPr>
+        <w:t xml:space="preserve"> gli </w:t>
       </w:r>
       <w:r>
         <w:rPr>
@@ -3902,7 +4155,21 @@
         <w:rPr>
           <w:rFonts w:cs="Arial"/>
         </w:rPr>
-        <w:t>I requisiti funzionali descrivono le principali funzionalità di Rated.</w:t>
+        <w:t xml:space="preserve">I requisiti funzionali descrivono le principali funzionalità di </w:t>
+      </w:r>
+      <w:proofErr w:type="spellStart"/>
+      <w:r>
+        <w:rPr>
+          <w:rFonts w:cs="Arial"/>
+        </w:rPr>
+        <w:t>Rated</w:t>
+      </w:r>
+      <w:proofErr w:type="spellEnd"/>
+      <w:r>
+        <w:rPr>
+          <w:rFonts w:cs="Arial"/>
+        </w:rPr>
+        <w:t>.</w:t>
       </w:r>
     </w:p>
     <w:p>
@@ -4402,7 +4669,21 @@
         <w:rPr>
           <w:rFonts w:cs="Arial"/>
         </w:rPr>
-        <w:t xml:space="preserve"> Il sistema deve permettere agli utenti registrati di segnalare recensioni considerae inopportune</w:t>
+        <w:t xml:space="preserve"> Il sistema deve permettere agli utenti registrati di segnalare recensioni </w:t>
+      </w:r>
+      <w:proofErr w:type="spellStart"/>
+      <w:r>
+        <w:rPr>
+          <w:rFonts w:cs="Arial"/>
+        </w:rPr>
+        <w:t>considerae</w:t>
+      </w:r>
+      <w:proofErr w:type="spellEnd"/>
+      <w:r>
+        <w:rPr>
+          <w:rFonts w:cs="Arial"/>
+        </w:rPr>
+        <w:t xml:space="preserve"> inopportune</w:t>
       </w:r>
     </w:p>
     <w:p>
@@ -5323,7 +5604,21 @@
         <w:rPr>
           <w:rFonts w:cs="Arial"/>
         </w:rPr>
-        <w:t>Questa sezione descrive i principali scenari d'uso e i modelli di interazione all'interno di Rated, al fine di illustrare i flussi operativi e la gestione degli utenti e dei contenuti.</w:t>
+        <w:t xml:space="preserve">Questa sezione descrive i principali scenari d'uso e i modelli di interazione all'interno di </w:t>
+      </w:r>
+      <w:proofErr w:type="spellStart"/>
+      <w:r>
+        <w:rPr>
+          <w:rFonts w:cs="Arial"/>
+        </w:rPr>
+        <w:t>Rated</w:t>
+      </w:r>
+      <w:proofErr w:type="spellEnd"/>
+      <w:r>
+        <w:rPr>
+          <w:rFonts w:cs="Arial"/>
+        </w:rPr>
+        <w:t>, al fine di illustrare i flussi operativi e la gestione degli utenti e dei contenuti.</w:t>
       </w:r>
     </w:p>
     <w:p>
@@ -5355,7 +5650,21 @@
         <w:rPr>
           <w:rFonts w:cs="Arial"/>
         </w:rPr>
-        <w:t>Di seguito vengono descritti alcuni scenari tipici che coinvolgono gli utenti di Rated.</w:t>
+        <w:t xml:space="preserve">Di seguito vengono descritti alcuni scenari tipici che coinvolgono gli utenti di </w:t>
+      </w:r>
+      <w:proofErr w:type="spellStart"/>
+      <w:r>
+        <w:rPr>
+          <w:rFonts w:cs="Arial"/>
+        </w:rPr>
+        <w:t>Rated</w:t>
+      </w:r>
+      <w:proofErr w:type="spellEnd"/>
+      <w:r>
+        <w:rPr>
+          <w:rFonts w:cs="Arial"/>
+        </w:rPr>
+        <w:t>.</w:t>
       </w:r>
     </w:p>
     <w:p>
@@ -5431,7 +5740,49 @@
         <w:rPr>
           <w:rFonts w:cs="Arial"/>
         </w:rPr>
-        <w:t>: Un utente non registrato naviga sulla homepage di Rated e decide di creare un account per accedere alle funzionalità della community. L'utente clicca sul pulsante "Registrati" e inserisce i propri dati nel form, che comprende informazioni come nome, indirizzo email e password. Il sistema valida i dati inseriti e, in caso di successo, crea l’account e reindirizza l’utente alla homepage, dove ora può accedere come utente registrato.</w:t>
+        <w:t xml:space="preserve">: Un utente non registrato naviga sulla homepage di </w:t>
+      </w:r>
+      <w:proofErr w:type="spellStart"/>
+      <w:r>
+        <w:rPr>
+          <w:rFonts w:cs="Arial"/>
+        </w:rPr>
+        <w:t>Rated</w:t>
+      </w:r>
+      <w:proofErr w:type="spellEnd"/>
+      <w:r>
+        <w:rPr>
+          <w:rFonts w:cs="Arial"/>
+        </w:rPr>
+        <w:t xml:space="preserve"> e decide di creare un account per accedere alle funzionalità della community. L'utente clicca sul pulsante "Registrati" e inserisce i propri dati nel </w:t>
+      </w:r>
+      <w:proofErr w:type="spellStart"/>
+      <w:r>
+        <w:rPr>
+          <w:rFonts w:cs="Arial"/>
+        </w:rPr>
+        <w:t>form</w:t>
+      </w:r>
+      <w:proofErr w:type="spellEnd"/>
+      <w:r>
+        <w:rPr>
+          <w:rFonts w:cs="Arial"/>
+        </w:rPr>
+        <w:t xml:space="preserve">, che comprende informazioni come nome, indirizzo </w:t>
+      </w:r>
+      <w:proofErr w:type="gramStart"/>
+      <w:r>
+        <w:rPr>
+          <w:rFonts w:cs="Arial"/>
+        </w:rPr>
+        <w:t>email</w:t>
+      </w:r>
+      <w:proofErr w:type="gramEnd"/>
+      <w:r>
+        <w:rPr>
+          <w:rFonts w:cs="Arial"/>
+        </w:rPr>
+        <w:t xml:space="preserve"> e password. Il sistema valida i dati inseriti e, in caso di successo, crea l’account e reindirizza l’utente alla homepage, dove ora può accedere come utente registrato.</w:t>
       </w:r>
     </w:p>
     <w:p>
@@ -5890,7 +6241,7 @@
     </w:p>
     <w:tbl>
       <w:tblPr>
-        <w:tblStyle w:val="TableGrid"/>
+        <w:tblStyle w:val="Grigliatabella"/>
         <w:tblW w:w="0" w:type="auto"/>
         <w:tblLook w:val="04A0" w:firstRow="1" w:lastRow="0" w:firstColumn="1" w:lastColumn="0" w:noHBand="0" w:noVBand="1"/>
       </w:tblPr>
@@ -5929,12 +6280,14 @@
                 <w:rFonts w:cs="Arial"/>
               </w:rPr>
             </w:pPr>
+            <w:proofErr w:type="spellStart"/>
             <w:r>
               <w:rPr>
                 <w:rFonts w:cs="Arial"/>
               </w:rPr>
               <w:t>LogIn</w:t>
             </w:r>
+            <w:proofErr w:type="spellEnd"/>
           </w:p>
         </w:tc>
       </w:tr>
@@ -6000,8 +6353,16 @@
               <w:rPr>
                 <w:rFonts w:cs="Arial"/>
               </w:rPr>
-              <w:t>Entry conditions</w:t>
-            </w:r>
+              <w:t xml:space="preserve">Entry </w:t>
+            </w:r>
+            <w:proofErr w:type="spellStart"/>
+            <w:r>
+              <w:rPr>
+                <w:rFonts w:cs="Arial"/>
+              </w:rPr>
+              <w:t>conditions</w:t>
+            </w:r>
+            <w:proofErr w:type="spellEnd"/>
           </w:p>
         </w:tc>
         <w:tc>
@@ -6073,7 +6434,35 @@
               <w:rPr>
                 <w:rFonts w:cs="Arial"/>
               </w:rPr>
-              <w:t xml:space="preserve">2. Il sistema mostra la pagina contenente il form di log in, composto da campo email e campo password </w:t>
+              <w:t xml:space="preserve">2. Il sistema mostra la pagina contenente il </w:t>
+            </w:r>
+            <w:proofErr w:type="spellStart"/>
+            <w:r>
+              <w:rPr>
+                <w:rFonts w:cs="Arial"/>
+              </w:rPr>
+              <w:t>form</w:t>
+            </w:r>
+            <w:proofErr w:type="spellEnd"/>
+            <w:r>
+              <w:rPr>
+                <w:rFonts w:cs="Arial"/>
+              </w:rPr>
+              <w:t xml:space="preserve"> di log in, composto da campo </w:t>
+            </w:r>
+            <w:proofErr w:type="gramStart"/>
+            <w:r>
+              <w:rPr>
+                <w:rFonts w:cs="Arial"/>
+              </w:rPr>
+              <w:t>email</w:t>
+            </w:r>
+            <w:proofErr w:type="gramEnd"/>
+            <w:r>
+              <w:rPr>
+                <w:rFonts w:cs="Arial"/>
+              </w:rPr>
+              <w:t xml:space="preserve"> e campo password </w:t>
             </w:r>
           </w:p>
           <w:p>
@@ -6087,7 +6476,21 @@
               <w:rPr>
                 <w:rFonts w:cs="Arial"/>
               </w:rPr>
-              <w:t xml:space="preserve">3. L’utente inserisce email e password </w:t>
+              <w:t xml:space="preserve">3. L’utente inserisce </w:t>
+            </w:r>
+            <w:proofErr w:type="gramStart"/>
+            <w:r>
+              <w:rPr>
+                <w:rFonts w:cs="Arial"/>
+              </w:rPr>
+              <w:t>email</w:t>
+            </w:r>
+            <w:proofErr w:type="gramEnd"/>
+            <w:r>
+              <w:rPr>
+                <w:rFonts w:cs="Arial"/>
+              </w:rPr>
+              <w:t xml:space="preserve"> e password </w:t>
             </w:r>
           </w:p>
           <w:p>
@@ -6148,8 +6551,16 @@
               <w:rPr>
                 <w:rFonts w:cs="Arial"/>
               </w:rPr>
-              <w:t>Exit conditions</w:t>
-            </w:r>
+              <w:t xml:space="preserve">Exit </w:t>
+            </w:r>
+            <w:proofErr w:type="spellStart"/>
+            <w:r>
+              <w:rPr>
+                <w:rFonts w:cs="Arial"/>
+              </w:rPr>
+              <w:t>conditions</w:t>
+            </w:r>
+            <w:proofErr w:type="spellEnd"/>
           </w:p>
         </w:tc>
         <w:tc>
@@ -6269,7 +6680,7 @@
     </w:p>
     <w:tbl>
       <w:tblPr>
-        <w:tblStyle w:val="TableGrid"/>
+        <w:tblStyle w:val="Grigliatabella"/>
         <w:tblW w:w="0" w:type="auto"/>
         <w:tblLook w:val="04A0" w:firstRow="1" w:lastRow="0" w:firstColumn="1" w:lastColumn="0" w:noHBand="0" w:noVBand="1"/>
       </w:tblPr>
@@ -6309,12 +6720,14 @@
                 <w:rFonts w:cs="Arial"/>
               </w:rPr>
             </w:pPr>
+            <w:proofErr w:type="spellStart"/>
             <w:r>
               <w:rPr>
                 <w:rFonts w:cs="Arial"/>
               </w:rPr>
               <w:t>SignIn</w:t>
             </w:r>
+            <w:proofErr w:type="spellEnd"/>
           </w:p>
         </w:tc>
       </w:tr>
@@ -6380,8 +6793,16 @@
               <w:rPr>
                 <w:rFonts w:cs="Arial"/>
               </w:rPr>
-              <w:t>Entry conditions</w:t>
-            </w:r>
+              <w:t xml:space="preserve">Entry </w:t>
+            </w:r>
+            <w:proofErr w:type="spellStart"/>
+            <w:r>
+              <w:rPr>
+                <w:rFonts w:cs="Arial"/>
+              </w:rPr>
+              <w:t>conditions</w:t>
+            </w:r>
+            <w:proofErr w:type="spellEnd"/>
           </w:p>
         </w:tc>
         <w:tc>
@@ -6453,7 +6874,21 @@
               <w:rPr>
                 <w:rFonts w:cs="Arial"/>
               </w:rPr>
-              <w:t xml:space="preserve">2. L’utente clicca sul pulsante “Sign In” </w:t>
+              <w:t>2. L’utente clicca sul pulsante “</w:t>
+            </w:r>
+            <w:proofErr w:type="spellStart"/>
+            <w:r>
+              <w:rPr>
+                <w:rFonts w:cs="Arial"/>
+              </w:rPr>
+              <w:t>Sign</w:t>
+            </w:r>
+            <w:proofErr w:type="spellEnd"/>
+            <w:r>
+              <w:rPr>
+                <w:rFonts w:cs="Arial"/>
+              </w:rPr>
+              <w:t xml:space="preserve"> In” </w:t>
             </w:r>
           </w:p>
           <w:p>
@@ -6467,7 +6902,21 @@
               <w:rPr>
                 <w:rFonts w:cs="Arial"/>
               </w:rPr>
-              <w:t xml:space="preserve">3. Il sistema mostra la pagina contenente il form di registrazione, composto dai campi: </w:t>
+              <w:t xml:space="preserve">3. Il sistema mostra la pagina contenente il </w:t>
+            </w:r>
+            <w:proofErr w:type="spellStart"/>
+            <w:r>
+              <w:rPr>
+                <w:rFonts w:cs="Arial"/>
+              </w:rPr>
+              <w:t>form</w:t>
+            </w:r>
+            <w:proofErr w:type="spellEnd"/>
+            <w:r>
+              <w:rPr>
+                <w:rFonts w:cs="Arial"/>
+              </w:rPr>
+              <w:t xml:space="preserve"> di registrazione, composto dai campi: </w:t>
             </w:r>
             <w:r>
               <w:rPr>
@@ -6503,7 +6952,21 @@
               <w:rPr>
                 <w:rFonts w:cs="Arial"/>
               </w:rPr>
-              <w:t xml:space="preserve">, email e </w:t>
+              <w:t xml:space="preserve">, </w:t>
+            </w:r>
+            <w:proofErr w:type="gramStart"/>
+            <w:r>
+              <w:rPr>
+                <w:rFonts w:cs="Arial"/>
+              </w:rPr>
+              <w:t>email</w:t>
+            </w:r>
+            <w:proofErr w:type="gramEnd"/>
+            <w:r>
+              <w:rPr>
+                <w:rFonts w:cs="Arial"/>
+              </w:rPr>
+              <w:t xml:space="preserve"> e </w:t>
             </w:r>
             <w:r>
               <w:rPr>
@@ -6529,7 +6992,21 @@
               <w:rPr>
                 <w:rFonts w:cs="Arial"/>
               </w:rPr>
-              <w:t xml:space="preserve">4. L’utente compila il form con tutti i campi </w:t>
+              <w:t xml:space="preserve">4. L’utente compila il </w:t>
+            </w:r>
+            <w:proofErr w:type="spellStart"/>
+            <w:r>
+              <w:rPr>
+                <w:rFonts w:cs="Arial"/>
+              </w:rPr>
+              <w:t>form</w:t>
+            </w:r>
+            <w:proofErr w:type="spellEnd"/>
+            <w:r>
+              <w:rPr>
+                <w:rFonts w:cs="Arial"/>
+              </w:rPr>
+              <w:t xml:space="preserve"> con tutti i campi </w:t>
             </w:r>
           </w:p>
           <w:p>
@@ -6606,8 +7083,16 @@
               <w:rPr>
                 <w:rFonts w:cs="Arial"/>
               </w:rPr>
-              <w:t>Exit conditions</w:t>
-            </w:r>
+              <w:t xml:space="preserve">Exit </w:t>
+            </w:r>
+            <w:proofErr w:type="spellStart"/>
+            <w:r>
+              <w:rPr>
+                <w:rFonts w:cs="Arial"/>
+              </w:rPr>
+              <w:t>conditions</w:t>
+            </w:r>
+            <w:proofErr w:type="spellEnd"/>
           </w:p>
         </w:tc>
         <w:tc>
@@ -6665,7 +7150,21 @@
               <w:rPr>
                 <w:rFonts w:cs="Arial"/>
               </w:rPr>
-              <w:t xml:space="preserve">Al punto 6, se il sistema rileva che i dati inseriti non sono validi oppure che l’email è già registrata, </w:t>
+              <w:t xml:space="preserve">Al punto 6, se il sistema rileva che i dati inseriti non sono validi oppure che </w:t>
+            </w:r>
+            <w:proofErr w:type="gramStart"/>
+            <w:r>
+              <w:rPr>
+                <w:rFonts w:cs="Arial"/>
+              </w:rPr>
+              <w:t>l’email</w:t>
+            </w:r>
+            <w:proofErr w:type="gramEnd"/>
+            <w:r>
+              <w:rPr>
+                <w:rFonts w:cs="Arial"/>
+              </w:rPr>
+              <w:t xml:space="preserve"> è già registrata, </w:t>
             </w:r>
             <w:r>
               <w:rPr>
@@ -6743,7 +7242,7 @@
     </w:p>
     <w:tbl>
       <w:tblPr>
-        <w:tblStyle w:val="TableGrid"/>
+        <w:tblStyle w:val="Grigliatabella"/>
         <w:tblW w:w="0" w:type="auto"/>
         <w:tblLook w:val="04A0" w:firstRow="1" w:lastRow="0" w:firstColumn="1" w:lastColumn="0" w:noHBand="0" w:noVBand="1"/>
       </w:tblPr>
@@ -6853,8 +7352,16 @@
               <w:rPr>
                 <w:rFonts w:cs="Arial"/>
               </w:rPr>
-              <w:t>Entry conditions</w:t>
-            </w:r>
+              <w:t xml:space="preserve">Entry </w:t>
+            </w:r>
+            <w:proofErr w:type="spellStart"/>
+            <w:r>
+              <w:rPr>
+                <w:rFonts w:cs="Arial"/>
+              </w:rPr>
+              <w:t>conditions</w:t>
+            </w:r>
+            <w:proofErr w:type="spellEnd"/>
           </w:p>
         </w:tc>
         <w:tc>
@@ -6945,11 +7452,19 @@
               </w:rPr>
               <w:t xml:space="preserve"> </w:t>
             </w:r>
-            <w:r>
-              <w:rPr>
-                <w:rFonts w:cs="Arial"/>
-              </w:rPr>
-              <w:t>Ilsistema reindirizza l’utente alla homepage</w:t>
+            <w:proofErr w:type="spellStart"/>
+            <w:r>
+              <w:rPr>
+                <w:rFonts w:cs="Arial"/>
+              </w:rPr>
+              <w:t>Ilsistema</w:t>
+            </w:r>
+            <w:proofErr w:type="spellEnd"/>
+            <w:r>
+              <w:rPr>
+                <w:rFonts w:cs="Arial"/>
+              </w:rPr>
+              <w:t xml:space="preserve"> reindirizza l’utente alla homepage</w:t>
             </w:r>
           </w:p>
         </w:tc>
@@ -6970,8 +7485,16 @@
               <w:rPr>
                 <w:rFonts w:cs="Arial"/>
               </w:rPr>
-              <w:t>Exit conditions</w:t>
-            </w:r>
+              <w:t xml:space="preserve">Exit </w:t>
+            </w:r>
+            <w:proofErr w:type="spellStart"/>
+            <w:r>
+              <w:rPr>
+                <w:rFonts w:cs="Arial"/>
+              </w:rPr>
+              <w:t>conditions</w:t>
+            </w:r>
+            <w:proofErr w:type="spellEnd"/>
           </w:p>
         </w:tc>
         <w:tc>
@@ -7073,7 +7596,7 @@
     </w:p>
     <w:tbl>
       <w:tblPr>
-        <w:tblStyle w:val="TableGrid"/>
+        <w:tblStyle w:val="Grigliatabella"/>
         <w:tblW w:w="0" w:type="auto"/>
         <w:tblLook w:val="04A0" w:firstRow="1" w:lastRow="0" w:firstColumn="1" w:lastColumn="0" w:noHBand="0" w:noVBand="1"/>
       </w:tblPr>
@@ -7112,11 +7635,19 @@
                 <w:rFonts w:cs="Arial"/>
               </w:rPr>
             </w:pPr>
-            <w:r>
-              <w:rPr>
-                <w:rFonts w:cs="Arial"/>
-              </w:rPr>
-              <w:t>LogIn Errato</w:t>
+            <w:proofErr w:type="spellStart"/>
+            <w:r>
+              <w:rPr>
+                <w:rFonts w:cs="Arial"/>
+              </w:rPr>
+              <w:t>LogIn</w:t>
+            </w:r>
+            <w:proofErr w:type="spellEnd"/>
+            <w:r>
+              <w:rPr>
+                <w:rFonts w:cs="Arial"/>
+              </w:rPr>
+              <w:t xml:space="preserve"> Errato</w:t>
             </w:r>
           </w:p>
         </w:tc>
@@ -7183,8 +7714,16 @@
               <w:rPr>
                 <w:rFonts w:cs="Arial"/>
               </w:rPr>
-              <w:t>Entry conditions</w:t>
-            </w:r>
+              <w:t xml:space="preserve">Entry </w:t>
+            </w:r>
+            <w:proofErr w:type="spellStart"/>
+            <w:r>
+              <w:rPr>
+                <w:rFonts w:cs="Arial"/>
+              </w:rPr>
+              <w:t>conditions</w:t>
+            </w:r>
+            <w:proofErr w:type="spellEnd"/>
           </w:p>
         </w:tc>
         <w:tc>
@@ -7202,7 +7741,21 @@
               <w:rPr>
                 <w:rFonts w:cs="Arial"/>
               </w:rPr>
-              <w:t>Durante il LogIn (UC01) il sistema rileva che le credenziali inserite dall’utente non sono corrette</w:t>
+              <w:t xml:space="preserve">Durante il </w:t>
+            </w:r>
+            <w:proofErr w:type="spellStart"/>
+            <w:r>
+              <w:rPr>
+                <w:rFonts w:cs="Arial"/>
+              </w:rPr>
+              <w:t>LogIn</w:t>
+            </w:r>
+            <w:proofErr w:type="spellEnd"/>
+            <w:r>
+              <w:rPr>
+                <w:rFonts w:cs="Arial"/>
+              </w:rPr>
+              <w:t xml:space="preserve"> (UC01) il sistema rileva che le credenziali inserite dall’utente non sono corrette</w:t>
             </w:r>
           </w:p>
         </w:tc>
@@ -7263,8 +7816,16 @@
               <w:rPr>
                 <w:rFonts w:cs="Arial"/>
               </w:rPr>
-              <w:t>Exit conditions</w:t>
-            </w:r>
+              <w:t xml:space="preserve">Exit </w:t>
+            </w:r>
+            <w:proofErr w:type="spellStart"/>
+            <w:r>
+              <w:rPr>
+                <w:rFonts w:cs="Arial"/>
+              </w:rPr>
+              <w:t>conditions</w:t>
+            </w:r>
+            <w:proofErr w:type="spellEnd"/>
           </w:p>
         </w:tc>
         <w:tc>
@@ -7366,7 +7927,7 @@
     </w:p>
     <w:tbl>
       <w:tblPr>
-        <w:tblStyle w:val="TableGrid"/>
+        <w:tblStyle w:val="Grigliatabella"/>
         <w:tblW w:w="0" w:type="auto"/>
         <w:tblLook w:val="04A0" w:firstRow="1" w:lastRow="0" w:firstColumn="1" w:lastColumn="0" w:noHBand="0" w:noVBand="1"/>
       </w:tblPr>
@@ -7405,6 +7966,7 @@
                 <w:rFonts w:cs="Arial"/>
               </w:rPr>
             </w:pPr>
+            <w:proofErr w:type="spellStart"/>
             <w:r>
               <w:rPr>
                 <w:rFonts w:cs="Arial"/>
@@ -7415,7 +7977,14 @@
               <w:rPr>
                 <w:rFonts w:cs="Arial"/>
               </w:rPr>
-              <w:t>In Errato</w:t>
+              <w:t>In</w:t>
+            </w:r>
+            <w:proofErr w:type="spellEnd"/>
+            <w:r>
+              <w:rPr>
+                <w:rFonts w:cs="Arial"/>
+              </w:rPr>
+              <w:t xml:space="preserve"> Errato</w:t>
             </w:r>
           </w:p>
         </w:tc>
@@ -7482,8 +8051,16 @@
               <w:rPr>
                 <w:rFonts w:cs="Arial"/>
               </w:rPr>
-              <w:t>Entry conditions</w:t>
-            </w:r>
+              <w:t xml:space="preserve">Entry </w:t>
+            </w:r>
+            <w:proofErr w:type="spellStart"/>
+            <w:r>
+              <w:rPr>
+                <w:rFonts w:cs="Arial"/>
+              </w:rPr>
+              <w:t>conditions</w:t>
+            </w:r>
+            <w:proofErr w:type="spellEnd"/>
           </w:p>
         </w:tc>
         <w:tc>
@@ -7501,7 +8078,21 @@
               <w:rPr>
                 <w:rFonts w:cs="Arial"/>
               </w:rPr>
-              <w:t>Durante il SignIn (UC02) il sistema rileva che i dati inseriti dall’utente non sono corretti</w:t>
+              <w:t xml:space="preserve">Durante il </w:t>
+            </w:r>
+            <w:proofErr w:type="spellStart"/>
+            <w:r>
+              <w:rPr>
+                <w:rFonts w:cs="Arial"/>
+              </w:rPr>
+              <w:t>SignIn</w:t>
+            </w:r>
+            <w:proofErr w:type="spellEnd"/>
+            <w:r>
+              <w:rPr>
+                <w:rFonts w:cs="Arial"/>
+              </w:rPr>
+              <w:t xml:space="preserve"> (UC02) il sistema rileva che i dati inseriti dall’utente non sono corretti</w:t>
             </w:r>
           </w:p>
         </w:tc>
@@ -7561,8 +8152,16 @@
               <w:rPr>
                 <w:rFonts w:cs="Arial"/>
               </w:rPr>
-              <w:t>Exit conditions</w:t>
-            </w:r>
+              <w:t xml:space="preserve">Exit </w:t>
+            </w:r>
+            <w:proofErr w:type="spellStart"/>
+            <w:r>
+              <w:rPr>
+                <w:rFonts w:cs="Arial"/>
+              </w:rPr>
+              <w:t>conditions</w:t>
+            </w:r>
+            <w:proofErr w:type="spellEnd"/>
           </w:p>
         </w:tc>
         <w:tc>
@@ -7718,7 +8317,7 @@
         </w:rPr>
         <w:lastRenderedPageBreak/>
         <w:drawing>
-          <wp:inline distT="0" distB="0" distL="0" distR="0" wp14:anchorId="3CCA8A8E" wp14:editId="7DD00408">
+          <wp:inline distT="0" distB="0" distL="0" distR="0" wp14:anchorId="3CCA8A8E" wp14:editId="7EF4DFFE">
             <wp:extent cx="6120130" cy="2951480"/>
             <wp:effectExtent l="0" t="0" r="0" b="1270"/>
             <wp:docPr id="1095773659" name="Picture 2"/>
@@ -7838,7 +8437,7 @@
     </w:p>
     <w:tbl>
       <w:tblPr>
-        <w:tblStyle w:val="TableGrid"/>
+        <w:tblStyle w:val="Grigliatabella"/>
         <w:tblW w:w="0" w:type="auto"/>
         <w:tblLook w:val="04A0" w:firstRow="1" w:lastRow="0" w:firstColumn="1" w:lastColumn="0" w:noHBand="0" w:noVBand="1"/>
       </w:tblPr>
@@ -7921,7 +8520,7 @@
               <w:rPr>
                 <w:rFonts w:cs="Arial"/>
               </w:rPr>
-              <w:t>Utente (registrato o guest)</w:t>
+              <w:t xml:space="preserve">Utente </w:t>
             </w:r>
           </w:p>
         </w:tc>
@@ -7942,8 +8541,16 @@
               <w:rPr>
                 <w:rFonts w:cs="Arial"/>
               </w:rPr>
-              <w:t>Entry conditions</w:t>
-            </w:r>
+              <w:t xml:space="preserve">Entry </w:t>
+            </w:r>
+            <w:proofErr w:type="spellStart"/>
+            <w:r>
+              <w:rPr>
+                <w:rFonts w:cs="Arial"/>
+              </w:rPr>
+              <w:t>conditions</w:t>
+            </w:r>
+            <w:proofErr w:type="spellEnd"/>
           </w:p>
         </w:tc>
         <w:tc>
@@ -8083,8 +8690,16 @@
               <w:rPr>
                 <w:rFonts w:cs="Arial"/>
               </w:rPr>
-              <w:t>Exit conditions</w:t>
-            </w:r>
+              <w:t xml:space="preserve">Exit </w:t>
+            </w:r>
+            <w:proofErr w:type="spellStart"/>
+            <w:r>
+              <w:rPr>
+                <w:rFonts w:cs="Arial"/>
+              </w:rPr>
+              <w:t>conditions</w:t>
+            </w:r>
+            <w:proofErr w:type="spellEnd"/>
           </w:p>
         </w:tc>
         <w:tc>
@@ -8202,7 +8817,7 @@
     </w:p>
     <w:tbl>
       <w:tblPr>
-        <w:tblStyle w:val="TableGrid"/>
+        <w:tblStyle w:val="Grigliatabella"/>
         <w:tblW w:w="0" w:type="auto"/>
         <w:tblLook w:val="04A0" w:firstRow="1" w:lastRow="0" w:firstColumn="1" w:lastColumn="0" w:noHBand="0" w:noVBand="1"/>
       </w:tblPr>
@@ -8285,7 +8900,7 @@
               <w:rPr>
                 <w:rFonts w:cs="Arial"/>
               </w:rPr>
-              <w:t>Utente (registrato o guest)</w:t>
+              <w:t xml:space="preserve">Utente </w:t>
             </w:r>
           </w:p>
         </w:tc>
@@ -8306,8 +8921,16 @@
               <w:rPr>
                 <w:rFonts w:cs="Arial"/>
               </w:rPr>
-              <w:t>Entry conditions</w:t>
-            </w:r>
+              <w:t xml:space="preserve">Entry </w:t>
+            </w:r>
+            <w:proofErr w:type="spellStart"/>
+            <w:r>
+              <w:rPr>
+                <w:rFonts w:cs="Arial"/>
+              </w:rPr>
+              <w:t>conditions</w:t>
+            </w:r>
+            <w:proofErr w:type="spellEnd"/>
           </w:p>
         </w:tc>
         <w:tc>
@@ -8413,8 +9036,16 @@
               <w:rPr>
                 <w:rFonts w:cs="Arial"/>
               </w:rPr>
-              <w:t>Presente nell’header</w:t>
-            </w:r>
+              <w:t>Presente nell’</w:t>
+            </w:r>
+            <w:proofErr w:type="spellStart"/>
+            <w:r>
+              <w:rPr>
+                <w:rFonts w:cs="Arial"/>
+              </w:rPr>
+              <w:t>header</w:t>
+            </w:r>
+            <w:proofErr w:type="spellEnd"/>
             <w:r>
               <w:rPr>
                 <w:rFonts w:cs="Arial"/>
@@ -8471,8 +9102,16 @@
               <w:rPr>
                 <w:rFonts w:cs="Arial"/>
               </w:rPr>
-              <w:t>Exit conditions</w:t>
-            </w:r>
+              <w:t xml:space="preserve">Exit </w:t>
+            </w:r>
+            <w:proofErr w:type="spellStart"/>
+            <w:r>
+              <w:rPr>
+                <w:rFonts w:cs="Arial"/>
+              </w:rPr>
+              <w:t>conditions</w:t>
+            </w:r>
+            <w:proofErr w:type="spellEnd"/>
           </w:p>
         </w:tc>
         <w:tc>
@@ -8592,7 +9231,7 @@
     </w:p>
     <w:tbl>
       <w:tblPr>
-        <w:tblStyle w:val="TableGrid"/>
+        <w:tblStyle w:val="Grigliatabella"/>
         <w:tblW w:w="0" w:type="auto"/>
         <w:tblLook w:val="04A0" w:firstRow="1" w:lastRow="0" w:firstColumn="1" w:lastColumn="0" w:noHBand="0" w:noVBand="1"/>
       </w:tblPr>
@@ -8675,7 +9314,7 @@
               <w:rPr>
                 <w:rFonts w:cs="Arial"/>
               </w:rPr>
-              <w:t>Utente (registrato o guest)</w:t>
+              <w:t xml:space="preserve">Utente </w:t>
             </w:r>
           </w:p>
         </w:tc>
@@ -8696,8 +9335,16 @@
               <w:rPr>
                 <w:rFonts w:cs="Arial"/>
               </w:rPr>
-              <w:t>Entry conditions</w:t>
-            </w:r>
+              <w:t xml:space="preserve">Entry </w:t>
+            </w:r>
+            <w:proofErr w:type="spellStart"/>
+            <w:r>
+              <w:rPr>
+                <w:rFonts w:cs="Arial"/>
+              </w:rPr>
+              <w:t>conditions</w:t>
+            </w:r>
+            <w:proofErr w:type="spellEnd"/>
           </w:p>
         </w:tc>
         <w:tc>
@@ -8820,7 +9467,21 @@
               <w:rPr>
                 <w:rFonts w:cs="Arial"/>
               </w:rPr>
-              <w:t>la pagina del dettagli del film, contenente tutte le informazioni che lo descrivono e le annesse recensioni.</w:t>
+              <w:t xml:space="preserve">la pagina </w:t>
+            </w:r>
+            <w:proofErr w:type="gramStart"/>
+            <w:r>
+              <w:rPr>
+                <w:rFonts w:cs="Arial"/>
+              </w:rPr>
+              <w:t>del dettagli</w:t>
+            </w:r>
+            <w:proofErr w:type="gramEnd"/>
+            <w:r>
+              <w:rPr>
+                <w:rFonts w:cs="Arial"/>
+              </w:rPr>
+              <w:t xml:space="preserve"> del film, contenente tutte le informazioni che lo descrivono e le annesse recensioni.</w:t>
             </w:r>
           </w:p>
         </w:tc>
@@ -8841,8 +9502,16 @@
               <w:rPr>
                 <w:rFonts w:cs="Arial"/>
               </w:rPr>
-              <w:t>Exit conditions</w:t>
-            </w:r>
+              <w:t xml:space="preserve">Exit </w:t>
+            </w:r>
+            <w:proofErr w:type="spellStart"/>
+            <w:r>
+              <w:rPr>
+                <w:rFonts w:cs="Arial"/>
+              </w:rPr>
+              <w:t>conditions</w:t>
+            </w:r>
+            <w:proofErr w:type="spellEnd"/>
           </w:p>
         </w:tc>
         <w:tc>
@@ -8970,7 +9639,7 @@
     </w:p>
     <w:tbl>
       <w:tblPr>
-        <w:tblStyle w:val="TableGrid"/>
+        <w:tblStyle w:val="Grigliatabella"/>
         <w:tblW w:w="0" w:type="auto"/>
         <w:tblLook w:val="04A0" w:firstRow="1" w:lastRow="0" w:firstColumn="1" w:lastColumn="0" w:noHBand="0" w:noVBand="1"/>
       </w:tblPr>
@@ -9055,24 +9724,6 @@
               </w:rPr>
               <w:t xml:space="preserve">Utente </w:t>
             </w:r>
-            <w:r>
-              <w:rPr>
-                <w:rFonts w:cs="Arial"/>
-              </w:rPr>
-              <w:t>(R</w:t>
-            </w:r>
-            <w:r>
-              <w:rPr>
-                <w:rFonts w:cs="Arial"/>
-              </w:rPr>
-              <w:t>egistrato</w:t>
-            </w:r>
-            <w:r>
-              <w:rPr>
-                <w:rFonts w:cs="Arial"/>
-              </w:rPr>
-              <w:t xml:space="preserve"> o Guest)</w:t>
-            </w:r>
           </w:p>
         </w:tc>
       </w:tr>
@@ -9092,8 +9743,16 @@
               <w:rPr>
                 <w:rFonts w:cs="Arial"/>
               </w:rPr>
-              <w:t>Entry conditions</w:t>
-            </w:r>
+              <w:t xml:space="preserve">Entry </w:t>
+            </w:r>
+            <w:proofErr w:type="spellStart"/>
+            <w:r>
+              <w:rPr>
+                <w:rFonts w:cs="Arial"/>
+              </w:rPr>
+              <w:t>conditions</w:t>
+            </w:r>
+            <w:proofErr w:type="spellEnd"/>
           </w:p>
         </w:tc>
         <w:tc>
@@ -9173,7 +9832,21 @@
               <w:rPr>
                 <w:rFonts w:cs="Arial"/>
               </w:rPr>
-              <w:t xml:space="preserve">nell’header </w:t>
+              <w:t>nell’</w:t>
+            </w:r>
+            <w:proofErr w:type="spellStart"/>
+            <w:r>
+              <w:rPr>
+                <w:rFonts w:cs="Arial"/>
+              </w:rPr>
+              <w:t>header</w:t>
+            </w:r>
+            <w:proofErr w:type="spellEnd"/>
+            <w:r>
+              <w:rPr>
+                <w:rFonts w:cs="Arial"/>
+              </w:rPr>
+              <w:t xml:space="preserve"> </w:t>
             </w:r>
             <w:r>
               <w:rPr>
@@ -9184,6 +9857,7 @@
           </w:p>
           <w:p>
             <w:pPr>
+              <w:jc w:val="both"/>
               <w:rPr>
                 <w:rFonts w:cs="Arial"/>
               </w:rPr>
@@ -9211,6 +9885,66 @@
                 <w:rFonts w:cs="Arial"/>
               </w:rPr>
               <w:t>Se l’utente è il proprietario del profilo, può vedere opzioni aggiuntive come "Modifica Profilo" o "Impostazioni Account".</w:t>
+            </w:r>
+            <w:r>
+              <w:rPr>
+                <w:rFonts w:cs="Arial"/>
+              </w:rPr>
+              <w:t xml:space="preserve"> </w:t>
+            </w:r>
+            <w:r>
+              <w:rPr>
+                <w:rFonts w:cs="Arial"/>
+              </w:rPr>
+              <w:t>Se l’utente è</w:t>
+            </w:r>
+            <w:r>
+              <w:rPr>
+                <w:rFonts w:cs="Arial"/>
+              </w:rPr>
+              <w:t xml:space="preserve"> un moderatore</w:t>
+            </w:r>
+            <w:r>
+              <w:rPr>
+                <w:rFonts w:cs="Arial"/>
+              </w:rPr>
+              <w:t>, può vedere opzioni aggiuntive come "</w:t>
+            </w:r>
+            <w:r>
+              <w:rPr>
+                <w:rFonts w:cs="Arial"/>
+              </w:rPr>
+              <w:t>Limita</w:t>
+            </w:r>
+            <w:r>
+              <w:rPr>
+                <w:rFonts w:cs="Arial"/>
+              </w:rPr>
+              <w:t xml:space="preserve"> Profilo" </w:t>
+            </w:r>
+            <w:r>
+              <w:rPr>
+                <w:rFonts w:cs="Arial"/>
+              </w:rPr>
+              <w:t>o</w:t>
+            </w:r>
+            <w:r>
+              <w:rPr>
+                <w:rFonts w:cs="Arial"/>
+              </w:rPr>
+              <w:t xml:space="preserve"> "</w:t>
+            </w:r>
+            <w:r>
+              <w:rPr>
+                <w:rFonts w:cs="Arial"/>
+              </w:rPr>
+              <w:t>Rimuovi Recensione</w:t>
+            </w:r>
+            <w:r>
+              <w:rPr>
+                <w:rFonts w:cs="Arial"/>
+              </w:rPr>
+              <w:t>".</w:t>
             </w:r>
           </w:p>
         </w:tc>
@@ -9231,8 +9965,16 @@
               <w:rPr>
                 <w:rFonts w:cs="Arial"/>
               </w:rPr>
-              <w:t>Exit conditions</w:t>
-            </w:r>
+              <w:t xml:space="preserve">Exit </w:t>
+            </w:r>
+            <w:proofErr w:type="spellStart"/>
+            <w:r>
+              <w:rPr>
+                <w:rFonts w:cs="Arial"/>
+              </w:rPr>
+              <w:t>conditions</w:t>
+            </w:r>
+            <w:proofErr w:type="spellEnd"/>
           </w:p>
         </w:tc>
         <w:tc>
@@ -9314,7 +10056,6 @@
           <w:b/>
           <w:bCs/>
         </w:rPr>
-        <w:lastRenderedPageBreak/>
         <w:t>UC0</w:t>
       </w:r>
       <w:r>
@@ -9336,7 +10077,7 @@
     </w:p>
     <w:tbl>
       <w:tblPr>
-        <w:tblStyle w:val="TableGrid"/>
+        <w:tblStyle w:val="Grigliatabella"/>
         <w:tblW w:w="0" w:type="auto"/>
         <w:tblLook w:val="04A0" w:firstRow="1" w:lastRow="0" w:firstColumn="1" w:lastColumn="0" w:noHBand="0" w:noVBand="1"/>
       </w:tblPr>
@@ -9419,7 +10160,25 @@
               <w:rPr>
                 <w:rFonts w:cs="Arial"/>
               </w:rPr>
-              <w:t>Utente registrato</w:t>
+              <w:t xml:space="preserve">Utente </w:t>
+            </w:r>
+            <w:r>
+              <w:rPr>
+                <w:rFonts w:cs="Arial"/>
+              </w:rPr>
+              <w:t>R</w:t>
+            </w:r>
+            <w:r>
+              <w:rPr>
+                <w:rFonts w:cs="Arial"/>
+              </w:rPr>
+              <w:t>e</w:t>
+            </w:r>
+            <w:r>
+              <w:rPr>
+                <w:rFonts w:cs="Arial"/>
+              </w:rPr>
+              <w:t>censore</w:t>
             </w:r>
           </w:p>
         </w:tc>
@@ -9440,8 +10199,16 @@
               <w:rPr>
                 <w:rFonts w:cs="Arial"/>
               </w:rPr>
-              <w:t>Entry conditions</w:t>
-            </w:r>
+              <w:t xml:space="preserve">Entry </w:t>
+            </w:r>
+            <w:proofErr w:type="spellStart"/>
+            <w:r>
+              <w:rPr>
+                <w:rFonts w:cs="Arial"/>
+              </w:rPr>
+              <w:t>conditions</w:t>
+            </w:r>
+            <w:proofErr w:type="spellEnd"/>
           </w:p>
         </w:tc>
         <w:tc>
@@ -9522,7 +10289,21 @@
               <w:rPr>
                 <w:rFonts w:cs="Arial"/>
               </w:rPr>
-              <w:t xml:space="preserve"> Il sistema visualizza il form di recensione, composto da un campo per il testo e un'opzione per la valutazione numerica (es. da 1 a 5 stelle).</w:t>
+              <w:t xml:space="preserve"> Il sistema visualizza il </w:t>
+            </w:r>
+            <w:proofErr w:type="spellStart"/>
+            <w:r>
+              <w:rPr>
+                <w:rFonts w:cs="Arial"/>
+              </w:rPr>
+              <w:t>form</w:t>
+            </w:r>
+            <w:proofErr w:type="spellEnd"/>
+            <w:r>
+              <w:rPr>
+                <w:rFonts w:cs="Arial"/>
+              </w:rPr>
+              <w:t xml:space="preserve"> di recensione, composto da un campo per il testo e un'opzione per la valutazione numerica (es. da 1 a 5 stelle).</w:t>
             </w:r>
           </w:p>
           <w:p>
@@ -9600,8 +10381,16 @@
               <w:rPr>
                 <w:rFonts w:cs="Arial"/>
               </w:rPr>
-              <w:t>Exit conditions</w:t>
-            </w:r>
+              <w:t xml:space="preserve">Exit </w:t>
+            </w:r>
+            <w:proofErr w:type="spellStart"/>
+            <w:r>
+              <w:rPr>
+                <w:rFonts w:cs="Arial"/>
+              </w:rPr>
+              <w:t>conditions</w:t>
+            </w:r>
+            <w:proofErr w:type="spellEnd"/>
           </w:p>
         </w:tc>
         <w:tc>
@@ -9714,7 +10503,7 @@
     </w:p>
     <w:tbl>
       <w:tblPr>
-        <w:tblStyle w:val="TableGrid"/>
+        <w:tblStyle w:val="Grigliatabella"/>
         <w:tblW w:w="0" w:type="auto"/>
         <w:tblLook w:val="04A0" w:firstRow="1" w:lastRow="0" w:firstColumn="1" w:lastColumn="0" w:noHBand="0" w:noVBand="1"/>
       </w:tblPr>
@@ -9797,7 +10586,13 @@
               <w:rPr>
                 <w:rFonts w:cs="Arial"/>
               </w:rPr>
-              <w:t>Utente registrato</w:t>
+              <w:t xml:space="preserve">Utente </w:t>
+            </w:r>
+            <w:r>
+              <w:rPr>
+                <w:rFonts w:cs="Arial"/>
+              </w:rPr>
+              <w:t>Recensore</w:t>
             </w:r>
           </w:p>
         </w:tc>
@@ -9818,8 +10613,16 @@
               <w:rPr>
                 <w:rFonts w:cs="Arial"/>
               </w:rPr>
-              <w:t>Entry conditions</w:t>
-            </w:r>
+              <w:t xml:space="preserve">Entry </w:t>
+            </w:r>
+            <w:proofErr w:type="spellStart"/>
+            <w:r>
+              <w:rPr>
+                <w:rFonts w:cs="Arial"/>
+              </w:rPr>
+              <w:t>conditions</w:t>
+            </w:r>
+            <w:proofErr w:type="spellEnd"/>
           </w:p>
         </w:tc>
         <w:tc>
@@ -9957,8 +10760,16 @@
               <w:rPr>
                 <w:rFonts w:cs="Arial"/>
               </w:rPr>
-              <w:t>Exit conditions</w:t>
-            </w:r>
+              <w:t xml:space="preserve">Exit </w:t>
+            </w:r>
+            <w:proofErr w:type="spellStart"/>
+            <w:r>
+              <w:rPr>
+                <w:rFonts w:cs="Arial"/>
+              </w:rPr>
+              <w:t>conditions</w:t>
+            </w:r>
+            <w:proofErr w:type="spellEnd"/>
           </w:p>
         </w:tc>
         <w:tc>
@@ -10082,7 +10893,7 @@
     </w:p>
     <w:tbl>
       <w:tblPr>
-        <w:tblStyle w:val="TableGrid"/>
+        <w:tblStyle w:val="Grigliatabella"/>
         <w:tblW w:w="0" w:type="auto"/>
         <w:tblLook w:val="04A0" w:firstRow="1" w:lastRow="0" w:firstColumn="1" w:lastColumn="0" w:noHBand="0" w:noVBand="1"/>
       </w:tblPr>
@@ -10165,7 +10976,13 @@
               <w:rPr>
                 <w:rFonts w:cs="Arial"/>
               </w:rPr>
-              <w:t>Utente registrato</w:t>
+              <w:t xml:space="preserve">Utente </w:t>
+            </w:r>
+            <w:r>
+              <w:rPr>
+                <w:rFonts w:cs="Arial"/>
+              </w:rPr>
+              <w:t>Recensore</w:t>
             </w:r>
           </w:p>
         </w:tc>
@@ -10186,8 +11003,16 @@
               <w:rPr>
                 <w:rFonts w:cs="Arial"/>
               </w:rPr>
-              <w:t>Entry conditions</w:t>
-            </w:r>
+              <w:t xml:space="preserve">Entry </w:t>
+            </w:r>
+            <w:proofErr w:type="spellStart"/>
+            <w:r>
+              <w:rPr>
+                <w:rFonts w:cs="Arial"/>
+              </w:rPr>
+              <w:t>conditions</w:t>
+            </w:r>
+            <w:proofErr w:type="spellEnd"/>
           </w:p>
         </w:tc>
         <w:tc>
@@ -10237,6 +11062,7 @@
               <w:rPr>
                 <w:rFonts w:cs="Arial"/>
               </w:rPr>
+              <w:lastRenderedPageBreak/>
               <w:t>Flow degli eventi</w:t>
             </w:r>
           </w:p>
@@ -10274,7 +11100,6 @@
               <w:rPr>
                 <w:rFonts w:cs="Arial"/>
               </w:rPr>
-              <w:lastRenderedPageBreak/>
               <w:t>2.</w:t>
             </w:r>
             <w:r>
@@ -10321,9 +11146,16 @@
               <w:rPr>
                 <w:rFonts w:cs="Arial"/>
               </w:rPr>
-              <w:lastRenderedPageBreak/>
-              <w:t>Exit conditions</w:t>
-            </w:r>
+              <w:t xml:space="preserve">Exit </w:t>
+            </w:r>
+            <w:proofErr w:type="spellStart"/>
+            <w:r>
+              <w:rPr>
+                <w:rFonts w:cs="Arial"/>
+              </w:rPr>
+              <w:t>conditions</w:t>
+            </w:r>
+            <w:proofErr w:type="spellEnd"/>
           </w:p>
         </w:tc>
         <w:tc>
@@ -10473,7 +11305,7 @@
     </w:p>
     <w:tbl>
       <w:tblPr>
-        <w:tblStyle w:val="TableGrid"/>
+        <w:tblStyle w:val="Grigliatabella"/>
         <w:tblW w:w="0" w:type="auto"/>
         <w:tblLook w:val="04A0" w:firstRow="1" w:lastRow="0" w:firstColumn="1" w:lastColumn="0" w:noHBand="0" w:noVBand="1"/>
       </w:tblPr>
@@ -10574,13 +11406,7 @@
               <w:rPr>
                 <w:rFonts w:cs="Arial"/>
               </w:rPr>
-              <w:t>R</w:t>
-            </w:r>
-            <w:r>
-              <w:rPr>
-                <w:rFonts w:cs="Arial"/>
-              </w:rPr>
-              <w:t>egistrato</w:t>
+              <w:t>Recensore</w:t>
             </w:r>
           </w:p>
         </w:tc>
@@ -10601,8 +11427,16 @@
               <w:rPr>
                 <w:rFonts w:cs="Arial"/>
               </w:rPr>
-              <w:t>Entry conditions</w:t>
-            </w:r>
+              <w:t xml:space="preserve">Entry </w:t>
+            </w:r>
+            <w:proofErr w:type="spellStart"/>
+            <w:r>
+              <w:rPr>
+                <w:rFonts w:cs="Arial"/>
+              </w:rPr>
+              <w:t>conditions</w:t>
+            </w:r>
+            <w:proofErr w:type="spellEnd"/>
           </w:p>
         </w:tc>
         <w:tc>
@@ -10754,8 +11588,16 @@
               <w:rPr>
                 <w:rFonts w:cs="Arial"/>
               </w:rPr>
-              <w:t>Exit conditions</w:t>
-            </w:r>
+              <w:t xml:space="preserve">Exit </w:t>
+            </w:r>
+            <w:proofErr w:type="spellStart"/>
+            <w:r>
+              <w:rPr>
+                <w:rFonts w:cs="Arial"/>
+              </w:rPr>
+              <w:t>conditions</w:t>
+            </w:r>
+            <w:proofErr w:type="spellEnd"/>
           </w:p>
         </w:tc>
         <w:tc>
@@ -10945,7 +11787,7 @@
     </w:p>
     <w:tbl>
       <w:tblPr>
-        <w:tblStyle w:val="TableGrid"/>
+        <w:tblStyle w:val="Grigliatabella"/>
         <w:tblW w:w="0" w:type="auto"/>
         <w:tblLook w:val="04A0" w:firstRow="1" w:lastRow="0" w:firstColumn="1" w:lastColumn="0" w:noHBand="0" w:noVBand="1"/>
       </w:tblPr>
@@ -11034,7 +11876,13 @@
               <w:rPr>
                 <w:rFonts w:cs="Arial"/>
               </w:rPr>
-              <w:t>Utente registrato</w:t>
+              <w:t>Utente re</w:t>
+            </w:r>
+            <w:r>
+              <w:rPr>
+                <w:rFonts w:cs="Arial"/>
+              </w:rPr>
+              <w:t>censore</w:t>
             </w:r>
           </w:p>
         </w:tc>
@@ -11055,8 +11903,16 @@
               <w:rPr>
                 <w:rFonts w:cs="Arial"/>
               </w:rPr>
-              <w:t>Entry conditions</w:t>
-            </w:r>
+              <w:t xml:space="preserve">Entry </w:t>
+            </w:r>
+            <w:proofErr w:type="spellStart"/>
+            <w:r>
+              <w:rPr>
+                <w:rFonts w:cs="Arial"/>
+              </w:rPr>
+              <w:t>conditions</w:t>
+            </w:r>
+            <w:proofErr w:type="spellEnd"/>
           </w:p>
         </w:tc>
         <w:tc>
@@ -11167,7 +12023,21 @@
               <w:rPr>
                 <w:rFonts w:cs="Arial"/>
               </w:rPr>
-              <w:t>il form nel quale inserire le nuove informazioni</w:t>
+              <w:t xml:space="preserve">il </w:t>
+            </w:r>
+            <w:proofErr w:type="spellStart"/>
+            <w:r>
+              <w:rPr>
+                <w:rFonts w:cs="Arial"/>
+              </w:rPr>
+              <w:t>form</w:t>
+            </w:r>
+            <w:proofErr w:type="spellEnd"/>
+            <w:r>
+              <w:rPr>
+                <w:rFonts w:cs="Arial"/>
+              </w:rPr>
+              <w:t xml:space="preserve"> nel quale inserire le nuove informazioni</w:t>
             </w:r>
             <w:r>
               <w:rPr>
@@ -11233,8 +12103,16 @@
               <w:rPr>
                 <w:rFonts w:cs="Arial"/>
               </w:rPr>
-              <w:t>Exit conditions</w:t>
-            </w:r>
+              <w:t xml:space="preserve">Exit </w:t>
+            </w:r>
+            <w:proofErr w:type="spellStart"/>
+            <w:r>
+              <w:rPr>
+                <w:rFonts w:cs="Arial"/>
+              </w:rPr>
+              <w:t>conditions</w:t>
+            </w:r>
+            <w:proofErr w:type="spellEnd"/>
           </w:p>
         </w:tc>
         <w:tc>
@@ -11350,6 +12228,7 @@
           <w:b/>
           <w:bCs/>
         </w:rPr>
+        <w:lastRenderedPageBreak/>
         <w:t>EUC0</w:t>
       </w:r>
       <w:r>
@@ -11398,7 +12277,7 @@
     </w:p>
     <w:tbl>
       <w:tblPr>
-        <w:tblStyle w:val="TableGrid"/>
+        <w:tblStyle w:val="Grigliatabella"/>
         <w:tblW w:w="0" w:type="auto"/>
         <w:tblLook w:val="04A0" w:firstRow="1" w:lastRow="0" w:firstColumn="1" w:lastColumn="0" w:noHBand="0" w:noVBand="1"/>
       </w:tblPr>
@@ -11422,7 +12301,6 @@
               <w:rPr>
                 <w:rFonts w:cs="Arial"/>
               </w:rPr>
-              <w:lastRenderedPageBreak/>
               <w:t>Name</w:t>
             </w:r>
           </w:p>
@@ -11500,7 +12378,13 @@
               <w:rPr>
                 <w:rFonts w:cs="Arial"/>
               </w:rPr>
-              <w:t>Utente registrato</w:t>
+              <w:t xml:space="preserve">Utente </w:t>
+            </w:r>
+            <w:r>
+              <w:rPr>
+                <w:rFonts w:cs="Arial"/>
+              </w:rPr>
+              <w:t>Recensore</w:t>
             </w:r>
           </w:p>
         </w:tc>
@@ -11521,8 +12405,16 @@
               <w:rPr>
                 <w:rFonts w:cs="Arial"/>
               </w:rPr>
-              <w:t>Entry conditions</w:t>
-            </w:r>
+              <w:t xml:space="preserve">Entry </w:t>
+            </w:r>
+            <w:proofErr w:type="spellStart"/>
+            <w:r>
+              <w:rPr>
+                <w:rFonts w:cs="Arial"/>
+              </w:rPr>
+              <w:t>conditions</w:t>
+            </w:r>
+            <w:proofErr w:type="spellEnd"/>
           </w:p>
         </w:tc>
         <w:tc>
@@ -11629,8 +12521,16 @@
               <w:rPr>
                 <w:rFonts w:cs="Arial"/>
               </w:rPr>
-              <w:t>Exit conditions</w:t>
-            </w:r>
+              <w:t xml:space="preserve">Exit </w:t>
+            </w:r>
+            <w:proofErr w:type="spellStart"/>
+            <w:r>
+              <w:rPr>
+                <w:rFonts w:cs="Arial"/>
+              </w:rPr>
+              <w:t>conditions</w:t>
+            </w:r>
+            <w:proofErr w:type="spellEnd"/>
           </w:p>
         </w:tc>
         <w:tc>
@@ -11648,7 +12548,21 @@
               <w:rPr>
                 <w:rFonts w:cs="Arial"/>
               </w:rPr>
-              <w:t>L’utente rimane nel form da completare</w:t>
+              <w:t xml:space="preserve">L’utente rimane nel </w:t>
+            </w:r>
+            <w:proofErr w:type="spellStart"/>
+            <w:r>
+              <w:rPr>
+                <w:rFonts w:cs="Arial"/>
+              </w:rPr>
+              <w:t>form</w:t>
+            </w:r>
+            <w:proofErr w:type="spellEnd"/>
+            <w:r>
+              <w:rPr>
+                <w:rFonts w:cs="Arial"/>
+              </w:rPr>
+              <w:t xml:space="preserve"> da completare</w:t>
             </w:r>
           </w:p>
         </w:tc>
@@ -11830,7 +12744,7 @@
     </w:p>
     <w:tbl>
       <w:tblPr>
-        <w:tblStyle w:val="TableGrid"/>
+        <w:tblStyle w:val="Grigliatabella"/>
         <w:tblW w:w="0" w:type="auto"/>
         <w:tblLook w:val="04A0" w:firstRow="1" w:lastRow="0" w:firstColumn="1" w:lastColumn="0" w:noHBand="0" w:noVBand="1"/>
       </w:tblPr>
@@ -11934,8 +12848,16 @@
               <w:rPr>
                 <w:rFonts w:cs="Arial"/>
               </w:rPr>
-              <w:t>Entry conditions</w:t>
-            </w:r>
+              <w:t xml:space="preserve">Entry </w:t>
+            </w:r>
+            <w:proofErr w:type="spellStart"/>
+            <w:r>
+              <w:rPr>
+                <w:rFonts w:cs="Arial"/>
+              </w:rPr>
+              <w:t>conditions</w:t>
+            </w:r>
+            <w:proofErr w:type="spellEnd"/>
           </w:p>
         </w:tc>
         <w:tc>
@@ -12093,8 +13015,16 @@
                 <w:rFonts w:cs="Arial"/>
               </w:rPr>
               <w:lastRenderedPageBreak/>
-              <w:t>Exit conditions</w:t>
-            </w:r>
+              <w:t xml:space="preserve">Exit </w:t>
+            </w:r>
+            <w:proofErr w:type="spellStart"/>
+            <w:r>
+              <w:rPr>
+                <w:rFonts w:cs="Arial"/>
+              </w:rPr>
+              <w:t>conditions</w:t>
+            </w:r>
+            <w:proofErr w:type="spellEnd"/>
           </w:p>
         </w:tc>
         <w:tc>
@@ -12222,7 +13152,7 @@
     </w:p>
     <w:tbl>
       <w:tblPr>
-        <w:tblStyle w:val="TableGrid"/>
+        <w:tblStyle w:val="Grigliatabella"/>
         <w:tblW w:w="0" w:type="auto"/>
         <w:tblLook w:val="04A0" w:firstRow="1" w:lastRow="0" w:firstColumn="1" w:lastColumn="0" w:noHBand="0" w:noVBand="1"/>
       </w:tblPr>
@@ -12326,8 +13256,16 @@
               <w:rPr>
                 <w:rFonts w:cs="Arial"/>
               </w:rPr>
-              <w:t>Entry conditions</w:t>
-            </w:r>
+              <w:t xml:space="preserve">Entry </w:t>
+            </w:r>
+            <w:proofErr w:type="spellStart"/>
+            <w:r>
+              <w:rPr>
+                <w:rFonts w:cs="Arial"/>
+              </w:rPr>
+              <w:t>conditions</w:t>
+            </w:r>
+            <w:proofErr w:type="spellEnd"/>
           </w:p>
         </w:tc>
         <w:tc>
@@ -12344,7 +13282,13 @@
               <w:rPr>
                 <w:rFonts w:cs="Arial"/>
               </w:rPr>
-              <w:t>Il moderatore accede all’area di moderazione e visualizza una recensione segnalata o pubblicata di recente.</w:t>
+              <w:t>Il moderatore accede all’area di moderazione e visualizza una recensione segnalata</w:t>
+            </w:r>
+            <w:r>
+              <w:rPr>
+                <w:rFonts w:cs="Arial"/>
+              </w:rPr>
+              <w:t>.</w:t>
             </w:r>
           </w:p>
         </w:tc>
@@ -12395,7 +13339,7 @@
               <w:rPr>
                 <w:rFonts w:cs="Arial"/>
               </w:rPr>
-              <w:t>visualizza le recensioni segnalate in ordine descrescente di segnalazioni</w:t>
+              <w:t>visualizza le recensioni segnalate in ordine decrescente di segnalazioni</w:t>
             </w:r>
             <w:r>
               <w:rPr>
@@ -12472,8 +13416,16 @@
               <w:rPr>
                 <w:rFonts w:cs="Arial"/>
               </w:rPr>
-              <w:t>Exit conditions</w:t>
-            </w:r>
+              <w:t xml:space="preserve">Exit </w:t>
+            </w:r>
+            <w:proofErr w:type="spellStart"/>
+            <w:r>
+              <w:rPr>
+                <w:rFonts w:cs="Arial"/>
+              </w:rPr>
+              <w:t>conditions</w:t>
+            </w:r>
+            <w:proofErr w:type="spellEnd"/>
           </w:p>
         </w:tc>
         <w:tc>
@@ -12686,7 +13638,7 @@
     </w:p>
     <w:tbl>
       <w:tblPr>
-        <w:tblStyle w:val="TableGrid"/>
+        <w:tblStyle w:val="Grigliatabella"/>
         <w:tblW w:w="0" w:type="auto"/>
         <w:tblLook w:val="04A0" w:firstRow="1" w:lastRow="0" w:firstColumn="1" w:lastColumn="0" w:noHBand="0" w:noVBand="1"/>
       </w:tblPr>
@@ -12791,8 +13743,16 @@
               <w:rPr>
                 <w:rFonts w:cs="Arial"/>
               </w:rPr>
-              <w:t>Entry conditions</w:t>
-            </w:r>
+              <w:t xml:space="preserve">Entry </w:t>
+            </w:r>
+            <w:proofErr w:type="spellStart"/>
+            <w:r>
+              <w:rPr>
+                <w:rFonts w:cs="Arial"/>
+              </w:rPr>
+              <w:t>conditions</w:t>
+            </w:r>
+            <w:proofErr w:type="spellEnd"/>
           </w:p>
         </w:tc>
         <w:tc>
@@ -12897,7 +13857,21 @@
               <w:rPr>
                 <w:rFonts w:cs="Arial"/>
               </w:rPr>
-              <w:t xml:space="preserve">  Il sistema presenta un form di inseriment</w:t>
+              <w:t xml:space="preserve">  Il sistema presenta un </w:t>
+            </w:r>
+            <w:proofErr w:type="spellStart"/>
+            <w:r>
+              <w:rPr>
+                <w:rFonts w:cs="Arial"/>
+              </w:rPr>
+              <w:t>form</w:t>
+            </w:r>
+            <w:proofErr w:type="spellEnd"/>
+            <w:r>
+              <w:rPr>
+                <w:rFonts w:cs="Arial"/>
+              </w:rPr>
+              <w:t xml:space="preserve"> di inseriment</w:t>
             </w:r>
             <w:r>
               <w:rPr>
@@ -13006,8 +13980,16 @@
               <w:rPr>
                 <w:rFonts w:cs="Arial"/>
               </w:rPr>
-              <w:t>Exit conditions</w:t>
-            </w:r>
+              <w:t xml:space="preserve">Exit </w:t>
+            </w:r>
+            <w:proofErr w:type="spellStart"/>
+            <w:r>
+              <w:rPr>
+                <w:rFonts w:cs="Arial"/>
+              </w:rPr>
+              <w:t>conditions</w:t>
+            </w:r>
+            <w:proofErr w:type="spellEnd"/>
           </w:p>
         </w:tc>
         <w:tc>
@@ -13169,7 +14151,7 @@
     </w:p>
     <w:tbl>
       <w:tblPr>
-        <w:tblStyle w:val="TableGrid"/>
+        <w:tblStyle w:val="Grigliatabella"/>
         <w:tblW w:w="0" w:type="auto"/>
         <w:tblLook w:val="04A0" w:firstRow="1" w:lastRow="0" w:firstColumn="1" w:lastColumn="0" w:noHBand="0" w:noVBand="1"/>
       </w:tblPr>
@@ -13273,8 +14255,16 @@
               <w:rPr>
                 <w:rFonts w:cs="Arial"/>
               </w:rPr>
-              <w:t>Entry conditions</w:t>
-            </w:r>
+              <w:t xml:space="preserve">Entry </w:t>
+            </w:r>
+            <w:proofErr w:type="spellStart"/>
+            <w:r>
+              <w:rPr>
+                <w:rFonts w:cs="Arial"/>
+              </w:rPr>
+              <w:t>conditions</w:t>
+            </w:r>
+            <w:proofErr w:type="spellEnd"/>
           </w:p>
         </w:tc>
         <w:tc>
@@ -13397,13 +14387,27 @@
               <w:rPr>
                 <w:rFonts w:cs="Arial"/>
               </w:rPr>
-              <w:t xml:space="preserve">  Il sistema</w:t>
-            </w:r>
-            <w:r>
-              <w:rPr>
-                <w:rFonts w:cs="Arial"/>
-              </w:rPr>
-              <w:t>chiede conferma dell’azione</w:t>
+              <w:t xml:space="preserve">  Il </w:t>
+            </w:r>
+            <w:proofErr w:type="spellStart"/>
+            <w:r>
+              <w:rPr>
+                <w:rFonts w:cs="Arial"/>
+              </w:rPr>
+              <w:t>sistema</w:t>
+            </w:r>
+            <w:r>
+              <w:rPr>
+                <w:rFonts w:cs="Arial"/>
+              </w:rPr>
+              <w:t>chiede</w:t>
+            </w:r>
+            <w:proofErr w:type="spellEnd"/>
+            <w:r>
+              <w:rPr>
+                <w:rFonts w:cs="Arial"/>
+              </w:rPr>
+              <w:t xml:space="preserve"> conferma dell’azione</w:t>
             </w:r>
             <w:r>
               <w:rPr>
@@ -13449,8 +14453,16 @@
               <w:rPr>
                 <w:rFonts w:cs="Arial"/>
               </w:rPr>
-              <w:t>Exit conditions</w:t>
-            </w:r>
+              <w:t xml:space="preserve">Exit </w:t>
+            </w:r>
+            <w:proofErr w:type="spellStart"/>
+            <w:r>
+              <w:rPr>
+                <w:rFonts w:cs="Arial"/>
+              </w:rPr>
+              <w:t>conditions</w:t>
+            </w:r>
+            <w:proofErr w:type="spellEnd"/>
           </w:p>
         </w:tc>
         <w:tc>
@@ -13467,7 +14479,21 @@
               <w:rPr>
                 <w:rFonts w:cs="Arial"/>
               </w:rPr>
-              <w:t>Il gestore viene reidirizzato al catalogo</w:t>
+              <w:t xml:space="preserve">Il gestore viene </w:t>
+            </w:r>
+            <w:proofErr w:type="spellStart"/>
+            <w:r>
+              <w:rPr>
+                <w:rFonts w:cs="Arial"/>
+              </w:rPr>
+              <w:t>reidirizzato</w:t>
+            </w:r>
+            <w:proofErr w:type="spellEnd"/>
+            <w:r>
+              <w:rPr>
+                <w:rFonts w:cs="Arial"/>
+              </w:rPr>
+              <w:t xml:space="preserve"> al catalogo</w:t>
             </w:r>
             <w:r>
               <w:rPr>
@@ -13608,7 +14634,7 @@
     </w:p>
     <w:tbl>
       <w:tblPr>
-        <w:tblStyle w:val="TableGrid"/>
+        <w:tblStyle w:val="Grigliatabella"/>
         <w:tblW w:w="0" w:type="auto"/>
         <w:tblLook w:val="04A0" w:firstRow="1" w:lastRow="0" w:firstColumn="1" w:lastColumn="0" w:noHBand="0" w:noVBand="1"/>
       </w:tblPr>
@@ -13712,8 +14738,16 @@
               <w:rPr>
                 <w:rFonts w:cs="Arial"/>
               </w:rPr>
-              <w:t>Entry conditions</w:t>
-            </w:r>
+              <w:t xml:space="preserve">Entry </w:t>
+            </w:r>
+            <w:proofErr w:type="spellStart"/>
+            <w:r>
+              <w:rPr>
+                <w:rFonts w:cs="Arial"/>
+              </w:rPr>
+              <w:t>conditions</w:t>
+            </w:r>
+            <w:proofErr w:type="spellEnd"/>
           </w:p>
         </w:tc>
         <w:tc>
@@ -13819,7 +14853,21 @@
               <w:rPr>
                 <w:rFonts w:cs="Arial"/>
               </w:rPr>
-              <w:t xml:space="preserve">  Il sistema presenta un form di modifica, con campi come titolo, anno di uscita, genere e descrizione.</w:t>
+              <w:t xml:space="preserve">  Il sistema presenta un </w:t>
+            </w:r>
+            <w:proofErr w:type="spellStart"/>
+            <w:r>
+              <w:rPr>
+                <w:rFonts w:cs="Arial"/>
+              </w:rPr>
+              <w:t>form</w:t>
+            </w:r>
+            <w:proofErr w:type="spellEnd"/>
+            <w:r>
+              <w:rPr>
+                <w:rFonts w:cs="Arial"/>
+              </w:rPr>
+              <w:t xml:space="preserve"> di modifica, con campi come titolo, anno di uscita, genere e descrizione.</w:t>
             </w:r>
           </w:p>
           <w:p>
@@ -13917,8 +14965,16 @@
                 <w:rFonts w:cs="Arial"/>
               </w:rPr>
               <w:lastRenderedPageBreak/>
-              <w:t>Exit conditions</w:t>
-            </w:r>
+              <w:t xml:space="preserve">Exit </w:t>
+            </w:r>
+            <w:proofErr w:type="spellStart"/>
+            <w:r>
+              <w:rPr>
+                <w:rFonts w:cs="Arial"/>
+              </w:rPr>
+              <w:t>conditions</w:t>
+            </w:r>
+            <w:proofErr w:type="spellEnd"/>
           </w:p>
         </w:tc>
         <w:tc>
@@ -14076,7 +15132,7 @@
     </w:p>
     <w:tbl>
       <w:tblPr>
-        <w:tblStyle w:val="TableGrid"/>
+        <w:tblStyle w:val="Grigliatabella"/>
         <w:tblW w:w="0" w:type="auto"/>
         <w:tblLook w:val="04A0" w:firstRow="1" w:lastRow="0" w:firstColumn="1" w:lastColumn="0" w:noHBand="0" w:noVBand="1"/>
       </w:tblPr>
@@ -14192,8 +15248,16 @@
               <w:rPr>
                 <w:rFonts w:cs="Arial"/>
               </w:rPr>
-              <w:t>Entry conditions</w:t>
-            </w:r>
+              <w:t xml:space="preserve">Entry </w:t>
+            </w:r>
+            <w:proofErr w:type="spellStart"/>
+            <w:r>
+              <w:rPr>
+                <w:rFonts w:cs="Arial"/>
+              </w:rPr>
+              <w:t>conditions</w:t>
+            </w:r>
+            <w:proofErr w:type="spellEnd"/>
           </w:p>
         </w:tc>
         <w:tc>
@@ -14300,8 +15364,16 @@
               <w:rPr>
                 <w:rFonts w:cs="Arial"/>
               </w:rPr>
-              <w:t>Exit conditions</w:t>
-            </w:r>
+              <w:t xml:space="preserve">Exit </w:t>
+            </w:r>
+            <w:proofErr w:type="spellStart"/>
+            <w:r>
+              <w:rPr>
+                <w:rFonts w:cs="Arial"/>
+              </w:rPr>
+              <w:t>conditions</w:t>
+            </w:r>
+            <w:proofErr w:type="spellEnd"/>
           </w:p>
         </w:tc>
         <w:tc>
@@ -14325,7 +15397,21 @@
               <w:rPr>
                 <w:rFonts w:cs="Arial"/>
               </w:rPr>
-              <w:t xml:space="preserve"> rimane nel form da completare</w:t>
+              <w:t xml:space="preserve"> rimane nel </w:t>
+            </w:r>
+            <w:proofErr w:type="spellStart"/>
+            <w:r>
+              <w:rPr>
+                <w:rFonts w:cs="Arial"/>
+              </w:rPr>
+              <w:t>form</w:t>
+            </w:r>
+            <w:proofErr w:type="spellEnd"/>
+            <w:r>
+              <w:rPr>
+                <w:rFonts w:cs="Arial"/>
+              </w:rPr>
+              <w:t xml:space="preserve"> da completare</w:t>
             </w:r>
           </w:p>
         </w:tc>
@@ -14564,8 +15650,18 @@
           <w:b/>
           <w:bCs/>
         </w:rPr>
-        <w:t>SD01 – LogIn</w:t>
-      </w:r>
+        <w:t xml:space="preserve">SD01 – </w:t>
+      </w:r>
+      <w:proofErr w:type="spellStart"/>
+      <w:r>
+        <w:rPr>
+          <w:rFonts w:cs="Arial"/>
+          <w:b/>
+          <w:bCs/>
+        </w:rPr>
+        <w:t>LogIn</w:t>
+      </w:r>
+      <w:proofErr w:type="spellEnd"/>
     </w:p>
     <w:p>
       <w:pPr>
@@ -14635,7 +15731,25 @@
           <w:b/>
           <w:bCs/>
         </w:rPr>
-        <w:t>SD01.1 – LogIn Errato</w:t>
+        <w:t xml:space="preserve">SD01.1 – </w:t>
+      </w:r>
+      <w:proofErr w:type="spellStart"/>
+      <w:r>
+        <w:rPr>
+          <w:rFonts w:cs="Arial"/>
+          <w:b/>
+          <w:bCs/>
+        </w:rPr>
+        <w:t>LogIn</w:t>
+      </w:r>
+      <w:proofErr w:type="spellEnd"/>
+      <w:r>
+        <w:rPr>
+          <w:rFonts w:cs="Arial"/>
+          <w:b/>
+          <w:bCs/>
+        </w:rPr>
+        <w:t xml:space="preserve"> Errato</w:t>
       </w:r>
     </w:p>
     <w:p>
@@ -14707,8 +15821,18 @@
           <w:b/>
           <w:bCs/>
         </w:rPr>
-        <w:t>SD02 – SignIn</w:t>
-      </w:r>
+        <w:t xml:space="preserve">SD02 – </w:t>
+      </w:r>
+      <w:proofErr w:type="spellStart"/>
+      <w:r>
+        <w:rPr>
+          <w:rFonts w:cs="Arial"/>
+          <w:b/>
+          <w:bCs/>
+        </w:rPr>
+        <w:t>SignIn</w:t>
+      </w:r>
+      <w:proofErr w:type="spellEnd"/>
     </w:p>
     <w:p>
       <w:pPr>
@@ -14808,7 +15932,25 @@
           <w:b/>
           <w:bCs/>
         </w:rPr>
-        <w:t>SD02.1 – SignIn Errato</w:t>
+        <w:t xml:space="preserve">SD02.1 – </w:t>
+      </w:r>
+      <w:proofErr w:type="spellStart"/>
+      <w:r>
+        <w:rPr>
+          <w:rFonts w:cs="Arial"/>
+          <w:b/>
+          <w:bCs/>
+        </w:rPr>
+        <w:t>SignIn</w:t>
+      </w:r>
+      <w:proofErr w:type="spellEnd"/>
+      <w:r>
+        <w:rPr>
+          <w:rFonts w:cs="Arial"/>
+          <w:b/>
+          <w:bCs/>
+        </w:rPr>
+        <w:t xml:space="preserve"> Errato</w:t>
       </w:r>
     </w:p>
     <w:p>
@@ -14890,8 +16032,18 @@
           <w:bCs/>
         </w:rPr>
         <w:lastRenderedPageBreak/>
-        <w:t>SD03 – LogOut</w:t>
-      </w:r>
+        <w:t xml:space="preserve">SD03 – </w:t>
+      </w:r>
+      <w:proofErr w:type="spellStart"/>
+      <w:r>
+        <w:rPr>
+          <w:rFonts w:cs="Arial"/>
+          <w:b/>
+          <w:bCs/>
+        </w:rPr>
+        <w:t>LogOut</w:t>
+      </w:r>
+      <w:proofErr w:type="spellEnd"/>
     </w:p>
     <w:p>
       <w:pPr>
@@ -15964,7 +17116,7 @@
           <w:noProof/>
         </w:rPr>
         <w:drawing>
-          <wp:inline distT="0" distB="0" distL="0" distR="0" wp14:anchorId="576BF213" wp14:editId="2F8457E5">
+          <wp:inline distT="0" distB="0" distL="0" distR="0" wp14:anchorId="576BF213" wp14:editId="2AE3C477">
             <wp:extent cx="6120130" cy="1624965"/>
             <wp:effectExtent l="0" t="0" r="0" b="0"/>
             <wp:docPr id="995450447" name="Picture 2"/>
@@ -16977,7 +18129,25 @@
           <w:b/>
           <w:bCs/>
         </w:rPr>
-        <w:t>2.3.5 Mock-ups</w:t>
+        <w:t xml:space="preserve">2.3.5 </w:t>
+      </w:r>
+      <w:proofErr w:type="spellStart"/>
+      <w:r>
+        <w:rPr>
+          <w:rFonts w:cs="Arial"/>
+          <w:b/>
+          <w:bCs/>
+        </w:rPr>
+        <w:t>Mock</w:t>
+      </w:r>
+      <w:proofErr w:type="spellEnd"/>
+      <w:r>
+        <w:rPr>
+          <w:rFonts w:cs="Arial"/>
+          <w:b/>
+          <w:bCs/>
+        </w:rPr>
+        <w:t>-ups</w:t>
       </w:r>
     </w:p>
     <w:p>
@@ -17734,7 +18904,7 @@
 </file>
 
 <file path=word/numbering.xml><?xml version="1.0" encoding="utf-8"?>
-<w:numbering xmlns:wpc="http://schemas.microsoft.com/office/word/2010/wordprocessingCanvas" xmlns:cx="http://schemas.microsoft.com/office/drawing/2014/chartex" xmlns:cx1="http://schemas.microsoft.com/office/drawing/2015/9/8/chartex" xmlns:cx2="http://schemas.microsoft.com/office/drawing/2015/10/21/chartex" xmlns:cx3="http://schemas.microsoft.com/office/drawing/2016/5/9/chartex" xmlns:cx4="http://schemas.microsoft.com/office/drawing/2016/5/10/chartex" xmlns:cx5="http://schemas.microsoft.com/office/drawing/2016/5/11/chartex" xmlns:cx6="http://schemas.microsoft.com/office/drawing/2016/5/12/chartex" xmlns:cx7="http://schemas.microsoft.com/office/drawing/2016/5/13/chartex" xmlns:cx8="http://schemas.microsoft.com/office/drawing/2016/5/14/chartex" xmlns:mc="http://schemas.openxmlformats.org/markup-compatibility/2006" xmlns:aink="http://schemas.microsoft.com/office/drawing/2016/ink" xmlns:am3d="http://schemas.microsoft.com/office/drawing/2017/model3d" xmlns:o="urn:schemas-microsoft-com:office:office" xmlns:oel="http://schemas.microsoft.com/office/2019/extlst" xmlns:r="http://schemas.openxmlformats.org/officeDocument/2006/relationships" xmlns:m="http://schemas.openxmlformats.org/officeDocument/2006/math" xmlns:v="urn:schemas-microsoft-com:vml" xmlns:wp14="http://schemas.microsoft.com/office/word/2010/wordprocessingDrawing" xmlns:wp="http://schemas.openxmlformats.org/drawingml/2006/wordprocessingDrawing" xmlns:w10="urn:schemas-microsoft-com:office:word" xmlns:w="http://schemas.openxmlformats.org/wordprocessingml/2006/main" xmlns:w14="http://schemas.microsoft.com/office/word/2010/wordml" xmlns:w15="http://schemas.microsoft.com/office/word/2012/wordml" xmlns:w16cex="http://schemas.microsoft.com/office/word/2018/wordml/cex" xmlns:w16cid="http://schemas.microsoft.com/office/word/2016/wordml/cid" xmlns:w16="http://schemas.microsoft.com/office/word/2018/wordml" xmlns:w16du="http://schemas.microsoft.com/office/word/2023/wordml/word16du" xmlns:w16sdtdh="http://schemas.microsoft.com/office/word/2020/wordml/sdtdatahash" xmlns:w16sdtfl="http://schemas.microsoft.com/office/word/2024/wordml/sdtformatlock" xmlns:w16se="http://schemas.microsoft.com/office/word/2015/wordml/symex" xmlns:wpg="http://schemas.microsoft.com/office/word/2010/wordprocessingGroup" xmlns:wpi="http://schemas.microsoft.com/office/word/2010/wordprocessingInk" xmlns:wne="http://schemas.microsoft.com/office/word/2006/wordml" xmlns:wps="http://schemas.microsoft.com/office/word/2010/wordprocessingShape" mc:Ignorable="w14 w15 w16se w16cid w16 w16cex w16sdtdh w16sdtfl w16du wp14">
+<w:numbering xmlns:wpc="http://schemas.microsoft.com/office/word/2010/wordprocessingCanvas" xmlns:cx="http://schemas.microsoft.com/office/drawing/2014/chartex" xmlns:cx1="http://schemas.microsoft.com/office/drawing/2015/9/8/chartex" xmlns:cx2="http://schemas.microsoft.com/office/drawing/2015/10/21/chartex" xmlns:cx3="http://schemas.microsoft.com/office/drawing/2016/5/9/chartex" xmlns:cx4="http://schemas.microsoft.com/office/drawing/2016/5/10/chartex" xmlns:cx5="http://schemas.microsoft.com/office/drawing/2016/5/11/chartex" xmlns:cx6="http://schemas.microsoft.com/office/drawing/2016/5/12/chartex" xmlns:cx7="http://schemas.microsoft.com/office/drawing/2016/5/13/chartex" xmlns:cx8="http://schemas.microsoft.com/office/drawing/2016/5/14/chartex" xmlns:mc="http://schemas.openxmlformats.org/markup-compatibility/2006" xmlns:aink="http://schemas.microsoft.com/office/drawing/2016/ink" xmlns:am3d="http://schemas.microsoft.com/office/drawing/2017/model3d" xmlns:o="urn:schemas-microsoft-com:office:office" xmlns:oel="http://schemas.microsoft.com/office/2019/extlst" xmlns:r="http://schemas.openxmlformats.org/officeDocument/2006/relationships" xmlns:m="http://schemas.openxmlformats.org/officeDocument/2006/math" xmlns:v="urn:schemas-microsoft-com:vml" xmlns:wp14="http://schemas.microsoft.com/office/word/2010/wordprocessingDrawing" xmlns:wp="http://schemas.openxmlformats.org/drawingml/2006/wordprocessingDrawing" xmlns:w10="urn:schemas-microsoft-com:office:word" xmlns:w="http://schemas.openxmlformats.org/wordprocessingml/2006/main" xmlns:w14="http://schemas.microsoft.com/office/word/2010/wordml" xmlns:w15="http://schemas.microsoft.com/office/word/2012/wordml" xmlns:w16cex="http://schemas.microsoft.com/office/word/2018/wordml/cex" xmlns:w16cid="http://schemas.microsoft.com/office/word/2016/wordml/cid" xmlns:w16="http://schemas.microsoft.com/office/word/2018/wordml" xmlns:w16du="http://schemas.microsoft.com/office/word/2023/wordml/word16du" xmlns:w16sdtdh="http://schemas.microsoft.com/office/word/2020/wordml/sdtdatahash" xmlns:w16se="http://schemas.microsoft.com/office/word/2015/wordml/symex" xmlns:wpg="http://schemas.microsoft.com/office/word/2010/wordprocessingGroup" xmlns:wpi="http://schemas.microsoft.com/office/word/2010/wordprocessingInk" xmlns:wne="http://schemas.microsoft.com/office/word/2006/wordml" xmlns:wps="http://schemas.microsoft.com/office/word/2010/wordprocessingShape" mc:Ignorable="w14 w15 w16se w16cid w16 w16cex w16sdtdh w16du wp14">
   <w:abstractNum w:abstractNumId="0" w15:restartNumberingAfterBreak="0">
     <w:nsid w:val="02FA7182"/>
     <w:multiLevelType w:val="multilevel"/>
@@ -26039,7 +27209,7 @@
 </file>
 
 <file path=word/styles.xml><?xml version="1.0" encoding="utf-8"?>
-<w:styles xmlns:mc="http://schemas.openxmlformats.org/markup-compatibility/2006" xmlns:r="http://schemas.openxmlformats.org/officeDocument/2006/relationships" xmlns:w="http://schemas.openxmlformats.org/wordprocessingml/2006/main" xmlns:w14="http://schemas.microsoft.com/office/word/2010/wordml" xmlns:w15="http://schemas.microsoft.com/office/word/2012/wordml" xmlns:w16cex="http://schemas.microsoft.com/office/word/2018/wordml/cex" xmlns:w16cid="http://schemas.microsoft.com/office/word/2016/wordml/cid" xmlns:w16="http://schemas.microsoft.com/office/word/2018/wordml" xmlns:w16du="http://schemas.microsoft.com/office/word/2023/wordml/word16du" xmlns:w16sdtdh="http://schemas.microsoft.com/office/word/2020/wordml/sdtdatahash" xmlns:w16sdtfl="http://schemas.microsoft.com/office/word/2024/wordml/sdtformatlock" xmlns:w16se="http://schemas.microsoft.com/office/word/2015/wordml/symex" mc:Ignorable="w14 w15 w16se w16cid w16 w16cex w16sdtdh w16sdtfl w16du">
+<w:styles xmlns:mc="http://schemas.openxmlformats.org/markup-compatibility/2006" xmlns:r="http://schemas.openxmlformats.org/officeDocument/2006/relationships" xmlns:w="http://schemas.openxmlformats.org/wordprocessingml/2006/main" xmlns:w14="http://schemas.microsoft.com/office/word/2010/wordml" xmlns:w15="http://schemas.microsoft.com/office/word/2012/wordml" xmlns:w16cex="http://schemas.microsoft.com/office/word/2018/wordml/cex" xmlns:w16cid="http://schemas.microsoft.com/office/word/2016/wordml/cid" xmlns:w16="http://schemas.microsoft.com/office/word/2018/wordml" xmlns:w16du="http://schemas.microsoft.com/office/word/2023/wordml/word16du" xmlns:w16sdtdh="http://schemas.microsoft.com/office/word/2020/wordml/sdtdatahash" xmlns:w16se="http://schemas.microsoft.com/office/word/2015/wordml/symex" mc:Ignorable="w14 w15 w16se w16cid w16 w16cex w16sdtdh w16du">
   <w:docDefaults>
     <w:rPrDefault>
       <w:rPr>
@@ -26435,15 +27605,15 @@
     <w:lsdException w:name="Unresolved Mention" w:semiHidden="1" w:unhideWhenUsed="1"/>
     <w:lsdException w:name="Smart Link" w:semiHidden="1" w:unhideWhenUsed="1"/>
   </w:latentStyles>
-  <w:style w:type="paragraph" w:default="1" w:styleId="Normal">
+  <w:style w:type="paragraph" w:default="1" w:styleId="Normale">
     <w:name w:val="Normal"/>
     <w:qFormat/>
   </w:style>
-  <w:style w:type="paragraph" w:styleId="Heading1">
+  <w:style w:type="paragraph" w:styleId="Titolo1">
     <w:name w:val="heading 1"/>
-    <w:basedOn w:val="Normal"/>
-    <w:next w:val="Normal"/>
-    <w:link w:val="Heading1Char"/>
+    <w:basedOn w:val="Normale"/>
+    <w:next w:val="Normale"/>
+    <w:link w:val="Titolo1Carattere"/>
     <w:uiPriority w:val="9"/>
     <w:qFormat/>
     <w:rsid w:val="00354C9C"/>
@@ -26460,11 +27630,11 @@
       <w:szCs w:val="40"/>
     </w:rPr>
   </w:style>
-  <w:style w:type="paragraph" w:styleId="Heading2">
+  <w:style w:type="paragraph" w:styleId="Titolo2">
     <w:name w:val="heading 2"/>
-    <w:basedOn w:val="Normal"/>
-    <w:next w:val="Normal"/>
-    <w:link w:val="Heading2Char"/>
+    <w:basedOn w:val="Normale"/>
+    <w:next w:val="Normale"/>
+    <w:link w:val="Titolo2Carattere"/>
     <w:uiPriority w:val="9"/>
     <w:semiHidden/>
     <w:unhideWhenUsed/>
@@ -26483,11 +27653,11 @@
       <w:szCs w:val="32"/>
     </w:rPr>
   </w:style>
-  <w:style w:type="paragraph" w:styleId="Heading3">
+  <w:style w:type="paragraph" w:styleId="Titolo3">
     <w:name w:val="heading 3"/>
-    <w:basedOn w:val="Normal"/>
-    <w:next w:val="Normal"/>
-    <w:link w:val="Heading3Char"/>
+    <w:basedOn w:val="Normale"/>
+    <w:next w:val="Normale"/>
+    <w:link w:val="Titolo3Carattere"/>
     <w:uiPriority w:val="9"/>
     <w:unhideWhenUsed/>
     <w:qFormat/>
@@ -26505,11 +27675,11 @@
       <w:szCs w:val="28"/>
     </w:rPr>
   </w:style>
-  <w:style w:type="paragraph" w:styleId="Heading4">
+  <w:style w:type="paragraph" w:styleId="Titolo4">
     <w:name w:val="heading 4"/>
-    <w:basedOn w:val="Normal"/>
-    <w:next w:val="Normal"/>
-    <w:link w:val="Heading4Char"/>
+    <w:basedOn w:val="Normale"/>
+    <w:next w:val="Normale"/>
+    <w:link w:val="Titolo4Carattere"/>
     <w:uiPriority w:val="9"/>
     <w:unhideWhenUsed/>
     <w:qFormat/>
@@ -26527,11 +27697,11 @@
       <w:color w:val="0F4761" w:themeColor="accent1" w:themeShade="BF"/>
     </w:rPr>
   </w:style>
-  <w:style w:type="paragraph" w:styleId="Heading5">
+  <w:style w:type="paragraph" w:styleId="Titolo5">
     <w:name w:val="heading 5"/>
-    <w:basedOn w:val="Normal"/>
-    <w:next w:val="Normal"/>
-    <w:link w:val="Heading5Char"/>
+    <w:basedOn w:val="Normale"/>
+    <w:next w:val="Normale"/>
+    <w:link w:val="Titolo5Carattere"/>
     <w:uiPriority w:val="9"/>
     <w:semiHidden/>
     <w:unhideWhenUsed/>
@@ -26548,11 +27718,11 @@
       <w:color w:val="0F4761" w:themeColor="accent1" w:themeShade="BF"/>
     </w:rPr>
   </w:style>
-  <w:style w:type="paragraph" w:styleId="Heading6">
+  <w:style w:type="paragraph" w:styleId="Titolo6">
     <w:name w:val="heading 6"/>
-    <w:basedOn w:val="Normal"/>
-    <w:next w:val="Normal"/>
-    <w:link w:val="Heading6Char"/>
+    <w:basedOn w:val="Normale"/>
+    <w:next w:val="Normale"/>
+    <w:link w:val="Titolo6Carattere"/>
     <w:uiPriority w:val="9"/>
     <w:semiHidden/>
     <w:unhideWhenUsed/>
@@ -26571,11 +27741,11 @@
       <w:color w:val="595959" w:themeColor="text1" w:themeTint="A6"/>
     </w:rPr>
   </w:style>
-  <w:style w:type="paragraph" w:styleId="Heading7">
+  <w:style w:type="paragraph" w:styleId="Titolo7">
     <w:name w:val="heading 7"/>
-    <w:basedOn w:val="Normal"/>
-    <w:next w:val="Normal"/>
-    <w:link w:val="Heading7Char"/>
+    <w:basedOn w:val="Normale"/>
+    <w:next w:val="Normale"/>
+    <w:link w:val="Titolo7Carattere"/>
     <w:uiPriority w:val="9"/>
     <w:semiHidden/>
     <w:unhideWhenUsed/>
@@ -26592,11 +27762,11 @@
       <w:color w:val="595959" w:themeColor="text1" w:themeTint="A6"/>
     </w:rPr>
   </w:style>
-  <w:style w:type="paragraph" w:styleId="Heading8">
+  <w:style w:type="paragraph" w:styleId="Titolo8">
     <w:name w:val="heading 8"/>
-    <w:basedOn w:val="Normal"/>
-    <w:next w:val="Normal"/>
-    <w:link w:val="Heading8Char"/>
+    <w:basedOn w:val="Normale"/>
+    <w:next w:val="Normale"/>
+    <w:link w:val="Titolo8Carattere"/>
     <w:uiPriority w:val="9"/>
     <w:semiHidden/>
     <w:unhideWhenUsed/>
@@ -26615,11 +27785,11 @@
       <w:color w:val="272727" w:themeColor="text1" w:themeTint="D8"/>
     </w:rPr>
   </w:style>
-  <w:style w:type="paragraph" w:styleId="Heading9">
+  <w:style w:type="paragraph" w:styleId="Titolo9">
     <w:name w:val="heading 9"/>
-    <w:basedOn w:val="Normal"/>
-    <w:next w:val="Normal"/>
-    <w:link w:val="Heading9Char"/>
+    <w:basedOn w:val="Normale"/>
+    <w:next w:val="Normale"/>
+    <w:link w:val="Titolo9Carattere"/>
     <w:uiPriority w:val="9"/>
     <w:semiHidden/>
     <w:unhideWhenUsed/>
@@ -26636,13 +27806,13 @@
       <w:color w:val="272727" w:themeColor="text1" w:themeTint="D8"/>
     </w:rPr>
   </w:style>
-  <w:style w:type="character" w:default="1" w:styleId="DefaultParagraphFont">
+  <w:style w:type="character" w:default="1" w:styleId="Carpredefinitoparagrafo">
     <w:name w:val="Default Paragraph Font"/>
     <w:uiPriority w:val="1"/>
     <w:semiHidden/>
     <w:unhideWhenUsed/>
   </w:style>
-  <w:style w:type="table" w:default="1" w:styleId="TableNormal">
+  <w:style w:type="table" w:default="1" w:styleId="Tabellanormale">
     <w:name w:val="Normal Table"/>
     <w:uiPriority w:val="99"/>
     <w:semiHidden/>
@@ -26657,16 +27827,16 @@
       </w:tblCellMar>
     </w:tblPr>
   </w:style>
-  <w:style w:type="numbering" w:default="1" w:styleId="NoList">
+  <w:style w:type="numbering" w:default="1" w:styleId="Nessunelenco">
     <w:name w:val="No List"/>
     <w:uiPriority w:val="99"/>
     <w:semiHidden/>
     <w:unhideWhenUsed/>
   </w:style>
-  <w:style w:type="character" w:customStyle="1" w:styleId="Heading1Char">
-    <w:name w:val="Heading 1 Char"/>
-    <w:basedOn w:val="DefaultParagraphFont"/>
-    <w:link w:val="Heading1"/>
+  <w:style w:type="character" w:customStyle="1" w:styleId="Titolo1Carattere">
+    <w:name w:val="Titolo 1 Carattere"/>
+    <w:basedOn w:val="Carpredefinitoparagrafo"/>
+    <w:link w:val="Titolo1"/>
     <w:uiPriority w:val="9"/>
     <w:rsid w:val="00354C9C"/>
     <w:rPr>
@@ -26676,10 +27846,10 @@
       <w:szCs w:val="40"/>
     </w:rPr>
   </w:style>
-  <w:style w:type="character" w:customStyle="1" w:styleId="Heading2Char">
-    <w:name w:val="Heading 2 Char"/>
-    <w:basedOn w:val="DefaultParagraphFont"/>
-    <w:link w:val="Heading2"/>
+  <w:style w:type="character" w:customStyle="1" w:styleId="Titolo2Carattere">
+    <w:name w:val="Titolo 2 Carattere"/>
+    <w:basedOn w:val="Carpredefinitoparagrafo"/>
+    <w:link w:val="Titolo2"/>
     <w:uiPriority w:val="9"/>
     <w:semiHidden/>
     <w:rsid w:val="00354C9C"/>
@@ -26690,10 +27860,10 @@
       <w:szCs w:val="32"/>
     </w:rPr>
   </w:style>
-  <w:style w:type="character" w:customStyle="1" w:styleId="Heading3Char">
-    <w:name w:val="Heading 3 Char"/>
-    <w:basedOn w:val="DefaultParagraphFont"/>
-    <w:link w:val="Heading3"/>
+  <w:style w:type="character" w:customStyle="1" w:styleId="Titolo3Carattere">
+    <w:name w:val="Titolo 3 Carattere"/>
+    <w:basedOn w:val="Carpredefinitoparagrafo"/>
+    <w:link w:val="Titolo3"/>
     <w:uiPriority w:val="9"/>
     <w:rsid w:val="00354C9C"/>
     <w:rPr>
@@ -26703,10 +27873,10 @@
       <w:szCs w:val="28"/>
     </w:rPr>
   </w:style>
-  <w:style w:type="character" w:customStyle="1" w:styleId="Heading4Char">
-    <w:name w:val="Heading 4 Char"/>
-    <w:basedOn w:val="DefaultParagraphFont"/>
-    <w:link w:val="Heading4"/>
+  <w:style w:type="character" w:customStyle="1" w:styleId="Titolo4Carattere">
+    <w:name w:val="Titolo 4 Carattere"/>
+    <w:basedOn w:val="Carpredefinitoparagrafo"/>
+    <w:link w:val="Titolo4"/>
     <w:uiPriority w:val="9"/>
     <w:rsid w:val="00354C9C"/>
     <w:rPr>
@@ -26716,10 +27886,10 @@
       <w:color w:val="0F4761" w:themeColor="accent1" w:themeShade="BF"/>
     </w:rPr>
   </w:style>
-  <w:style w:type="character" w:customStyle="1" w:styleId="Heading5Char">
-    <w:name w:val="Heading 5 Char"/>
-    <w:basedOn w:val="DefaultParagraphFont"/>
-    <w:link w:val="Heading5"/>
+  <w:style w:type="character" w:customStyle="1" w:styleId="Titolo5Carattere">
+    <w:name w:val="Titolo 5 Carattere"/>
+    <w:basedOn w:val="Carpredefinitoparagrafo"/>
+    <w:link w:val="Titolo5"/>
     <w:uiPriority w:val="9"/>
     <w:semiHidden/>
     <w:rsid w:val="00354C9C"/>
@@ -26728,10 +27898,10 @@
       <w:color w:val="0F4761" w:themeColor="accent1" w:themeShade="BF"/>
     </w:rPr>
   </w:style>
-  <w:style w:type="character" w:customStyle="1" w:styleId="Heading6Char">
-    <w:name w:val="Heading 6 Char"/>
-    <w:basedOn w:val="DefaultParagraphFont"/>
-    <w:link w:val="Heading6"/>
+  <w:style w:type="character" w:customStyle="1" w:styleId="Titolo6Carattere">
+    <w:name w:val="Titolo 6 Carattere"/>
+    <w:basedOn w:val="Carpredefinitoparagrafo"/>
+    <w:link w:val="Titolo6"/>
     <w:uiPriority w:val="9"/>
     <w:semiHidden/>
     <w:rsid w:val="00354C9C"/>
@@ -26742,10 +27912,10 @@
       <w:color w:val="595959" w:themeColor="text1" w:themeTint="A6"/>
     </w:rPr>
   </w:style>
-  <w:style w:type="character" w:customStyle="1" w:styleId="Heading7Char">
-    <w:name w:val="Heading 7 Char"/>
-    <w:basedOn w:val="DefaultParagraphFont"/>
-    <w:link w:val="Heading7"/>
+  <w:style w:type="character" w:customStyle="1" w:styleId="Titolo7Carattere">
+    <w:name w:val="Titolo 7 Carattere"/>
+    <w:basedOn w:val="Carpredefinitoparagrafo"/>
+    <w:link w:val="Titolo7"/>
     <w:uiPriority w:val="9"/>
     <w:semiHidden/>
     <w:rsid w:val="00354C9C"/>
@@ -26754,10 +27924,10 @@
       <w:color w:val="595959" w:themeColor="text1" w:themeTint="A6"/>
     </w:rPr>
   </w:style>
-  <w:style w:type="character" w:customStyle="1" w:styleId="Heading8Char">
-    <w:name w:val="Heading 8 Char"/>
-    <w:basedOn w:val="DefaultParagraphFont"/>
-    <w:link w:val="Heading8"/>
+  <w:style w:type="character" w:customStyle="1" w:styleId="Titolo8Carattere">
+    <w:name w:val="Titolo 8 Carattere"/>
+    <w:basedOn w:val="Carpredefinitoparagrafo"/>
+    <w:link w:val="Titolo8"/>
     <w:uiPriority w:val="9"/>
     <w:semiHidden/>
     <w:rsid w:val="00354C9C"/>
@@ -26768,10 +27938,10 @@
       <w:color w:val="272727" w:themeColor="text1" w:themeTint="D8"/>
     </w:rPr>
   </w:style>
-  <w:style w:type="character" w:customStyle="1" w:styleId="Heading9Char">
-    <w:name w:val="Heading 9 Char"/>
-    <w:basedOn w:val="DefaultParagraphFont"/>
-    <w:link w:val="Heading9"/>
+  <w:style w:type="character" w:customStyle="1" w:styleId="Titolo9Carattere">
+    <w:name w:val="Titolo 9 Carattere"/>
+    <w:basedOn w:val="Carpredefinitoparagrafo"/>
+    <w:link w:val="Titolo9"/>
     <w:uiPriority w:val="9"/>
     <w:semiHidden/>
     <w:rsid w:val="00354C9C"/>
@@ -26780,11 +27950,11 @@
       <w:color w:val="272727" w:themeColor="text1" w:themeTint="D8"/>
     </w:rPr>
   </w:style>
-  <w:style w:type="paragraph" w:styleId="Title">
+  <w:style w:type="paragraph" w:styleId="Titolo">
     <w:name w:val="Title"/>
-    <w:basedOn w:val="Normal"/>
-    <w:next w:val="Normal"/>
-    <w:link w:val="TitleChar"/>
+    <w:basedOn w:val="Normale"/>
+    <w:next w:val="Normale"/>
+    <w:link w:val="TitoloCarattere"/>
     <w:uiPriority w:val="10"/>
     <w:qFormat/>
     <w:rsid w:val="00354C9C"/>
@@ -26800,10 +27970,10 @@
       <w:szCs w:val="56"/>
     </w:rPr>
   </w:style>
-  <w:style w:type="character" w:customStyle="1" w:styleId="TitleChar">
-    <w:name w:val="Title Char"/>
-    <w:basedOn w:val="DefaultParagraphFont"/>
-    <w:link w:val="Title"/>
+  <w:style w:type="character" w:customStyle="1" w:styleId="TitoloCarattere">
+    <w:name w:val="Titolo Carattere"/>
+    <w:basedOn w:val="Carpredefinitoparagrafo"/>
+    <w:link w:val="Titolo"/>
     <w:uiPriority w:val="10"/>
     <w:rsid w:val="00354C9C"/>
     <w:rPr>
@@ -26814,11 +27984,11 @@
       <w:szCs w:val="56"/>
     </w:rPr>
   </w:style>
-  <w:style w:type="paragraph" w:styleId="Subtitle">
+  <w:style w:type="paragraph" w:styleId="Sottotitolo">
     <w:name w:val="Subtitle"/>
-    <w:basedOn w:val="Normal"/>
-    <w:next w:val="Normal"/>
-    <w:link w:val="SubtitleChar"/>
+    <w:basedOn w:val="Normale"/>
+    <w:next w:val="Normale"/>
+    <w:link w:val="SottotitoloCarattere"/>
     <w:uiPriority w:val="11"/>
     <w:qFormat/>
     <w:rsid w:val="00354C9C"/>
@@ -26835,10 +28005,10 @@
       <w:szCs w:val="28"/>
     </w:rPr>
   </w:style>
-  <w:style w:type="character" w:customStyle="1" w:styleId="SubtitleChar">
-    <w:name w:val="Subtitle Char"/>
-    <w:basedOn w:val="DefaultParagraphFont"/>
-    <w:link w:val="Subtitle"/>
+  <w:style w:type="character" w:customStyle="1" w:styleId="SottotitoloCarattere">
+    <w:name w:val="Sottotitolo Carattere"/>
+    <w:basedOn w:val="Carpredefinitoparagrafo"/>
+    <w:link w:val="Sottotitolo"/>
     <w:uiPriority w:val="11"/>
     <w:rsid w:val="00354C9C"/>
     <w:rPr>
@@ -26849,11 +28019,11 @@
       <w:szCs w:val="28"/>
     </w:rPr>
   </w:style>
-  <w:style w:type="paragraph" w:styleId="Quote">
+  <w:style w:type="paragraph" w:styleId="Citazione">
     <w:name w:val="Quote"/>
-    <w:basedOn w:val="Normal"/>
-    <w:next w:val="Normal"/>
-    <w:link w:val="QuoteChar"/>
+    <w:basedOn w:val="Normale"/>
+    <w:next w:val="Normale"/>
+    <w:link w:val="CitazioneCarattere"/>
     <w:uiPriority w:val="29"/>
     <w:qFormat/>
     <w:rsid w:val="00354C9C"/>
@@ -26867,10 +28037,10 @@
       <w:color w:val="404040" w:themeColor="text1" w:themeTint="BF"/>
     </w:rPr>
   </w:style>
-  <w:style w:type="character" w:customStyle="1" w:styleId="QuoteChar">
-    <w:name w:val="Quote Char"/>
-    <w:basedOn w:val="DefaultParagraphFont"/>
-    <w:link w:val="Quote"/>
+  <w:style w:type="character" w:customStyle="1" w:styleId="CitazioneCarattere">
+    <w:name w:val="Citazione Carattere"/>
+    <w:basedOn w:val="Carpredefinitoparagrafo"/>
+    <w:link w:val="Citazione"/>
     <w:uiPriority w:val="29"/>
     <w:rsid w:val="00354C9C"/>
     <w:rPr>
@@ -26879,9 +28049,9 @@
       <w:color w:val="404040" w:themeColor="text1" w:themeTint="BF"/>
     </w:rPr>
   </w:style>
-  <w:style w:type="paragraph" w:styleId="ListParagraph">
+  <w:style w:type="paragraph" w:styleId="Paragrafoelenco">
     <w:name w:val="List Paragraph"/>
-    <w:basedOn w:val="Normal"/>
+    <w:basedOn w:val="Normale"/>
     <w:uiPriority w:val="34"/>
     <w:qFormat/>
     <w:rsid w:val="00354C9C"/>
@@ -26890,9 +28060,9 @@
       <w:contextualSpacing/>
     </w:pPr>
   </w:style>
-  <w:style w:type="character" w:styleId="IntenseEmphasis">
+  <w:style w:type="character" w:styleId="Enfasiintensa">
     <w:name w:val="Intense Emphasis"/>
-    <w:basedOn w:val="DefaultParagraphFont"/>
+    <w:basedOn w:val="Carpredefinitoparagrafo"/>
     <w:uiPriority w:val="21"/>
     <w:qFormat/>
     <w:rsid w:val="00354C9C"/>
@@ -26902,11 +28072,11 @@
       <w:color w:val="0F4761" w:themeColor="accent1" w:themeShade="BF"/>
     </w:rPr>
   </w:style>
-  <w:style w:type="paragraph" w:styleId="IntenseQuote">
+  <w:style w:type="paragraph" w:styleId="Citazioneintensa">
     <w:name w:val="Intense Quote"/>
-    <w:basedOn w:val="Normal"/>
-    <w:next w:val="Normal"/>
-    <w:link w:val="IntenseQuoteChar"/>
+    <w:basedOn w:val="Normale"/>
+    <w:next w:val="Normale"/>
+    <w:link w:val="CitazioneintensaCarattere"/>
     <w:uiPriority w:val="30"/>
     <w:qFormat/>
     <w:rsid w:val="00354C9C"/>
@@ -26925,10 +28095,10 @@
       <w:color w:val="0F4761" w:themeColor="accent1" w:themeShade="BF"/>
     </w:rPr>
   </w:style>
-  <w:style w:type="character" w:customStyle="1" w:styleId="IntenseQuoteChar">
-    <w:name w:val="Intense Quote Char"/>
-    <w:basedOn w:val="DefaultParagraphFont"/>
-    <w:link w:val="IntenseQuote"/>
+  <w:style w:type="character" w:customStyle="1" w:styleId="CitazioneintensaCarattere">
+    <w:name w:val="Citazione intensa Carattere"/>
+    <w:basedOn w:val="Carpredefinitoparagrafo"/>
+    <w:link w:val="Citazioneintensa"/>
     <w:uiPriority w:val="30"/>
     <w:rsid w:val="00354C9C"/>
     <w:rPr>
@@ -26937,9 +28107,9 @@
       <w:color w:val="0F4761" w:themeColor="accent1" w:themeShade="BF"/>
     </w:rPr>
   </w:style>
-  <w:style w:type="character" w:styleId="IntenseReference">
+  <w:style w:type="character" w:styleId="Riferimentointenso">
     <w:name w:val="Intense Reference"/>
-    <w:basedOn w:val="DefaultParagraphFont"/>
+    <w:basedOn w:val="Carpredefinitoparagrafo"/>
     <w:uiPriority w:val="32"/>
     <w:qFormat/>
     <w:rsid w:val="00354C9C"/>
@@ -26951,9 +28121,9 @@
       <w:spacing w:val="5"/>
     </w:rPr>
   </w:style>
-  <w:style w:type="paragraph" w:styleId="NormalWeb">
+  <w:style w:type="paragraph" w:styleId="NormaleWeb">
     <w:name w:val="Normal (Web)"/>
-    <w:basedOn w:val="Normal"/>
+    <w:basedOn w:val="Normale"/>
     <w:uiPriority w:val="99"/>
     <w:semiHidden/>
     <w:unhideWhenUsed/>
@@ -26968,9 +28138,9 @@
       <w14:ligatures w14:val="none"/>
     </w:rPr>
   </w:style>
-  <w:style w:type="table" w:styleId="TableGrid">
+  <w:style w:type="table" w:styleId="Grigliatabella">
     <w:name w:val="Table Grid"/>
-    <w:basedOn w:val="TableNormal"/>
+    <w:basedOn w:val="Tabellanormale"/>
     <w:uiPriority w:val="39"/>
     <w:rsid w:val="00521464"/>
     <w:pPr>
@@ -26989,7 +28159,7 @@
   </w:style>
   <w:style w:type="paragraph" w:customStyle="1" w:styleId="Contenutotabella">
     <w:name w:val="Contenuto tabella"/>
-    <w:basedOn w:val="Normal"/>
+    <w:basedOn w:val="Normale"/>
     <w:rsid w:val="000D4500"/>
     <w:pPr>
       <w:widowControl w:val="0"/>
@@ -27015,9 +28185,9 @@
       <w:bCs/>
     </w:rPr>
   </w:style>
-  <w:style w:type="paragraph" w:styleId="TOC5">
+  <w:style w:type="paragraph" w:styleId="Sommario5">
     <w:name w:val="toc 5"/>
-    <w:basedOn w:val="Normal"/>
+    <w:basedOn w:val="Normale"/>
     <w:semiHidden/>
     <w:rsid w:val="000D4500"/>
     <w:pPr>
@@ -27038,7 +28208,7 @@
   </w:style>
   <w:style w:type="paragraph" w:customStyle="1" w:styleId="Intestazioneindice">
     <w:name w:val="Intestazione indice"/>
-    <w:basedOn w:val="Normal"/>
+    <w:basedOn w:val="Normale"/>
     <w:rsid w:val="000D4500"/>
     <w:pPr>
       <w:keepNext/>
@@ -27057,9 +28227,9 @@
       <w14:ligatures w14:val="none"/>
     </w:rPr>
   </w:style>
-  <w:style w:type="character" w:styleId="Hyperlink">
+  <w:style w:type="character" w:styleId="Collegamentoipertestuale">
     <w:name w:val="Hyperlink"/>
-    <w:basedOn w:val="DefaultParagraphFont"/>
+    <w:basedOn w:val="Carpredefinitoparagrafo"/>
     <w:uiPriority w:val="99"/>
     <w:unhideWhenUsed/>
     <w:rsid w:val="00A312CA"/>
@@ -27068,9 +28238,9 @@
       <w:u w:val="single"/>
     </w:rPr>
   </w:style>
-  <w:style w:type="character" w:styleId="UnresolvedMention">
+  <w:style w:type="character" w:styleId="Menzionenonrisolta">
     <w:name w:val="Unresolved Mention"/>
-    <w:basedOn w:val="DefaultParagraphFont"/>
+    <w:basedOn w:val="Carpredefinitoparagrafo"/>
     <w:uiPriority w:val="99"/>
     <w:semiHidden/>
     <w:unhideWhenUsed/>

</xml_diff>

<commit_message>
major incomplete fixes RAD e PS
</commit_message>
<xml_diff>
--- a/Raw File/Requirement_Analysis_Rated.docx
+++ b/Raw File/Requirement_Analysis_Rated.docx
@@ -1,6 +1,6 @@
 
 <file path=word/document.xml><?xml version="1.0" encoding="utf-8"?>
-<w:document xmlns:wpc="http://schemas.microsoft.com/office/word/2010/wordprocessingCanvas" xmlns:cx="http://schemas.microsoft.com/office/drawing/2014/chartex" xmlns:cx1="http://schemas.microsoft.com/office/drawing/2015/9/8/chartex" xmlns:cx2="http://schemas.microsoft.com/office/drawing/2015/10/21/chartex" xmlns:cx3="http://schemas.microsoft.com/office/drawing/2016/5/9/chartex" xmlns:cx4="http://schemas.microsoft.com/office/drawing/2016/5/10/chartex" xmlns:cx5="http://schemas.microsoft.com/office/drawing/2016/5/11/chartex" xmlns:cx6="http://schemas.microsoft.com/office/drawing/2016/5/12/chartex" xmlns:cx7="http://schemas.microsoft.com/office/drawing/2016/5/13/chartex" xmlns:cx8="http://schemas.microsoft.com/office/drawing/2016/5/14/chartex" xmlns:mc="http://schemas.openxmlformats.org/markup-compatibility/2006" xmlns:aink="http://schemas.microsoft.com/office/drawing/2016/ink" xmlns:am3d="http://schemas.microsoft.com/office/drawing/2017/model3d" xmlns:o="urn:schemas-microsoft-com:office:office" xmlns:oel="http://schemas.microsoft.com/office/2019/extlst" xmlns:r="http://schemas.openxmlformats.org/officeDocument/2006/relationships" xmlns:m="http://schemas.openxmlformats.org/officeDocument/2006/math" xmlns:v="urn:schemas-microsoft-com:vml" xmlns:wp14="http://schemas.microsoft.com/office/word/2010/wordprocessingDrawing" xmlns:wp="http://schemas.openxmlformats.org/drawingml/2006/wordprocessingDrawing" xmlns:w10="urn:schemas-microsoft-com:office:word" xmlns:w="http://schemas.openxmlformats.org/wordprocessingml/2006/main" xmlns:w14="http://schemas.microsoft.com/office/word/2010/wordml" xmlns:w15="http://schemas.microsoft.com/office/word/2012/wordml" xmlns:w16cex="http://schemas.microsoft.com/office/word/2018/wordml/cex" xmlns:w16cid="http://schemas.microsoft.com/office/word/2016/wordml/cid" xmlns:w16="http://schemas.microsoft.com/office/word/2018/wordml" xmlns:w16du="http://schemas.microsoft.com/office/word/2023/wordml/word16du" xmlns:w16sdtdh="http://schemas.microsoft.com/office/word/2020/wordml/sdtdatahash" xmlns:w16se="http://schemas.microsoft.com/office/word/2015/wordml/symex" xmlns:wpg="http://schemas.microsoft.com/office/word/2010/wordprocessingGroup" xmlns:wpi="http://schemas.microsoft.com/office/word/2010/wordprocessingInk" xmlns:wne="http://schemas.microsoft.com/office/word/2006/wordml" xmlns:wps="http://schemas.microsoft.com/office/word/2010/wordprocessingShape" mc:Ignorable="w14 w15 w16se w16cid w16 w16cex w16sdtdh w16du wp14">
+<w:document xmlns:wpc="http://schemas.microsoft.com/office/word/2010/wordprocessingCanvas" xmlns:cx="http://schemas.microsoft.com/office/drawing/2014/chartex" xmlns:cx1="http://schemas.microsoft.com/office/drawing/2015/9/8/chartex" xmlns:cx2="http://schemas.microsoft.com/office/drawing/2015/10/21/chartex" xmlns:cx3="http://schemas.microsoft.com/office/drawing/2016/5/9/chartex" xmlns:cx4="http://schemas.microsoft.com/office/drawing/2016/5/10/chartex" xmlns:cx5="http://schemas.microsoft.com/office/drawing/2016/5/11/chartex" xmlns:cx6="http://schemas.microsoft.com/office/drawing/2016/5/12/chartex" xmlns:cx7="http://schemas.microsoft.com/office/drawing/2016/5/13/chartex" xmlns:cx8="http://schemas.microsoft.com/office/drawing/2016/5/14/chartex" xmlns:mc="http://schemas.openxmlformats.org/markup-compatibility/2006" xmlns:aink="http://schemas.microsoft.com/office/drawing/2016/ink" xmlns:am3d="http://schemas.microsoft.com/office/drawing/2017/model3d" xmlns:o="urn:schemas-microsoft-com:office:office" xmlns:oel="http://schemas.microsoft.com/office/2019/extlst" xmlns:r="http://schemas.openxmlformats.org/officeDocument/2006/relationships" xmlns:m="http://schemas.openxmlformats.org/officeDocument/2006/math" xmlns:v="urn:schemas-microsoft-com:vml" xmlns:wp14="http://schemas.microsoft.com/office/word/2010/wordprocessingDrawing" xmlns:wp="http://schemas.openxmlformats.org/drawingml/2006/wordprocessingDrawing" xmlns:w10="urn:schemas-microsoft-com:office:word" xmlns:w="http://schemas.openxmlformats.org/wordprocessingml/2006/main" xmlns:w14="http://schemas.microsoft.com/office/word/2010/wordml" xmlns:w15="http://schemas.microsoft.com/office/word/2012/wordml" xmlns:w16cex="http://schemas.microsoft.com/office/word/2018/wordml/cex" xmlns:w16cid="http://schemas.microsoft.com/office/word/2016/wordml/cid" xmlns:w16="http://schemas.microsoft.com/office/word/2018/wordml" xmlns:w16du="http://schemas.microsoft.com/office/word/2023/wordml/word16du" xmlns:w16sdtdh="http://schemas.microsoft.com/office/word/2020/wordml/sdtdatahash" xmlns:w16sdtfl="http://schemas.microsoft.com/office/word/2024/wordml/sdtformatlock" xmlns:w16se="http://schemas.microsoft.com/office/word/2015/wordml/symex" xmlns:wpg="http://schemas.microsoft.com/office/word/2010/wordprocessingGroup" xmlns:wpi="http://schemas.microsoft.com/office/word/2010/wordprocessingInk" xmlns:wne="http://schemas.microsoft.com/office/word/2006/wordml" xmlns:wps="http://schemas.microsoft.com/office/word/2010/wordprocessingShape" mc:Ignorable="w14 w15 w16se w16cid w16 w16cex w16sdtdh w16sdtfl w16du wp14">
   <w:body>
     <w:tbl>
       <w:tblPr>
@@ -171,7 +171,6 @@
           <w:sz w:val="36"/>
         </w:rPr>
       </w:pPr>
-      <w:proofErr w:type="spellStart"/>
       <w:r>
         <w:rPr>
           <w:rFonts w:ascii="Arial" w:hAnsi="Arial"/>
@@ -180,7 +179,6 @@
         </w:rPr>
         <w:t>Rated</w:t>
       </w:r>
-      <w:proofErr w:type="spellEnd"/>
       <w:r>
         <w:rPr>
           <w:rFonts w:ascii="Arial" w:hAnsi="Arial"/>
@@ -188,24 +186,7 @@
           <w:sz w:val="36"/>
         </w:rPr>
         <w:br/>
-      </w:r>
-      <w:proofErr w:type="spellStart"/>
-      <w:r>
-        <w:rPr>
-          <w:rFonts w:ascii="Arial" w:hAnsi="Arial"/>
-          <w:b/>
-          <w:sz w:val="36"/>
-        </w:rPr>
-        <w:t>Requirement</w:t>
-      </w:r>
-      <w:proofErr w:type="spellEnd"/>
-      <w:r>
-        <w:rPr>
-          <w:rFonts w:ascii="Arial" w:hAnsi="Arial"/>
-          <w:b/>
-          <w:sz w:val="36"/>
-        </w:rPr>
-        <w:t xml:space="preserve"> Analysis</w:t>
+        <w:t>Requirement Analysis</w:t>
       </w:r>
       <w:r>
         <w:rPr>
@@ -1120,23 +1101,13 @@
           <w:sz w:val="32"/>
         </w:rPr>
       </w:pPr>
-      <w:proofErr w:type="spellStart"/>
       <w:r>
         <w:rPr>
           <w:rFonts w:ascii="Arial" w:hAnsi="Arial"/>
           <w:b/>
           <w:sz w:val="32"/>
         </w:rPr>
-        <w:t>Revision</w:t>
-      </w:r>
-      <w:proofErr w:type="spellEnd"/>
-      <w:r>
-        <w:rPr>
-          <w:rFonts w:ascii="Arial" w:hAnsi="Arial"/>
-          <w:b/>
-          <w:sz w:val="32"/>
-        </w:rPr>
-        <w:t xml:space="preserve"> History</w:t>
+        <w:t>Revision History</w:t>
       </w:r>
     </w:p>
     <w:tbl>
@@ -1327,7 +1298,7 @@
           </w:tcPr>
           <w:p>
             <w:pPr>
-              <w:pStyle w:val="Sommario5"/>
+              <w:pStyle w:val="TOC5"/>
               <w:ind w:left="0"/>
               <w:rPr>
                 <w:sz w:val="20"/>
@@ -1338,21 +1309,7 @@
               <w:rPr>
                 <w:sz w:val="20"/>
               </w:rPr>
-              <w:t xml:space="preserve">Prima stesura completa del </w:t>
-            </w:r>
-            <w:proofErr w:type="spellStart"/>
-            <w:r>
-              <w:rPr>
-                <w:sz w:val="20"/>
-              </w:rPr>
-              <w:t>Requirement</w:t>
-            </w:r>
-            <w:proofErr w:type="spellEnd"/>
-            <w:r>
-              <w:rPr>
-                <w:sz w:val="20"/>
-              </w:rPr>
-              <w:t xml:space="preserve"> Analysis comprendente: </w:t>
+              <w:t xml:space="preserve">Prima stesura completa del Requirement Analysis comprendente: </w:t>
             </w:r>
             <w:r>
               <w:rPr>
@@ -1371,7 +1328,7 @@
           </w:p>
           <w:p>
             <w:pPr>
-              <w:pStyle w:val="Sommario5"/>
+              <w:pStyle w:val="TOC5"/>
               <w:ind w:left="0"/>
               <w:rPr>
                 <w:sz w:val="20"/>
@@ -1604,35 +1561,7 @@
               <w:rPr>
                 <w:sz w:val="20"/>
               </w:rPr>
-              <w:t xml:space="preserve"> </w:t>
-            </w:r>
-            <w:proofErr w:type="spellStart"/>
-            <w:r>
-              <w:rPr>
-                <w:sz w:val="20"/>
-              </w:rPr>
-              <w:t>Sequence</w:t>
-            </w:r>
-            <w:proofErr w:type="spellEnd"/>
-            <w:r>
-              <w:rPr>
-                <w:sz w:val="20"/>
-              </w:rPr>
-              <w:t xml:space="preserve"> </w:t>
-            </w:r>
-            <w:proofErr w:type="spellStart"/>
-            <w:r>
-              <w:rPr>
-                <w:sz w:val="20"/>
-              </w:rPr>
-              <w:t>Diagrams</w:t>
-            </w:r>
-            <w:proofErr w:type="spellEnd"/>
-            <w:r>
-              <w:rPr>
-                <w:sz w:val="20"/>
-              </w:rPr>
-              <w:t xml:space="preserve"> e Class Model</w:t>
+              <w:t xml:space="preserve"> Sequence Diagrams e Class Model</w:t>
             </w:r>
           </w:p>
         </w:tc>
@@ -1734,35 +1663,7 @@
               <w:rPr>
                 <w:sz w:val="20"/>
               </w:rPr>
-              <w:t xml:space="preserve">Modifiche significative di </w:t>
-            </w:r>
-            <w:proofErr w:type="spellStart"/>
-            <w:r>
-              <w:rPr>
-                <w:sz w:val="20"/>
-              </w:rPr>
-              <w:t>Sequence</w:t>
-            </w:r>
-            <w:proofErr w:type="spellEnd"/>
-            <w:r>
-              <w:rPr>
-                <w:sz w:val="20"/>
-              </w:rPr>
-              <w:t xml:space="preserve"> </w:t>
-            </w:r>
-            <w:proofErr w:type="spellStart"/>
-            <w:r>
-              <w:rPr>
-                <w:sz w:val="20"/>
-              </w:rPr>
-              <w:t>Diagrams</w:t>
-            </w:r>
-            <w:proofErr w:type="spellEnd"/>
-            <w:r>
-              <w:rPr>
-                <w:sz w:val="20"/>
-              </w:rPr>
-              <w:t xml:space="preserve"> e Class Model</w:t>
+              <w:t>Modifiche significative di Sequence Diagrams e Class Model</w:t>
             </w:r>
           </w:p>
         </w:tc>
@@ -1870,35 +1771,7 @@
               <w:rPr>
                 <w:sz w:val="20"/>
               </w:rPr>
-              <w:t xml:space="preserve"> al Class Model, </w:t>
-            </w:r>
-            <w:proofErr w:type="spellStart"/>
-            <w:r>
-              <w:rPr>
-                <w:sz w:val="20"/>
-              </w:rPr>
-              <w:t>Sequence</w:t>
-            </w:r>
-            <w:proofErr w:type="spellEnd"/>
-            <w:r>
-              <w:rPr>
-                <w:sz w:val="20"/>
-              </w:rPr>
-              <w:t xml:space="preserve"> </w:t>
-            </w:r>
-            <w:proofErr w:type="spellStart"/>
-            <w:r>
-              <w:rPr>
-                <w:sz w:val="20"/>
-              </w:rPr>
-              <w:t>Diagram</w:t>
-            </w:r>
-            <w:proofErr w:type="spellEnd"/>
-            <w:r>
-              <w:rPr>
-                <w:sz w:val="20"/>
-              </w:rPr>
-              <w:t xml:space="preserve"> e Casi d’uso</w:t>
+              <w:t xml:space="preserve"> al Class Model, Sequence Diagram e Casi d’uso</w:t>
             </w:r>
           </w:p>
         </w:tc>
@@ -2031,16 +1904,6 @@
       <w:pPr>
         <w:jc w:val="both"/>
         <w:rPr>
-          <w:rFonts w:cs="Arial"/>
-          <w:b/>
-          <w:bCs/>
-        </w:rPr>
-      </w:pPr>
-    </w:p>
-    <w:p>
-      <w:pPr>
-        <w:jc w:val="both"/>
-        <w:rPr>
           <w:rFonts w:ascii="Arial" w:hAnsi="Arial" w:cs="Arial"/>
           <w:b/>
           <w:bCs/>
@@ -2056,6 +1919,7 @@
           <w:sz w:val="32"/>
           <w:szCs w:val="32"/>
         </w:rPr>
+        <w:lastRenderedPageBreak/>
         <w:t>Indice</w:t>
       </w:r>
       <w:r>
@@ -2946,19 +2810,11 @@
         </w:rPr>
         <w:t xml:space="preserve"> </w:t>
       </w:r>
-      <w:proofErr w:type="spellStart"/>
       <w:r>
         <w:rPr>
           <w:rFonts w:ascii="Times New Roman" w:hAnsi="Times New Roman" w:cs="Times New Roman"/>
         </w:rPr>
-        <w:t>Mock</w:t>
-      </w:r>
-      <w:proofErr w:type="spellEnd"/>
-      <w:r>
-        <w:rPr>
-          <w:rFonts w:ascii="Times New Roman" w:hAnsi="Times New Roman" w:cs="Times New Roman"/>
-        </w:rPr>
-        <w:t>-ups</w:t>
+        <w:t>Mock-ups</w:t>
       </w:r>
       <w:r>
         <w:rPr>
@@ -3050,6 +2906,7 @@
           <w:sz w:val="30"/>
           <w:szCs w:val="30"/>
         </w:rPr>
+        <w:lastRenderedPageBreak/>
         <w:t>1. Introduzione</w:t>
       </w:r>
     </w:p>
@@ -3078,33 +2935,11 @@
           <w:rFonts w:cs="Arial"/>
         </w:rPr>
       </w:pPr>
-      <w:proofErr w:type="spellStart"/>
-      <w:r>
-        <w:rPr>
-          <w:rFonts w:cs="Arial"/>
-        </w:rPr>
-        <w:t>Rated</w:t>
-      </w:r>
-      <w:proofErr w:type="spellEnd"/>
-      <w:r>
-        <w:rPr>
-          <w:rFonts w:cs="Arial"/>
-        </w:rPr>
-        <w:t xml:space="preserve"> è una piattaforma web destinata agli appassionati di cinema che desiderano condividere recensioni e opinioni sui film e interagire con una community di altri cinefili. Il sistema è stato progettato per favorire la creazione di contenuti di qualità attraverso un sistema di valutazione che mette in risalto le recensioni più apprezzate, facilitando una discussione costruttiva e interattiva. Gli utenti di </w:t>
-      </w:r>
-      <w:proofErr w:type="spellStart"/>
-      <w:r>
-        <w:rPr>
-          <w:rFonts w:cs="Arial"/>
-        </w:rPr>
-        <w:t>Rated</w:t>
-      </w:r>
-      <w:proofErr w:type="spellEnd"/>
-      <w:r>
-        <w:rPr>
-          <w:rFonts w:cs="Arial"/>
-        </w:rPr>
-        <w:t xml:space="preserve"> possono registrarsi, pubblicare recensioni, valutare quelle di altri membri e accedere a un sistema reputazionale che evidenzia i contenuti di qualità, dando visibilità ai recensori più attivi e apprezzati all'interno della community.</w:t>
+      <w:r>
+        <w:rPr>
+          <w:rFonts w:cs="Arial"/>
+        </w:rPr>
+        <w:t>Rated è una piattaforma web destinata agli appassionati di cinema che desiderano condividere recensioni e opinioni sui film e interagire con una community di altri cinefili. Il sistema è stato progettato per favorire la creazione di contenuti di qualità attraverso un sistema di valutazione che mette in risalto le recensioni più apprezzate, facilitando una discussione costruttiva e interattiva. Gli utenti di Rated possono registrarsi, pubblicare recensioni, valutare quelle di altri membri e accedere a un sistema reputazionale che evidenzia i contenuti di qualità, dando visibilità ai recensori più attivi e apprezzati all'interno della community.</w:t>
       </w:r>
     </w:p>
     <w:p>
@@ -3132,47 +2967,11 @@
           <w:rFonts w:cs="Arial"/>
         </w:rPr>
       </w:pPr>
-      <w:proofErr w:type="spellStart"/>
-      <w:r>
-        <w:rPr>
-          <w:rFonts w:cs="Arial"/>
-        </w:rPr>
-        <w:t>Rated</w:t>
-      </w:r>
-      <w:proofErr w:type="spellEnd"/>
-      <w:r>
-        <w:rPr>
-          <w:rFonts w:cs="Arial"/>
-        </w:rPr>
-        <w:t xml:space="preserve"> è sviluppata come una web </w:t>
-      </w:r>
-      <w:proofErr w:type="spellStart"/>
-      <w:r>
-        <w:rPr>
-          <w:rFonts w:cs="Arial"/>
-        </w:rPr>
-        <w:t>application</w:t>
-      </w:r>
-      <w:proofErr w:type="spellEnd"/>
-      <w:r>
-        <w:rPr>
-          <w:rFonts w:cs="Arial"/>
-        </w:rPr>
-        <w:t xml:space="preserve"> responsive che consente una navigazione agevole su dispositivi di ogni tipo, dallo smartphone al desktop. La piattaforma si distingue per il sistema di votazione delle recensioni e un’interfaccia utente intuitiva che guida l’utente nella consultazione, pubblicazione e valutazione dei contenuti. </w:t>
-      </w:r>
-      <w:proofErr w:type="spellStart"/>
-      <w:r>
-        <w:rPr>
-          <w:rFonts w:cs="Arial"/>
-        </w:rPr>
-        <w:t>Rated</w:t>
-      </w:r>
-      <w:proofErr w:type="spellEnd"/>
-      <w:r>
-        <w:rPr>
-          <w:rFonts w:cs="Arial"/>
-        </w:rPr>
-        <w:t xml:space="preserve"> mira a coinvolgere gli utenti attraverso strumenti social come commenti, votazioni e badge di merito, promuovendo un ambiente inclusivo e stimolante per la condivisione delle opinioni sui film.</w:t>
+      <w:r>
+        <w:rPr>
+          <w:rFonts w:cs="Arial"/>
+        </w:rPr>
+        <w:t>Rated è sviluppata come una web application responsive che consente una navigazione agevole su dispositivi di ogni tipo, dallo smartphone al desktop. La piattaforma si distingue per il sistema di votazione delle recensioni e un’interfaccia utente intuitiva che guida l’utente nella consultazione, pubblicazione e valutazione dei contenuti. Rated mira a coinvolgere gli utenti attraverso strumenti social come commenti, votazioni e badge di merito, promuovendo un ambiente inclusivo e stimolante per la condivisione delle opinioni sui film.</w:t>
       </w:r>
     </w:p>
     <w:p>
@@ -3356,8 +3155,6 @@
               </w:rPr>
               <w:t xml:space="preserve">                                 </w:t>
             </w:r>
-            <w:proofErr w:type="spellStart"/>
-            <w:proofErr w:type="gramStart"/>
             <w:r>
               <w:rPr>
                 <w:rFonts w:cs="Arial"/>
@@ -3374,15 +3171,7 @@
               <w:rPr>
                 <w:rFonts w:cs="Arial"/>
               </w:rPr>
-              <w:t>non</w:t>
-            </w:r>
-            <w:proofErr w:type="spellEnd"/>
-            <w:proofErr w:type="gramEnd"/>
-            <w:r>
-              <w:rPr>
-                <w:rFonts w:cs="Arial"/>
-              </w:rPr>
-              <w:t xml:space="preserve"> funzionale</w:t>
+              <w:t>non funzionale</w:t>
             </w:r>
           </w:p>
         </w:tc>
@@ -3433,16 +3222,8 @@
               <w:rPr>
                 <w:rFonts w:cs="Arial"/>
               </w:rPr>
-              <w:t xml:space="preserve">Use Case </w:t>
-            </w:r>
-            <w:proofErr w:type="spellStart"/>
-            <w:r>
-              <w:rPr>
-                <w:rFonts w:cs="Arial"/>
-              </w:rPr>
-              <w:t>Diagram</w:t>
-            </w:r>
-            <w:proofErr w:type="spellEnd"/>
+              <w:t>Use Case Diagram</w:t>
+            </w:r>
           </w:p>
         </w:tc>
       </w:tr>
@@ -3539,19 +3320,11 @@
               </w:rPr>
               <w:t xml:space="preserve">                                 </w:t>
             </w:r>
-            <w:proofErr w:type="spellStart"/>
-            <w:r>
-              <w:rPr>
-                <w:rFonts w:cs="Arial"/>
-              </w:rPr>
-              <w:t>Exception</w:t>
-            </w:r>
-            <w:proofErr w:type="spellEnd"/>
-            <w:r>
-              <w:rPr>
-                <w:rFonts w:cs="Arial"/>
-              </w:rPr>
-              <w:t xml:space="preserve"> Use Case</w:t>
+            <w:r>
+              <w:rPr>
+                <w:rFonts w:cs="Arial"/>
+              </w:rPr>
+              <w:t>Exception Use Case</w:t>
             </w:r>
           </w:p>
         </w:tc>
@@ -3959,19 +3732,13 @@
       </w:pPr>
       <w:r>
         <w:rPr>
-          <w:rFonts w:cs="Arial"/>
-          <w:b/>
-          <w:bCs/>
           <w:noProof/>
-          <w:color w:val="FF0000"/>
-          <w:sz w:val="30"/>
-          <w:szCs w:val="30"/>
         </w:rPr>
         <w:drawing>
-          <wp:inline distT="0" distB="0" distL="0" distR="0" wp14:anchorId="77282936" wp14:editId="5C1E97DD">
-            <wp:extent cx="6087325" cy="6677957"/>
-            <wp:effectExtent l="0" t="0" r="8890" b="8890"/>
-            <wp:docPr id="140083787" name="Immagine 1" descr="Immagine che contiene diagramma, linea, modello&#10;&#10;Descrizione generata automaticamente"/>
+          <wp:inline distT="0" distB="0" distL="0" distR="0" wp14:anchorId="6D191E33" wp14:editId="4E02D4F5">
+            <wp:extent cx="6120130" cy="4815205"/>
+            <wp:effectExtent l="0" t="0" r="0" b="4445"/>
+            <wp:docPr id="596711011" name="Picture 1"/>
             <wp:cNvGraphicFramePr>
               <a:graphicFrameLocks xmlns:a="http://schemas.openxmlformats.org/drawingml/2006/main" noChangeAspect="1"/>
             </wp:cNvGraphicFramePr>
@@ -3979,23 +3746,36 @@
               <a:graphicData uri="http://schemas.openxmlformats.org/drawingml/2006/picture">
                 <pic:pic xmlns:pic="http://schemas.openxmlformats.org/drawingml/2006/picture">
                   <pic:nvPicPr>
-                    <pic:cNvPr id="140083787" name="Immagine 1" descr="Immagine che contiene diagramma, linea, modello&#10;&#10;Descrizione generata automaticamente"/>
-                    <pic:cNvPicPr/>
+                    <pic:cNvPr id="0" name="Picture 1"/>
+                    <pic:cNvPicPr>
+                      <a:picLocks noChangeAspect="1" noChangeArrowheads="1"/>
+                    </pic:cNvPicPr>
                   </pic:nvPicPr>
                   <pic:blipFill>
-                    <a:blip r:embed="rId7"/>
+                    <a:blip r:embed="rId7">
+                      <a:extLst>
+                        <a:ext uri="{28A0092B-C50C-407E-A947-70E740481C1C}">
+                          <a14:useLocalDpi xmlns:a14="http://schemas.microsoft.com/office/drawing/2010/main" val="0"/>
+                        </a:ext>
+                      </a:extLst>
+                    </a:blip>
+                    <a:srcRect/>
                     <a:stretch>
                       <a:fillRect/>
                     </a:stretch>
                   </pic:blipFill>
-                  <pic:spPr>
+                  <pic:spPr bwMode="auto">
                     <a:xfrm>
                       <a:off x="0" y="0"/>
-                      <a:ext cx="6087325" cy="6677957"/>
+                      <a:ext cx="6120130" cy="4815205"/>
                     </a:xfrm>
                     <a:prstGeom prst="rect">
                       <a:avLst/>
                     </a:prstGeom>
+                    <a:noFill/>
+                    <a:ln>
+                      <a:noFill/>
+                    </a:ln>
                   </pic:spPr>
                 </pic:pic>
               </a:graphicData>
@@ -4058,35 +3838,7 @@
         <w:rPr>
           <w:rFonts w:cs="Arial"/>
         </w:rPr>
-        <w:t xml:space="preserve"> vengono ereditate </w:t>
-      </w:r>
-      <w:proofErr w:type="gramStart"/>
-      <w:r>
-        <w:rPr>
-          <w:rFonts w:cs="Arial"/>
-        </w:rPr>
-        <w:t>dalle vari</w:t>
-      </w:r>
-      <w:proofErr w:type="gramEnd"/>
-      <w:r>
-        <w:rPr>
-          <w:rFonts w:cs="Arial"/>
-        </w:rPr>
-        <w:t xml:space="preserve"> tipologie di utenti. </w:t>
-      </w:r>
-      <w:proofErr w:type="gramStart"/>
-      <w:r>
-        <w:rPr>
-          <w:rFonts w:cs="Arial"/>
-        </w:rPr>
-        <w:t>Tuttavia</w:t>
-      </w:r>
-      <w:proofErr w:type="gramEnd"/>
-      <w:r>
-        <w:rPr>
-          <w:rFonts w:cs="Arial"/>
-        </w:rPr>
-        <w:t xml:space="preserve"> gli </w:t>
+        <w:t xml:space="preserve"> vengono ereditate dalle vari tipologie di utenti. Tuttavia gli </w:t>
       </w:r>
       <w:r>
         <w:rPr>
@@ -4122,7 +3874,6 @@
           <w:sz w:val="30"/>
           <w:szCs w:val="30"/>
         </w:rPr>
-        <w:lastRenderedPageBreak/>
         <w:t>2. Sistema proposto</w:t>
       </w:r>
     </w:p>
@@ -4155,21 +3906,7 @@
         <w:rPr>
           <w:rFonts w:cs="Arial"/>
         </w:rPr>
-        <w:t xml:space="preserve">I requisiti funzionali descrivono le principali funzionalità di </w:t>
-      </w:r>
-      <w:proofErr w:type="spellStart"/>
-      <w:r>
-        <w:rPr>
-          <w:rFonts w:cs="Arial"/>
-        </w:rPr>
-        <w:t>Rated</w:t>
-      </w:r>
-      <w:proofErr w:type="spellEnd"/>
-      <w:r>
-        <w:rPr>
-          <w:rFonts w:cs="Arial"/>
-        </w:rPr>
-        <w:t>.</w:t>
+        <w:t>I requisiti funzionali descrivono le principali funzionalità di Rated.</w:t>
       </w:r>
     </w:p>
     <w:p>
@@ -4259,6 +3996,7 @@
           <w:b/>
           <w:bCs/>
         </w:rPr>
+        <w:lastRenderedPageBreak/>
         <w:t>FR3</w:t>
       </w:r>
       <w:r>
@@ -4669,21 +4407,7 @@
         <w:rPr>
           <w:rFonts w:cs="Arial"/>
         </w:rPr>
-        <w:t xml:space="preserve"> Il sistema deve permettere agli utenti registrati di segnalare recensioni </w:t>
-      </w:r>
-      <w:proofErr w:type="spellStart"/>
-      <w:r>
-        <w:rPr>
-          <w:rFonts w:cs="Arial"/>
-        </w:rPr>
-        <w:t>considerae</w:t>
-      </w:r>
-      <w:proofErr w:type="spellEnd"/>
-      <w:r>
-        <w:rPr>
-          <w:rFonts w:cs="Arial"/>
-        </w:rPr>
-        <w:t xml:space="preserve"> inopportune</w:t>
+        <w:t xml:space="preserve"> Il sistema deve permettere agli utenti registrati di segnalare recensioni considerae inopportune</w:t>
       </w:r>
     </w:p>
     <w:p>
@@ -5058,6 +4782,7 @@
           <w:b/>
           <w:bCs/>
         </w:rPr>
+        <w:lastRenderedPageBreak/>
         <w:t>NFR1</w:t>
       </w:r>
       <w:r>
@@ -5589,7 +5314,6 @@
           <w:b/>
           <w:bCs/>
         </w:rPr>
-        <w:lastRenderedPageBreak/>
         <w:t>2.3. Modelli del sistema</w:t>
       </w:r>
     </w:p>
@@ -5604,21 +5328,7 @@
         <w:rPr>
           <w:rFonts w:cs="Arial"/>
         </w:rPr>
-        <w:t xml:space="preserve">Questa sezione descrive i principali scenari d'uso e i modelli di interazione all'interno di </w:t>
-      </w:r>
-      <w:proofErr w:type="spellStart"/>
-      <w:r>
-        <w:rPr>
-          <w:rFonts w:cs="Arial"/>
-        </w:rPr>
-        <w:t>Rated</w:t>
-      </w:r>
-      <w:proofErr w:type="spellEnd"/>
-      <w:r>
-        <w:rPr>
-          <w:rFonts w:cs="Arial"/>
-        </w:rPr>
-        <w:t>, al fine di illustrare i flussi operativi e la gestione degli utenti e dei contenuti.</w:t>
+        <w:t>Questa sezione descrive i principali scenari d'uso e i modelli di interazione all'interno di Rated, al fine di illustrare i flussi operativi e la gestione degli utenti e dei contenuti.</w:t>
       </w:r>
     </w:p>
     <w:p>
@@ -5650,21 +5360,7 @@
         <w:rPr>
           <w:rFonts w:cs="Arial"/>
         </w:rPr>
-        <w:t xml:space="preserve">Di seguito vengono descritti alcuni scenari tipici che coinvolgono gli utenti di </w:t>
-      </w:r>
-      <w:proofErr w:type="spellStart"/>
-      <w:r>
-        <w:rPr>
-          <w:rFonts w:cs="Arial"/>
-        </w:rPr>
-        <w:t>Rated</w:t>
-      </w:r>
-      <w:proofErr w:type="spellEnd"/>
-      <w:r>
-        <w:rPr>
-          <w:rFonts w:cs="Arial"/>
-        </w:rPr>
-        <w:t>.</w:t>
+        <w:t>Di seguito vengono descritti alcuni scenari tipici che coinvolgono gli utenti di Rated.</w:t>
       </w:r>
     </w:p>
     <w:p>
@@ -5734,55 +5430,14 @@
           <w:b/>
           <w:bCs/>
         </w:rPr>
+        <w:lastRenderedPageBreak/>
         <w:t>Descrizione</w:t>
       </w:r>
       <w:r>
         <w:rPr>
           <w:rFonts w:cs="Arial"/>
         </w:rPr>
-        <w:t xml:space="preserve">: Un utente non registrato naviga sulla homepage di </w:t>
-      </w:r>
-      <w:proofErr w:type="spellStart"/>
-      <w:r>
-        <w:rPr>
-          <w:rFonts w:cs="Arial"/>
-        </w:rPr>
-        <w:t>Rated</w:t>
-      </w:r>
-      <w:proofErr w:type="spellEnd"/>
-      <w:r>
-        <w:rPr>
-          <w:rFonts w:cs="Arial"/>
-        </w:rPr>
-        <w:t xml:space="preserve"> e decide di creare un account per accedere alle funzionalità della community. L'utente clicca sul pulsante "Registrati" e inserisce i propri dati nel </w:t>
-      </w:r>
-      <w:proofErr w:type="spellStart"/>
-      <w:r>
-        <w:rPr>
-          <w:rFonts w:cs="Arial"/>
-        </w:rPr>
-        <w:t>form</w:t>
-      </w:r>
-      <w:proofErr w:type="spellEnd"/>
-      <w:r>
-        <w:rPr>
-          <w:rFonts w:cs="Arial"/>
-        </w:rPr>
-        <w:t xml:space="preserve">, che comprende informazioni come nome, indirizzo </w:t>
-      </w:r>
-      <w:proofErr w:type="gramStart"/>
-      <w:r>
-        <w:rPr>
-          <w:rFonts w:cs="Arial"/>
-        </w:rPr>
-        <w:t>email</w:t>
-      </w:r>
-      <w:proofErr w:type="gramEnd"/>
-      <w:r>
-        <w:rPr>
-          <w:rFonts w:cs="Arial"/>
-        </w:rPr>
-        <w:t xml:space="preserve"> e password. Il sistema valida i dati inseriti e, in caso di successo, crea l’account e reindirizza l’utente alla homepage, dove ora può accedere come utente registrato.</w:t>
+        <w:t>: Un utente non registrato naviga sulla homepage di Rated e decide di creare un account per accedere alle funzionalità della community. L'utente clicca sul pulsante "Registrati" e inserisce i propri dati nel form, che comprende informazioni come nome, indirizzo email e password. Il sistema valida i dati inseriti e, in caso di successo, crea l’account e reindirizza l’utente alla homepage, dove ora può accedere come utente registrato.</w:t>
       </w:r>
     </w:p>
     <w:p>
@@ -6015,6 +5670,15 @@
     </w:p>
     <w:p>
       <w:pPr>
+        <w:ind w:left="720"/>
+        <w:jc w:val="both"/>
+        <w:rPr>
+          <w:rFonts w:cs="Arial"/>
+        </w:rPr>
+      </w:pPr>
+    </w:p>
+    <w:p>
+      <w:pPr>
         <w:jc w:val="both"/>
         <w:rPr>
           <w:rFonts w:cs="Arial"/>
@@ -6046,7 +5710,6 @@
           <w:b/>
           <w:bCs/>
         </w:rPr>
-        <w:lastRenderedPageBreak/>
         <w:t>Utenti</w:t>
       </w:r>
       <w:r>
@@ -6145,6 +5808,7 @@
           <w:b/>
           <w:bCs/>
         </w:rPr>
+        <w:lastRenderedPageBreak/>
         <w:t>2.3.2 - Use Case Model</w:t>
       </w:r>
     </w:p>
@@ -6241,7 +5905,7 @@
     </w:p>
     <w:tbl>
       <w:tblPr>
-        <w:tblStyle w:val="Grigliatabella"/>
+        <w:tblStyle w:val="TableGrid"/>
         <w:tblW w:w="0" w:type="auto"/>
         <w:tblLook w:val="04A0" w:firstRow="1" w:lastRow="0" w:firstColumn="1" w:lastColumn="0" w:noHBand="0" w:noVBand="1"/>
       </w:tblPr>
@@ -6280,14 +5944,12 @@
                 <w:rFonts w:cs="Arial"/>
               </w:rPr>
             </w:pPr>
-            <w:proofErr w:type="spellStart"/>
             <w:r>
               <w:rPr>
                 <w:rFonts w:cs="Arial"/>
               </w:rPr>
               <w:t>LogIn</w:t>
             </w:r>
-            <w:proofErr w:type="spellEnd"/>
           </w:p>
         </w:tc>
       </w:tr>
@@ -6353,16 +6015,8 @@
               <w:rPr>
                 <w:rFonts w:cs="Arial"/>
               </w:rPr>
-              <w:t xml:space="preserve">Entry </w:t>
-            </w:r>
-            <w:proofErr w:type="spellStart"/>
-            <w:r>
-              <w:rPr>
-                <w:rFonts w:cs="Arial"/>
-              </w:rPr>
-              <w:t>conditions</w:t>
-            </w:r>
-            <w:proofErr w:type="spellEnd"/>
+              <w:t>Entry conditions</w:t>
+            </w:r>
           </w:p>
         </w:tc>
         <w:tc>
@@ -6434,35 +6088,7 @@
               <w:rPr>
                 <w:rFonts w:cs="Arial"/>
               </w:rPr>
-              <w:t xml:space="preserve">2. Il sistema mostra la pagina contenente il </w:t>
-            </w:r>
-            <w:proofErr w:type="spellStart"/>
-            <w:r>
-              <w:rPr>
-                <w:rFonts w:cs="Arial"/>
-              </w:rPr>
-              <w:t>form</w:t>
-            </w:r>
-            <w:proofErr w:type="spellEnd"/>
-            <w:r>
-              <w:rPr>
-                <w:rFonts w:cs="Arial"/>
-              </w:rPr>
-              <w:t xml:space="preserve"> di log in, composto da campo </w:t>
-            </w:r>
-            <w:proofErr w:type="gramStart"/>
-            <w:r>
-              <w:rPr>
-                <w:rFonts w:cs="Arial"/>
-              </w:rPr>
-              <w:t>email</w:t>
-            </w:r>
-            <w:proofErr w:type="gramEnd"/>
-            <w:r>
-              <w:rPr>
-                <w:rFonts w:cs="Arial"/>
-              </w:rPr>
-              <w:t xml:space="preserve"> e campo password </w:t>
+              <w:t xml:space="preserve">2. Il sistema mostra la pagina contenente il form di log in, composto da campo email e campo password </w:t>
             </w:r>
           </w:p>
           <w:p>
@@ -6476,21 +6102,7 @@
               <w:rPr>
                 <w:rFonts w:cs="Arial"/>
               </w:rPr>
-              <w:t xml:space="preserve">3. L’utente inserisce </w:t>
-            </w:r>
-            <w:proofErr w:type="gramStart"/>
-            <w:r>
-              <w:rPr>
-                <w:rFonts w:cs="Arial"/>
-              </w:rPr>
-              <w:t>email</w:t>
-            </w:r>
-            <w:proofErr w:type="gramEnd"/>
-            <w:r>
-              <w:rPr>
-                <w:rFonts w:cs="Arial"/>
-              </w:rPr>
-              <w:t xml:space="preserve"> e password </w:t>
+              <w:t xml:space="preserve">3. L’utente inserisce email e password </w:t>
             </w:r>
           </w:p>
           <w:p>
@@ -6531,6 +6143,12 @@
                 <w:rFonts w:cs="Arial"/>
               </w:rPr>
               <w:t xml:space="preserve"> le credenziali di accesso 6. Il sistema mostra la homepage</w:t>
+            </w:r>
+            <w:r>
+              <w:rPr>
+                <w:rFonts w:cs="Arial"/>
+              </w:rPr>
+              <w:t xml:space="preserve"> e in caso l’account abbia ricevuto un Warning oppure sia Limitato un alert notificherà l’utente della cosa</w:t>
             </w:r>
           </w:p>
         </w:tc>
@@ -6551,16 +6169,8 @@
               <w:rPr>
                 <w:rFonts w:cs="Arial"/>
               </w:rPr>
-              <w:t xml:space="preserve">Exit </w:t>
-            </w:r>
-            <w:proofErr w:type="spellStart"/>
-            <w:r>
-              <w:rPr>
-                <w:rFonts w:cs="Arial"/>
-              </w:rPr>
-              <w:t>conditions</w:t>
-            </w:r>
-            <w:proofErr w:type="spellEnd"/>
+              <w:t>Exit conditions</w:t>
+            </w:r>
           </w:p>
         </w:tc>
         <w:tc>
@@ -6680,7 +6290,7 @@
     </w:p>
     <w:tbl>
       <w:tblPr>
-        <w:tblStyle w:val="Grigliatabella"/>
+        <w:tblStyle w:val="TableGrid"/>
         <w:tblW w:w="0" w:type="auto"/>
         <w:tblLook w:val="04A0" w:firstRow="1" w:lastRow="0" w:firstColumn="1" w:lastColumn="0" w:noHBand="0" w:noVBand="1"/>
       </w:tblPr>
@@ -6704,7 +6314,6 @@
               <w:rPr>
                 <w:rFonts w:cs="Arial"/>
               </w:rPr>
-              <w:lastRenderedPageBreak/>
               <w:t>Name</w:t>
             </w:r>
           </w:p>
@@ -6720,14 +6329,12 @@
                 <w:rFonts w:cs="Arial"/>
               </w:rPr>
             </w:pPr>
-            <w:proofErr w:type="spellStart"/>
             <w:r>
               <w:rPr>
                 <w:rFonts w:cs="Arial"/>
               </w:rPr>
               <w:t>SignIn</w:t>
             </w:r>
-            <w:proofErr w:type="spellEnd"/>
           </w:p>
         </w:tc>
       </w:tr>
@@ -6793,16 +6400,8 @@
               <w:rPr>
                 <w:rFonts w:cs="Arial"/>
               </w:rPr>
-              <w:t xml:space="preserve">Entry </w:t>
-            </w:r>
-            <w:proofErr w:type="spellStart"/>
-            <w:r>
-              <w:rPr>
-                <w:rFonts w:cs="Arial"/>
-              </w:rPr>
-              <w:t>conditions</w:t>
-            </w:r>
-            <w:proofErr w:type="spellEnd"/>
+              <w:t>Entry conditions</w:t>
+            </w:r>
           </w:p>
         </w:tc>
         <w:tc>
@@ -6874,21 +6473,7 @@
               <w:rPr>
                 <w:rFonts w:cs="Arial"/>
               </w:rPr>
-              <w:t>2. L’utente clicca sul pulsante “</w:t>
-            </w:r>
-            <w:proofErr w:type="spellStart"/>
-            <w:r>
-              <w:rPr>
-                <w:rFonts w:cs="Arial"/>
-              </w:rPr>
-              <w:t>Sign</w:t>
-            </w:r>
-            <w:proofErr w:type="spellEnd"/>
-            <w:r>
-              <w:rPr>
-                <w:rFonts w:cs="Arial"/>
-              </w:rPr>
-              <w:t xml:space="preserve"> In” </w:t>
+              <w:t xml:space="preserve">2. L’utente clicca sul pulsante “Sign In” </w:t>
             </w:r>
           </w:p>
           <w:p>
@@ -6902,21 +6487,8 @@
               <w:rPr>
                 <w:rFonts w:cs="Arial"/>
               </w:rPr>
-              <w:t xml:space="preserve">3. Il sistema mostra la pagina contenente il </w:t>
-            </w:r>
-            <w:proofErr w:type="spellStart"/>
-            <w:r>
-              <w:rPr>
-                <w:rFonts w:cs="Arial"/>
-              </w:rPr>
-              <w:t>form</w:t>
-            </w:r>
-            <w:proofErr w:type="spellEnd"/>
-            <w:r>
-              <w:rPr>
-                <w:rFonts w:cs="Arial"/>
-              </w:rPr>
-              <w:t xml:space="preserve"> di registrazione, composto dai campi: </w:t>
+              <w:lastRenderedPageBreak/>
+              <w:t xml:space="preserve">3. Il sistema mostra la pagina contenente il form di registrazione, composto dai campi: </w:t>
             </w:r>
             <w:r>
               <w:rPr>
@@ -6952,21 +6524,7 @@
               <w:rPr>
                 <w:rFonts w:cs="Arial"/>
               </w:rPr>
-              <w:t xml:space="preserve">, </w:t>
-            </w:r>
-            <w:proofErr w:type="gramStart"/>
-            <w:r>
-              <w:rPr>
-                <w:rFonts w:cs="Arial"/>
-              </w:rPr>
-              <w:t>email</w:t>
-            </w:r>
-            <w:proofErr w:type="gramEnd"/>
-            <w:r>
-              <w:rPr>
-                <w:rFonts w:cs="Arial"/>
-              </w:rPr>
-              <w:t xml:space="preserve"> e </w:t>
+              <w:t xml:space="preserve">, email e </w:t>
             </w:r>
             <w:r>
               <w:rPr>
@@ -6992,21 +6550,7 @@
               <w:rPr>
                 <w:rFonts w:cs="Arial"/>
               </w:rPr>
-              <w:t xml:space="preserve">4. L’utente compila il </w:t>
-            </w:r>
-            <w:proofErr w:type="spellStart"/>
-            <w:r>
-              <w:rPr>
-                <w:rFonts w:cs="Arial"/>
-              </w:rPr>
-              <w:t>form</w:t>
-            </w:r>
-            <w:proofErr w:type="spellEnd"/>
-            <w:r>
-              <w:rPr>
-                <w:rFonts w:cs="Arial"/>
-              </w:rPr>
-              <w:t xml:space="preserve"> con tutti i campi </w:t>
+              <w:t xml:space="preserve">4. L’utente compila il form con tutti i campi </w:t>
             </w:r>
           </w:p>
           <w:p>
@@ -7083,16 +6627,9 @@
               <w:rPr>
                 <w:rFonts w:cs="Arial"/>
               </w:rPr>
-              <w:t xml:space="preserve">Exit </w:t>
-            </w:r>
-            <w:proofErr w:type="spellStart"/>
-            <w:r>
-              <w:rPr>
-                <w:rFonts w:cs="Arial"/>
-              </w:rPr>
-              <w:t>conditions</w:t>
-            </w:r>
-            <w:proofErr w:type="spellEnd"/>
+              <w:lastRenderedPageBreak/>
+              <w:t>Exit conditions</w:t>
+            </w:r>
           </w:p>
         </w:tc>
         <w:tc>
@@ -7150,21 +6687,7 @@
               <w:rPr>
                 <w:rFonts w:cs="Arial"/>
               </w:rPr>
-              <w:t xml:space="preserve">Al punto 6, se il sistema rileva che i dati inseriti non sono validi oppure che </w:t>
-            </w:r>
-            <w:proofErr w:type="gramStart"/>
-            <w:r>
-              <w:rPr>
-                <w:rFonts w:cs="Arial"/>
-              </w:rPr>
-              <w:t>l’email</w:t>
-            </w:r>
-            <w:proofErr w:type="gramEnd"/>
-            <w:r>
-              <w:rPr>
-                <w:rFonts w:cs="Arial"/>
-              </w:rPr>
-              <w:t xml:space="preserve"> è già registrata, </w:t>
+              <w:t xml:space="preserve">Al punto 6, se il sistema rileva che i dati inseriti non sono validi oppure che l’email è già registrata, </w:t>
             </w:r>
             <w:r>
               <w:rPr>
@@ -7195,22 +6718,6 @@
         <w:jc w:val="both"/>
         <w:rPr>
           <w:rFonts w:cs="Arial"/>
-        </w:rPr>
-      </w:pPr>
-    </w:p>
-    <w:p>
-      <w:pPr>
-        <w:jc w:val="both"/>
-        <w:rPr>
-          <w:rFonts w:cs="Arial"/>
-        </w:rPr>
-      </w:pPr>
-    </w:p>
-    <w:p>
-      <w:pPr>
-        <w:jc w:val="both"/>
-        <w:rPr>
-          <w:rFonts w:cs="Arial"/>
           <w:b/>
           <w:bCs/>
         </w:rPr>
@@ -7242,7 +6749,7 @@
     </w:p>
     <w:tbl>
       <w:tblPr>
-        <w:tblStyle w:val="Grigliatabella"/>
+        <w:tblStyle w:val="TableGrid"/>
         <w:tblW w:w="0" w:type="auto"/>
         <w:tblLook w:val="04A0" w:firstRow="1" w:lastRow="0" w:firstColumn="1" w:lastColumn="0" w:noHBand="0" w:noVBand="1"/>
       </w:tblPr>
@@ -7352,16 +6859,8 @@
               <w:rPr>
                 <w:rFonts w:cs="Arial"/>
               </w:rPr>
-              <w:t xml:space="preserve">Entry </w:t>
-            </w:r>
-            <w:proofErr w:type="spellStart"/>
-            <w:r>
-              <w:rPr>
-                <w:rFonts w:cs="Arial"/>
-              </w:rPr>
-              <w:t>conditions</w:t>
-            </w:r>
-            <w:proofErr w:type="spellEnd"/>
+              <w:t>Entry conditions</w:t>
+            </w:r>
           </w:p>
         </w:tc>
         <w:tc>
@@ -7452,19 +6951,11 @@
               </w:rPr>
               <w:t xml:space="preserve"> </w:t>
             </w:r>
-            <w:proofErr w:type="spellStart"/>
-            <w:r>
-              <w:rPr>
-                <w:rFonts w:cs="Arial"/>
-              </w:rPr>
-              <w:t>Ilsistema</w:t>
-            </w:r>
-            <w:proofErr w:type="spellEnd"/>
-            <w:r>
-              <w:rPr>
-                <w:rFonts w:cs="Arial"/>
-              </w:rPr>
-              <w:t xml:space="preserve"> reindirizza l’utente alla homepage</w:t>
+            <w:r>
+              <w:rPr>
+                <w:rFonts w:cs="Arial"/>
+              </w:rPr>
+              <w:t>Ilsistema reindirizza l’utente alla homepage</w:t>
             </w:r>
           </w:p>
         </w:tc>
@@ -7485,16 +6976,8 @@
               <w:rPr>
                 <w:rFonts w:cs="Arial"/>
               </w:rPr>
-              <w:t xml:space="preserve">Exit </w:t>
-            </w:r>
-            <w:proofErr w:type="spellStart"/>
-            <w:r>
-              <w:rPr>
-                <w:rFonts w:cs="Arial"/>
-              </w:rPr>
-              <w:t>conditions</w:t>
-            </w:r>
-            <w:proofErr w:type="spellEnd"/>
+              <w:t>Exit conditions</w:t>
+            </w:r>
           </w:p>
         </w:tc>
         <w:tc>
@@ -7596,7 +7079,7 @@
     </w:p>
     <w:tbl>
       <w:tblPr>
-        <w:tblStyle w:val="Grigliatabella"/>
+        <w:tblStyle w:val="TableGrid"/>
         <w:tblW w:w="0" w:type="auto"/>
         <w:tblLook w:val="04A0" w:firstRow="1" w:lastRow="0" w:firstColumn="1" w:lastColumn="0" w:noHBand="0" w:noVBand="1"/>
       </w:tblPr>
@@ -7635,19 +7118,11 @@
                 <w:rFonts w:cs="Arial"/>
               </w:rPr>
             </w:pPr>
-            <w:proofErr w:type="spellStart"/>
-            <w:r>
-              <w:rPr>
-                <w:rFonts w:cs="Arial"/>
-              </w:rPr>
-              <w:t>LogIn</w:t>
-            </w:r>
-            <w:proofErr w:type="spellEnd"/>
-            <w:r>
-              <w:rPr>
-                <w:rFonts w:cs="Arial"/>
-              </w:rPr>
-              <w:t xml:space="preserve"> Errato</w:t>
+            <w:r>
+              <w:rPr>
+                <w:rFonts w:cs="Arial"/>
+              </w:rPr>
+              <w:t>LogIn Errato</w:t>
             </w:r>
           </w:p>
         </w:tc>
@@ -7714,16 +7189,8 @@
               <w:rPr>
                 <w:rFonts w:cs="Arial"/>
               </w:rPr>
-              <w:t xml:space="preserve">Entry </w:t>
-            </w:r>
-            <w:proofErr w:type="spellStart"/>
-            <w:r>
-              <w:rPr>
-                <w:rFonts w:cs="Arial"/>
-              </w:rPr>
-              <w:t>conditions</w:t>
-            </w:r>
-            <w:proofErr w:type="spellEnd"/>
+              <w:t>Entry conditions</w:t>
+            </w:r>
           </w:p>
         </w:tc>
         <w:tc>
@@ -7741,21 +7208,7 @@
               <w:rPr>
                 <w:rFonts w:cs="Arial"/>
               </w:rPr>
-              <w:t xml:space="preserve">Durante il </w:t>
-            </w:r>
-            <w:proofErr w:type="spellStart"/>
-            <w:r>
-              <w:rPr>
-                <w:rFonts w:cs="Arial"/>
-              </w:rPr>
-              <w:t>LogIn</w:t>
-            </w:r>
-            <w:proofErr w:type="spellEnd"/>
-            <w:r>
-              <w:rPr>
-                <w:rFonts w:cs="Arial"/>
-              </w:rPr>
-              <w:t xml:space="preserve"> (UC01) il sistema rileva che le credenziali inserite dall’utente non sono corrette</w:t>
+              <w:t>Durante il LogIn (UC01) il sistema rileva che le credenziali inserite dall’utente non sono corrette</w:t>
             </w:r>
           </w:p>
         </w:tc>
@@ -7776,7 +7229,6 @@
               <w:rPr>
                 <w:rFonts w:cs="Arial"/>
               </w:rPr>
-              <w:lastRenderedPageBreak/>
               <w:t>Flow degli eventi</w:t>
             </w:r>
           </w:p>
@@ -7816,16 +7268,8 @@
               <w:rPr>
                 <w:rFonts w:cs="Arial"/>
               </w:rPr>
-              <w:t xml:space="preserve">Exit </w:t>
-            </w:r>
-            <w:proofErr w:type="spellStart"/>
-            <w:r>
-              <w:rPr>
-                <w:rFonts w:cs="Arial"/>
-              </w:rPr>
-              <w:t>conditions</w:t>
-            </w:r>
-            <w:proofErr w:type="spellEnd"/>
+              <w:t>Exit conditions</w:t>
+            </w:r>
           </w:p>
         </w:tc>
         <w:tc>
@@ -7927,7 +7371,7 @@
     </w:p>
     <w:tbl>
       <w:tblPr>
-        <w:tblStyle w:val="Grigliatabella"/>
+        <w:tblStyle w:val="TableGrid"/>
         <w:tblW w:w="0" w:type="auto"/>
         <w:tblLook w:val="04A0" w:firstRow="1" w:lastRow="0" w:firstColumn="1" w:lastColumn="0" w:noHBand="0" w:noVBand="1"/>
       </w:tblPr>
@@ -7966,7 +7410,6 @@
                 <w:rFonts w:cs="Arial"/>
               </w:rPr>
             </w:pPr>
-            <w:proofErr w:type="spellStart"/>
             <w:r>
               <w:rPr>
                 <w:rFonts w:cs="Arial"/>
@@ -7977,14 +7420,7 @@
               <w:rPr>
                 <w:rFonts w:cs="Arial"/>
               </w:rPr>
-              <w:t>In</w:t>
-            </w:r>
-            <w:proofErr w:type="spellEnd"/>
-            <w:r>
-              <w:rPr>
-                <w:rFonts w:cs="Arial"/>
-              </w:rPr>
-              <w:t xml:space="preserve"> Errato</w:t>
+              <w:t>In Errato</w:t>
             </w:r>
           </w:p>
         </w:tc>
@@ -8051,16 +7487,9 @@
               <w:rPr>
                 <w:rFonts w:cs="Arial"/>
               </w:rPr>
-              <w:t xml:space="preserve">Entry </w:t>
-            </w:r>
-            <w:proofErr w:type="spellStart"/>
-            <w:r>
-              <w:rPr>
-                <w:rFonts w:cs="Arial"/>
-              </w:rPr>
-              <w:t>conditions</w:t>
-            </w:r>
-            <w:proofErr w:type="spellEnd"/>
+              <w:lastRenderedPageBreak/>
+              <w:t>Entry conditions</w:t>
+            </w:r>
           </w:p>
         </w:tc>
         <w:tc>
@@ -8078,21 +7507,7 @@
               <w:rPr>
                 <w:rFonts w:cs="Arial"/>
               </w:rPr>
-              <w:t xml:space="preserve">Durante il </w:t>
-            </w:r>
-            <w:proofErr w:type="spellStart"/>
-            <w:r>
-              <w:rPr>
-                <w:rFonts w:cs="Arial"/>
-              </w:rPr>
-              <w:t>SignIn</w:t>
-            </w:r>
-            <w:proofErr w:type="spellEnd"/>
-            <w:r>
-              <w:rPr>
-                <w:rFonts w:cs="Arial"/>
-              </w:rPr>
-              <w:t xml:space="preserve"> (UC02) il sistema rileva che i dati inseriti dall’utente non sono corretti</w:t>
+              <w:t>Durante il SignIn (UC02) il sistema rileva che i dati inseriti dall’utente non sono corretti</w:t>
             </w:r>
           </w:p>
         </w:tc>
@@ -8152,16 +7567,8 @@
               <w:rPr>
                 <w:rFonts w:cs="Arial"/>
               </w:rPr>
-              <w:t xml:space="preserve">Exit </w:t>
-            </w:r>
-            <w:proofErr w:type="spellStart"/>
-            <w:r>
-              <w:rPr>
-                <w:rFonts w:cs="Arial"/>
-              </w:rPr>
-              <w:t>conditions</w:t>
-            </w:r>
-            <w:proofErr w:type="spellEnd"/>
+              <w:t>Exit conditions</w:t>
+            </w:r>
           </w:p>
         </w:tc>
         <w:tc>
@@ -8315,9 +7722,8 @@
         <w:rPr>
           <w:noProof/>
         </w:rPr>
-        <w:lastRenderedPageBreak/>
         <w:drawing>
-          <wp:inline distT="0" distB="0" distL="0" distR="0" wp14:anchorId="3CCA8A8E" wp14:editId="7EF4DFFE">
+          <wp:inline distT="0" distB="0" distL="0" distR="0" wp14:anchorId="3CCA8A8E" wp14:editId="3C97F31C">
             <wp:extent cx="6120130" cy="2951480"/>
             <wp:effectExtent l="0" t="0" r="0" b="1270"/>
             <wp:docPr id="1095773659" name="Picture 2"/>
@@ -8437,7 +7843,7 @@
     </w:p>
     <w:tbl>
       <w:tblPr>
-        <w:tblStyle w:val="Grigliatabella"/>
+        <w:tblStyle w:val="TableGrid"/>
         <w:tblW w:w="0" w:type="auto"/>
         <w:tblLook w:val="04A0" w:firstRow="1" w:lastRow="0" w:firstColumn="1" w:lastColumn="0" w:noHBand="0" w:noVBand="1"/>
       </w:tblPr>
@@ -8541,16 +7947,8 @@
               <w:rPr>
                 <w:rFonts w:cs="Arial"/>
               </w:rPr>
-              <w:t xml:space="preserve">Entry </w:t>
-            </w:r>
-            <w:proofErr w:type="spellStart"/>
-            <w:r>
-              <w:rPr>
-                <w:rFonts w:cs="Arial"/>
-              </w:rPr>
-              <w:t>conditions</w:t>
-            </w:r>
-            <w:proofErr w:type="spellEnd"/>
+              <w:t>Entry conditions</w:t>
+            </w:r>
           </w:p>
         </w:tc>
         <w:tc>
@@ -8690,16 +8088,8 @@
               <w:rPr>
                 <w:rFonts w:cs="Arial"/>
               </w:rPr>
-              <w:t xml:space="preserve">Exit </w:t>
-            </w:r>
-            <w:proofErr w:type="spellStart"/>
-            <w:r>
-              <w:rPr>
-                <w:rFonts w:cs="Arial"/>
-              </w:rPr>
-              <w:t>conditions</w:t>
-            </w:r>
-            <w:proofErr w:type="spellEnd"/>
+              <w:t>Exit conditions</w:t>
+            </w:r>
           </w:p>
         </w:tc>
         <w:tc>
@@ -8817,7 +8207,7 @@
     </w:p>
     <w:tbl>
       <w:tblPr>
-        <w:tblStyle w:val="Grigliatabella"/>
+        <w:tblStyle w:val="TableGrid"/>
         <w:tblW w:w="0" w:type="auto"/>
         <w:tblLook w:val="04A0" w:firstRow="1" w:lastRow="0" w:firstColumn="1" w:lastColumn="0" w:noHBand="0" w:noVBand="1"/>
       </w:tblPr>
@@ -8921,16 +8311,8 @@
               <w:rPr>
                 <w:rFonts w:cs="Arial"/>
               </w:rPr>
-              <w:t xml:space="preserve">Entry </w:t>
-            </w:r>
-            <w:proofErr w:type="spellStart"/>
-            <w:r>
-              <w:rPr>
-                <w:rFonts w:cs="Arial"/>
-              </w:rPr>
-              <w:t>conditions</w:t>
-            </w:r>
-            <w:proofErr w:type="spellEnd"/>
+              <w:t>Entry conditions</w:t>
+            </w:r>
           </w:p>
         </w:tc>
         <w:tc>
@@ -8980,7 +8362,6 @@
               <w:rPr>
                 <w:rFonts w:cs="Arial"/>
               </w:rPr>
-              <w:lastRenderedPageBreak/>
               <w:t>Flow degli eventi</w:t>
             </w:r>
           </w:p>
@@ -9036,16 +8417,8 @@
               <w:rPr>
                 <w:rFonts w:cs="Arial"/>
               </w:rPr>
-              <w:t>Presente nell’</w:t>
-            </w:r>
-            <w:proofErr w:type="spellStart"/>
-            <w:r>
-              <w:rPr>
-                <w:rFonts w:cs="Arial"/>
-              </w:rPr>
-              <w:t>header</w:t>
-            </w:r>
-            <w:proofErr w:type="spellEnd"/>
+              <w:t>Presente nell’header</w:t>
+            </w:r>
             <w:r>
               <w:rPr>
                 <w:rFonts w:cs="Arial"/>
@@ -9102,16 +8475,8 @@
               <w:rPr>
                 <w:rFonts w:cs="Arial"/>
               </w:rPr>
-              <w:t xml:space="preserve">Exit </w:t>
-            </w:r>
-            <w:proofErr w:type="spellStart"/>
-            <w:r>
-              <w:rPr>
-                <w:rFonts w:cs="Arial"/>
-              </w:rPr>
-              <w:t>conditions</w:t>
-            </w:r>
-            <w:proofErr w:type="spellEnd"/>
+              <w:t>Exit conditions</w:t>
+            </w:r>
           </w:p>
         </w:tc>
         <w:tc>
@@ -9231,7 +8596,7 @@
     </w:p>
     <w:tbl>
       <w:tblPr>
-        <w:tblStyle w:val="Grigliatabella"/>
+        <w:tblStyle w:val="TableGrid"/>
         <w:tblW w:w="0" w:type="auto"/>
         <w:tblLook w:val="04A0" w:firstRow="1" w:lastRow="0" w:firstColumn="1" w:lastColumn="0" w:noHBand="0" w:noVBand="1"/>
       </w:tblPr>
@@ -9335,16 +8700,8 @@
               <w:rPr>
                 <w:rFonts w:cs="Arial"/>
               </w:rPr>
-              <w:t xml:space="preserve">Entry </w:t>
-            </w:r>
-            <w:proofErr w:type="spellStart"/>
-            <w:r>
-              <w:rPr>
-                <w:rFonts w:cs="Arial"/>
-              </w:rPr>
-              <w:t>conditions</w:t>
-            </w:r>
-            <w:proofErr w:type="spellEnd"/>
+              <w:t>Entry conditions</w:t>
+            </w:r>
           </w:p>
         </w:tc>
         <w:tc>
@@ -9455,6 +8812,7 @@
               <w:rPr>
                 <w:rFonts w:cs="Arial"/>
               </w:rPr>
+              <w:lastRenderedPageBreak/>
               <w:t>2.</w:t>
             </w:r>
             <w:r>
@@ -9467,21 +8825,7 @@
               <w:rPr>
                 <w:rFonts w:cs="Arial"/>
               </w:rPr>
-              <w:t xml:space="preserve">la pagina </w:t>
-            </w:r>
-            <w:proofErr w:type="gramStart"/>
-            <w:r>
-              <w:rPr>
-                <w:rFonts w:cs="Arial"/>
-              </w:rPr>
-              <w:t>del dettagli</w:t>
-            </w:r>
-            <w:proofErr w:type="gramEnd"/>
-            <w:r>
-              <w:rPr>
-                <w:rFonts w:cs="Arial"/>
-              </w:rPr>
-              <w:t xml:space="preserve"> del film, contenente tutte le informazioni che lo descrivono e le annesse recensioni.</w:t>
+              <w:t>la pagina del dettagli del film, contenente tutte le informazioni che lo descrivono e le annesse recensioni.</w:t>
             </w:r>
           </w:p>
         </w:tc>
@@ -9502,16 +8846,9 @@
               <w:rPr>
                 <w:rFonts w:cs="Arial"/>
               </w:rPr>
-              <w:t xml:space="preserve">Exit </w:t>
-            </w:r>
-            <w:proofErr w:type="spellStart"/>
-            <w:r>
-              <w:rPr>
-                <w:rFonts w:cs="Arial"/>
-              </w:rPr>
-              <w:t>conditions</w:t>
-            </w:r>
-            <w:proofErr w:type="spellEnd"/>
+              <w:lastRenderedPageBreak/>
+              <w:t>Exit conditions</w:t>
+            </w:r>
           </w:p>
         </w:tc>
         <w:tc>
@@ -9639,7 +8976,7 @@
     </w:p>
     <w:tbl>
       <w:tblPr>
-        <w:tblStyle w:val="Grigliatabella"/>
+        <w:tblStyle w:val="TableGrid"/>
         <w:tblW w:w="0" w:type="auto"/>
         <w:tblLook w:val="04A0" w:firstRow="1" w:lastRow="0" w:firstColumn="1" w:lastColumn="0" w:noHBand="0" w:noVBand="1"/>
       </w:tblPr>
@@ -9743,16 +9080,8 @@
               <w:rPr>
                 <w:rFonts w:cs="Arial"/>
               </w:rPr>
-              <w:t xml:space="preserve">Entry </w:t>
-            </w:r>
-            <w:proofErr w:type="spellStart"/>
-            <w:r>
-              <w:rPr>
-                <w:rFonts w:cs="Arial"/>
-              </w:rPr>
-              <w:t>conditions</w:t>
-            </w:r>
-            <w:proofErr w:type="spellEnd"/>
+              <w:t>Entry conditions</w:t>
+            </w:r>
           </w:p>
         </w:tc>
         <w:tc>
@@ -9832,16 +9161,34 @@
               <w:rPr>
                 <w:rFonts w:cs="Arial"/>
               </w:rPr>
-              <w:t>nell’</w:t>
-            </w:r>
-            <w:proofErr w:type="spellStart"/>
-            <w:r>
-              <w:rPr>
-                <w:rFonts w:cs="Arial"/>
-              </w:rPr>
-              <w:t>header</w:t>
-            </w:r>
-            <w:proofErr w:type="spellEnd"/>
+              <w:t xml:space="preserve">nell’header </w:t>
+            </w:r>
+            <w:r>
+              <w:rPr>
+                <w:rFonts w:cs="Arial"/>
+              </w:rPr>
+              <w:t>o sul nome di un altro utente.</w:t>
+            </w:r>
+          </w:p>
+          <w:p>
+            <w:pPr>
+              <w:jc w:val="both"/>
+              <w:rPr>
+                <w:rFonts w:cs="Arial"/>
+              </w:rPr>
+            </w:pPr>
+            <w:r>
+              <w:rPr>
+                <w:rFonts w:cs="Arial"/>
+              </w:rPr>
+              <w:t>2.</w:t>
+            </w:r>
+            <w:r>
+              <w:rPr>
+                <w:rFonts w:cs="Arial"/>
+              </w:rPr>
+              <w:t xml:space="preserve">  Il sistema mostra la pagina del profilo, contenente informazioni come nome, data di iscrizione, numero di recensioni pubblicate e reputazione.</w:t>
+            </w:r>
             <w:r>
               <w:rPr>
                 <w:rFonts w:cs="Arial"/>
@@ -9852,99 +9199,13 @@
               <w:rPr>
                 <w:rFonts w:cs="Arial"/>
               </w:rPr>
-              <w:t>o sul nome di un altro utente.</w:t>
-            </w:r>
-          </w:p>
-          <w:p>
-            <w:pPr>
-              <w:jc w:val="both"/>
-              <w:rPr>
-                <w:rFonts w:cs="Arial"/>
-              </w:rPr>
-            </w:pPr>
-            <w:r>
-              <w:rPr>
-                <w:rFonts w:cs="Arial"/>
-              </w:rPr>
-              <w:t>2.</w:t>
-            </w:r>
-            <w:r>
-              <w:rPr>
-                <w:rFonts w:cs="Arial"/>
-              </w:rPr>
-              <w:t xml:space="preserve">  Il sistema mostra la pagina del profilo, contenente informazioni come nome, data di iscrizione, numero di recensioni pubblicate e reputazione.</w:t>
+              <w:t>Se l’utente è il proprietario del profilo, può vedere opzioni aggiuntive come "Modifica Profilo" o "Impostazioni Account".</w:t>
             </w:r>
             <w:r>
               <w:rPr>
                 <w:rFonts w:cs="Arial"/>
               </w:rPr>
               <w:t xml:space="preserve"> </w:t>
-            </w:r>
-            <w:r>
-              <w:rPr>
-                <w:rFonts w:cs="Arial"/>
-              </w:rPr>
-              <w:t>Se l’utente è il proprietario del profilo, può vedere opzioni aggiuntive come "Modifica Profilo" o "Impostazioni Account".</w:t>
-            </w:r>
-            <w:r>
-              <w:rPr>
-                <w:rFonts w:cs="Arial"/>
-              </w:rPr>
-              <w:t xml:space="preserve"> </w:t>
-            </w:r>
-            <w:r>
-              <w:rPr>
-                <w:rFonts w:cs="Arial"/>
-              </w:rPr>
-              <w:t>Se l’utente è</w:t>
-            </w:r>
-            <w:r>
-              <w:rPr>
-                <w:rFonts w:cs="Arial"/>
-              </w:rPr>
-              <w:t xml:space="preserve"> un moderatore</w:t>
-            </w:r>
-            <w:r>
-              <w:rPr>
-                <w:rFonts w:cs="Arial"/>
-              </w:rPr>
-              <w:t>, può vedere opzioni aggiuntive come "</w:t>
-            </w:r>
-            <w:r>
-              <w:rPr>
-                <w:rFonts w:cs="Arial"/>
-              </w:rPr>
-              <w:t>Limita</w:t>
-            </w:r>
-            <w:r>
-              <w:rPr>
-                <w:rFonts w:cs="Arial"/>
-              </w:rPr>
-              <w:t xml:space="preserve"> Profilo" </w:t>
-            </w:r>
-            <w:r>
-              <w:rPr>
-                <w:rFonts w:cs="Arial"/>
-              </w:rPr>
-              <w:t>o</w:t>
-            </w:r>
-            <w:r>
-              <w:rPr>
-                <w:rFonts w:cs="Arial"/>
-              </w:rPr>
-              <w:t xml:space="preserve"> "</w:t>
-            </w:r>
-            <w:r>
-              <w:rPr>
-                <w:rFonts w:cs="Arial"/>
-              </w:rPr>
-              <w:t>Rimuovi Recensione</w:t>
-            </w:r>
-            <w:r>
-              <w:rPr>
-                <w:rFonts w:cs="Arial"/>
-              </w:rPr>
-              <w:t>".</w:t>
             </w:r>
           </w:p>
         </w:tc>
@@ -9965,16 +9226,8 @@
               <w:rPr>
                 <w:rFonts w:cs="Arial"/>
               </w:rPr>
-              <w:t xml:space="preserve">Exit </w:t>
-            </w:r>
-            <w:proofErr w:type="spellStart"/>
-            <w:r>
-              <w:rPr>
-                <w:rFonts w:cs="Arial"/>
-              </w:rPr>
-              <w:t>conditions</w:t>
-            </w:r>
-            <w:proofErr w:type="spellEnd"/>
+              <w:t>Exit conditions</w:t>
+            </w:r>
           </w:p>
         </w:tc>
         <w:tc>
@@ -10077,7 +9330,7 @@
     </w:p>
     <w:tbl>
       <w:tblPr>
-        <w:tblStyle w:val="Grigliatabella"/>
+        <w:tblStyle w:val="TableGrid"/>
         <w:tblW w:w="0" w:type="auto"/>
         <w:tblLook w:val="04A0" w:firstRow="1" w:lastRow="0" w:firstColumn="1" w:lastColumn="0" w:noHBand="0" w:noVBand="1"/>
       </w:tblPr>
@@ -10199,16 +9452,8 @@
               <w:rPr>
                 <w:rFonts w:cs="Arial"/>
               </w:rPr>
-              <w:t xml:space="preserve">Entry </w:t>
-            </w:r>
-            <w:proofErr w:type="spellStart"/>
-            <w:r>
-              <w:rPr>
-                <w:rFonts w:cs="Arial"/>
-              </w:rPr>
-              <w:t>conditions</w:t>
-            </w:r>
-            <w:proofErr w:type="spellEnd"/>
+              <w:t>Entry conditions</w:t>
+            </w:r>
           </w:p>
         </w:tc>
         <w:tc>
@@ -10289,21 +9534,7 @@
               <w:rPr>
                 <w:rFonts w:cs="Arial"/>
               </w:rPr>
-              <w:t xml:space="preserve"> Il sistema visualizza il </w:t>
-            </w:r>
-            <w:proofErr w:type="spellStart"/>
-            <w:r>
-              <w:rPr>
-                <w:rFonts w:cs="Arial"/>
-              </w:rPr>
-              <w:t>form</w:t>
-            </w:r>
-            <w:proofErr w:type="spellEnd"/>
-            <w:r>
-              <w:rPr>
-                <w:rFonts w:cs="Arial"/>
-              </w:rPr>
-              <w:t xml:space="preserve"> di recensione, composto da un campo per il testo e un'opzione per la valutazione numerica (es. da 1 a 5 stelle).</w:t>
+              <w:t xml:space="preserve"> Il sistema visualizza il form di recensione, composto da un campo per il testo e un'opzione per la valutazione numerica (es. da 1 a 5 stelle).</w:t>
             </w:r>
           </w:p>
           <w:p>
@@ -10360,7 +9591,7 @@
               <w:rPr>
                 <w:rFonts w:cs="Arial"/>
               </w:rPr>
-              <w:t xml:space="preserve">  Il sistema memorizza la recensione e la rende visibile agli altri utenti.</w:t>
+              <w:t xml:space="preserve"> Il sistema memorizza la recensione e la rende visibile agli altri utenti.</w:t>
             </w:r>
           </w:p>
         </w:tc>
@@ -10381,16 +9612,8 @@
               <w:rPr>
                 <w:rFonts w:cs="Arial"/>
               </w:rPr>
-              <w:t xml:space="preserve">Exit </w:t>
-            </w:r>
-            <w:proofErr w:type="spellStart"/>
-            <w:r>
-              <w:rPr>
-                <w:rFonts w:cs="Arial"/>
-              </w:rPr>
-              <w:t>conditions</w:t>
-            </w:r>
-            <w:proofErr w:type="spellEnd"/>
+              <w:t>Exit conditions</w:t>
+            </w:r>
           </w:p>
         </w:tc>
         <w:tc>
@@ -10503,7 +9726,7 @@
     </w:p>
     <w:tbl>
       <w:tblPr>
-        <w:tblStyle w:val="Grigliatabella"/>
+        <w:tblStyle w:val="TableGrid"/>
         <w:tblW w:w="0" w:type="auto"/>
         <w:tblLook w:val="04A0" w:firstRow="1" w:lastRow="0" w:firstColumn="1" w:lastColumn="0" w:noHBand="0" w:noVBand="1"/>
       </w:tblPr>
@@ -10613,16 +9836,8 @@
               <w:rPr>
                 <w:rFonts w:cs="Arial"/>
               </w:rPr>
-              <w:t xml:space="preserve">Entry </w:t>
-            </w:r>
-            <w:proofErr w:type="spellStart"/>
-            <w:r>
-              <w:rPr>
-                <w:rFonts w:cs="Arial"/>
-              </w:rPr>
-              <w:t>conditions</w:t>
-            </w:r>
-            <w:proofErr w:type="spellEnd"/>
+              <w:t>Entry conditions</w:t>
+            </w:r>
           </w:p>
         </w:tc>
         <w:tc>
@@ -10760,16 +9975,8 @@
               <w:rPr>
                 <w:rFonts w:cs="Arial"/>
               </w:rPr>
-              <w:t xml:space="preserve">Exit </w:t>
-            </w:r>
-            <w:proofErr w:type="spellStart"/>
-            <w:r>
-              <w:rPr>
-                <w:rFonts w:cs="Arial"/>
-              </w:rPr>
-              <w:t>conditions</w:t>
-            </w:r>
-            <w:proofErr w:type="spellEnd"/>
+              <w:t>Exit conditions</w:t>
+            </w:r>
           </w:p>
         </w:tc>
         <w:tc>
@@ -10893,7 +10100,7 @@
     </w:p>
     <w:tbl>
       <w:tblPr>
-        <w:tblStyle w:val="Grigliatabella"/>
+        <w:tblStyle w:val="TableGrid"/>
         <w:tblW w:w="0" w:type="auto"/>
         <w:tblLook w:val="04A0" w:firstRow="1" w:lastRow="0" w:firstColumn="1" w:lastColumn="0" w:noHBand="0" w:noVBand="1"/>
       </w:tblPr>
@@ -11003,16 +10210,8 @@
               <w:rPr>
                 <w:rFonts w:cs="Arial"/>
               </w:rPr>
-              <w:t xml:space="preserve">Entry </w:t>
-            </w:r>
-            <w:proofErr w:type="spellStart"/>
-            <w:r>
-              <w:rPr>
-                <w:rFonts w:cs="Arial"/>
-              </w:rPr>
-              <w:t>conditions</w:t>
-            </w:r>
-            <w:proofErr w:type="spellEnd"/>
+              <w:t>Entry conditions</w:t>
+            </w:r>
           </w:p>
         </w:tc>
         <w:tc>
@@ -11062,7 +10261,6 @@
               <w:rPr>
                 <w:rFonts w:cs="Arial"/>
               </w:rPr>
-              <w:lastRenderedPageBreak/>
               <w:t>Flow degli eventi</w:t>
             </w:r>
           </w:p>
@@ -11146,16 +10344,8 @@
               <w:rPr>
                 <w:rFonts w:cs="Arial"/>
               </w:rPr>
-              <w:t xml:space="preserve">Exit </w:t>
-            </w:r>
-            <w:proofErr w:type="spellStart"/>
-            <w:r>
-              <w:rPr>
-                <w:rFonts w:cs="Arial"/>
-              </w:rPr>
-              <w:t>conditions</w:t>
-            </w:r>
-            <w:proofErr w:type="spellEnd"/>
+              <w:t>Exit conditions</w:t>
+            </w:r>
           </w:p>
         </w:tc>
         <w:tc>
@@ -11305,7 +10495,7 @@
     </w:p>
     <w:tbl>
       <w:tblPr>
-        <w:tblStyle w:val="Grigliatabella"/>
+        <w:tblStyle w:val="TableGrid"/>
         <w:tblW w:w="0" w:type="auto"/>
         <w:tblLook w:val="04A0" w:firstRow="1" w:lastRow="0" w:firstColumn="1" w:lastColumn="0" w:noHBand="0" w:noVBand="1"/>
       </w:tblPr>
@@ -11427,16 +10617,8 @@
               <w:rPr>
                 <w:rFonts w:cs="Arial"/>
               </w:rPr>
-              <w:t xml:space="preserve">Entry </w:t>
-            </w:r>
-            <w:proofErr w:type="spellStart"/>
-            <w:r>
-              <w:rPr>
-                <w:rFonts w:cs="Arial"/>
-              </w:rPr>
-              <w:t>conditions</w:t>
-            </w:r>
-            <w:proofErr w:type="spellEnd"/>
+              <w:t>Entry conditions</w:t>
+            </w:r>
           </w:p>
         </w:tc>
         <w:tc>
@@ -11567,6 +10749,7 @@
               <w:rPr>
                 <w:rFonts w:cs="Arial"/>
               </w:rPr>
+              <w:lastRenderedPageBreak/>
               <w:t>4. Il sistema elimina la recensione</w:t>
             </w:r>
           </w:p>
@@ -11588,16 +10771,9 @@
               <w:rPr>
                 <w:rFonts w:cs="Arial"/>
               </w:rPr>
-              <w:t xml:space="preserve">Exit </w:t>
-            </w:r>
-            <w:proofErr w:type="spellStart"/>
-            <w:r>
-              <w:rPr>
-                <w:rFonts w:cs="Arial"/>
-              </w:rPr>
-              <w:t>conditions</w:t>
-            </w:r>
-            <w:proofErr w:type="spellEnd"/>
+              <w:lastRenderedPageBreak/>
+              <w:t>Exit conditions</w:t>
+            </w:r>
           </w:p>
         </w:tc>
         <w:tc>
@@ -11787,7 +10963,7 @@
     </w:p>
     <w:tbl>
       <w:tblPr>
-        <w:tblStyle w:val="Grigliatabella"/>
+        <w:tblStyle w:val="TableGrid"/>
         <w:tblW w:w="0" w:type="auto"/>
         <w:tblLook w:val="04A0" w:firstRow="1" w:lastRow="0" w:firstColumn="1" w:lastColumn="0" w:noHBand="0" w:noVBand="1"/>
       </w:tblPr>
@@ -11903,16 +11079,8 @@
               <w:rPr>
                 <w:rFonts w:cs="Arial"/>
               </w:rPr>
-              <w:t xml:space="preserve">Entry </w:t>
-            </w:r>
-            <w:proofErr w:type="spellStart"/>
-            <w:r>
-              <w:rPr>
-                <w:rFonts w:cs="Arial"/>
-              </w:rPr>
-              <w:t>conditions</w:t>
-            </w:r>
-            <w:proofErr w:type="spellEnd"/>
+              <w:t>Entry conditions</w:t>
+            </w:r>
           </w:p>
         </w:tc>
         <w:tc>
@@ -12023,21 +11191,7 @@
               <w:rPr>
                 <w:rFonts w:cs="Arial"/>
               </w:rPr>
-              <w:t xml:space="preserve">il </w:t>
-            </w:r>
-            <w:proofErr w:type="spellStart"/>
-            <w:r>
-              <w:rPr>
-                <w:rFonts w:cs="Arial"/>
-              </w:rPr>
-              <w:t>form</w:t>
-            </w:r>
-            <w:proofErr w:type="spellEnd"/>
-            <w:r>
-              <w:rPr>
-                <w:rFonts w:cs="Arial"/>
-              </w:rPr>
-              <w:t xml:space="preserve"> nel quale inserire le nuove informazioni</w:t>
+              <w:t>il form nel quale inserire le nuove informazioni</w:t>
             </w:r>
             <w:r>
               <w:rPr>
@@ -12103,16 +11257,8 @@
               <w:rPr>
                 <w:rFonts w:cs="Arial"/>
               </w:rPr>
-              <w:t xml:space="preserve">Exit </w:t>
-            </w:r>
-            <w:proofErr w:type="spellStart"/>
-            <w:r>
-              <w:rPr>
-                <w:rFonts w:cs="Arial"/>
-              </w:rPr>
-              <w:t>conditions</w:t>
-            </w:r>
-            <w:proofErr w:type="spellEnd"/>
+              <w:t>Exit conditions</w:t>
+            </w:r>
           </w:p>
         </w:tc>
         <w:tc>
@@ -12228,7 +11374,6 @@
           <w:b/>
           <w:bCs/>
         </w:rPr>
-        <w:lastRenderedPageBreak/>
         <w:t>EUC0</w:t>
       </w:r>
       <w:r>
@@ -12277,7 +11422,7 @@
     </w:p>
     <w:tbl>
       <w:tblPr>
-        <w:tblStyle w:val="Grigliatabella"/>
+        <w:tblStyle w:val="TableGrid"/>
         <w:tblW w:w="0" w:type="auto"/>
         <w:tblLook w:val="04A0" w:firstRow="1" w:lastRow="0" w:firstColumn="1" w:lastColumn="0" w:noHBand="0" w:noVBand="1"/>
       </w:tblPr>
@@ -12405,16 +11550,8 @@
               <w:rPr>
                 <w:rFonts w:cs="Arial"/>
               </w:rPr>
-              <w:t xml:space="preserve">Entry </w:t>
-            </w:r>
-            <w:proofErr w:type="spellStart"/>
-            <w:r>
-              <w:rPr>
-                <w:rFonts w:cs="Arial"/>
-              </w:rPr>
-              <w:t>conditions</w:t>
-            </w:r>
-            <w:proofErr w:type="spellEnd"/>
+              <w:t>Entry conditions</w:t>
+            </w:r>
           </w:p>
         </w:tc>
         <w:tc>
@@ -12521,16 +11658,8 @@
               <w:rPr>
                 <w:rFonts w:cs="Arial"/>
               </w:rPr>
-              <w:t xml:space="preserve">Exit </w:t>
-            </w:r>
-            <w:proofErr w:type="spellStart"/>
-            <w:r>
-              <w:rPr>
-                <w:rFonts w:cs="Arial"/>
-              </w:rPr>
-              <w:t>conditions</w:t>
-            </w:r>
-            <w:proofErr w:type="spellEnd"/>
+              <w:t>Exit conditions</w:t>
+            </w:r>
           </w:p>
         </w:tc>
         <w:tc>
@@ -12548,21 +11677,7 @@
               <w:rPr>
                 <w:rFonts w:cs="Arial"/>
               </w:rPr>
-              <w:t xml:space="preserve">L’utente rimane nel </w:t>
-            </w:r>
-            <w:proofErr w:type="spellStart"/>
-            <w:r>
-              <w:rPr>
-                <w:rFonts w:cs="Arial"/>
-              </w:rPr>
-              <w:t>form</w:t>
-            </w:r>
-            <w:proofErr w:type="spellEnd"/>
-            <w:r>
-              <w:rPr>
-                <w:rFonts w:cs="Arial"/>
-              </w:rPr>
-              <w:t xml:space="preserve"> da completare</w:t>
+              <w:t>L’utente rimane nel form da completare</w:t>
             </w:r>
           </w:p>
         </w:tc>
@@ -12639,11 +11754,12 @@
         <w:rPr>
           <w:noProof/>
         </w:rPr>
+        <w:lastRenderedPageBreak/>
         <w:drawing>
-          <wp:inline distT="0" distB="0" distL="0" distR="0" wp14:anchorId="1BEEA62E" wp14:editId="5DBB8029">
-            <wp:extent cx="6120130" cy="2920365"/>
-            <wp:effectExtent l="0" t="0" r="0" b="0"/>
-            <wp:docPr id="417080026" name="Picture 6"/>
+          <wp:inline distT="0" distB="0" distL="0" distR="0" wp14:anchorId="1697DD8C" wp14:editId="3D3CB1B2">
+            <wp:extent cx="6120130" cy="2623185"/>
+            <wp:effectExtent l="0" t="0" r="0" b="5715"/>
+            <wp:docPr id="1741588286" name="Picture 3"/>
             <wp:cNvGraphicFramePr>
               <a:graphicFrameLocks xmlns:a="http://schemas.openxmlformats.org/drawingml/2006/main" noChangeAspect="1"/>
             </wp:cNvGraphicFramePr>
@@ -12651,13 +11767,13 @@
               <a:graphicData uri="http://schemas.openxmlformats.org/drawingml/2006/picture">
                 <pic:pic xmlns:pic="http://schemas.openxmlformats.org/drawingml/2006/picture">
                   <pic:nvPicPr>
-                    <pic:cNvPr id="0" name="Picture 11"/>
+                    <pic:cNvPr id="0" name="Picture 5"/>
                     <pic:cNvPicPr>
                       <a:picLocks noChangeAspect="1" noChangeArrowheads="1"/>
                     </pic:cNvPicPr>
                   </pic:nvPicPr>
                   <pic:blipFill>
-                    <a:blip r:embed="rId11">
+                    <a:blip r:embed="rId11" cstate="print">
                       <a:extLst>
                         <a:ext uri="{28A0092B-C50C-407E-A947-70E740481C1C}">
                           <a14:useLocalDpi xmlns:a14="http://schemas.microsoft.com/office/drawing/2010/main" val="0"/>
@@ -12672,7 +11788,7 @@
                   <pic:spPr bwMode="auto">
                     <a:xfrm>
                       <a:off x="0" y="0"/>
-                      <a:ext cx="6120130" cy="2920365"/>
+                      <a:ext cx="6120130" cy="2623185"/>
                     </a:xfrm>
                     <a:prstGeom prst="rect">
                       <a:avLst/>
@@ -12744,7 +11860,7 @@
     </w:p>
     <w:tbl>
       <w:tblPr>
-        <w:tblStyle w:val="Grigliatabella"/>
+        <w:tblStyle w:val="TableGrid"/>
         <w:tblW w:w="0" w:type="auto"/>
         <w:tblLook w:val="04A0" w:firstRow="1" w:lastRow="0" w:firstColumn="1" w:lastColumn="0" w:noHBand="0" w:noVBand="1"/>
       </w:tblPr>
@@ -12848,16 +11964,8 @@
               <w:rPr>
                 <w:rFonts w:cs="Arial"/>
               </w:rPr>
-              <w:t xml:space="preserve">Entry </w:t>
-            </w:r>
-            <w:proofErr w:type="spellStart"/>
-            <w:r>
-              <w:rPr>
-                <w:rFonts w:cs="Arial"/>
-              </w:rPr>
-              <w:t>conditions</w:t>
-            </w:r>
-            <w:proofErr w:type="spellEnd"/>
+              <w:t>Entry conditions</w:t>
+            </w:r>
           </w:p>
         </w:tc>
         <w:tc>
@@ -13014,17 +12122,8 @@
               <w:rPr>
                 <w:rFonts w:cs="Arial"/>
               </w:rPr>
-              <w:lastRenderedPageBreak/>
-              <w:t xml:space="preserve">Exit </w:t>
-            </w:r>
-            <w:proofErr w:type="spellStart"/>
-            <w:r>
-              <w:rPr>
-                <w:rFonts w:cs="Arial"/>
-              </w:rPr>
-              <w:t>conditions</w:t>
-            </w:r>
-            <w:proofErr w:type="spellEnd"/>
+              <w:t>Exit conditions</w:t>
+            </w:r>
           </w:p>
         </w:tc>
         <w:tc>
@@ -13120,23 +12219,7 @@
           <w:b/>
           <w:bCs/>
         </w:rPr>
-        <w:t>1</w:t>
-      </w:r>
-      <w:r>
-        <w:rPr>
-          <w:rFonts w:cs="Arial"/>
-          <w:b/>
-          <w:bCs/>
-        </w:rPr>
-        <w:t>4</w:t>
-      </w:r>
-      <w:r>
-        <w:rPr>
-          <w:rFonts w:cs="Arial"/>
-          <w:b/>
-          <w:bCs/>
-        </w:rPr>
-        <w:t>-</w:t>
+        <w:t>14-</w:t>
       </w:r>
       <w:r>
         <w:t xml:space="preserve"> </w:t>
@@ -13147,12 +12230,12 @@
           <w:b/>
           <w:bCs/>
         </w:rPr>
-        <w:t>Moderazione delle recensioni</w:t>
+        <w:t>Approva recensione</w:t>
       </w:r>
     </w:p>
     <w:tbl>
       <w:tblPr>
-        <w:tblStyle w:val="Grigliatabella"/>
+        <w:tblStyle w:val="TableGrid"/>
         <w:tblW w:w="0" w:type="auto"/>
         <w:tblLook w:val="04A0" w:firstRow="1" w:lastRow="0" w:firstColumn="1" w:lastColumn="0" w:noHBand="0" w:noVBand="1"/>
       </w:tblPr>
@@ -13195,7 +12278,13 @@
               <w:rPr>
                 <w:rFonts w:cs="Arial"/>
               </w:rPr>
-              <w:t>Moderazione Recensione</w:t>
+              <w:t>Approva</w:t>
+            </w:r>
+            <w:r>
+              <w:rPr>
+                <w:rFonts w:cs="Arial"/>
+              </w:rPr>
+              <w:t xml:space="preserve"> Recensione</w:t>
             </w:r>
           </w:p>
         </w:tc>
@@ -13256,16 +12345,8 @@
               <w:rPr>
                 <w:rFonts w:cs="Arial"/>
               </w:rPr>
-              <w:t xml:space="preserve">Entry </w:t>
-            </w:r>
-            <w:proofErr w:type="spellStart"/>
-            <w:r>
-              <w:rPr>
-                <w:rFonts w:cs="Arial"/>
-              </w:rPr>
-              <w:t>conditions</w:t>
-            </w:r>
-            <w:proofErr w:type="spellEnd"/>
+              <w:t>Entry conditions</w:t>
+            </w:r>
           </w:p>
         </w:tc>
         <w:tc>
@@ -13339,7 +12420,13 @@
               <w:rPr>
                 <w:rFonts w:cs="Arial"/>
               </w:rPr>
-              <w:t>visualizza le recensioni segnalate in ordine decrescente di segnalazioni</w:t>
+              <w:t>v</w:t>
+            </w:r>
+            <w:r>
+              <w:rPr>
+                <w:rFonts w:cs="Arial"/>
+              </w:rPr>
+              <w:t>aluta la recensione e decide di rimuovere le segnalazioni poichè essa rispetta le linee guida della piattaforma</w:t>
             </w:r>
             <w:r>
               <w:rPr>
@@ -13358,6 +12445,7 @@
               <w:rPr>
                 <w:rFonts w:cs="Arial"/>
               </w:rPr>
+              <w:lastRenderedPageBreak/>
               <w:t>2.</w:t>
             </w:r>
             <w:r>
@@ -13370,26 +12458,26 @@
               <w:rPr>
                 <w:rFonts w:cs="Arial"/>
               </w:rPr>
-              <w:t>Scelta la recensione clicca il pulsante “Elimina” o “Approva” in base alle regole della community</w:t>
-            </w:r>
-          </w:p>
-          <w:p>
-            <w:pPr>
-              <w:rPr>
-                <w:rFonts w:cs="Arial"/>
-              </w:rPr>
-            </w:pPr>
-            <w:r>
-              <w:rPr>
-                <w:rFonts w:cs="Arial"/>
-              </w:rPr>
-              <w:t>3</w:t>
-            </w:r>
-            <w:r>
-              <w:rPr>
-                <w:rFonts w:cs="Arial"/>
-              </w:rPr>
-              <w:t>.</w:t>
+              <w:t>Viene premuto il pulsante</w:t>
+            </w:r>
+            <w:r>
+              <w:rPr>
+                <w:rFonts w:cs="Arial"/>
+              </w:rPr>
+              <w:t xml:space="preserve"> “Approva” </w:t>
+            </w:r>
+          </w:p>
+          <w:p>
+            <w:pPr>
+              <w:rPr>
+                <w:rFonts w:cs="Arial"/>
+              </w:rPr>
+            </w:pPr>
+            <w:r>
+              <w:rPr>
+                <w:rFonts w:cs="Arial"/>
+              </w:rPr>
+              <w:t>3.</w:t>
             </w:r>
             <w:r>
               <w:rPr>
@@ -13416,16 +12504,9 @@
               <w:rPr>
                 <w:rFonts w:cs="Arial"/>
               </w:rPr>
-              <w:t xml:space="preserve">Exit </w:t>
-            </w:r>
-            <w:proofErr w:type="spellStart"/>
-            <w:r>
-              <w:rPr>
-                <w:rFonts w:cs="Arial"/>
-              </w:rPr>
-              <w:t>conditions</w:t>
-            </w:r>
-            <w:proofErr w:type="spellEnd"/>
+              <w:lastRenderedPageBreak/>
+              <w:t>Exit conditions</w:t>
+            </w:r>
           </w:p>
         </w:tc>
         <w:tc>
@@ -13500,6 +12581,441 @@
       <w:pPr>
         <w:jc w:val="both"/>
         <w:rPr>
+          <w:rFonts w:cs="Arial"/>
+          <w:b/>
+          <w:bCs/>
+        </w:rPr>
+      </w:pPr>
+      <w:r>
+        <w:rPr>
+          <w:rFonts w:cs="Arial"/>
+          <w:b/>
+          <w:bCs/>
+        </w:rPr>
+        <w:t>UC</w:t>
+      </w:r>
+      <w:r>
+        <w:rPr>
+          <w:rFonts w:cs="Arial"/>
+          <w:b/>
+          <w:bCs/>
+        </w:rPr>
+        <w:t>1</w:t>
+      </w:r>
+      <w:r>
+        <w:rPr>
+          <w:rFonts w:cs="Arial"/>
+          <w:b/>
+          <w:bCs/>
+        </w:rPr>
+        <w:t>5</w:t>
+      </w:r>
+      <w:r>
+        <w:rPr>
+          <w:rFonts w:cs="Arial"/>
+          <w:b/>
+          <w:bCs/>
+        </w:rPr>
+        <w:t>-</w:t>
+      </w:r>
+      <w:r>
+        <w:t xml:space="preserve"> </w:t>
+      </w:r>
+      <w:r>
+        <w:rPr>
+          <w:rFonts w:cs="Arial"/>
+          <w:b/>
+          <w:bCs/>
+        </w:rPr>
+        <w:t>Elimina recensione</w:t>
+      </w:r>
+    </w:p>
+    <w:tbl>
+      <w:tblPr>
+        <w:tblStyle w:val="TableGrid"/>
+        <w:tblW w:w="0" w:type="auto"/>
+        <w:tblLook w:val="04A0" w:firstRow="1" w:lastRow="0" w:firstColumn="1" w:lastColumn="0" w:noHBand="0" w:noVBand="1"/>
+      </w:tblPr>
+      <w:tblGrid>
+        <w:gridCol w:w="4814"/>
+        <w:gridCol w:w="4814"/>
+      </w:tblGrid>
+      <w:tr>
+        <w:tc>
+          <w:tcPr>
+            <w:tcW w:w="4814" w:type="dxa"/>
+          </w:tcPr>
+          <w:p>
+            <w:pPr>
+              <w:jc w:val="both"/>
+              <w:rPr>
+                <w:rFonts w:cs="Arial"/>
+              </w:rPr>
+            </w:pPr>
+            <w:r>
+              <w:rPr>
+                <w:rFonts w:cs="Arial"/>
+              </w:rPr>
+              <w:t>Name</w:t>
+            </w:r>
+          </w:p>
+        </w:tc>
+        <w:tc>
+          <w:tcPr>
+            <w:tcW w:w="4814" w:type="dxa"/>
+          </w:tcPr>
+          <w:p>
+            <w:pPr>
+              <w:jc w:val="both"/>
+              <w:rPr>
+                <w:rFonts w:cs="Arial"/>
+              </w:rPr>
+            </w:pPr>
+            <w:r>
+              <w:rPr>
+                <w:rFonts w:cs="Arial"/>
+              </w:rPr>
+              <w:t>Elimina</w:t>
+            </w:r>
+            <w:r>
+              <w:rPr>
+                <w:rFonts w:cs="Arial"/>
+              </w:rPr>
+              <w:t xml:space="preserve"> Recensione</w:t>
+            </w:r>
+          </w:p>
+        </w:tc>
+      </w:tr>
+      <w:tr>
+        <w:tc>
+          <w:tcPr>
+            <w:tcW w:w="4814" w:type="dxa"/>
+          </w:tcPr>
+          <w:p>
+            <w:pPr>
+              <w:jc w:val="both"/>
+              <w:rPr>
+                <w:rFonts w:cs="Arial"/>
+              </w:rPr>
+            </w:pPr>
+            <w:r>
+              <w:rPr>
+                <w:rFonts w:cs="Arial"/>
+              </w:rPr>
+              <w:t>Utenti Partecipanti</w:t>
+            </w:r>
+          </w:p>
+        </w:tc>
+        <w:tc>
+          <w:tcPr>
+            <w:tcW w:w="4814" w:type="dxa"/>
+          </w:tcPr>
+          <w:p>
+            <w:pPr>
+              <w:jc w:val="both"/>
+              <w:rPr>
+                <w:rFonts w:cs="Arial"/>
+              </w:rPr>
+            </w:pPr>
+            <w:r>
+              <w:rPr>
+                <w:rFonts w:cs="Arial"/>
+              </w:rPr>
+              <w:t>Moderatore</w:t>
+            </w:r>
+          </w:p>
+        </w:tc>
+      </w:tr>
+      <w:tr>
+        <w:tc>
+          <w:tcPr>
+            <w:tcW w:w="4814" w:type="dxa"/>
+          </w:tcPr>
+          <w:p>
+            <w:pPr>
+              <w:jc w:val="both"/>
+              <w:rPr>
+                <w:rFonts w:cs="Arial"/>
+              </w:rPr>
+            </w:pPr>
+            <w:r>
+              <w:rPr>
+                <w:rFonts w:cs="Arial"/>
+              </w:rPr>
+              <w:t>Entry conditions</w:t>
+            </w:r>
+          </w:p>
+        </w:tc>
+        <w:tc>
+          <w:tcPr>
+            <w:tcW w:w="4814" w:type="dxa"/>
+          </w:tcPr>
+          <w:p>
+            <w:pPr>
+              <w:rPr>
+                <w:rFonts w:cs="Arial"/>
+              </w:rPr>
+            </w:pPr>
+            <w:r>
+              <w:rPr>
+                <w:rFonts w:cs="Arial"/>
+              </w:rPr>
+              <w:t>Il moderatore accede all’area di moderazione e visualizza una recensione segnalata</w:t>
+            </w:r>
+            <w:r>
+              <w:rPr>
+                <w:rFonts w:cs="Arial"/>
+              </w:rPr>
+              <w:t>.</w:t>
+            </w:r>
+          </w:p>
+        </w:tc>
+      </w:tr>
+      <w:tr>
+        <w:tc>
+          <w:tcPr>
+            <w:tcW w:w="4814" w:type="dxa"/>
+          </w:tcPr>
+          <w:p>
+            <w:pPr>
+              <w:jc w:val="both"/>
+              <w:rPr>
+                <w:rFonts w:cs="Arial"/>
+              </w:rPr>
+            </w:pPr>
+            <w:r>
+              <w:rPr>
+                <w:rFonts w:cs="Arial"/>
+              </w:rPr>
+              <w:t>Flow degli eventi</w:t>
+            </w:r>
+          </w:p>
+        </w:tc>
+        <w:tc>
+          <w:tcPr>
+            <w:tcW w:w="4814" w:type="dxa"/>
+          </w:tcPr>
+          <w:p>
+            <w:pPr>
+              <w:rPr>
+                <w:rFonts w:cs="Arial"/>
+              </w:rPr>
+            </w:pPr>
+            <w:r>
+              <w:rPr>
+                <w:rFonts w:cs="Arial"/>
+              </w:rPr>
+              <w:t>1.</w:t>
+            </w:r>
+            <w:r>
+              <w:rPr>
+                <w:rFonts w:cs="Arial"/>
+              </w:rPr>
+              <w:t xml:space="preserve">  Il moderatore </w:t>
+            </w:r>
+            <w:r>
+              <w:rPr>
+                <w:rFonts w:cs="Arial"/>
+              </w:rPr>
+              <w:t>valuta la recensione e decide di rimuover</w:t>
+            </w:r>
+            <w:r>
+              <w:rPr>
+                <w:rFonts w:cs="Arial"/>
+              </w:rPr>
+              <w:t>la</w:t>
+            </w:r>
+            <w:r>
+              <w:rPr>
+                <w:rFonts w:cs="Arial"/>
+              </w:rPr>
+              <w:t xml:space="preserve"> poichè essa</w:t>
+            </w:r>
+            <w:r>
+              <w:rPr>
+                <w:rFonts w:cs="Arial"/>
+              </w:rPr>
+              <w:t xml:space="preserve"> non</w:t>
+            </w:r>
+            <w:r>
+              <w:rPr>
+                <w:rFonts w:cs="Arial"/>
+              </w:rPr>
+              <w:t xml:space="preserve"> rispetta le linee guida della piattaforma</w:t>
+            </w:r>
+            <w:r>
+              <w:rPr>
+                <w:rFonts w:cs="Arial"/>
+              </w:rPr>
+              <w:t>.</w:t>
+            </w:r>
+          </w:p>
+          <w:p>
+            <w:pPr>
+              <w:rPr>
+                <w:rFonts w:cs="Arial"/>
+              </w:rPr>
+            </w:pPr>
+            <w:r>
+              <w:rPr>
+                <w:rFonts w:cs="Arial"/>
+              </w:rPr>
+              <w:t>2.</w:t>
+            </w:r>
+            <w:r>
+              <w:rPr>
+                <w:rFonts w:cs="Arial"/>
+              </w:rPr>
+              <w:t xml:space="preserve">  </w:t>
+            </w:r>
+            <w:r>
+              <w:rPr>
+                <w:rFonts w:cs="Arial"/>
+              </w:rPr>
+              <w:t>Viene premuto il pulsante “</w:t>
+            </w:r>
+            <w:r>
+              <w:rPr>
+                <w:rFonts w:cs="Arial"/>
+              </w:rPr>
+              <w:t>Elimina</w:t>
+            </w:r>
+            <w:r>
+              <w:rPr>
+                <w:rFonts w:cs="Arial"/>
+              </w:rPr>
+              <w:t xml:space="preserve">” </w:t>
+            </w:r>
+          </w:p>
+          <w:p>
+            <w:pPr>
+              <w:rPr>
+                <w:rFonts w:cs="Arial"/>
+              </w:rPr>
+            </w:pPr>
+            <w:r>
+              <w:rPr>
+                <w:rFonts w:cs="Arial"/>
+              </w:rPr>
+              <w:t>3.</w:t>
+            </w:r>
+            <w:r>
+              <w:rPr>
+                <w:rFonts w:cs="Arial"/>
+              </w:rPr>
+              <w:t xml:space="preserve">  Il sistema esegue l'azione selezionata</w:t>
+            </w:r>
+            <w:r>
+              <w:rPr>
+                <w:rFonts w:cs="Arial"/>
+              </w:rPr>
+              <w:t xml:space="preserve"> e aggiorna il contatore di warning del profilo che ha pubblicato la recensione</w:t>
+            </w:r>
+            <w:r>
+              <w:rPr>
+                <w:rFonts w:cs="Arial"/>
+              </w:rPr>
+              <w:t>.</w:t>
+            </w:r>
+            <w:r>
+              <w:rPr>
+                <w:rFonts w:cs="Arial"/>
+              </w:rPr>
+              <w:t xml:space="preserve"> </w:t>
+            </w:r>
+            <w:r>
+              <w:rPr>
+                <w:rFonts w:cs="Arial"/>
+              </w:rPr>
+              <w:t>Se il contatore di warning aggiornato risulta maggiore o uguale di 3 allora il profilo dell’utente viene Limitato.</w:t>
+            </w:r>
+          </w:p>
+        </w:tc>
+      </w:tr>
+      <w:tr>
+        <w:tc>
+          <w:tcPr>
+            <w:tcW w:w="4814" w:type="dxa"/>
+          </w:tcPr>
+          <w:p>
+            <w:pPr>
+              <w:jc w:val="both"/>
+              <w:rPr>
+                <w:rFonts w:cs="Arial"/>
+              </w:rPr>
+            </w:pPr>
+            <w:r>
+              <w:rPr>
+                <w:rFonts w:cs="Arial"/>
+              </w:rPr>
+              <w:t>Exit conditions</w:t>
+            </w:r>
+          </w:p>
+        </w:tc>
+        <w:tc>
+          <w:tcPr>
+            <w:tcW w:w="4814" w:type="dxa"/>
+          </w:tcPr>
+          <w:p>
+            <w:pPr>
+              <w:rPr>
+                <w:rFonts w:cs="Arial"/>
+              </w:rPr>
+            </w:pPr>
+            <w:r>
+              <w:rPr>
+                <w:rFonts w:cs="Arial"/>
+              </w:rPr>
+              <w:t>Il moderatore rimane nella pagina di moderazione dalla quale viene tolta quella sulla quale ha appena compiuto una operazione</w:t>
+            </w:r>
+            <w:r>
+              <w:rPr>
+                <w:rFonts w:cs="Arial"/>
+              </w:rPr>
+              <w:t>.</w:t>
+            </w:r>
+          </w:p>
+        </w:tc>
+      </w:tr>
+      <w:tr>
+        <w:tc>
+          <w:tcPr>
+            <w:tcW w:w="4814" w:type="dxa"/>
+          </w:tcPr>
+          <w:p>
+            <w:pPr>
+              <w:jc w:val="both"/>
+              <w:rPr>
+                <w:rFonts w:cs="Arial"/>
+              </w:rPr>
+            </w:pPr>
+            <w:r>
+              <w:rPr>
+                <w:rFonts w:cs="Arial"/>
+              </w:rPr>
+              <w:t>Eccezioni</w:t>
+            </w:r>
+          </w:p>
+        </w:tc>
+        <w:tc>
+          <w:tcPr>
+            <w:tcW w:w="4814" w:type="dxa"/>
+          </w:tcPr>
+          <w:p>
+            <w:pPr>
+              <w:jc w:val="both"/>
+              <w:rPr>
+                <w:rFonts w:cs="Arial"/>
+              </w:rPr>
+            </w:pPr>
+          </w:p>
+        </w:tc>
+      </w:tr>
+    </w:tbl>
+    <w:p>
+      <w:pPr>
+        <w:jc w:val="both"/>
+        <w:rPr>
           <w:noProof/>
         </w:rPr>
       </w:pPr>
@@ -13534,10 +13050,10 @@
           <w:noProof/>
         </w:rPr>
         <w:drawing>
-          <wp:inline distT="0" distB="0" distL="0" distR="0" wp14:anchorId="457D3165" wp14:editId="1ED1F6AF">
-            <wp:extent cx="6120130" cy="2383155"/>
+          <wp:inline distT="0" distB="0" distL="0" distR="0" wp14:anchorId="6F76567E" wp14:editId="36DD5FBE">
+            <wp:extent cx="6120130" cy="2352040"/>
             <wp:effectExtent l="0" t="0" r="0" b="0"/>
-            <wp:docPr id="684247525" name="Picture 7"/>
+            <wp:docPr id="731599021" name="Picture 4"/>
             <wp:cNvGraphicFramePr>
               <a:graphicFrameLocks xmlns:a="http://schemas.openxmlformats.org/drawingml/2006/main" noChangeAspect="1"/>
             </wp:cNvGraphicFramePr>
@@ -13545,7 +13061,7 @@
               <a:graphicData uri="http://schemas.openxmlformats.org/drawingml/2006/picture">
                 <pic:pic xmlns:pic="http://schemas.openxmlformats.org/drawingml/2006/picture">
                   <pic:nvPicPr>
-                    <pic:cNvPr id="0" name="Picture 13"/>
+                    <pic:cNvPr id="0" name="Picture 7"/>
                     <pic:cNvPicPr>
                       <a:picLocks noChangeAspect="1" noChangeArrowheads="1"/>
                     </pic:cNvPicPr>
@@ -13566,7 +13082,7 @@
                   <pic:spPr bwMode="auto">
                     <a:xfrm>
                       <a:off x="0" y="0"/>
-                      <a:ext cx="6120130" cy="2383155"/>
+                      <a:ext cx="6120130" cy="2352040"/>
                     </a:xfrm>
                     <a:prstGeom prst="rect">
                       <a:avLst/>
@@ -13598,6 +13114,7 @@
           <w:b/>
           <w:bCs/>
         </w:rPr>
+        <w:lastRenderedPageBreak/>
         <w:t>UC</w:t>
       </w:r>
       <w:r>
@@ -13614,7 +13131,7 @@
           <w:b/>
           <w:bCs/>
         </w:rPr>
-        <w:t>5</w:t>
+        <w:t>6</w:t>
       </w:r>
       <w:r>
         <w:rPr>
@@ -13638,7 +13155,7 @@
     </w:p>
     <w:tbl>
       <w:tblPr>
-        <w:tblStyle w:val="Grigliatabella"/>
+        <w:tblStyle w:val="TableGrid"/>
         <w:tblW w:w="0" w:type="auto"/>
         <w:tblLook w:val="04A0" w:firstRow="1" w:lastRow="0" w:firstColumn="1" w:lastColumn="0" w:noHBand="0" w:noVBand="1"/>
       </w:tblPr>
@@ -13662,7 +13179,6 @@
               <w:rPr>
                 <w:rFonts w:cs="Arial"/>
               </w:rPr>
-              <w:lastRenderedPageBreak/>
               <w:t>Name</w:t>
             </w:r>
           </w:p>
@@ -13743,16 +13259,8 @@
               <w:rPr>
                 <w:rFonts w:cs="Arial"/>
               </w:rPr>
-              <w:t xml:space="preserve">Entry </w:t>
-            </w:r>
-            <w:proofErr w:type="spellStart"/>
-            <w:r>
-              <w:rPr>
-                <w:rFonts w:cs="Arial"/>
-              </w:rPr>
-              <w:t>conditions</w:t>
-            </w:r>
-            <w:proofErr w:type="spellEnd"/>
+              <w:t>Entry conditions</w:t>
+            </w:r>
           </w:p>
         </w:tc>
         <w:tc>
@@ -13857,21 +13365,7 @@
               <w:rPr>
                 <w:rFonts w:cs="Arial"/>
               </w:rPr>
-              <w:t xml:space="preserve">  Il sistema presenta un </w:t>
-            </w:r>
-            <w:proofErr w:type="spellStart"/>
-            <w:r>
-              <w:rPr>
-                <w:rFonts w:cs="Arial"/>
-              </w:rPr>
-              <w:t>form</w:t>
-            </w:r>
-            <w:proofErr w:type="spellEnd"/>
-            <w:r>
-              <w:rPr>
-                <w:rFonts w:cs="Arial"/>
-              </w:rPr>
-              <w:t xml:space="preserve"> di inseriment</w:t>
+              <w:t xml:space="preserve">  Il sistema presenta un form di inseriment</w:t>
             </w:r>
             <w:r>
               <w:rPr>
@@ -13980,16 +13474,8 @@
               <w:rPr>
                 <w:rFonts w:cs="Arial"/>
               </w:rPr>
-              <w:t xml:space="preserve">Exit </w:t>
-            </w:r>
-            <w:proofErr w:type="spellStart"/>
-            <w:r>
-              <w:rPr>
-                <w:rFonts w:cs="Arial"/>
-              </w:rPr>
-              <w:t>conditions</w:t>
-            </w:r>
-            <w:proofErr w:type="spellEnd"/>
+              <w:t>Exit conditions</w:t>
+            </w:r>
           </w:p>
         </w:tc>
         <w:tc>
@@ -14103,7 +13589,7 @@
           <w:b/>
           <w:bCs/>
         </w:rPr>
-        <w:t>6</w:t>
+        <w:t>7</w:t>
       </w:r>
       <w:r>
         <w:rPr>
@@ -14151,7 +13637,7 @@
     </w:p>
     <w:tbl>
       <w:tblPr>
-        <w:tblStyle w:val="Grigliatabella"/>
+        <w:tblStyle w:val="TableGrid"/>
         <w:tblW w:w="0" w:type="auto"/>
         <w:tblLook w:val="04A0" w:firstRow="1" w:lastRow="0" w:firstColumn="1" w:lastColumn="0" w:noHBand="0" w:noVBand="1"/>
       </w:tblPr>
@@ -14255,16 +13741,8 @@
               <w:rPr>
                 <w:rFonts w:cs="Arial"/>
               </w:rPr>
-              <w:t xml:space="preserve">Entry </w:t>
-            </w:r>
-            <w:proofErr w:type="spellStart"/>
-            <w:r>
-              <w:rPr>
-                <w:rFonts w:cs="Arial"/>
-              </w:rPr>
-              <w:t>conditions</w:t>
-            </w:r>
-            <w:proofErr w:type="spellEnd"/>
+              <w:t>Entry conditions</w:t>
+            </w:r>
           </w:p>
         </w:tc>
         <w:tc>
@@ -14387,27 +13865,13 @@
               <w:rPr>
                 <w:rFonts w:cs="Arial"/>
               </w:rPr>
-              <w:t xml:space="preserve">  Il </w:t>
-            </w:r>
-            <w:proofErr w:type="spellStart"/>
-            <w:r>
-              <w:rPr>
-                <w:rFonts w:cs="Arial"/>
-              </w:rPr>
-              <w:t>sistema</w:t>
-            </w:r>
-            <w:r>
-              <w:rPr>
-                <w:rFonts w:cs="Arial"/>
-              </w:rPr>
-              <w:t>chiede</w:t>
-            </w:r>
-            <w:proofErr w:type="spellEnd"/>
-            <w:r>
-              <w:rPr>
-                <w:rFonts w:cs="Arial"/>
-              </w:rPr>
-              <w:t xml:space="preserve"> conferma dell’azione</w:t>
+              <w:t xml:space="preserve">  Il sistema</w:t>
+            </w:r>
+            <w:r>
+              <w:rPr>
+                <w:rFonts w:cs="Arial"/>
+              </w:rPr>
+              <w:t>chiede conferma dell’azione</w:t>
             </w:r>
             <w:r>
               <w:rPr>
@@ -14453,16 +13917,8 @@
               <w:rPr>
                 <w:rFonts w:cs="Arial"/>
               </w:rPr>
-              <w:t xml:space="preserve">Exit </w:t>
-            </w:r>
-            <w:proofErr w:type="spellStart"/>
-            <w:r>
-              <w:rPr>
-                <w:rFonts w:cs="Arial"/>
-              </w:rPr>
-              <w:t>conditions</w:t>
-            </w:r>
-            <w:proofErr w:type="spellEnd"/>
+              <w:t>Exit conditions</w:t>
+            </w:r>
           </w:p>
         </w:tc>
         <w:tc>
@@ -14479,21 +13935,7 @@
               <w:rPr>
                 <w:rFonts w:cs="Arial"/>
               </w:rPr>
-              <w:t xml:space="preserve">Il gestore viene </w:t>
-            </w:r>
-            <w:proofErr w:type="spellStart"/>
-            <w:r>
-              <w:rPr>
-                <w:rFonts w:cs="Arial"/>
-              </w:rPr>
-              <w:t>reidirizzato</w:t>
-            </w:r>
-            <w:proofErr w:type="spellEnd"/>
-            <w:r>
-              <w:rPr>
-                <w:rFonts w:cs="Arial"/>
-              </w:rPr>
-              <w:t xml:space="preserve"> al catalogo</w:t>
+              <w:t>Il gestore viene reidirizzato al catalogo</w:t>
             </w:r>
             <w:r>
               <w:rPr>
@@ -14586,7 +14028,7 @@
           <w:b/>
           <w:bCs/>
         </w:rPr>
-        <w:t>7</w:t>
+        <w:t>8</w:t>
       </w:r>
       <w:r>
         <w:rPr>
@@ -14634,7 +14076,7 @@
     </w:p>
     <w:tbl>
       <w:tblPr>
-        <w:tblStyle w:val="Grigliatabella"/>
+        <w:tblStyle w:val="TableGrid"/>
         <w:tblW w:w="0" w:type="auto"/>
         <w:tblLook w:val="04A0" w:firstRow="1" w:lastRow="0" w:firstColumn="1" w:lastColumn="0" w:noHBand="0" w:noVBand="1"/>
       </w:tblPr>
@@ -14738,16 +14180,8 @@
               <w:rPr>
                 <w:rFonts w:cs="Arial"/>
               </w:rPr>
-              <w:t xml:space="preserve">Entry </w:t>
-            </w:r>
-            <w:proofErr w:type="spellStart"/>
-            <w:r>
-              <w:rPr>
-                <w:rFonts w:cs="Arial"/>
-              </w:rPr>
-              <w:t>conditions</w:t>
-            </w:r>
-            <w:proofErr w:type="spellEnd"/>
+              <w:t>Entry conditions</w:t>
+            </w:r>
           </w:p>
         </w:tc>
         <w:tc>
@@ -14853,21 +14287,7 @@
               <w:rPr>
                 <w:rFonts w:cs="Arial"/>
               </w:rPr>
-              <w:t xml:space="preserve">  Il sistema presenta un </w:t>
-            </w:r>
-            <w:proofErr w:type="spellStart"/>
-            <w:r>
-              <w:rPr>
-                <w:rFonts w:cs="Arial"/>
-              </w:rPr>
-              <w:t>form</w:t>
-            </w:r>
-            <w:proofErr w:type="spellEnd"/>
-            <w:r>
-              <w:rPr>
-                <w:rFonts w:cs="Arial"/>
-              </w:rPr>
-              <w:t xml:space="preserve"> di modifica, con campi come titolo, anno di uscita, genere e descrizione.</w:t>
+              <w:t xml:space="preserve">  Il sistema presenta un form di modifica, con campi come titolo, anno di uscita, genere e descrizione.</w:t>
             </w:r>
           </w:p>
           <w:p>
@@ -14965,16 +14385,8 @@
                 <w:rFonts w:cs="Arial"/>
               </w:rPr>
               <w:lastRenderedPageBreak/>
-              <w:t xml:space="preserve">Exit </w:t>
-            </w:r>
-            <w:proofErr w:type="spellStart"/>
-            <w:r>
-              <w:rPr>
-                <w:rFonts w:cs="Arial"/>
-              </w:rPr>
-              <w:t>conditions</w:t>
-            </w:r>
-            <w:proofErr w:type="spellEnd"/>
+              <w:t>Exit conditions</w:t>
+            </w:r>
           </w:p>
         </w:tc>
         <w:tc>
@@ -15132,7 +14544,7 @@
     </w:p>
     <w:tbl>
       <w:tblPr>
-        <w:tblStyle w:val="Grigliatabella"/>
+        <w:tblStyle w:val="TableGrid"/>
         <w:tblW w:w="0" w:type="auto"/>
         <w:tblLook w:val="04A0" w:firstRow="1" w:lastRow="0" w:firstColumn="1" w:lastColumn="0" w:noHBand="0" w:noVBand="1"/>
       </w:tblPr>
@@ -15248,16 +14660,8 @@
               <w:rPr>
                 <w:rFonts w:cs="Arial"/>
               </w:rPr>
-              <w:t xml:space="preserve">Entry </w:t>
-            </w:r>
-            <w:proofErr w:type="spellStart"/>
-            <w:r>
-              <w:rPr>
-                <w:rFonts w:cs="Arial"/>
-              </w:rPr>
-              <w:t>conditions</w:t>
-            </w:r>
-            <w:proofErr w:type="spellEnd"/>
+              <w:t>Entry conditions</w:t>
+            </w:r>
           </w:p>
         </w:tc>
         <w:tc>
@@ -15286,7 +14690,7 @@
               <w:rPr>
                 <w:rFonts w:cs="Arial"/>
               </w:rPr>
-              <w:t>5</w:t>
+              <w:t>6</w:t>
             </w:r>
             <w:r>
               <w:rPr>
@@ -15298,7 +14702,7 @@
               <w:rPr>
                 <w:rFonts w:cs="Arial"/>
               </w:rPr>
-              <w:t>7</w:t>
+              <w:t>8</w:t>
             </w:r>
             <w:r>
               <w:rPr>
@@ -15364,16 +14768,8 @@
               <w:rPr>
                 <w:rFonts w:cs="Arial"/>
               </w:rPr>
-              <w:t xml:space="preserve">Exit </w:t>
-            </w:r>
-            <w:proofErr w:type="spellStart"/>
-            <w:r>
-              <w:rPr>
-                <w:rFonts w:cs="Arial"/>
-              </w:rPr>
-              <w:t>conditions</w:t>
-            </w:r>
-            <w:proofErr w:type="spellEnd"/>
+              <w:t>Exit conditions</w:t>
+            </w:r>
           </w:p>
         </w:tc>
         <w:tc>
@@ -15397,21 +14793,7 @@
               <w:rPr>
                 <w:rFonts w:cs="Arial"/>
               </w:rPr>
-              <w:t xml:space="preserve"> rimane nel </w:t>
-            </w:r>
-            <w:proofErr w:type="spellStart"/>
-            <w:r>
-              <w:rPr>
-                <w:rFonts w:cs="Arial"/>
-              </w:rPr>
-              <w:t>form</w:t>
-            </w:r>
-            <w:proofErr w:type="spellEnd"/>
-            <w:r>
-              <w:rPr>
-                <w:rFonts w:cs="Arial"/>
-              </w:rPr>
-              <w:t xml:space="preserve"> da completare</w:t>
+              <w:t xml:space="preserve"> rimane nel form da completare</w:t>
             </w:r>
           </w:p>
         </w:tc>
@@ -15451,22 +14833,6 @@
         </w:tc>
       </w:tr>
     </w:tbl>
-    <w:p>
-      <w:pPr>
-        <w:jc w:val="both"/>
-        <w:rPr>
-          <w:rFonts w:cs="Arial"/>
-        </w:rPr>
-      </w:pPr>
-    </w:p>
-    <w:p>
-      <w:pPr>
-        <w:jc w:val="both"/>
-        <w:rPr>
-          <w:rFonts w:cs="Arial"/>
-        </w:rPr>
-      </w:pPr>
-    </w:p>
     <w:p>
       <w:pPr>
         <w:jc w:val="both"/>
@@ -15650,18 +15016,8 @@
           <w:b/>
           <w:bCs/>
         </w:rPr>
-        <w:t xml:space="preserve">SD01 – </w:t>
-      </w:r>
-      <w:proofErr w:type="spellStart"/>
-      <w:r>
-        <w:rPr>
-          <w:rFonts w:cs="Arial"/>
-          <w:b/>
-          <w:bCs/>
-        </w:rPr>
-        <w:t>LogIn</w:t>
-      </w:r>
-      <w:proofErr w:type="spellEnd"/>
+        <w:t>SD01 – LogIn</w:t>
+      </w:r>
     </w:p>
     <w:p>
       <w:pPr>
@@ -15731,25 +15087,7 @@
           <w:b/>
           <w:bCs/>
         </w:rPr>
-        <w:t xml:space="preserve">SD01.1 – </w:t>
-      </w:r>
-      <w:proofErr w:type="spellStart"/>
-      <w:r>
-        <w:rPr>
-          <w:rFonts w:cs="Arial"/>
-          <w:b/>
-          <w:bCs/>
-        </w:rPr>
-        <w:t>LogIn</w:t>
-      </w:r>
-      <w:proofErr w:type="spellEnd"/>
-      <w:r>
-        <w:rPr>
-          <w:rFonts w:cs="Arial"/>
-          <w:b/>
-          <w:bCs/>
-        </w:rPr>
-        <w:t xml:space="preserve"> Errato</w:t>
+        <w:t>SD01.1 – LogIn Errato</w:t>
       </w:r>
     </w:p>
     <w:p>
@@ -15821,18 +15159,8 @@
           <w:b/>
           <w:bCs/>
         </w:rPr>
-        <w:t xml:space="preserve">SD02 – </w:t>
-      </w:r>
-      <w:proofErr w:type="spellStart"/>
-      <w:r>
-        <w:rPr>
-          <w:rFonts w:cs="Arial"/>
-          <w:b/>
-          <w:bCs/>
-        </w:rPr>
-        <w:t>SignIn</w:t>
-      </w:r>
-      <w:proofErr w:type="spellEnd"/>
+        <w:t>SD02 – SignIn</w:t>
+      </w:r>
     </w:p>
     <w:p>
       <w:pPr>
@@ -15932,25 +15260,7 @@
           <w:b/>
           <w:bCs/>
         </w:rPr>
-        <w:t xml:space="preserve">SD02.1 – </w:t>
-      </w:r>
-      <w:proofErr w:type="spellStart"/>
-      <w:r>
-        <w:rPr>
-          <w:rFonts w:cs="Arial"/>
-          <w:b/>
-          <w:bCs/>
-        </w:rPr>
-        <w:t>SignIn</w:t>
-      </w:r>
-      <w:proofErr w:type="spellEnd"/>
-      <w:r>
-        <w:rPr>
-          <w:rFonts w:cs="Arial"/>
-          <w:b/>
-          <w:bCs/>
-        </w:rPr>
-        <w:t xml:space="preserve"> Errato</w:t>
+        <w:t>SD02.1 – SignIn Errato</w:t>
       </w:r>
     </w:p>
     <w:p>
@@ -16032,18 +15342,8 @@
           <w:bCs/>
         </w:rPr>
         <w:lastRenderedPageBreak/>
-        <w:t xml:space="preserve">SD03 – </w:t>
-      </w:r>
-      <w:proofErr w:type="spellStart"/>
-      <w:r>
-        <w:rPr>
-          <w:rFonts w:cs="Arial"/>
-          <w:b/>
-          <w:bCs/>
-        </w:rPr>
-        <w:t>LogOut</w:t>
-      </w:r>
-      <w:proofErr w:type="spellEnd"/>
+        <w:t>SD03 – LogOut</w:t>
+      </w:r>
     </w:p>
     <w:p>
       <w:pPr>
@@ -17116,7 +16416,7 @@
           <w:noProof/>
         </w:rPr>
         <w:drawing>
-          <wp:inline distT="0" distB="0" distL="0" distR="0" wp14:anchorId="576BF213" wp14:editId="2AE3C477">
+          <wp:inline distT="0" distB="0" distL="0" distR="0" wp14:anchorId="576BF213" wp14:editId="044DED5E">
             <wp:extent cx="6120130" cy="1624965"/>
             <wp:effectExtent l="0" t="0" r="0" b="0"/>
             <wp:docPr id="995450447" name="Picture 2"/>
@@ -18129,25 +17429,7 @@
           <w:b/>
           <w:bCs/>
         </w:rPr>
-        <w:t xml:space="preserve">2.3.5 </w:t>
-      </w:r>
-      <w:proofErr w:type="spellStart"/>
-      <w:r>
-        <w:rPr>
-          <w:rFonts w:cs="Arial"/>
-          <w:b/>
-          <w:bCs/>
-        </w:rPr>
-        <w:t>Mock</w:t>
-      </w:r>
-      <w:proofErr w:type="spellEnd"/>
-      <w:r>
-        <w:rPr>
-          <w:rFonts w:cs="Arial"/>
-          <w:b/>
-          <w:bCs/>
-        </w:rPr>
-        <w:t>-ups</w:t>
+        <w:t>2.3.5 Mock-ups</w:t>
       </w:r>
     </w:p>
     <w:p>
@@ -18904,7 +18186,7 @@
 </file>
 
 <file path=word/numbering.xml><?xml version="1.0" encoding="utf-8"?>
-<w:numbering xmlns:wpc="http://schemas.microsoft.com/office/word/2010/wordprocessingCanvas" xmlns:cx="http://schemas.microsoft.com/office/drawing/2014/chartex" xmlns:cx1="http://schemas.microsoft.com/office/drawing/2015/9/8/chartex" xmlns:cx2="http://schemas.microsoft.com/office/drawing/2015/10/21/chartex" xmlns:cx3="http://schemas.microsoft.com/office/drawing/2016/5/9/chartex" xmlns:cx4="http://schemas.microsoft.com/office/drawing/2016/5/10/chartex" xmlns:cx5="http://schemas.microsoft.com/office/drawing/2016/5/11/chartex" xmlns:cx6="http://schemas.microsoft.com/office/drawing/2016/5/12/chartex" xmlns:cx7="http://schemas.microsoft.com/office/drawing/2016/5/13/chartex" xmlns:cx8="http://schemas.microsoft.com/office/drawing/2016/5/14/chartex" xmlns:mc="http://schemas.openxmlformats.org/markup-compatibility/2006" xmlns:aink="http://schemas.microsoft.com/office/drawing/2016/ink" xmlns:am3d="http://schemas.microsoft.com/office/drawing/2017/model3d" xmlns:o="urn:schemas-microsoft-com:office:office" xmlns:oel="http://schemas.microsoft.com/office/2019/extlst" xmlns:r="http://schemas.openxmlformats.org/officeDocument/2006/relationships" xmlns:m="http://schemas.openxmlformats.org/officeDocument/2006/math" xmlns:v="urn:schemas-microsoft-com:vml" xmlns:wp14="http://schemas.microsoft.com/office/word/2010/wordprocessingDrawing" xmlns:wp="http://schemas.openxmlformats.org/drawingml/2006/wordprocessingDrawing" xmlns:w10="urn:schemas-microsoft-com:office:word" xmlns:w="http://schemas.openxmlformats.org/wordprocessingml/2006/main" xmlns:w14="http://schemas.microsoft.com/office/word/2010/wordml" xmlns:w15="http://schemas.microsoft.com/office/word/2012/wordml" xmlns:w16cex="http://schemas.microsoft.com/office/word/2018/wordml/cex" xmlns:w16cid="http://schemas.microsoft.com/office/word/2016/wordml/cid" xmlns:w16="http://schemas.microsoft.com/office/word/2018/wordml" xmlns:w16du="http://schemas.microsoft.com/office/word/2023/wordml/word16du" xmlns:w16sdtdh="http://schemas.microsoft.com/office/word/2020/wordml/sdtdatahash" xmlns:w16se="http://schemas.microsoft.com/office/word/2015/wordml/symex" xmlns:wpg="http://schemas.microsoft.com/office/word/2010/wordprocessingGroup" xmlns:wpi="http://schemas.microsoft.com/office/word/2010/wordprocessingInk" xmlns:wne="http://schemas.microsoft.com/office/word/2006/wordml" xmlns:wps="http://schemas.microsoft.com/office/word/2010/wordprocessingShape" mc:Ignorable="w14 w15 w16se w16cid w16 w16cex w16sdtdh w16du wp14">
+<w:numbering xmlns:wpc="http://schemas.microsoft.com/office/word/2010/wordprocessingCanvas" xmlns:cx="http://schemas.microsoft.com/office/drawing/2014/chartex" xmlns:cx1="http://schemas.microsoft.com/office/drawing/2015/9/8/chartex" xmlns:cx2="http://schemas.microsoft.com/office/drawing/2015/10/21/chartex" xmlns:cx3="http://schemas.microsoft.com/office/drawing/2016/5/9/chartex" xmlns:cx4="http://schemas.microsoft.com/office/drawing/2016/5/10/chartex" xmlns:cx5="http://schemas.microsoft.com/office/drawing/2016/5/11/chartex" xmlns:cx6="http://schemas.microsoft.com/office/drawing/2016/5/12/chartex" xmlns:cx7="http://schemas.microsoft.com/office/drawing/2016/5/13/chartex" xmlns:cx8="http://schemas.microsoft.com/office/drawing/2016/5/14/chartex" xmlns:mc="http://schemas.openxmlformats.org/markup-compatibility/2006" xmlns:aink="http://schemas.microsoft.com/office/drawing/2016/ink" xmlns:am3d="http://schemas.microsoft.com/office/drawing/2017/model3d" xmlns:o="urn:schemas-microsoft-com:office:office" xmlns:oel="http://schemas.microsoft.com/office/2019/extlst" xmlns:r="http://schemas.openxmlformats.org/officeDocument/2006/relationships" xmlns:m="http://schemas.openxmlformats.org/officeDocument/2006/math" xmlns:v="urn:schemas-microsoft-com:vml" xmlns:wp14="http://schemas.microsoft.com/office/word/2010/wordprocessingDrawing" xmlns:wp="http://schemas.openxmlformats.org/drawingml/2006/wordprocessingDrawing" xmlns:w10="urn:schemas-microsoft-com:office:word" xmlns:w="http://schemas.openxmlformats.org/wordprocessingml/2006/main" xmlns:w14="http://schemas.microsoft.com/office/word/2010/wordml" xmlns:w15="http://schemas.microsoft.com/office/word/2012/wordml" xmlns:w16cex="http://schemas.microsoft.com/office/word/2018/wordml/cex" xmlns:w16cid="http://schemas.microsoft.com/office/word/2016/wordml/cid" xmlns:w16="http://schemas.microsoft.com/office/word/2018/wordml" xmlns:w16du="http://schemas.microsoft.com/office/word/2023/wordml/word16du" xmlns:w16sdtdh="http://schemas.microsoft.com/office/word/2020/wordml/sdtdatahash" xmlns:w16sdtfl="http://schemas.microsoft.com/office/word/2024/wordml/sdtformatlock" xmlns:w16se="http://schemas.microsoft.com/office/word/2015/wordml/symex" xmlns:wpg="http://schemas.microsoft.com/office/word/2010/wordprocessingGroup" xmlns:wpi="http://schemas.microsoft.com/office/word/2010/wordprocessingInk" xmlns:wne="http://schemas.microsoft.com/office/word/2006/wordml" xmlns:wps="http://schemas.microsoft.com/office/word/2010/wordprocessingShape" mc:Ignorable="w14 w15 w16se w16cid w16 w16cex w16sdtdh w16sdtfl w16du wp14">
   <w:abstractNum w:abstractNumId="0" w15:restartNumberingAfterBreak="0">
     <w:nsid w:val="02FA7182"/>
     <w:multiLevelType w:val="multilevel"/>
@@ -27209,7 +26491,7 @@
 </file>
 
 <file path=word/styles.xml><?xml version="1.0" encoding="utf-8"?>
-<w:styles xmlns:mc="http://schemas.openxmlformats.org/markup-compatibility/2006" xmlns:r="http://schemas.openxmlformats.org/officeDocument/2006/relationships" xmlns:w="http://schemas.openxmlformats.org/wordprocessingml/2006/main" xmlns:w14="http://schemas.microsoft.com/office/word/2010/wordml" xmlns:w15="http://schemas.microsoft.com/office/word/2012/wordml" xmlns:w16cex="http://schemas.microsoft.com/office/word/2018/wordml/cex" xmlns:w16cid="http://schemas.microsoft.com/office/word/2016/wordml/cid" xmlns:w16="http://schemas.microsoft.com/office/word/2018/wordml" xmlns:w16du="http://schemas.microsoft.com/office/word/2023/wordml/word16du" xmlns:w16sdtdh="http://schemas.microsoft.com/office/word/2020/wordml/sdtdatahash" xmlns:w16se="http://schemas.microsoft.com/office/word/2015/wordml/symex" mc:Ignorable="w14 w15 w16se w16cid w16 w16cex w16sdtdh w16du">
+<w:styles xmlns:mc="http://schemas.openxmlformats.org/markup-compatibility/2006" xmlns:r="http://schemas.openxmlformats.org/officeDocument/2006/relationships" xmlns:w="http://schemas.openxmlformats.org/wordprocessingml/2006/main" xmlns:w14="http://schemas.microsoft.com/office/word/2010/wordml" xmlns:w15="http://schemas.microsoft.com/office/word/2012/wordml" xmlns:w16cex="http://schemas.microsoft.com/office/word/2018/wordml/cex" xmlns:w16cid="http://schemas.microsoft.com/office/word/2016/wordml/cid" xmlns:w16="http://schemas.microsoft.com/office/word/2018/wordml" xmlns:w16du="http://schemas.microsoft.com/office/word/2023/wordml/word16du" xmlns:w16sdtdh="http://schemas.microsoft.com/office/word/2020/wordml/sdtdatahash" xmlns:w16sdtfl="http://schemas.microsoft.com/office/word/2024/wordml/sdtformatlock" xmlns:w16se="http://schemas.microsoft.com/office/word/2015/wordml/symex" mc:Ignorable="w14 w15 w16se w16cid w16 w16cex w16sdtdh w16sdtfl w16du">
   <w:docDefaults>
     <w:rPrDefault>
       <w:rPr>
@@ -27605,15 +26887,15 @@
     <w:lsdException w:name="Unresolved Mention" w:semiHidden="1" w:unhideWhenUsed="1"/>
     <w:lsdException w:name="Smart Link" w:semiHidden="1" w:unhideWhenUsed="1"/>
   </w:latentStyles>
-  <w:style w:type="paragraph" w:default="1" w:styleId="Normale">
+  <w:style w:type="paragraph" w:default="1" w:styleId="Normal">
     <w:name w:val="Normal"/>
     <w:qFormat/>
   </w:style>
-  <w:style w:type="paragraph" w:styleId="Titolo1">
+  <w:style w:type="paragraph" w:styleId="Heading1">
     <w:name w:val="heading 1"/>
-    <w:basedOn w:val="Normale"/>
-    <w:next w:val="Normale"/>
-    <w:link w:val="Titolo1Carattere"/>
+    <w:basedOn w:val="Normal"/>
+    <w:next w:val="Normal"/>
+    <w:link w:val="Heading1Char"/>
     <w:uiPriority w:val="9"/>
     <w:qFormat/>
     <w:rsid w:val="00354C9C"/>
@@ -27630,11 +26912,11 @@
       <w:szCs w:val="40"/>
     </w:rPr>
   </w:style>
-  <w:style w:type="paragraph" w:styleId="Titolo2">
+  <w:style w:type="paragraph" w:styleId="Heading2">
     <w:name w:val="heading 2"/>
-    <w:basedOn w:val="Normale"/>
-    <w:next w:val="Normale"/>
-    <w:link w:val="Titolo2Carattere"/>
+    <w:basedOn w:val="Normal"/>
+    <w:next w:val="Normal"/>
+    <w:link w:val="Heading2Char"/>
     <w:uiPriority w:val="9"/>
     <w:semiHidden/>
     <w:unhideWhenUsed/>
@@ -27653,11 +26935,11 @@
       <w:szCs w:val="32"/>
     </w:rPr>
   </w:style>
-  <w:style w:type="paragraph" w:styleId="Titolo3">
+  <w:style w:type="paragraph" w:styleId="Heading3">
     <w:name w:val="heading 3"/>
-    <w:basedOn w:val="Normale"/>
-    <w:next w:val="Normale"/>
-    <w:link w:val="Titolo3Carattere"/>
+    <w:basedOn w:val="Normal"/>
+    <w:next w:val="Normal"/>
+    <w:link w:val="Heading3Char"/>
     <w:uiPriority w:val="9"/>
     <w:unhideWhenUsed/>
     <w:qFormat/>
@@ -27675,11 +26957,11 @@
       <w:szCs w:val="28"/>
     </w:rPr>
   </w:style>
-  <w:style w:type="paragraph" w:styleId="Titolo4">
+  <w:style w:type="paragraph" w:styleId="Heading4">
     <w:name w:val="heading 4"/>
-    <w:basedOn w:val="Normale"/>
-    <w:next w:val="Normale"/>
-    <w:link w:val="Titolo4Carattere"/>
+    <w:basedOn w:val="Normal"/>
+    <w:next w:val="Normal"/>
+    <w:link w:val="Heading4Char"/>
     <w:uiPriority w:val="9"/>
     <w:unhideWhenUsed/>
     <w:qFormat/>
@@ -27697,11 +26979,11 @@
       <w:color w:val="0F4761" w:themeColor="accent1" w:themeShade="BF"/>
     </w:rPr>
   </w:style>
-  <w:style w:type="paragraph" w:styleId="Titolo5">
+  <w:style w:type="paragraph" w:styleId="Heading5">
     <w:name w:val="heading 5"/>
-    <w:basedOn w:val="Normale"/>
-    <w:next w:val="Normale"/>
-    <w:link w:val="Titolo5Carattere"/>
+    <w:basedOn w:val="Normal"/>
+    <w:next w:val="Normal"/>
+    <w:link w:val="Heading5Char"/>
     <w:uiPriority w:val="9"/>
     <w:semiHidden/>
     <w:unhideWhenUsed/>
@@ -27718,11 +27000,11 @@
       <w:color w:val="0F4761" w:themeColor="accent1" w:themeShade="BF"/>
     </w:rPr>
   </w:style>
-  <w:style w:type="paragraph" w:styleId="Titolo6">
+  <w:style w:type="paragraph" w:styleId="Heading6">
     <w:name w:val="heading 6"/>
-    <w:basedOn w:val="Normale"/>
-    <w:next w:val="Normale"/>
-    <w:link w:val="Titolo6Carattere"/>
+    <w:basedOn w:val="Normal"/>
+    <w:next w:val="Normal"/>
+    <w:link w:val="Heading6Char"/>
     <w:uiPriority w:val="9"/>
     <w:semiHidden/>
     <w:unhideWhenUsed/>
@@ -27741,11 +27023,11 @@
       <w:color w:val="595959" w:themeColor="text1" w:themeTint="A6"/>
     </w:rPr>
   </w:style>
-  <w:style w:type="paragraph" w:styleId="Titolo7">
+  <w:style w:type="paragraph" w:styleId="Heading7">
     <w:name w:val="heading 7"/>
-    <w:basedOn w:val="Normale"/>
-    <w:next w:val="Normale"/>
-    <w:link w:val="Titolo7Carattere"/>
+    <w:basedOn w:val="Normal"/>
+    <w:next w:val="Normal"/>
+    <w:link w:val="Heading7Char"/>
     <w:uiPriority w:val="9"/>
     <w:semiHidden/>
     <w:unhideWhenUsed/>
@@ -27762,11 +27044,11 @@
       <w:color w:val="595959" w:themeColor="text1" w:themeTint="A6"/>
     </w:rPr>
   </w:style>
-  <w:style w:type="paragraph" w:styleId="Titolo8">
+  <w:style w:type="paragraph" w:styleId="Heading8">
     <w:name w:val="heading 8"/>
-    <w:basedOn w:val="Normale"/>
-    <w:next w:val="Normale"/>
-    <w:link w:val="Titolo8Carattere"/>
+    <w:basedOn w:val="Normal"/>
+    <w:next w:val="Normal"/>
+    <w:link w:val="Heading8Char"/>
     <w:uiPriority w:val="9"/>
     <w:semiHidden/>
     <w:unhideWhenUsed/>
@@ -27785,11 +27067,11 @@
       <w:color w:val="272727" w:themeColor="text1" w:themeTint="D8"/>
     </w:rPr>
   </w:style>
-  <w:style w:type="paragraph" w:styleId="Titolo9">
+  <w:style w:type="paragraph" w:styleId="Heading9">
     <w:name w:val="heading 9"/>
-    <w:basedOn w:val="Normale"/>
-    <w:next w:val="Normale"/>
-    <w:link w:val="Titolo9Carattere"/>
+    <w:basedOn w:val="Normal"/>
+    <w:next w:val="Normal"/>
+    <w:link w:val="Heading9Char"/>
     <w:uiPriority w:val="9"/>
     <w:semiHidden/>
     <w:unhideWhenUsed/>
@@ -27806,13 +27088,13 @@
       <w:color w:val="272727" w:themeColor="text1" w:themeTint="D8"/>
     </w:rPr>
   </w:style>
-  <w:style w:type="character" w:default="1" w:styleId="Carpredefinitoparagrafo">
+  <w:style w:type="character" w:default="1" w:styleId="DefaultParagraphFont">
     <w:name w:val="Default Paragraph Font"/>
     <w:uiPriority w:val="1"/>
     <w:semiHidden/>
     <w:unhideWhenUsed/>
   </w:style>
-  <w:style w:type="table" w:default="1" w:styleId="Tabellanormale">
+  <w:style w:type="table" w:default="1" w:styleId="TableNormal">
     <w:name w:val="Normal Table"/>
     <w:uiPriority w:val="99"/>
     <w:semiHidden/>
@@ -27827,16 +27109,16 @@
       </w:tblCellMar>
     </w:tblPr>
   </w:style>
-  <w:style w:type="numbering" w:default="1" w:styleId="Nessunelenco">
+  <w:style w:type="numbering" w:default="1" w:styleId="NoList">
     <w:name w:val="No List"/>
     <w:uiPriority w:val="99"/>
     <w:semiHidden/>
     <w:unhideWhenUsed/>
   </w:style>
-  <w:style w:type="character" w:customStyle="1" w:styleId="Titolo1Carattere">
-    <w:name w:val="Titolo 1 Carattere"/>
-    <w:basedOn w:val="Carpredefinitoparagrafo"/>
-    <w:link w:val="Titolo1"/>
+  <w:style w:type="character" w:customStyle="1" w:styleId="Heading1Char">
+    <w:name w:val="Heading 1 Char"/>
+    <w:basedOn w:val="DefaultParagraphFont"/>
+    <w:link w:val="Heading1"/>
     <w:uiPriority w:val="9"/>
     <w:rsid w:val="00354C9C"/>
     <w:rPr>
@@ -27846,10 +27128,10 @@
       <w:szCs w:val="40"/>
     </w:rPr>
   </w:style>
-  <w:style w:type="character" w:customStyle="1" w:styleId="Titolo2Carattere">
-    <w:name w:val="Titolo 2 Carattere"/>
-    <w:basedOn w:val="Carpredefinitoparagrafo"/>
-    <w:link w:val="Titolo2"/>
+  <w:style w:type="character" w:customStyle="1" w:styleId="Heading2Char">
+    <w:name w:val="Heading 2 Char"/>
+    <w:basedOn w:val="DefaultParagraphFont"/>
+    <w:link w:val="Heading2"/>
     <w:uiPriority w:val="9"/>
     <w:semiHidden/>
     <w:rsid w:val="00354C9C"/>
@@ -27860,10 +27142,10 @@
       <w:szCs w:val="32"/>
     </w:rPr>
   </w:style>
-  <w:style w:type="character" w:customStyle="1" w:styleId="Titolo3Carattere">
-    <w:name w:val="Titolo 3 Carattere"/>
-    <w:basedOn w:val="Carpredefinitoparagrafo"/>
-    <w:link w:val="Titolo3"/>
+  <w:style w:type="character" w:customStyle="1" w:styleId="Heading3Char">
+    <w:name w:val="Heading 3 Char"/>
+    <w:basedOn w:val="DefaultParagraphFont"/>
+    <w:link w:val="Heading3"/>
     <w:uiPriority w:val="9"/>
     <w:rsid w:val="00354C9C"/>
     <w:rPr>
@@ -27873,10 +27155,10 @@
       <w:szCs w:val="28"/>
     </w:rPr>
   </w:style>
-  <w:style w:type="character" w:customStyle="1" w:styleId="Titolo4Carattere">
-    <w:name w:val="Titolo 4 Carattere"/>
-    <w:basedOn w:val="Carpredefinitoparagrafo"/>
-    <w:link w:val="Titolo4"/>
+  <w:style w:type="character" w:customStyle="1" w:styleId="Heading4Char">
+    <w:name w:val="Heading 4 Char"/>
+    <w:basedOn w:val="DefaultParagraphFont"/>
+    <w:link w:val="Heading4"/>
     <w:uiPriority w:val="9"/>
     <w:rsid w:val="00354C9C"/>
     <w:rPr>
@@ -27886,10 +27168,10 @@
       <w:color w:val="0F4761" w:themeColor="accent1" w:themeShade="BF"/>
     </w:rPr>
   </w:style>
-  <w:style w:type="character" w:customStyle="1" w:styleId="Titolo5Carattere">
-    <w:name w:val="Titolo 5 Carattere"/>
-    <w:basedOn w:val="Carpredefinitoparagrafo"/>
-    <w:link w:val="Titolo5"/>
+  <w:style w:type="character" w:customStyle="1" w:styleId="Heading5Char">
+    <w:name w:val="Heading 5 Char"/>
+    <w:basedOn w:val="DefaultParagraphFont"/>
+    <w:link w:val="Heading5"/>
     <w:uiPriority w:val="9"/>
     <w:semiHidden/>
     <w:rsid w:val="00354C9C"/>
@@ -27898,10 +27180,10 @@
       <w:color w:val="0F4761" w:themeColor="accent1" w:themeShade="BF"/>
     </w:rPr>
   </w:style>
-  <w:style w:type="character" w:customStyle="1" w:styleId="Titolo6Carattere">
-    <w:name w:val="Titolo 6 Carattere"/>
-    <w:basedOn w:val="Carpredefinitoparagrafo"/>
-    <w:link w:val="Titolo6"/>
+  <w:style w:type="character" w:customStyle="1" w:styleId="Heading6Char">
+    <w:name w:val="Heading 6 Char"/>
+    <w:basedOn w:val="DefaultParagraphFont"/>
+    <w:link w:val="Heading6"/>
     <w:uiPriority w:val="9"/>
     <w:semiHidden/>
     <w:rsid w:val="00354C9C"/>
@@ -27912,10 +27194,10 @@
       <w:color w:val="595959" w:themeColor="text1" w:themeTint="A6"/>
     </w:rPr>
   </w:style>
-  <w:style w:type="character" w:customStyle="1" w:styleId="Titolo7Carattere">
-    <w:name w:val="Titolo 7 Carattere"/>
-    <w:basedOn w:val="Carpredefinitoparagrafo"/>
-    <w:link w:val="Titolo7"/>
+  <w:style w:type="character" w:customStyle="1" w:styleId="Heading7Char">
+    <w:name w:val="Heading 7 Char"/>
+    <w:basedOn w:val="DefaultParagraphFont"/>
+    <w:link w:val="Heading7"/>
     <w:uiPriority w:val="9"/>
     <w:semiHidden/>
     <w:rsid w:val="00354C9C"/>
@@ -27924,10 +27206,10 @@
       <w:color w:val="595959" w:themeColor="text1" w:themeTint="A6"/>
     </w:rPr>
   </w:style>
-  <w:style w:type="character" w:customStyle="1" w:styleId="Titolo8Carattere">
-    <w:name w:val="Titolo 8 Carattere"/>
-    <w:basedOn w:val="Carpredefinitoparagrafo"/>
-    <w:link w:val="Titolo8"/>
+  <w:style w:type="character" w:customStyle="1" w:styleId="Heading8Char">
+    <w:name w:val="Heading 8 Char"/>
+    <w:basedOn w:val="DefaultParagraphFont"/>
+    <w:link w:val="Heading8"/>
     <w:uiPriority w:val="9"/>
     <w:semiHidden/>
     <w:rsid w:val="00354C9C"/>
@@ -27938,10 +27220,10 @@
       <w:color w:val="272727" w:themeColor="text1" w:themeTint="D8"/>
     </w:rPr>
   </w:style>
-  <w:style w:type="character" w:customStyle="1" w:styleId="Titolo9Carattere">
-    <w:name w:val="Titolo 9 Carattere"/>
-    <w:basedOn w:val="Carpredefinitoparagrafo"/>
-    <w:link w:val="Titolo9"/>
+  <w:style w:type="character" w:customStyle="1" w:styleId="Heading9Char">
+    <w:name w:val="Heading 9 Char"/>
+    <w:basedOn w:val="DefaultParagraphFont"/>
+    <w:link w:val="Heading9"/>
     <w:uiPriority w:val="9"/>
     <w:semiHidden/>
     <w:rsid w:val="00354C9C"/>
@@ -27950,11 +27232,11 @@
       <w:color w:val="272727" w:themeColor="text1" w:themeTint="D8"/>
     </w:rPr>
   </w:style>
-  <w:style w:type="paragraph" w:styleId="Titolo">
+  <w:style w:type="paragraph" w:styleId="Title">
     <w:name w:val="Title"/>
-    <w:basedOn w:val="Normale"/>
-    <w:next w:val="Normale"/>
-    <w:link w:val="TitoloCarattere"/>
+    <w:basedOn w:val="Normal"/>
+    <w:next w:val="Normal"/>
+    <w:link w:val="TitleChar"/>
     <w:uiPriority w:val="10"/>
     <w:qFormat/>
     <w:rsid w:val="00354C9C"/>
@@ -27970,10 +27252,10 @@
       <w:szCs w:val="56"/>
     </w:rPr>
   </w:style>
-  <w:style w:type="character" w:customStyle="1" w:styleId="TitoloCarattere">
-    <w:name w:val="Titolo Carattere"/>
-    <w:basedOn w:val="Carpredefinitoparagrafo"/>
-    <w:link w:val="Titolo"/>
+  <w:style w:type="character" w:customStyle="1" w:styleId="TitleChar">
+    <w:name w:val="Title Char"/>
+    <w:basedOn w:val="DefaultParagraphFont"/>
+    <w:link w:val="Title"/>
     <w:uiPriority w:val="10"/>
     <w:rsid w:val="00354C9C"/>
     <w:rPr>
@@ -27984,11 +27266,11 @@
       <w:szCs w:val="56"/>
     </w:rPr>
   </w:style>
-  <w:style w:type="paragraph" w:styleId="Sottotitolo">
+  <w:style w:type="paragraph" w:styleId="Subtitle">
     <w:name w:val="Subtitle"/>
-    <w:basedOn w:val="Normale"/>
-    <w:next w:val="Normale"/>
-    <w:link w:val="SottotitoloCarattere"/>
+    <w:basedOn w:val="Normal"/>
+    <w:next w:val="Normal"/>
+    <w:link w:val="SubtitleChar"/>
     <w:uiPriority w:val="11"/>
     <w:qFormat/>
     <w:rsid w:val="00354C9C"/>
@@ -28005,10 +27287,10 @@
       <w:szCs w:val="28"/>
     </w:rPr>
   </w:style>
-  <w:style w:type="character" w:customStyle="1" w:styleId="SottotitoloCarattere">
-    <w:name w:val="Sottotitolo Carattere"/>
-    <w:basedOn w:val="Carpredefinitoparagrafo"/>
-    <w:link w:val="Sottotitolo"/>
+  <w:style w:type="character" w:customStyle="1" w:styleId="SubtitleChar">
+    <w:name w:val="Subtitle Char"/>
+    <w:basedOn w:val="DefaultParagraphFont"/>
+    <w:link w:val="Subtitle"/>
     <w:uiPriority w:val="11"/>
     <w:rsid w:val="00354C9C"/>
     <w:rPr>
@@ -28019,11 +27301,11 @@
       <w:szCs w:val="28"/>
     </w:rPr>
   </w:style>
-  <w:style w:type="paragraph" w:styleId="Citazione">
+  <w:style w:type="paragraph" w:styleId="Quote">
     <w:name w:val="Quote"/>
-    <w:basedOn w:val="Normale"/>
-    <w:next w:val="Normale"/>
-    <w:link w:val="CitazioneCarattere"/>
+    <w:basedOn w:val="Normal"/>
+    <w:next w:val="Normal"/>
+    <w:link w:val="QuoteChar"/>
     <w:uiPriority w:val="29"/>
     <w:qFormat/>
     <w:rsid w:val="00354C9C"/>
@@ -28037,10 +27319,10 @@
       <w:color w:val="404040" w:themeColor="text1" w:themeTint="BF"/>
     </w:rPr>
   </w:style>
-  <w:style w:type="character" w:customStyle="1" w:styleId="CitazioneCarattere">
-    <w:name w:val="Citazione Carattere"/>
-    <w:basedOn w:val="Carpredefinitoparagrafo"/>
-    <w:link w:val="Citazione"/>
+  <w:style w:type="character" w:customStyle="1" w:styleId="QuoteChar">
+    <w:name w:val="Quote Char"/>
+    <w:basedOn w:val="DefaultParagraphFont"/>
+    <w:link w:val="Quote"/>
     <w:uiPriority w:val="29"/>
     <w:rsid w:val="00354C9C"/>
     <w:rPr>
@@ -28049,9 +27331,9 @@
       <w:color w:val="404040" w:themeColor="text1" w:themeTint="BF"/>
     </w:rPr>
   </w:style>
-  <w:style w:type="paragraph" w:styleId="Paragrafoelenco">
+  <w:style w:type="paragraph" w:styleId="ListParagraph">
     <w:name w:val="List Paragraph"/>
-    <w:basedOn w:val="Normale"/>
+    <w:basedOn w:val="Normal"/>
     <w:uiPriority w:val="34"/>
     <w:qFormat/>
     <w:rsid w:val="00354C9C"/>
@@ -28060,9 +27342,9 @@
       <w:contextualSpacing/>
     </w:pPr>
   </w:style>
-  <w:style w:type="character" w:styleId="Enfasiintensa">
+  <w:style w:type="character" w:styleId="IntenseEmphasis">
     <w:name w:val="Intense Emphasis"/>
-    <w:basedOn w:val="Carpredefinitoparagrafo"/>
+    <w:basedOn w:val="DefaultParagraphFont"/>
     <w:uiPriority w:val="21"/>
     <w:qFormat/>
     <w:rsid w:val="00354C9C"/>
@@ -28072,11 +27354,11 @@
       <w:color w:val="0F4761" w:themeColor="accent1" w:themeShade="BF"/>
     </w:rPr>
   </w:style>
-  <w:style w:type="paragraph" w:styleId="Citazioneintensa">
+  <w:style w:type="paragraph" w:styleId="IntenseQuote">
     <w:name w:val="Intense Quote"/>
-    <w:basedOn w:val="Normale"/>
-    <w:next w:val="Normale"/>
-    <w:link w:val="CitazioneintensaCarattere"/>
+    <w:basedOn w:val="Normal"/>
+    <w:next w:val="Normal"/>
+    <w:link w:val="IntenseQuoteChar"/>
     <w:uiPriority w:val="30"/>
     <w:qFormat/>
     <w:rsid w:val="00354C9C"/>
@@ -28095,10 +27377,10 @@
       <w:color w:val="0F4761" w:themeColor="accent1" w:themeShade="BF"/>
     </w:rPr>
   </w:style>
-  <w:style w:type="character" w:customStyle="1" w:styleId="CitazioneintensaCarattere">
-    <w:name w:val="Citazione intensa Carattere"/>
-    <w:basedOn w:val="Carpredefinitoparagrafo"/>
-    <w:link w:val="Citazioneintensa"/>
+  <w:style w:type="character" w:customStyle="1" w:styleId="IntenseQuoteChar">
+    <w:name w:val="Intense Quote Char"/>
+    <w:basedOn w:val="DefaultParagraphFont"/>
+    <w:link w:val="IntenseQuote"/>
     <w:uiPriority w:val="30"/>
     <w:rsid w:val="00354C9C"/>
     <w:rPr>
@@ -28107,9 +27389,9 @@
       <w:color w:val="0F4761" w:themeColor="accent1" w:themeShade="BF"/>
     </w:rPr>
   </w:style>
-  <w:style w:type="character" w:styleId="Riferimentointenso">
+  <w:style w:type="character" w:styleId="IntenseReference">
     <w:name w:val="Intense Reference"/>
-    <w:basedOn w:val="Carpredefinitoparagrafo"/>
+    <w:basedOn w:val="DefaultParagraphFont"/>
     <w:uiPriority w:val="32"/>
     <w:qFormat/>
     <w:rsid w:val="00354C9C"/>
@@ -28121,9 +27403,9 @@
       <w:spacing w:val="5"/>
     </w:rPr>
   </w:style>
-  <w:style w:type="paragraph" w:styleId="NormaleWeb">
+  <w:style w:type="paragraph" w:styleId="NormalWeb">
     <w:name w:val="Normal (Web)"/>
-    <w:basedOn w:val="Normale"/>
+    <w:basedOn w:val="Normal"/>
     <w:uiPriority w:val="99"/>
     <w:semiHidden/>
     <w:unhideWhenUsed/>
@@ -28138,9 +27420,9 @@
       <w14:ligatures w14:val="none"/>
     </w:rPr>
   </w:style>
-  <w:style w:type="table" w:styleId="Grigliatabella">
+  <w:style w:type="table" w:styleId="TableGrid">
     <w:name w:val="Table Grid"/>
-    <w:basedOn w:val="Tabellanormale"/>
+    <w:basedOn w:val="TableNormal"/>
     <w:uiPriority w:val="39"/>
     <w:rsid w:val="00521464"/>
     <w:pPr>
@@ -28159,7 +27441,7 @@
   </w:style>
   <w:style w:type="paragraph" w:customStyle="1" w:styleId="Contenutotabella">
     <w:name w:val="Contenuto tabella"/>
-    <w:basedOn w:val="Normale"/>
+    <w:basedOn w:val="Normal"/>
     <w:rsid w:val="000D4500"/>
     <w:pPr>
       <w:widowControl w:val="0"/>
@@ -28185,9 +27467,9 @@
       <w:bCs/>
     </w:rPr>
   </w:style>
-  <w:style w:type="paragraph" w:styleId="Sommario5">
+  <w:style w:type="paragraph" w:styleId="TOC5">
     <w:name w:val="toc 5"/>
-    <w:basedOn w:val="Normale"/>
+    <w:basedOn w:val="Normal"/>
     <w:semiHidden/>
     <w:rsid w:val="000D4500"/>
     <w:pPr>
@@ -28208,7 +27490,7 @@
   </w:style>
   <w:style w:type="paragraph" w:customStyle="1" w:styleId="Intestazioneindice">
     <w:name w:val="Intestazione indice"/>
-    <w:basedOn w:val="Normale"/>
+    <w:basedOn w:val="Normal"/>
     <w:rsid w:val="000D4500"/>
     <w:pPr>
       <w:keepNext/>
@@ -28227,9 +27509,9 @@
       <w14:ligatures w14:val="none"/>
     </w:rPr>
   </w:style>
-  <w:style w:type="character" w:styleId="Collegamentoipertestuale">
+  <w:style w:type="character" w:styleId="Hyperlink">
     <w:name w:val="Hyperlink"/>
-    <w:basedOn w:val="Carpredefinitoparagrafo"/>
+    <w:basedOn w:val="DefaultParagraphFont"/>
     <w:uiPriority w:val="99"/>
     <w:unhideWhenUsed/>
     <w:rsid w:val="00A312CA"/>
@@ -28238,9 +27520,9 @@
       <w:u w:val="single"/>
     </w:rPr>
   </w:style>
-  <w:style w:type="character" w:styleId="Menzionenonrisolta">
+  <w:style w:type="character" w:styleId="UnresolvedMention">
     <w:name w:val="Unresolved Mention"/>
-    <w:basedOn w:val="Carpredefinitoparagrafo"/>
+    <w:basedOn w:val="DefaultParagraphFont"/>
     <w:uiPriority w:val="99"/>
     <w:semiHidden/>
     <w:unhideWhenUsed/>

</xml_diff>

<commit_message>
correzione grammaticale RAD + nuovi requisiti funzionali
</commit_message>
<xml_diff>
--- a/Raw File/Requirement_Analysis_Rated.docx
+++ b/Raw File/Requirement_Analysis_Rated.docx
@@ -1,6 +1,6 @@
 
 <file path=word/document.xml><?xml version="1.0" encoding="utf-8"?>
-<w:document xmlns:wpc="http://schemas.microsoft.com/office/word/2010/wordprocessingCanvas" xmlns:cx="http://schemas.microsoft.com/office/drawing/2014/chartex" xmlns:cx1="http://schemas.microsoft.com/office/drawing/2015/9/8/chartex" xmlns:cx2="http://schemas.microsoft.com/office/drawing/2015/10/21/chartex" xmlns:cx3="http://schemas.microsoft.com/office/drawing/2016/5/9/chartex" xmlns:cx4="http://schemas.microsoft.com/office/drawing/2016/5/10/chartex" xmlns:cx5="http://schemas.microsoft.com/office/drawing/2016/5/11/chartex" xmlns:cx6="http://schemas.microsoft.com/office/drawing/2016/5/12/chartex" xmlns:cx7="http://schemas.microsoft.com/office/drawing/2016/5/13/chartex" xmlns:cx8="http://schemas.microsoft.com/office/drawing/2016/5/14/chartex" xmlns:mc="http://schemas.openxmlformats.org/markup-compatibility/2006" xmlns:aink="http://schemas.microsoft.com/office/drawing/2016/ink" xmlns:am3d="http://schemas.microsoft.com/office/drawing/2017/model3d" xmlns:o="urn:schemas-microsoft-com:office:office" xmlns:oel="http://schemas.microsoft.com/office/2019/extlst" xmlns:r="http://schemas.openxmlformats.org/officeDocument/2006/relationships" xmlns:m="http://schemas.openxmlformats.org/officeDocument/2006/math" xmlns:v="urn:schemas-microsoft-com:vml" xmlns:wp14="http://schemas.microsoft.com/office/word/2010/wordprocessingDrawing" xmlns:wp="http://schemas.openxmlformats.org/drawingml/2006/wordprocessingDrawing" xmlns:w10="urn:schemas-microsoft-com:office:word" xmlns:w="http://schemas.openxmlformats.org/wordprocessingml/2006/main" xmlns:w14="http://schemas.microsoft.com/office/word/2010/wordml" xmlns:w15="http://schemas.microsoft.com/office/word/2012/wordml" xmlns:w16cex="http://schemas.microsoft.com/office/word/2018/wordml/cex" xmlns:w16cid="http://schemas.microsoft.com/office/word/2016/wordml/cid" xmlns:w16="http://schemas.microsoft.com/office/word/2018/wordml" xmlns:w16du="http://schemas.microsoft.com/office/word/2023/wordml/word16du" xmlns:w16sdtdh="http://schemas.microsoft.com/office/word/2020/wordml/sdtdatahash" xmlns:w16sdtfl="http://schemas.microsoft.com/office/word/2024/wordml/sdtformatlock" xmlns:w16se="http://schemas.microsoft.com/office/word/2015/wordml/symex" xmlns:wpg="http://schemas.microsoft.com/office/word/2010/wordprocessingGroup" xmlns:wpi="http://schemas.microsoft.com/office/word/2010/wordprocessingInk" xmlns:wne="http://schemas.microsoft.com/office/word/2006/wordml" xmlns:wps="http://schemas.microsoft.com/office/word/2010/wordprocessingShape" mc:Ignorable="w14 w15 w16se w16cid w16 w16cex w16sdtdh w16sdtfl w16du wp14">
+<w:document xmlns:wpc="http://schemas.microsoft.com/office/word/2010/wordprocessingCanvas" xmlns:cx="http://schemas.microsoft.com/office/drawing/2014/chartex" xmlns:cx1="http://schemas.microsoft.com/office/drawing/2015/9/8/chartex" xmlns:cx2="http://schemas.microsoft.com/office/drawing/2015/10/21/chartex" xmlns:cx3="http://schemas.microsoft.com/office/drawing/2016/5/9/chartex" xmlns:cx4="http://schemas.microsoft.com/office/drawing/2016/5/10/chartex" xmlns:cx5="http://schemas.microsoft.com/office/drawing/2016/5/11/chartex" xmlns:cx6="http://schemas.microsoft.com/office/drawing/2016/5/12/chartex" xmlns:cx7="http://schemas.microsoft.com/office/drawing/2016/5/13/chartex" xmlns:cx8="http://schemas.microsoft.com/office/drawing/2016/5/14/chartex" xmlns:mc="http://schemas.openxmlformats.org/markup-compatibility/2006" xmlns:aink="http://schemas.microsoft.com/office/drawing/2016/ink" xmlns:am3d="http://schemas.microsoft.com/office/drawing/2017/model3d" xmlns:o="urn:schemas-microsoft-com:office:office" xmlns:oel="http://schemas.microsoft.com/office/2019/extlst" xmlns:r="http://schemas.openxmlformats.org/officeDocument/2006/relationships" xmlns:m="http://schemas.openxmlformats.org/officeDocument/2006/math" xmlns:v="urn:schemas-microsoft-com:vml" xmlns:wp14="http://schemas.microsoft.com/office/word/2010/wordprocessingDrawing" xmlns:wp="http://schemas.openxmlformats.org/drawingml/2006/wordprocessingDrawing" xmlns:w10="urn:schemas-microsoft-com:office:word" xmlns:w="http://schemas.openxmlformats.org/wordprocessingml/2006/main" xmlns:w14="http://schemas.microsoft.com/office/word/2010/wordml" xmlns:w15="http://schemas.microsoft.com/office/word/2012/wordml" xmlns:w16cex="http://schemas.microsoft.com/office/word/2018/wordml/cex" xmlns:w16cid="http://schemas.microsoft.com/office/word/2016/wordml/cid" xmlns:w16="http://schemas.microsoft.com/office/word/2018/wordml" xmlns:w16du="http://schemas.microsoft.com/office/word/2023/wordml/word16du" xmlns:w16sdtdh="http://schemas.microsoft.com/office/word/2020/wordml/sdtdatahash" xmlns:w16se="http://schemas.microsoft.com/office/word/2015/wordml/symex" xmlns:wpg="http://schemas.microsoft.com/office/word/2010/wordprocessingGroup" xmlns:wpi="http://schemas.microsoft.com/office/word/2010/wordprocessingInk" xmlns:wne="http://schemas.microsoft.com/office/word/2006/wordml" xmlns:wps="http://schemas.microsoft.com/office/word/2010/wordprocessingShape" mc:Ignorable="w14 w15 w16se w16cid w16 w16cex w16sdtdh w16du wp14">
   <w:body>
     <w:tbl>
       <w:tblPr>
@@ -1298,7 +1298,7 @@
           </w:tcPr>
           <w:p>
             <w:pPr>
-              <w:pStyle w:val="TOC5"/>
+              <w:pStyle w:val="Sommario5"/>
               <w:ind w:left="0"/>
               <w:rPr>
                 <w:sz w:val="20"/>
@@ -1328,7 +1328,7 @@
           </w:p>
           <w:p>
             <w:pPr>
-              <w:pStyle w:val="TOC5"/>
+              <w:pStyle w:val="Sommario5"/>
               <w:ind w:left="0"/>
               <w:rPr>
                 <w:sz w:val="20"/>
@@ -2971,7 +2971,19 @@
         <w:rPr>
           <w:rFonts w:cs="Arial"/>
         </w:rPr>
-        <w:t>Rated è sviluppata come una web application responsive che consente una navigazione agevole su dispositivi di ogni tipo, dallo smartphone al desktop. La piattaforma si distingue per il sistema di votazione delle recensioni e un’interfaccia utente intuitiva che guida l’utente nella consultazione, pubblicazione e valutazione dei contenuti. Rated mira a coinvolgere gli utenti attraverso strumenti social come commenti, votazioni e badge di merito, promuovendo un ambiente inclusivo e stimolante per la condivisione delle opinioni sui film.</w:t>
+        <w:t>Rated è sviluppata come una web application responsive che consente una navigazione agevole su dispositivi di ogni tipo, dallo smartphone al desktop. La piattaforma si distingue per il sistema di votazione delle recensioni e un’interfaccia utente intuitiva che guida l’utente nella consultazione, pubblicazione e valutazione dei contenuti. Rated mira a coinvolgere gli utenti attraverso</w:t>
+      </w:r>
+      <w:r>
+        <w:rPr>
+          <w:rFonts w:cs="Arial"/>
+        </w:rPr>
+        <w:t xml:space="preserve"> un’interattività diretta tramite recensioni e votazioni</w:t>
+      </w:r>
+      <w:r>
+        <w:rPr>
+          <w:rFonts w:cs="Arial"/>
+        </w:rPr>
+        <w:t>, promuovendo un ambiente inclusivo e stimolante per la condivisione delle opinioni sui film.</w:t>
       </w:r>
     </w:p>
     <w:p>
@@ -3006,7 +3018,7 @@
       </w:tblPr>
       <w:tblGrid>
         <w:gridCol w:w="1134"/>
-        <w:gridCol w:w="4253"/>
+        <w:gridCol w:w="4240"/>
       </w:tblGrid>
       <w:tr>
         <w:trPr>
@@ -3165,7 +3177,7 @@
               <w:rPr>
                 <w:rFonts w:cs="Arial"/>
               </w:rPr>
-              <w:t>,</w:t>
+              <w:t xml:space="preserve"> </w:t>
             </w:r>
             <w:r>
               <w:rPr>
@@ -3421,18 +3433,6 @@
           <w:rFonts w:cs="Arial"/>
         </w:rPr>
         <w:t xml:space="preserve"> </w:t>
-      </w:r>
-      <w:r>
-        <w:rPr>
-          <w:rFonts w:cs="Arial"/>
-        </w:rPr>
-        <w:t>S</w:t>
-      </w:r>
-      <w:r>
-        <w:rPr>
-          <w:rFonts w:cs="Arial"/>
-        </w:rPr>
-        <w:t xml:space="preserve">uperclasse </w:t>
       </w:r>
       <w:r>
         <w:rPr>
@@ -3884,6 +3884,1928 @@
           <w:rFonts w:cs="Arial"/>
           <w:b/>
           <w:bCs/>
+          <w:color w:val="FF0000"/>
+          <w:sz w:val="30"/>
+          <w:szCs w:val="30"/>
+        </w:rPr>
+      </w:pPr>
+      <w:r>
+        <w:rPr>
+          <w:rFonts w:cs="Arial"/>
+          <w:b/>
+          <w:bCs/>
+          <w:color w:val="FF0000"/>
+          <w:sz w:val="30"/>
+          <w:szCs w:val="30"/>
+        </w:rPr>
+        <w:t>---------------------</w:t>
+      </w:r>
+    </w:p>
+    <w:p>
+      <w:pPr>
+        <w:rPr>
+          <w:rFonts w:ascii="Arial" w:hAnsi="Arial"/>
+          <w:b/>
+          <w:bCs/>
+          <w:sz w:val="28"/>
+          <w:szCs w:val="28"/>
+        </w:rPr>
+      </w:pPr>
+      <w:r>
+        <w:rPr>
+          <w:rFonts w:ascii="Arial" w:hAnsi="Arial"/>
+          <w:b/>
+          <w:bCs/>
+          <w:sz w:val="28"/>
+          <w:szCs w:val="28"/>
+        </w:rPr>
+        <w:t>3.1</w:t>
+      </w:r>
+      <w:r>
+        <w:rPr>
+          <w:rFonts w:ascii="Arial" w:hAnsi="Arial"/>
+          <w:b/>
+          <w:bCs/>
+          <w:sz w:val="28"/>
+          <w:szCs w:val="28"/>
+        </w:rPr>
+        <w:t xml:space="preserve"> Funzioni comuni a tutti gli utenti</w:t>
+      </w:r>
+    </w:p>
+    <w:p>
+      <w:pPr>
+        <w:rPr>
+          <w:rFonts w:ascii="Arial" w:hAnsi="Arial"/>
+          <w:b/>
+          <w:bCs/>
+          <w:sz w:val="28"/>
+          <w:szCs w:val="28"/>
+        </w:rPr>
+      </w:pPr>
+    </w:p>
+    <w:p>
+      <w:pPr>
+        <w:widowControl w:val="0"/>
+        <w:numPr>
+          <w:ilvl w:val="0"/>
+          <w:numId w:val="59"/>
+        </w:numPr>
+        <w:suppressAutoHyphens/>
+        <w:spacing w:after="0" w:line="240" w:lineRule="auto"/>
+        <w:jc w:val="both"/>
+        <w:rPr>
+          <w:rFonts w:ascii="Arial" w:hAnsi="Arial"/>
+          <w:b/>
+          <w:bCs/>
+        </w:rPr>
+      </w:pPr>
+      <w:r>
+        <w:rPr>
+          <w:rFonts w:ascii="Arial" w:hAnsi="Arial"/>
+          <w:b/>
+          <w:bCs/>
+        </w:rPr>
+        <w:t>RF_1</w:t>
+      </w:r>
+      <w:r>
+        <w:rPr>
+          <w:rFonts w:ascii="Arial" w:hAnsi="Arial"/>
+          <w:b/>
+          <w:bCs/>
+        </w:rPr>
+        <w:t xml:space="preserve"> Catalogo Film</w:t>
+      </w:r>
+    </w:p>
+    <w:p>
+      <w:pPr>
+        <w:ind w:left="720"/>
+        <w:jc w:val="both"/>
+        <w:rPr>
+          <w:rFonts w:ascii="Arial" w:hAnsi="Arial"/>
+          <w:bCs/>
+        </w:rPr>
+      </w:pPr>
+      <w:r>
+        <w:rPr>
+          <w:rFonts w:ascii="Arial" w:hAnsi="Arial"/>
+          <w:bCs/>
+        </w:rPr>
+        <w:lastRenderedPageBreak/>
+        <w:t>Gli utenti devono poter visualizzare</w:t>
+      </w:r>
+      <w:r>
+        <w:rPr>
+          <w:rFonts w:ascii="Arial" w:hAnsi="Arial"/>
+          <w:bCs/>
+        </w:rPr>
+        <w:t xml:space="preserve"> l'elenco dei film presenti nel catalogo. Gli utenti potranno filtrare i titoli per nome, utilizzando una </w:t>
+      </w:r>
+      <w:r>
+        <w:rPr>
+          <w:rFonts w:ascii="Arial" w:hAnsi="Arial"/>
+          <w:bCs/>
+        </w:rPr>
+        <w:t xml:space="preserve">comoda </w:t>
+      </w:r>
+      <w:r>
+        <w:rPr>
+          <w:rFonts w:ascii="Arial" w:hAnsi="Arial"/>
+          <w:bCs/>
+        </w:rPr>
+        <w:t>barra di ricerca</w:t>
+      </w:r>
+      <w:r>
+        <w:rPr>
+          <w:rFonts w:ascii="Arial" w:hAnsi="Arial"/>
+          <w:bCs/>
+        </w:rPr>
+        <w:t xml:space="preserve"> presente nella homepage.</w:t>
+      </w:r>
+    </w:p>
+    <w:p>
+      <w:pPr>
+        <w:jc w:val="both"/>
+        <w:rPr>
+          <w:rFonts w:ascii="Arial" w:hAnsi="Arial"/>
+          <w:bCs/>
+        </w:rPr>
+      </w:pPr>
+    </w:p>
+    <w:p>
+      <w:pPr>
+        <w:widowControl w:val="0"/>
+        <w:numPr>
+          <w:ilvl w:val="0"/>
+          <w:numId w:val="59"/>
+        </w:numPr>
+        <w:suppressAutoHyphens/>
+        <w:spacing w:after="0" w:line="240" w:lineRule="auto"/>
+        <w:jc w:val="both"/>
+        <w:rPr>
+          <w:rFonts w:ascii="Arial" w:hAnsi="Arial"/>
+          <w:b/>
+          <w:bCs/>
+        </w:rPr>
+      </w:pPr>
+      <w:r>
+        <w:rPr>
+          <w:rFonts w:ascii="Arial" w:hAnsi="Arial"/>
+          <w:b/>
+          <w:bCs/>
+        </w:rPr>
+        <w:t xml:space="preserve">RF_2 </w:t>
+      </w:r>
+      <w:r>
+        <w:rPr>
+          <w:rFonts w:ascii="Arial" w:hAnsi="Arial"/>
+          <w:b/>
+          <w:bCs/>
+        </w:rPr>
+        <w:t>Dettagli del Film</w:t>
+      </w:r>
+    </w:p>
+    <w:p>
+      <w:pPr>
+        <w:ind w:left="720"/>
+        <w:jc w:val="both"/>
+        <w:rPr>
+          <w:rFonts w:ascii="Arial" w:hAnsi="Arial"/>
+          <w:bCs/>
+        </w:rPr>
+      </w:pPr>
+      <w:r>
+        <w:rPr>
+          <w:rFonts w:ascii="Arial" w:hAnsi="Arial"/>
+          <w:bCs/>
+        </w:rPr>
+        <w:t xml:space="preserve">Gli utenti </w:t>
+      </w:r>
+      <w:r>
+        <w:rPr>
+          <w:rFonts w:ascii="Arial" w:hAnsi="Arial"/>
+          <w:bCs/>
+        </w:rPr>
+        <w:t>devono poter</w:t>
+      </w:r>
+      <w:r>
+        <w:rPr>
+          <w:rFonts w:ascii="Arial" w:hAnsi="Arial"/>
+          <w:bCs/>
+        </w:rPr>
+        <w:t xml:space="preserve"> accedere ai dettagli di ciascun film cliccando sul titolo. Nella scheda informativa </w:t>
+      </w:r>
+      <w:r>
+        <w:rPr>
+          <w:rFonts w:ascii="Arial" w:hAnsi="Arial"/>
+          <w:bCs/>
+        </w:rPr>
+        <w:t>devono essere</w:t>
+      </w:r>
+      <w:r>
+        <w:rPr>
+          <w:rFonts w:ascii="Arial" w:hAnsi="Arial"/>
+          <w:bCs/>
+        </w:rPr>
+        <w:t xml:space="preserve"> presenti informazioni come</w:t>
+      </w:r>
+      <w:r>
+        <w:rPr>
+          <w:rFonts w:ascii="Arial" w:hAnsi="Arial"/>
+          <w:bCs/>
+        </w:rPr>
+        <w:t xml:space="preserve"> la locandina originale,</w:t>
+      </w:r>
+      <w:r>
+        <w:rPr>
+          <w:rFonts w:ascii="Arial" w:hAnsi="Arial"/>
+          <w:bCs/>
+        </w:rPr>
+        <w:t xml:space="preserve"> il regista, la data di uscita</w:t>
+      </w:r>
+      <w:r>
+        <w:rPr>
+          <w:rFonts w:ascii="Arial" w:hAnsi="Arial"/>
+          <w:bCs/>
+        </w:rPr>
+        <w:t>,</w:t>
+      </w:r>
+      <w:r>
+        <w:rPr>
+          <w:rFonts w:ascii="Arial" w:hAnsi="Arial"/>
+          <w:bCs/>
+        </w:rPr>
+        <w:t xml:space="preserve"> il genere</w:t>
+      </w:r>
+      <w:r>
+        <w:rPr>
+          <w:rFonts w:ascii="Arial" w:hAnsi="Arial"/>
+          <w:bCs/>
+        </w:rPr>
+        <w:t xml:space="preserve"> e le recensioni relative al film</w:t>
+      </w:r>
+      <w:r>
+        <w:rPr>
+          <w:rFonts w:ascii="Arial" w:hAnsi="Arial"/>
+          <w:bCs/>
+        </w:rPr>
+        <w:t xml:space="preserve">. </w:t>
+      </w:r>
+    </w:p>
+    <w:p>
+      <w:pPr>
+        <w:jc w:val="both"/>
+        <w:rPr>
+          <w:rFonts w:ascii="Arial" w:hAnsi="Arial"/>
+          <w:bCs/>
+        </w:rPr>
+      </w:pPr>
+    </w:p>
+    <w:p>
+      <w:pPr>
+        <w:widowControl w:val="0"/>
+        <w:numPr>
+          <w:ilvl w:val="0"/>
+          <w:numId w:val="59"/>
+        </w:numPr>
+        <w:suppressAutoHyphens/>
+        <w:spacing w:after="0" w:line="240" w:lineRule="auto"/>
+        <w:jc w:val="both"/>
+        <w:rPr>
+          <w:rFonts w:ascii="Arial" w:hAnsi="Arial"/>
+        </w:rPr>
+      </w:pPr>
+      <w:r>
+        <w:rPr>
+          <w:rFonts w:ascii="Arial" w:hAnsi="Arial"/>
+          <w:b/>
+          <w:bCs/>
+        </w:rPr>
+        <w:t xml:space="preserve">RF_3 Visualizzazione </w:t>
+      </w:r>
+      <w:r>
+        <w:rPr>
+          <w:rFonts w:ascii="Arial" w:hAnsi="Arial"/>
+          <w:b/>
+          <w:bCs/>
+        </w:rPr>
+        <w:t>p</w:t>
+      </w:r>
+      <w:r>
+        <w:rPr>
+          <w:rFonts w:ascii="Arial" w:hAnsi="Arial"/>
+          <w:b/>
+          <w:bCs/>
+        </w:rPr>
+        <w:t>agina di un Utente</w:t>
+      </w:r>
+      <w:r>
+        <w:rPr>
+          <w:rFonts w:ascii="Arial" w:hAnsi="Arial"/>
+          <w:b/>
+          <w:bCs/>
+        </w:rPr>
+        <w:br/>
+      </w:r>
+      <w:r>
+        <w:rPr>
+          <w:rFonts w:ascii="Arial" w:hAnsi="Arial"/>
+        </w:rPr>
+        <w:t xml:space="preserve">Gli utenti devono poter visualizzare la pagina utente legata ad una recensione specifica visualizzata. La pagina utente mostrerà l’username, la biografia, le recensioni pubblicate e il punteggio reputazionale dell’utente. </w:t>
+      </w:r>
+    </w:p>
+    <w:p>
+      <w:pPr>
+        <w:rPr>
+          <w:rFonts w:ascii="Arial" w:hAnsi="Arial"/>
+        </w:rPr>
+      </w:pPr>
+    </w:p>
+    <w:p>
+      <w:pPr>
+        <w:rPr>
+          <w:rFonts w:ascii="Arial" w:hAnsi="Arial"/>
+          <w:b/>
+          <w:bCs/>
+          <w:sz w:val="28"/>
+          <w:szCs w:val="28"/>
+        </w:rPr>
+      </w:pPr>
+      <w:r>
+        <w:rPr>
+          <w:rFonts w:ascii="Arial" w:hAnsi="Arial"/>
+          <w:b/>
+          <w:bCs/>
+          <w:sz w:val="28"/>
+          <w:szCs w:val="28"/>
+        </w:rPr>
+        <w:t>3.</w:t>
+      </w:r>
+      <w:r>
+        <w:rPr>
+          <w:rFonts w:ascii="Arial" w:hAnsi="Arial"/>
+          <w:b/>
+          <w:bCs/>
+          <w:sz w:val="28"/>
+          <w:szCs w:val="28"/>
+        </w:rPr>
+        <w:t>2</w:t>
+      </w:r>
+      <w:r>
+        <w:rPr>
+          <w:rFonts w:ascii="Arial" w:hAnsi="Arial"/>
+          <w:b/>
+          <w:bCs/>
+          <w:sz w:val="28"/>
+          <w:szCs w:val="28"/>
+        </w:rPr>
+        <w:t xml:space="preserve"> Utente Guest</w:t>
+      </w:r>
+    </w:p>
+    <w:p>
+      <w:pPr>
+        <w:rPr>
+          <w:rFonts w:ascii="Arial" w:hAnsi="Arial"/>
+          <w:b/>
+          <w:bCs/>
+          <w:sz w:val="28"/>
+          <w:szCs w:val="28"/>
+        </w:rPr>
+      </w:pPr>
+    </w:p>
+    <w:p>
+      <w:pPr>
+        <w:widowControl w:val="0"/>
+        <w:numPr>
+          <w:ilvl w:val="0"/>
+          <w:numId w:val="59"/>
+        </w:numPr>
+        <w:suppressAutoHyphens/>
+        <w:spacing w:after="0" w:line="240" w:lineRule="auto"/>
+        <w:jc w:val="both"/>
+        <w:rPr>
+          <w:rFonts w:ascii="Arial" w:hAnsi="Arial"/>
+          <w:b/>
+        </w:rPr>
+      </w:pPr>
+      <w:r>
+        <w:rPr>
+          <w:rFonts w:ascii="Arial" w:hAnsi="Arial"/>
+          <w:b/>
+          <w:bCs/>
+        </w:rPr>
+        <w:t xml:space="preserve">RF_4 </w:t>
+      </w:r>
+      <w:r>
+        <w:rPr>
+          <w:rFonts w:ascii="Arial" w:hAnsi="Arial"/>
+          <w:b/>
+        </w:rPr>
+        <w:t>Registrazione</w:t>
+      </w:r>
+    </w:p>
+    <w:p>
+      <w:pPr>
+        <w:ind w:left="720"/>
+        <w:jc w:val="both"/>
+        <w:rPr>
+          <w:rFonts w:ascii="Arial" w:hAnsi="Arial"/>
+          <w:bCs/>
+        </w:rPr>
+      </w:pPr>
+      <w:r>
+        <w:rPr>
+          <w:rFonts w:ascii="Arial" w:hAnsi="Arial"/>
+          <w:bCs/>
+        </w:rPr>
+        <w:t xml:space="preserve">Gli utenti </w:t>
+      </w:r>
+      <w:r>
+        <w:rPr>
+          <w:rFonts w:ascii="Arial" w:hAnsi="Arial"/>
+          <w:bCs/>
+        </w:rPr>
+        <w:t>G</w:t>
+      </w:r>
+      <w:r>
+        <w:rPr>
+          <w:rFonts w:ascii="Arial" w:hAnsi="Arial"/>
+          <w:bCs/>
+        </w:rPr>
+        <w:t xml:space="preserve">uest </w:t>
+      </w:r>
+      <w:r>
+        <w:rPr>
+          <w:rFonts w:ascii="Arial" w:hAnsi="Arial"/>
+          <w:bCs/>
+        </w:rPr>
+        <w:t>devono avere</w:t>
+      </w:r>
+      <w:r>
+        <w:rPr>
+          <w:rFonts w:ascii="Arial" w:hAnsi="Arial"/>
+          <w:bCs/>
+        </w:rPr>
+        <w:t xml:space="preserve"> la </w:t>
+      </w:r>
+      <w:r>
+        <w:rPr>
+          <w:rFonts w:ascii="Arial" w:hAnsi="Arial"/>
+          <w:bCs/>
+        </w:rPr>
+        <w:t>possibilità di creare un account come recensori sulla piattaforma, inserendo le opportune credenziali.</w:t>
+      </w:r>
+    </w:p>
+    <w:p>
+      <w:pPr>
+        <w:rPr>
+          <w:rFonts w:ascii="Arial" w:hAnsi="Arial"/>
+          <w:bCs/>
+        </w:rPr>
+      </w:pPr>
+    </w:p>
+    <w:p>
+      <w:pPr>
+        <w:jc w:val="both"/>
+        <w:rPr>
+          <w:rFonts w:ascii="Arial" w:hAnsi="Arial"/>
+          <w:b/>
+          <w:sz w:val="28"/>
+          <w:szCs w:val="28"/>
+        </w:rPr>
+      </w:pPr>
+      <w:r>
+        <w:rPr>
+          <w:rFonts w:ascii="Arial" w:hAnsi="Arial"/>
+          <w:b/>
+          <w:sz w:val="28"/>
+          <w:szCs w:val="28"/>
+        </w:rPr>
+        <w:t xml:space="preserve">3.3 </w:t>
+      </w:r>
+      <w:r>
+        <w:rPr>
+          <w:rFonts w:ascii="Arial" w:hAnsi="Arial"/>
+          <w:b/>
+          <w:sz w:val="28"/>
+          <w:szCs w:val="28"/>
+        </w:rPr>
+        <w:t>Funzioni comuni agli utenti Registrati</w:t>
+      </w:r>
+    </w:p>
+    <w:p>
+      <w:pPr>
+        <w:jc w:val="both"/>
+        <w:rPr>
+          <w:rFonts w:ascii="Arial" w:hAnsi="Arial"/>
+          <w:b/>
+        </w:rPr>
+      </w:pPr>
+    </w:p>
+    <w:p>
+      <w:pPr>
+        <w:widowControl w:val="0"/>
+        <w:numPr>
+          <w:ilvl w:val="0"/>
+          <w:numId w:val="59"/>
+        </w:numPr>
+        <w:suppressAutoHyphens/>
+        <w:spacing w:after="0" w:line="240" w:lineRule="auto"/>
+        <w:jc w:val="both"/>
+        <w:rPr>
+          <w:rFonts w:ascii="Arial" w:hAnsi="Arial"/>
+          <w:b/>
+        </w:rPr>
+      </w:pPr>
+      <w:r>
+        <w:rPr>
+          <w:rFonts w:ascii="Arial" w:hAnsi="Arial"/>
+          <w:b/>
+        </w:rPr>
+        <w:t>RF_5 LogIn</w:t>
+      </w:r>
+    </w:p>
+    <w:p>
+      <w:pPr>
+        <w:ind w:left="709"/>
+        <w:jc w:val="both"/>
+        <w:rPr>
+          <w:rFonts w:ascii="Arial" w:hAnsi="Arial"/>
+          <w:bCs/>
+        </w:rPr>
+      </w:pPr>
+      <w:r>
+        <w:rPr>
+          <w:rFonts w:ascii="Arial" w:hAnsi="Arial"/>
+          <w:bCs/>
+        </w:rPr>
+        <w:t>Gli utenti registrati devono avere la possibilità di autenticarsi tramite una pagina di LogIn per accedere al sito.</w:t>
+      </w:r>
+    </w:p>
+    <w:p>
+      <w:pPr>
+        <w:jc w:val="both"/>
+        <w:rPr>
+          <w:rFonts w:ascii="Arial" w:hAnsi="Arial"/>
+          <w:b/>
+        </w:rPr>
+      </w:pPr>
+    </w:p>
+    <w:p>
+      <w:pPr>
+        <w:widowControl w:val="0"/>
+        <w:numPr>
+          <w:ilvl w:val="0"/>
+          <w:numId w:val="59"/>
+        </w:numPr>
+        <w:suppressAutoHyphens/>
+        <w:spacing w:after="0" w:line="240" w:lineRule="auto"/>
+        <w:jc w:val="both"/>
+        <w:rPr>
+          <w:rFonts w:ascii="Arial" w:hAnsi="Arial"/>
+          <w:b/>
+        </w:rPr>
+      </w:pPr>
+      <w:r>
+        <w:rPr>
+          <w:rFonts w:ascii="Arial" w:hAnsi="Arial"/>
+          <w:b/>
+        </w:rPr>
+        <w:t>RF_6 LogOut</w:t>
+      </w:r>
+    </w:p>
+    <w:p>
+      <w:pPr>
+        <w:ind w:left="720"/>
+        <w:jc w:val="both"/>
+        <w:rPr>
+          <w:rFonts w:ascii="Arial" w:hAnsi="Arial"/>
+          <w:bCs/>
+        </w:rPr>
+      </w:pPr>
+      <w:r>
+        <w:rPr>
+          <w:rFonts w:ascii="Arial" w:hAnsi="Arial"/>
+          <w:bCs/>
+        </w:rPr>
+        <w:t xml:space="preserve">Gli utenti Registrati devono avere la possibilità di </w:t>
+      </w:r>
+      <w:r>
+        <w:rPr>
+          <w:rFonts w:ascii="Arial" w:hAnsi="Arial"/>
+          <w:bCs/>
+        </w:rPr>
+        <w:t>eseguire il LogOut dal sito.</w:t>
+      </w:r>
+    </w:p>
+    <w:p>
+      <w:pPr>
+        <w:ind w:left="720"/>
+        <w:jc w:val="both"/>
+        <w:rPr>
+          <w:rFonts w:ascii="Arial" w:hAnsi="Arial"/>
+          <w:bCs/>
+        </w:rPr>
+      </w:pPr>
+    </w:p>
+    <w:p>
+      <w:pPr>
+        <w:widowControl w:val="0"/>
+        <w:numPr>
+          <w:ilvl w:val="0"/>
+          <w:numId w:val="59"/>
+        </w:numPr>
+        <w:suppressAutoHyphens/>
+        <w:spacing w:after="0" w:line="240" w:lineRule="auto"/>
+        <w:jc w:val="both"/>
+        <w:rPr>
+          <w:rFonts w:ascii="Arial" w:hAnsi="Arial"/>
+          <w:b/>
+        </w:rPr>
+      </w:pPr>
+      <w:r>
+        <w:rPr>
+          <w:rFonts w:ascii="Arial" w:hAnsi="Arial"/>
+          <w:b/>
+        </w:rPr>
+        <w:t>RF_7 Modifica Password</w:t>
+      </w:r>
+    </w:p>
+    <w:p>
+      <w:pPr>
+        <w:ind w:left="720"/>
+        <w:jc w:val="both"/>
+        <w:rPr>
+          <w:rFonts w:ascii="Arial" w:hAnsi="Arial"/>
+          <w:bCs/>
+        </w:rPr>
+      </w:pPr>
+      <w:r>
+        <w:rPr>
+          <w:rFonts w:ascii="Arial" w:hAnsi="Arial"/>
+          <w:bCs/>
+        </w:rPr>
+        <w:t>Gli utenti</w:t>
+      </w:r>
+      <w:r>
+        <w:rPr>
+          <w:rFonts w:ascii="Arial" w:hAnsi="Arial"/>
+          <w:bCs/>
+        </w:rPr>
+        <w:t xml:space="preserve"> Registrati devono poter modificare la password del proprio account.</w:t>
+      </w:r>
+    </w:p>
+    <w:p>
+      <w:pPr>
+        <w:jc w:val="both"/>
+        <w:rPr>
+          <w:rFonts w:ascii="Arial" w:hAnsi="Arial"/>
+          <w:b/>
+          <w:bCs/>
+          <w:sz w:val="28"/>
+          <w:szCs w:val="28"/>
+        </w:rPr>
+      </w:pPr>
+    </w:p>
+    <w:p>
+      <w:pPr>
+        <w:jc w:val="both"/>
+        <w:rPr>
+          <w:rFonts w:ascii="Arial" w:hAnsi="Arial"/>
+          <w:b/>
+          <w:bCs/>
+          <w:sz w:val="28"/>
+          <w:szCs w:val="28"/>
+        </w:rPr>
+      </w:pPr>
+      <w:r>
+        <w:rPr>
+          <w:rFonts w:ascii="Arial" w:hAnsi="Arial"/>
+          <w:b/>
+          <w:bCs/>
+          <w:sz w:val="28"/>
+          <w:szCs w:val="28"/>
+        </w:rPr>
+        <w:t>3.4 Utente Recensore</w:t>
+      </w:r>
+    </w:p>
+    <w:p>
+      <w:pPr>
+        <w:jc w:val="both"/>
+        <w:rPr>
+          <w:rFonts w:ascii="Arial" w:hAnsi="Arial"/>
+          <w:b/>
+        </w:rPr>
+      </w:pPr>
+    </w:p>
+    <w:p>
+      <w:pPr>
+        <w:widowControl w:val="0"/>
+        <w:numPr>
+          <w:ilvl w:val="0"/>
+          <w:numId w:val="59"/>
+        </w:numPr>
+        <w:suppressAutoHyphens/>
+        <w:spacing w:after="0" w:line="240" w:lineRule="auto"/>
+        <w:jc w:val="both"/>
+        <w:rPr>
+          <w:rFonts w:ascii="Arial" w:hAnsi="Arial"/>
+          <w:b/>
+        </w:rPr>
+      </w:pPr>
+      <w:r>
+        <w:rPr>
+          <w:rFonts w:ascii="Arial" w:hAnsi="Arial"/>
+          <w:b/>
+        </w:rPr>
+        <w:t xml:space="preserve">RF_8 </w:t>
+      </w:r>
+      <w:r>
+        <w:rPr>
+          <w:rFonts w:ascii="Arial" w:hAnsi="Arial"/>
+          <w:b/>
+        </w:rPr>
+        <w:t>Modifica pagina Utente</w:t>
+      </w:r>
+    </w:p>
+    <w:p>
+      <w:pPr>
+        <w:ind w:left="720"/>
+        <w:jc w:val="both"/>
+        <w:rPr>
+          <w:rFonts w:ascii="Arial" w:hAnsi="Arial"/>
+          <w:bCs/>
+        </w:rPr>
+      </w:pPr>
+      <w:r>
+        <w:rPr>
+          <w:rFonts w:ascii="Arial" w:hAnsi="Arial"/>
+          <w:bCs/>
+        </w:rPr>
+        <w:lastRenderedPageBreak/>
+        <w:t>Gli utenti</w:t>
+      </w:r>
+      <w:r>
+        <w:rPr>
+          <w:rFonts w:ascii="Arial" w:hAnsi="Arial"/>
+          <w:bCs/>
+        </w:rPr>
+        <w:t xml:space="preserve"> Recensori devono poter modificare le informazioni del proprio account come username e biografia.</w:t>
+      </w:r>
+    </w:p>
+    <w:p>
+      <w:pPr>
+        <w:jc w:val="both"/>
+        <w:rPr>
+          <w:rFonts w:ascii="Arial" w:hAnsi="Arial"/>
+        </w:rPr>
+      </w:pPr>
+      <w:r>
+        <w:rPr>
+          <w:rFonts w:ascii="Arial" w:hAnsi="Arial"/>
+          <w:b/>
+        </w:rPr>
+        <w:t xml:space="preserve">        </w:t>
+      </w:r>
+    </w:p>
+    <w:p>
+      <w:pPr>
+        <w:widowControl w:val="0"/>
+        <w:numPr>
+          <w:ilvl w:val="0"/>
+          <w:numId w:val="59"/>
+        </w:numPr>
+        <w:suppressAutoHyphens/>
+        <w:spacing w:after="0" w:line="240" w:lineRule="auto"/>
+        <w:jc w:val="both"/>
+        <w:rPr>
+          <w:rFonts w:ascii="Arial" w:hAnsi="Arial"/>
+          <w:b/>
+          <w:bCs/>
+        </w:rPr>
+      </w:pPr>
+      <w:r>
+        <w:rPr>
+          <w:rFonts w:ascii="Arial" w:hAnsi="Arial"/>
+          <w:b/>
+          <w:bCs/>
+        </w:rPr>
+        <w:t xml:space="preserve">RF_9 </w:t>
+      </w:r>
+      <w:r>
+        <w:rPr>
+          <w:rFonts w:ascii="Arial" w:hAnsi="Arial"/>
+          <w:b/>
+          <w:bCs/>
+        </w:rPr>
+        <w:t>Aggiunta Recensioni</w:t>
+      </w:r>
+    </w:p>
+    <w:p>
+      <w:pPr>
+        <w:ind w:left="720"/>
+        <w:jc w:val="both"/>
+        <w:rPr>
+          <w:rFonts w:ascii="Arial" w:hAnsi="Arial"/>
+          <w:bCs/>
+        </w:rPr>
+      </w:pPr>
+      <w:r>
+        <w:rPr>
+          <w:rFonts w:ascii="Arial" w:hAnsi="Arial"/>
+          <w:bCs/>
+        </w:rPr>
+        <w:t xml:space="preserve">Gli utenti </w:t>
+      </w:r>
+      <w:r>
+        <w:rPr>
+          <w:rFonts w:ascii="Arial" w:hAnsi="Arial"/>
+          <w:bCs/>
+        </w:rPr>
+        <w:t>Recensori</w:t>
+      </w:r>
+      <w:r>
+        <w:rPr>
+          <w:rFonts w:ascii="Arial" w:hAnsi="Arial"/>
+          <w:bCs/>
+        </w:rPr>
+        <w:t xml:space="preserve"> </w:t>
+      </w:r>
+      <w:r>
+        <w:rPr>
+          <w:rFonts w:ascii="Arial" w:hAnsi="Arial"/>
+          <w:bCs/>
+        </w:rPr>
+        <w:t>devono poter</w:t>
+      </w:r>
+      <w:r>
+        <w:rPr>
+          <w:rFonts w:ascii="Arial" w:hAnsi="Arial"/>
+          <w:bCs/>
+        </w:rPr>
+        <w:t xml:space="preserve"> aggiungere recensioni sui film presenti nel catalogo. Le recensioni includeranno un titolo riassuntivo, un testo descrittivo e una valutazione in stelle</w:t>
+      </w:r>
+      <w:r>
+        <w:rPr>
+          <w:rFonts w:ascii="Arial" w:hAnsi="Arial"/>
+          <w:bCs/>
+        </w:rPr>
+        <w:t>. Se l’utente ha ricevuto uno stato di Limited, al momento dell’inserimento di una recensione il sistema deve mostrare un alert che lo notifichi dell’impossibilità di farlo.</w:t>
+      </w:r>
+    </w:p>
+    <w:p>
+      <w:pPr>
+        <w:ind w:left="720"/>
+        <w:jc w:val="both"/>
+        <w:rPr>
+          <w:rFonts w:ascii="Arial" w:hAnsi="Arial"/>
+          <w:bCs/>
+        </w:rPr>
+      </w:pPr>
+    </w:p>
+    <w:p>
+      <w:pPr>
+        <w:widowControl w:val="0"/>
+        <w:numPr>
+          <w:ilvl w:val="0"/>
+          <w:numId w:val="59"/>
+        </w:numPr>
+        <w:suppressAutoHyphens/>
+        <w:spacing w:after="0" w:line="240" w:lineRule="auto"/>
+        <w:jc w:val="both"/>
+        <w:rPr>
+          <w:rFonts w:ascii="Arial" w:hAnsi="Arial"/>
+          <w:b/>
+        </w:rPr>
+      </w:pPr>
+      <w:r>
+        <w:rPr>
+          <w:rFonts w:ascii="Arial" w:hAnsi="Arial"/>
+          <w:b/>
+        </w:rPr>
+        <w:t>RF_10 Visualizzazione notifica di Moderazione</w:t>
+      </w:r>
+    </w:p>
+    <w:p>
+      <w:pPr>
+        <w:ind w:left="720"/>
+        <w:jc w:val="both"/>
+        <w:rPr>
+          <w:rFonts w:ascii="Arial" w:hAnsi="Arial"/>
+          <w:bCs/>
+        </w:rPr>
+      </w:pPr>
+      <w:r>
+        <w:rPr>
+          <w:rFonts w:ascii="Arial" w:hAnsi="Arial"/>
+          <w:bCs/>
+        </w:rPr>
+        <w:t xml:space="preserve">Se l’utente ha ricevuto uno stato di </w:t>
+      </w:r>
+      <w:r>
+        <w:rPr>
+          <w:rFonts w:ascii="Arial" w:hAnsi="Arial"/>
+          <w:i/>
+          <w:iCs/>
+        </w:rPr>
+        <w:t>Warned</w:t>
+      </w:r>
+      <w:r>
+        <w:rPr>
+          <w:rFonts w:ascii="Arial" w:hAnsi="Arial"/>
+          <w:bCs/>
+        </w:rPr>
+        <w:t xml:space="preserve"> o </w:t>
+      </w:r>
+      <w:r>
+        <w:rPr>
+          <w:rFonts w:ascii="Arial" w:hAnsi="Arial"/>
+          <w:i/>
+          <w:iCs/>
+        </w:rPr>
+        <w:t>Limited</w:t>
+      </w:r>
+      <w:r>
+        <w:rPr>
+          <w:rFonts w:ascii="Arial" w:hAnsi="Arial"/>
+          <w:bCs/>
+        </w:rPr>
+        <w:t>, al momento del login il sistema deve mostrare un alert che notifichi il cambio di stato.</w:t>
+      </w:r>
+    </w:p>
+    <w:p>
+      <w:pPr>
+        <w:jc w:val="both"/>
+        <w:rPr>
+          <w:rFonts w:ascii="Arial" w:hAnsi="Arial"/>
+          <w:bCs/>
+        </w:rPr>
+      </w:pPr>
+    </w:p>
+    <w:p>
+      <w:pPr>
+        <w:widowControl w:val="0"/>
+        <w:numPr>
+          <w:ilvl w:val="0"/>
+          <w:numId w:val="59"/>
+        </w:numPr>
+        <w:suppressAutoHyphens/>
+        <w:spacing w:after="0" w:line="240" w:lineRule="auto"/>
+        <w:jc w:val="both"/>
+        <w:rPr>
+          <w:rFonts w:ascii="Arial" w:hAnsi="Arial"/>
+          <w:b/>
+          <w:bCs/>
+        </w:rPr>
+      </w:pPr>
+      <w:r>
+        <w:rPr>
+          <w:rFonts w:ascii="Arial" w:hAnsi="Arial"/>
+          <w:b/>
+          <w:bCs/>
+        </w:rPr>
+        <w:t xml:space="preserve">RF_11 </w:t>
+      </w:r>
+      <w:r>
+        <w:rPr>
+          <w:rFonts w:ascii="Arial" w:hAnsi="Arial"/>
+          <w:b/>
+          <w:bCs/>
+        </w:rPr>
+        <w:t>Sistema di Votazione delle Recensioni</w:t>
+      </w:r>
+    </w:p>
+    <w:p>
+      <w:pPr>
+        <w:ind w:left="720"/>
+        <w:jc w:val="both"/>
+        <w:rPr>
+          <w:rFonts w:ascii="Arial" w:hAnsi="Arial"/>
+          <w:bCs/>
+        </w:rPr>
+      </w:pPr>
+      <w:r>
+        <w:rPr>
+          <w:rFonts w:ascii="Arial" w:hAnsi="Arial"/>
+          <w:bCs/>
+        </w:rPr>
+        <w:t>Gli ute</w:t>
+      </w:r>
+      <w:r>
+        <w:rPr>
+          <w:rFonts w:ascii="Arial" w:hAnsi="Arial"/>
+          <w:bCs/>
+        </w:rPr>
+        <w:t>nti Recensori dovranno poter</w:t>
+      </w:r>
+      <w:r>
+        <w:rPr>
+          <w:rFonts w:ascii="Arial" w:hAnsi="Arial"/>
+          <w:bCs/>
+        </w:rPr>
+        <w:t xml:space="preserve"> esprimere la propria approvazione (upvote) o disapprovazione (downvote) </w:t>
+      </w:r>
+      <w:r>
+        <w:rPr>
+          <w:rFonts w:ascii="Arial" w:hAnsi="Arial"/>
+          <w:bCs/>
+        </w:rPr>
+        <w:t>riguardo</w:t>
+      </w:r>
+      <w:r>
+        <w:rPr>
+          <w:rFonts w:ascii="Arial" w:hAnsi="Arial"/>
+          <w:bCs/>
+        </w:rPr>
+        <w:t xml:space="preserve"> le recensioni degli altri. Ogni recensione avrà un punteggio basato sui voti ricevuti. </w:t>
+      </w:r>
+      <w:r>
+        <w:rPr>
+          <w:rFonts w:ascii="Arial" w:hAnsi="Arial"/>
+          <w:bCs/>
+        </w:rPr>
+        <w:t>La recensione</w:t>
+      </w:r>
+      <w:r>
+        <w:rPr>
+          <w:rFonts w:ascii="Arial" w:hAnsi="Arial"/>
+          <w:bCs/>
+        </w:rPr>
+        <w:t xml:space="preserve"> accumuler</w:t>
+      </w:r>
+      <w:r>
+        <w:rPr>
+          <w:rFonts w:ascii="Arial" w:hAnsi="Arial"/>
+          <w:bCs/>
+        </w:rPr>
+        <w:t>à</w:t>
+      </w:r>
+      <w:r>
+        <w:rPr>
+          <w:rFonts w:ascii="Arial" w:hAnsi="Arial"/>
+          <w:bCs/>
+        </w:rPr>
+        <w:t xml:space="preserve"> un punteggio reputazionale, che aumenterà con voti positivi (+1) e diminuirà con voti negativi (-1). </w:t>
+      </w:r>
+    </w:p>
+    <w:p>
+      <w:pPr>
+        <w:jc w:val="both"/>
+        <w:rPr>
+          <w:rFonts w:ascii="Arial" w:hAnsi="Arial"/>
+          <w:bCs/>
+        </w:rPr>
+      </w:pPr>
+    </w:p>
+    <w:p>
+      <w:pPr>
+        <w:widowControl w:val="0"/>
+        <w:numPr>
+          <w:ilvl w:val="0"/>
+          <w:numId w:val="59"/>
+        </w:numPr>
+        <w:suppressAutoHyphens/>
+        <w:spacing w:after="0" w:line="240" w:lineRule="auto"/>
+        <w:jc w:val="both"/>
+        <w:rPr>
+          <w:rFonts w:ascii="Arial" w:hAnsi="Arial"/>
+          <w:b/>
+        </w:rPr>
+      </w:pPr>
+      <w:r>
+        <w:rPr>
+          <w:rFonts w:ascii="Arial" w:hAnsi="Arial"/>
+          <w:b/>
+        </w:rPr>
+        <w:t>RF_1</w:t>
+      </w:r>
+      <w:r>
+        <w:rPr>
+          <w:rFonts w:ascii="Arial" w:hAnsi="Arial"/>
+          <w:b/>
+        </w:rPr>
+        <w:t>2</w:t>
+      </w:r>
+      <w:r>
+        <w:rPr>
+          <w:rFonts w:ascii="Arial" w:hAnsi="Arial"/>
+          <w:b/>
+        </w:rPr>
+        <w:t xml:space="preserve"> Segnalazione di una Recensione</w:t>
+      </w:r>
+    </w:p>
+    <w:p>
+      <w:pPr>
+        <w:ind w:left="720"/>
+        <w:jc w:val="both"/>
+        <w:rPr>
+          <w:rFonts w:ascii="Arial" w:hAnsi="Arial"/>
+          <w:bCs/>
+        </w:rPr>
+      </w:pPr>
+      <w:r>
+        <w:rPr>
+          <w:rFonts w:ascii="Arial" w:hAnsi="Arial"/>
+          <w:bCs/>
+        </w:rPr>
+        <w:t>Gli utenti recensori dovranno poter segnalare una recensione ritenuta inappropriata.</w:t>
+      </w:r>
+    </w:p>
+    <w:p>
+      <w:pPr>
+        <w:rPr>
+          <w:rFonts w:ascii="Arial" w:hAnsi="Arial"/>
+          <w:b/>
+          <w:bCs/>
+        </w:rPr>
+      </w:pPr>
+    </w:p>
+    <w:p>
+      <w:pPr>
+        <w:rPr>
+          <w:rFonts w:ascii="Arial" w:hAnsi="Arial"/>
+          <w:b/>
+          <w:bCs/>
+          <w:sz w:val="28"/>
+          <w:szCs w:val="28"/>
+        </w:rPr>
+      </w:pPr>
+      <w:r>
+        <w:rPr>
+          <w:rFonts w:ascii="Arial" w:hAnsi="Arial"/>
+          <w:b/>
+          <w:bCs/>
+          <w:sz w:val="28"/>
+          <w:szCs w:val="28"/>
+        </w:rPr>
+        <w:t>3</w:t>
+      </w:r>
+      <w:r>
+        <w:rPr>
+          <w:rFonts w:ascii="Arial" w:hAnsi="Arial"/>
+          <w:b/>
+          <w:bCs/>
+          <w:sz w:val="28"/>
+          <w:szCs w:val="28"/>
+        </w:rPr>
+        <w:t xml:space="preserve">.1 </w:t>
+      </w:r>
+      <w:r>
+        <w:rPr>
+          <w:rFonts w:ascii="Arial" w:hAnsi="Arial"/>
+          <w:b/>
+          <w:bCs/>
+          <w:sz w:val="28"/>
+          <w:szCs w:val="28"/>
+        </w:rPr>
+        <w:t>Gestore del Catalogo</w:t>
+      </w:r>
+    </w:p>
+    <w:p>
+      <w:pPr>
+        <w:rPr>
+          <w:rFonts w:ascii="Arial" w:hAnsi="Arial"/>
+          <w:b/>
+          <w:bCs/>
+          <w:sz w:val="28"/>
+          <w:szCs w:val="28"/>
+        </w:rPr>
+      </w:pPr>
+    </w:p>
+    <w:p>
+      <w:pPr>
+        <w:widowControl w:val="0"/>
+        <w:numPr>
+          <w:ilvl w:val="0"/>
+          <w:numId w:val="59"/>
+        </w:numPr>
+        <w:suppressAutoHyphens/>
+        <w:spacing w:after="0" w:line="240" w:lineRule="auto"/>
+        <w:jc w:val="both"/>
+        <w:rPr>
+          <w:rFonts w:ascii="Arial" w:hAnsi="Arial"/>
+          <w:b/>
+          <w:bCs/>
+        </w:rPr>
+      </w:pPr>
+      <w:r>
+        <w:rPr>
+          <w:rFonts w:ascii="Arial" w:hAnsi="Arial"/>
+          <w:b/>
+          <w:bCs/>
+        </w:rPr>
+        <w:t>RF_1</w:t>
+      </w:r>
+      <w:r>
+        <w:rPr>
+          <w:rFonts w:ascii="Arial" w:hAnsi="Arial"/>
+          <w:b/>
+          <w:bCs/>
+        </w:rPr>
+        <w:t>3</w:t>
+      </w:r>
+      <w:r>
+        <w:rPr>
+          <w:rFonts w:ascii="Arial" w:hAnsi="Arial"/>
+          <w:b/>
+          <w:bCs/>
+        </w:rPr>
+        <w:t xml:space="preserve"> Aggiunta Film</w:t>
+      </w:r>
+    </w:p>
+    <w:p>
+      <w:pPr>
+        <w:ind w:left="720"/>
+        <w:jc w:val="both"/>
+        <w:rPr>
+          <w:rFonts w:ascii="Arial" w:hAnsi="Arial"/>
+        </w:rPr>
+      </w:pPr>
+      <w:r>
+        <w:rPr>
+          <w:rFonts w:ascii="Arial" w:hAnsi="Arial"/>
+        </w:rPr>
+        <w:t>Gli amministratori devono poter aggiungere nuovi titoli al catalogo dei film. Il sistema validerà i dati inseriti (es. titolo, anno, genere, durata) e notificherà eventuali errori di compilazione, richiedendo correzioni prima del salvataggio.</w:t>
+      </w:r>
+    </w:p>
+    <w:p>
+      <w:pPr>
+        <w:jc w:val="both"/>
+        <w:rPr>
+          <w:rFonts w:ascii="Arial" w:hAnsi="Arial"/>
+        </w:rPr>
+      </w:pPr>
+    </w:p>
+    <w:p>
+      <w:pPr>
+        <w:widowControl w:val="0"/>
+        <w:numPr>
+          <w:ilvl w:val="0"/>
+          <w:numId w:val="59"/>
+        </w:numPr>
+        <w:suppressAutoHyphens/>
+        <w:spacing w:after="0" w:line="240" w:lineRule="auto"/>
+        <w:jc w:val="both"/>
+        <w:rPr>
+          <w:rFonts w:ascii="Arial" w:hAnsi="Arial"/>
+          <w:b/>
+          <w:bCs/>
+        </w:rPr>
+      </w:pPr>
+      <w:r>
+        <w:rPr>
+          <w:rFonts w:ascii="Arial" w:hAnsi="Arial"/>
+          <w:b/>
+          <w:bCs/>
+        </w:rPr>
+        <w:t>RF_1</w:t>
+      </w:r>
+      <w:r>
+        <w:rPr>
+          <w:rFonts w:ascii="Arial" w:hAnsi="Arial"/>
+          <w:b/>
+          <w:bCs/>
+        </w:rPr>
+        <w:t>4</w:t>
+      </w:r>
+      <w:r>
+        <w:rPr>
+          <w:rFonts w:ascii="Arial" w:hAnsi="Arial"/>
+          <w:b/>
+          <w:bCs/>
+        </w:rPr>
+        <w:t xml:space="preserve"> Modifica Film</w:t>
+      </w:r>
+    </w:p>
+    <w:p>
+      <w:pPr>
+        <w:ind w:left="720"/>
+        <w:jc w:val="both"/>
+        <w:rPr>
+          <w:rFonts w:ascii="Arial" w:hAnsi="Arial"/>
+        </w:rPr>
+      </w:pPr>
+      <w:r>
+        <w:rPr>
+          <w:rFonts w:ascii="Arial" w:hAnsi="Arial"/>
+        </w:rPr>
+        <w:t>Gli amministratori devono poter modificare i dettagli di un film esistente nel catalogo. Il sistema validerà le modifiche e notificherà eventuali errori, impedendo il salvataggio di dati errati.</w:t>
+      </w:r>
+    </w:p>
+    <w:p>
+      <w:pPr>
+        <w:jc w:val="both"/>
+        <w:rPr>
+          <w:rFonts w:ascii="Arial" w:hAnsi="Arial"/>
+        </w:rPr>
+      </w:pPr>
+    </w:p>
+    <w:p>
+      <w:pPr>
+        <w:widowControl w:val="0"/>
+        <w:numPr>
+          <w:ilvl w:val="0"/>
+          <w:numId w:val="59"/>
+        </w:numPr>
+        <w:suppressAutoHyphens/>
+        <w:spacing w:after="0" w:line="240" w:lineRule="auto"/>
+        <w:jc w:val="both"/>
+        <w:rPr>
+          <w:rFonts w:ascii="Arial" w:hAnsi="Arial"/>
+          <w:b/>
+          <w:bCs/>
+        </w:rPr>
+      </w:pPr>
+      <w:r>
+        <w:rPr>
+          <w:rFonts w:ascii="Arial" w:hAnsi="Arial"/>
+          <w:b/>
+          <w:bCs/>
+        </w:rPr>
+        <w:t>RF_1</w:t>
+      </w:r>
+      <w:r>
+        <w:rPr>
+          <w:rFonts w:ascii="Arial" w:hAnsi="Arial"/>
+          <w:b/>
+          <w:bCs/>
+        </w:rPr>
+        <w:t>5</w:t>
+      </w:r>
+      <w:r>
+        <w:rPr>
+          <w:rFonts w:ascii="Arial" w:hAnsi="Arial"/>
+          <w:b/>
+          <w:bCs/>
+        </w:rPr>
+        <w:t xml:space="preserve"> Rimozione Film</w:t>
+      </w:r>
+    </w:p>
+    <w:p>
+      <w:pPr>
+        <w:ind w:left="720"/>
+        <w:jc w:val="both"/>
+        <w:rPr>
+          <w:rFonts w:ascii="Arial" w:hAnsi="Arial"/>
+        </w:rPr>
+      </w:pPr>
+      <w:r>
+        <w:rPr>
+          <w:rFonts w:ascii="Arial" w:hAnsi="Arial"/>
+        </w:rPr>
+        <w:lastRenderedPageBreak/>
+        <w:t>Gli amministratori devono poter rimuovere un titolo dal catalogo. Il sistema richiederà una conferma prima della cancellazione per evitare errori accidentali.</w:t>
+      </w:r>
+    </w:p>
+    <w:p>
+      <w:pPr>
+        <w:rPr>
+          <w:rFonts w:ascii="Arial" w:hAnsi="Arial"/>
+          <w:bCs/>
+        </w:rPr>
+      </w:pPr>
+    </w:p>
+    <w:p>
+      <w:pPr>
+        <w:rPr>
+          <w:rFonts w:ascii="Arial" w:hAnsi="Arial"/>
+          <w:b/>
+          <w:bCs/>
+          <w:sz w:val="28"/>
+          <w:szCs w:val="28"/>
+        </w:rPr>
+      </w:pPr>
+      <w:r>
+        <w:rPr>
+          <w:rFonts w:ascii="Arial" w:hAnsi="Arial"/>
+          <w:b/>
+          <w:bCs/>
+          <w:sz w:val="28"/>
+          <w:szCs w:val="28"/>
+        </w:rPr>
+        <w:t>3.2</w:t>
+      </w:r>
+      <w:r>
+        <w:rPr>
+          <w:rFonts w:ascii="Arial" w:hAnsi="Arial"/>
+          <w:b/>
+          <w:bCs/>
+          <w:sz w:val="28"/>
+          <w:szCs w:val="28"/>
+        </w:rPr>
+        <w:t xml:space="preserve"> </w:t>
+      </w:r>
+      <w:r>
+        <w:rPr>
+          <w:rFonts w:ascii="Arial" w:hAnsi="Arial"/>
+          <w:b/>
+          <w:bCs/>
+          <w:sz w:val="28"/>
+          <w:szCs w:val="28"/>
+        </w:rPr>
+        <w:t>Moderatore</w:t>
+      </w:r>
+      <w:r>
+        <w:rPr>
+          <w:rFonts w:ascii="Arial" w:hAnsi="Arial"/>
+        </w:rPr>
+        <w:br/>
+      </w:r>
+    </w:p>
+    <w:p>
+      <w:pPr>
+        <w:widowControl w:val="0"/>
+        <w:numPr>
+          <w:ilvl w:val="0"/>
+          <w:numId w:val="59"/>
+        </w:numPr>
+        <w:suppressAutoHyphens/>
+        <w:spacing w:after="0" w:line="240" w:lineRule="auto"/>
+        <w:jc w:val="both"/>
+        <w:rPr>
+          <w:rFonts w:ascii="Arial" w:hAnsi="Arial"/>
+        </w:rPr>
+      </w:pPr>
+      <w:r>
+        <w:rPr>
+          <w:rFonts w:ascii="Arial" w:hAnsi="Arial"/>
+          <w:b/>
+          <w:bCs/>
+        </w:rPr>
+        <w:t>RF_16 Eliminare Recensione</w:t>
+      </w:r>
+      <w:r>
+        <w:rPr>
+          <w:rFonts w:ascii="Arial" w:hAnsi="Arial"/>
+        </w:rPr>
+        <w:br/>
+        <w:t xml:space="preserve">I Moderatori devono poter eliminare una recensione segnalata da altri utenti, qualora ritengano che questa violi le linee guida della community. Quando una recensione viene rimossa, il sistema aggiorna automaticamente lo stato dell’utente che l’ha pubblicata a </w:t>
+      </w:r>
+      <w:r>
+        <w:rPr>
+          <w:rFonts w:ascii="Arial" w:hAnsi="Arial"/>
+          <w:i/>
+          <w:iCs/>
+        </w:rPr>
+        <w:t>Warned</w:t>
+      </w:r>
+      <w:r>
+        <w:rPr>
+          <w:rFonts w:ascii="Arial" w:hAnsi="Arial"/>
+        </w:rPr>
+        <w:t xml:space="preserve">, indicando che ha ricevuto un avvertimento. </w:t>
+      </w:r>
+      <w:r>
+        <w:rPr>
+          <w:rFonts w:ascii="Arial" w:hAnsi="Arial"/>
+        </w:rPr>
+        <w:t>In caso di recidiva</w:t>
+      </w:r>
+      <w:r>
+        <w:rPr>
+          <w:rFonts w:ascii="Arial" w:hAnsi="Arial"/>
+        </w:rPr>
+        <w:t xml:space="preserve">, il suo stato diventa </w:t>
+      </w:r>
+      <w:r>
+        <w:rPr>
+          <w:rFonts w:ascii="Arial" w:hAnsi="Arial"/>
+          <w:i/>
+          <w:iCs/>
+        </w:rPr>
+        <w:t>Limited</w:t>
+      </w:r>
+      <w:r>
+        <w:rPr>
+          <w:rFonts w:ascii="Arial" w:hAnsi="Arial"/>
+        </w:rPr>
+        <w:t>, impedendogli di aggiungere ulteriori recensioni. Tutte queste modifiche vengono gestite in modo automatico dal sistema, che invia una notifica all’utente per informarlo della decisione e delle relative conseguenze.</w:t>
+      </w:r>
+    </w:p>
+    <w:p>
+      <w:pPr>
+        <w:jc w:val="both"/>
+        <w:rPr>
+          <w:rFonts w:ascii="Arial" w:hAnsi="Arial"/>
+        </w:rPr>
+      </w:pPr>
+    </w:p>
+    <w:p>
+      <w:pPr>
+        <w:widowControl w:val="0"/>
+        <w:numPr>
+          <w:ilvl w:val="0"/>
+          <w:numId w:val="59"/>
+        </w:numPr>
+        <w:suppressAutoHyphens/>
+        <w:spacing w:after="0" w:line="240" w:lineRule="auto"/>
+        <w:jc w:val="both"/>
+        <w:rPr>
+          <w:rFonts w:ascii="Arial" w:hAnsi="Arial"/>
+          <w:bCs/>
+        </w:rPr>
+      </w:pPr>
+      <w:r>
+        <w:rPr>
+          <w:rFonts w:ascii="Arial" w:hAnsi="Arial"/>
+          <w:b/>
+          <w:bCs/>
+        </w:rPr>
+        <w:t>RF_17 Approvare Recensione</w:t>
+      </w:r>
+    </w:p>
+    <w:p>
+      <w:pPr>
+        <w:ind w:left="720"/>
+        <w:jc w:val="both"/>
+        <w:rPr>
+          <w:rFonts w:ascii="Arial" w:hAnsi="Arial"/>
+        </w:rPr>
+      </w:pPr>
+      <w:r>
+        <w:rPr>
+          <w:rFonts w:ascii="Arial" w:hAnsi="Arial"/>
+        </w:rPr>
+        <w:t>I Moderatori devono poter approvare una recensione eliminandone le relative segnalazioni in caso ritengano che rispetti i criteri di accettabilità della piattaforma.</w:t>
+      </w:r>
+    </w:p>
+    <w:p>
+      <w:pPr>
+        <w:ind w:left="720"/>
+        <w:jc w:val="both"/>
+        <w:rPr>
+          <w:rFonts w:ascii="Arial" w:hAnsi="Arial"/>
+        </w:rPr>
+      </w:pPr>
+    </w:p>
+    <w:p>
+      <w:pPr>
+        <w:rPr>
+          <w:rFonts w:ascii="Arial" w:hAnsi="Arial"/>
+          <w:b/>
+          <w:bCs/>
+          <w:color w:val="FF0000"/>
+          <w:sz w:val="30"/>
+          <w:szCs w:val="30"/>
+        </w:rPr>
+      </w:pPr>
+      <w:r>
+        <w:rPr>
+          <w:rFonts w:ascii="Arial" w:hAnsi="Arial"/>
+          <w:b/>
+          <w:bCs/>
+          <w:color w:val="FF0000"/>
+          <w:sz w:val="30"/>
+          <w:szCs w:val="30"/>
+        </w:rPr>
+        <w:t>4. Requisiti Non Funzionali</w:t>
+      </w:r>
+    </w:p>
+    <w:p>
+      <w:pPr>
+        <w:rPr>
+          <w:rFonts w:ascii="Arial" w:hAnsi="Arial"/>
+          <w:b/>
+          <w:bCs/>
+          <w:sz w:val="30"/>
+          <w:szCs w:val="30"/>
+        </w:rPr>
+      </w:pPr>
+    </w:p>
+    <w:p>
+      <w:pPr>
+        <w:widowControl w:val="0"/>
+        <w:numPr>
+          <w:ilvl w:val="0"/>
+          <w:numId w:val="58"/>
+        </w:numPr>
+        <w:suppressAutoHyphens/>
+        <w:spacing w:after="0" w:line="240" w:lineRule="auto"/>
+        <w:jc w:val="both"/>
+        <w:rPr>
+          <w:rFonts w:ascii="Arial" w:hAnsi="Arial"/>
+          <w:bCs/>
+        </w:rPr>
+      </w:pPr>
+      <w:r>
+        <w:rPr>
+          <w:rFonts w:ascii="Arial" w:hAnsi="Arial"/>
+          <w:b/>
+          <w:bCs/>
+        </w:rPr>
+        <w:t xml:space="preserve">NF_1 </w:t>
+      </w:r>
+      <w:r>
+        <w:rPr>
+          <w:rFonts w:ascii="Arial" w:hAnsi="Arial"/>
+          <w:b/>
+          <w:bCs/>
+        </w:rPr>
+        <w:t>Usabilità</w:t>
+      </w:r>
+      <w:r>
+        <w:rPr>
+          <w:rFonts w:ascii="Arial" w:hAnsi="Arial"/>
+          <w:bCs/>
+        </w:rPr>
+        <w:t>: Rated sarà progettato per essere intuitivo e facile da usare, con un’interfaccia responsive che si adatterà a tutti i dispositivi (desktop, tablet, smartphone).</w:t>
+      </w:r>
+    </w:p>
+    <w:p>
+      <w:pPr>
+        <w:ind w:left="720"/>
+        <w:jc w:val="both"/>
+        <w:rPr>
+          <w:rFonts w:ascii="Arial" w:hAnsi="Arial"/>
+          <w:bCs/>
+        </w:rPr>
+      </w:pPr>
+    </w:p>
+    <w:p>
+      <w:pPr>
+        <w:widowControl w:val="0"/>
+        <w:numPr>
+          <w:ilvl w:val="0"/>
+          <w:numId w:val="58"/>
+        </w:numPr>
+        <w:suppressAutoHyphens/>
+        <w:spacing w:after="0" w:line="240" w:lineRule="auto"/>
+        <w:jc w:val="both"/>
+        <w:rPr>
+          <w:rFonts w:ascii="Arial" w:hAnsi="Arial"/>
+          <w:bCs/>
+        </w:rPr>
+      </w:pPr>
+      <w:r>
+        <w:rPr>
+          <w:rFonts w:ascii="Arial" w:hAnsi="Arial"/>
+          <w:b/>
+          <w:bCs/>
+        </w:rPr>
+        <w:t xml:space="preserve">NF_2 </w:t>
+      </w:r>
+      <w:r>
+        <w:rPr>
+          <w:rFonts w:ascii="Arial" w:hAnsi="Arial"/>
+          <w:b/>
+          <w:bCs/>
+        </w:rPr>
+        <w:t>Performance</w:t>
+      </w:r>
+      <w:r>
+        <w:rPr>
+          <w:rFonts w:ascii="Arial" w:hAnsi="Arial"/>
+          <w:bCs/>
+        </w:rPr>
+        <w:t xml:space="preserve">: Il sistema garantirà tempi di risposta inferiori ai 2 secondi anche per le operazioni più complesse, come il caricamento delle recensioni e </w:t>
+      </w:r>
+      <w:r>
+        <w:rPr>
+          <w:rFonts w:ascii="Arial" w:hAnsi="Arial"/>
+          <w:bCs/>
+        </w:rPr>
+        <w:t>la</w:t>
+      </w:r>
+      <w:r>
+        <w:rPr>
+          <w:rFonts w:ascii="Arial" w:hAnsi="Arial"/>
+          <w:bCs/>
+        </w:rPr>
+        <w:t xml:space="preserve"> vot</w:t>
+      </w:r>
+      <w:r>
+        <w:rPr>
+          <w:rFonts w:ascii="Arial" w:hAnsi="Arial"/>
+          <w:bCs/>
+        </w:rPr>
+        <w:t>azione</w:t>
+      </w:r>
+      <w:r>
+        <w:rPr>
+          <w:rFonts w:ascii="Arial" w:hAnsi="Arial"/>
+          <w:bCs/>
+        </w:rPr>
+        <w:t xml:space="preserve"> delle stesse.</w:t>
+      </w:r>
+    </w:p>
+    <w:p>
+      <w:pPr>
+        <w:jc w:val="both"/>
+        <w:rPr>
+          <w:rFonts w:ascii="Arial" w:hAnsi="Arial"/>
+          <w:bCs/>
+        </w:rPr>
+      </w:pPr>
+    </w:p>
+    <w:p>
+      <w:pPr>
+        <w:widowControl w:val="0"/>
+        <w:numPr>
+          <w:ilvl w:val="0"/>
+          <w:numId w:val="58"/>
+        </w:numPr>
+        <w:suppressAutoHyphens/>
+        <w:spacing w:after="0" w:line="240" w:lineRule="auto"/>
+        <w:jc w:val="both"/>
+        <w:rPr>
+          <w:rFonts w:ascii="Arial" w:hAnsi="Arial"/>
+          <w:bCs/>
+        </w:rPr>
+      </w:pPr>
+      <w:r>
+        <w:rPr>
+          <w:rFonts w:ascii="Arial" w:hAnsi="Arial"/>
+          <w:b/>
+          <w:bCs/>
+        </w:rPr>
+        <w:t xml:space="preserve">NF_3 </w:t>
+      </w:r>
+      <w:r>
+        <w:rPr>
+          <w:rFonts w:ascii="Arial" w:hAnsi="Arial"/>
+          <w:b/>
+          <w:bCs/>
+        </w:rPr>
+        <w:t>Manutenibilità</w:t>
+      </w:r>
+      <w:r>
+        <w:rPr>
+          <w:rFonts w:ascii="Arial" w:hAnsi="Arial"/>
+          <w:bCs/>
+        </w:rPr>
+        <w:t xml:space="preserve">: Il </w:t>
+      </w:r>
+      <w:r>
+        <w:rPr>
+          <w:rFonts w:ascii="Arial" w:hAnsi="Arial"/>
+          <w:bCs/>
+        </w:rPr>
+        <w:t>sistema</w:t>
+      </w:r>
+      <w:r>
+        <w:rPr>
+          <w:rFonts w:ascii="Arial" w:hAnsi="Arial"/>
+          <w:bCs/>
+        </w:rPr>
+        <w:t xml:space="preserve"> sarà sviluppato modular</w:t>
+      </w:r>
+      <w:r>
+        <w:rPr>
+          <w:rFonts w:ascii="Arial" w:hAnsi="Arial"/>
+          <w:bCs/>
+        </w:rPr>
+        <w:t>mente</w:t>
+      </w:r>
+      <w:r>
+        <w:rPr>
+          <w:rFonts w:ascii="Arial" w:hAnsi="Arial"/>
+          <w:bCs/>
+        </w:rPr>
+        <w:t xml:space="preserve"> per facilitare futuri aggiornamenti e modifiche.</w:t>
+      </w:r>
+    </w:p>
+    <w:p>
+      <w:pPr>
+        <w:jc w:val="both"/>
+        <w:rPr>
+          <w:rFonts w:ascii="Arial" w:hAnsi="Arial"/>
+          <w:bCs/>
+        </w:rPr>
+      </w:pPr>
+    </w:p>
+    <w:p>
+      <w:pPr>
+        <w:widowControl w:val="0"/>
+        <w:numPr>
+          <w:ilvl w:val="0"/>
+          <w:numId w:val="58"/>
+        </w:numPr>
+        <w:suppressAutoHyphens/>
+        <w:spacing w:after="0" w:line="240" w:lineRule="auto"/>
+        <w:jc w:val="both"/>
+        <w:rPr>
+          <w:rFonts w:ascii="Arial" w:hAnsi="Arial"/>
+          <w:bCs/>
+        </w:rPr>
+      </w:pPr>
+      <w:r>
+        <w:rPr>
+          <w:rFonts w:ascii="Arial" w:hAnsi="Arial"/>
+          <w:b/>
+          <w:bCs/>
+        </w:rPr>
+        <w:t xml:space="preserve">NF_4 </w:t>
+      </w:r>
+      <w:r>
+        <w:rPr>
+          <w:rFonts w:ascii="Arial" w:hAnsi="Arial"/>
+          <w:b/>
+          <w:bCs/>
+        </w:rPr>
+        <w:t>Sicurezza</w:t>
+      </w:r>
+      <w:r>
+        <w:rPr>
+          <w:rFonts w:ascii="Arial" w:hAnsi="Arial"/>
+          <w:bCs/>
+        </w:rPr>
+        <w:t xml:space="preserve">: </w:t>
+      </w:r>
+      <w:r>
+        <w:rPr>
+          <w:rFonts w:ascii="Arial" w:hAnsi="Arial"/>
+          <w:bCs/>
+        </w:rPr>
+        <w:t>Le password degli utenti saranno archiviate in modo sicuro nel database utilizzando tecniche di crittografia avanzate per garantire la protezione dei dati sensibili. Verranno implementati meccanismi di validazione e sanitizzazione dei dati inseriti nei form per prevenire attacchi di tipo SQL Injection. Inoltre, saranno effettuati controlli rigorosi sugli accessi e sull’elaborazione dei contenuti delle pagine web per mitigare i rischi di vulnerabilità a Cross-Site Scripting (XSS). Queste misure garantiranno un alto livello di sicurezza per la piattaforma.</w:t>
+      </w:r>
+    </w:p>
+    <w:p>
+      <w:pPr>
+        <w:jc w:val="both"/>
+        <w:rPr>
+          <w:rFonts w:ascii="Arial" w:hAnsi="Arial"/>
+          <w:bCs/>
+        </w:rPr>
+      </w:pPr>
+    </w:p>
+    <w:p>
+      <w:pPr>
+        <w:widowControl w:val="0"/>
+        <w:numPr>
+          <w:ilvl w:val="0"/>
+          <w:numId w:val="58"/>
+        </w:numPr>
+        <w:suppressAutoHyphens/>
+        <w:spacing w:after="0" w:line="240" w:lineRule="auto"/>
+        <w:jc w:val="both"/>
+        <w:rPr>
+          <w:rFonts w:ascii="Arial" w:hAnsi="Arial"/>
+          <w:bCs/>
+        </w:rPr>
+      </w:pPr>
+      <w:r>
+        <w:rPr>
+          <w:rFonts w:ascii="Arial" w:hAnsi="Arial"/>
+          <w:b/>
+          <w:bCs/>
+        </w:rPr>
+        <w:t xml:space="preserve">NF_5 </w:t>
+      </w:r>
+      <w:r>
+        <w:rPr>
+          <w:rFonts w:ascii="Arial" w:hAnsi="Arial"/>
+          <w:b/>
+          <w:bCs/>
+        </w:rPr>
+        <w:t>Robustezza</w:t>
+      </w:r>
+      <w:r>
+        <w:rPr>
+          <w:rFonts w:ascii="Arial" w:hAnsi="Arial"/>
+          <w:bCs/>
+        </w:rPr>
+        <w:t>: Il sistema assicurerà che tutte le operazioni siano eseguite solo se rispettano tutte le precondizioni definite.</w:t>
+      </w:r>
+    </w:p>
+    <w:p>
+      <w:pPr>
+        <w:ind w:left="720"/>
+        <w:rPr>
+          <w:rFonts w:ascii="Arial" w:hAnsi="Arial"/>
+          <w:bCs/>
+        </w:rPr>
+      </w:pPr>
+    </w:p>
+    <w:p>
+      <w:pPr>
+        <w:jc w:val="both"/>
+        <w:rPr>
+          <w:rFonts w:cs="Arial"/>
+          <w:b/>
+          <w:bCs/>
+          <w:color w:val="FF0000"/>
+          <w:sz w:val="30"/>
+          <w:szCs w:val="30"/>
+        </w:rPr>
+      </w:pPr>
+      <w:r>
+        <w:rPr>
+          <w:rFonts w:cs="Arial"/>
+          <w:b/>
+          <w:bCs/>
+          <w:color w:val="FF0000"/>
+          <w:sz w:val="30"/>
+          <w:szCs w:val="30"/>
+        </w:rPr>
+        <w:t>----------------------</w:t>
+      </w:r>
+    </w:p>
+    <w:p>
+      <w:pPr>
+        <w:jc w:val="both"/>
+        <w:rPr>
+          <w:rFonts w:cs="Arial"/>
+          <w:b/>
+          <w:bCs/>
         </w:rPr>
       </w:pPr>
       <w:r>
@@ -3996,7 +5918,6 @@
           <w:b/>
           <w:bCs/>
         </w:rPr>
-        <w:lastRenderedPageBreak/>
         <w:t>FR3</w:t>
       </w:r>
       <w:r>
@@ -4407,7 +6328,19 @@
         <w:rPr>
           <w:rFonts w:cs="Arial"/>
         </w:rPr>
-        <w:t xml:space="preserve"> Il sistema deve permettere agli utenti registrati di segnalare recensioni considerae inopportune</w:t>
+        <w:t xml:space="preserve"> Il sistema deve permettere agli utenti registrati di segnalare recensioni considera</w:t>
+      </w:r>
+      <w:r>
+        <w:rPr>
+          <w:rFonts w:cs="Arial"/>
+        </w:rPr>
+        <w:t>r</w:t>
+      </w:r>
+      <w:r>
+        <w:rPr>
+          <w:rFonts w:cs="Arial"/>
+        </w:rPr>
+        <w:t>e inopportune</w:t>
       </w:r>
     </w:p>
     <w:p>
@@ -4603,6 +6536,7 @@
           <w:b/>
           <w:bCs/>
         </w:rPr>
+        <w:lastRenderedPageBreak/>
         <w:t>FR1</w:t>
       </w:r>
       <w:r>
@@ -4782,7 +6716,6 @@
           <w:b/>
           <w:bCs/>
         </w:rPr>
-        <w:lastRenderedPageBreak/>
         <w:t>NFR1</w:t>
       </w:r>
       <w:r>
@@ -5269,6 +7202,7 @@
           <w:b/>
           <w:bCs/>
         </w:rPr>
+        <w:lastRenderedPageBreak/>
         <w:t>NFR11</w:t>
       </w:r>
       <w:r>
@@ -5430,7 +7364,6 @@
           <w:b/>
           <w:bCs/>
         </w:rPr>
-        <w:lastRenderedPageBreak/>
         <w:t>Descrizione</w:t>
       </w:r>
       <w:r>
@@ -5665,7 +7598,14 @@
         <w:rPr>
           <w:rFonts w:cs="Arial"/>
         </w:rPr>
-        <w:t>: Un moderatore accede all'area di moderazione per verificare il contenuto delle recensioni segnalate o visualizzare quelle recentemente pubblicate. Il moderatore ha la possibilità di rimuovere recensioni che violano le linee guida della community e di avvisare o sospendere l'account dell’utente responsabile, qualora necessario.</w:t>
+        <w:t xml:space="preserve">: Un moderatore accede all'area di moderazione per verificare il contenuto delle recensioni segnalate o visualizzare quelle recentemente pubblicate. Il moderatore </w:t>
+      </w:r>
+      <w:r>
+        <w:rPr>
+          <w:rFonts w:cs="Arial"/>
+        </w:rPr>
+        <w:lastRenderedPageBreak/>
+        <w:t>ha la possibilità di rimuovere recensioni che violano le linee guida della community e di avvisare o sospendere l'account dell’utente responsabile, qualora necessario.</w:t>
       </w:r>
     </w:p>
     <w:p>
@@ -5808,7 +7748,6 @@
           <w:b/>
           <w:bCs/>
         </w:rPr>
-        <w:lastRenderedPageBreak/>
         <w:t>2.3.2 - Use Case Model</w:t>
       </w:r>
     </w:p>
@@ -5905,7 +7844,7 @@
     </w:p>
     <w:tbl>
       <w:tblPr>
-        <w:tblStyle w:val="TableGrid"/>
+        <w:tblStyle w:val="Grigliatabella"/>
         <w:tblW w:w="0" w:type="auto"/>
         <w:tblLook w:val="04A0" w:firstRow="1" w:lastRow="0" w:firstColumn="1" w:lastColumn="0" w:noHBand="0" w:noVBand="1"/>
       </w:tblPr>
@@ -6148,7 +8087,14 @@
               <w:rPr>
                 <w:rFonts w:cs="Arial"/>
               </w:rPr>
-              <w:t xml:space="preserve"> e in caso l’account abbia ricevuto un Warning oppure sia Limitato un alert notificherà l’utente della cosa</w:t>
+              <w:t xml:space="preserve"> e in caso l’account abbia ricevuto un Warning oppure </w:t>
+            </w:r>
+            <w:r>
+              <w:rPr>
+                <w:rFonts w:cs="Arial"/>
+              </w:rPr>
+              <w:lastRenderedPageBreak/>
+              <w:t>sia Limitato un alert notificherà l’utente della cosa</w:t>
             </w:r>
           </w:p>
         </w:tc>
@@ -6169,6 +8115,7 @@
               <w:rPr>
                 <w:rFonts w:cs="Arial"/>
               </w:rPr>
+              <w:lastRenderedPageBreak/>
               <w:t>Exit conditions</w:t>
             </w:r>
           </w:p>
@@ -6290,7 +8237,7 @@
     </w:p>
     <w:tbl>
       <w:tblPr>
-        <w:tblStyle w:val="TableGrid"/>
+        <w:tblStyle w:val="Grigliatabella"/>
         <w:tblW w:w="0" w:type="auto"/>
         <w:tblLook w:val="04A0" w:firstRow="1" w:lastRow="0" w:firstColumn="1" w:lastColumn="0" w:noHBand="0" w:noVBand="1"/>
       </w:tblPr>
@@ -6487,7 +8434,6 @@
               <w:rPr>
                 <w:rFonts w:cs="Arial"/>
               </w:rPr>
-              <w:lastRenderedPageBreak/>
               <w:t xml:space="preserve">3. Il sistema mostra la pagina contenente il form di registrazione, composto dai campi: </w:t>
             </w:r>
             <w:r>
@@ -6627,7 +8573,6 @@
               <w:rPr>
                 <w:rFonts w:cs="Arial"/>
               </w:rPr>
-              <w:lastRenderedPageBreak/>
               <w:t>Exit conditions</w:t>
             </w:r>
           </w:p>
@@ -6749,7 +8694,7 @@
     </w:p>
     <w:tbl>
       <w:tblPr>
-        <w:tblStyle w:val="TableGrid"/>
+        <w:tblStyle w:val="Grigliatabella"/>
         <w:tblW w:w="0" w:type="auto"/>
         <w:tblLook w:val="04A0" w:firstRow="1" w:lastRow="0" w:firstColumn="1" w:lastColumn="0" w:noHBand="0" w:noVBand="1"/>
       </w:tblPr>
@@ -7079,7 +9024,7 @@
     </w:p>
     <w:tbl>
       <w:tblPr>
-        <w:tblStyle w:val="TableGrid"/>
+        <w:tblStyle w:val="Grigliatabella"/>
         <w:tblW w:w="0" w:type="auto"/>
         <w:tblLook w:val="04A0" w:firstRow="1" w:lastRow="0" w:firstColumn="1" w:lastColumn="0" w:noHBand="0" w:noVBand="1"/>
       </w:tblPr>
@@ -7143,6 +9088,7 @@
               <w:rPr>
                 <w:rFonts w:cs="Arial"/>
               </w:rPr>
+              <w:lastRenderedPageBreak/>
               <w:t>Utenti Partecipanti</w:t>
             </w:r>
           </w:p>
@@ -7371,7 +9317,7 @@
     </w:p>
     <w:tbl>
       <w:tblPr>
-        <w:tblStyle w:val="TableGrid"/>
+        <w:tblStyle w:val="Grigliatabella"/>
         <w:tblW w:w="0" w:type="auto"/>
         <w:tblLook w:val="04A0" w:firstRow="1" w:lastRow="0" w:firstColumn="1" w:lastColumn="0" w:noHBand="0" w:noVBand="1"/>
       </w:tblPr>
@@ -7487,7 +9433,6 @@
               <w:rPr>
                 <w:rFonts w:cs="Arial"/>
               </w:rPr>
-              <w:lastRenderedPageBreak/>
               <w:t>Entry conditions</w:t>
             </w:r>
           </w:p>
@@ -7722,8 +9667,9 @@
         <w:rPr>
           <w:noProof/>
         </w:rPr>
+        <w:lastRenderedPageBreak/>
         <w:drawing>
-          <wp:inline distT="0" distB="0" distL="0" distR="0" wp14:anchorId="3CCA8A8E" wp14:editId="3C97F31C">
+          <wp:inline distT="0" distB="0" distL="0" distR="0" wp14:anchorId="3CCA8A8E" wp14:editId="161E4517">
             <wp:extent cx="6120130" cy="2951480"/>
             <wp:effectExtent l="0" t="0" r="0" b="1270"/>
             <wp:docPr id="1095773659" name="Picture 2"/>
@@ -7843,7 +9789,7 @@
     </w:p>
     <w:tbl>
       <w:tblPr>
-        <w:tblStyle w:val="TableGrid"/>
+        <w:tblStyle w:val="Grigliatabella"/>
         <w:tblW w:w="0" w:type="auto"/>
         <w:tblLook w:val="04A0" w:firstRow="1" w:lastRow="0" w:firstColumn="1" w:lastColumn="0" w:noHBand="0" w:noVBand="1"/>
       </w:tblPr>
@@ -8207,7 +10153,7 @@
     </w:p>
     <w:tbl>
       <w:tblPr>
-        <w:tblStyle w:val="TableGrid"/>
+        <w:tblStyle w:val="Grigliatabella"/>
         <w:tblW w:w="0" w:type="auto"/>
         <w:tblLook w:val="04A0" w:firstRow="1" w:lastRow="0" w:firstColumn="1" w:lastColumn="0" w:noHBand="0" w:noVBand="1"/>
       </w:tblPr>
@@ -8362,6 +10308,7 @@
               <w:rPr>
                 <w:rFonts w:cs="Arial"/>
               </w:rPr>
+              <w:lastRenderedPageBreak/>
               <w:t>Flow degli eventi</w:t>
             </w:r>
           </w:p>
@@ -8596,7 +10543,7 @@
     </w:p>
     <w:tbl>
       <w:tblPr>
-        <w:tblStyle w:val="TableGrid"/>
+        <w:tblStyle w:val="Grigliatabella"/>
         <w:tblW w:w="0" w:type="auto"/>
         <w:tblLook w:val="04A0" w:firstRow="1" w:lastRow="0" w:firstColumn="1" w:lastColumn="0" w:noHBand="0" w:noVBand="1"/>
       </w:tblPr>
@@ -8812,7 +10759,6 @@
               <w:rPr>
                 <w:rFonts w:cs="Arial"/>
               </w:rPr>
-              <w:lastRenderedPageBreak/>
               <w:t>2.</w:t>
             </w:r>
             <w:r>
@@ -8846,7 +10792,6 @@
               <w:rPr>
                 <w:rFonts w:cs="Arial"/>
               </w:rPr>
-              <w:lastRenderedPageBreak/>
               <w:t>Exit conditions</w:t>
             </w:r>
           </w:p>
@@ -8976,7 +10921,7 @@
     </w:p>
     <w:tbl>
       <w:tblPr>
-        <w:tblStyle w:val="TableGrid"/>
+        <w:tblStyle w:val="Grigliatabella"/>
         <w:tblW w:w="0" w:type="auto"/>
         <w:tblLook w:val="04A0" w:firstRow="1" w:lastRow="0" w:firstColumn="1" w:lastColumn="0" w:noHBand="0" w:noVBand="1"/>
       </w:tblPr>
@@ -9330,7 +11275,7 @@
     </w:p>
     <w:tbl>
       <w:tblPr>
-        <w:tblStyle w:val="TableGrid"/>
+        <w:tblStyle w:val="Grigliatabella"/>
         <w:tblW w:w="0" w:type="auto"/>
         <w:tblLook w:val="04A0" w:firstRow="1" w:lastRow="0" w:firstColumn="1" w:lastColumn="0" w:noHBand="0" w:noVBand="1"/>
       </w:tblPr>
@@ -9354,6 +11299,7 @@
               <w:rPr>
                 <w:rFonts w:cs="Arial"/>
               </w:rPr>
+              <w:lastRenderedPageBreak/>
               <w:t>Name</w:t>
             </w:r>
           </w:p>
@@ -9726,7 +11672,7 @@
     </w:p>
     <w:tbl>
       <w:tblPr>
-        <w:tblStyle w:val="TableGrid"/>
+        <w:tblStyle w:val="Grigliatabella"/>
         <w:tblW w:w="0" w:type="auto"/>
         <w:tblLook w:val="04A0" w:firstRow="1" w:lastRow="0" w:firstColumn="1" w:lastColumn="0" w:noHBand="0" w:noVBand="1"/>
       </w:tblPr>
@@ -10100,7 +12046,7 @@
     </w:p>
     <w:tbl>
       <w:tblPr>
-        <w:tblStyle w:val="TableGrid"/>
+        <w:tblStyle w:val="Grigliatabella"/>
         <w:tblW w:w="0" w:type="auto"/>
         <w:tblLook w:val="04A0" w:firstRow="1" w:lastRow="0" w:firstColumn="1" w:lastColumn="0" w:noHBand="0" w:noVBand="1"/>
       </w:tblPr>
@@ -10317,6 +12263,7 @@
               <w:rPr>
                 <w:rFonts w:cs="Arial"/>
               </w:rPr>
+              <w:lastRenderedPageBreak/>
               <w:t>3.</w:t>
             </w:r>
             <w:r>
@@ -10344,6 +12291,7 @@
               <w:rPr>
                 <w:rFonts w:cs="Arial"/>
               </w:rPr>
+              <w:lastRenderedPageBreak/>
               <w:t>Exit conditions</w:t>
             </w:r>
           </w:p>
@@ -10495,7 +12443,7 @@
     </w:p>
     <w:tbl>
       <w:tblPr>
-        <w:tblStyle w:val="TableGrid"/>
+        <w:tblStyle w:val="Grigliatabella"/>
         <w:tblW w:w="0" w:type="auto"/>
         <w:tblLook w:val="04A0" w:firstRow="1" w:lastRow="0" w:firstColumn="1" w:lastColumn="0" w:noHBand="0" w:noVBand="1"/>
       </w:tblPr>
@@ -10749,7 +12697,6 @@
               <w:rPr>
                 <w:rFonts w:cs="Arial"/>
               </w:rPr>
-              <w:lastRenderedPageBreak/>
               <w:t>4. Il sistema elimina la recensione</w:t>
             </w:r>
           </w:p>
@@ -10771,7 +12718,6 @@
               <w:rPr>
                 <w:rFonts w:cs="Arial"/>
               </w:rPr>
-              <w:lastRenderedPageBreak/>
               <w:t>Exit conditions</w:t>
             </w:r>
           </w:p>
@@ -10963,7 +12909,7 @@
     </w:p>
     <w:tbl>
       <w:tblPr>
-        <w:tblStyle w:val="TableGrid"/>
+        <w:tblStyle w:val="Grigliatabella"/>
         <w:tblW w:w="0" w:type="auto"/>
         <w:tblLook w:val="04A0" w:firstRow="1" w:lastRow="0" w:firstColumn="1" w:lastColumn="0" w:noHBand="0" w:noVBand="1"/>
       </w:tblPr>
@@ -11422,7 +13368,7 @@
     </w:p>
     <w:tbl>
       <w:tblPr>
-        <w:tblStyle w:val="TableGrid"/>
+        <w:tblStyle w:val="Grigliatabella"/>
         <w:tblW w:w="0" w:type="auto"/>
         <w:tblLook w:val="04A0" w:firstRow="1" w:lastRow="0" w:firstColumn="1" w:lastColumn="0" w:noHBand="0" w:noVBand="1"/>
       </w:tblPr>
@@ -11504,6 +13450,7 @@
               <w:rPr>
                 <w:rFonts w:cs="Arial"/>
               </w:rPr>
+              <w:lastRenderedPageBreak/>
               <w:t>Utenti Partecipanti</w:t>
             </w:r>
           </w:p>
@@ -11754,9 +13701,8 @@
         <w:rPr>
           <w:noProof/>
         </w:rPr>
-        <w:lastRenderedPageBreak/>
         <w:drawing>
-          <wp:inline distT="0" distB="0" distL="0" distR="0" wp14:anchorId="1697DD8C" wp14:editId="3D3CB1B2">
+          <wp:inline distT="0" distB="0" distL="0" distR="0" wp14:anchorId="1697DD8C" wp14:editId="3750140F">
             <wp:extent cx="6120130" cy="2623185"/>
             <wp:effectExtent l="0" t="0" r="0" b="5715"/>
             <wp:docPr id="1741588286" name="Picture 3"/>
@@ -11860,7 +13806,7 @@
     </w:p>
     <w:tbl>
       <w:tblPr>
-        <w:tblStyle w:val="TableGrid"/>
+        <w:tblStyle w:val="Grigliatabella"/>
         <w:tblW w:w="0" w:type="auto"/>
         <w:tblLook w:val="04A0" w:firstRow="1" w:lastRow="0" w:firstColumn="1" w:lastColumn="0" w:noHBand="0" w:noVBand="1"/>
       </w:tblPr>
@@ -12235,7 +14181,7 @@
     </w:p>
     <w:tbl>
       <w:tblPr>
-        <w:tblStyle w:val="TableGrid"/>
+        <w:tblStyle w:val="Grigliatabella"/>
         <w:tblW w:w="0" w:type="auto"/>
         <w:tblLook w:val="04A0" w:firstRow="1" w:lastRow="0" w:firstColumn="1" w:lastColumn="0" w:noHBand="0" w:noVBand="1"/>
       </w:tblPr>
@@ -12445,7 +14391,6 @@
               <w:rPr>
                 <w:rFonts w:cs="Arial"/>
               </w:rPr>
-              <w:lastRenderedPageBreak/>
               <w:t>2.</w:t>
             </w:r>
             <w:r>
@@ -12504,7 +14449,6 @@
               <w:rPr>
                 <w:rFonts w:cs="Arial"/>
               </w:rPr>
-              <w:lastRenderedPageBreak/>
               <w:t>Exit conditions</w:t>
             </w:r>
           </w:p>
@@ -12632,7 +14576,7 @@
     </w:p>
     <w:tbl>
       <w:tblPr>
-        <w:tblStyle w:val="TableGrid"/>
+        <w:tblStyle w:val="Grigliatabella"/>
         <w:tblW w:w="0" w:type="auto"/>
         <w:tblLook w:val="04A0" w:firstRow="1" w:lastRow="0" w:firstColumn="1" w:lastColumn="0" w:noHBand="0" w:noVBand="1"/>
       </w:tblPr>
@@ -12817,31 +14761,7 @@
               <w:rPr>
                 <w:rFonts w:cs="Arial"/>
               </w:rPr>
-              <w:t>valuta la recensione e decide di rimuover</w:t>
-            </w:r>
-            <w:r>
-              <w:rPr>
-                <w:rFonts w:cs="Arial"/>
-              </w:rPr>
-              <w:t>la</w:t>
-            </w:r>
-            <w:r>
-              <w:rPr>
-                <w:rFonts w:cs="Arial"/>
-              </w:rPr>
-              <w:t xml:space="preserve"> poichè essa</w:t>
-            </w:r>
-            <w:r>
-              <w:rPr>
-                <w:rFonts w:cs="Arial"/>
-              </w:rPr>
-              <w:t xml:space="preserve"> non</w:t>
-            </w:r>
-            <w:r>
-              <w:rPr>
-                <w:rFonts w:cs="Arial"/>
-              </w:rPr>
-              <w:t xml:space="preserve"> rispetta le linee guida della piattaforma</w:t>
+              <w:t>valuta la recensione e decide di rimuoverla poichè essa non rispetta le linee guida della piattaforma</w:t>
             </w:r>
             <w:r>
               <w:rPr>
@@ -12872,19 +14792,7 @@
               <w:rPr>
                 <w:rFonts w:cs="Arial"/>
               </w:rPr>
-              <w:t>Viene premuto il pulsante “</w:t>
-            </w:r>
-            <w:r>
-              <w:rPr>
-                <w:rFonts w:cs="Arial"/>
-              </w:rPr>
-              <w:t>Elimina</w:t>
-            </w:r>
-            <w:r>
-              <w:rPr>
-                <w:rFonts w:cs="Arial"/>
-              </w:rPr>
-              <w:t xml:space="preserve">” </w:t>
+              <w:t xml:space="preserve">Viene premuto il pulsante “Elimina” </w:t>
             </w:r>
           </w:p>
           <w:p>
@@ -12921,13 +14829,7 @@
               <w:rPr>
                 <w:rFonts w:cs="Arial"/>
               </w:rPr>
-              <w:t xml:space="preserve"> </w:t>
-            </w:r>
-            <w:r>
-              <w:rPr>
-                <w:rFonts w:cs="Arial"/>
-              </w:rPr>
-              <w:t>Se il contatore di warning aggiornato risulta maggiore o uguale di 3 allora il profilo dell’utente viene Limitato.</w:t>
+              <w:t xml:space="preserve"> Se il contatore di warning aggiornato risulta maggiore o uguale di 3 allora il profilo dell’utente viene Limitato.</w:t>
             </w:r>
           </w:p>
         </w:tc>
@@ -13114,7 +15016,6 @@
           <w:b/>
           <w:bCs/>
         </w:rPr>
-        <w:lastRenderedPageBreak/>
         <w:t>UC</w:t>
       </w:r>
       <w:r>
@@ -13155,7 +15056,7 @@
     </w:p>
     <w:tbl>
       <w:tblPr>
-        <w:tblStyle w:val="TableGrid"/>
+        <w:tblStyle w:val="Grigliatabella"/>
         <w:tblW w:w="0" w:type="auto"/>
         <w:tblLook w:val="04A0" w:firstRow="1" w:lastRow="0" w:firstColumn="1" w:lastColumn="0" w:noHBand="0" w:noVBand="1"/>
       </w:tblPr>
@@ -13637,7 +15538,7 @@
     </w:p>
     <w:tbl>
       <w:tblPr>
-        <w:tblStyle w:val="TableGrid"/>
+        <w:tblStyle w:val="Grigliatabella"/>
         <w:tblW w:w="0" w:type="auto"/>
         <w:tblLook w:val="04A0" w:firstRow="1" w:lastRow="0" w:firstColumn="1" w:lastColumn="0" w:noHBand="0" w:noVBand="1"/>
       </w:tblPr>
@@ -13917,6 +15818,7 @@
               <w:rPr>
                 <w:rFonts w:cs="Arial"/>
               </w:rPr>
+              <w:lastRenderedPageBreak/>
               <w:t>Exit conditions</w:t>
             </w:r>
           </w:p>
@@ -14076,7 +15978,7 @@
     </w:p>
     <w:tbl>
       <w:tblPr>
-        <w:tblStyle w:val="TableGrid"/>
+        <w:tblStyle w:val="Grigliatabella"/>
         <w:tblW w:w="0" w:type="auto"/>
         <w:tblLook w:val="04A0" w:firstRow="1" w:lastRow="0" w:firstColumn="1" w:lastColumn="0" w:noHBand="0" w:noVBand="1"/>
       </w:tblPr>
@@ -14280,7 +16182,6 @@
               <w:rPr>
                 <w:rFonts w:cs="Arial"/>
               </w:rPr>
-              <w:lastRenderedPageBreak/>
               <w:t>2.</w:t>
             </w:r>
             <w:r>
@@ -14384,7 +16285,6 @@
               <w:rPr>
                 <w:rFonts w:cs="Arial"/>
               </w:rPr>
-              <w:lastRenderedPageBreak/>
               <w:t>Exit conditions</w:t>
             </w:r>
           </w:p>
@@ -14544,7 +16444,7 @@
     </w:p>
     <w:tbl>
       <w:tblPr>
-        <w:tblStyle w:val="TableGrid"/>
+        <w:tblStyle w:val="Grigliatabella"/>
         <w:tblW w:w="0" w:type="auto"/>
         <w:tblLook w:val="04A0" w:firstRow="1" w:lastRow="0" w:firstColumn="1" w:lastColumn="0" w:noHBand="0" w:noVBand="1"/>
       </w:tblPr>
@@ -16416,7 +18316,7 @@
           <w:noProof/>
         </w:rPr>
         <w:drawing>
-          <wp:inline distT="0" distB="0" distL="0" distR="0" wp14:anchorId="576BF213" wp14:editId="044DED5E">
+          <wp:inline distT="0" distB="0" distL="0" distR="0" wp14:anchorId="576BF213" wp14:editId="03C1A7D4">
             <wp:extent cx="6120130" cy="1624965"/>
             <wp:effectExtent l="0" t="0" r="0" b="0"/>
             <wp:docPr id="995450447" name="Picture 2"/>
@@ -18186,7 +20086,7 @@
 </file>
 
 <file path=word/numbering.xml><?xml version="1.0" encoding="utf-8"?>
-<w:numbering xmlns:wpc="http://schemas.microsoft.com/office/word/2010/wordprocessingCanvas" xmlns:cx="http://schemas.microsoft.com/office/drawing/2014/chartex" xmlns:cx1="http://schemas.microsoft.com/office/drawing/2015/9/8/chartex" xmlns:cx2="http://schemas.microsoft.com/office/drawing/2015/10/21/chartex" xmlns:cx3="http://schemas.microsoft.com/office/drawing/2016/5/9/chartex" xmlns:cx4="http://schemas.microsoft.com/office/drawing/2016/5/10/chartex" xmlns:cx5="http://schemas.microsoft.com/office/drawing/2016/5/11/chartex" xmlns:cx6="http://schemas.microsoft.com/office/drawing/2016/5/12/chartex" xmlns:cx7="http://schemas.microsoft.com/office/drawing/2016/5/13/chartex" xmlns:cx8="http://schemas.microsoft.com/office/drawing/2016/5/14/chartex" xmlns:mc="http://schemas.openxmlformats.org/markup-compatibility/2006" xmlns:aink="http://schemas.microsoft.com/office/drawing/2016/ink" xmlns:am3d="http://schemas.microsoft.com/office/drawing/2017/model3d" xmlns:o="urn:schemas-microsoft-com:office:office" xmlns:oel="http://schemas.microsoft.com/office/2019/extlst" xmlns:r="http://schemas.openxmlformats.org/officeDocument/2006/relationships" xmlns:m="http://schemas.openxmlformats.org/officeDocument/2006/math" xmlns:v="urn:schemas-microsoft-com:vml" xmlns:wp14="http://schemas.microsoft.com/office/word/2010/wordprocessingDrawing" xmlns:wp="http://schemas.openxmlformats.org/drawingml/2006/wordprocessingDrawing" xmlns:w10="urn:schemas-microsoft-com:office:word" xmlns:w="http://schemas.openxmlformats.org/wordprocessingml/2006/main" xmlns:w14="http://schemas.microsoft.com/office/word/2010/wordml" xmlns:w15="http://schemas.microsoft.com/office/word/2012/wordml" xmlns:w16cex="http://schemas.microsoft.com/office/word/2018/wordml/cex" xmlns:w16cid="http://schemas.microsoft.com/office/word/2016/wordml/cid" xmlns:w16="http://schemas.microsoft.com/office/word/2018/wordml" xmlns:w16du="http://schemas.microsoft.com/office/word/2023/wordml/word16du" xmlns:w16sdtdh="http://schemas.microsoft.com/office/word/2020/wordml/sdtdatahash" xmlns:w16sdtfl="http://schemas.microsoft.com/office/word/2024/wordml/sdtformatlock" xmlns:w16se="http://schemas.microsoft.com/office/word/2015/wordml/symex" xmlns:wpg="http://schemas.microsoft.com/office/word/2010/wordprocessingGroup" xmlns:wpi="http://schemas.microsoft.com/office/word/2010/wordprocessingInk" xmlns:wne="http://schemas.microsoft.com/office/word/2006/wordml" xmlns:wps="http://schemas.microsoft.com/office/word/2010/wordprocessingShape" mc:Ignorable="w14 w15 w16se w16cid w16 w16cex w16sdtdh w16sdtfl w16du wp14">
+<w:numbering xmlns:wpc="http://schemas.microsoft.com/office/word/2010/wordprocessingCanvas" xmlns:cx="http://schemas.microsoft.com/office/drawing/2014/chartex" xmlns:cx1="http://schemas.microsoft.com/office/drawing/2015/9/8/chartex" xmlns:cx2="http://schemas.microsoft.com/office/drawing/2015/10/21/chartex" xmlns:cx3="http://schemas.microsoft.com/office/drawing/2016/5/9/chartex" xmlns:cx4="http://schemas.microsoft.com/office/drawing/2016/5/10/chartex" xmlns:cx5="http://schemas.microsoft.com/office/drawing/2016/5/11/chartex" xmlns:cx6="http://schemas.microsoft.com/office/drawing/2016/5/12/chartex" xmlns:cx7="http://schemas.microsoft.com/office/drawing/2016/5/13/chartex" xmlns:cx8="http://schemas.microsoft.com/office/drawing/2016/5/14/chartex" xmlns:mc="http://schemas.openxmlformats.org/markup-compatibility/2006" xmlns:aink="http://schemas.microsoft.com/office/drawing/2016/ink" xmlns:am3d="http://schemas.microsoft.com/office/drawing/2017/model3d" xmlns:o="urn:schemas-microsoft-com:office:office" xmlns:oel="http://schemas.microsoft.com/office/2019/extlst" xmlns:r="http://schemas.openxmlformats.org/officeDocument/2006/relationships" xmlns:m="http://schemas.openxmlformats.org/officeDocument/2006/math" xmlns:v="urn:schemas-microsoft-com:vml" xmlns:wp14="http://schemas.microsoft.com/office/word/2010/wordprocessingDrawing" xmlns:wp="http://schemas.openxmlformats.org/drawingml/2006/wordprocessingDrawing" xmlns:w10="urn:schemas-microsoft-com:office:word" xmlns:w="http://schemas.openxmlformats.org/wordprocessingml/2006/main" xmlns:w14="http://schemas.microsoft.com/office/word/2010/wordml" xmlns:w15="http://schemas.microsoft.com/office/word/2012/wordml" xmlns:w16cex="http://schemas.microsoft.com/office/word/2018/wordml/cex" xmlns:w16cid="http://schemas.microsoft.com/office/word/2016/wordml/cid" xmlns:w16="http://schemas.microsoft.com/office/word/2018/wordml" xmlns:w16du="http://schemas.microsoft.com/office/word/2023/wordml/word16du" xmlns:w16sdtdh="http://schemas.microsoft.com/office/word/2020/wordml/sdtdatahash" xmlns:w16se="http://schemas.microsoft.com/office/word/2015/wordml/symex" xmlns:wpg="http://schemas.microsoft.com/office/word/2010/wordprocessingGroup" xmlns:wpi="http://schemas.microsoft.com/office/word/2010/wordprocessingInk" xmlns:wne="http://schemas.microsoft.com/office/word/2006/wordml" xmlns:wps="http://schemas.microsoft.com/office/word/2010/wordprocessingShape" mc:Ignorable="w14 w15 w16se w16cid w16 w16cex w16sdtdh w16du wp14">
   <w:abstractNum w:abstractNumId="0" w15:restartNumberingAfterBreak="0">
     <w:nsid w:val="02FA7182"/>
     <w:multiLevelType w:val="multilevel"/>
@@ -19731,6 +21631,119 @@
     </w:lvl>
   </w:abstractNum>
   <w:abstractNum w:abstractNumId="11" w15:restartNumberingAfterBreak="0">
+    <w:nsid w:val="1FD26F9D"/>
+    <w:multiLevelType w:val="hybridMultilevel"/>
+    <w:tmpl w:val="CD92F086"/>
+    <w:lvl w:ilvl="0" w:tplc="04100001">
+      <w:start w:val="1"/>
+      <w:numFmt w:val="bullet"/>
+      <w:lvlText w:val=""/>
+      <w:lvlJc w:val="left"/>
+      <w:pPr>
+        <w:ind w:left="720" w:hanging="360"/>
+      </w:pPr>
+      <w:rPr>
+        <w:rFonts w:ascii="Symbol" w:hAnsi="Symbol" w:hint="default"/>
+      </w:rPr>
+    </w:lvl>
+    <w:lvl w:ilvl="1" w:tplc="04100003" w:tentative="1">
+      <w:start w:val="1"/>
+      <w:numFmt w:val="bullet"/>
+      <w:lvlText w:val="o"/>
+      <w:lvlJc w:val="left"/>
+      <w:pPr>
+        <w:ind w:left="1440" w:hanging="360"/>
+      </w:pPr>
+      <w:rPr>
+        <w:rFonts w:ascii="Courier New" w:hAnsi="Courier New" w:cs="Courier New" w:hint="default"/>
+      </w:rPr>
+    </w:lvl>
+    <w:lvl w:ilvl="2" w:tplc="04100005" w:tentative="1">
+      <w:start w:val="1"/>
+      <w:numFmt w:val="bullet"/>
+      <w:lvlText w:val=""/>
+      <w:lvlJc w:val="left"/>
+      <w:pPr>
+        <w:ind w:left="2160" w:hanging="360"/>
+      </w:pPr>
+      <w:rPr>
+        <w:rFonts w:ascii="Wingdings" w:hAnsi="Wingdings" w:hint="default"/>
+      </w:rPr>
+    </w:lvl>
+    <w:lvl w:ilvl="3" w:tplc="04100001" w:tentative="1">
+      <w:start w:val="1"/>
+      <w:numFmt w:val="bullet"/>
+      <w:lvlText w:val=""/>
+      <w:lvlJc w:val="left"/>
+      <w:pPr>
+        <w:ind w:left="2880" w:hanging="360"/>
+      </w:pPr>
+      <w:rPr>
+        <w:rFonts w:ascii="Symbol" w:hAnsi="Symbol" w:hint="default"/>
+      </w:rPr>
+    </w:lvl>
+    <w:lvl w:ilvl="4" w:tplc="04100003" w:tentative="1">
+      <w:start w:val="1"/>
+      <w:numFmt w:val="bullet"/>
+      <w:lvlText w:val="o"/>
+      <w:lvlJc w:val="left"/>
+      <w:pPr>
+        <w:ind w:left="3600" w:hanging="360"/>
+      </w:pPr>
+      <w:rPr>
+        <w:rFonts w:ascii="Courier New" w:hAnsi="Courier New" w:cs="Courier New" w:hint="default"/>
+      </w:rPr>
+    </w:lvl>
+    <w:lvl w:ilvl="5" w:tplc="04100005" w:tentative="1">
+      <w:start w:val="1"/>
+      <w:numFmt w:val="bullet"/>
+      <w:lvlText w:val=""/>
+      <w:lvlJc w:val="left"/>
+      <w:pPr>
+        <w:ind w:left="4320" w:hanging="360"/>
+      </w:pPr>
+      <w:rPr>
+        <w:rFonts w:ascii="Wingdings" w:hAnsi="Wingdings" w:hint="default"/>
+      </w:rPr>
+    </w:lvl>
+    <w:lvl w:ilvl="6" w:tplc="04100001" w:tentative="1">
+      <w:start w:val="1"/>
+      <w:numFmt w:val="bullet"/>
+      <w:lvlText w:val=""/>
+      <w:lvlJc w:val="left"/>
+      <w:pPr>
+        <w:ind w:left="5040" w:hanging="360"/>
+      </w:pPr>
+      <w:rPr>
+        <w:rFonts w:ascii="Symbol" w:hAnsi="Symbol" w:hint="default"/>
+      </w:rPr>
+    </w:lvl>
+    <w:lvl w:ilvl="7" w:tplc="04100003" w:tentative="1">
+      <w:start w:val="1"/>
+      <w:numFmt w:val="bullet"/>
+      <w:lvlText w:val="o"/>
+      <w:lvlJc w:val="left"/>
+      <w:pPr>
+        <w:ind w:left="5760" w:hanging="360"/>
+      </w:pPr>
+      <w:rPr>
+        <w:rFonts w:ascii="Courier New" w:hAnsi="Courier New" w:cs="Courier New" w:hint="default"/>
+      </w:rPr>
+    </w:lvl>
+    <w:lvl w:ilvl="8" w:tplc="04100005" w:tentative="1">
+      <w:start w:val="1"/>
+      <w:numFmt w:val="bullet"/>
+      <w:lvlText w:val=""/>
+      <w:lvlJc w:val="left"/>
+      <w:pPr>
+        <w:ind w:left="6480" w:hanging="360"/>
+      </w:pPr>
+      <w:rPr>
+        <w:rFonts w:ascii="Wingdings" w:hAnsi="Wingdings" w:hint="default"/>
+      </w:rPr>
+    </w:lvl>
+  </w:abstractNum>
+  <w:abstractNum w:abstractNumId="12" w15:restartNumberingAfterBreak="0">
     <w:nsid w:val="20D303A9"/>
     <w:multiLevelType w:val="multilevel"/>
     <w:tmpl w:val="47142DE0"/>
@@ -19879,7 +21892,7 @@
       </w:rPr>
     </w:lvl>
   </w:abstractNum>
-  <w:abstractNum w:abstractNumId="12" w15:restartNumberingAfterBreak="0">
+  <w:abstractNum w:abstractNumId="13" w15:restartNumberingAfterBreak="0">
     <w:nsid w:val="219F774A"/>
     <w:multiLevelType w:val="multilevel"/>
     <w:tmpl w:val="4EBE65BE"/>
@@ -20028,7 +22041,7 @@
       </w:rPr>
     </w:lvl>
   </w:abstractNum>
-  <w:abstractNum w:abstractNumId="13" w15:restartNumberingAfterBreak="0">
+  <w:abstractNum w:abstractNumId="14" w15:restartNumberingAfterBreak="0">
     <w:nsid w:val="228D41B4"/>
     <w:multiLevelType w:val="multilevel"/>
     <w:tmpl w:val="9E62B7BE"/>
@@ -20177,7 +22190,7 @@
       </w:rPr>
     </w:lvl>
   </w:abstractNum>
-  <w:abstractNum w:abstractNumId="14" w15:restartNumberingAfterBreak="0">
+  <w:abstractNum w:abstractNumId="15" w15:restartNumberingAfterBreak="0">
     <w:nsid w:val="22D04482"/>
     <w:multiLevelType w:val="multilevel"/>
     <w:tmpl w:val="BE80A400"/>
@@ -20326,7 +22339,7 @@
       </w:rPr>
     </w:lvl>
   </w:abstractNum>
-  <w:abstractNum w:abstractNumId="15" w15:restartNumberingAfterBreak="0">
+  <w:abstractNum w:abstractNumId="16" w15:restartNumberingAfterBreak="0">
     <w:nsid w:val="23A70480"/>
     <w:multiLevelType w:val="multilevel"/>
     <w:tmpl w:val="96F6EA1E"/>
@@ -20475,7 +22488,7 @@
       </w:rPr>
     </w:lvl>
   </w:abstractNum>
-  <w:abstractNum w:abstractNumId="16" w15:restartNumberingAfterBreak="0">
+  <w:abstractNum w:abstractNumId="17" w15:restartNumberingAfterBreak="0">
     <w:nsid w:val="278C4DFE"/>
     <w:multiLevelType w:val="multilevel"/>
     <w:tmpl w:val="A0CACD18"/>
@@ -20624,7 +22637,7 @@
       </w:rPr>
     </w:lvl>
   </w:abstractNum>
-  <w:abstractNum w:abstractNumId="17" w15:restartNumberingAfterBreak="0">
+  <w:abstractNum w:abstractNumId="18" w15:restartNumberingAfterBreak="0">
     <w:nsid w:val="27EF31B4"/>
     <w:multiLevelType w:val="multilevel"/>
     <w:tmpl w:val="2C4EF41C"/>
@@ -20773,7 +22786,7 @@
       </w:rPr>
     </w:lvl>
   </w:abstractNum>
-  <w:abstractNum w:abstractNumId="18" w15:restartNumberingAfterBreak="0">
+  <w:abstractNum w:abstractNumId="19" w15:restartNumberingAfterBreak="0">
     <w:nsid w:val="2ABE7650"/>
     <w:multiLevelType w:val="multilevel"/>
     <w:tmpl w:val="525AD704"/>
@@ -20922,7 +22935,7 @@
       </w:rPr>
     </w:lvl>
   </w:abstractNum>
-  <w:abstractNum w:abstractNumId="19" w15:restartNumberingAfterBreak="0">
+  <w:abstractNum w:abstractNumId="20" w15:restartNumberingAfterBreak="0">
     <w:nsid w:val="2B9D538C"/>
     <w:multiLevelType w:val="multilevel"/>
     <w:tmpl w:val="AF5CDDAA"/>
@@ -21071,7 +23084,7 @@
       </w:rPr>
     </w:lvl>
   </w:abstractNum>
-  <w:abstractNum w:abstractNumId="20" w15:restartNumberingAfterBreak="0">
+  <w:abstractNum w:abstractNumId="21" w15:restartNumberingAfterBreak="0">
     <w:nsid w:val="2C67171F"/>
     <w:multiLevelType w:val="multilevel"/>
     <w:tmpl w:val="5BD6ABD0"/>
@@ -21220,7 +23233,7 @@
       </w:rPr>
     </w:lvl>
   </w:abstractNum>
-  <w:abstractNum w:abstractNumId="21" w15:restartNumberingAfterBreak="0">
+  <w:abstractNum w:abstractNumId="22" w15:restartNumberingAfterBreak="0">
     <w:nsid w:val="2DB06298"/>
     <w:multiLevelType w:val="multilevel"/>
     <w:tmpl w:val="4B1CC4B8"/>
@@ -21369,7 +23382,7 @@
       </w:rPr>
     </w:lvl>
   </w:abstractNum>
-  <w:abstractNum w:abstractNumId="22" w15:restartNumberingAfterBreak="0">
+  <w:abstractNum w:abstractNumId="23" w15:restartNumberingAfterBreak="0">
     <w:nsid w:val="2FEA5616"/>
     <w:multiLevelType w:val="multilevel"/>
     <w:tmpl w:val="BB4021FA"/>
@@ -21518,7 +23531,7 @@
       </w:rPr>
     </w:lvl>
   </w:abstractNum>
-  <w:abstractNum w:abstractNumId="23" w15:restartNumberingAfterBreak="0">
+  <w:abstractNum w:abstractNumId="24" w15:restartNumberingAfterBreak="0">
     <w:nsid w:val="31594E43"/>
     <w:multiLevelType w:val="multilevel"/>
     <w:tmpl w:val="50009E4C"/>
@@ -21667,7 +23680,7 @@
       </w:rPr>
     </w:lvl>
   </w:abstractNum>
-  <w:abstractNum w:abstractNumId="24" w15:restartNumberingAfterBreak="0">
+  <w:abstractNum w:abstractNumId="25" w15:restartNumberingAfterBreak="0">
     <w:nsid w:val="32CF7284"/>
     <w:multiLevelType w:val="multilevel"/>
     <w:tmpl w:val="F42AB71C"/>
@@ -21816,7 +23829,7 @@
       </w:rPr>
     </w:lvl>
   </w:abstractNum>
-  <w:abstractNum w:abstractNumId="25" w15:restartNumberingAfterBreak="0">
+  <w:abstractNum w:abstractNumId="26" w15:restartNumberingAfterBreak="0">
     <w:nsid w:val="33AD2997"/>
     <w:multiLevelType w:val="multilevel"/>
     <w:tmpl w:val="9220383C"/>
@@ -21965,7 +23978,7 @@
       </w:rPr>
     </w:lvl>
   </w:abstractNum>
-  <w:abstractNum w:abstractNumId="26" w15:restartNumberingAfterBreak="0">
+  <w:abstractNum w:abstractNumId="27" w15:restartNumberingAfterBreak="0">
     <w:nsid w:val="34753034"/>
     <w:multiLevelType w:val="multilevel"/>
     <w:tmpl w:val="CD18C70A"/>
@@ -22114,7 +24127,7 @@
       </w:rPr>
     </w:lvl>
   </w:abstractNum>
-  <w:abstractNum w:abstractNumId="27" w15:restartNumberingAfterBreak="0">
+  <w:abstractNum w:abstractNumId="28" w15:restartNumberingAfterBreak="0">
     <w:nsid w:val="377A0C0B"/>
     <w:multiLevelType w:val="multilevel"/>
     <w:tmpl w:val="8A0A3F76"/>
@@ -22263,7 +24276,7 @@
       </w:rPr>
     </w:lvl>
   </w:abstractNum>
-  <w:abstractNum w:abstractNumId="28" w15:restartNumberingAfterBreak="0">
+  <w:abstractNum w:abstractNumId="29" w15:restartNumberingAfterBreak="0">
     <w:nsid w:val="38E73AC7"/>
     <w:multiLevelType w:val="multilevel"/>
     <w:tmpl w:val="59CA2F46"/>
@@ -22412,7 +24425,7 @@
       </w:rPr>
     </w:lvl>
   </w:abstractNum>
-  <w:abstractNum w:abstractNumId="29" w15:restartNumberingAfterBreak="0">
+  <w:abstractNum w:abstractNumId="30" w15:restartNumberingAfterBreak="0">
     <w:nsid w:val="39CF69D9"/>
     <w:multiLevelType w:val="multilevel"/>
     <w:tmpl w:val="0180046C"/>
@@ -22529,7 +24542,7 @@
       </w:pPr>
     </w:lvl>
   </w:abstractNum>
-  <w:abstractNum w:abstractNumId="30" w15:restartNumberingAfterBreak="0">
+  <w:abstractNum w:abstractNumId="31" w15:restartNumberingAfterBreak="0">
     <w:nsid w:val="3B544847"/>
     <w:multiLevelType w:val="multilevel"/>
     <w:tmpl w:val="22F6B85A"/>
@@ -22678,7 +24691,7 @@
       </w:rPr>
     </w:lvl>
   </w:abstractNum>
-  <w:abstractNum w:abstractNumId="31" w15:restartNumberingAfterBreak="0">
+  <w:abstractNum w:abstractNumId="32" w15:restartNumberingAfterBreak="0">
     <w:nsid w:val="43B670ED"/>
     <w:multiLevelType w:val="multilevel"/>
     <w:tmpl w:val="EAE6305C"/>
@@ -22827,7 +24840,7 @@
       </w:rPr>
     </w:lvl>
   </w:abstractNum>
-  <w:abstractNum w:abstractNumId="32" w15:restartNumberingAfterBreak="0">
+  <w:abstractNum w:abstractNumId="33" w15:restartNumberingAfterBreak="0">
     <w:nsid w:val="46A2755F"/>
     <w:multiLevelType w:val="multilevel"/>
     <w:tmpl w:val="04BCDED4"/>
@@ -22976,7 +24989,7 @@
       </w:rPr>
     </w:lvl>
   </w:abstractNum>
-  <w:abstractNum w:abstractNumId="33" w15:restartNumberingAfterBreak="0">
+  <w:abstractNum w:abstractNumId="34" w15:restartNumberingAfterBreak="0">
     <w:nsid w:val="48DD1339"/>
     <w:multiLevelType w:val="multilevel"/>
     <w:tmpl w:val="549C4898"/>
@@ -23125,7 +25138,7 @@
       </w:rPr>
     </w:lvl>
   </w:abstractNum>
-  <w:abstractNum w:abstractNumId="34" w15:restartNumberingAfterBreak="0">
+  <w:abstractNum w:abstractNumId="35" w15:restartNumberingAfterBreak="0">
     <w:nsid w:val="498F4378"/>
     <w:multiLevelType w:val="multilevel"/>
     <w:tmpl w:val="07C0C546"/>
@@ -23274,7 +25287,7 @@
       </w:rPr>
     </w:lvl>
   </w:abstractNum>
-  <w:abstractNum w:abstractNumId="35" w15:restartNumberingAfterBreak="0">
+  <w:abstractNum w:abstractNumId="36" w15:restartNumberingAfterBreak="0">
     <w:nsid w:val="49A03A0C"/>
     <w:multiLevelType w:val="multilevel"/>
     <w:tmpl w:val="20BAEA2A"/>
@@ -23423,7 +25436,7 @@
       </w:rPr>
     </w:lvl>
   </w:abstractNum>
-  <w:abstractNum w:abstractNumId="36" w15:restartNumberingAfterBreak="0">
+  <w:abstractNum w:abstractNumId="37" w15:restartNumberingAfterBreak="0">
     <w:nsid w:val="4B414E0F"/>
     <w:multiLevelType w:val="multilevel"/>
     <w:tmpl w:val="D652C348"/>
@@ -23572,7 +25585,7 @@
       </w:rPr>
     </w:lvl>
   </w:abstractNum>
-  <w:abstractNum w:abstractNumId="37" w15:restartNumberingAfterBreak="0">
+  <w:abstractNum w:abstractNumId="38" w15:restartNumberingAfterBreak="0">
     <w:nsid w:val="50004530"/>
     <w:multiLevelType w:val="multilevel"/>
     <w:tmpl w:val="1E285D88"/>
@@ -23685,7 +25698,7 @@
       </w:pPr>
     </w:lvl>
   </w:abstractNum>
-  <w:abstractNum w:abstractNumId="38" w15:restartNumberingAfterBreak="0">
+  <w:abstractNum w:abstractNumId="39" w15:restartNumberingAfterBreak="0">
     <w:nsid w:val="51561AD3"/>
     <w:multiLevelType w:val="multilevel"/>
     <w:tmpl w:val="9DD6B028"/>
@@ -23834,7 +25847,7 @@
       </w:rPr>
     </w:lvl>
   </w:abstractNum>
-  <w:abstractNum w:abstractNumId="39" w15:restartNumberingAfterBreak="0">
+  <w:abstractNum w:abstractNumId="40" w15:restartNumberingAfterBreak="0">
     <w:nsid w:val="51F2792E"/>
     <w:multiLevelType w:val="multilevel"/>
     <w:tmpl w:val="51AA5FEE"/>
@@ -23983,7 +25996,7 @@
       </w:rPr>
     </w:lvl>
   </w:abstractNum>
-  <w:abstractNum w:abstractNumId="40" w15:restartNumberingAfterBreak="0">
+  <w:abstractNum w:abstractNumId="41" w15:restartNumberingAfterBreak="0">
     <w:nsid w:val="52C47217"/>
     <w:multiLevelType w:val="multilevel"/>
     <w:tmpl w:val="4E8CADB6"/>
@@ -24132,7 +26145,7 @@
       </w:rPr>
     </w:lvl>
   </w:abstractNum>
-  <w:abstractNum w:abstractNumId="41" w15:restartNumberingAfterBreak="0">
+  <w:abstractNum w:abstractNumId="42" w15:restartNumberingAfterBreak="0">
     <w:nsid w:val="52D46865"/>
     <w:multiLevelType w:val="multilevel"/>
     <w:tmpl w:val="701EBABE"/>
@@ -24281,7 +26294,7 @@
       </w:rPr>
     </w:lvl>
   </w:abstractNum>
-  <w:abstractNum w:abstractNumId="42" w15:restartNumberingAfterBreak="0">
+  <w:abstractNum w:abstractNumId="43" w15:restartNumberingAfterBreak="0">
     <w:nsid w:val="578E3714"/>
     <w:multiLevelType w:val="multilevel"/>
     <w:tmpl w:val="5FDC0994"/>
@@ -24394,7 +26407,7 @@
       </w:pPr>
     </w:lvl>
   </w:abstractNum>
-  <w:abstractNum w:abstractNumId="43" w15:restartNumberingAfterBreak="0">
+  <w:abstractNum w:abstractNumId="44" w15:restartNumberingAfterBreak="0">
     <w:nsid w:val="58766B2E"/>
     <w:multiLevelType w:val="multilevel"/>
     <w:tmpl w:val="1464812A"/>
@@ -24543,7 +26556,7 @@
       </w:rPr>
     </w:lvl>
   </w:abstractNum>
-  <w:abstractNum w:abstractNumId="44" w15:restartNumberingAfterBreak="0">
+  <w:abstractNum w:abstractNumId="45" w15:restartNumberingAfterBreak="0">
     <w:nsid w:val="5AAA766C"/>
     <w:multiLevelType w:val="multilevel"/>
     <w:tmpl w:val="B75E3BBC"/>
@@ -24692,7 +26705,156 @@
       </w:rPr>
     </w:lvl>
   </w:abstractNum>
-  <w:abstractNum w:abstractNumId="45" w15:restartNumberingAfterBreak="0">
+  <w:abstractNum w:abstractNumId="46" w15:restartNumberingAfterBreak="0">
+    <w:nsid w:val="5D100245"/>
+    <w:multiLevelType w:val="multilevel"/>
+    <w:tmpl w:val="6D9EE6B4"/>
+    <w:lvl w:ilvl="0">
+      <w:start w:val="1"/>
+      <w:numFmt w:val="bullet"/>
+      <w:lvlText w:val=""/>
+      <w:lvlJc w:val="left"/>
+      <w:pPr>
+        <w:tabs>
+          <w:tab w:val="num" w:pos="720"/>
+        </w:tabs>
+        <w:ind w:left="720" w:hanging="360"/>
+      </w:pPr>
+      <w:rPr>
+        <w:rFonts w:ascii="Symbol" w:hAnsi="Symbol" w:hint="default"/>
+        <w:sz w:val="20"/>
+      </w:rPr>
+    </w:lvl>
+    <w:lvl w:ilvl="1" w:tentative="1">
+      <w:start w:val="1"/>
+      <w:numFmt w:val="bullet"/>
+      <w:lvlText w:val="o"/>
+      <w:lvlJc w:val="left"/>
+      <w:pPr>
+        <w:tabs>
+          <w:tab w:val="num" w:pos="1440"/>
+        </w:tabs>
+        <w:ind w:left="1440" w:hanging="360"/>
+      </w:pPr>
+      <w:rPr>
+        <w:rFonts w:ascii="Courier New" w:hAnsi="Courier New" w:hint="default"/>
+        <w:sz w:val="20"/>
+      </w:rPr>
+    </w:lvl>
+    <w:lvl w:ilvl="2" w:tentative="1">
+      <w:start w:val="1"/>
+      <w:numFmt w:val="bullet"/>
+      <w:lvlText w:val=""/>
+      <w:lvlJc w:val="left"/>
+      <w:pPr>
+        <w:tabs>
+          <w:tab w:val="num" w:pos="2160"/>
+        </w:tabs>
+        <w:ind w:left="2160" w:hanging="360"/>
+      </w:pPr>
+      <w:rPr>
+        <w:rFonts w:ascii="Wingdings" w:hAnsi="Wingdings" w:hint="default"/>
+        <w:sz w:val="20"/>
+      </w:rPr>
+    </w:lvl>
+    <w:lvl w:ilvl="3" w:tentative="1">
+      <w:start w:val="1"/>
+      <w:numFmt w:val="bullet"/>
+      <w:lvlText w:val=""/>
+      <w:lvlJc w:val="left"/>
+      <w:pPr>
+        <w:tabs>
+          <w:tab w:val="num" w:pos="2880"/>
+        </w:tabs>
+        <w:ind w:left="2880" w:hanging="360"/>
+      </w:pPr>
+      <w:rPr>
+        <w:rFonts w:ascii="Wingdings" w:hAnsi="Wingdings" w:hint="default"/>
+        <w:sz w:val="20"/>
+      </w:rPr>
+    </w:lvl>
+    <w:lvl w:ilvl="4" w:tentative="1">
+      <w:start w:val="1"/>
+      <w:numFmt w:val="bullet"/>
+      <w:lvlText w:val=""/>
+      <w:lvlJc w:val="left"/>
+      <w:pPr>
+        <w:tabs>
+          <w:tab w:val="num" w:pos="3600"/>
+        </w:tabs>
+        <w:ind w:left="3600" w:hanging="360"/>
+      </w:pPr>
+      <w:rPr>
+        <w:rFonts w:ascii="Wingdings" w:hAnsi="Wingdings" w:hint="default"/>
+        <w:sz w:val="20"/>
+      </w:rPr>
+    </w:lvl>
+    <w:lvl w:ilvl="5" w:tentative="1">
+      <w:start w:val="1"/>
+      <w:numFmt w:val="bullet"/>
+      <w:lvlText w:val=""/>
+      <w:lvlJc w:val="left"/>
+      <w:pPr>
+        <w:tabs>
+          <w:tab w:val="num" w:pos="4320"/>
+        </w:tabs>
+        <w:ind w:left="4320" w:hanging="360"/>
+      </w:pPr>
+      <w:rPr>
+        <w:rFonts w:ascii="Wingdings" w:hAnsi="Wingdings" w:hint="default"/>
+        <w:sz w:val="20"/>
+      </w:rPr>
+    </w:lvl>
+    <w:lvl w:ilvl="6" w:tentative="1">
+      <w:start w:val="1"/>
+      <w:numFmt w:val="bullet"/>
+      <w:lvlText w:val=""/>
+      <w:lvlJc w:val="left"/>
+      <w:pPr>
+        <w:tabs>
+          <w:tab w:val="num" w:pos="5040"/>
+        </w:tabs>
+        <w:ind w:left="5040" w:hanging="360"/>
+      </w:pPr>
+      <w:rPr>
+        <w:rFonts w:ascii="Wingdings" w:hAnsi="Wingdings" w:hint="default"/>
+        <w:sz w:val="20"/>
+      </w:rPr>
+    </w:lvl>
+    <w:lvl w:ilvl="7" w:tentative="1">
+      <w:start w:val="1"/>
+      <w:numFmt w:val="bullet"/>
+      <w:lvlText w:val=""/>
+      <w:lvlJc w:val="left"/>
+      <w:pPr>
+        <w:tabs>
+          <w:tab w:val="num" w:pos="5760"/>
+        </w:tabs>
+        <w:ind w:left="5760" w:hanging="360"/>
+      </w:pPr>
+      <w:rPr>
+        <w:rFonts w:ascii="Wingdings" w:hAnsi="Wingdings" w:hint="default"/>
+        <w:sz w:val="20"/>
+      </w:rPr>
+    </w:lvl>
+    <w:lvl w:ilvl="8" w:tentative="1">
+      <w:start w:val="1"/>
+      <w:numFmt w:val="bullet"/>
+      <w:lvlText w:val=""/>
+      <w:lvlJc w:val="left"/>
+      <w:pPr>
+        <w:tabs>
+          <w:tab w:val="num" w:pos="6480"/>
+        </w:tabs>
+        <w:ind w:left="6480" w:hanging="360"/>
+      </w:pPr>
+      <w:rPr>
+        <w:rFonts w:ascii="Wingdings" w:hAnsi="Wingdings" w:hint="default"/>
+        <w:sz w:val="20"/>
+      </w:rPr>
+    </w:lvl>
+  </w:abstractNum>
+  <w:abstractNum w:abstractNumId="47" w15:restartNumberingAfterBreak="0">
     <w:nsid w:val="65B11344"/>
     <w:multiLevelType w:val="hybridMultilevel"/>
     <w:tmpl w:val="D97ABA5E"/>
@@ -24781,7 +26943,7 @@
       </w:pPr>
     </w:lvl>
   </w:abstractNum>
-  <w:abstractNum w:abstractNumId="46" w15:restartNumberingAfterBreak="0">
+  <w:abstractNum w:abstractNumId="48" w15:restartNumberingAfterBreak="0">
     <w:nsid w:val="6A051C87"/>
     <w:multiLevelType w:val="multilevel"/>
     <w:tmpl w:val="5590DA54"/>
@@ -24930,7 +27092,7 @@
       </w:rPr>
     </w:lvl>
   </w:abstractNum>
-  <w:abstractNum w:abstractNumId="47" w15:restartNumberingAfterBreak="0">
+  <w:abstractNum w:abstractNumId="49" w15:restartNumberingAfterBreak="0">
     <w:nsid w:val="6C1952E8"/>
     <w:multiLevelType w:val="multilevel"/>
     <w:tmpl w:val="C960E398"/>
@@ -25043,7 +27205,7 @@
       </w:pPr>
     </w:lvl>
   </w:abstractNum>
-  <w:abstractNum w:abstractNumId="48" w15:restartNumberingAfterBreak="0">
+  <w:abstractNum w:abstractNumId="50" w15:restartNumberingAfterBreak="0">
     <w:nsid w:val="6F7E1672"/>
     <w:multiLevelType w:val="multilevel"/>
     <w:tmpl w:val="6A72F438"/>
@@ -25192,7 +27354,7 @@
       </w:rPr>
     </w:lvl>
   </w:abstractNum>
-  <w:abstractNum w:abstractNumId="49" w15:restartNumberingAfterBreak="0">
+  <w:abstractNum w:abstractNumId="51" w15:restartNumberingAfterBreak="0">
     <w:nsid w:val="720F0B21"/>
     <w:multiLevelType w:val="multilevel"/>
     <w:tmpl w:val="4F724346"/>
@@ -25309,7 +27471,7 @@
       </w:pPr>
     </w:lvl>
   </w:abstractNum>
-  <w:abstractNum w:abstractNumId="50" w15:restartNumberingAfterBreak="0">
+  <w:abstractNum w:abstractNumId="52" w15:restartNumberingAfterBreak="0">
     <w:nsid w:val="734A206E"/>
     <w:multiLevelType w:val="multilevel"/>
     <w:tmpl w:val="C8FAB6FE"/>
@@ -25458,7 +27620,7 @@
       </w:rPr>
     </w:lvl>
   </w:abstractNum>
-  <w:abstractNum w:abstractNumId="51" w15:restartNumberingAfterBreak="0">
+  <w:abstractNum w:abstractNumId="53" w15:restartNumberingAfterBreak="0">
     <w:nsid w:val="742217CA"/>
     <w:multiLevelType w:val="multilevel"/>
     <w:tmpl w:val="8662C81E"/>
@@ -25607,7 +27769,7 @@
       </w:rPr>
     </w:lvl>
   </w:abstractNum>
-  <w:abstractNum w:abstractNumId="52" w15:restartNumberingAfterBreak="0">
+  <w:abstractNum w:abstractNumId="54" w15:restartNumberingAfterBreak="0">
     <w:nsid w:val="757B482E"/>
     <w:multiLevelType w:val="multilevel"/>
     <w:tmpl w:val="9D6CCABA"/>
@@ -25756,7 +27918,7 @@
       </w:rPr>
     </w:lvl>
   </w:abstractNum>
-  <w:abstractNum w:abstractNumId="53" w15:restartNumberingAfterBreak="0">
+  <w:abstractNum w:abstractNumId="55" w15:restartNumberingAfterBreak="0">
     <w:nsid w:val="79FB72AE"/>
     <w:multiLevelType w:val="multilevel"/>
     <w:tmpl w:val="A95E2FD2"/>
@@ -25905,7 +28067,7 @@
       </w:rPr>
     </w:lvl>
   </w:abstractNum>
-  <w:abstractNum w:abstractNumId="54" w15:restartNumberingAfterBreak="0">
+  <w:abstractNum w:abstractNumId="56" w15:restartNumberingAfterBreak="0">
     <w:nsid w:val="7BD91395"/>
     <w:multiLevelType w:val="multilevel"/>
     <w:tmpl w:val="DAB6FA38"/>
@@ -26018,7 +28180,7 @@
       </w:pPr>
     </w:lvl>
   </w:abstractNum>
-  <w:abstractNum w:abstractNumId="55" w15:restartNumberingAfterBreak="0">
+  <w:abstractNum w:abstractNumId="57" w15:restartNumberingAfterBreak="0">
     <w:nsid w:val="7E2B034D"/>
     <w:multiLevelType w:val="multilevel"/>
     <w:tmpl w:val="AA96D720"/>
@@ -26167,7 +28329,7 @@
       </w:rPr>
     </w:lvl>
   </w:abstractNum>
-  <w:abstractNum w:abstractNumId="56" w15:restartNumberingAfterBreak="0">
+  <w:abstractNum w:abstractNumId="58" w15:restartNumberingAfterBreak="0">
     <w:nsid w:val="7F6176ED"/>
     <w:multiLevelType w:val="multilevel"/>
     <w:tmpl w:val="5BCAA9B6"/>
@@ -26317,70 +28479,70 @@
     </w:lvl>
   </w:abstractNum>
   <w:num w:numId="1" w16cid:durableId="1080755564">
-    <w:abstractNumId w:val="26"/>
+    <w:abstractNumId w:val="27"/>
   </w:num>
   <w:num w:numId="2" w16cid:durableId="1849252236">
+    <w:abstractNumId w:val="31"/>
+  </w:num>
+  <w:num w:numId="3" w16cid:durableId="1450396233">
+    <w:abstractNumId w:val="17"/>
+  </w:num>
+  <w:num w:numId="4" w16cid:durableId="161822365">
     <w:abstractNumId w:val="30"/>
   </w:num>
-  <w:num w:numId="3" w16cid:durableId="1450396233">
-    <w:abstractNumId w:val="16"/>
-  </w:num>
-  <w:num w:numId="4" w16cid:durableId="161822365">
-    <w:abstractNumId w:val="29"/>
-  </w:num>
   <w:num w:numId="5" w16cid:durableId="530647730">
-    <w:abstractNumId w:val="49"/>
+    <w:abstractNumId w:val="51"/>
   </w:num>
   <w:num w:numId="6" w16cid:durableId="973095036">
-    <w:abstractNumId w:val="55"/>
+    <w:abstractNumId w:val="57"/>
   </w:num>
   <w:num w:numId="7" w16cid:durableId="527378171">
-    <w:abstractNumId w:val="11"/>
+    <w:abstractNumId w:val="12"/>
   </w:num>
   <w:num w:numId="8" w16cid:durableId="2066874496">
     <w:abstractNumId w:val="6"/>
   </w:num>
   <w:num w:numId="9" w16cid:durableId="1534804738">
-    <w:abstractNumId w:val="43"/>
+    <w:abstractNumId w:val="44"/>
   </w:num>
   <w:num w:numId="10" w16cid:durableId="1315643801">
-    <w:abstractNumId w:val="17"/>
+    <w:abstractNumId w:val="18"/>
   </w:num>
   <w:num w:numId="11" w16cid:durableId="552315">
-    <w:abstractNumId w:val="20"/>
+    <w:abstractNumId w:val="21"/>
   </w:num>
   <w:num w:numId="12" w16cid:durableId="2137017359">
-    <w:abstractNumId w:val="35"/>
+    <w:abstractNumId w:val="36"/>
   </w:num>
   <w:num w:numId="13" w16cid:durableId="11424398">
-    <w:abstractNumId w:val="15"/>
+    <w:abstractNumId w:val="16"/>
   </w:num>
   <w:num w:numId="14" w16cid:durableId="867793805">
-    <w:abstractNumId w:val="38"/>
+    <w:abstractNumId w:val="39"/>
   </w:num>
   <w:num w:numId="15" w16cid:durableId="402334688">
-    <w:abstractNumId w:val="14"/>
+    <w:abstractNumId w:val="15"/>
   </w:num>
   <w:num w:numId="16" w16cid:durableId="935287417">
     <w:abstractNumId w:val="1"/>
   </w:num>
   <w:num w:numId="17" w16cid:durableId="1239556731">
-    <w:abstractNumId w:val="13"/>
+    <w:abstractNumId w:val="14"/>
   </w:num>
   <w:num w:numId="18" w16cid:durableId="1423837795">
-    <w:abstractNumId w:val="34"/>
+    <w:abstractNumId w:val="35"/>
   </w:num>
   <w:num w:numId="19" w16cid:durableId="626814247">
-    <w:abstractNumId w:val="24"/>
+    <w:abstractNumId w:val="25"/>
   </w:num>
   <w:num w:numId="20" w16cid:durableId="440419771">
-    <w:abstractNumId w:val="36"/>
+    <w:abstractNumId w:val="37"/>
   </w:num>
   <w:num w:numId="21" w16cid:durableId="1612466872">
-    <w:abstractNumId w:val="40"/>
+    <w:abstractNumId w:val="41"/>
   </w:num>
   <w:num w:numId="22" w16cid:durableId="2041122847">
-    <w:abstractNumId w:val="32"/>
+    <w:abstractNumId w:val="33"/>
   </w:num>
   <w:num w:numId="23" w16cid:durableId="362636011">
     <w:abstractNumId w:val="7"/>
@@ -26389,61 +28551,61 @@
     <w:abstractNumId w:val="8"/>
   </w:num>
   <w:num w:numId="25" w16cid:durableId="689994699">
-    <w:abstractNumId w:val="46"/>
+    <w:abstractNumId w:val="48"/>
   </w:num>
   <w:num w:numId="26" w16cid:durableId="523717260">
-    <w:abstractNumId w:val="56"/>
+    <w:abstractNumId w:val="58"/>
   </w:num>
   <w:num w:numId="27" w16cid:durableId="5330321">
     <w:abstractNumId w:val="9"/>
   </w:num>
   <w:num w:numId="28" w16cid:durableId="1562213219">
-    <w:abstractNumId w:val="50"/>
+    <w:abstractNumId w:val="52"/>
   </w:num>
   <w:num w:numId="29" w16cid:durableId="1520126124">
-    <w:abstractNumId w:val="41"/>
+    <w:abstractNumId w:val="42"/>
   </w:num>
   <w:num w:numId="30" w16cid:durableId="1841773468">
-    <w:abstractNumId w:val="28"/>
+    <w:abstractNumId w:val="29"/>
   </w:num>
   <w:num w:numId="31" w16cid:durableId="2061316323">
     <w:abstractNumId w:val="2"/>
   </w:num>
   <w:num w:numId="32" w16cid:durableId="858158717">
-    <w:abstractNumId w:val="19"/>
+    <w:abstractNumId w:val="20"/>
   </w:num>
   <w:num w:numId="33" w16cid:durableId="163591614">
+    <w:abstractNumId w:val="55"/>
+  </w:num>
+  <w:num w:numId="34" w16cid:durableId="1492523921">
     <w:abstractNumId w:val="53"/>
   </w:num>
-  <w:num w:numId="34" w16cid:durableId="1492523921">
-    <w:abstractNumId w:val="51"/>
-  </w:num>
   <w:num w:numId="35" w16cid:durableId="1663005892">
-    <w:abstractNumId w:val="48"/>
+    <w:abstractNumId w:val="50"/>
   </w:num>
   <w:num w:numId="36" w16cid:durableId="1615136245">
-    <w:abstractNumId w:val="39"/>
+    <w:abstractNumId w:val="40"/>
   </w:num>
   <w:num w:numId="37" w16cid:durableId="2010710787">
-    <w:abstractNumId w:val="22"/>
+    <w:abstractNumId w:val="23"/>
   </w:num>
   <w:num w:numId="38" w16cid:durableId="729495463">
-    <w:abstractNumId w:val="23"/>
+    <w:abstractNumId w:val="24"/>
   </w:num>
   <w:num w:numId="39" w16cid:durableId="814031336">
-    <w:abstractNumId w:val="33"/>
+    <w:abstractNumId w:val="34"/>
   </w:num>
   <w:num w:numId="40" w16cid:durableId="1895265344">
-    <w:abstractNumId w:val="52"/>
+    <w:abstractNumId w:val="54"/>
   </w:num>
   <w:num w:numId="41" w16cid:durableId="1001660398">
     <w:abstractNumId w:val="0"/>
   </w:num>
   <w:num w:numId="42" w16cid:durableId="1079451150">
-    <w:abstractNumId w:val="12"/>
+    <w:abstractNumId w:val="13"/>
   </w:num>
   <w:num w:numId="43" w16cid:durableId="784159496">
-    <w:abstractNumId w:val="18"/>
+    <w:abstractNumId w:val="19"/>
   </w:num>
   <w:num w:numId="44" w16cid:durableId="1720671204">
     <w:abstractNumId w:val="4"/>
@@ -26452,46 +28614,52 @@
     <w:abstractNumId w:val="5"/>
   </w:num>
   <w:num w:numId="46" w16cid:durableId="282536463">
-    <w:abstractNumId w:val="27"/>
+    <w:abstractNumId w:val="28"/>
   </w:num>
   <w:num w:numId="47" w16cid:durableId="718213356">
-    <w:abstractNumId w:val="21"/>
+    <w:abstractNumId w:val="22"/>
   </w:num>
   <w:num w:numId="48" w16cid:durableId="153764062">
-    <w:abstractNumId w:val="44"/>
+    <w:abstractNumId w:val="45"/>
   </w:num>
   <w:num w:numId="49" w16cid:durableId="1498377464">
-    <w:abstractNumId w:val="25"/>
+    <w:abstractNumId w:val="26"/>
   </w:num>
   <w:num w:numId="50" w16cid:durableId="1230993984">
-    <w:abstractNumId w:val="31"/>
+    <w:abstractNumId w:val="32"/>
   </w:num>
   <w:num w:numId="51" w16cid:durableId="1354844695">
-    <w:abstractNumId w:val="37"/>
+    <w:abstractNumId w:val="38"/>
   </w:num>
   <w:num w:numId="52" w16cid:durableId="497385379">
     <w:abstractNumId w:val="10"/>
   </w:num>
   <w:num w:numId="53" w16cid:durableId="1763800605">
-    <w:abstractNumId w:val="42"/>
+    <w:abstractNumId w:val="43"/>
   </w:num>
   <w:num w:numId="54" w16cid:durableId="1921938582">
-    <w:abstractNumId w:val="54"/>
+    <w:abstractNumId w:val="56"/>
   </w:num>
   <w:num w:numId="55" w16cid:durableId="1650093709">
-    <w:abstractNumId w:val="47"/>
+    <w:abstractNumId w:val="49"/>
   </w:num>
   <w:num w:numId="56" w16cid:durableId="681475000">
     <w:abstractNumId w:val="3"/>
   </w:num>
   <w:num w:numId="57" w16cid:durableId="490606725">
-    <w:abstractNumId w:val="45"/>
+    <w:abstractNumId w:val="47"/>
+  </w:num>
+  <w:num w:numId="58" w16cid:durableId="492916484">
+    <w:abstractNumId w:val="46"/>
+  </w:num>
+  <w:num w:numId="59" w16cid:durableId="713625078">
+    <w:abstractNumId w:val="11"/>
   </w:num>
 </w:numbering>
 </file>
 
 <file path=word/styles.xml><?xml version="1.0" encoding="utf-8"?>
-<w:styles xmlns:mc="http://schemas.openxmlformats.org/markup-compatibility/2006" xmlns:r="http://schemas.openxmlformats.org/officeDocument/2006/relationships" xmlns:w="http://schemas.openxmlformats.org/wordprocessingml/2006/main" xmlns:w14="http://schemas.microsoft.com/office/word/2010/wordml" xmlns:w15="http://schemas.microsoft.com/office/word/2012/wordml" xmlns:w16cex="http://schemas.microsoft.com/office/word/2018/wordml/cex" xmlns:w16cid="http://schemas.microsoft.com/office/word/2016/wordml/cid" xmlns:w16="http://schemas.microsoft.com/office/word/2018/wordml" xmlns:w16du="http://schemas.microsoft.com/office/word/2023/wordml/word16du" xmlns:w16sdtdh="http://schemas.microsoft.com/office/word/2020/wordml/sdtdatahash" xmlns:w16sdtfl="http://schemas.microsoft.com/office/word/2024/wordml/sdtformatlock" xmlns:w16se="http://schemas.microsoft.com/office/word/2015/wordml/symex" mc:Ignorable="w14 w15 w16se w16cid w16 w16cex w16sdtdh w16sdtfl w16du">
+<w:styles xmlns:mc="http://schemas.openxmlformats.org/markup-compatibility/2006" xmlns:r="http://schemas.openxmlformats.org/officeDocument/2006/relationships" xmlns:w="http://schemas.openxmlformats.org/wordprocessingml/2006/main" xmlns:w14="http://schemas.microsoft.com/office/word/2010/wordml" xmlns:w15="http://schemas.microsoft.com/office/word/2012/wordml" xmlns:w16cex="http://schemas.microsoft.com/office/word/2018/wordml/cex" xmlns:w16cid="http://schemas.microsoft.com/office/word/2016/wordml/cid" xmlns:w16="http://schemas.microsoft.com/office/word/2018/wordml" xmlns:w16du="http://schemas.microsoft.com/office/word/2023/wordml/word16du" xmlns:w16sdtdh="http://schemas.microsoft.com/office/word/2020/wordml/sdtdatahash" xmlns:w16se="http://schemas.microsoft.com/office/word/2015/wordml/symex" mc:Ignorable="w14 w15 w16se w16cid w16 w16cex w16sdtdh w16du">
   <w:docDefaults>
     <w:rPrDefault>
       <w:rPr>
@@ -26887,15 +29055,15 @@
     <w:lsdException w:name="Unresolved Mention" w:semiHidden="1" w:unhideWhenUsed="1"/>
     <w:lsdException w:name="Smart Link" w:semiHidden="1" w:unhideWhenUsed="1"/>
   </w:latentStyles>
-  <w:style w:type="paragraph" w:default="1" w:styleId="Normal">
+  <w:style w:type="paragraph" w:default="1" w:styleId="Normale">
     <w:name w:val="Normal"/>
     <w:qFormat/>
   </w:style>
-  <w:style w:type="paragraph" w:styleId="Heading1">
+  <w:style w:type="paragraph" w:styleId="Titolo1">
     <w:name w:val="heading 1"/>
-    <w:basedOn w:val="Normal"/>
-    <w:next w:val="Normal"/>
-    <w:link w:val="Heading1Char"/>
+    <w:basedOn w:val="Normale"/>
+    <w:next w:val="Normale"/>
+    <w:link w:val="Titolo1Carattere"/>
     <w:uiPriority w:val="9"/>
     <w:qFormat/>
     <w:rsid w:val="00354C9C"/>
@@ -26912,11 +29080,11 @@
       <w:szCs w:val="40"/>
     </w:rPr>
   </w:style>
-  <w:style w:type="paragraph" w:styleId="Heading2">
+  <w:style w:type="paragraph" w:styleId="Titolo2">
     <w:name w:val="heading 2"/>
-    <w:basedOn w:val="Normal"/>
-    <w:next w:val="Normal"/>
-    <w:link w:val="Heading2Char"/>
+    <w:basedOn w:val="Normale"/>
+    <w:next w:val="Normale"/>
+    <w:link w:val="Titolo2Carattere"/>
     <w:uiPriority w:val="9"/>
     <w:semiHidden/>
     <w:unhideWhenUsed/>
@@ -26935,11 +29103,11 @@
       <w:szCs w:val="32"/>
     </w:rPr>
   </w:style>
-  <w:style w:type="paragraph" w:styleId="Heading3">
+  <w:style w:type="paragraph" w:styleId="Titolo3">
     <w:name w:val="heading 3"/>
-    <w:basedOn w:val="Normal"/>
-    <w:next w:val="Normal"/>
-    <w:link w:val="Heading3Char"/>
+    <w:basedOn w:val="Normale"/>
+    <w:next w:val="Normale"/>
+    <w:link w:val="Titolo3Carattere"/>
     <w:uiPriority w:val="9"/>
     <w:unhideWhenUsed/>
     <w:qFormat/>
@@ -26957,11 +29125,11 @@
       <w:szCs w:val="28"/>
     </w:rPr>
   </w:style>
-  <w:style w:type="paragraph" w:styleId="Heading4">
+  <w:style w:type="paragraph" w:styleId="Titolo4">
     <w:name w:val="heading 4"/>
-    <w:basedOn w:val="Normal"/>
-    <w:next w:val="Normal"/>
-    <w:link w:val="Heading4Char"/>
+    <w:basedOn w:val="Normale"/>
+    <w:next w:val="Normale"/>
+    <w:link w:val="Titolo4Carattere"/>
     <w:uiPriority w:val="9"/>
     <w:unhideWhenUsed/>
     <w:qFormat/>
@@ -26979,11 +29147,11 @@
       <w:color w:val="0F4761" w:themeColor="accent1" w:themeShade="BF"/>
     </w:rPr>
   </w:style>
-  <w:style w:type="paragraph" w:styleId="Heading5">
+  <w:style w:type="paragraph" w:styleId="Titolo5">
     <w:name w:val="heading 5"/>
-    <w:basedOn w:val="Normal"/>
-    <w:next w:val="Normal"/>
-    <w:link w:val="Heading5Char"/>
+    <w:basedOn w:val="Normale"/>
+    <w:next w:val="Normale"/>
+    <w:link w:val="Titolo5Carattere"/>
     <w:uiPriority w:val="9"/>
     <w:semiHidden/>
     <w:unhideWhenUsed/>
@@ -27000,11 +29168,11 @@
       <w:color w:val="0F4761" w:themeColor="accent1" w:themeShade="BF"/>
     </w:rPr>
   </w:style>
-  <w:style w:type="paragraph" w:styleId="Heading6">
+  <w:style w:type="paragraph" w:styleId="Titolo6">
     <w:name w:val="heading 6"/>
-    <w:basedOn w:val="Normal"/>
-    <w:next w:val="Normal"/>
-    <w:link w:val="Heading6Char"/>
+    <w:basedOn w:val="Normale"/>
+    <w:next w:val="Normale"/>
+    <w:link w:val="Titolo6Carattere"/>
     <w:uiPriority w:val="9"/>
     <w:semiHidden/>
     <w:unhideWhenUsed/>
@@ -27023,11 +29191,11 @@
       <w:color w:val="595959" w:themeColor="text1" w:themeTint="A6"/>
     </w:rPr>
   </w:style>
-  <w:style w:type="paragraph" w:styleId="Heading7">
+  <w:style w:type="paragraph" w:styleId="Titolo7">
     <w:name w:val="heading 7"/>
-    <w:basedOn w:val="Normal"/>
-    <w:next w:val="Normal"/>
-    <w:link w:val="Heading7Char"/>
+    <w:basedOn w:val="Normale"/>
+    <w:next w:val="Normale"/>
+    <w:link w:val="Titolo7Carattere"/>
     <w:uiPriority w:val="9"/>
     <w:semiHidden/>
     <w:unhideWhenUsed/>
@@ -27044,11 +29212,11 @@
       <w:color w:val="595959" w:themeColor="text1" w:themeTint="A6"/>
     </w:rPr>
   </w:style>
-  <w:style w:type="paragraph" w:styleId="Heading8">
+  <w:style w:type="paragraph" w:styleId="Titolo8">
     <w:name w:val="heading 8"/>
-    <w:basedOn w:val="Normal"/>
-    <w:next w:val="Normal"/>
-    <w:link w:val="Heading8Char"/>
+    <w:basedOn w:val="Normale"/>
+    <w:next w:val="Normale"/>
+    <w:link w:val="Titolo8Carattere"/>
     <w:uiPriority w:val="9"/>
     <w:semiHidden/>
     <w:unhideWhenUsed/>
@@ -27067,11 +29235,11 @@
       <w:color w:val="272727" w:themeColor="text1" w:themeTint="D8"/>
     </w:rPr>
   </w:style>
-  <w:style w:type="paragraph" w:styleId="Heading9">
+  <w:style w:type="paragraph" w:styleId="Titolo9">
     <w:name w:val="heading 9"/>
-    <w:basedOn w:val="Normal"/>
-    <w:next w:val="Normal"/>
-    <w:link w:val="Heading9Char"/>
+    <w:basedOn w:val="Normale"/>
+    <w:next w:val="Normale"/>
+    <w:link w:val="Titolo9Carattere"/>
     <w:uiPriority w:val="9"/>
     <w:semiHidden/>
     <w:unhideWhenUsed/>
@@ -27088,13 +29256,13 @@
       <w:color w:val="272727" w:themeColor="text1" w:themeTint="D8"/>
     </w:rPr>
   </w:style>
-  <w:style w:type="character" w:default="1" w:styleId="DefaultParagraphFont">
+  <w:style w:type="character" w:default="1" w:styleId="Carpredefinitoparagrafo">
     <w:name w:val="Default Paragraph Font"/>
     <w:uiPriority w:val="1"/>
     <w:semiHidden/>
     <w:unhideWhenUsed/>
   </w:style>
-  <w:style w:type="table" w:default="1" w:styleId="TableNormal">
+  <w:style w:type="table" w:default="1" w:styleId="Tabellanormale">
     <w:name w:val="Normal Table"/>
     <w:uiPriority w:val="99"/>
     <w:semiHidden/>
@@ -27109,16 +29277,16 @@
       </w:tblCellMar>
     </w:tblPr>
   </w:style>
-  <w:style w:type="numbering" w:default="1" w:styleId="NoList">
+  <w:style w:type="numbering" w:default="1" w:styleId="Nessunelenco">
     <w:name w:val="No List"/>
     <w:uiPriority w:val="99"/>
     <w:semiHidden/>
     <w:unhideWhenUsed/>
   </w:style>
-  <w:style w:type="character" w:customStyle="1" w:styleId="Heading1Char">
-    <w:name w:val="Heading 1 Char"/>
-    <w:basedOn w:val="DefaultParagraphFont"/>
-    <w:link w:val="Heading1"/>
+  <w:style w:type="character" w:customStyle="1" w:styleId="Titolo1Carattere">
+    <w:name w:val="Titolo 1 Carattere"/>
+    <w:basedOn w:val="Carpredefinitoparagrafo"/>
+    <w:link w:val="Titolo1"/>
     <w:uiPriority w:val="9"/>
     <w:rsid w:val="00354C9C"/>
     <w:rPr>
@@ -27128,10 +29296,10 @@
       <w:szCs w:val="40"/>
     </w:rPr>
   </w:style>
-  <w:style w:type="character" w:customStyle="1" w:styleId="Heading2Char">
-    <w:name w:val="Heading 2 Char"/>
-    <w:basedOn w:val="DefaultParagraphFont"/>
-    <w:link w:val="Heading2"/>
+  <w:style w:type="character" w:customStyle="1" w:styleId="Titolo2Carattere">
+    <w:name w:val="Titolo 2 Carattere"/>
+    <w:basedOn w:val="Carpredefinitoparagrafo"/>
+    <w:link w:val="Titolo2"/>
     <w:uiPriority w:val="9"/>
     <w:semiHidden/>
     <w:rsid w:val="00354C9C"/>
@@ -27142,10 +29310,10 @@
       <w:szCs w:val="32"/>
     </w:rPr>
   </w:style>
-  <w:style w:type="character" w:customStyle="1" w:styleId="Heading3Char">
-    <w:name w:val="Heading 3 Char"/>
-    <w:basedOn w:val="DefaultParagraphFont"/>
-    <w:link w:val="Heading3"/>
+  <w:style w:type="character" w:customStyle="1" w:styleId="Titolo3Carattere">
+    <w:name w:val="Titolo 3 Carattere"/>
+    <w:basedOn w:val="Carpredefinitoparagrafo"/>
+    <w:link w:val="Titolo3"/>
     <w:uiPriority w:val="9"/>
     <w:rsid w:val="00354C9C"/>
     <w:rPr>
@@ -27155,10 +29323,10 @@
       <w:szCs w:val="28"/>
     </w:rPr>
   </w:style>
-  <w:style w:type="character" w:customStyle="1" w:styleId="Heading4Char">
-    <w:name w:val="Heading 4 Char"/>
-    <w:basedOn w:val="DefaultParagraphFont"/>
-    <w:link w:val="Heading4"/>
+  <w:style w:type="character" w:customStyle="1" w:styleId="Titolo4Carattere">
+    <w:name w:val="Titolo 4 Carattere"/>
+    <w:basedOn w:val="Carpredefinitoparagrafo"/>
+    <w:link w:val="Titolo4"/>
     <w:uiPriority w:val="9"/>
     <w:rsid w:val="00354C9C"/>
     <w:rPr>
@@ -27168,10 +29336,10 @@
       <w:color w:val="0F4761" w:themeColor="accent1" w:themeShade="BF"/>
     </w:rPr>
   </w:style>
-  <w:style w:type="character" w:customStyle="1" w:styleId="Heading5Char">
-    <w:name w:val="Heading 5 Char"/>
-    <w:basedOn w:val="DefaultParagraphFont"/>
-    <w:link w:val="Heading5"/>
+  <w:style w:type="character" w:customStyle="1" w:styleId="Titolo5Carattere">
+    <w:name w:val="Titolo 5 Carattere"/>
+    <w:basedOn w:val="Carpredefinitoparagrafo"/>
+    <w:link w:val="Titolo5"/>
     <w:uiPriority w:val="9"/>
     <w:semiHidden/>
     <w:rsid w:val="00354C9C"/>
@@ -27180,10 +29348,10 @@
       <w:color w:val="0F4761" w:themeColor="accent1" w:themeShade="BF"/>
     </w:rPr>
   </w:style>
-  <w:style w:type="character" w:customStyle="1" w:styleId="Heading6Char">
-    <w:name w:val="Heading 6 Char"/>
-    <w:basedOn w:val="DefaultParagraphFont"/>
-    <w:link w:val="Heading6"/>
+  <w:style w:type="character" w:customStyle="1" w:styleId="Titolo6Carattere">
+    <w:name w:val="Titolo 6 Carattere"/>
+    <w:basedOn w:val="Carpredefinitoparagrafo"/>
+    <w:link w:val="Titolo6"/>
     <w:uiPriority w:val="9"/>
     <w:semiHidden/>
     <w:rsid w:val="00354C9C"/>
@@ -27194,10 +29362,10 @@
       <w:color w:val="595959" w:themeColor="text1" w:themeTint="A6"/>
     </w:rPr>
   </w:style>
-  <w:style w:type="character" w:customStyle="1" w:styleId="Heading7Char">
-    <w:name w:val="Heading 7 Char"/>
-    <w:basedOn w:val="DefaultParagraphFont"/>
-    <w:link w:val="Heading7"/>
+  <w:style w:type="character" w:customStyle="1" w:styleId="Titolo7Carattere">
+    <w:name w:val="Titolo 7 Carattere"/>
+    <w:basedOn w:val="Carpredefinitoparagrafo"/>
+    <w:link w:val="Titolo7"/>
     <w:uiPriority w:val="9"/>
     <w:semiHidden/>
     <w:rsid w:val="00354C9C"/>
@@ -27206,10 +29374,10 @@
       <w:color w:val="595959" w:themeColor="text1" w:themeTint="A6"/>
     </w:rPr>
   </w:style>
-  <w:style w:type="character" w:customStyle="1" w:styleId="Heading8Char">
-    <w:name w:val="Heading 8 Char"/>
-    <w:basedOn w:val="DefaultParagraphFont"/>
-    <w:link w:val="Heading8"/>
+  <w:style w:type="character" w:customStyle="1" w:styleId="Titolo8Carattere">
+    <w:name w:val="Titolo 8 Carattere"/>
+    <w:basedOn w:val="Carpredefinitoparagrafo"/>
+    <w:link w:val="Titolo8"/>
     <w:uiPriority w:val="9"/>
     <w:semiHidden/>
     <w:rsid w:val="00354C9C"/>
@@ -27220,10 +29388,10 @@
       <w:color w:val="272727" w:themeColor="text1" w:themeTint="D8"/>
     </w:rPr>
   </w:style>
-  <w:style w:type="character" w:customStyle="1" w:styleId="Heading9Char">
-    <w:name w:val="Heading 9 Char"/>
-    <w:basedOn w:val="DefaultParagraphFont"/>
-    <w:link w:val="Heading9"/>
+  <w:style w:type="character" w:customStyle="1" w:styleId="Titolo9Carattere">
+    <w:name w:val="Titolo 9 Carattere"/>
+    <w:basedOn w:val="Carpredefinitoparagrafo"/>
+    <w:link w:val="Titolo9"/>
     <w:uiPriority w:val="9"/>
     <w:semiHidden/>
     <w:rsid w:val="00354C9C"/>
@@ -27232,11 +29400,11 @@
       <w:color w:val="272727" w:themeColor="text1" w:themeTint="D8"/>
     </w:rPr>
   </w:style>
-  <w:style w:type="paragraph" w:styleId="Title">
+  <w:style w:type="paragraph" w:styleId="Titolo">
     <w:name w:val="Title"/>
-    <w:basedOn w:val="Normal"/>
-    <w:next w:val="Normal"/>
-    <w:link w:val="TitleChar"/>
+    <w:basedOn w:val="Normale"/>
+    <w:next w:val="Normale"/>
+    <w:link w:val="TitoloCarattere"/>
     <w:uiPriority w:val="10"/>
     <w:qFormat/>
     <w:rsid w:val="00354C9C"/>
@@ -27252,10 +29420,10 @@
       <w:szCs w:val="56"/>
     </w:rPr>
   </w:style>
-  <w:style w:type="character" w:customStyle="1" w:styleId="TitleChar">
-    <w:name w:val="Title Char"/>
-    <w:basedOn w:val="DefaultParagraphFont"/>
-    <w:link w:val="Title"/>
+  <w:style w:type="character" w:customStyle="1" w:styleId="TitoloCarattere">
+    <w:name w:val="Titolo Carattere"/>
+    <w:basedOn w:val="Carpredefinitoparagrafo"/>
+    <w:link w:val="Titolo"/>
     <w:uiPriority w:val="10"/>
     <w:rsid w:val="00354C9C"/>
     <w:rPr>
@@ -27266,11 +29434,11 @@
       <w:szCs w:val="56"/>
     </w:rPr>
   </w:style>
-  <w:style w:type="paragraph" w:styleId="Subtitle">
+  <w:style w:type="paragraph" w:styleId="Sottotitolo">
     <w:name w:val="Subtitle"/>
-    <w:basedOn w:val="Normal"/>
-    <w:next w:val="Normal"/>
-    <w:link w:val="SubtitleChar"/>
+    <w:basedOn w:val="Normale"/>
+    <w:next w:val="Normale"/>
+    <w:link w:val="SottotitoloCarattere"/>
     <w:uiPriority w:val="11"/>
     <w:qFormat/>
     <w:rsid w:val="00354C9C"/>
@@ -27287,10 +29455,10 @@
       <w:szCs w:val="28"/>
     </w:rPr>
   </w:style>
-  <w:style w:type="character" w:customStyle="1" w:styleId="SubtitleChar">
-    <w:name w:val="Subtitle Char"/>
-    <w:basedOn w:val="DefaultParagraphFont"/>
-    <w:link w:val="Subtitle"/>
+  <w:style w:type="character" w:customStyle="1" w:styleId="SottotitoloCarattere">
+    <w:name w:val="Sottotitolo Carattere"/>
+    <w:basedOn w:val="Carpredefinitoparagrafo"/>
+    <w:link w:val="Sottotitolo"/>
     <w:uiPriority w:val="11"/>
     <w:rsid w:val="00354C9C"/>
     <w:rPr>
@@ -27301,11 +29469,11 @@
       <w:szCs w:val="28"/>
     </w:rPr>
   </w:style>
-  <w:style w:type="paragraph" w:styleId="Quote">
+  <w:style w:type="paragraph" w:styleId="Citazione">
     <w:name w:val="Quote"/>
-    <w:basedOn w:val="Normal"/>
-    <w:next w:val="Normal"/>
-    <w:link w:val="QuoteChar"/>
+    <w:basedOn w:val="Normale"/>
+    <w:next w:val="Normale"/>
+    <w:link w:val="CitazioneCarattere"/>
     <w:uiPriority w:val="29"/>
     <w:qFormat/>
     <w:rsid w:val="00354C9C"/>
@@ -27319,10 +29487,10 @@
       <w:color w:val="404040" w:themeColor="text1" w:themeTint="BF"/>
     </w:rPr>
   </w:style>
-  <w:style w:type="character" w:customStyle="1" w:styleId="QuoteChar">
-    <w:name w:val="Quote Char"/>
-    <w:basedOn w:val="DefaultParagraphFont"/>
-    <w:link w:val="Quote"/>
+  <w:style w:type="character" w:customStyle="1" w:styleId="CitazioneCarattere">
+    <w:name w:val="Citazione Carattere"/>
+    <w:basedOn w:val="Carpredefinitoparagrafo"/>
+    <w:link w:val="Citazione"/>
     <w:uiPriority w:val="29"/>
     <w:rsid w:val="00354C9C"/>
     <w:rPr>
@@ -27331,9 +29499,9 @@
       <w:color w:val="404040" w:themeColor="text1" w:themeTint="BF"/>
     </w:rPr>
   </w:style>
-  <w:style w:type="paragraph" w:styleId="ListParagraph">
+  <w:style w:type="paragraph" w:styleId="Paragrafoelenco">
     <w:name w:val="List Paragraph"/>
-    <w:basedOn w:val="Normal"/>
+    <w:basedOn w:val="Normale"/>
     <w:uiPriority w:val="34"/>
     <w:qFormat/>
     <w:rsid w:val="00354C9C"/>
@@ -27342,9 +29510,9 @@
       <w:contextualSpacing/>
     </w:pPr>
   </w:style>
-  <w:style w:type="character" w:styleId="IntenseEmphasis">
+  <w:style w:type="character" w:styleId="Enfasiintensa">
     <w:name w:val="Intense Emphasis"/>
-    <w:basedOn w:val="DefaultParagraphFont"/>
+    <w:basedOn w:val="Carpredefinitoparagrafo"/>
     <w:uiPriority w:val="21"/>
     <w:qFormat/>
     <w:rsid w:val="00354C9C"/>
@@ -27354,11 +29522,11 @@
       <w:color w:val="0F4761" w:themeColor="accent1" w:themeShade="BF"/>
     </w:rPr>
   </w:style>
-  <w:style w:type="paragraph" w:styleId="IntenseQuote">
+  <w:style w:type="paragraph" w:styleId="Citazioneintensa">
     <w:name w:val="Intense Quote"/>
-    <w:basedOn w:val="Normal"/>
-    <w:next w:val="Normal"/>
-    <w:link w:val="IntenseQuoteChar"/>
+    <w:basedOn w:val="Normale"/>
+    <w:next w:val="Normale"/>
+    <w:link w:val="CitazioneintensaCarattere"/>
     <w:uiPriority w:val="30"/>
     <w:qFormat/>
     <w:rsid w:val="00354C9C"/>
@@ -27377,10 +29545,10 @@
       <w:color w:val="0F4761" w:themeColor="accent1" w:themeShade="BF"/>
     </w:rPr>
   </w:style>
-  <w:style w:type="character" w:customStyle="1" w:styleId="IntenseQuoteChar">
-    <w:name w:val="Intense Quote Char"/>
-    <w:basedOn w:val="DefaultParagraphFont"/>
-    <w:link w:val="IntenseQuote"/>
+  <w:style w:type="character" w:customStyle="1" w:styleId="CitazioneintensaCarattere">
+    <w:name w:val="Citazione intensa Carattere"/>
+    <w:basedOn w:val="Carpredefinitoparagrafo"/>
+    <w:link w:val="Citazioneintensa"/>
     <w:uiPriority w:val="30"/>
     <w:rsid w:val="00354C9C"/>
     <w:rPr>
@@ -27389,9 +29557,9 @@
       <w:color w:val="0F4761" w:themeColor="accent1" w:themeShade="BF"/>
     </w:rPr>
   </w:style>
-  <w:style w:type="character" w:styleId="IntenseReference">
+  <w:style w:type="character" w:styleId="Riferimentointenso">
     <w:name w:val="Intense Reference"/>
-    <w:basedOn w:val="DefaultParagraphFont"/>
+    <w:basedOn w:val="Carpredefinitoparagrafo"/>
     <w:uiPriority w:val="32"/>
     <w:qFormat/>
     <w:rsid w:val="00354C9C"/>
@@ -27403,9 +29571,9 @@
       <w:spacing w:val="5"/>
     </w:rPr>
   </w:style>
-  <w:style w:type="paragraph" w:styleId="NormalWeb">
+  <w:style w:type="paragraph" w:styleId="NormaleWeb">
     <w:name w:val="Normal (Web)"/>
-    <w:basedOn w:val="Normal"/>
+    <w:basedOn w:val="Normale"/>
     <w:uiPriority w:val="99"/>
     <w:semiHidden/>
     <w:unhideWhenUsed/>
@@ -27420,9 +29588,9 @@
       <w14:ligatures w14:val="none"/>
     </w:rPr>
   </w:style>
-  <w:style w:type="table" w:styleId="TableGrid">
+  <w:style w:type="table" w:styleId="Grigliatabella">
     <w:name w:val="Table Grid"/>
-    <w:basedOn w:val="TableNormal"/>
+    <w:basedOn w:val="Tabellanormale"/>
     <w:uiPriority w:val="39"/>
     <w:rsid w:val="00521464"/>
     <w:pPr>
@@ -27441,7 +29609,7 @@
   </w:style>
   <w:style w:type="paragraph" w:customStyle="1" w:styleId="Contenutotabella">
     <w:name w:val="Contenuto tabella"/>
-    <w:basedOn w:val="Normal"/>
+    <w:basedOn w:val="Normale"/>
     <w:rsid w:val="000D4500"/>
     <w:pPr>
       <w:widowControl w:val="0"/>
@@ -27467,9 +29635,9 @@
       <w:bCs/>
     </w:rPr>
   </w:style>
-  <w:style w:type="paragraph" w:styleId="TOC5">
+  <w:style w:type="paragraph" w:styleId="Sommario5">
     <w:name w:val="toc 5"/>
-    <w:basedOn w:val="Normal"/>
+    <w:basedOn w:val="Normale"/>
     <w:semiHidden/>
     <w:rsid w:val="000D4500"/>
     <w:pPr>
@@ -27490,7 +29658,7 @@
   </w:style>
   <w:style w:type="paragraph" w:customStyle="1" w:styleId="Intestazioneindice">
     <w:name w:val="Intestazione indice"/>
-    <w:basedOn w:val="Normal"/>
+    <w:basedOn w:val="Normale"/>
     <w:rsid w:val="000D4500"/>
     <w:pPr>
       <w:keepNext/>
@@ -27509,9 +29677,9 @@
       <w14:ligatures w14:val="none"/>
     </w:rPr>
   </w:style>
-  <w:style w:type="character" w:styleId="Hyperlink">
+  <w:style w:type="character" w:styleId="Collegamentoipertestuale">
     <w:name w:val="Hyperlink"/>
-    <w:basedOn w:val="DefaultParagraphFont"/>
+    <w:basedOn w:val="Carpredefinitoparagrafo"/>
     <w:uiPriority w:val="99"/>
     <w:unhideWhenUsed/>
     <w:rsid w:val="00A312CA"/>
@@ -27520,9 +29688,9 @@
       <w:u w:val="single"/>
     </w:rPr>
   </w:style>
-  <w:style w:type="character" w:styleId="UnresolvedMention">
+  <w:style w:type="character" w:styleId="Menzionenonrisolta">
     <w:name w:val="Unresolved Mention"/>
-    <w:basedOn w:val="DefaultParagraphFont"/>
+    <w:basedOn w:val="Carpredefinitoparagrafo"/>
     <w:uiPriority w:val="99"/>
     <w:semiHidden/>
     <w:unhideWhenUsed/>

</xml_diff>

<commit_message>
RAD modifiche raw file
</commit_message>
<xml_diff>
--- a/Raw File/Requirement_Analysis_Rated.docx
+++ b/Raw File/Requirement_Analysis_Rated.docx
@@ -10058,7 +10058,19 @@
               <w:rPr>
                 <w:rFonts w:cs="Arial"/>
               </w:rPr>
-              <w:t>L’utente è autenticato e desidera visualizzare il proprio profilo o quello di un altro utente.</w:t>
+              <w:t xml:space="preserve">L’utente </w:t>
+            </w:r>
+            <w:r>
+              <w:rPr>
+                <w:rFonts w:cs="Arial"/>
+              </w:rPr>
+              <w:t>sta visualizzando le recensioni nella pagina specifica di un film</w:t>
+            </w:r>
+            <w:r>
+              <w:rPr>
+                <w:rFonts w:cs="Arial"/>
+              </w:rPr>
+              <w:t>.</w:t>
             </w:r>
           </w:p>
         </w:tc>
@@ -10102,31 +10114,7 @@
               <w:rPr>
                 <w:rFonts w:cs="Arial"/>
               </w:rPr>
-              <w:t xml:space="preserve">  L’utente clicca sull’icona del </w:t>
-            </w:r>
-            <w:r>
-              <w:rPr>
-                <w:rFonts w:cs="Arial"/>
-              </w:rPr>
-              <w:t xml:space="preserve">proprio </w:t>
-            </w:r>
-            <w:r>
-              <w:rPr>
-                <w:rFonts w:cs="Arial"/>
-              </w:rPr>
-              <w:t xml:space="preserve">profilo </w:t>
-            </w:r>
-            <w:r>
-              <w:rPr>
-                <w:rFonts w:cs="Arial"/>
-              </w:rPr>
-              <w:t xml:space="preserve">nell’header </w:t>
-            </w:r>
-            <w:r>
-              <w:rPr>
-                <w:rFonts w:cs="Arial"/>
-              </w:rPr>
-              <w:t>o sul nome di un altro utente</w:t>
+              <w:t xml:space="preserve">  L’utente clicca sul nome di un utente</w:t>
             </w:r>
             <w:r>
               <w:rPr>
@@ -10157,7 +10145,7 @@
               <w:rPr>
                 <w:rFonts w:cs="Arial"/>
               </w:rPr>
-              <w:t xml:space="preserve">  Il sistema mostra la pagina del profilo, contenente informazioni come nome, data di iscrizione, numero di recensioni pubblicate e reputazione.</w:t>
+              <w:t xml:space="preserve"> Il sistema mostra la pagina del profilo, contenente informazioni come nome, data di iscrizione, numero di recensioni pubblicate e reputazione.</w:t>
             </w:r>
             <w:r>
               <w:rPr>
@@ -10169,7 +10157,19 @@
               <w:rPr>
                 <w:rFonts w:cs="Arial"/>
               </w:rPr>
-              <w:t>Se l’utente è il proprietario del profilo, può vedere opzioni aggiuntive come "Modifica P</w:t>
+              <w:t xml:space="preserve">Se l’utente è il proprietario del profilo, può vedere </w:t>
+            </w:r>
+            <w:r>
+              <w:rPr>
+                <w:rFonts w:cs="Arial"/>
+              </w:rPr>
+              <w:t xml:space="preserve">le </w:t>
+            </w:r>
+            <w:r>
+              <w:rPr>
+                <w:rFonts w:cs="Arial"/>
+              </w:rPr>
+              <w:t>opzioni aggiuntive "Modifica P</w:t>
             </w:r>
             <w:r>
               <w:rPr>
@@ -10181,7 +10181,19 @@
               <w:rPr>
                 <w:rFonts w:cs="Arial"/>
               </w:rPr>
-              <w:t>" o "</w:t>
+              <w:t xml:space="preserve">" </w:t>
+            </w:r>
+            <w:r>
+              <w:rPr>
+                <w:rFonts w:cs="Arial"/>
+              </w:rPr>
+              <w:t>e</w:t>
+            </w:r>
+            <w:r>
+              <w:rPr>
+                <w:rFonts w:cs="Arial"/>
+              </w:rPr>
+              <w:t xml:space="preserve"> "</w:t>
             </w:r>
             <w:r>
               <w:rPr>
@@ -10237,61 +10249,19 @@
               <w:rPr>
                 <w:rFonts w:cs="Arial"/>
               </w:rPr>
-              <w:t xml:space="preserve"> la pagina del</w:t>
-            </w:r>
-            <w:r>
-              <w:rPr>
-                <w:rFonts w:cs="Arial"/>
-              </w:rPr>
-              <w:t xml:space="preserve"> pro</w:t>
-            </w:r>
-            <w:r>
-              <w:rPr>
-                <w:rFonts w:cs="Arial"/>
-              </w:rPr>
-              <w:t>prio pro</w:t>
-            </w:r>
-            <w:r>
-              <w:rPr>
-                <w:rFonts w:cs="Arial"/>
-              </w:rPr>
-              <w:t xml:space="preserve">filo o </w:t>
-            </w:r>
-            <w:r>
-              <w:rPr>
-                <w:rFonts w:cs="Arial"/>
-              </w:rPr>
-              <w:t xml:space="preserve">quella </w:t>
-            </w:r>
-            <w:r>
-              <w:rPr>
-                <w:rFonts w:cs="Arial"/>
-              </w:rPr>
-              <w:t>d</w:t>
-            </w:r>
-            <w:r>
-              <w:rPr>
-                <w:rFonts w:cs="Arial"/>
-              </w:rPr>
-              <w:t>el profilo di</w:t>
-            </w:r>
-            <w:r>
-              <w:rPr>
-                <w:rFonts w:cs="Arial"/>
-              </w:rPr>
-              <w:t xml:space="preserve"> un</w:t>
-            </w:r>
-            <w:r>
-              <w:rPr>
-                <w:rFonts w:cs="Arial"/>
-              </w:rPr>
-              <w:t xml:space="preserve"> </w:t>
-            </w:r>
-            <w:r>
-              <w:rPr>
-                <w:rFonts w:cs="Arial"/>
-              </w:rPr>
-              <w:t>altro utente.</w:t>
+              <w:t xml:space="preserve"> la pagina</w:t>
+            </w:r>
+            <w:r>
+              <w:rPr>
+                <w:rFonts w:cs="Arial"/>
+              </w:rPr>
+              <w:t xml:space="preserve"> profilo dell’utente selezionato</w:t>
+            </w:r>
+            <w:r>
+              <w:rPr>
+                <w:rFonts w:cs="Arial"/>
+              </w:rPr>
+              <w:t>.</w:t>
             </w:r>
           </w:p>
         </w:tc>
@@ -10449,6 +10419,7 @@
           <w:b/>
           <w:bCs/>
         </w:rPr>
+        <w:lastRenderedPageBreak/>
         <w:t>UC07-</w:t>
       </w:r>
       <w:r>
@@ -10465,7 +10436,15 @@
           <w:b/>
           <w:bCs/>
         </w:rPr>
-        <w:t>SignIn</w:t>
+        <w:t>Sign</w:t>
+      </w:r>
+      <w:r>
+        <w:rPr>
+          <w:rFonts w:cs="Arial"/>
+          <w:b/>
+          <w:bCs/>
+        </w:rPr>
+        <w:t>Up</w:t>
       </w:r>
     </w:p>
     <w:tbl>
@@ -10513,7 +10492,13 @@
               <w:rPr>
                 <w:rFonts w:cs="Arial"/>
               </w:rPr>
-              <w:t>SignIn</w:t>
+              <w:t>Sign</w:t>
+            </w:r>
+            <w:r>
+              <w:rPr>
+                <w:rFonts w:cs="Arial"/>
+              </w:rPr>
+              <w:t>Up</w:t>
             </w:r>
           </w:p>
         </w:tc>
@@ -10593,7 +10578,13 @@
               <w:rPr>
                 <w:rFonts w:cs="Arial"/>
               </w:rPr>
-              <w:t>L’utente si trova nella homepage e non è autenticato</w:t>
+              <w:t xml:space="preserve">L’utente si trova nella </w:t>
+            </w:r>
+            <w:r>
+              <w:rPr>
+                <w:rFonts w:cs="Arial"/>
+              </w:rPr>
+              <w:t>pagina di LogIn.</w:t>
             </w:r>
           </w:p>
         </w:tc>
@@ -10633,7 +10624,25 @@
               <w:rPr>
                 <w:rFonts w:cs="Arial"/>
               </w:rPr>
-              <w:t xml:space="preserve">1. L’utente clicca sul pulsante “Log In” </w:t>
+              <w:t>1</w:t>
+            </w:r>
+            <w:r>
+              <w:rPr>
+                <w:rFonts w:cs="Arial"/>
+              </w:rPr>
+              <w:t>. L’utente clicca sul pulsante “Sign</w:t>
+            </w:r>
+            <w:r>
+              <w:rPr>
+                <w:rFonts w:cs="Arial"/>
+              </w:rPr>
+              <w:t>Up</w:t>
+            </w:r>
+            <w:r>
+              <w:rPr>
+                <w:rFonts w:cs="Arial"/>
+              </w:rPr>
+              <w:t xml:space="preserve">” </w:t>
             </w:r>
           </w:p>
           <w:p>
@@ -10647,7 +10656,61 @@
               <w:rPr>
                 <w:rFonts w:cs="Arial"/>
               </w:rPr>
-              <w:t xml:space="preserve">2. L’utente clicca sul pulsante “Sign In” </w:t>
+              <w:t>2</w:t>
+            </w:r>
+            <w:r>
+              <w:rPr>
+                <w:rFonts w:cs="Arial"/>
+              </w:rPr>
+              <w:t xml:space="preserve">. Il sistema mostra la pagina contenente il form di registrazione, composto dai campi: </w:t>
+            </w:r>
+            <w:r>
+              <w:rPr>
+                <w:rFonts w:cs="Arial"/>
+              </w:rPr>
+              <w:t>user</w:t>
+            </w:r>
+            <w:r>
+              <w:rPr>
+                <w:rFonts w:cs="Arial"/>
+              </w:rPr>
+              <w:t>n</w:t>
+            </w:r>
+            <w:r>
+              <w:rPr>
+                <w:rFonts w:cs="Arial"/>
+              </w:rPr>
+              <w:t>a</w:t>
+            </w:r>
+            <w:r>
+              <w:rPr>
+                <w:rFonts w:cs="Arial"/>
+              </w:rPr>
+              <w:t xml:space="preserve">me, </w:t>
+            </w:r>
+            <w:r>
+              <w:rPr>
+                <w:rFonts w:cs="Arial"/>
+              </w:rPr>
+              <w:t>password</w:t>
+            </w:r>
+            <w:r>
+              <w:rPr>
+                <w:rFonts w:cs="Arial"/>
+              </w:rPr>
+              <w:t xml:space="preserve">, email e </w:t>
+            </w:r>
+            <w:r>
+              <w:rPr>
+                <w:rFonts w:cs="Arial"/>
+              </w:rPr>
+              <w:t>icona (opzionalmente)</w:t>
+            </w:r>
+            <w:r>
+              <w:rPr>
+                <w:rFonts w:cs="Arial"/>
+              </w:rPr>
+              <w:t xml:space="preserve"> </w:t>
             </w:r>
           </w:p>
           <w:p>
@@ -10661,55 +10724,13 @@
               <w:rPr>
                 <w:rFonts w:cs="Arial"/>
               </w:rPr>
-              <w:t xml:space="preserve">3. Il sistema mostra la pagina contenente il form di registrazione, composto dai campi: </w:t>
-            </w:r>
-            <w:r>
-              <w:rPr>
-                <w:rFonts w:cs="Arial"/>
-              </w:rPr>
-              <w:t>user</w:t>
-            </w:r>
-            <w:r>
-              <w:rPr>
-                <w:rFonts w:cs="Arial"/>
-              </w:rPr>
-              <w:t>n</w:t>
-            </w:r>
-            <w:r>
-              <w:rPr>
-                <w:rFonts w:cs="Arial"/>
-              </w:rPr>
-              <w:t>a</w:t>
-            </w:r>
-            <w:r>
-              <w:rPr>
-                <w:rFonts w:cs="Arial"/>
-              </w:rPr>
-              <w:t xml:space="preserve">me, </w:t>
-            </w:r>
-            <w:r>
-              <w:rPr>
-                <w:rFonts w:cs="Arial"/>
-              </w:rPr>
-              <w:t>password</w:t>
-            </w:r>
-            <w:r>
-              <w:rPr>
-                <w:rFonts w:cs="Arial"/>
-              </w:rPr>
-              <w:t xml:space="preserve">, email e </w:t>
-            </w:r>
-            <w:r>
-              <w:rPr>
-                <w:rFonts w:cs="Arial"/>
-              </w:rPr>
-              <w:t>icona (opzionalmente)</w:t>
-            </w:r>
-            <w:r>
-              <w:rPr>
-                <w:rFonts w:cs="Arial"/>
-              </w:rPr>
-              <w:t xml:space="preserve"> </w:t>
+              <w:t>3</w:t>
+            </w:r>
+            <w:r>
+              <w:rPr>
+                <w:rFonts w:cs="Arial"/>
+              </w:rPr>
+              <w:t xml:space="preserve">. L’utente compila il form con tutti i campi </w:t>
             </w:r>
           </w:p>
           <w:p>
@@ -10723,7 +10744,25 @@
               <w:rPr>
                 <w:rFonts w:cs="Arial"/>
               </w:rPr>
-              <w:t xml:space="preserve">4. L’utente compila il form con tutti i campi </w:t>
+              <w:t>4</w:t>
+            </w:r>
+            <w:r>
+              <w:rPr>
+                <w:rFonts w:cs="Arial"/>
+              </w:rPr>
+              <w:t>. L’utente clicca sul pulsante “</w:t>
+            </w:r>
+            <w:r>
+              <w:rPr>
+                <w:rFonts w:cs="Arial"/>
+              </w:rPr>
+              <w:t>SignUp</w:t>
+            </w:r>
+            <w:r>
+              <w:rPr>
+                <w:rFonts w:cs="Arial"/>
+              </w:rPr>
+              <w:t>”</w:t>
             </w:r>
           </w:p>
           <w:p>
@@ -10737,7 +10776,13 @@
               <w:rPr>
                 <w:rFonts w:cs="Arial"/>
               </w:rPr>
-              <w:t>5. L’utente clicca sul pulsante “Registrati”</w:t>
+              <w:t>5</w:t>
+            </w:r>
+            <w:r>
+              <w:rPr>
+                <w:rFonts w:cs="Arial"/>
+              </w:rPr>
+              <w:t xml:space="preserve">. Il sistema controlla che le informazioni fornite sono valide </w:t>
             </w:r>
           </w:p>
           <w:p>
@@ -10751,7 +10796,13 @@
               <w:rPr>
                 <w:rFonts w:cs="Arial"/>
               </w:rPr>
-              <w:t xml:space="preserve">6. Il sistema controlla che le informazioni fornite sono valide </w:t>
+              <w:t>6</w:t>
+            </w:r>
+            <w:r>
+              <w:rPr>
+                <w:rFonts w:cs="Arial"/>
+              </w:rPr>
+              <w:t xml:space="preserve">. Il sistema crea e memorizza l’account </w:t>
             </w:r>
           </w:p>
           <w:p>
@@ -10765,21 +10816,13 @@
               <w:rPr>
                 <w:rFonts w:cs="Arial"/>
               </w:rPr>
-              <w:t xml:space="preserve">7. Il sistema crea e memorizza l’account </w:t>
-            </w:r>
-          </w:p>
-          <w:p>
-            <w:pPr>
-              <w:jc w:val="both"/>
-              <w:rPr>
-                <w:rFonts w:cs="Arial"/>
-              </w:rPr>
-            </w:pPr>
-            <w:r>
-              <w:rPr>
-                <w:rFonts w:cs="Arial"/>
-              </w:rPr>
-              <w:t>8. Il sistema mostra la homepage</w:t>
+              <w:t>7</w:t>
+            </w:r>
+            <w:r>
+              <w:rPr>
+                <w:rFonts w:cs="Arial"/>
+              </w:rPr>
+              <w:t>. Il sistema mostra la homepage</w:t>
             </w:r>
           </w:p>
         </w:tc>
@@ -10859,7 +10902,19 @@
               <w:rPr>
                 <w:rFonts w:cs="Arial"/>
               </w:rPr>
-              <w:t xml:space="preserve">Al punto 6, se il sistema rileva che i dati inseriti non sono validi oppure che l’email è già registrata, </w:t>
+              <w:t xml:space="preserve">Al punto </w:t>
+            </w:r>
+            <w:r>
+              <w:rPr>
+                <w:rFonts w:cs="Arial"/>
+              </w:rPr>
+              <w:t>5</w:t>
+            </w:r>
+            <w:r>
+              <w:rPr>
+                <w:rFonts w:cs="Arial"/>
+              </w:rPr>
+              <w:t xml:space="preserve">, se il sistema rileva che i dati inseriti non sono validi oppure che l’email è già registrata, </w:t>
             </w:r>
             <w:r>
               <w:rPr>
@@ -10940,7 +10995,15 @@
           <w:b/>
           <w:bCs/>
         </w:rPr>
-        <w:t>In Errato</w:t>
+        <w:t>Up</w:t>
+      </w:r>
+      <w:r>
+        <w:rPr>
+          <w:rFonts w:cs="Arial"/>
+          <w:b/>
+          <w:bCs/>
+        </w:rPr>
+        <w:t xml:space="preserve"> Errato</w:t>
       </w:r>
     </w:p>
     <w:tbl>
@@ -10994,7 +11057,13 @@
               <w:rPr>
                 <w:rFonts w:cs="Arial"/>
               </w:rPr>
-              <w:t>In Errato</w:t>
+              <w:t>Up</w:t>
+            </w:r>
+            <w:r>
+              <w:rPr>
+                <w:rFonts w:cs="Arial"/>
+              </w:rPr>
+              <w:t xml:space="preserve"> Errato</w:t>
             </w:r>
           </w:p>
         </w:tc>
@@ -11074,7 +11143,19 @@
               <w:rPr>
                 <w:rFonts w:cs="Arial"/>
               </w:rPr>
-              <w:t>Durante il SignIn (UC0</w:t>
+              <w:t>Durante il Sign</w:t>
+            </w:r>
+            <w:r>
+              <w:rPr>
+                <w:rFonts w:cs="Arial"/>
+              </w:rPr>
+              <w:t>Up</w:t>
+            </w:r>
+            <w:r>
+              <w:rPr>
+                <w:rFonts w:cs="Arial"/>
+              </w:rPr>
+              <w:t xml:space="preserve"> (UC0</w:t>
             </w:r>
             <w:r>
               <w:rPr>
@@ -11127,6 +11208,12 @@
               </w:rPr>
               <w:t>1. Il sistema mostra un messaggio di errore che comunica all’utente quali dati non sono validi</w:t>
             </w:r>
+            <w:r>
+              <w:rPr>
+                <w:rFonts w:cs="Arial"/>
+              </w:rPr>
+              <w:t xml:space="preserve"> e perché.</w:t>
+            </w:r>
           </w:p>
         </w:tc>
       </w:tr>
@@ -11166,6 +11253,12 @@
                 <w:rFonts w:cs="Arial"/>
               </w:rPr>
               <w:t>L’utente è nella pagina di registrazione e l’account non è stato creato</w:t>
+            </w:r>
+            <w:r>
+              <w:rPr>
+                <w:rFonts w:cs="Arial"/>
+              </w:rPr>
+              <w:t>.</w:t>
             </w:r>
           </w:p>
         </w:tc>
@@ -11456,49 +11549,49 @@
               <w:rPr>
                 <w:rFonts w:cs="Arial"/>
               </w:rPr>
+              <w:t xml:space="preserve">2. Il sistema mostra la pagina contenente il form di log in, composto da campo email e campo password </w:t>
+            </w:r>
+          </w:p>
+          <w:p>
+            <w:pPr>
+              <w:jc w:val="both"/>
+              <w:rPr>
+                <w:rFonts w:cs="Arial"/>
+              </w:rPr>
+            </w:pPr>
+            <w:r>
+              <w:rPr>
+                <w:rFonts w:cs="Arial"/>
+              </w:rPr>
+              <w:t xml:space="preserve">3. L’utente inserisce email e password </w:t>
+            </w:r>
+          </w:p>
+          <w:p>
+            <w:pPr>
+              <w:jc w:val="both"/>
+              <w:rPr>
+                <w:rFonts w:cs="Arial"/>
+              </w:rPr>
+            </w:pPr>
+            <w:r>
+              <w:rPr>
+                <w:rFonts w:cs="Arial"/>
+              </w:rPr>
+              <w:t xml:space="preserve">4. L’utente clicca sul pulsante “Accedi” </w:t>
+            </w:r>
+          </w:p>
+          <w:p>
+            <w:pPr>
+              <w:jc w:val="both"/>
+              <w:rPr>
+                <w:rFonts w:cs="Arial"/>
+              </w:rPr>
+            </w:pPr>
+            <w:r>
+              <w:rPr>
+                <w:rFonts w:cs="Arial"/>
+              </w:rPr>
               <w:lastRenderedPageBreak/>
-              <w:t xml:space="preserve">2. Il sistema mostra la pagina contenente il form di log in, composto da campo email e campo password </w:t>
-            </w:r>
-          </w:p>
-          <w:p>
-            <w:pPr>
-              <w:jc w:val="both"/>
-              <w:rPr>
-                <w:rFonts w:cs="Arial"/>
-              </w:rPr>
-            </w:pPr>
-            <w:r>
-              <w:rPr>
-                <w:rFonts w:cs="Arial"/>
-              </w:rPr>
-              <w:t xml:space="preserve">3. L’utente inserisce email e password </w:t>
-            </w:r>
-          </w:p>
-          <w:p>
-            <w:pPr>
-              <w:jc w:val="both"/>
-              <w:rPr>
-                <w:rFonts w:cs="Arial"/>
-              </w:rPr>
-            </w:pPr>
-            <w:r>
-              <w:rPr>
-                <w:rFonts w:cs="Arial"/>
-              </w:rPr>
-              <w:t xml:space="preserve">4. L’utente clicca sul pulsante “Accedi” </w:t>
-            </w:r>
-          </w:p>
-          <w:p>
-            <w:pPr>
-              <w:jc w:val="both"/>
-              <w:rPr>
-                <w:rFonts w:cs="Arial"/>
-              </w:rPr>
-            </w:pPr>
-            <w:r>
-              <w:rPr>
-                <w:rFonts w:cs="Arial"/>
-              </w:rPr>
               <w:t xml:space="preserve">5.Il sistema </w:t>
             </w:r>
             <w:r>
@@ -11648,13 +11741,7 @@
               <w:rPr>
                 <w:rFonts w:cs="Arial"/>
               </w:rPr>
-              <w:t>l’utente autenticato ha ricevuto un Warning oppure risulta come Limitato</w:t>
-            </w:r>
-            <w:r>
-              <w:rPr>
-                <w:rFonts w:cs="Arial"/>
-              </w:rPr>
-              <w:t>, avviene UC8.1</w:t>
+              <w:t>l’utente autenticato ha ricevuto un Warning oppure risulta come Limitato, avviene UC8.1</w:t>
             </w:r>
           </w:p>
         </w:tc>
@@ -12355,7 +12442,6 @@
           <w:b/>
           <w:bCs/>
         </w:rPr>
-        <w:lastRenderedPageBreak/>
         <w:t>UC</w:t>
       </w:r>
       <w:r>
@@ -12571,6 +12657,7 @@
               <w:rPr>
                 <w:rFonts w:cs="Arial"/>
               </w:rPr>
+              <w:lastRenderedPageBreak/>
               <w:t>Flow degli eventi</w:t>
             </w:r>
           </w:p>
@@ -13072,6 +13159,25 @@
               </w:rPr>
               <w:t>effettua la modifica</w:t>
             </w:r>
+            <w:r>
+              <w:rPr>
+                <w:rFonts w:cs="Arial"/>
+              </w:rPr>
+              <w:t>.</w:t>
+            </w:r>
+          </w:p>
+          <w:p>
+            <w:pPr>
+              <w:rPr>
+                <w:rFonts w:cs="Arial"/>
+              </w:rPr>
+            </w:pPr>
+            <w:r>
+              <w:rPr>
+                <w:rFonts w:cs="Arial"/>
+              </w:rPr>
+              <w:t>5. Un alert notifica l’utente del successo dell’operazione.</w:t>
+            </w:r>
           </w:p>
         </w:tc>
       </w:tr>
@@ -13223,15 +13329,7 @@
           <w:b/>
           <w:bCs/>
         </w:rPr>
-        <w:t>3</w:t>
-      </w:r>
-      <w:r>
-        <w:rPr>
-          <w:rFonts w:cs="Arial"/>
-          <w:b/>
-          <w:bCs/>
-        </w:rPr>
-        <w:t>-</w:t>
+        <w:t>3-</w:t>
       </w:r>
       <w:r>
         <w:t xml:space="preserve"> </w:t>
@@ -13372,13 +13470,7 @@
               <w:rPr>
                 <w:rFonts w:cs="Arial"/>
               </w:rPr>
-              <w:t xml:space="preserve">Utente </w:t>
-            </w:r>
-            <w:r>
-              <w:rPr>
-                <w:rFonts w:cs="Arial"/>
-              </w:rPr>
-              <w:t>Registrato</w:t>
+              <w:t>Utente Registrato</w:t>
             </w:r>
           </w:p>
         </w:tc>
@@ -13423,25 +13515,7 @@
               <w:rPr>
                 <w:rFonts w:cs="Arial"/>
               </w:rPr>
-              <w:t>modifica del</w:t>
-            </w:r>
-            <w:r>
-              <w:rPr>
-                <w:rFonts w:cs="Arial"/>
-              </w:rPr>
-              <w:t>la</w:t>
-            </w:r>
-            <w:r>
-              <w:rPr>
-                <w:rFonts w:cs="Arial"/>
-              </w:rPr>
-              <w:t xml:space="preserve"> p</w:t>
-            </w:r>
-            <w:r>
-              <w:rPr>
-                <w:rFonts w:cs="Arial"/>
-              </w:rPr>
-              <w:t>assword</w:t>
+              <w:t>modifica della password</w:t>
             </w:r>
             <w:r>
               <w:rPr>
@@ -13453,13 +13527,7 @@
               <w:rPr>
                 <w:rFonts w:cs="Arial"/>
               </w:rPr>
-              <w:t>1</w:t>
-            </w:r>
-            <w:r>
-              <w:rPr>
-                <w:rFonts w:cs="Arial"/>
-              </w:rPr>
-              <w:t>1</w:t>
+              <w:t>11</w:t>
             </w:r>
             <w:r>
               <w:rPr>
@@ -13613,6 +13681,14 @@
         <w:jc w:val="both"/>
         <w:rPr>
           <w:rFonts w:cs="Arial"/>
+        </w:rPr>
+      </w:pPr>
+    </w:p>
+    <w:p>
+      <w:pPr>
+        <w:jc w:val="both"/>
+        <w:rPr>
+          <w:rFonts w:cs="Arial"/>
           <w:b/>
           <w:bCs/>
         </w:rPr>
@@ -13624,23 +13700,39 @@
           <w:bCs/>
         </w:rPr>
         <w:lastRenderedPageBreak/>
-        <w:t>UC</w:t>
-      </w:r>
-      <w:r>
-        <w:rPr>
-          <w:rFonts w:cs="Arial"/>
-          <w:b/>
-          <w:bCs/>
-        </w:rPr>
-        <w:t>12</w:t>
-      </w:r>
-      <w:r>
-        <w:rPr>
-          <w:rFonts w:cs="Arial"/>
-          <w:b/>
-          <w:bCs/>
-        </w:rPr>
-        <w:t>-Modifica Informazioni Utente</w:t>
+        <w:t xml:space="preserve">UC12- Visualizzazione </w:t>
+      </w:r>
+      <w:r>
+        <w:rPr>
+          <w:rFonts w:cs="Arial"/>
+          <w:b/>
+          <w:bCs/>
+        </w:rPr>
+        <w:t>p</w:t>
+      </w:r>
+      <w:r>
+        <w:rPr>
+          <w:rFonts w:cs="Arial"/>
+          <w:b/>
+          <w:bCs/>
+        </w:rPr>
+        <w:t xml:space="preserve">rofilo </w:t>
+      </w:r>
+      <w:r>
+        <w:rPr>
+          <w:rFonts w:cs="Arial"/>
+          <w:b/>
+          <w:bCs/>
+        </w:rPr>
+        <w:t>p</w:t>
+      </w:r>
+      <w:r>
+        <w:rPr>
+          <w:rFonts w:cs="Arial"/>
+          <w:b/>
+          <w:bCs/>
+        </w:rPr>
+        <w:t>ersonale</w:t>
       </w:r>
     </w:p>
     <w:tbl>
@@ -13660,7 +13752,6 @@
           </w:tcPr>
           <w:p>
             <w:pPr>
-              <w:jc w:val="both"/>
               <w:rPr>
                 <w:rFonts w:cs="Arial"/>
               </w:rPr>
@@ -13679,16 +13770,21 @@
           </w:tcPr>
           <w:p>
             <w:pPr>
-              <w:jc w:val="both"/>
-              <w:rPr>
-                <w:rFonts w:cs="Arial"/>
-              </w:rPr>
-            </w:pPr>
-            <w:r>
-              <w:rPr>
-                <w:rFonts w:cs="Arial"/>
-              </w:rPr>
-              <w:t>Modifica Informazioni Utente</w:t>
+              <w:rPr>
+                <w:rFonts w:cs="Arial"/>
+              </w:rPr>
+            </w:pPr>
+            <w:r>
+              <w:rPr>
+                <w:rFonts w:cs="Arial"/>
+              </w:rPr>
+              <w:t xml:space="preserve">Visualizzazione </w:t>
+            </w:r>
+            <w:r>
+              <w:rPr>
+                <w:rFonts w:cs="Arial"/>
+              </w:rPr>
+              <w:t>profilo personale</w:t>
             </w:r>
           </w:p>
         </w:tc>
@@ -13700,7 +13796,6 @@
           </w:tcPr>
           <w:p>
             <w:pPr>
-              <w:jc w:val="both"/>
               <w:rPr>
                 <w:rFonts w:cs="Arial"/>
               </w:rPr>
@@ -13719,16 +13814,27 @@
           </w:tcPr>
           <w:p>
             <w:pPr>
-              <w:jc w:val="both"/>
-              <w:rPr>
-                <w:rFonts w:cs="Arial"/>
-              </w:rPr>
-            </w:pPr>
-            <w:r>
-              <w:rPr>
-                <w:rFonts w:cs="Arial"/>
-              </w:rPr>
-              <w:t>Utente Recensore</w:t>
+              <w:rPr>
+                <w:rFonts w:cs="Arial"/>
+              </w:rPr>
+            </w:pPr>
+            <w:r>
+              <w:rPr>
+                <w:rFonts w:cs="Arial"/>
+              </w:rPr>
+              <w:t>Utente</w:t>
+            </w:r>
+            <w:r>
+              <w:rPr>
+                <w:rFonts w:cs="Arial"/>
+              </w:rPr>
+              <w:t xml:space="preserve"> Recensore</w:t>
+            </w:r>
+            <w:r>
+              <w:rPr>
+                <w:rFonts w:cs="Arial"/>
+              </w:rPr>
+              <w:t xml:space="preserve"> </w:t>
             </w:r>
           </w:p>
         </w:tc>
@@ -13740,7 +13846,6 @@
           </w:tcPr>
           <w:p>
             <w:pPr>
-              <w:jc w:val="both"/>
               <w:rPr>
                 <w:rFonts w:cs="Arial"/>
               </w:rPr>
@@ -13759,22 +13864,27 @@
           </w:tcPr>
           <w:p>
             <w:pPr>
-              <w:jc w:val="both"/>
-              <w:rPr>
-                <w:rFonts w:cs="Arial"/>
-              </w:rPr>
-            </w:pPr>
-            <w:r>
-              <w:rPr>
-                <w:rFonts w:cs="Arial"/>
-              </w:rPr>
-              <w:t>L’utente è autenticato nel sistema</w:t>
-            </w:r>
-            <w:r>
-              <w:rPr>
-                <w:rFonts w:cs="Arial"/>
-              </w:rPr>
-              <w:t xml:space="preserve"> e si trova nella pagina utente personale </w:t>
+              <w:rPr>
+                <w:rFonts w:cs="Arial"/>
+              </w:rPr>
+            </w:pPr>
+            <w:r>
+              <w:rPr>
+                <w:rFonts w:cs="Arial"/>
+              </w:rPr>
+              <w:t xml:space="preserve">L’utente </w:t>
+            </w:r>
+            <w:r>
+              <w:rPr>
+                <w:rFonts w:cs="Arial"/>
+              </w:rPr>
+              <w:t>si trova in una qualsiasi pagina del sito che presenta l’header</w:t>
+            </w:r>
+            <w:r>
+              <w:rPr>
+                <w:rFonts w:cs="Arial"/>
+              </w:rPr>
+              <w:t>.</w:t>
             </w:r>
           </w:p>
         </w:tc>
@@ -13786,7 +13896,6 @@
           </w:tcPr>
           <w:p>
             <w:pPr>
-              <w:jc w:val="both"/>
               <w:rPr>
                 <w:rFonts w:cs="Arial"/>
               </w:rPr>
@@ -13813,7 +13922,98 @@
               <w:rPr>
                 <w:rFonts w:cs="Arial"/>
               </w:rPr>
-              <w:t>1. L’utente clicca sul pulsante “</w:t>
+              <w:t>1.</w:t>
+            </w:r>
+            <w:r>
+              <w:rPr>
+                <w:rFonts w:cs="Arial"/>
+              </w:rPr>
+              <w:t xml:space="preserve">  L’utente clicca sul</w:t>
+            </w:r>
+            <w:r>
+              <w:rPr>
+                <w:rFonts w:cs="Arial"/>
+              </w:rPr>
+              <w:t>l’icona del proprio profilo nell’header della pagina nella quale si trova</w:t>
+            </w:r>
+            <w:r>
+              <w:rPr>
+                <w:rFonts w:cs="Arial"/>
+              </w:rPr>
+              <w:t>.</w:t>
+            </w:r>
+          </w:p>
+          <w:p>
+            <w:pPr>
+              <w:rPr>
+                <w:rFonts w:cs="Arial"/>
+              </w:rPr>
+            </w:pPr>
+            <w:r>
+              <w:rPr>
+                <w:rFonts w:cs="Arial"/>
+              </w:rPr>
+              <w:t>2.</w:t>
+            </w:r>
+            <w:r>
+              <w:rPr>
+                <w:rFonts w:cs="Arial"/>
+              </w:rPr>
+              <w:t xml:space="preserve"> Il sistema mostra la pagina del profilo, contenente informazioni come nome, data di iscrizione, numero di recensioni pubblicate e reputazione.</w:t>
+            </w:r>
+            <w:r>
+              <w:rPr>
+                <w:rFonts w:cs="Arial"/>
+              </w:rPr>
+              <w:t xml:space="preserve"> </w:t>
+            </w:r>
+            <w:r>
+              <w:rPr>
+                <w:rFonts w:cs="Arial"/>
+              </w:rPr>
+              <w:t>Inoltre permette di visualizzare le</w:t>
+            </w:r>
+            <w:r>
+              <w:rPr>
+                <w:rFonts w:cs="Arial"/>
+              </w:rPr>
+              <w:t xml:space="preserve"> opzioni aggiuntive </w:t>
+            </w:r>
+            <w:r>
+              <w:rPr>
+                <w:rFonts w:cs="Arial"/>
+              </w:rPr>
+              <w:t>di</w:t>
+            </w:r>
+            <w:r>
+              <w:rPr>
+                <w:rFonts w:cs="Arial"/>
+              </w:rPr>
+              <w:t xml:space="preserve"> "Modifica P</w:t>
+            </w:r>
+            <w:r>
+              <w:rPr>
+                <w:rFonts w:cs="Arial"/>
+              </w:rPr>
+              <w:t>assword</w:t>
+            </w:r>
+            <w:r>
+              <w:rPr>
+                <w:rFonts w:cs="Arial"/>
+              </w:rPr>
+              <w:t xml:space="preserve">" </w:t>
+            </w:r>
+            <w:r>
+              <w:rPr>
+                <w:rFonts w:cs="Arial"/>
+              </w:rPr>
+              <w:t>e</w:t>
+            </w:r>
+            <w:r>
+              <w:rPr>
+                <w:rFonts w:cs="Arial"/>
+              </w:rPr>
+              <w:t xml:space="preserve"> "</w:t>
             </w:r>
             <w:r>
               <w:rPr>
@@ -13825,112 +14025,7 @@
               <w:rPr>
                 <w:rFonts w:cs="Arial"/>
               </w:rPr>
-              <w:t xml:space="preserve">” </w:t>
-            </w:r>
-          </w:p>
-          <w:p>
-            <w:pPr>
-              <w:rPr>
-                <w:rFonts w:cs="Arial"/>
-              </w:rPr>
-            </w:pPr>
-            <w:r>
-              <w:rPr>
-                <w:rFonts w:cs="Arial"/>
-              </w:rPr>
-              <w:t xml:space="preserve">2. Il sistema </w:t>
-            </w:r>
-            <w:r>
-              <w:rPr>
-                <w:rFonts w:cs="Arial"/>
-              </w:rPr>
-              <w:t>mostra un form per modificare username e biografia</w:t>
-            </w:r>
-            <w:r>
-              <w:rPr>
-                <w:rFonts w:cs="Arial"/>
-              </w:rPr>
-              <w:t xml:space="preserve"> </w:t>
-            </w:r>
-          </w:p>
-          <w:p>
-            <w:pPr>
-              <w:rPr>
-                <w:rFonts w:cs="Arial"/>
-              </w:rPr>
-            </w:pPr>
-            <w:r>
-              <w:rPr>
-                <w:rFonts w:cs="Arial"/>
-              </w:rPr>
-              <w:t>3. L’utente modifica le informazioni presenti nel form e preme il pulsante di conferma</w:t>
-            </w:r>
-          </w:p>
-          <w:p>
-            <w:pPr>
-              <w:rPr>
-                <w:rFonts w:cs="Arial"/>
-              </w:rPr>
-            </w:pPr>
-            <w:r>
-              <w:rPr>
-                <w:rFonts w:cs="Arial"/>
-              </w:rPr>
-              <w:t>4</w:t>
-            </w:r>
-            <w:r>
-              <w:rPr>
-                <w:rFonts w:cs="Arial"/>
-              </w:rPr>
-              <w:t>.</w:t>
-            </w:r>
-            <w:r>
-              <w:rPr>
-                <w:rFonts w:cs="Arial"/>
-              </w:rPr>
-              <w:t xml:space="preserve"> </w:t>
-            </w:r>
-            <w:r>
-              <w:rPr>
-                <w:rFonts w:cs="Arial"/>
-              </w:rPr>
-              <w:t>Il</w:t>
-            </w:r>
-            <w:r>
-              <w:rPr>
-                <w:rFonts w:cs="Arial"/>
-              </w:rPr>
-              <w:t xml:space="preserve"> </w:t>
-            </w:r>
-            <w:r>
-              <w:rPr>
-                <w:rFonts w:cs="Arial"/>
-              </w:rPr>
-              <w:t>sistema</w:t>
-            </w:r>
-            <w:r>
-              <w:rPr>
-                <w:rFonts w:cs="Arial"/>
-              </w:rPr>
-              <w:t xml:space="preserve"> </w:t>
-            </w:r>
-            <w:r>
-              <w:rPr>
-                <w:rFonts w:cs="Arial"/>
-              </w:rPr>
-              <w:t xml:space="preserve"> </w:t>
-            </w:r>
-            <w:r>
-              <w:rPr>
-                <w:rFonts w:cs="Arial"/>
-              </w:rPr>
-              <w:t xml:space="preserve">valida i dati inseriti ed </w:t>
-            </w:r>
-            <w:r>
-              <w:rPr>
-                <w:rFonts w:cs="Arial"/>
-              </w:rPr>
-              <w:t>effettua la modifica</w:t>
+              <w:t xml:space="preserve">". </w:t>
             </w:r>
           </w:p>
         </w:tc>
@@ -13942,7 +14037,6 @@
           </w:tcPr>
           <w:p>
             <w:pPr>
-              <w:jc w:val="both"/>
               <w:rPr>
                 <w:rFonts w:cs="Arial"/>
               </w:rPr>
@@ -13961,22 +14055,27 @@
           </w:tcPr>
           <w:p>
             <w:pPr>
-              <w:jc w:val="both"/>
-              <w:rPr>
-                <w:rFonts w:cs="Arial"/>
-              </w:rPr>
-            </w:pPr>
-            <w:r>
-              <w:rPr>
-                <w:rFonts w:cs="Arial"/>
-              </w:rPr>
-              <w:t xml:space="preserve">L’utente </w:t>
-            </w:r>
-            <w:r>
-              <w:rPr>
-                <w:rFonts w:cs="Arial"/>
-              </w:rPr>
-              <w:t>è nella pagina del profilo e le informazioni del suo account sono state modificate</w:t>
+              <w:rPr>
+                <w:rFonts w:cs="Arial"/>
+              </w:rPr>
+            </w:pPr>
+            <w:r>
+              <w:rPr>
+                <w:rFonts w:cs="Arial"/>
+              </w:rPr>
+              <w:t>L’utente visualizza</w:t>
+            </w:r>
+            <w:r>
+              <w:rPr>
+                <w:rFonts w:cs="Arial"/>
+              </w:rPr>
+              <w:t xml:space="preserve"> la pagina profilo dell’utente selezionato</w:t>
+            </w:r>
+            <w:r>
+              <w:rPr>
+                <w:rFonts w:cs="Arial"/>
+              </w:rPr>
+              <w:t>.</w:t>
             </w:r>
           </w:p>
         </w:tc>
@@ -14012,42 +14111,6 @@
                 <w:rFonts w:cs="Arial"/>
               </w:rPr>
             </w:pPr>
-            <w:r>
-              <w:rPr>
-                <w:rFonts w:cs="Arial"/>
-              </w:rPr>
-              <w:t xml:space="preserve">Al punto </w:t>
-            </w:r>
-            <w:r>
-              <w:rPr>
-                <w:rFonts w:cs="Arial"/>
-              </w:rPr>
-              <w:t>4</w:t>
-            </w:r>
-            <w:r>
-              <w:rPr>
-                <w:rFonts w:cs="Arial"/>
-              </w:rPr>
-              <w:t xml:space="preserve">, se il sistema rileva che i dati inseriti non sono validi, </w:t>
-            </w:r>
-            <w:r>
-              <w:rPr>
-                <w:rFonts w:cs="Arial"/>
-              </w:rPr>
-              <w:t>avviene</w:t>
-            </w:r>
-            <w:r>
-              <w:rPr>
-                <w:rFonts w:cs="Arial"/>
-              </w:rPr>
-              <w:t xml:space="preserve"> EUC0</w:t>
-            </w:r>
-            <w:r>
-              <w:rPr>
-                <w:rFonts w:cs="Arial"/>
-              </w:rPr>
-              <w:t>4</w:t>
-            </w:r>
           </w:p>
         </w:tc>
       </w:tr>
@@ -14075,58 +14138,23 @@
           <w:b/>
           <w:bCs/>
         </w:rPr>
-        <w:t>EUC0</w:t>
-      </w:r>
-      <w:r>
-        <w:rPr>
-          <w:rFonts w:cs="Arial"/>
-          <w:b/>
-          <w:bCs/>
-        </w:rPr>
-        <w:t>4</w:t>
-      </w:r>
-      <w:r>
-        <w:rPr>
-          <w:rFonts w:cs="Arial"/>
-          <w:b/>
-          <w:bCs/>
-        </w:rPr>
-        <w:t>-</w:t>
-      </w:r>
-      <w:r>
-        <w:t xml:space="preserve"> </w:t>
-      </w:r>
-      <w:r>
-        <w:rPr>
-          <w:rFonts w:cs="Arial"/>
-          <w:b/>
-          <w:bCs/>
-        </w:rPr>
-        <w:t xml:space="preserve">Errore </w:t>
-      </w:r>
-      <w:r>
-        <w:rPr>
-          <w:rFonts w:cs="Arial"/>
-          <w:b/>
-          <w:bCs/>
-        </w:rPr>
-        <w:t>Modifica</w:t>
-      </w:r>
-      <w:r>
-        <w:rPr>
-          <w:rFonts w:cs="Arial"/>
-          <w:b/>
-          <w:bCs/>
-        </w:rPr>
-        <w:t xml:space="preserve"> </w:t>
-      </w:r>
-      <w:r>
-        <w:rPr>
-          <w:rFonts w:cs="Arial"/>
-          <w:b/>
-          <w:bCs/>
-        </w:rPr>
-        <w:t>Informazioni Utente</w:t>
+        <w:t>UC</w:t>
+      </w:r>
+      <w:r>
+        <w:rPr>
+          <w:rFonts w:cs="Arial"/>
+          <w:b/>
+          <w:bCs/>
+        </w:rPr>
+        <w:t>12</w:t>
+      </w:r>
+      <w:r>
+        <w:rPr>
+          <w:rFonts w:cs="Arial"/>
+          <w:b/>
+          <w:bCs/>
+        </w:rPr>
+        <w:t>-Modifica Informazioni Utente</w:t>
       </w:r>
     </w:p>
     <w:tbl>
@@ -14174,25 +14202,7 @@
               <w:rPr>
                 <w:rFonts w:cs="Arial"/>
               </w:rPr>
-              <w:t xml:space="preserve">Errore </w:t>
-            </w:r>
-            <w:r>
-              <w:rPr>
-                <w:rFonts w:cs="Arial"/>
-              </w:rPr>
-              <w:t>Modifica</w:t>
-            </w:r>
-            <w:r>
-              <w:rPr>
-                <w:rFonts w:cs="Arial"/>
-              </w:rPr>
-              <w:t xml:space="preserve"> </w:t>
-            </w:r>
-            <w:r>
-              <w:rPr>
-                <w:rFonts w:cs="Arial"/>
-              </w:rPr>
-              <w:t>Informazioni Utente</w:t>
+              <w:t>Modifica Informazioni Utente</w:t>
             </w:r>
           </w:p>
         </w:tc>
@@ -14232,13 +14242,7 @@
               <w:rPr>
                 <w:rFonts w:cs="Arial"/>
               </w:rPr>
-              <w:t>Utente Re</w:t>
-            </w:r>
-            <w:r>
-              <w:rPr>
-                <w:rFonts w:cs="Arial"/>
-              </w:rPr>
-              <w:t>censore</w:t>
+              <w:t>Utente Recensore</w:t>
             </w:r>
           </w:p>
         </w:tc>
@@ -14269,51 +14273,22 @@
           </w:tcPr>
           <w:p>
             <w:pPr>
-              <w:rPr>
-                <w:rFonts w:cs="Arial"/>
-              </w:rPr>
-            </w:pPr>
-            <w:r>
-              <w:rPr>
-                <w:rFonts w:cs="Arial"/>
-              </w:rPr>
-              <w:t xml:space="preserve">Durante la </w:t>
-            </w:r>
-            <w:r>
-              <w:rPr>
-                <w:rFonts w:cs="Arial"/>
-              </w:rPr>
-              <w:t>modifica dell</w:t>
-            </w:r>
-            <w:r>
-              <w:rPr>
-                <w:rFonts w:cs="Arial"/>
-              </w:rPr>
-              <w:t xml:space="preserve">e informazioni utente </w:t>
-            </w:r>
-            <w:r>
-              <w:rPr>
-                <w:rFonts w:cs="Arial"/>
-              </w:rPr>
-              <w:t>(UC</w:t>
-            </w:r>
-            <w:r>
-              <w:rPr>
-                <w:rFonts w:cs="Arial"/>
-              </w:rPr>
-              <w:t>1</w:t>
-            </w:r>
-            <w:r>
-              <w:rPr>
-                <w:rFonts w:cs="Arial"/>
-              </w:rPr>
-              <w:t>2</w:t>
-            </w:r>
-            <w:r>
-              <w:rPr>
-                <w:rFonts w:cs="Arial"/>
-              </w:rPr>
-              <w:t>), il sistema rileva che i dati inseriti sono incompleti o non validi.</w:t>
+              <w:jc w:val="both"/>
+              <w:rPr>
+                <w:rFonts w:cs="Arial"/>
+              </w:rPr>
+            </w:pPr>
+            <w:r>
+              <w:rPr>
+                <w:rFonts w:cs="Arial"/>
+              </w:rPr>
+              <w:t>L’utente è autenticato nel sistema</w:t>
+            </w:r>
+            <w:r>
+              <w:rPr>
+                <w:rFonts w:cs="Arial"/>
+              </w:rPr>
+              <w:t xml:space="preserve"> e si trova nella pagina utente personale </w:t>
             </w:r>
           </w:p>
         </w:tc>
@@ -14352,7 +14327,143 @@
               <w:rPr>
                 <w:rFonts w:cs="Arial"/>
               </w:rPr>
-              <w:t>Il sistema mostra un messaggio di errore, indicando i campi che necessitano correzione o completamento.</w:t>
+              <w:t>1. L’utente clicca sul pulsante “</w:t>
+            </w:r>
+            <w:r>
+              <w:rPr>
+                <w:rFonts w:cs="Arial"/>
+              </w:rPr>
+              <w:t>Modifica Informazioni Profilo</w:t>
+            </w:r>
+            <w:r>
+              <w:rPr>
+                <w:rFonts w:cs="Arial"/>
+              </w:rPr>
+              <w:t xml:space="preserve">” </w:t>
+            </w:r>
+          </w:p>
+          <w:p>
+            <w:pPr>
+              <w:rPr>
+                <w:rFonts w:cs="Arial"/>
+              </w:rPr>
+            </w:pPr>
+            <w:r>
+              <w:rPr>
+                <w:rFonts w:cs="Arial"/>
+              </w:rPr>
+              <w:t xml:space="preserve">2. Il sistema </w:t>
+            </w:r>
+            <w:r>
+              <w:rPr>
+                <w:rFonts w:cs="Arial"/>
+              </w:rPr>
+              <w:t>mostra un form per modificare username e biografia</w:t>
+            </w:r>
+            <w:r>
+              <w:rPr>
+                <w:rFonts w:cs="Arial"/>
+              </w:rPr>
+              <w:t xml:space="preserve"> </w:t>
+            </w:r>
+          </w:p>
+          <w:p>
+            <w:pPr>
+              <w:rPr>
+                <w:rFonts w:cs="Arial"/>
+              </w:rPr>
+            </w:pPr>
+            <w:r>
+              <w:rPr>
+                <w:rFonts w:cs="Arial"/>
+              </w:rPr>
+              <w:t>3. L’utente modifica le informazioni presenti nel form e preme il pulsante di conferma</w:t>
+            </w:r>
+          </w:p>
+          <w:p>
+            <w:pPr>
+              <w:rPr>
+                <w:rFonts w:cs="Arial"/>
+              </w:rPr>
+            </w:pPr>
+            <w:r>
+              <w:rPr>
+                <w:rFonts w:cs="Arial"/>
+              </w:rPr>
+              <w:t>4</w:t>
+            </w:r>
+            <w:r>
+              <w:rPr>
+                <w:rFonts w:cs="Arial"/>
+              </w:rPr>
+              <w:t>.</w:t>
+            </w:r>
+            <w:r>
+              <w:rPr>
+                <w:rFonts w:cs="Arial"/>
+              </w:rPr>
+              <w:t xml:space="preserve"> </w:t>
+            </w:r>
+            <w:r>
+              <w:rPr>
+                <w:rFonts w:cs="Arial"/>
+              </w:rPr>
+              <w:t>Il</w:t>
+            </w:r>
+            <w:r>
+              <w:rPr>
+                <w:rFonts w:cs="Arial"/>
+              </w:rPr>
+              <w:t xml:space="preserve"> </w:t>
+            </w:r>
+            <w:r>
+              <w:rPr>
+                <w:rFonts w:cs="Arial"/>
+              </w:rPr>
+              <w:t>sistema</w:t>
+            </w:r>
+            <w:r>
+              <w:rPr>
+                <w:rFonts w:cs="Arial"/>
+              </w:rPr>
+              <w:t xml:space="preserve"> </w:t>
+            </w:r>
+            <w:r>
+              <w:rPr>
+                <w:rFonts w:cs="Arial"/>
+              </w:rPr>
+              <w:t xml:space="preserve"> </w:t>
+            </w:r>
+            <w:r>
+              <w:rPr>
+                <w:rFonts w:cs="Arial"/>
+              </w:rPr>
+              <w:t xml:space="preserve">valida i dati inseriti ed </w:t>
+            </w:r>
+            <w:r>
+              <w:rPr>
+                <w:rFonts w:cs="Arial"/>
+              </w:rPr>
+              <w:t>effettua la modifica</w:t>
+            </w:r>
+            <w:r>
+              <w:rPr>
+                <w:rFonts w:cs="Arial"/>
+              </w:rPr>
+              <w:t>.</w:t>
+            </w:r>
+          </w:p>
+          <w:p>
+            <w:pPr>
+              <w:rPr>
+                <w:rFonts w:cs="Arial"/>
+              </w:rPr>
+            </w:pPr>
+            <w:r>
+              <w:rPr>
+                <w:rFonts w:cs="Arial"/>
+              </w:rPr>
+              <w:t>5. Un alert notifica l’utente del successo dell’operazione.</w:t>
             </w:r>
           </w:p>
         </w:tc>
@@ -14392,7 +14503,13 @@
               <w:rPr>
                 <w:rFonts w:cs="Arial"/>
               </w:rPr>
-              <w:t>L’utente rimane nel form da completare</w:t>
+              <w:t xml:space="preserve">L’utente </w:t>
+            </w:r>
+            <w:r>
+              <w:rPr>
+                <w:rFonts w:cs="Arial"/>
+              </w:rPr>
+              <w:t>è nella pagina del profilo e le informazioni del suo account sono state modificate</w:t>
             </w:r>
           </w:p>
         </w:tc>
@@ -14428,6 +14545,42 @@
                 <w:rFonts w:cs="Arial"/>
               </w:rPr>
             </w:pPr>
+            <w:r>
+              <w:rPr>
+                <w:rFonts w:cs="Arial"/>
+              </w:rPr>
+              <w:t xml:space="preserve">Al punto </w:t>
+            </w:r>
+            <w:r>
+              <w:rPr>
+                <w:rFonts w:cs="Arial"/>
+              </w:rPr>
+              <w:t>4</w:t>
+            </w:r>
+            <w:r>
+              <w:rPr>
+                <w:rFonts w:cs="Arial"/>
+              </w:rPr>
+              <w:t xml:space="preserve">, se il sistema rileva che i dati inseriti non sono validi, </w:t>
+            </w:r>
+            <w:r>
+              <w:rPr>
+                <w:rFonts w:cs="Arial"/>
+              </w:rPr>
+              <w:t>avviene</w:t>
+            </w:r>
+            <w:r>
+              <w:rPr>
+                <w:rFonts w:cs="Arial"/>
+              </w:rPr>
+              <w:t xml:space="preserve"> EUC0</w:t>
+            </w:r>
+            <w:r>
+              <w:rPr>
+                <w:rFonts w:cs="Arial"/>
+              </w:rPr>
+              <w:t>4</w:t>
+            </w:r>
           </w:p>
         </w:tc>
       </w:tr>
@@ -14445,6 +14598,361 @@
         <w:jc w:val="both"/>
         <w:rPr>
           <w:rFonts w:cs="Arial"/>
+          <w:b/>
+          <w:bCs/>
+        </w:rPr>
+      </w:pPr>
+      <w:r>
+        <w:rPr>
+          <w:rFonts w:cs="Arial"/>
+          <w:b/>
+          <w:bCs/>
+        </w:rPr>
+        <w:t>EUC0</w:t>
+      </w:r>
+      <w:r>
+        <w:rPr>
+          <w:rFonts w:cs="Arial"/>
+          <w:b/>
+          <w:bCs/>
+        </w:rPr>
+        <w:t>4-</w:t>
+      </w:r>
+      <w:r>
+        <w:t xml:space="preserve"> </w:t>
+      </w:r>
+      <w:r>
+        <w:rPr>
+          <w:rFonts w:cs="Arial"/>
+          <w:b/>
+          <w:bCs/>
+        </w:rPr>
+        <w:t xml:space="preserve">Errore </w:t>
+      </w:r>
+      <w:r>
+        <w:rPr>
+          <w:rFonts w:cs="Arial"/>
+          <w:b/>
+          <w:bCs/>
+        </w:rPr>
+        <w:t>Modifica</w:t>
+      </w:r>
+      <w:r>
+        <w:rPr>
+          <w:rFonts w:cs="Arial"/>
+          <w:b/>
+          <w:bCs/>
+        </w:rPr>
+        <w:t xml:space="preserve"> </w:t>
+      </w:r>
+      <w:r>
+        <w:rPr>
+          <w:rFonts w:cs="Arial"/>
+          <w:b/>
+          <w:bCs/>
+        </w:rPr>
+        <w:t>Informazioni Utente</w:t>
+      </w:r>
+    </w:p>
+    <w:tbl>
+      <w:tblPr>
+        <w:tblStyle w:val="TableGrid"/>
+        <w:tblW w:w="0" w:type="auto"/>
+        <w:tblLook w:val="04A0" w:firstRow="1" w:lastRow="0" w:firstColumn="1" w:lastColumn="0" w:noHBand="0" w:noVBand="1"/>
+      </w:tblPr>
+      <w:tblGrid>
+        <w:gridCol w:w="4814"/>
+        <w:gridCol w:w="4814"/>
+      </w:tblGrid>
+      <w:tr>
+        <w:tc>
+          <w:tcPr>
+            <w:tcW w:w="4814" w:type="dxa"/>
+          </w:tcPr>
+          <w:p>
+            <w:pPr>
+              <w:jc w:val="both"/>
+              <w:rPr>
+                <w:rFonts w:cs="Arial"/>
+              </w:rPr>
+            </w:pPr>
+            <w:r>
+              <w:rPr>
+                <w:rFonts w:cs="Arial"/>
+              </w:rPr>
+              <w:t>Name</w:t>
+            </w:r>
+          </w:p>
+        </w:tc>
+        <w:tc>
+          <w:tcPr>
+            <w:tcW w:w="4814" w:type="dxa"/>
+          </w:tcPr>
+          <w:p>
+            <w:pPr>
+              <w:jc w:val="both"/>
+              <w:rPr>
+                <w:rFonts w:cs="Arial"/>
+              </w:rPr>
+            </w:pPr>
+            <w:r>
+              <w:rPr>
+                <w:rFonts w:cs="Arial"/>
+              </w:rPr>
+              <w:t xml:space="preserve">Errore </w:t>
+            </w:r>
+            <w:r>
+              <w:rPr>
+                <w:rFonts w:cs="Arial"/>
+              </w:rPr>
+              <w:t>Modifica</w:t>
+            </w:r>
+            <w:r>
+              <w:rPr>
+                <w:rFonts w:cs="Arial"/>
+              </w:rPr>
+              <w:t xml:space="preserve"> </w:t>
+            </w:r>
+            <w:r>
+              <w:rPr>
+                <w:rFonts w:cs="Arial"/>
+              </w:rPr>
+              <w:t>Informazioni Utente</w:t>
+            </w:r>
+          </w:p>
+        </w:tc>
+      </w:tr>
+      <w:tr>
+        <w:tc>
+          <w:tcPr>
+            <w:tcW w:w="4814" w:type="dxa"/>
+          </w:tcPr>
+          <w:p>
+            <w:pPr>
+              <w:jc w:val="both"/>
+              <w:rPr>
+                <w:rFonts w:cs="Arial"/>
+              </w:rPr>
+            </w:pPr>
+            <w:r>
+              <w:rPr>
+                <w:rFonts w:cs="Arial"/>
+              </w:rPr>
+              <w:t>Utenti Partecipanti</w:t>
+            </w:r>
+          </w:p>
+        </w:tc>
+        <w:tc>
+          <w:tcPr>
+            <w:tcW w:w="4814" w:type="dxa"/>
+          </w:tcPr>
+          <w:p>
+            <w:pPr>
+              <w:jc w:val="both"/>
+              <w:rPr>
+                <w:rFonts w:cs="Arial"/>
+              </w:rPr>
+            </w:pPr>
+            <w:r>
+              <w:rPr>
+                <w:rFonts w:cs="Arial"/>
+              </w:rPr>
+              <w:t>Utente Recensore</w:t>
+            </w:r>
+          </w:p>
+        </w:tc>
+      </w:tr>
+      <w:tr>
+        <w:tc>
+          <w:tcPr>
+            <w:tcW w:w="4814" w:type="dxa"/>
+          </w:tcPr>
+          <w:p>
+            <w:pPr>
+              <w:jc w:val="both"/>
+              <w:rPr>
+                <w:rFonts w:cs="Arial"/>
+              </w:rPr>
+            </w:pPr>
+            <w:r>
+              <w:rPr>
+                <w:rFonts w:cs="Arial"/>
+              </w:rPr>
+              <w:lastRenderedPageBreak/>
+              <w:t>Entry conditions</w:t>
+            </w:r>
+          </w:p>
+        </w:tc>
+        <w:tc>
+          <w:tcPr>
+            <w:tcW w:w="4814" w:type="dxa"/>
+          </w:tcPr>
+          <w:p>
+            <w:pPr>
+              <w:rPr>
+                <w:rFonts w:cs="Arial"/>
+              </w:rPr>
+            </w:pPr>
+            <w:r>
+              <w:rPr>
+                <w:rFonts w:cs="Arial"/>
+              </w:rPr>
+              <w:t xml:space="preserve">Durante la </w:t>
+            </w:r>
+            <w:r>
+              <w:rPr>
+                <w:rFonts w:cs="Arial"/>
+              </w:rPr>
+              <w:t xml:space="preserve">modifica delle informazioni utente </w:t>
+            </w:r>
+            <w:r>
+              <w:rPr>
+                <w:rFonts w:cs="Arial"/>
+              </w:rPr>
+              <w:t>(UC</w:t>
+            </w:r>
+            <w:r>
+              <w:rPr>
+                <w:rFonts w:cs="Arial"/>
+              </w:rPr>
+              <w:t>12</w:t>
+            </w:r>
+            <w:r>
+              <w:rPr>
+                <w:rFonts w:cs="Arial"/>
+              </w:rPr>
+              <w:t>), il sistema rileva che i dati inseriti sono incompleti o non validi.</w:t>
+            </w:r>
+          </w:p>
+        </w:tc>
+      </w:tr>
+      <w:tr>
+        <w:tc>
+          <w:tcPr>
+            <w:tcW w:w="4814" w:type="dxa"/>
+          </w:tcPr>
+          <w:p>
+            <w:pPr>
+              <w:jc w:val="both"/>
+              <w:rPr>
+                <w:rFonts w:cs="Arial"/>
+              </w:rPr>
+            </w:pPr>
+            <w:r>
+              <w:rPr>
+                <w:rFonts w:cs="Arial"/>
+              </w:rPr>
+              <w:t>Flow degli eventi</w:t>
+            </w:r>
+          </w:p>
+        </w:tc>
+        <w:tc>
+          <w:tcPr>
+            <w:tcW w:w="4814" w:type="dxa"/>
+          </w:tcPr>
+          <w:p>
+            <w:pPr>
+              <w:rPr>
+                <w:rFonts w:cs="Arial"/>
+              </w:rPr>
+            </w:pPr>
+            <w:r>
+              <w:rPr>
+                <w:rFonts w:cs="Arial"/>
+              </w:rPr>
+              <w:t>Il sistema mostra un messaggio di errore, indicando i campi che necessitano correzione o completamento.</w:t>
+            </w:r>
+          </w:p>
+        </w:tc>
+      </w:tr>
+      <w:tr>
+        <w:tc>
+          <w:tcPr>
+            <w:tcW w:w="4814" w:type="dxa"/>
+          </w:tcPr>
+          <w:p>
+            <w:pPr>
+              <w:jc w:val="both"/>
+              <w:rPr>
+                <w:rFonts w:cs="Arial"/>
+              </w:rPr>
+            </w:pPr>
+            <w:r>
+              <w:rPr>
+                <w:rFonts w:cs="Arial"/>
+              </w:rPr>
+              <w:t>Exit conditions</w:t>
+            </w:r>
+          </w:p>
+        </w:tc>
+        <w:tc>
+          <w:tcPr>
+            <w:tcW w:w="4814" w:type="dxa"/>
+          </w:tcPr>
+          <w:p>
+            <w:pPr>
+              <w:jc w:val="both"/>
+              <w:rPr>
+                <w:rFonts w:cs="Arial"/>
+              </w:rPr>
+            </w:pPr>
+            <w:r>
+              <w:rPr>
+                <w:rFonts w:cs="Arial"/>
+              </w:rPr>
+              <w:t>L’utente rimane nel form da completare</w:t>
+            </w:r>
+          </w:p>
+        </w:tc>
+      </w:tr>
+      <w:tr>
+        <w:tc>
+          <w:tcPr>
+            <w:tcW w:w="4814" w:type="dxa"/>
+          </w:tcPr>
+          <w:p>
+            <w:pPr>
+              <w:jc w:val="both"/>
+              <w:rPr>
+                <w:rFonts w:cs="Arial"/>
+              </w:rPr>
+            </w:pPr>
+            <w:r>
+              <w:rPr>
+                <w:rFonts w:cs="Arial"/>
+              </w:rPr>
+              <w:t>Eccezioni/Flussi Alternativi</w:t>
+            </w:r>
+          </w:p>
+        </w:tc>
+        <w:tc>
+          <w:tcPr>
+            <w:tcW w:w="4814" w:type="dxa"/>
+          </w:tcPr>
+          <w:p>
+            <w:pPr>
+              <w:jc w:val="both"/>
+              <w:rPr>
+                <w:rFonts w:cs="Arial"/>
+              </w:rPr>
+            </w:pPr>
+          </w:p>
+        </w:tc>
+      </w:tr>
+    </w:tbl>
+    <w:p>
+      <w:pPr>
+        <w:jc w:val="both"/>
+        <w:rPr>
+          <w:rFonts w:cs="Arial"/>
+        </w:rPr>
+      </w:pPr>
+    </w:p>
+    <w:p>
+      <w:pPr>
+        <w:jc w:val="both"/>
+        <w:rPr>
+          <w:rFonts w:cs="Arial"/>
         </w:rPr>
       </w:pPr>
     </w:p>
@@ -14475,7 +14983,6 @@
         <w:rPr>
           <w:noProof/>
         </w:rPr>
-        <w:lastRenderedPageBreak/>
         <w:drawing>
           <wp:inline distT="0" distB="0" distL="0" distR="0" wp14:anchorId="0FCC3F23" wp14:editId="6E2325FD">
             <wp:extent cx="6120130" cy="3160395"/>
@@ -14553,8 +15060,9 @@
         <w:rPr>
           <w:noProof/>
         </w:rPr>
+        <w:lastRenderedPageBreak/>
         <w:drawing>
-          <wp:inline distT="0" distB="0" distL="0" distR="0" wp14:anchorId="3CCA8A8E" wp14:editId="724CE239">
+          <wp:inline distT="0" distB="0" distL="0" distR="0" wp14:anchorId="3CCA8A8E" wp14:editId="1A277C32">
             <wp:extent cx="6120130" cy="2951480"/>
             <wp:effectExtent l="0" t="0" r="0" b="1270"/>
             <wp:docPr id="1095773659" name="Picture 2"/>
@@ -14850,14 +15358,19 @@
               <w:rPr>
                 <w:rFonts w:cs="Arial"/>
               </w:rPr>
-              <w:t xml:space="preserve"> Il sistema visualizza il form di recensione, composto da un campo per il testo e </w:t>
-            </w:r>
-            <w:r>
-              <w:rPr>
-                <w:rFonts w:cs="Arial"/>
-              </w:rPr>
-              <w:lastRenderedPageBreak/>
-              <w:t>un'opzione per la valutazione numerica (es. da 1 a 5 stelle).</w:t>
+              <w:t xml:space="preserve"> Il sistema visualizza il form di recensione, composto da un campo per il testo</w:t>
+            </w:r>
+            <w:r>
+              <w:rPr>
+                <w:rFonts w:cs="Arial"/>
+              </w:rPr>
+              <w:t>, uno per il titolo e</w:t>
+            </w:r>
+            <w:r>
+              <w:rPr>
+                <w:rFonts w:cs="Arial"/>
+              </w:rPr>
+              <w:t xml:space="preserve"> un'opzione per la valutazione numerica (es. da 1 a 5 stelle).</w:t>
             </w:r>
           </w:p>
           <w:p>
@@ -14954,7 +15467,6 @@
               <w:rPr>
                 <w:rFonts w:cs="Arial"/>
               </w:rPr>
-              <w:lastRenderedPageBreak/>
               <w:t>Exit conditions</w:t>
             </w:r>
           </w:p>
@@ -15261,13 +15773,7 @@
               <w:rPr>
                 <w:rFonts w:cs="Arial"/>
               </w:rPr>
-              <w:t>1</w:t>
-            </w:r>
-            <w:r>
-              <w:rPr>
-                <w:rFonts w:cs="Arial"/>
-              </w:rPr>
-              <w:t>3</w:t>
+              <w:t>13</w:t>
             </w:r>
             <w:r>
               <w:rPr>
@@ -15294,6 +15800,7 @@
               <w:rPr>
                 <w:rFonts w:cs="Arial"/>
               </w:rPr>
+              <w:lastRenderedPageBreak/>
               <w:t>Flow degli eventi</w:t>
             </w:r>
           </w:p>
@@ -15657,60 +16164,63 @@
               <w:rPr>
                 <w:rFonts w:cs="Arial"/>
               </w:rPr>
-              <w:t>2.</w:t>
-            </w:r>
-            <w:r>
-              <w:rPr>
-                <w:rFonts w:cs="Arial"/>
-              </w:rPr>
-              <w:t xml:space="preserve"> Il sistema verifica se l’utente ha già votato:</w:t>
-            </w:r>
-          </w:p>
-          <w:p>
-            <w:pPr>
-              <w:numPr>
-                <w:ilvl w:val="0"/>
-                <w:numId w:val="61"/>
-              </w:numPr>
-              <w:rPr>
-                <w:rFonts w:cs="Arial"/>
-              </w:rPr>
-            </w:pPr>
-            <w:r>
-              <w:rPr>
-                <w:rFonts w:cs="Arial"/>
-              </w:rPr>
-              <w:t>Se non ha mai votato o cambia il voto precedente, registra il nuovo voto e aggiorna il punteggio.</w:t>
-            </w:r>
-          </w:p>
-          <w:p>
-            <w:pPr>
-              <w:numPr>
-                <w:ilvl w:val="0"/>
-                <w:numId w:val="61"/>
-              </w:numPr>
-              <w:rPr>
-                <w:rFonts w:cs="Arial"/>
-              </w:rPr>
-            </w:pPr>
-            <w:r>
-              <w:rPr>
-                <w:rFonts w:cs="Arial"/>
-              </w:rPr>
-              <w:t>Se il voto è lo stesso di prima, non apporta modifiche.</w:t>
-            </w:r>
-          </w:p>
-          <w:p>
-            <w:pPr>
-              <w:rPr>
-                <w:rFonts w:cs="Arial"/>
-              </w:rPr>
-            </w:pPr>
-            <w:r>
-              <w:rPr>
-                <w:rFonts w:cs="Arial"/>
-              </w:rPr>
-              <w:t>3.</w:t>
+              <w:t>2</w:t>
+            </w:r>
+            <w:r>
+              <w:rPr>
+                <w:rFonts w:cs="Arial"/>
+              </w:rPr>
+              <w:t>. L’icona del pulsante selezionato per la votazione si illumina.</w:t>
+            </w:r>
+          </w:p>
+          <w:p>
+            <w:pPr>
+              <w:rPr>
+                <w:rFonts w:cs="Arial"/>
+              </w:rPr>
+            </w:pPr>
+            <w:r>
+              <w:rPr>
+                <w:rFonts w:cs="Arial"/>
+              </w:rPr>
+              <w:t>3</w:t>
+            </w:r>
+            <w:r>
+              <w:rPr>
+                <w:rFonts w:cs="Arial"/>
+              </w:rPr>
+              <w:t>.</w:t>
+            </w:r>
+            <w:r>
+              <w:rPr>
+                <w:rFonts w:cs="Arial"/>
+              </w:rPr>
+              <w:t xml:space="preserve"> </w:t>
+            </w:r>
+            <w:r>
+              <w:rPr>
+                <w:rFonts w:cs="Arial"/>
+              </w:rPr>
+              <w:t>Il sistema registra il nuovo voto, sostituendo il precedente, se presente.</w:t>
+            </w:r>
+          </w:p>
+          <w:p>
+            <w:pPr>
+              <w:rPr>
+                <w:rFonts w:cs="Arial"/>
+              </w:rPr>
+            </w:pPr>
+            <w:r>
+              <w:rPr>
+                <w:rFonts w:cs="Arial"/>
+              </w:rPr>
+              <w:t>4</w:t>
+            </w:r>
+            <w:r>
+              <w:rPr>
+                <w:rFonts w:cs="Arial"/>
+              </w:rPr>
+              <w:t>.</w:t>
             </w:r>
             <w:r>
               <w:rPr>
@@ -15755,19 +16265,13 @@
               <w:rPr>
                 <w:rFonts w:cs="Arial"/>
               </w:rPr>
-              <w:t>Il sistema aggiorna il punteggio della recensione e</w:t>
-            </w:r>
-            <w:r>
-              <w:rPr>
-                <w:rFonts w:cs="Arial"/>
-              </w:rPr>
-              <w:t xml:space="preserve"> </w:t>
-            </w:r>
-            <w:r>
-              <w:rPr>
-                <w:rFonts w:cs="Arial"/>
-              </w:rPr>
-              <w:t>il punteggio reputazionale dell’autore.</w:t>
+              <w:t>L’utente rimane nella pagina del film visualizzando le recensioni</w:t>
+            </w:r>
+            <w:r>
+              <w:rPr>
+                <w:rFonts w:cs="Arial"/>
+              </w:rPr>
+              <w:t>.</w:t>
             </w:r>
           </w:p>
         </w:tc>
@@ -15816,13 +16320,22 @@
           <w:bCs/>
         </w:rPr>
       </w:pPr>
-      <w:r>
-        <w:rPr>
-          <w:rFonts w:cs="Arial"/>
-          <w:b/>
-          <w:bCs/>
-        </w:rPr>
-        <w:lastRenderedPageBreak/>
+    </w:p>
+    <w:p>
+      <w:pPr>
+        <w:jc w:val="both"/>
+        <w:rPr>
+          <w:rFonts w:cs="Arial"/>
+          <w:b/>
+          <w:bCs/>
+        </w:rPr>
+      </w:pPr>
+      <w:r>
+        <w:rPr>
+          <w:rFonts w:cs="Arial"/>
+          <w:b/>
+          <w:bCs/>
+        </w:rPr>
         <w:t>UC</w:t>
       </w:r>
       <w:r>
@@ -16060,7 +16573,31 @@
               <w:rPr>
                 <w:rFonts w:cs="Arial"/>
               </w:rPr>
-              <w:t xml:space="preserve"> L’utente clicca sull’opzione "Segnala" associata alla recensione.</w:t>
+              <w:t xml:space="preserve"> L’utente clicca sul</w:t>
+            </w:r>
+            <w:r>
+              <w:rPr>
+                <w:rFonts w:cs="Arial"/>
+              </w:rPr>
+              <w:t xml:space="preserve"> pulsante</w:t>
+            </w:r>
+            <w:r>
+              <w:rPr>
+                <w:rFonts w:cs="Arial"/>
+              </w:rPr>
+              <w:t xml:space="preserve"> "Segnala" associat</w:t>
+            </w:r>
+            <w:r>
+              <w:rPr>
+                <w:rFonts w:cs="Arial"/>
+              </w:rPr>
+              <w:t>o</w:t>
+            </w:r>
+            <w:r>
+              <w:rPr>
+                <w:rFonts w:cs="Arial"/>
+              </w:rPr>
+              <w:t xml:space="preserve"> alla recensione.</w:t>
             </w:r>
           </w:p>
           <w:p>
@@ -16092,13 +16629,13 @@
               <w:rPr>
                 <w:rFonts w:cs="Arial"/>
               </w:rPr>
-              <w:t>3.</w:t>
-            </w:r>
-            <w:r>
-              <w:rPr>
-                <w:rFonts w:cs="Arial"/>
-              </w:rPr>
-              <w:t xml:space="preserve"> Il sistema informa l’utente che la segnalazione è stata ricevuta con successo.</w:t>
+              <w:t>3</w:t>
+            </w:r>
+            <w:r>
+              <w:rPr>
+                <w:rFonts w:cs="Arial"/>
+              </w:rPr>
+              <w:t>. Un alert notifica l’utente del successo dell’operazione.</w:t>
             </w:r>
           </w:p>
         </w:tc>
@@ -16394,6 +16931,7 @@
               <w:rPr>
                 <w:rFonts w:cs="Arial"/>
               </w:rPr>
+              <w:lastRenderedPageBreak/>
               <w:t>Entry conditions</w:t>
             </w:r>
           </w:p>
@@ -16563,12 +17101,6 @@
               </w:rPr>
               <w:t xml:space="preserve"> “si” </w:t>
             </w:r>
-            <w:r>
-              <w:rPr>
-                <w:rFonts w:cs="Arial"/>
-              </w:rPr>
-              <w:t>*</w:t>
-            </w:r>
           </w:p>
           <w:p>
             <w:pPr>
@@ -16685,6 +17217,12 @@
                 <w:rFonts w:cs="Arial"/>
               </w:rPr>
             </w:pPr>
+            <w:r>
+              <w:rPr>
+                <w:rFonts w:cs="Arial"/>
+              </w:rPr>
+              <w:t>Se al passo 3. L’utente seleziona “no”, avviene UC16.1.</w:t>
+            </w:r>
           </w:p>
         </w:tc>
       </w:tr>
@@ -16694,49 +17232,417 @@
         <w:jc w:val="both"/>
         <w:rPr>
           <w:rFonts w:cs="Arial"/>
-          <w:i/>
-          <w:iCs/>
-          <w:sz w:val="22"/>
-          <w:szCs w:val="22"/>
-        </w:rPr>
-      </w:pPr>
-      <w:r>
-        <w:rPr>
-          <w:rFonts w:cs="Arial"/>
-          <w:i/>
-          <w:iCs/>
-          <w:sz w:val="22"/>
-          <w:szCs w:val="22"/>
-        </w:rPr>
-        <w:t xml:space="preserve">*Nota: </w:t>
-      </w:r>
-      <w:r>
-        <w:rPr>
-          <w:rFonts w:cs="Arial"/>
-          <w:i/>
-          <w:iCs/>
-          <w:sz w:val="22"/>
-          <w:szCs w:val="22"/>
-        </w:rPr>
-        <w:t>Il caso in cui l’utente seleziona 'No' viene considerato implicitamente e non descritto in dettaglio, poiché non modifica lo stato del sistema e l’utente rimane nella stessa pagina senza ulteriori azioni.</w:t>
-      </w:r>
-    </w:p>
-    <w:p>
-      <w:pPr>
-        <w:jc w:val="both"/>
-        <w:rPr>
-          <w:rFonts w:cs="Arial"/>
-        </w:rPr>
-      </w:pPr>
-    </w:p>
-    <w:p>
-      <w:pPr>
-        <w:jc w:val="both"/>
-        <w:rPr>
-          <w:rFonts w:cs="Arial"/>
-        </w:rPr>
-      </w:pPr>
-    </w:p>
+        </w:rPr>
+      </w:pPr>
+    </w:p>
+    <w:p>
+      <w:pPr>
+        <w:jc w:val="both"/>
+        <w:rPr>
+          <w:rFonts w:cs="Arial"/>
+          <w:b/>
+          <w:bCs/>
+        </w:rPr>
+      </w:pPr>
+      <w:r>
+        <w:rPr>
+          <w:rFonts w:cs="Arial"/>
+          <w:b/>
+          <w:bCs/>
+        </w:rPr>
+        <w:t>UC</w:t>
+      </w:r>
+      <w:r>
+        <w:rPr>
+          <w:rFonts w:cs="Arial"/>
+          <w:b/>
+          <w:bCs/>
+        </w:rPr>
+        <w:t>16</w:t>
+      </w:r>
+      <w:r>
+        <w:rPr>
+          <w:rFonts w:cs="Arial"/>
+          <w:b/>
+          <w:bCs/>
+        </w:rPr>
+        <w:t>.1</w:t>
+      </w:r>
+      <w:r>
+        <w:rPr>
+          <w:rFonts w:cs="Arial"/>
+          <w:b/>
+          <w:bCs/>
+        </w:rPr>
+        <w:t>-</w:t>
+      </w:r>
+      <w:r>
+        <w:t xml:space="preserve"> </w:t>
+      </w:r>
+      <w:r>
+        <w:rPr>
+          <w:rFonts w:cs="Arial"/>
+          <w:b/>
+          <w:bCs/>
+        </w:rPr>
+        <w:t xml:space="preserve">Annulla </w:t>
+      </w:r>
+      <w:r>
+        <w:rPr>
+          <w:rFonts w:cs="Arial"/>
+          <w:b/>
+          <w:bCs/>
+        </w:rPr>
+        <w:t>rimozione</w:t>
+      </w:r>
+      <w:r>
+        <w:rPr>
+          <w:rFonts w:cs="Arial"/>
+          <w:b/>
+          <w:bCs/>
+        </w:rPr>
+        <w:t xml:space="preserve"> recensione</w:t>
+      </w:r>
+    </w:p>
+    <w:tbl>
+      <w:tblPr>
+        <w:tblStyle w:val="TableGrid"/>
+        <w:tblW w:w="0" w:type="auto"/>
+        <w:tblLook w:val="04A0" w:firstRow="1" w:lastRow="0" w:firstColumn="1" w:lastColumn="0" w:noHBand="0" w:noVBand="1"/>
+      </w:tblPr>
+      <w:tblGrid>
+        <w:gridCol w:w="4814"/>
+        <w:gridCol w:w="4814"/>
+      </w:tblGrid>
+      <w:tr>
+        <w:tc>
+          <w:tcPr>
+            <w:tcW w:w="4814" w:type="dxa"/>
+          </w:tcPr>
+          <w:p>
+            <w:pPr>
+              <w:jc w:val="both"/>
+              <w:rPr>
+                <w:rFonts w:cs="Arial"/>
+              </w:rPr>
+            </w:pPr>
+            <w:r>
+              <w:rPr>
+                <w:rFonts w:cs="Arial"/>
+              </w:rPr>
+              <w:t>Name</w:t>
+            </w:r>
+          </w:p>
+        </w:tc>
+        <w:tc>
+          <w:tcPr>
+            <w:tcW w:w="4814" w:type="dxa"/>
+          </w:tcPr>
+          <w:p>
+            <w:pPr>
+              <w:jc w:val="both"/>
+              <w:rPr>
+                <w:rFonts w:cs="Arial"/>
+              </w:rPr>
+            </w:pPr>
+            <w:r>
+              <w:rPr>
+                <w:rFonts w:cs="Arial"/>
+              </w:rPr>
+              <w:t>Annulla rimozione recensione</w:t>
+            </w:r>
+          </w:p>
+        </w:tc>
+      </w:tr>
+      <w:tr>
+        <w:tc>
+          <w:tcPr>
+            <w:tcW w:w="4814" w:type="dxa"/>
+          </w:tcPr>
+          <w:p>
+            <w:pPr>
+              <w:jc w:val="both"/>
+              <w:rPr>
+                <w:rFonts w:cs="Arial"/>
+              </w:rPr>
+            </w:pPr>
+            <w:r>
+              <w:rPr>
+                <w:rFonts w:cs="Arial"/>
+              </w:rPr>
+              <w:t>Utenti Partecipanti</w:t>
+            </w:r>
+          </w:p>
+        </w:tc>
+        <w:tc>
+          <w:tcPr>
+            <w:tcW w:w="4814" w:type="dxa"/>
+          </w:tcPr>
+          <w:p>
+            <w:pPr>
+              <w:jc w:val="both"/>
+              <w:rPr>
+                <w:rFonts w:cs="Arial"/>
+              </w:rPr>
+            </w:pPr>
+            <w:r>
+              <w:rPr>
+                <w:rFonts w:cs="Arial"/>
+              </w:rPr>
+              <w:t xml:space="preserve">Utente </w:t>
+            </w:r>
+            <w:r>
+              <w:rPr>
+                <w:rFonts w:cs="Arial"/>
+              </w:rPr>
+              <w:t>Recensore</w:t>
+            </w:r>
+          </w:p>
+        </w:tc>
+      </w:tr>
+      <w:tr>
+        <w:tc>
+          <w:tcPr>
+            <w:tcW w:w="4814" w:type="dxa"/>
+          </w:tcPr>
+          <w:p>
+            <w:pPr>
+              <w:jc w:val="both"/>
+              <w:rPr>
+                <w:rFonts w:cs="Arial"/>
+              </w:rPr>
+            </w:pPr>
+            <w:r>
+              <w:rPr>
+                <w:rFonts w:cs="Arial"/>
+              </w:rPr>
+              <w:t>Entry conditions</w:t>
+            </w:r>
+          </w:p>
+        </w:tc>
+        <w:tc>
+          <w:tcPr>
+            <w:tcW w:w="4814" w:type="dxa"/>
+          </w:tcPr>
+          <w:p>
+            <w:pPr>
+              <w:rPr>
+                <w:rFonts w:cs="Arial"/>
+              </w:rPr>
+            </w:pPr>
+            <w:r>
+              <w:rPr>
+                <w:rFonts w:cs="Arial"/>
+              </w:rPr>
+              <w:t xml:space="preserve">L’utente </w:t>
+            </w:r>
+            <w:r>
+              <w:rPr>
+                <w:rFonts w:cs="Arial"/>
+              </w:rPr>
+              <w:t>s</w:t>
+            </w:r>
+            <w:r>
+              <w:rPr>
+                <w:rFonts w:cs="Arial"/>
+              </w:rPr>
+              <w:t>ta rispondendo alla richiesta di conferma di eliminazione di una propria recesione dalla pagina utente.</w:t>
+            </w:r>
+          </w:p>
+        </w:tc>
+      </w:tr>
+      <w:tr>
+        <w:tc>
+          <w:tcPr>
+            <w:tcW w:w="4814" w:type="dxa"/>
+          </w:tcPr>
+          <w:p>
+            <w:pPr>
+              <w:jc w:val="both"/>
+              <w:rPr>
+                <w:rFonts w:cs="Arial"/>
+              </w:rPr>
+            </w:pPr>
+            <w:r>
+              <w:rPr>
+                <w:rFonts w:cs="Arial"/>
+              </w:rPr>
+              <w:t>Flow degli eventi</w:t>
+            </w:r>
+          </w:p>
+        </w:tc>
+        <w:tc>
+          <w:tcPr>
+            <w:tcW w:w="4814" w:type="dxa"/>
+          </w:tcPr>
+          <w:p>
+            <w:pPr>
+              <w:rPr>
+                <w:rFonts w:cs="Arial"/>
+              </w:rPr>
+            </w:pPr>
+            <w:r>
+              <w:rPr>
+                <w:rFonts w:cs="Arial"/>
+              </w:rPr>
+              <w:t>1</w:t>
+            </w:r>
+            <w:r>
+              <w:rPr>
+                <w:rFonts w:cs="Arial"/>
+              </w:rPr>
+              <w:t>. L’utente seleziona “</w:t>
+            </w:r>
+            <w:r>
+              <w:rPr>
+                <w:rFonts w:cs="Arial"/>
+              </w:rPr>
+              <w:t>no</w:t>
+            </w:r>
+            <w:r>
+              <w:rPr>
+                <w:rFonts w:cs="Arial"/>
+              </w:rPr>
+              <w:t xml:space="preserve">” </w:t>
+            </w:r>
+          </w:p>
+          <w:p>
+            <w:pPr>
+              <w:rPr>
+                <w:rFonts w:cs="Arial"/>
+              </w:rPr>
+            </w:pPr>
+            <w:r>
+              <w:rPr>
+                <w:rFonts w:cs="Arial"/>
+              </w:rPr>
+              <w:t>2</w:t>
+            </w:r>
+            <w:r>
+              <w:rPr>
+                <w:rFonts w:cs="Arial"/>
+              </w:rPr>
+              <w:t xml:space="preserve">. Il sistema </w:t>
+            </w:r>
+            <w:r>
+              <w:rPr>
+                <w:rFonts w:cs="Arial"/>
+              </w:rPr>
+              <w:t>blocca la rimozione della recensione</w:t>
+            </w:r>
+          </w:p>
+        </w:tc>
+      </w:tr>
+      <w:tr>
+        <w:tc>
+          <w:tcPr>
+            <w:tcW w:w="4814" w:type="dxa"/>
+          </w:tcPr>
+          <w:p>
+            <w:pPr>
+              <w:jc w:val="both"/>
+              <w:rPr>
+                <w:rFonts w:cs="Arial"/>
+              </w:rPr>
+            </w:pPr>
+            <w:r>
+              <w:rPr>
+                <w:rFonts w:cs="Arial"/>
+              </w:rPr>
+              <w:t>Exit conditions</w:t>
+            </w:r>
+          </w:p>
+        </w:tc>
+        <w:tc>
+          <w:tcPr>
+            <w:tcW w:w="4814" w:type="dxa"/>
+          </w:tcPr>
+          <w:p>
+            <w:pPr>
+              <w:rPr>
+                <w:rFonts w:cs="Arial"/>
+              </w:rPr>
+            </w:pPr>
+            <w:r>
+              <w:rPr>
+                <w:rFonts w:cs="Arial"/>
+              </w:rPr>
+              <w:t xml:space="preserve">L’utente </w:t>
+            </w:r>
+            <w:r>
+              <w:rPr>
+                <w:rFonts w:cs="Arial"/>
+              </w:rPr>
+              <w:t xml:space="preserve">rimane nella pagina di </w:t>
+            </w:r>
+            <w:r>
+              <w:rPr>
+                <w:rFonts w:cs="Arial"/>
+              </w:rPr>
+              <w:t>visualizza</w:t>
+            </w:r>
+            <w:r>
+              <w:rPr>
+                <w:rFonts w:cs="Arial"/>
+              </w:rPr>
+              <w:t>zione del</w:t>
+            </w:r>
+            <w:r>
+              <w:rPr>
+                <w:rFonts w:cs="Arial"/>
+              </w:rPr>
+              <w:t xml:space="preserve"> proprio </w:t>
+            </w:r>
+            <w:r>
+              <w:rPr>
+                <w:rFonts w:cs="Arial"/>
+              </w:rPr>
+              <w:t>profilo</w:t>
+            </w:r>
+            <w:r>
+              <w:rPr>
+                <w:rFonts w:cs="Arial"/>
+              </w:rPr>
+              <w:t>.</w:t>
+            </w:r>
+          </w:p>
+        </w:tc>
+      </w:tr>
+      <w:tr>
+        <w:tc>
+          <w:tcPr>
+            <w:tcW w:w="4814" w:type="dxa"/>
+          </w:tcPr>
+          <w:p>
+            <w:pPr>
+              <w:jc w:val="both"/>
+              <w:rPr>
+                <w:rFonts w:cs="Arial"/>
+              </w:rPr>
+            </w:pPr>
+            <w:r>
+              <w:rPr>
+                <w:rFonts w:cs="Arial"/>
+              </w:rPr>
+              <w:t>Eccezioni/Flussi Alternativi</w:t>
+            </w:r>
+          </w:p>
+        </w:tc>
+        <w:tc>
+          <w:tcPr>
+            <w:tcW w:w="4814" w:type="dxa"/>
+          </w:tcPr>
+          <w:p>
+            <w:pPr>
+              <w:jc w:val="both"/>
+              <w:rPr>
+                <w:rFonts w:cs="Arial"/>
+              </w:rPr>
+            </w:pPr>
+          </w:p>
+        </w:tc>
+      </w:tr>
+    </w:tbl>
     <w:p>
       <w:pPr>
         <w:jc w:val="both"/>
@@ -16766,9 +17672,8 @@
         <w:rPr>
           <w:noProof/>
         </w:rPr>
-        <w:lastRenderedPageBreak/>
         <w:drawing>
-          <wp:inline distT="0" distB="0" distL="0" distR="0" wp14:anchorId="1697DD8C" wp14:editId="43C832AD">
+          <wp:inline distT="0" distB="0" distL="0" distR="0" wp14:anchorId="1697DD8C" wp14:editId="0B24B459">
             <wp:extent cx="6120130" cy="2623185"/>
             <wp:effectExtent l="0" t="0" r="0" b="5715"/>
             <wp:docPr id="1741588286" name="Picture 3"/>
@@ -16936,6 +17841,7 @@
               <w:rPr>
                 <w:rFonts w:cs="Arial"/>
               </w:rPr>
+              <w:lastRenderedPageBreak/>
               <w:t>Utenti Partecipanti</w:t>
             </w:r>
           </w:p>
@@ -17401,13 +18307,7 @@
               <w:rPr>
                 <w:rFonts w:cs="Arial"/>
               </w:rPr>
-              <w:t xml:space="preserve">’accesso all’area di moderazione </w:t>
-            </w:r>
-            <w:r>
-              <w:rPr>
-                <w:rFonts w:cs="Arial"/>
-              </w:rPr>
-              <w:t>il sistema verifica che l’utente che sta provando ad accedere non è un Moderatore</w:t>
+              <w:t>’accesso all’area di moderazione il sistema verifica che l’utente che sta provando ad accedere non è un Moderatore</w:t>
             </w:r>
             <w:r>
               <w:rPr>
@@ -17510,13 +18410,7 @@
               <w:rPr>
                 <w:rFonts w:cs="Arial"/>
               </w:rPr>
-              <w:t xml:space="preserve">L’utente </w:t>
-            </w:r>
-            <w:r>
-              <w:rPr>
-                <w:rFonts w:cs="Arial"/>
-              </w:rPr>
-              <w:t>si trova nella pagina di errore.</w:t>
+              <w:t>L’utente si trova nella pagina di errore.</w:t>
             </w:r>
           </w:p>
         </w:tc>
@@ -17537,7 +18431,6 @@
               <w:rPr>
                 <w:rFonts w:cs="Arial"/>
               </w:rPr>
-              <w:lastRenderedPageBreak/>
               <w:t>Eccezioni</w:t>
             </w:r>
           </w:p>
@@ -17942,7 +18835,14 @@
               <w:rPr>
                 <w:rFonts w:cs="Arial"/>
               </w:rPr>
-              <w:t>Il moderatore rimane nella pagina di moderazione dalla quale viene tolta quella sulla quale ha appena compiuto una operazione</w:t>
+              <w:t xml:space="preserve">Il moderatore rimane nella pagina di moderazione dalla quale viene tolta quella </w:t>
+            </w:r>
+            <w:r>
+              <w:rPr>
+                <w:rFonts w:cs="Arial"/>
+              </w:rPr>
+              <w:lastRenderedPageBreak/>
+              <w:t>sulla quale ha appena compiuto una operazione</w:t>
             </w:r>
             <w:r>
               <w:rPr>
@@ -17969,6 +18869,7 @@
               <w:rPr>
                 <w:rFonts w:cs="Arial"/>
               </w:rPr>
+              <w:lastRenderedPageBreak/>
               <w:t>Eccezioni/Flussi Alternativi</w:t>
             </w:r>
           </w:p>
@@ -18292,7 +19193,63 @@
               <w:rPr>
                 <w:rFonts w:cs="Arial"/>
               </w:rPr>
-              <w:t>3.</w:t>
+              <w:t>3</w:t>
+            </w:r>
+            <w:r>
+              <w:rPr>
+                <w:rFonts w:cs="Arial"/>
+              </w:rPr>
+              <w:t>.</w:t>
+            </w:r>
+            <w:r>
+              <w:rPr>
+                <w:rFonts w:cs="Arial"/>
+              </w:rPr>
+              <w:t xml:space="preserve"> Il sistema </w:t>
+            </w:r>
+            <w:r>
+              <w:rPr>
+                <w:rFonts w:cs="Arial"/>
+              </w:rPr>
+              <w:t>chiede conferma dell’azione</w:t>
+            </w:r>
+          </w:p>
+          <w:p>
+            <w:pPr>
+              <w:rPr>
+                <w:rFonts w:cs="Arial"/>
+              </w:rPr>
+            </w:pPr>
+            <w:r>
+              <w:rPr>
+                <w:rFonts w:cs="Arial"/>
+              </w:rPr>
+              <w:t>4</w:t>
+            </w:r>
+            <w:r>
+              <w:rPr>
+                <w:rFonts w:cs="Arial"/>
+              </w:rPr>
+              <w:t xml:space="preserve">. L’utente seleziona “si” </w:t>
+            </w:r>
+          </w:p>
+          <w:p>
+            <w:pPr>
+              <w:rPr>
+                <w:rFonts w:cs="Arial"/>
+              </w:rPr>
+            </w:pPr>
+            <w:r>
+              <w:rPr>
+                <w:rFonts w:cs="Arial"/>
+              </w:rPr>
+              <w:t>5</w:t>
+            </w:r>
+            <w:r>
+              <w:rPr>
+                <w:rFonts w:cs="Arial"/>
+              </w:rPr>
+              <w:t>.</w:t>
             </w:r>
             <w:r>
               <w:rPr>
@@ -18398,6 +19355,400 @@
                 <w:rFonts w:cs="Arial"/>
               </w:rPr>
               <w:t>Il moderatore rimane nella pagina di moderazione dalla quale viene tolta quella sulla quale ha appena compiuto una operazione</w:t>
+            </w:r>
+            <w:r>
+              <w:rPr>
+                <w:rFonts w:cs="Arial"/>
+              </w:rPr>
+              <w:t>.</w:t>
+            </w:r>
+          </w:p>
+        </w:tc>
+      </w:tr>
+      <w:tr>
+        <w:tc>
+          <w:tcPr>
+            <w:tcW w:w="4814" w:type="dxa"/>
+          </w:tcPr>
+          <w:p>
+            <w:pPr>
+              <w:jc w:val="both"/>
+              <w:rPr>
+                <w:rFonts w:cs="Arial"/>
+              </w:rPr>
+            </w:pPr>
+            <w:r>
+              <w:rPr>
+                <w:rFonts w:cs="Arial"/>
+              </w:rPr>
+              <w:t>Eccezioni/Flussi Alternativi</w:t>
+            </w:r>
+          </w:p>
+        </w:tc>
+        <w:tc>
+          <w:tcPr>
+            <w:tcW w:w="4814" w:type="dxa"/>
+          </w:tcPr>
+          <w:p>
+            <w:pPr>
+              <w:jc w:val="both"/>
+              <w:rPr>
+                <w:rFonts w:cs="Arial"/>
+              </w:rPr>
+            </w:pPr>
+            <w:r>
+              <w:rPr>
+                <w:rFonts w:cs="Arial"/>
+              </w:rPr>
+              <w:t>Se al passo 3. L’utente seleziona “no”, avviene UC1</w:t>
+            </w:r>
+            <w:r>
+              <w:rPr>
+                <w:rFonts w:cs="Arial"/>
+              </w:rPr>
+              <w:t>9</w:t>
+            </w:r>
+            <w:r>
+              <w:rPr>
+                <w:rFonts w:cs="Arial"/>
+              </w:rPr>
+              <w:t>.1.</w:t>
+            </w:r>
+          </w:p>
+        </w:tc>
+      </w:tr>
+    </w:tbl>
+    <w:p>
+      <w:pPr>
+        <w:jc w:val="both"/>
+        <w:rPr>
+          <w:noProof/>
+        </w:rPr>
+      </w:pPr>
+    </w:p>
+    <w:p>
+      <w:pPr>
+        <w:jc w:val="both"/>
+        <w:rPr>
+          <w:rFonts w:cs="Arial"/>
+          <w:b/>
+          <w:bCs/>
+        </w:rPr>
+      </w:pPr>
+      <w:r>
+        <w:rPr>
+          <w:rFonts w:cs="Arial"/>
+          <w:b/>
+          <w:bCs/>
+        </w:rPr>
+        <w:t>UC</w:t>
+      </w:r>
+      <w:r>
+        <w:rPr>
+          <w:rFonts w:cs="Arial"/>
+          <w:b/>
+          <w:bCs/>
+        </w:rPr>
+        <w:t>1</w:t>
+      </w:r>
+      <w:r>
+        <w:rPr>
+          <w:rFonts w:cs="Arial"/>
+          <w:b/>
+          <w:bCs/>
+        </w:rPr>
+        <w:t>9</w:t>
+      </w:r>
+      <w:r>
+        <w:rPr>
+          <w:rFonts w:cs="Arial"/>
+          <w:b/>
+          <w:bCs/>
+        </w:rPr>
+        <w:t>.1-</w:t>
+      </w:r>
+      <w:r>
+        <w:t xml:space="preserve"> </w:t>
+      </w:r>
+      <w:r>
+        <w:rPr>
+          <w:rFonts w:cs="Arial"/>
+          <w:b/>
+          <w:bCs/>
+        </w:rPr>
+        <w:t xml:space="preserve">Annulla eliminazione recensione </w:t>
+      </w:r>
+    </w:p>
+    <w:tbl>
+      <w:tblPr>
+        <w:tblStyle w:val="TableGrid"/>
+        <w:tblW w:w="0" w:type="auto"/>
+        <w:tblLook w:val="04A0" w:firstRow="1" w:lastRow="0" w:firstColumn="1" w:lastColumn="0" w:noHBand="0" w:noVBand="1"/>
+      </w:tblPr>
+      <w:tblGrid>
+        <w:gridCol w:w="4814"/>
+        <w:gridCol w:w="4814"/>
+      </w:tblGrid>
+      <w:tr>
+        <w:tc>
+          <w:tcPr>
+            <w:tcW w:w="4814" w:type="dxa"/>
+          </w:tcPr>
+          <w:p>
+            <w:pPr>
+              <w:jc w:val="both"/>
+              <w:rPr>
+                <w:rFonts w:cs="Arial"/>
+              </w:rPr>
+            </w:pPr>
+            <w:r>
+              <w:rPr>
+                <w:rFonts w:cs="Arial"/>
+              </w:rPr>
+              <w:t>Name</w:t>
+            </w:r>
+          </w:p>
+        </w:tc>
+        <w:tc>
+          <w:tcPr>
+            <w:tcW w:w="4814" w:type="dxa"/>
+          </w:tcPr>
+          <w:p>
+            <w:pPr>
+              <w:jc w:val="both"/>
+              <w:rPr>
+                <w:rFonts w:cs="Arial"/>
+              </w:rPr>
+            </w:pPr>
+            <w:r>
+              <w:rPr>
+                <w:rFonts w:cs="Arial"/>
+              </w:rPr>
+              <w:t>Annulla eliminazione recensione</w:t>
+            </w:r>
+          </w:p>
+        </w:tc>
+      </w:tr>
+      <w:tr>
+        <w:tc>
+          <w:tcPr>
+            <w:tcW w:w="4814" w:type="dxa"/>
+          </w:tcPr>
+          <w:p>
+            <w:pPr>
+              <w:jc w:val="both"/>
+              <w:rPr>
+                <w:rFonts w:cs="Arial"/>
+              </w:rPr>
+            </w:pPr>
+            <w:r>
+              <w:rPr>
+                <w:rFonts w:cs="Arial"/>
+              </w:rPr>
+              <w:t>Utenti Partecipanti</w:t>
+            </w:r>
+          </w:p>
+        </w:tc>
+        <w:tc>
+          <w:tcPr>
+            <w:tcW w:w="4814" w:type="dxa"/>
+          </w:tcPr>
+          <w:p>
+            <w:pPr>
+              <w:jc w:val="both"/>
+              <w:rPr>
+                <w:rFonts w:cs="Arial"/>
+              </w:rPr>
+            </w:pPr>
+            <w:r>
+              <w:rPr>
+                <w:rFonts w:cs="Arial"/>
+              </w:rPr>
+              <w:t>Moderatore</w:t>
+            </w:r>
+          </w:p>
+        </w:tc>
+      </w:tr>
+      <w:tr>
+        <w:tc>
+          <w:tcPr>
+            <w:tcW w:w="4814" w:type="dxa"/>
+          </w:tcPr>
+          <w:p>
+            <w:pPr>
+              <w:jc w:val="both"/>
+              <w:rPr>
+                <w:rFonts w:cs="Arial"/>
+              </w:rPr>
+            </w:pPr>
+            <w:r>
+              <w:rPr>
+                <w:rFonts w:cs="Arial"/>
+              </w:rPr>
+              <w:t>Entry conditions</w:t>
+            </w:r>
+          </w:p>
+        </w:tc>
+        <w:tc>
+          <w:tcPr>
+            <w:tcW w:w="4814" w:type="dxa"/>
+          </w:tcPr>
+          <w:p>
+            <w:pPr>
+              <w:rPr>
+                <w:rFonts w:cs="Arial"/>
+              </w:rPr>
+            </w:pPr>
+            <w:r>
+              <w:rPr>
+                <w:rFonts w:cs="Arial"/>
+              </w:rPr>
+              <w:t>Il moderatore</w:t>
+            </w:r>
+            <w:r>
+              <w:rPr>
+                <w:rFonts w:cs="Arial"/>
+              </w:rPr>
+              <w:t xml:space="preserve"> </w:t>
+            </w:r>
+            <w:r>
+              <w:rPr>
+                <w:rFonts w:cs="Arial"/>
+              </w:rPr>
+              <w:t>sta rispondendo alla richiesta di conferma di eliminazione di una rece</w:t>
+            </w:r>
+            <w:r>
+              <w:rPr>
+                <w:rFonts w:cs="Arial"/>
+              </w:rPr>
+              <w:t>n</w:t>
+            </w:r>
+            <w:r>
+              <w:rPr>
+                <w:rFonts w:cs="Arial"/>
+              </w:rPr>
+              <w:t>sione.</w:t>
+            </w:r>
+          </w:p>
+        </w:tc>
+      </w:tr>
+      <w:tr>
+        <w:tc>
+          <w:tcPr>
+            <w:tcW w:w="4814" w:type="dxa"/>
+          </w:tcPr>
+          <w:p>
+            <w:pPr>
+              <w:jc w:val="both"/>
+              <w:rPr>
+                <w:rFonts w:cs="Arial"/>
+              </w:rPr>
+            </w:pPr>
+            <w:r>
+              <w:rPr>
+                <w:rFonts w:cs="Arial"/>
+              </w:rPr>
+              <w:t>Flow degli eventi</w:t>
+            </w:r>
+          </w:p>
+        </w:tc>
+        <w:tc>
+          <w:tcPr>
+            <w:tcW w:w="4814" w:type="dxa"/>
+          </w:tcPr>
+          <w:p>
+            <w:pPr>
+              <w:rPr>
+                <w:rFonts w:cs="Arial"/>
+              </w:rPr>
+            </w:pPr>
+            <w:r>
+              <w:rPr>
+                <w:rFonts w:cs="Arial"/>
+              </w:rPr>
+              <w:t xml:space="preserve">1. </w:t>
+            </w:r>
+            <w:r>
+              <w:rPr>
+                <w:rFonts w:cs="Arial"/>
+              </w:rPr>
+              <w:t>Il moderatore</w:t>
+            </w:r>
+            <w:r>
+              <w:rPr>
+                <w:rFonts w:cs="Arial"/>
+              </w:rPr>
+              <w:t xml:space="preserve"> seleziona “no” </w:t>
+            </w:r>
+          </w:p>
+          <w:p>
+            <w:pPr>
+              <w:rPr>
+                <w:rFonts w:cs="Arial"/>
+              </w:rPr>
+            </w:pPr>
+            <w:r>
+              <w:rPr>
+                <w:rFonts w:cs="Arial"/>
+              </w:rPr>
+              <w:t>2. Il sistema blocca la rimozione della recensione</w:t>
+            </w:r>
+          </w:p>
+        </w:tc>
+      </w:tr>
+      <w:tr>
+        <w:tc>
+          <w:tcPr>
+            <w:tcW w:w="4814" w:type="dxa"/>
+          </w:tcPr>
+          <w:p>
+            <w:pPr>
+              <w:jc w:val="both"/>
+              <w:rPr>
+                <w:rFonts w:cs="Arial"/>
+              </w:rPr>
+            </w:pPr>
+            <w:r>
+              <w:rPr>
+                <w:rFonts w:cs="Arial"/>
+              </w:rPr>
+              <w:t>Exit conditions</w:t>
+            </w:r>
+          </w:p>
+        </w:tc>
+        <w:tc>
+          <w:tcPr>
+            <w:tcW w:w="4814" w:type="dxa"/>
+          </w:tcPr>
+          <w:p>
+            <w:pPr>
+              <w:rPr>
+                <w:rFonts w:cs="Arial"/>
+              </w:rPr>
+            </w:pPr>
+            <w:r>
+              <w:rPr>
+                <w:rFonts w:cs="Arial"/>
+              </w:rPr>
+              <w:t>Il moderatore</w:t>
+            </w:r>
+            <w:r>
+              <w:rPr>
+                <w:rFonts w:cs="Arial"/>
+              </w:rPr>
+              <w:t xml:space="preserve"> </w:t>
+            </w:r>
+            <w:r>
+              <w:rPr>
+                <w:rFonts w:cs="Arial"/>
+              </w:rPr>
+              <w:t xml:space="preserve">rimane nella pagina di </w:t>
+            </w:r>
+            <w:r>
+              <w:rPr>
+                <w:rFonts w:cs="Arial"/>
+              </w:rPr>
+              <w:t>moderazione</w:t>
             </w:r>
             <w:r>
               <w:rPr>
@@ -19823,6 +21174,24 @@
                 <w:rFonts w:cs="Arial"/>
               </w:rPr>
             </w:pPr>
+            <w:r>
+              <w:rPr>
+                <w:rFonts w:cs="Arial"/>
+              </w:rPr>
+              <w:t>Se al passo 3. L’utente seleziona “no”, avviene UC</w:t>
+            </w:r>
+            <w:r>
+              <w:rPr>
+                <w:rFonts w:cs="Arial"/>
+              </w:rPr>
+              <w:t>21</w:t>
+            </w:r>
+            <w:r>
+              <w:rPr>
+                <w:rFonts w:cs="Arial"/>
+              </w:rPr>
+              <w:t>.1.</w:t>
+            </w:r>
           </w:p>
         </w:tc>
       </w:tr>
@@ -19858,15 +21227,15 @@
           <w:b/>
           <w:bCs/>
         </w:rPr>
-        <w:t>22</w:t>
-      </w:r>
-      <w:r>
-        <w:rPr>
-          <w:rFonts w:cs="Arial"/>
-          <w:b/>
-          <w:bCs/>
-        </w:rPr>
-        <w:t>-</w:t>
+        <w:t>21</w:t>
+      </w:r>
+      <w:r>
+        <w:rPr>
+          <w:rFonts w:cs="Arial"/>
+          <w:b/>
+          <w:bCs/>
+        </w:rPr>
+        <w:t>.1-</w:t>
       </w:r>
       <w:r>
         <w:t xml:space="preserve"> </w:t>
@@ -19877,31 +21246,15 @@
           <w:b/>
           <w:bCs/>
         </w:rPr>
-        <w:t>Modifica di un film</w:t>
-      </w:r>
-      <w:r>
-        <w:rPr>
-          <w:rFonts w:cs="Arial"/>
-          <w:b/>
-          <w:bCs/>
-        </w:rPr>
-        <w:t xml:space="preserve"> d</w:t>
-      </w:r>
-      <w:r>
-        <w:rPr>
-          <w:rFonts w:cs="Arial"/>
-          <w:b/>
-          <w:bCs/>
-        </w:rPr>
-        <w:t>el</w:t>
-      </w:r>
-      <w:r>
-        <w:rPr>
-          <w:rFonts w:cs="Arial"/>
-          <w:b/>
-          <w:bCs/>
-        </w:rPr>
-        <w:t xml:space="preserve"> catalogo</w:t>
+        <w:t xml:space="preserve">Annulla </w:t>
+      </w:r>
+      <w:r>
+        <w:rPr>
+          <w:rFonts w:cs="Arial"/>
+          <w:b/>
+          <w:bCs/>
+        </w:rPr>
+        <w:t>rimozione film</w:t>
       </w:r>
     </w:p>
     <w:tbl>
@@ -19949,7 +21302,7 @@
               <w:rPr>
                 <w:rFonts w:cs="Arial"/>
               </w:rPr>
-              <w:t>Modifica di un film del catalogo</w:t>
+              <w:t>Annulla rimozione film</w:t>
             </w:r>
           </w:p>
         </w:tc>
@@ -20028,25 +21381,31 @@
               <w:rPr>
                 <w:rFonts w:cs="Arial"/>
               </w:rPr>
-              <w:t xml:space="preserve">Il gestore </w:t>
-            </w:r>
-            <w:r>
-              <w:rPr>
-                <w:rFonts w:cs="Arial"/>
-              </w:rPr>
-              <w:t xml:space="preserve">si trova nella </w:t>
-            </w:r>
-            <w:r>
-              <w:rPr>
-                <w:rFonts w:cs="Arial"/>
-              </w:rPr>
-              <w:t>pagina</w:t>
-            </w:r>
-            <w:r>
-              <w:rPr>
-                <w:rFonts w:cs="Arial"/>
-              </w:rPr>
-              <w:t xml:space="preserve"> specifica di un film</w:t>
+              <w:t xml:space="preserve">Il </w:t>
+            </w:r>
+            <w:r>
+              <w:rPr>
+                <w:rFonts w:cs="Arial"/>
+              </w:rPr>
+              <w:t>Gestore del Catalogo</w:t>
+            </w:r>
+            <w:r>
+              <w:rPr>
+                <w:rFonts w:cs="Arial"/>
+              </w:rPr>
+              <w:t xml:space="preserve"> </w:t>
+            </w:r>
+            <w:r>
+              <w:rPr>
+                <w:rFonts w:cs="Arial"/>
+              </w:rPr>
+              <w:t xml:space="preserve">sta rispondendo alla richiesta di conferma di eliminazione di una </w:t>
+            </w:r>
+            <w:r>
+              <w:rPr>
+                <w:rFonts w:cs="Arial"/>
+              </w:rPr>
+              <w:t>film</w:t>
             </w:r>
             <w:r>
               <w:rPr>
@@ -20091,120 +21450,38 @@
               <w:rPr>
                 <w:rFonts w:cs="Arial"/>
               </w:rPr>
-              <w:t>1.</w:t>
-            </w:r>
-            <w:r>
-              <w:rPr>
-                <w:rFonts w:cs="Arial"/>
-              </w:rPr>
-              <w:t xml:space="preserve">  Il gestore seleziona "</w:t>
-            </w:r>
-            <w:r>
-              <w:rPr>
-                <w:rFonts w:cs="Arial"/>
-              </w:rPr>
-              <w:t>Modifica informazioni</w:t>
-            </w:r>
-            <w:r>
-              <w:rPr>
-                <w:rFonts w:cs="Arial"/>
-              </w:rPr>
-              <w:t xml:space="preserve"> film".</w:t>
-            </w:r>
-          </w:p>
-          <w:p>
-            <w:pPr>
-              <w:rPr>
-                <w:rFonts w:cs="Arial"/>
-              </w:rPr>
-            </w:pPr>
-            <w:r>
-              <w:rPr>
-                <w:rFonts w:cs="Arial"/>
-              </w:rPr>
-              <w:t>2.</w:t>
-            </w:r>
-            <w:r>
-              <w:rPr>
-                <w:rFonts w:cs="Arial"/>
-              </w:rPr>
-              <w:t xml:space="preserve">  Il sistema presenta un form di modifica, con campi come titolo, anno di uscita, genere e descrizione.</w:t>
-            </w:r>
-          </w:p>
-          <w:p>
-            <w:pPr>
-              <w:rPr>
-                <w:rFonts w:cs="Arial"/>
-              </w:rPr>
-            </w:pPr>
-            <w:r>
-              <w:rPr>
-                <w:rFonts w:cs="Arial"/>
-              </w:rPr>
-              <w:t>3.</w:t>
-            </w:r>
-            <w:r>
-              <w:rPr>
-                <w:rFonts w:cs="Arial"/>
-              </w:rPr>
-              <w:t xml:space="preserve">  Il gestore aggiorna i campi richiesti.</w:t>
-            </w:r>
-          </w:p>
-          <w:p>
-            <w:pPr>
-              <w:rPr>
-                <w:rFonts w:cs="Arial"/>
-              </w:rPr>
-            </w:pPr>
-            <w:r>
-              <w:rPr>
-                <w:rFonts w:cs="Arial"/>
-              </w:rPr>
-              <w:t>4.</w:t>
-            </w:r>
-            <w:r>
-              <w:rPr>
-                <w:rFonts w:cs="Arial"/>
-              </w:rPr>
-              <w:t xml:space="preserve">  Il gestore clicca su "Salva".</w:t>
-            </w:r>
-          </w:p>
-          <w:p>
-            <w:pPr>
-              <w:rPr>
-                <w:rFonts w:cs="Arial"/>
-              </w:rPr>
-            </w:pPr>
-            <w:r>
-              <w:rPr>
-                <w:rFonts w:cs="Arial"/>
-              </w:rPr>
-              <w:t>5.</w:t>
-            </w:r>
-            <w:r>
-              <w:rPr>
-                <w:rFonts w:cs="Arial"/>
-              </w:rPr>
-              <w:t xml:space="preserve">  Il sistema verifica che tutti i dati siano validi e completi.</w:t>
-            </w:r>
-          </w:p>
-          <w:p>
-            <w:pPr>
-              <w:rPr>
-                <w:rFonts w:cs="Arial"/>
-              </w:rPr>
-            </w:pPr>
-            <w:r>
-              <w:rPr>
-                <w:rFonts w:cs="Arial"/>
-              </w:rPr>
-              <w:t>6.</w:t>
-            </w:r>
-            <w:r>
-              <w:rPr>
-                <w:rFonts w:cs="Arial"/>
-              </w:rPr>
-              <w:t xml:space="preserve">  Il sistema aggiorna i dettagli del film nel catalogo.</w:t>
+              <w:t xml:space="preserve">1. Il </w:t>
+            </w:r>
+            <w:r>
+              <w:rPr>
+                <w:rFonts w:cs="Arial"/>
+              </w:rPr>
+              <w:t>Gestore del catalogo</w:t>
+            </w:r>
+            <w:r>
+              <w:rPr>
+                <w:rFonts w:cs="Arial"/>
+              </w:rPr>
+              <w:t xml:space="preserve"> seleziona “no” </w:t>
+            </w:r>
+          </w:p>
+          <w:p>
+            <w:pPr>
+              <w:rPr>
+                <w:rFonts w:cs="Arial"/>
+              </w:rPr>
+            </w:pPr>
+            <w:r>
+              <w:rPr>
+                <w:rFonts w:cs="Arial"/>
+              </w:rPr>
+              <w:t>2. Il sistema blocca la rimozione del</w:t>
+            </w:r>
+            <w:r>
+              <w:rPr>
+                <w:rFonts w:cs="Arial"/>
+              </w:rPr>
+              <w:t xml:space="preserve"> film</w:t>
             </w:r>
           </w:p>
         </w:tc>
@@ -20249,19 +21526,25 @@
               <w:rPr>
                 <w:rFonts w:cs="Arial"/>
               </w:rPr>
-              <w:t xml:space="preserve">gestore </w:t>
-            </w:r>
-            <w:r>
-              <w:rPr>
-                <w:rFonts w:cs="Arial"/>
-              </w:rPr>
-              <w:t>è nella</w:t>
-            </w:r>
-            <w:r>
-              <w:rPr>
-                <w:rFonts w:cs="Arial"/>
-              </w:rPr>
-              <w:t xml:space="preserve"> pagina di specifica del film appena modificato</w:t>
+              <w:t>Gestore del catalogo</w:t>
+            </w:r>
+            <w:r>
+              <w:rPr>
+                <w:rFonts w:cs="Arial"/>
+              </w:rPr>
+              <w:t xml:space="preserve"> </w:t>
+            </w:r>
+            <w:r>
+              <w:rPr>
+                <w:rFonts w:cs="Arial"/>
+              </w:rPr>
+              <w:t xml:space="preserve">rimane nella pagina </w:t>
+            </w:r>
+            <w:r>
+              <w:rPr>
+                <w:rFonts w:cs="Arial"/>
+              </w:rPr>
+              <w:t>specifica del film</w:t>
             </w:r>
             <w:r>
               <w:rPr>
@@ -20288,7 +21571,7 @@
               <w:rPr>
                 <w:rFonts w:cs="Arial"/>
               </w:rPr>
-              <w:t>Eccezioni</w:t>
+              <w:t>Eccezioni/Flussi Alternativi</w:t>
             </w:r>
           </w:p>
         </w:tc>
@@ -20303,24 +21586,6 @@
                 <w:rFonts w:cs="Arial"/>
               </w:rPr>
             </w:pPr>
-            <w:r>
-              <w:rPr>
-                <w:rFonts w:cs="Arial"/>
-              </w:rPr>
-              <w:t>Se al punto 5 il sistema rileva dati mancanti o non validi, si verifica EUC0</w:t>
-            </w:r>
-            <w:r>
-              <w:rPr>
-                <w:rFonts w:cs="Arial"/>
-              </w:rPr>
-              <w:t>8</w:t>
-            </w:r>
-            <w:r>
-              <w:rPr>
-                <w:rFonts w:cs="Arial"/>
-              </w:rPr>
-              <w:t>.</w:t>
-            </w:r>
           </w:p>
         </w:tc>
       </w:tr>
@@ -20348,15 +21613,23 @@
           <w:b/>
           <w:bCs/>
         </w:rPr>
-        <w:t>EUC0</w:t>
-      </w:r>
-      <w:r>
-        <w:rPr>
-          <w:rFonts w:cs="Arial"/>
-          <w:b/>
-          <w:bCs/>
-        </w:rPr>
-        <w:t>7-</w:t>
+        <w:t>UC</w:t>
+      </w:r>
+      <w:r>
+        <w:rPr>
+          <w:rFonts w:cs="Arial"/>
+          <w:b/>
+          <w:bCs/>
+        </w:rPr>
+        <w:t>22</w:t>
+      </w:r>
+      <w:r>
+        <w:rPr>
+          <w:rFonts w:cs="Arial"/>
+          <w:b/>
+          <w:bCs/>
+        </w:rPr>
+        <w:t>-</w:t>
       </w:r>
       <w:r>
         <w:t xml:space="preserve"> </w:t>
@@ -20367,23 +21640,31 @@
           <w:b/>
           <w:bCs/>
         </w:rPr>
-        <w:t xml:space="preserve">Errore </w:t>
-      </w:r>
-      <w:r>
-        <w:rPr>
-          <w:rFonts w:cs="Arial"/>
-          <w:b/>
-          <w:bCs/>
-        </w:rPr>
-        <w:t>Modifica</w:t>
-      </w:r>
-      <w:r>
-        <w:rPr>
-          <w:rFonts w:cs="Arial"/>
-          <w:b/>
-          <w:bCs/>
-        </w:rPr>
-        <w:t xml:space="preserve"> Film</w:t>
+        <w:t>Modifica di un film</w:t>
+      </w:r>
+      <w:r>
+        <w:rPr>
+          <w:rFonts w:cs="Arial"/>
+          <w:b/>
+          <w:bCs/>
+        </w:rPr>
+        <w:t xml:space="preserve"> d</w:t>
+      </w:r>
+      <w:r>
+        <w:rPr>
+          <w:rFonts w:cs="Arial"/>
+          <w:b/>
+          <w:bCs/>
+        </w:rPr>
+        <w:t>el</w:t>
+      </w:r>
+      <w:r>
+        <w:rPr>
+          <w:rFonts w:cs="Arial"/>
+          <w:b/>
+          <w:bCs/>
+        </w:rPr>
+        <w:t xml:space="preserve"> catalogo</w:t>
       </w:r>
     </w:p>
     <w:tbl>
@@ -20431,19 +21712,7 @@
               <w:rPr>
                 <w:rFonts w:cs="Arial"/>
               </w:rPr>
-              <w:t xml:space="preserve">Errore </w:t>
-            </w:r>
-            <w:r>
-              <w:rPr>
-                <w:rFonts w:cs="Arial"/>
-              </w:rPr>
-              <w:t>Modifica</w:t>
-            </w:r>
-            <w:r>
-              <w:rPr>
-                <w:rFonts w:cs="Arial"/>
-              </w:rPr>
-              <w:t xml:space="preserve"> Film</w:t>
+              <w:t>Modifica di un film del catalogo</w:t>
             </w:r>
           </w:p>
         </w:tc>
@@ -20522,31 +21791,19 @@
               <w:rPr>
                 <w:rFonts w:cs="Arial"/>
               </w:rPr>
-              <w:t xml:space="preserve">Durante la gestione del catalogo </w:t>
-            </w:r>
-            <w:r>
-              <w:rPr>
-                <w:rFonts w:cs="Arial"/>
-              </w:rPr>
-              <w:t>(</w:t>
-            </w:r>
-            <w:r>
-              <w:rPr>
-                <w:rFonts w:cs="Arial"/>
-              </w:rPr>
-              <w:t>UC</w:t>
-            </w:r>
-            <w:r>
-              <w:rPr>
-                <w:rFonts w:cs="Arial"/>
-              </w:rPr>
-              <w:t>22)</w:t>
-            </w:r>
-            <w:r>
-              <w:rPr>
-                <w:rFonts w:cs="Arial"/>
-              </w:rPr>
-              <w:t>, il sistema rileva che i dati inseriti sono incompleti o non validi.</w:t>
+              <w:t xml:space="preserve">Il gestore </w:t>
+            </w:r>
+            <w:r>
+              <w:rPr>
+                <w:rFonts w:cs="Arial"/>
+              </w:rPr>
+              <w:t>si trova nella pagina specifica di un film</w:t>
+            </w:r>
+            <w:r>
+              <w:rPr>
+                <w:rFonts w:cs="Arial"/>
+              </w:rPr>
+              <w:t>.</w:t>
             </w:r>
           </w:p>
         </w:tc>
@@ -20585,7 +21842,120 @@
               <w:rPr>
                 <w:rFonts w:cs="Arial"/>
               </w:rPr>
-              <w:t>Il sistema mostra un messaggio di errore, indicando i campi che necessitano correzione o completamento.</w:t>
+              <w:t>1.</w:t>
+            </w:r>
+            <w:r>
+              <w:rPr>
+                <w:rFonts w:cs="Arial"/>
+              </w:rPr>
+              <w:t xml:space="preserve">  Il gestore seleziona "</w:t>
+            </w:r>
+            <w:r>
+              <w:rPr>
+                <w:rFonts w:cs="Arial"/>
+              </w:rPr>
+              <w:t>Modifica informazioni</w:t>
+            </w:r>
+            <w:r>
+              <w:rPr>
+                <w:rFonts w:cs="Arial"/>
+              </w:rPr>
+              <w:t xml:space="preserve"> film".</w:t>
+            </w:r>
+          </w:p>
+          <w:p>
+            <w:pPr>
+              <w:rPr>
+                <w:rFonts w:cs="Arial"/>
+              </w:rPr>
+            </w:pPr>
+            <w:r>
+              <w:rPr>
+                <w:rFonts w:cs="Arial"/>
+              </w:rPr>
+              <w:t>2.</w:t>
+            </w:r>
+            <w:r>
+              <w:rPr>
+                <w:rFonts w:cs="Arial"/>
+              </w:rPr>
+              <w:t xml:space="preserve">  Il sistema presenta un form di modifica, con campi come titolo, anno di uscita, genere e descrizione.</w:t>
+            </w:r>
+          </w:p>
+          <w:p>
+            <w:pPr>
+              <w:rPr>
+                <w:rFonts w:cs="Arial"/>
+              </w:rPr>
+            </w:pPr>
+            <w:r>
+              <w:rPr>
+                <w:rFonts w:cs="Arial"/>
+              </w:rPr>
+              <w:t>3.</w:t>
+            </w:r>
+            <w:r>
+              <w:rPr>
+                <w:rFonts w:cs="Arial"/>
+              </w:rPr>
+              <w:t xml:space="preserve">  Il gestore aggiorna i campi richiesti.</w:t>
+            </w:r>
+          </w:p>
+          <w:p>
+            <w:pPr>
+              <w:rPr>
+                <w:rFonts w:cs="Arial"/>
+              </w:rPr>
+            </w:pPr>
+            <w:r>
+              <w:rPr>
+                <w:rFonts w:cs="Arial"/>
+              </w:rPr>
+              <w:t>4.</w:t>
+            </w:r>
+            <w:r>
+              <w:rPr>
+                <w:rFonts w:cs="Arial"/>
+              </w:rPr>
+              <w:t xml:space="preserve">  Il gestore clicca su "Salva".</w:t>
+            </w:r>
+          </w:p>
+          <w:p>
+            <w:pPr>
+              <w:rPr>
+                <w:rFonts w:cs="Arial"/>
+              </w:rPr>
+            </w:pPr>
+            <w:r>
+              <w:rPr>
+                <w:rFonts w:cs="Arial"/>
+              </w:rPr>
+              <w:t>5.</w:t>
+            </w:r>
+            <w:r>
+              <w:rPr>
+                <w:rFonts w:cs="Arial"/>
+              </w:rPr>
+              <w:t xml:space="preserve">  Il sistema verifica che tutti i dati siano validi e completi.</w:t>
+            </w:r>
+          </w:p>
+          <w:p>
+            <w:pPr>
+              <w:rPr>
+                <w:rFonts w:cs="Arial"/>
+              </w:rPr>
+            </w:pPr>
+            <w:r>
+              <w:rPr>
+                <w:rFonts w:cs="Arial"/>
+              </w:rPr>
+              <w:t>6.</w:t>
+            </w:r>
+            <w:r>
+              <w:rPr>
+                <w:rFonts w:cs="Arial"/>
+              </w:rPr>
+              <w:t xml:space="preserve">  Il sistema aggiorna i dettagli del film nel catalogo.</w:t>
             </w:r>
           </w:p>
         </w:tc>
@@ -20617,22 +21987,39 @@
           </w:tcPr>
           <w:p>
             <w:pPr>
-              <w:jc w:val="both"/>
-              <w:rPr>
-                <w:rFonts w:cs="Arial"/>
-              </w:rPr>
-            </w:pPr>
-            <w:r>
-              <w:rPr>
-                <w:rFonts w:cs="Arial"/>
-              </w:rPr>
-              <w:t>Il gestore</w:t>
-            </w:r>
-            <w:r>
-              <w:rPr>
-                <w:rFonts w:cs="Arial"/>
-              </w:rPr>
-              <w:t xml:space="preserve"> rimane nel form da completare</w:t>
+              <w:rPr>
+                <w:rFonts w:cs="Arial"/>
+              </w:rPr>
+            </w:pPr>
+            <w:r>
+              <w:rPr>
+                <w:rFonts w:cs="Arial"/>
+              </w:rPr>
+              <w:t xml:space="preserve">Il </w:t>
+            </w:r>
+            <w:r>
+              <w:rPr>
+                <w:rFonts w:cs="Arial"/>
+              </w:rPr>
+              <w:t xml:space="preserve">gestore </w:t>
+            </w:r>
+            <w:r>
+              <w:rPr>
+                <w:rFonts w:cs="Arial"/>
+              </w:rPr>
+              <w:t>è nella</w:t>
+            </w:r>
+            <w:r>
+              <w:rPr>
+                <w:rFonts w:cs="Arial"/>
+              </w:rPr>
+              <w:t xml:space="preserve"> pagina di specifica del film appena modificato</w:t>
+            </w:r>
+            <w:r>
+              <w:rPr>
+                <w:rFonts w:cs="Arial"/>
+              </w:rPr>
+              <w:t>.</w:t>
             </w:r>
           </w:p>
         </w:tc>
@@ -20668,6 +22055,24 @@
                 <w:rFonts w:cs="Arial"/>
               </w:rPr>
             </w:pPr>
+            <w:r>
+              <w:rPr>
+                <w:rFonts w:cs="Arial"/>
+              </w:rPr>
+              <w:t>Se al punto 5 il sistema rileva dati mancanti o non validi, si verifica EUC0</w:t>
+            </w:r>
+            <w:r>
+              <w:rPr>
+                <w:rFonts w:cs="Arial"/>
+              </w:rPr>
+              <w:t>8</w:t>
+            </w:r>
+            <w:r>
+              <w:rPr>
+                <w:rFonts w:cs="Arial"/>
+              </w:rPr>
+              <w:t>.</w:t>
+            </w:r>
           </w:p>
         </w:tc>
       </w:tr>
@@ -20685,6 +22090,360 @@
         <w:jc w:val="both"/>
         <w:rPr>
           <w:rFonts w:cs="Arial"/>
+          <w:b/>
+          <w:bCs/>
+        </w:rPr>
+      </w:pPr>
+      <w:r>
+        <w:rPr>
+          <w:rFonts w:cs="Arial"/>
+          <w:b/>
+          <w:bCs/>
+        </w:rPr>
+        <w:t>EUC0</w:t>
+      </w:r>
+      <w:r>
+        <w:rPr>
+          <w:rFonts w:cs="Arial"/>
+          <w:b/>
+          <w:bCs/>
+        </w:rPr>
+        <w:t>8</w:t>
+      </w:r>
+      <w:r>
+        <w:rPr>
+          <w:rFonts w:cs="Arial"/>
+          <w:b/>
+          <w:bCs/>
+        </w:rPr>
+        <w:t>-</w:t>
+      </w:r>
+      <w:r>
+        <w:t xml:space="preserve"> </w:t>
+      </w:r>
+      <w:r>
+        <w:rPr>
+          <w:rFonts w:cs="Arial"/>
+          <w:b/>
+          <w:bCs/>
+        </w:rPr>
+        <w:t xml:space="preserve">Errore </w:t>
+      </w:r>
+      <w:r>
+        <w:rPr>
+          <w:rFonts w:cs="Arial"/>
+          <w:b/>
+          <w:bCs/>
+        </w:rPr>
+        <w:t>Modifica</w:t>
+      </w:r>
+      <w:r>
+        <w:rPr>
+          <w:rFonts w:cs="Arial"/>
+          <w:b/>
+          <w:bCs/>
+        </w:rPr>
+        <w:t xml:space="preserve"> Film</w:t>
+      </w:r>
+    </w:p>
+    <w:tbl>
+      <w:tblPr>
+        <w:tblStyle w:val="TableGrid"/>
+        <w:tblW w:w="0" w:type="auto"/>
+        <w:tblLook w:val="04A0" w:firstRow="1" w:lastRow="0" w:firstColumn="1" w:lastColumn="0" w:noHBand="0" w:noVBand="1"/>
+      </w:tblPr>
+      <w:tblGrid>
+        <w:gridCol w:w="4814"/>
+        <w:gridCol w:w="4814"/>
+      </w:tblGrid>
+      <w:tr>
+        <w:tc>
+          <w:tcPr>
+            <w:tcW w:w="4814" w:type="dxa"/>
+          </w:tcPr>
+          <w:p>
+            <w:pPr>
+              <w:jc w:val="both"/>
+              <w:rPr>
+                <w:rFonts w:cs="Arial"/>
+              </w:rPr>
+            </w:pPr>
+            <w:r>
+              <w:rPr>
+                <w:rFonts w:cs="Arial"/>
+              </w:rPr>
+              <w:t>Name</w:t>
+            </w:r>
+          </w:p>
+        </w:tc>
+        <w:tc>
+          <w:tcPr>
+            <w:tcW w:w="4814" w:type="dxa"/>
+          </w:tcPr>
+          <w:p>
+            <w:pPr>
+              <w:jc w:val="both"/>
+              <w:rPr>
+                <w:rFonts w:cs="Arial"/>
+              </w:rPr>
+            </w:pPr>
+            <w:r>
+              <w:rPr>
+                <w:rFonts w:cs="Arial"/>
+              </w:rPr>
+              <w:t xml:space="preserve">Errore </w:t>
+            </w:r>
+            <w:r>
+              <w:rPr>
+                <w:rFonts w:cs="Arial"/>
+              </w:rPr>
+              <w:t>Modifica</w:t>
+            </w:r>
+            <w:r>
+              <w:rPr>
+                <w:rFonts w:cs="Arial"/>
+              </w:rPr>
+              <w:t xml:space="preserve"> Film</w:t>
+            </w:r>
+          </w:p>
+        </w:tc>
+      </w:tr>
+      <w:tr>
+        <w:tc>
+          <w:tcPr>
+            <w:tcW w:w="4814" w:type="dxa"/>
+          </w:tcPr>
+          <w:p>
+            <w:pPr>
+              <w:jc w:val="both"/>
+              <w:rPr>
+                <w:rFonts w:cs="Arial"/>
+              </w:rPr>
+            </w:pPr>
+            <w:r>
+              <w:rPr>
+                <w:rFonts w:cs="Arial"/>
+              </w:rPr>
+              <w:t>Utenti Partecipanti</w:t>
+            </w:r>
+          </w:p>
+        </w:tc>
+        <w:tc>
+          <w:tcPr>
+            <w:tcW w:w="4814" w:type="dxa"/>
+          </w:tcPr>
+          <w:p>
+            <w:pPr>
+              <w:jc w:val="both"/>
+              <w:rPr>
+                <w:rFonts w:cs="Arial"/>
+              </w:rPr>
+            </w:pPr>
+            <w:r>
+              <w:rPr>
+                <w:rFonts w:cs="Arial"/>
+              </w:rPr>
+              <w:t>Gestore del catalogo</w:t>
+            </w:r>
+          </w:p>
+        </w:tc>
+      </w:tr>
+      <w:tr>
+        <w:tc>
+          <w:tcPr>
+            <w:tcW w:w="4814" w:type="dxa"/>
+          </w:tcPr>
+          <w:p>
+            <w:pPr>
+              <w:jc w:val="both"/>
+              <w:rPr>
+                <w:rFonts w:cs="Arial"/>
+              </w:rPr>
+            </w:pPr>
+            <w:r>
+              <w:rPr>
+                <w:rFonts w:cs="Arial"/>
+              </w:rPr>
+              <w:t>Entry conditions</w:t>
+            </w:r>
+          </w:p>
+        </w:tc>
+        <w:tc>
+          <w:tcPr>
+            <w:tcW w:w="4814" w:type="dxa"/>
+          </w:tcPr>
+          <w:p>
+            <w:pPr>
+              <w:rPr>
+                <w:rFonts w:cs="Arial"/>
+              </w:rPr>
+            </w:pPr>
+            <w:r>
+              <w:rPr>
+                <w:rFonts w:cs="Arial"/>
+              </w:rPr>
+              <w:t xml:space="preserve">Durante la gestione del catalogo </w:t>
+            </w:r>
+            <w:r>
+              <w:rPr>
+                <w:rFonts w:cs="Arial"/>
+              </w:rPr>
+              <w:t>(</w:t>
+            </w:r>
+            <w:r>
+              <w:rPr>
+                <w:rFonts w:cs="Arial"/>
+              </w:rPr>
+              <w:t>UC</w:t>
+            </w:r>
+            <w:r>
+              <w:rPr>
+                <w:rFonts w:cs="Arial"/>
+              </w:rPr>
+              <w:t>22)</w:t>
+            </w:r>
+            <w:r>
+              <w:rPr>
+                <w:rFonts w:cs="Arial"/>
+              </w:rPr>
+              <w:t>, il sistema rileva che i dati inseriti sono incompleti o non validi.</w:t>
+            </w:r>
+          </w:p>
+        </w:tc>
+      </w:tr>
+      <w:tr>
+        <w:tc>
+          <w:tcPr>
+            <w:tcW w:w="4814" w:type="dxa"/>
+          </w:tcPr>
+          <w:p>
+            <w:pPr>
+              <w:jc w:val="both"/>
+              <w:rPr>
+                <w:rFonts w:cs="Arial"/>
+              </w:rPr>
+            </w:pPr>
+            <w:r>
+              <w:rPr>
+                <w:rFonts w:cs="Arial"/>
+              </w:rPr>
+              <w:t>Flow degli eventi</w:t>
+            </w:r>
+          </w:p>
+        </w:tc>
+        <w:tc>
+          <w:tcPr>
+            <w:tcW w:w="4814" w:type="dxa"/>
+          </w:tcPr>
+          <w:p>
+            <w:pPr>
+              <w:rPr>
+                <w:rFonts w:cs="Arial"/>
+              </w:rPr>
+            </w:pPr>
+            <w:r>
+              <w:rPr>
+                <w:rFonts w:cs="Arial"/>
+              </w:rPr>
+              <w:t>Il sistema mostra un messaggio di errore, indicando i campi che necessitano correzione o completamento.</w:t>
+            </w:r>
+          </w:p>
+        </w:tc>
+      </w:tr>
+      <w:tr>
+        <w:tc>
+          <w:tcPr>
+            <w:tcW w:w="4814" w:type="dxa"/>
+          </w:tcPr>
+          <w:p>
+            <w:pPr>
+              <w:jc w:val="both"/>
+              <w:rPr>
+                <w:rFonts w:cs="Arial"/>
+              </w:rPr>
+            </w:pPr>
+            <w:r>
+              <w:rPr>
+                <w:rFonts w:cs="Arial"/>
+              </w:rPr>
+              <w:t>Exit conditions</w:t>
+            </w:r>
+          </w:p>
+        </w:tc>
+        <w:tc>
+          <w:tcPr>
+            <w:tcW w:w="4814" w:type="dxa"/>
+          </w:tcPr>
+          <w:p>
+            <w:pPr>
+              <w:jc w:val="both"/>
+              <w:rPr>
+                <w:rFonts w:cs="Arial"/>
+              </w:rPr>
+            </w:pPr>
+            <w:r>
+              <w:rPr>
+                <w:rFonts w:cs="Arial"/>
+              </w:rPr>
+              <w:t>Il gestore</w:t>
+            </w:r>
+            <w:r>
+              <w:rPr>
+                <w:rFonts w:cs="Arial"/>
+              </w:rPr>
+              <w:t xml:space="preserve"> rimane nel form da completare</w:t>
+            </w:r>
+          </w:p>
+        </w:tc>
+      </w:tr>
+      <w:tr>
+        <w:tc>
+          <w:tcPr>
+            <w:tcW w:w="4814" w:type="dxa"/>
+          </w:tcPr>
+          <w:p>
+            <w:pPr>
+              <w:jc w:val="both"/>
+              <w:rPr>
+                <w:rFonts w:cs="Arial"/>
+              </w:rPr>
+            </w:pPr>
+            <w:r>
+              <w:rPr>
+                <w:rFonts w:cs="Arial"/>
+              </w:rPr>
+              <w:t>Eccezioni</w:t>
+            </w:r>
+          </w:p>
+        </w:tc>
+        <w:tc>
+          <w:tcPr>
+            <w:tcW w:w="4814" w:type="dxa"/>
+          </w:tcPr>
+          <w:p>
+            <w:pPr>
+              <w:jc w:val="both"/>
+              <w:rPr>
+                <w:rFonts w:cs="Arial"/>
+              </w:rPr>
+            </w:pPr>
+          </w:p>
+        </w:tc>
+      </w:tr>
+    </w:tbl>
+    <w:p>
+      <w:pPr>
+        <w:jc w:val="both"/>
+        <w:rPr>
+          <w:rFonts w:cs="Arial"/>
+        </w:rPr>
+      </w:pPr>
+    </w:p>
+    <w:p>
+      <w:pPr>
+        <w:jc w:val="both"/>
+        <w:rPr>
+          <w:rFonts w:cs="Arial"/>
         </w:rPr>
       </w:pPr>
     </w:p>
@@ -20761,6 +22520,7 @@
         <w:rPr>
           <w:noProof/>
         </w:rPr>
+        <w:lastRenderedPageBreak/>
         <w:drawing>
           <wp:inline distT="0" distB="0" distL="0" distR="0" wp14:anchorId="7EFD1791" wp14:editId="02232651">
             <wp:extent cx="6120130" cy="4075430"/>
@@ -20894,7 +22654,6 @@
           <w:b/>
           <w:bCs/>
         </w:rPr>
-        <w:lastRenderedPageBreak/>
         <w:t>SD01 – LogIn</w:t>
       </w:r>
     </w:p>
@@ -20985,6 +22744,7 @@
           <w:bCs/>
           <w:noProof/>
         </w:rPr>
+        <w:lastRenderedPageBreak/>
         <w:drawing>
           <wp:inline distT="0" distB="0" distL="0" distR="0" wp14:anchorId="6A730EF7" wp14:editId="6AD8AA00">
             <wp:extent cx="6120130" cy="2554605"/>
@@ -21157,7 +22917,6 @@
           <w:bCs/>
           <w:noProof/>
         </w:rPr>
-        <w:lastRenderedPageBreak/>
         <w:drawing>
           <wp:inline distT="0" distB="0" distL="0" distR="0" wp14:anchorId="2B098F06" wp14:editId="7ED0DFE7">
             <wp:extent cx="5532599" cy="2156647"/>
@@ -21220,6 +22979,7 @@
           <w:b/>
           <w:bCs/>
         </w:rPr>
+        <w:lastRenderedPageBreak/>
         <w:t>SD03 – LogOut</w:t>
       </w:r>
     </w:p>
@@ -21421,7 +23181,6 @@
           <w:bCs/>
           <w:noProof/>
         </w:rPr>
-        <w:lastRenderedPageBreak/>
         <w:drawing>
           <wp:inline distT="0" distB="0" distL="0" distR="0" wp14:anchorId="6C433DA7" wp14:editId="765F509D">
             <wp:extent cx="6120130" cy="1943735"/>
@@ -21493,6 +23252,7 @@
           <w:bCs/>
           <w:noProof/>
         </w:rPr>
+        <w:lastRenderedPageBreak/>
         <w:drawing>
           <wp:inline distT="0" distB="0" distL="0" distR="0" wp14:anchorId="1135418C" wp14:editId="343800F6">
             <wp:extent cx="6120130" cy="1921510"/>
@@ -21754,7 +23514,6 @@
           <w:bCs/>
           <w:noProof/>
         </w:rPr>
-        <w:lastRenderedPageBreak/>
         <w:drawing>
           <wp:inline distT="0" distB="0" distL="0" distR="0" wp14:anchorId="4C000969" wp14:editId="3A0B9F52">
             <wp:extent cx="6120130" cy="1583690"/>
@@ -21842,6 +23601,7 @@
           <w:bCs/>
           <w:noProof/>
         </w:rPr>
+        <w:lastRenderedPageBreak/>
         <w:drawing>
           <wp:inline distT="0" distB="0" distL="0" distR="0" wp14:anchorId="1F5465D8" wp14:editId="7FEA52FE">
             <wp:extent cx="6120130" cy="1566545"/>
@@ -22294,7 +24054,7 @@
           <w:noProof/>
         </w:rPr>
         <w:drawing>
-          <wp:inline distT="0" distB="0" distL="0" distR="0" wp14:anchorId="576BF213" wp14:editId="234FB464">
+          <wp:inline distT="0" distB="0" distL="0" distR="0" wp14:anchorId="576BF213" wp14:editId="71FCD282">
             <wp:extent cx="6120130" cy="1624965"/>
             <wp:effectExtent l="0" t="0" r="0" b="0"/>
             <wp:docPr id="995450447" name="Picture 2"/>

</xml_diff>

<commit_message>
Rad stesura semi finale
</commit_message>
<xml_diff>
--- a/Raw File/Requirement_Analysis_Rated.docx
+++ b/Raw File/Requirement_Analysis_Rated.docx
@@ -213,7 +213,7 @@
           <w:b/>
           <w:sz w:val="36"/>
         </w:rPr>
-        <w:t>2</w:t>
+        <w:t>3</w:t>
       </w:r>
       <w:r>
         <w:rPr>
@@ -369,35 +369,42 @@
           <w:rFonts w:ascii="Times New Roman" w:hAnsi="Times New Roman" w:cs="Times New Roman"/>
           <w:sz w:val="32"/>
         </w:rPr>
-        <w:t>2</w:t>
+        <w:t>7</w:t>
       </w:r>
       <w:r>
         <w:rPr>
           <w:rFonts w:ascii="Times New Roman" w:hAnsi="Times New Roman" w:cs="Times New Roman"/>
           <w:sz w:val="32"/>
         </w:rPr>
-        <w:t>7</w:t>
+        <w:t>/</w:t>
       </w:r>
       <w:r>
         <w:rPr>
           <w:rFonts w:ascii="Times New Roman" w:hAnsi="Times New Roman" w:cs="Times New Roman"/>
           <w:sz w:val="32"/>
         </w:rPr>
-        <w:t>/1</w:t>
+        <w:t>0</w:t>
       </w:r>
       <w:r>
         <w:rPr>
           <w:rFonts w:ascii="Times New Roman" w:hAnsi="Times New Roman" w:cs="Times New Roman"/>
           <w:sz w:val="32"/>
         </w:rPr>
-        <w:t>2</w:t>
+        <w:t>1</w:t>
       </w:r>
       <w:r>
         <w:rPr>
           <w:rFonts w:ascii="Times New Roman" w:hAnsi="Times New Roman" w:cs="Times New Roman"/>
           <w:sz w:val="32"/>
         </w:rPr>
-        <w:t>/2024</w:t>
+        <w:t>/202</w:t>
+      </w:r>
+      <w:r>
+        <w:rPr>
+          <w:rFonts w:ascii="Times New Roman" w:hAnsi="Times New Roman" w:cs="Times New Roman"/>
+          <w:sz w:val="32"/>
+        </w:rPr>
+        <w:t>5</w:t>
       </w:r>
     </w:p>
     <w:p>
@@ -1580,7 +1587,19 @@
               <w:rPr>
                 <w:sz w:val="20"/>
               </w:rPr>
-              <w:t>04/01/2025</w:t>
+              <w:t>0</w:t>
+            </w:r>
+            <w:r>
+              <w:rPr>
+                <w:sz w:val="20"/>
+              </w:rPr>
+              <w:t>7</w:t>
+            </w:r>
+            <w:r>
+              <w:rPr>
+                <w:sz w:val="20"/>
+              </w:rPr>
+              <w:t>/01/2025</w:t>
             </w:r>
           </w:p>
         </w:tc>
@@ -21875,9 +21894,9 @@
           <w:noProof/>
         </w:rPr>
         <w:drawing>
-          <wp:inline distT="0" distB="0" distL="0" distR="0" wp14:anchorId="160EB585" wp14:editId="4DCA294F">
-            <wp:extent cx="4678680" cy="3058160"/>
-            <wp:effectExtent l="0" t="0" r="7620" b="8890"/>
+          <wp:inline distT="0" distB="0" distL="0" distR="0" wp14:anchorId="160EB585" wp14:editId="47DD4B07">
+            <wp:extent cx="4312920" cy="2819086"/>
+            <wp:effectExtent l="0" t="0" r="0" b="635"/>
             <wp:docPr id="1088333350" name="Picture 41"/>
             <wp:cNvGraphicFramePr>
               <a:graphicFrameLocks xmlns:a="http://schemas.openxmlformats.org/drawingml/2006/main" noChangeAspect="1"/>
@@ -21907,7 +21926,7 @@
                   <pic:spPr bwMode="auto">
                     <a:xfrm>
                       <a:off x="0" y="0"/>
-                      <a:ext cx="4678680" cy="3058160"/>
+                      <a:ext cx="4340126" cy="2836869"/>
                     </a:xfrm>
                     <a:prstGeom prst="rect">
                       <a:avLst/>
@@ -21933,6 +21952,16 @@
           <w:bCs/>
         </w:rPr>
       </w:pPr>
+    </w:p>
+    <w:p>
+      <w:pPr>
+        <w:jc w:val="both"/>
+        <w:rPr>
+          <w:rFonts w:cs="Arial"/>
+          <w:b/>
+          <w:bCs/>
+        </w:rPr>
+      </w:pPr>
       <w:r>
         <w:rPr>
           <w:rFonts w:cs="Arial"/>
@@ -21967,9 +21996,9 @@
           <w:noProof/>
         </w:rPr>
         <w:drawing>
-          <wp:inline distT="0" distB="0" distL="0" distR="0" wp14:anchorId="4D7310E5" wp14:editId="4BD950FC">
-            <wp:extent cx="4404360" cy="3321559"/>
-            <wp:effectExtent l="0" t="0" r="0" b="0"/>
+          <wp:inline distT="0" distB="0" distL="0" distR="0" wp14:anchorId="4D7310E5" wp14:editId="086D1E63">
+            <wp:extent cx="5369560" cy="4049467"/>
+            <wp:effectExtent l="0" t="0" r="2540" b="8255"/>
             <wp:docPr id="448026203" name="Picture 1"/>
             <wp:cNvGraphicFramePr>
               <a:graphicFrameLocks xmlns:a="http://schemas.openxmlformats.org/drawingml/2006/main" noChangeAspect="1"/>
@@ -21999,7 +22028,7 @@
                   <pic:spPr bwMode="auto">
                     <a:xfrm>
                       <a:off x="0" y="0"/>
-                      <a:ext cx="4449935" cy="3355929"/>
+                      <a:ext cx="5442582" cy="4104537"/>
                     </a:xfrm>
                     <a:prstGeom prst="rect">
                       <a:avLst/>
@@ -22025,12 +22054,33 @@
           <w:bCs/>
         </w:rPr>
       </w:pPr>
-      <w:r>
-        <w:rPr>
-          <w:rFonts w:cs="Arial"/>
-          <w:b/>
-          <w:bCs/>
-        </w:rPr>
+    </w:p>
+    <w:p>
+      <w:pPr>
+        <w:jc w:val="both"/>
+        <w:rPr>
+          <w:rFonts w:cs="Arial"/>
+          <w:b/>
+          <w:bCs/>
+        </w:rPr>
+      </w:pPr>
+    </w:p>
+    <w:p>
+      <w:pPr>
+        <w:jc w:val="both"/>
+        <w:rPr>
+          <w:rFonts w:cs="Arial"/>
+          <w:b/>
+          <w:bCs/>
+        </w:rPr>
+      </w:pPr>
+      <w:r>
+        <w:rPr>
+          <w:rFonts w:cs="Arial"/>
+          <w:b/>
+          <w:bCs/>
+        </w:rPr>
+        <w:lastRenderedPageBreak/>
         <w:t xml:space="preserve">SD02 – </w:t>
       </w:r>
       <w:r>
@@ -22058,11 +22108,10 @@
           <w:bCs/>
           <w:noProof/>
         </w:rPr>
-        <w:lastRenderedPageBreak/>
         <w:drawing>
-          <wp:inline distT="0" distB="0" distL="0" distR="0" wp14:anchorId="2B2A957D" wp14:editId="0337561A">
-            <wp:extent cx="4648200" cy="3505453"/>
-            <wp:effectExtent l="0" t="0" r="0" b="0"/>
+          <wp:inline distT="0" distB="0" distL="0" distR="0" wp14:anchorId="2B2A957D" wp14:editId="52E00E2D">
+            <wp:extent cx="5003800" cy="3773629"/>
+            <wp:effectExtent l="0" t="0" r="6350" b="0"/>
             <wp:docPr id="1916403065" name="Picture 2"/>
             <wp:cNvGraphicFramePr>
               <a:graphicFrameLocks xmlns:a="http://schemas.openxmlformats.org/drawingml/2006/main" noChangeAspect="1"/>
@@ -22092,7 +22141,7 @@
                   <pic:spPr bwMode="auto">
                     <a:xfrm>
                       <a:off x="0" y="0"/>
-                      <a:ext cx="4671262" cy="3522845"/>
+                      <a:ext cx="5036959" cy="3798636"/>
                     </a:xfrm>
                     <a:prstGeom prst="rect">
                       <a:avLst/>
@@ -22108,16 +22157,6 @@
           </wp:inline>
         </w:drawing>
       </w:r>
-    </w:p>
-    <w:p>
-      <w:pPr>
-        <w:jc w:val="both"/>
-        <w:rPr>
-          <w:rFonts w:cs="Arial"/>
-          <w:b/>
-          <w:bCs/>
-        </w:rPr>
-      </w:pPr>
     </w:p>
     <w:p>
       <w:pPr>
@@ -22230,12 +22269,53 @@
           <w:bCs/>
         </w:rPr>
       </w:pPr>
-      <w:r>
-        <w:rPr>
-          <w:rFonts w:cs="Arial"/>
-          <w:b/>
-          <w:bCs/>
-        </w:rPr>
+    </w:p>
+    <w:p>
+      <w:pPr>
+        <w:jc w:val="both"/>
+        <w:rPr>
+          <w:rFonts w:cs="Arial"/>
+          <w:b/>
+          <w:bCs/>
+        </w:rPr>
+      </w:pPr>
+    </w:p>
+    <w:p>
+      <w:pPr>
+        <w:jc w:val="both"/>
+        <w:rPr>
+          <w:rFonts w:cs="Arial"/>
+          <w:b/>
+          <w:bCs/>
+        </w:rPr>
+      </w:pPr>
+    </w:p>
+    <w:p>
+      <w:pPr>
+        <w:jc w:val="both"/>
+        <w:rPr>
+          <w:rFonts w:cs="Arial"/>
+          <w:b/>
+          <w:bCs/>
+        </w:rPr>
+      </w:pPr>
+    </w:p>
+    <w:p>
+      <w:pPr>
+        <w:jc w:val="both"/>
+        <w:rPr>
+          <w:rFonts w:cs="Arial"/>
+          <w:b/>
+          <w:bCs/>
+        </w:rPr>
+      </w:pPr>
+      <w:r>
+        <w:rPr>
+          <w:rFonts w:cs="Arial"/>
+          <w:b/>
+          <w:bCs/>
+        </w:rPr>
+        <w:lastRenderedPageBreak/>
         <w:t xml:space="preserve">SD04 – </w:t>
       </w:r>
       <w:r>
@@ -22263,11 +22343,10 @@
           <w:bCs/>
           <w:noProof/>
         </w:rPr>
-        <w:lastRenderedPageBreak/>
         <w:drawing>
-          <wp:inline distT="0" distB="0" distL="0" distR="0" wp14:anchorId="3E58B2C7" wp14:editId="477FB030">
-            <wp:extent cx="5220716" cy="3642360"/>
-            <wp:effectExtent l="0" t="0" r="0" b="0"/>
+          <wp:inline distT="0" distB="0" distL="0" distR="0" wp14:anchorId="3E58B2C7" wp14:editId="1C966C99">
+            <wp:extent cx="5501640" cy="3838354"/>
+            <wp:effectExtent l="0" t="0" r="3810" b="0"/>
             <wp:docPr id="1634435275" name="Picture 4"/>
             <wp:cNvGraphicFramePr>
               <a:graphicFrameLocks xmlns:a="http://schemas.openxmlformats.org/drawingml/2006/main" noChangeAspect="1"/>
@@ -22297,7 +22376,7 @@
                   <pic:spPr bwMode="auto">
                     <a:xfrm>
                       <a:off x="0" y="0"/>
-                      <a:ext cx="5237527" cy="3654089"/>
+                      <a:ext cx="5522031" cy="3852581"/>
                     </a:xfrm>
                     <a:prstGeom prst="rect">
                       <a:avLst/>
@@ -22313,46 +22392,6 @@
           </wp:inline>
         </w:drawing>
       </w:r>
-    </w:p>
-    <w:p>
-      <w:pPr>
-        <w:jc w:val="both"/>
-        <w:rPr>
-          <w:rFonts w:cs="Arial"/>
-          <w:b/>
-          <w:bCs/>
-        </w:rPr>
-      </w:pPr>
-    </w:p>
-    <w:p>
-      <w:pPr>
-        <w:jc w:val="both"/>
-        <w:rPr>
-          <w:rFonts w:cs="Arial"/>
-          <w:b/>
-          <w:bCs/>
-        </w:rPr>
-      </w:pPr>
-    </w:p>
-    <w:p>
-      <w:pPr>
-        <w:jc w:val="both"/>
-        <w:rPr>
-          <w:rFonts w:cs="Arial"/>
-          <w:b/>
-          <w:bCs/>
-        </w:rPr>
-      </w:pPr>
-    </w:p>
-    <w:p>
-      <w:pPr>
-        <w:jc w:val="both"/>
-        <w:rPr>
-          <w:rFonts w:cs="Arial"/>
-          <w:b/>
-          <w:bCs/>
-        </w:rPr>
-      </w:pPr>
     </w:p>
     <w:p>
       <w:pPr>
@@ -22465,12 +22504,53 @@
           <w:bCs/>
         </w:rPr>
       </w:pPr>
-      <w:r>
-        <w:rPr>
-          <w:rFonts w:cs="Arial"/>
-          <w:b/>
-          <w:bCs/>
-        </w:rPr>
+    </w:p>
+    <w:p>
+      <w:pPr>
+        <w:jc w:val="both"/>
+        <w:rPr>
+          <w:rFonts w:cs="Arial"/>
+          <w:b/>
+          <w:bCs/>
+        </w:rPr>
+      </w:pPr>
+    </w:p>
+    <w:p>
+      <w:pPr>
+        <w:jc w:val="both"/>
+        <w:rPr>
+          <w:rFonts w:cs="Arial"/>
+          <w:b/>
+          <w:bCs/>
+        </w:rPr>
+      </w:pPr>
+    </w:p>
+    <w:p>
+      <w:pPr>
+        <w:jc w:val="both"/>
+        <w:rPr>
+          <w:rFonts w:cs="Arial"/>
+          <w:b/>
+          <w:bCs/>
+        </w:rPr>
+      </w:pPr>
+    </w:p>
+    <w:p>
+      <w:pPr>
+        <w:jc w:val="both"/>
+        <w:rPr>
+          <w:rFonts w:cs="Arial"/>
+          <w:b/>
+          <w:bCs/>
+        </w:rPr>
+      </w:pPr>
+      <w:r>
+        <w:rPr>
+          <w:rFonts w:cs="Arial"/>
+          <w:b/>
+          <w:bCs/>
+        </w:rPr>
+        <w:lastRenderedPageBreak/>
         <w:t xml:space="preserve">SD06 – </w:t>
       </w:r>
       <w:r>
@@ -22498,11 +22578,10 @@
           <w:bCs/>
           <w:noProof/>
         </w:rPr>
-        <w:lastRenderedPageBreak/>
         <w:drawing>
-          <wp:inline distT="0" distB="0" distL="0" distR="0" wp14:anchorId="5328BA8A" wp14:editId="488F8C6B">
-            <wp:extent cx="5323840" cy="3580205"/>
-            <wp:effectExtent l="0" t="0" r="0" b="1270"/>
+          <wp:inline distT="0" distB="0" distL="0" distR="0" wp14:anchorId="5328BA8A" wp14:editId="0E39702C">
+            <wp:extent cx="5588000" cy="3757849"/>
+            <wp:effectExtent l="0" t="0" r="0" b="0"/>
             <wp:docPr id="1214471556" name="Picture 6"/>
             <wp:cNvGraphicFramePr>
               <a:graphicFrameLocks xmlns:a="http://schemas.openxmlformats.org/drawingml/2006/main" noChangeAspect="1"/>
@@ -22532,7 +22611,7 @@
                   <pic:spPr bwMode="auto">
                     <a:xfrm>
                       <a:off x="0" y="0"/>
-                      <a:ext cx="5334869" cy="3587622"/>
+                      <a:ext cx="5602655" cy="3767704"/>
                     </a:xfrm>
                     <a:prstGeom prst="rect">
                       <a:avLst/>
@@ -22558,66 +22637,6 @@
           <w:bCs/>
         </w:rPr>
       </w:pPr>
-    </w:p>
-    <w:p>
-      <w:pPr>
-        <w:jc w:val="both"/>
-        <w:rPr>
-          <w:rFonts w:cs="Arial"/>
-          <w:b/>
-          <w:bCs/>
-        </w:rPr>
-      </w:pPr>
-    </w:p>
-    <w:p>
-      <w:pPr>
-        <w:jc w:val="both"/>
-        <w:rPr>
-          <w:rFonts w:cs="Arial"/>
-          <w:b/>
-          <w:bCs/>
-        </w:rPr>
-      </w:pPr>
-    </w:p>
-    <w:p>
-      <w:pPr>
-        <w:jc w:val="both"/>
-        <w:rPr>
-          <w:rFonts w:cs="Arial"/>
-          <w:b/>
-          <w:bCs/>
-        </w:rPr>
-      </w:pPr>
-    </w:p>
-    <w:p>
-      <w:pPr>
-        <w:jc w:val="both"/>
-        <w:rPr>
-          <w:rFonts w:cs="Arial"/>
-          <w:b/>
-          <w:bCs/>
-        </w:rPr>
-      </w:pPr>
-    </w:p>
-    <w:p>
-      <w:pPr>
-        <w:jc w:val="both"/>
-        <w:rPr>
-          <w:rFonts w:cs="Arial"/>
-          <w:b/>
-          <w:bCs/>
-        </w:rPr>
-      </w:pPr>
-    </w:p>
-    <w:p>
-      <w:pPr>
-        <w:jc w:val="both"/>
-        <w:rPr>
-          <w:rFonts w:cs="Arial"/>
-          <w:b/>
-          <w:bCs/>
-        </w:rPr>
-      </w:pPr>
       <w:r>
         <w:rPr>
           <w:rFonts w:cs="Arial"/>
@@ -22667,11 +22686,10 @@
           <w:bCs/>
           <w:noProof/>
         </w:rPr>
-        <w:lastRenderedPageBreak/>
         <w:drawing>
-          <wp:inline distT="0" distB="0" distL="0" distR="0" wp14:anchorId="48C73CF4" wp14:editId="376708B0">
-            <wp:extent cx="5537200" cy="3564228"/>
-            <wp:effectExtent l="0" t="0" r="6350" b="0"/>
+          <wp:inline distT="0" distB="0" distL="0" distR="0" wp14:anchorId="48C73CF4" wp14:editId="1186A5EA">
+            <wp:extent cx="5958477" cy="3835400"/>
+            <wp:effectExtent l="0" t="0" r="4445" b="0"/>
             <wp:docPr id="1898126988" name="Picture 7"/>
             <wp:cNvGraphicFramePr>
               <a:graphicFrameLocks xmlns:a="http://schemas.openxmlformats.org/drawingml/2006/main" noChangeAspect="1"/>
@@ -22701,7 +22719,7 @@
                   <pic:spPr bwMode="auto">
                     <a:xfrm>
                       <a:off x="0" y="0"/>
-                      <a:ext cx="5551459" cy="3573407"/>
+                      <a:ext cx="5978890" cy="3848540"/>
                     </a:xfrm>
                     <a:prstGeom prst="rect">
                       <a:avLst/>
@@ -22727,12 +22745,33 @@
           <w:bCs/>
         </w:rPr>
       </w:pPr>
-      <w:r>
-        <w:rPr>
-          <w:rFonts w:cs="Arial"/>
-          <w:b/>
-          <w:bCs/>
-        </w:rPr>
+    </w:p>
+    <w:p>
+      <w:pPr>
+        <w:jc w:val="both"/>
+        <w:rPr>
+          <w:rFonts w:cs="Arial"/>
+          <w:b/>
+          <w:bCs/>
+        </w:rPr>
+      </w:pPr>
+    </w:p>
+    <w:p>
+      <w:pPr>
+        <w:jc w:val="both"/>
+        <w:rPr>
+          <w:rFonts w:cs="Arial"/>
+          <w:b/>
+          <w:bCs/>
+        </w:rPr>
+      </w:pPr>
+      <w:r>
+        <w:rPr>
+          <w:rFonts w:cs="Arial"/>
+          <w:b/>
+          <w:bCs/>
+        </w:rPr>
+        <w:lastRenderedPageBreak/>
         <w:t>SD07.1</w:t>
       </w:r>
       <w:r>
@@ -22761,8 +22800,8 @@
           <w:noProof/>
         </w:rPr>
         <w:drawing>
-          <wp:inline distT="0" distB="0" distL="0" distR="0" wp14:anchorId="77B8CB2A" wp14:editId="23C7AEE5">
-            <wp:extent cx="6116320" cy="4135120"/>
+          <wp:inline distT="0" distB="0" distL="0" distR="0" wp14:anchorId="77B8CB2A" wp14:editId="7BD33422">
+            <wp:extent cx="5334000" cy="3606210"/>
             <wp:effectExtent l="0" t="0" r="0" b="0"/>
             <wp:docPr id="250392412" name="Picture 24"/>
             <wp:cNvGraphicFramePr>
@@ -22793,7 +22832,7 @@
                   <pic:spPr bwMode="auto">
                     <a:xfrm>
                       <a:off x="0" y="0"/>
-                      <a:ext cx="6116320" cy="4135120"/>
+                      <a:ext cx="5349007" cy="3616356"/>
                     </a:xfrm>
                     <a:prstGeom prst="rect">
                       <a:avLst/>
@@ -22868,11 +22907,10 @@
           <w:bCs/>
           <w:noProof/>
         </w:rPr>
-        <w:lastRenderedPageBreak/>
         <w:drawing>
-          <wp:inline distT="0" distB="0" distL="0" distR="0" wp14:anchorId="63210E21" wp14:editId="750110E7">
-            <wp:extent cx="5725160" cy="4582160"/>
-            <wp:effectExtent l="0" t="0" r="8890" b="8890"/>
+          <wp:inline distT="0" distB="0" distL="0" distR="0" wp14:anchorId="63210E21" wp14:editId="2D89A7A7">
+            <wp:extent cx="5212080" cy="4171514"/>
+            <wp:effectExtent l="0" t="0" r="7620" b="635"/>
             <wp:docPr id="1184374243" name="Picture 25"/>
             <wp:cNvGraphicFramePr>
               <a:graphicFrameLocks xmlns:a="http://schemas.openxmlformats.org/drawingml/2006/main" noChangeAspect="1"/>
@@ -22902,7 +22940,7 @@
                   <pic:spPr bwMode="auto">
                     <a:xfrm>
                       <a:off x="0" y="0"/>
-                      <a:ext cx="5725160" cy="4582160"/>
+                      <a:ext cx="5225260" cy="4182063"/>
                     </a:xfrm>
                     <a:prstGeom prst="rect">
                       <a:avLst/>
@@ -22928,12 +22966,23 @@
           <w:bCs/>
         </w:rPr>
       </w:pPr>
-      <w:r>
-        <w:rPr>
-          <w:rFonts w:cs="Arial"/>
-          <w:b/>
-          <w:bCs/>
-        </w:rPr>
+    </w:p>
+    <w:p>
+      <w:pPr>
+        <w:jc w:val="both"/>
+        <w:rPr>
+          <w:rFonts w:cs="Arial"/>
+          <w:b/>
+          <w:bCs/>
+        </w:rPr>
+      </w:pPr>
+      <w:r>
+        <w:rPr>
+          <w:rFonts w:cs="Arial"/>
+          <w:b/>
+          <w:bCs/>
+        </w:rPr>
+        <w:lastRenderedPageBreak/>
         <w:t>SD0</w:t>
       </w:r>
       <w:r>
@@ -22977,7 +23026,6 @@
           <w:bCs/>
           <w:noProof/>
         </w:rPr>
-        <w:lastRenderedPageBreak/>
         <w:drawing>
           <wp:inline distT="0" distB="0" distL="0" distR="0" wp14:anchorId="56FB051E" wp14:editId="5FBF79C3">
             <wp:extent cx="6009640" cy="4136311"/>
@@ -23037,16 +23085,6 @@
           <w:bCs/>
         </w:rPr>
       </w:pPr>
-    </w:p>
-    <w:p>
-      <w:pPr>
-        <w:jc w:val="both"/>
-        <w:rPr>
-          <w:rFonts w:cs="Arial"/>
-          <w:b/>
-          <w:bCs/>
-        </w:rPr>
-      </w:pPr>
       <w:r>
         <w:rPr>
           <w:rFonts w:cs="Arial"/>
@@ -23198,9 +23236,9 @@
           <w:noProof/>
         </w:rPr>
         <w:drawing>
-          <wp:inline distT="0" distB="0" distL="0" distR="0" wp14:anchorId="2EF69811" wp14:editId="66A47A77">
-            <wp:extent cx="6121400" cy="4338320"/>
-            <wp:effectExtent l="0" t="0" r="0" b="5080"/>
+          <wp:inline distT="0" distB="0" distL="0" distR="0" wp14:anchorId="2EF69811" wp14:editId="43957677">
+            <wp:extent cx="5486400" cy="3888287"/>
+            <wp:effectExtent l="0" t="0" r="0" b="0"/>
             <wp:docPr id="179098578" name="Picture 26"/>
             <wp:cNvGraphicFramePr>
               <a:graphicFrameLocks xmlns:a="http://schemas.openxmlformats.org/drawingml/2006/main" noChangeAspect="1"/>
@@ -23230,7 +23268,7 @@
                   <pic:spPr bwMode="auto">
                     <a:xfrm>
                       <a:off x="0" y="0"/>
-                      <a:ext cx="6121400" cy="4338320"/>
+                      <a:ext cx="5501106" cy="3898709"/>
                     </a:xfrm>
                     <a:prstGeom prst="rect">
                       <a:avLst/>
@@ -23246,6 +23284,16 @@
           </wp:inline>
         </w:drawing>
       </w:r>
+    </w:p>
+    <w:p>
+      <w:pPr>
+        <w:jc w:val="both"/>
+        <w:rPr>
+          <w:rFonts w:cs="Arial"/>
+          <w:b/>
+          <w:bCs/>
+        </w:rPr>
+      </w:pPr>
     </w:p>
     <w:p>
       <w:pPr>
@@ -23354,6 +23402,26 @@
           <w:rFonts w:cs="Arial"/>
           <w:b/>
           <w:bCs/>
+        </w:rPr>
+      </w:pPr>
+    </w:p>
+    <w:p>
+      <w:pPr>
+        <w:jc w:val="both"/>
+        <w:rPr>
+          <w:rFonts w:cs="Arial"/>
+          <w:b/>
+          <w:bCs/>
+        </w:rPr>
+      </w:pPr>
+    </w:p>
+    <w:p>
+      <w:pPr>
+        <w:jc w:val="both"/>
+        <w:rPr>
+          <w:rFonts w:cs="Arial"/>
+          <w:b/>
+          <w:bCs/>
           <w:lang w:val="en-US"/>
         </w:rPr>
       </w:pPr>
@@ -23364,6 +23432,7 @@
           <w:bCs/>
           <w:lang w:val="en-US"/>
         </w:rPr>
+        <w:lastRenderedPageBreak/>
         <w:t>SD</w:t>
       </w:r>
       <w:r>
@@ -23384,6 +23453,7 @@
         </w:rPr>
         <w:t xml:space="preserve"> – </w:t>
       </w:r>
+      <w:proofErr w:type="spellStart"/>
       <w:r>
         <w:rPr>
           <w:rFonts w:cs="Arial"/>
@@ -23391,7 +23461,17 @@
           <w:bCs/>
           <w:lang w:val="en-US"/>
         </w:rPr>
-        <w:t>Modifica Password</w:t>
+        <w:t>Modifica</w:t>
+      </w:r>
+      <w:proofErr w:type="spellEnd"/>
+      <w:r>
+        <w:rPr>
+          <w:rFonts w:cs="Arial"/>
+          <w:b/>
+          <w:bCs/>
+          <w:lang w:val="en-US"/>
+        </w:rPr>
+        <w:t xml:space="preserve"> Password</w:t>
       </w:r>
     </w:p>
     <w:p>
@@ -23410,7 +23490,6 @@
           <w:bCs/>
           <w:noProof/>
         </w:rPr>
-        <w:lastRenderedPageBreak/>
         <w:drawing>
           <wp:inline distT="0" distB="0" distL="0" distR="0" wp14:anchorId="34929007" wp14:editId="12B14B59">
             <wp:extent cx="5389880" cy="3621605"/>
@@ -23504,9 +23583,9 @@
           <w:noProof/>
         </w:rPr>
         <w:drawing>
-          <wp:inline distT="0" distB="0" distL="0" distR="0" wp14:anchorId="455EB357" wp14:editId="65C77E92">
-            <wp:extent cx="5628640" cy="4866640"/>
-            <wp:effectExtent l="0" t="0" r="0" b="0"/>
+          <wp:inline distT="0" distB="0" distL="0" distR="0" wp14:anchorId="455EB357" wp14:editId="210B6F14">
+            <wp:extent cx="5039360" cy="4357135"/>
+            <wp:effectExtent l="0" t="0" r="8890" b="5715"/>
             <wp:docPr id="1575433274" name="Picture 27"/>
             <wp:cNvGraphicFramePr>
               <a:graphicFrameLocks xmlns:a="http://schemas.openxmlformats.org/drawingml/2006/main" noChangeAspect="1"/>
@@ -23536,7 +23615,7 @@
                   <pic:spPr bwMode="auto">
                     <a:xfrm>
                       <a:off x="0" y="0"/>
-                      <a:ext cx="5628640" cy="4866640"/>
+                      <a:ext cx="5068274" cy="4382134"/>
                     </a:xfrm>
                     <a:prstGeom prst="rect">
                       <a:avLst/>
@@ -23562,6 +23641,16 @@
           <w:bCs/>
         </w:rPr>
       </w:pPr>
+    </w:p>
+    <w:p>
+      <w:pPr>
+        <w:jc w:val="both"/>
+        <w:rPr>
+          <w:rFonts w:cs="Arial"/>
+          <w:b/>
+          <w:bCs/>
+        </w:rPr>
+      </w:pPr>
       <w:r>
         <w:rPr>
           <w:rFonts w:cs="Arial"/>
@@ -23629,9 +23718,9 @@
           <w:noProof/>
         </w:rPr>
         <w:drawing>
-          <wp:inline distT="0" distB="0" distL="0" distR="0" wp14:anchorId="4E90041F" wp14:editId="77908D75">
-            <wp:extent cx="5397598" cy="3815080"/>
-            <wp:effectExtent l="0" t="0" r="0" b="0"/>
+          <wp:inline distT="0" distB="0" distL="0" distR="0" wp14:anchorId="4E90041F" wp14:editId="56AAD922">
+            <wp:extent cx="5516880" cy="3899390"/>
+            <wp:effectExtent l="0" t="0" r="7620" b="6350"/>
             <wp:docPr id="581205245" name="Picture 11"/>
             <wp:cNvGraphicFramePr>
               <a:graphicFrameLocks xmlns:a="http://schemas.openxmlformats.org/drawingml/2006/main" noChangeAspect="1"/>
@@ -23661,7 +23750,7 @@
                   <pic:spPr bwMode="auto">
                     <a:xfrm>
                       <a:off x="0" y="0"/>
-                      <a:ext cx="5399448" cy="3816388"/>
+                      <a:ext cx="5520466" cy="3901924"/>
                     </a:xfrm>
                     <a:prstGeom prst="rect">
                       <a:avLst/>
@@ -23687,6 +23776,16 @@
           <w:bCs/>
         </w:rPr>
       </w:pPr>
+    </w:p>
+    <w:p>
+      <w:pPr>
+        <w:jc w:val="both"/>
+        <w:rPr>
+          <w:rFonts w:cs="Arial"/>
+          <w:b/>
+          <w:bCs/>
+        </w:rPr>
+      </w:pPr>
       <w:r>
         <w:rPr>
           <w:rFonts w:cs="Arial"/>
@@ -23745,9 +23844,9 @@
           <w:noProof/>
         </w:rPr>
         <w:drawing>
-          <wp:inline distT="0" distB="0" distL="0" distR="0" wp14:anchorId="3249D036" wp14:editId="02619EDC">
-            <wp:extent cx="5288280" cy="3698282"/>
-            <wp:effectExtent l="0" t="0" r="7620" b="0"/>
+          <wp:inline distT="0" distB="0" distL="0" distR="0" wp14:anchorId="3249D036" wp14:editId="7FE5213C">
+            <wp:extent cx="5420360" cy="3790650"/>
+            <wp:effectExtent l="0" t="0" r="8890" b="635"/>
             <wp:docPr id="1595811522" name="Picture 12"/>
             <wp:cNvGraphicFramePr>
               <a:graphicFrameLocks xmlns:a="http://schemas.openxmlformats.org/drawingml/2006/main" noChangeAspect="1"/>
@@ -23777,7 +23876,7 @@
                   <pic:spPr bwMode="auto">
                     <a:xfrm>
                       <a:off x="0" y="0"/>
-                      <a:ext cx="5292483" cy="3701221"/>
+                      <a:ext cx="5429437" cy="3796998"/>
                     </a:xfrm>
                     <a:prstGeom prst="rect">
                       <a:avLst/>
@@ -23803,22 +23902,13 @@
           <w:bCs/>
         </w:rPr>
       </w:pPr>
-    </w:p>
-    <w:p>
-      <w:pPr>
-        <w:jc w:val="both"/>
-        <w:rPr>
-          <w:rFonts w:cs="Arial"/>
-          <w:b/>
-          <w:bCs/>
-        </w:rPr>
-      </w:pPr>
-      <w:r>
-        <w:rPr>
-          <w:rFonts w:cs="Arial"/>
-          <w:b/>
-          <w:bCs/>
-        </w:rPr>
+      <w:r>
+        <w:rPr>
+          <w:rFonts w:cs="Arial"/>
+          <w:b/>
+          <w:bCs/>
+        </w:rPr>
+        <w:lastRenderedPageBreak/>
         <w:t xml:space="preserve">SD12.1- </w:t>
       </w:r>
       <w:r>
@@ -23846,11 +23936,10 @@
           <w:bCs/>
           <w:noProof/>
         </w:rPr>
-        <w:lastRenderedPageBreak/>
         <w:drawing>
-          <wp:inline distT="0" distB="0" distL="0" distR="0" wp14:anchorId="2FD765AA" wp14:editId="00448762">
-            <wp:extent cx="5821680" cy="4866640"/>
-            <wp:effectExtent l="0" t="0" r="7620" b="0"/>
+          <wp:inline distT="0" distB="0" distL="0" distR="0" wp14:anchorId="2FD765AA" wp14:editId="491E6AE3">
+            <wp:extent cx="4876800" cy="4076767"/>
+            <wp:effectExtent l="0" t="0" r="0" b="0"/>
             <wp:docPr id="552327177" name="Picture 28"/>
             <wp:cNvGraphicFramePr>
               <a:graphicFrameLocks xmlns:a="http://schemas.openxmlformats.org/drawingml/2006/main" noChangeAspect="1"/>
@@ -23880,7 +23969,7 @@
                   <pic:spPr bwMode="auto">
                     <a:xfrm>
                       <a:off x="0" y="0"/>
-                      <a:ext cx="5821680" cy="4866640"/>
+                      <a:ext cx="4894445" cy="4091517"/>
                     </a:xfrm>
                     <a:prstGeom prst="rect">
                       <a:avLst/>
@@ -23944,11 +24033,10 @@
         <w:rPr>
           <w:noProof/>
         </w:rPr>
-        <w:lastRenderedPageBreak/>
         <w:drawing>
-          <wp:inline distT="0" distB="0" distL="0" distR="0" wp14:anchorId="318A5607" wp14:editId="6151CAE0">
-            <wp:extent cx="5281955" cy="3794760"/>
-            <wp:effectExtent l="0" t="0" r="0" b="0"/>
+          <wp:inline distT="0" distB="0" distL="0" distR="0" wp14:anchorId="318A5607" wp14:editId="3F089D9B">
+            <wp:extent cx="5775960" cy="4149672"/>
+            <wp:effectExtent l="0" t="0" r="0" b="3810"/>
             <wp:docPr id="711287816" name="Picture 13"/>
             <wp:cNvGraphicFramePr>
               <a:graphicFrameLocks xmlns:a="http://schemas.openxmlformats.org/drawingml/2006/main" noChangeAspect="1"/>
@@ -23978,7 +24066,7 @@
                   <pic:spPr bwMode="auto">
                     <a:xfrm>
                       <a:off x="0" y="0"/>
-                      <a:ext cx="5287658" cy="3798857"/>
+                      <a:ext cx="5789559" cy="4159442"/>
                     </a:xfrm>
                     <a:prstGeom prst="rect">
                       <a:avLst/>
@@ -24010,6 +24098,7 @@
           <w:b/>
           <w:bCs/>
         </w:rPr>
+        <w:lastRenderedPageBreak/>
         <w:t>SD</w:t>
       </w:r>
       <w:r>
@@ -24043,9 +24132,9 @@
           <w:noProof/>
         </w:rPr>
         <w:drawing>
-          <wp:inline distT="0" distB="0" distL="0" distR="0" wp14:anchorId="51AA117A" wp14:editId="11F91326">
-            <wp:extent cx="6121400" cy="3429000"/>
-            <wp:effectExtent l="0" t="0" r="0" b="0"/>
+          <wp:inline distT="0" distB="0" distL="0" distR="0" wp14:anchorId="51AA117A" wp14:editId="5CD855D7">
+            <wp:extent cx="5872480" cy="3289563"/>
+            <wp:effectExtent l="0" t="0" r="0" b="6350"/>
             <wp:docPr id="961684374" name="Picture 14"/>
             <wp:cNvGraphicFramePr>
               <a:graphicFrameLocks xmlns:a="http://schemas.openxmlformats.org/drawingml/2006/main" noChangeAspect="1"/>
@@ -24075,7 +24164,7 @@
                   <pic:spPr bwMode="auto">
                     <a:xfrm>
                       <a:off x="0" y="0"/>
-                      <a:ext cx="6121400" cy="3429000"/>
+                      <a:ext cx="5878011" cy="3292661"/>
                     </a:xfrm>
                     <a:prstGeom prst="rect">
                       <a:avLst/>
@@ -24144,11 +24233,10 @@
           <w:bCs/>
           <w:noProof/>
         </w:rPr>
-        <w:lastRenderedPageBreak/>
         <w:drawing>
-          <wp:inline distT="0" distB="0" distL="0" distR="0" wp14:anchorId="58F7FA2E" wp14:editId="38F629B3">
-            <wp:extent cx="6116320" cy="4384040"/>
-            <wp:effectExtent l="0" t="0" r="0" b="0"/>
+          <wp:inline distT="0" distB="0" distL="0" distR="0" wp14:anchorId="58F7FA2E" wp14:editId="6D17C674">
+            <wp:extent cx="5842000" cy="4187414"/>
+            <wp:effectExtent l="0" t="0" r="6350" b="3810"/>
             <wp:docPr id="1166269453" name="Picture 30"/>
             <wp:cNvGraphicFramePr>
               <a:graphicFrameLocks xmlns:a="http://schemas.openxmlformats.org/drawingml/2006/main" noChangeAspect="1"/>
@@ -24178,7 +24266,7 @@
                   <pic:spPr bwMode="auto">
                     <a:xfrm>
                       <a:off x="0" y="0"/>
-                      <a:ext cx="6116320" cy="4384040"/>
+                      <a:ext cx="5850913" cy="4193802"/>
                     </a:xfrm>
                     <a:prstGeom prst="rect">
                       <a:avLst/>
@@ -24220,6 +24308,7 @@
           <w:b/>
           <w:bCs/>
         </w:rPr>
+        <w:lastRenderedPageBreak/>
         <w:t>SD</w:t>
       </w:r>
       <w:r>
@@ -24324,6 +24413,16 @@
           <w:bCs/>
         </w:rPr>
       </w:pPr>
+    </w:p>
+    <w:p>
+      <w:pPr>
+        <w:jc w:val="both"/>
+        <w:rPr>
+          <w:rFonts w:cs="Arial"/>
+          <w:b/>
+          <w:bCs/>
+        </w:rPr>
+      </w:pPr>
       <w:r>
         <w:rPr>
           <w:rFonts w:cs="Arial"/>
@@ -24362,11 +24461,10 @@
         <w:rPr>
           <w:noProof/>
         </w:rPr>
-        <w:lastRenderedPageBreak/>
         <w:drawing>
-          <wp:inline distT="0" distB="0" distL="0" distR="0" wp14:anchorId="52D90C3C" wp14:editId="3607622B">
-            <wp:extent cx="4597400" cy="3500597"/>
-            <wp:effectExtent l="0" t="0" r="0" b="5080"/>
+          <wp:inline distT="0" distB="0" distL="0" distR="0" wp14:anchorId="52D90C3C" wp14:editId="1F7119B3">
+            <wp:extent cx="5496560" cy="4185245"/>
+            <wp:effectExtent l="0" t="0" r="0" b="6350"/>
             <wp:docPr id="1204632307" name="Picture 17"/>
             <wp:cNvGraphicFramePr>
               <a:graphicFrameLocks xmlns:a="http://schemas.openxmlformats.org/drawingml/2006/main" noChangeAspect="1"/>
@@ -24396,7 +24494,7 @@
                   <pic:spPr bwMode="auto">
                     <a:xfrm>
                       <a:off x="0" y="0"/>
-                      <a:ext cx="4602344" cy="3504362"/>
+                      <a:ext cx="5518862" cy="4202226"/>
                     </a:xfrm>
                     <a:prstGeom prst="rect">
                       <a:avLst/>
@@ -24432,52 +24530,13 @@
           <w:bCs/>
         </w:rPr>
       </w:pPr>
-    </w:p>
-    <w:p>
-      <w:pPr>
-        <w:jc w:val="both"/>
-        <w:rPr>
-          <w:rFonts w:cs="Arial"/>
-          <w:b/>
-          <w:bCs/>
-        </w:rPr>
-      </w:pPr>
-    </w:p>
-    <w:p>
-      <w:pPr>
-        <w:jc w:val="both"/>
-        <w:rPr>
-          <w:rFonts w:cs="Arial"/>
-          <w:b/>
-          <w:bCs/>
-        </w:rPr>
-      </w:pPr>
-    </w:p>
-    <w:p>
-      <w:pPr>
-        <w:jc w:val="both"/>
-        <w:rPr>
-          <w:rFonts w:cs="Arial"/>
-          <w:b/>
-          <w:bCs/>
-        </w:rPr>
-      </w:pPr>
-    </w:p>
-    <w:p>
-      <w:pPr>
-        <w:jc w:val="both"/>
-        <w:rPr>
-          <w:rFonts w:cs="Arial"/>
-          <w:b/>
-          <w:bCs/>
-        </w:rPr>
-      </w:pPr>
-      <w:r>
-        <w:rPr>
-          <w:rFonts w:cs="Arial"/>
-          <w:b/>
-          <w:bCs/>
-        </w:rPr>
+      <w:r>
+        <w:rPr>
+          <w:rFonts w:cs="Arial"/>
+          <w:b/>
+          <w:bCs/>
+        </w:rPr>
+        <w:lastRenderedPageBreak/>
         <w:t>SD</w:t>
       </w:r>
       <w:r>
@@ -24529,11 +24588,10 @@
           <w:bCs/>
           <w:noProof/>
         </w:rPr>
-        <w:lastRenderedPageBreak/>
         <w:drawing>
-          <wp:inline distT="0" distB="0" distL="0" distR="0" wp14:anchorId="77A1CCBE" wp14:editId="5856779D">
-            <wp:extent cx="3535680" cy="5440680"/>
-            <wp:effectExtent l="0" t="0" r="7620" b="7620"/>
+          <wp:inline distT="0" distB="0" distL="0" distR="0" wp14:anchorId="77A1CCBE" wp14:editId="04AEC984">
+            <wp:extent cx="2316480" cy="3564583"/>
+            <wp:effectExtent l="0" t="0" r="7620" b="0"/>
             <wp:docPr id="1779975541" name="Picture 45"/>
             <wp:cNvGraphicFramePr>
               <a:graphicFrameLocks xmlns:a="http://schemas.openxmlformats.org/drawingml/2006/main" noChangeAspect="1"/>
@@ -24563,7 +24621,7 @@
                   <pic:spPr bwMode="auto">
                     <a:xfrm>
                       <a:off x="0" y="0"/>
-                      <a:ext cx="3535680" cy="5440680"/>
+                      <a:ext cx="2324270" cy="3576570"/>
                     </a:xfrm>
                     <a:prstGeom prst="rect">
                       <a:avLst/>
@@ -24589,6 +24647,16 @@
           <w:bCs/>
         </w:rPr>
       </w:pPr>
+    </w:p>
+    <w:p>
+      <w:pPr>
+        <w:jc w:val="both"/>
+        <w:rPr>
+          <w:rFonts w:cs="Arial"/>
+          <w:b/>
+          <w:bCs/>
+        </w:rPr>
+      </w:pPr>
       <w:r>
         <w:rPr>
           <w:rFonts w:cs="Arial"/>
@@ -24622,11 +24690,10 @@
           <w:bCs/>
           <w:noProof/>
         </w:rPr>
-        <w:lastRenderedPageBreak/>
         <w:drawing>
-          <wp:inline distT="0" distB="0" distL="0" distR="0" wp14:anchorId="36A4264E" wp14:editId="431BAE76">
-            <wp:extent cx="4739640" cy="3353964"/>
-            <wp:effectExtent l="0" t="0" r="3810" b="0"/>
+          <wp:inline distT="0" distB="0" distL="0" distR="0" wp14:anchorId="36A4264E" wp14:editId="3510308B">
+            <wp:extent cx="5678415" cy="4018280"/>
+            <wp:effectExtent l="0" t="0" r="0" b="1270"/>
             <wp:docPr id="2096770257" name="Picture 19"/>
             <wp:cNvGraphicFramePr>
               <a:graphicFrameLocks xmlns:a="http://schemas.openxmlformats.org/drawingml/2006/main" noChangeAspect="1"/>
@@ -24656,7 +24723,7 @@
                   <pic:spPr bwMode="auto">
                     <a:xfrm>
                       <a:off x="0" y="0"/>
-                      <a:ext cx="4747433" cy="3359479"/>
+                      <a:ext cx="5696112" cy="4030803"/>
                     </a:xfrm>
                     <a:prstGeom prst="rect">
                       <a:avLst/>
@@ -24682,12 +24749,23 @@
           <w:bCs/>
         </w:rPr>
       </w:pPr>
-      <w:r>
-        <w:rPr>
-          <w:rFonts w:cs="Arial"/>
-          <w:b/>
-          <w:bCs/>
-        </w:rPr>
+    </w:p>
+    <w:p>
+      <w:pPr>
+        <w:jc w:val="both"/>
+        <w:rPr>
+          <w:rFonts w:cs="Arial"/>
+          <w:b/>
+          <w:bCs/>
+        </w:rPr>
+      </w:pPr>
+      <w:r>
+        <w:rPr>
+          <w:rFonts w:cs="Arial"/>
+          <w:b/>
+          <w:bCs/>
+        </w:rPr>
+        <w:lastRenderedPageBreak/>
         <w:t xml:space="preserve">SD17.1- </w:t>
       </w:r>
       <w:r>
@@ -24716,9 +24794,9 @@
           <w:noProof/>
         </w:rPr>
         <w:drawing>
-          <wp:inline distT="0" distB="0" distL="0" distR="0" wp14:anchorId="6F31765A" wp14:editId="57687842">
-            <wp:extent cx="6029960" cy="4866640"/>
-            <wp:effectExtent l="0" t="0" r="8890" b="0"/>
+          <wp:inline distT="0" distB="0" distL="0" distR="0" wp14:anchorId="6F31765A" wp14:editId="4F2A1F3D">
+            <wp:extent cx="5019040" cy="4050750"/>
+            <wp:effectExtent l="0" t="0" r="0" b="6985"/>
             <wp:docPr id="1864257510" name="Picture 31"/>
             <wp:cNvGraphicFramePr>
               <a:graphicFrameLocks xmlns:a="http://schemas.openxmlformats.org/drawingml/2006/main" noChangeAspect="1"/>
@@ -24748,7 +24826,7 @@
                   <pic:spPr bwMode="auto">
                     <a:xfrm>
                       <a:off x="0" y="0"/>
-                      <a:ext cx="6029960" cy="4866640"/>
+                      <a:ext cx="5028313" cy="4058234"/>
                     </a:xfrm>
                     <a:prstGeom prst="rect">
                       <a:avLst/>
@@ -24807,11 +24885,10 @@
           <w:bCs/>
           <w:noProof/>
         </w:rPr>
-        <w:lastRenderedPageBreak/>
         <w:drawing>
-          <wp:inline distT="0" distB="0" distL="0" distR="0" wp14:anchorId="69786988" wp14:editId="322B512C">
-            <wp:extent cx="5423034" cy="3576320"/>
-            <wp:effectExtent l="0" t="0" r="6350" b="5080"/>
+          <wp:inline distT="0" distB="0" distL="0" distR="0" wp14:anchorId="69786988" wp14:editId="0468929E">
+            <wp:extent cx="5962256" cy="3931920"/>
+            <wp:effectExtent l="0" t="0" r="635" b="0"/>
             <wp:docPr id="1110441361" name="Picture 21"/>
             <wp:cNvGraphicFramePr>
               <a:graphicFrameLocks xmlns:a="http://schemas.openxmlformats.org/drawingml/2006/main" noChangeAspect="1"/>
@@ -24841,7 +24918,7 @@
                   <pic:spPr bwMode="auto">
                     <a:xfrm>
                       <a:off x="0" y="0"/>
-                      <a:ext cx="5424682" cy="3577407"/>
+                      <a:ext cx="5972952" cy="3938974"/>
                     </a:xfrm>
                     <a:prstGeom prst="rect">
                       <a:avLst/>
@@ -24877,32 +24954,13 @@
           <w:bCs/>
         </w:rPr>
       </w:pPr>
-    </w:p>
-    <w:p>
-      <w:pPr>
-        <w:jc w:val="both"/>
-        <w:rPr>
-          <w:rFonts w:cs="Arial"/>
-          <w:b/>
-          <w:bCs/>
-        </w:rPr>
-      </w:pPr>
-    </w:p>
-    <w:p>
-      <w:pPr>
-        <w:jc w:val="both"/>
-        <w:rPr>
-          <w:rFonts w:cs="Arial"/>
-          <w:b/>
-          <w:bCs/>
-        </w:rPr>
-      </w:pPr>
-      <w:r>
-        <w:rPr>
-          <w:rFonts w:cs="Arial"/>
-          <w:b/>
-          <w:bCs/>
-        </w:rPr>
+      <w:r>
+        <w:rPr>
+          <w:rFonts w:cs="Arial"/>
+          <w:b/>
+          <w:bCs/>
+        </w:rPr>
+        <w:lastRenderedPageBreak/>
         <w:t>SD</w:t>
       </w:r>
       <w:r>
@@ -24931,9 +24989,9 @@
           <w:noProof/>
         </w:rPr>
         <w:drawing>
-          <wp:inline distT="0" distB="0" distL="0" distR="0" wp14:anchorId="7EE99E73" wp14:editId="6AFFC731">
-            <wp:extent cx="5491814" cy="3677920"/>
-            <wp:effectExtent l="0" t="0" r="0" b="0"/>
+          <wp:inline distT="0" distB="0" distL="0" distR="0" wp14:anchorId="7EE99E73" wp14:editId="3E3F9E9E">
+            <wp:extent cx="5654040" cy="3786565"/>
+            <wp:effectExtent l="0" t="0" r="3810" b="4445"/>
             <wp:docPr id="1102781573" name="Picture 22"/>
             <wp:cNvGraphicFramePr>
               <a:graphicFrameLocks xmlns:a="http://schemas.openxmlformats.org/drawingml/2006/main" noChangeAspect="1"/>
@@ -24963,7 +25021,7 @@
                   <pic:spPr bwMode="auto">
                     <a:xfrm>
                       <a:off x="0" y="0"/>
-                      <a:ext cx="5496683" cy="3681181"/>
+                      <a:ext cx="5660070" cy="3790603"/>
                     </a:xfrm>
                     <a:prstGeom prst="rect">
                       <a:avLst/>
@@ -24989,6 +25047,16 @@
           <w:bCs/>
         </w:rPr>
       </w:pPr>
+    </w:p>
+    <w:p>
+      <w:pPr>
+        <w:jc w:val="both"/>
+        <w:rPr>
+          <w:rFonts w:cs="Arial"/>
+          <w:b/>
+          <w:bCs/>
+        </w:rPr>
+      </w:pPr>
       <w:r>
         <w:rPr>
           <w:rFonts w:cs="Arial"/>
@@ -25014,7 +25082,6 @@
           <w:bCs/>
           <w:noProof/>
         </w:rPr>
-        <w:lastRenderedPageBreak/>
         <w:drawing>
           <wp:inline distT="0" distB="0" distL="0" distR="0" wp14:anchorId="30A28907" wp14:editId="1520A2C9">
             <wp:extent cx="2494280" cy="3925934"/>
@@ -25074,22 +25141,13 @@
           <w:bCs/>
         </w:rPr>
       </w:pPr>
-    </w:p>
-    <w:p>
-      <w:pPr>
-        <w:jc w:val="both"/>
-        <w:rPr>
-          <w:rFonts w:cs="Arial"/>
-          <w:b/>
-          <w:bCs/>
-        </w:rPr>
-      </w:pPr>
-      <w:r>
-        <w:rPr>
-          <w:rFonts w:cs="Arial"/>
-          <w:b/>
-          <w:bCs/>
-        </w:rPr>
+      <w:r>
+        <w:rPr>
+          <w:rFonts w:cs="Arial"/>
+          <w:b/>
+          <w:bCs/>
+        </w:rPr>
+        <w:lastRenderedPageBreak/>
         <w:t xml:space="preserve">SD20- </w:t>
       </w:r>
       <w:r>
@@ -25110,16 +25168,6 @@
           <w:bCs/>
         </w:rPr>
       </w:pPr>
-    </w:p>
-    <w:p>
-      <w:pPr>
-        <w:jc w:val="both"/>
-        <w:rPr>
-          <w:rFonts w:cs="Arial"/>
-          <w:b/>
-          <w:bCs/>
-        </w:rPr>
-      </w:pPr>
       <w:r>
         <w:rPr>
           <w:rFonts w:cs="Arial"/>
@@ -25128,9 +25176,9 @@
           <w:noProof/>
         </w:rPr>
         <w:drawing>
-          <wp:inline distT="0" distB="0" distL="0" distR="0" wp14:anchorId="3EED57FB" wp14:editId="1C33E2B7">
-            <wp:extent cx="6116320" cy="3759200"/>
-            <wp:effectExtent l="0" t="0" r="0" b="0"/>
+          <wp:inline distT="0" distB="0" distL="0" distR="0" wp14:anchorId="4B35B200" wp14:editId="656525F9">
+            <wp:extent cx="5760914" cy="3540760"/>
+            <wp:effectExtent l="0" t="0" r="0" b="2540"/>
             <wp:docPr id="2052643065" name="Picture 32"/>
             <wp:cNvGraphicFramePr>
               <a:graphicFrameLocks xmlns:a="http://schemas.openxmlformats.org/drawingml/2006/main" noChangeAspect="1"/>
@@ -25160,7 +25208,7 @@
                   <pic:spPr bwMode="auto">
                     <a:xfrm>
                       <a:off x="0" y="0"/>
-                      <a:ext cx="6116320" cy="3759200"/>
+                      <a:ext cx="5795873" cy="3562247"/>
                     </a:xfrm>
                     <a:prstGeom prst="rect">
                       <a:avLst/>
@@ -25192,7 +25240,6 @@
           <w:b/>
           <w:bCs/>
         </w:rPr>
-        <w:lastRenderedPageBreak/>
         <w:t xml:space="preserve">SD21- </w:t>
       </w:r>
       <w:r>
@@ -25201,7 +25248,7 @@
           <w:b/>
           <w:bCs/>
         </w:rPr>
-        <w:t>UC21- Rimozione di un film dal catalogo</w:t>
+        <w:t>Rimozione di un film dal catalogo</w:t>
       </w:r>
     </w:p>
     <w:p>
@@ -25221,9 +25268,9 @@
           <w:noProof/>
         </w:rPr>
         <w:drawing>
-          <wp:inline distT="0" distB="0" distL="0" distR="0" wp14:anchorId="6B0DFD7F" wp14:editId="5D679BD3">
-            <wp:extent cx="6111240" cy="5913120"/>
-            <wp:effectExtent l="0" t="0" r="3810" b="0"/>
+          <wp:inline distT="0" distB="0" distL="0" distR="0" wp14:anchorId="6B0DFD7F" wp14:editId="1D34F5DB">
+            <wp:extent cx="4851400" cy="4694123"/>
+            <wp:effectExtent l="0" t="0" r="6350" b="0"/>
             <wp:docPr id="889347548" name="Picture 33"/>
             <wp:cNvGraphicFramePr>
               <a:graphicFrameLocks xmlns:a="http://schemas.openxmlformats.org/drawingml/2006/main" noChangeAspect="1"/>
@@ -25253,7 +25300,7 @@
                   <pic:spPr bwMode="auto">
                     <a:xfrm>
                       <a:off x="0" y="0"/>
-                      <a:ext cx="6111240" cy="5913120"/>
+                      <a:ext cx="4869204" cy="4711350"/>
                     </a:xfrm>
                     <a:prstGeom prst="rect">
                       <a:avLst/>
@@ -25285,6 +25332,7 @@
           <w:b/>
           <w:bCs/>
         </w:rPr>
+        <w:lastRenderedPageBreak/>
         <w:t xml:space="preserve">SD21.1- </w:t>
       </w:r>
       <w:r>
@@ -25312,11 +25360,10 @@
           <w:bCs/>
           <w:noProof/>
         </w:rPr>
-        <w:lastRenderedPageBreak/>
         <w:drawing>
-          <wp:inline distT="0" distB="0" distL="0" distR="0" wp14:anchorId="3526EB8C" wp14:editId="2B130AB5">
-            <wp:extent cx="2839720" cy="4831080"/>
-            <wp:effectExtent l="0" t="0" r="0" b="7620"/>
+          <wp:inline distT="0" distB="0" distL="0" distR="0" wp14:anchorId="3526EB8C" wp14:editId="006DEBC3">
+            <wp:extent cx="2045434" cy="3479800"/>
+            <wp:effectExtent l="0" t="0" r="0" b="6350"/>
             <wp:docPr id="1440289900" name="Picture 34"/>
             <wp:cNvGraphicFramePr>
               <a:graphicFrameLocks xmlns:a="http://schemas.openxmlformats.org/drawingml/2006/main" noChangeAspect="1"/>
@@ -25346,7 +25393,7 @@
                   <pic:spPr bwMode="auto">
                     <a:xfrm>
                       <a:off x="0" y="0"/>
-                      <a:ext cx="2839720" cy="4831080"/>
+                      <a:ext cx="2056149" cy="3498028"/>
                     </a:xfrm>
                     <a:prstGeom prst="rect">
                       <a:avLst/>
@@ -25372,6 +25419,16 @@
           <w:bCs/>
         </w:rPr>
       </w:pPr>
+    </w:p>
+    <w:p>
+      <w:pPr>
+        <w:jc w:val="both"/>
+        <w:rPr>
+          <w:rFonts w:cs="Arial"/>
+          <w:b/>
+          <w:bCs/>
+        </w:rPr>
+      </w:pPr>
       <w:r>
         <w:rPr>
           <w:rFonts w:cs="Arial"/>
@@ -25406,9 +25463,9 @@
           <w:noProof/>
         </w:rPr>
         <w:drawing>
-          <wp:inline distT="0" distB="0" distL="0" distR="0" wp14:anchorId="469A1378" wp14:editId="2CB199FF">
-            <wp:extent cx="6111240" cy="3749040"/>
-            <wp:effectExtent l="0" t="0" r="3810" b="3810"/>
+          <wp:inline distT="0" distB="0" distL="0" distR="0" wp14:anchorId="469A1378" wp14:editId="2FBDCB53">
+            <wp:extent cx="6318260" cy="3876040"/>
+            <wp:effectExtent l="0" t="0" r="6350" b="0"/>
             <wp:docPr id="1288114295" name="Picture 35"/>
             <wp:cNvGraphicFramePr>
               <a:graphicFrameLocks xmlns:a="http://schemas.openxmlformats.org/drawingml/2006/main" noChangeAspect="1"/>
@@ -25438,7 +25495,7 @@
                   <pic:spPr bwMode="auto">
                     <a:xfrm>
                       <a:off x="0" y="0"/>
-                      <a:ext cx="6111240" cy="3749040"/>
+                      <a:ext cx="6326219" cy="3880923"/>
                     </a:xfrm>
                     <a:prstGeom prst="rect">
                       <a:avLst/>
@@ -25464,6 +25521,16 @@
           <w:bCs/>
         </w:rPr>
       </w:pPr>
+    </w:p>
+    <w:p>
+      <w:pPr>
+        <w:jc w:val="both"/>
+        <w:rPr>
+          <w:rFonts w:cs="Arial"/>
+          <w:b/>
+          <w:bCs/>
+        </w:rPr>
+      </w:pPr>
       <w:r>
         <w:rPr>
           <w:rFonts w:cs="Arial"/>
@@ -25514,8 +25581,8 @@
           <w:noProof/>
         </w:rPr>
         <w:drawing>
-          <wp:inline distT="0" distB="0" distL="0" distR="0" wp14:anchorId="6EC08534" wp14:editId="0F986C3E">
-            <wp:extent cx="6120130" cy="4426585"/>
+          <wp:inline distT="0" distB="0" distL="0" distR="0" wp14:anchorId="6EC08534" wp14:editId="44065F14">
+            <wp:extent cx="4693920" cy="3395032"/>
             <wp:effectExtent l="0" t="0" r="0" b="0"/>
             <wp:docPr id="1619646865" name="Picture 43"/>
             <wp:cNvGraphicFramePr>
@@ -25546,7 +25613,7 @@
                   <pic:spPr bwMode="auto">
                     <a:xfrm>
                       <a:off x="0" y="0"/>
-                      <a:ext cx="6120130" cy="4426585"/>
+                      <a:ext cx="4727071" cy="3419009"/>
                     </a:xfrm>
                     <a:prstGeom prst="rect">
                       <a:avLst/>
@@ -25572,46 +25639,6 @@
           <w:bCs/>
         </w:rPr>
       </w:pPr>
-    </w:p>
-    <w:p>
-      <w:pPr>
-        <w:jc w:val="both"/>
-        <w:rPr>
-          <w:rFonts w:cs="Arial"/>
-          <w:b/>
-          <w:bCs/>
-        </w:rPr>
-      </w:pPr>
-    </w:p>
-    <w:p>
-      <w:pPr>
-        <w:jc w:val="both"/>
-        <w:rPr>
-          <w:rFonts w:cs="Arial"/>
-          <w:b/>
-          <w:bCs/>
-        </w:rPr>
-      </w:pPr>
-    </w:p>
-    <w:p>
-      <w:pPr>
-        <w:jc w:val="both"/>
-        <w:rPr>
-          <w:rFonts w:cs="Arial"/>
-          <w:b/>
-          <w:bCs/>
-        </w:rPr>
-      </w:pPr>
-    </w:p>
-    <w:p>
-      <w:pPr>
-        <w:jc w:val="both"/>
-        <w:rPr>
-          <w:rFonts w:cs="Arial"/>
-          <w:b/>
-          <w:bCs/>
-        </w:rPr>
-      </w:pPr>
       <w:r>
         <w:rPr>
           <w:rFonts w:cs="Arial"/>
@@ -25634,11 +25661,10 @@
         <w:rPr>
           <w:noProof/>
         </w:rPr>
-        <w:lastRenderedPageBreak/>
         <w:drawing>
-          <wp:inline distT="0" distB="0" distL="0" distR="0" wp14:anchorId="05EB6850" wp14:editId="5F7E4169">
-            <wp:extent cx="6120130" cy="4937760"/>
-            <wp:effectExtent l="0" t="0" r="0" b="0"/>
+          <wp:inline distT="0" distB="0" distL="0" distR="0" wp14:anchorId="05EB6850" wp14:editId="5C571E15">
+            <wp:extent cx="5383449" cy="4343400"/>
+            <wp:effectExtent l="0" t="0" r="8255" b="0"/>
             <wp:docPr id="76611848" name="Picture 37"/>
             <wp:cNvGraphicFramePr>
               <a:graphicFrameLocks xmlns:a="http://schemas.openxmlformats.org/drawingml/2006/main" noChangeAspect="1"/>
@@ -25668,7 +25694,7 @@
                   <pic:spPr bwMode="auto">
                     <a:xfrm>
                       <a:off x="0" y="0"/>
-                      <a:ext cx="6120130" cy="4937760"/>
+                      <a:ext cx="5406573" cy="4362057"/>
                     </a:xfrm>
                     <a:prstGeom prst="rect">
                       <a:avLst/>
@@ -25694,42 +25720,13 @@
           <w:bCs/>
         </w:rPr>
       </w:pPr>
-    </w:p>
-    <w:p>
-      <w:pPr>
-        <w:jc w:val="both"/>
-        <w:rPr>
-          <w:rFonts w:cs="Arial"/>
-          <w:b/>
-          <w:bCs/>
-        </w:rPr>
-      </w:pPr>
-    </w:p>
-    <w:p>
-      <w:pPr>
-        <w:jc w:val="both"/>
-        <w:rPr>
-          <w:rFonts w:cs="Arial"/>
-          <w:b/>
-          <w:bCs/>
-        </w:rPr>
-      </w:pPr>
-    </w:p>
-    <w:p>
-      <w:pPr>
-        <w:jc w:val="both"/>
-        <w:rPr>
-          <w:rFonts w:cs="Arial"/>
-          <w:b/>
-          <w:bCs/>
-        </w:rPr>
-      </w:pPr>
-      <w:r>
-        <w:rPr>
-          <w:rFonts w:cs="Arial"/>
-          <w:b/>
-          <w:bCs/>
-        </w:rPr>
+      <w:r>
+        <w:rPr>
+          <w:rFonts w:cs="Arial"/>
+          <w:b/>
+          <w:bCs/>
+        </w:rPr>
+        <w:lastRenderedPageBreak/>
         <w:t xml:space="preserve">NP03 </w:t>
       </w:r>
       <w:r>
@@ -25762,11 +25759,10 @@
         <w:rPr>
           <w:noProof/>
         </w:rPr>
-        <w:lastRenderedPageBreak/>
         <w:drawing>
-          <wp:inline distT="0" distB="0" distL="0" distR="0" wp14:anchorId="26DB6C51" wp14:editId="7196F86D">
-            <wp:extent cx="6120130" cy="4051300"/>
-            <wp:effectExtent l="0" t="0" r="0" b="6350"/>
+          <wp:inline distT="0" distB="0" distL="0" distR="0" wp14:anchorId="26DB6C51" wp14:editId="5E7397A5">
+            <wp:extent cx="4896103" cy="3241040"/>
+            <wp:effectExtent l="0" t="0" r="0" b="0"/>
             <wp:docPr id="299739602" name="Picture 38"/>
             <wp:cNvGraphicFramePr>
               <a:graphicFrameLocks xmlns:a="http://schemas.openxmlformats.org/drawingml/2006/main" noChangeAspect="1"/>
@@ -25796,7 +25792,7 @@
                   <pic:spPr bwMode="auto">
                     <a:xfrm>
                       <a:off x="0" y="0"/>
-                      <a:ext cx="6120130" cy="4051300"/>
+                      <a:ext cx="4915802" cy="3254080"/>
                     </a:xfrm>
                     <a:prstGeom prst="rect">
                       <a:avLst/>
@@ -25838,7 +25834,15 @@
           <w:b/>
           <w:bCs/>
         </w:rPr>
-        <w:t>MP04 – Gestore del catalogo</w:t>
+        <w:t>N</w:t>
+      </w:r>
+      <w:r>
+        <w:rPr>
+          <w:rFonts w:cs="Arial"/>
+          <w:b/>
+          <w:bCs/>
+        </w:rPr>
+        <w:t>P04 – Gestore del catalogo</w:t>
       </w:r>
     </w:p>
     <w:p>
@@ -25854,11 +25858,10 @@
         <w:rPr>
           <w:noProof/>
         </w:rPr>
-        <w:lastRenderedPageBreak/>
         <w:drawing>
-          <wp:inline distT="0" distB="0" distL="0" distR="0" wp14:anchorId="49108A57" wp14:editId="22CAC0DE">
-            <wp:extent cx="4983480" cy="5908040"/>
-            <wp:effectExtent l="0" t="0" r="7620" b="0"/>
+          <wp:inline distT="0" distB="0" distL="0" distR="0" wp14:anchorId="49108A57" wp14:editId="29ED577A">
+            <wp:extent cx="3906520" cy="4631277"/>
+            <wp:effectExtent l="0" t="0" r="0" b="0"/>
             <wp:docPr id="254976271" name="Picture 40"/>
             <wp:cNvGraphicFramePr>
               <a:graphicFrameLocks xmlns:a="http://schemas.openxmlformats.org/drawingml/2006/main" noChangeAspect="1"/>
@@ -25888,7 +25891,7 @@
                   <pic:spPr bwMode="auto">
                     <a:xfrm>
                       <a:off x="0" y="0"/>
-                      <a:ext cx="4983480" cy="5908040"/>
+                      <a:ext cx="3916967" cy="4643663"/>
                     </a:xfrm>
                     <a:prstGeom prst="rect">
                       <a:avLst/>
@@ -25912,28 +25915,39 @@
           <w:rFonts w:cs="Arial"/>
           <w:b/>
           <w:bCs/>
-        </w:rPr>
-      </w:pPr>
-    </w:p>
-    <w:p>
-      <w:pPr>
-        <w:jc w:val="both"/>
-        <w:rPr>
-          <w:rFonts w:cs="Arial"/>
-          <w:b/>
-          <w:bCs/>
-        </w:rPr>
-      </w:pPr>
-    </w:p>
-    <w:p>
-      <w:pPr>
-        <w:jc w:val="both"/>
-        <w:rPr>
-          <w:rFonts w:cs="Arial"/>
-          <w:b/>
-          <w:bCs/>
-        </w:rPr>
-      </w:pPr>
+          <w:lang w:val="en-US"/>
+        </w:rPr>
+      </w:pPr>
+      <w:r>
+        <w:rPr>
+          <w:rFonts w:cs="Arial"/>
+          <w:b/>
+          <w:bCs/>
+          <w:lang w:val="en-US"/>
+        </w:rPr>
+        <w:lastRenderedPageBreak/>
+        <w:t xml:space="preserve">State Chart Diagram Per </w:t>
+      </w:r>
+      <w:proofErr w:type="spellStart"/>
+      <w:r>
+        <w:rPr>
+          <w:rFonts w:cs="Arial"/>
+          <w:b/>
+          <w:bCs/>
+          <w:lang w:val="en-US"/>
+        </w:rPr>
+        <w:t>U</w:t>
+      </w:r>
+      <w:r>
+        <w:rPr>
+          <w:rFonts w:cs="Arial"/>
+          <w:b/>
+          <w:bCs/>
+          <w:lang w:val="en-US"/>
+        </w:rPr>
+        <w:t>tente</w:t>
+      </w:r>
+      <w:proofErr w:type="spellEnd"/>
     </w:p>
     <w:p>
       <w:pPr>
@@ -25948,7 +25962,6 @@
         <w:rPr>
           <w:noProof/>
         </w:rPr>
-        <w:lastRenderedPageBreak/>
         <w:drawing>
           <wp:inline distT="0" distB="0" distL="0" distR="0" wp14:anchorId="67C91569" wp14:editId="6AB6C25E">
             <wp:extent cx="6120130" cy="2520315"/>
@@ -26147,12 +26160,33 @@
           <w:bCs/>
         </w:rPr>
       </w:pPr>
-      <w:r>
-        <w:rPr>
-          <w:rFonts w:cs="Arial"/>
-          <w:b/>
-          <w:bCs/>
-        </w:rPr>
+    </w:p>
+    <w:p>
+      <w:pPr>
+        <w:jc w:val="both"/>
+        <w:rPr>
+          <w:rFonts w:cs="Arial"/>
+          <w:b/>
+          <w:bCs/>
+        </w:rPr>
+      </w:pPr>
+    </w:p>
+    <w:p>
+      <w:pPr>
+        <w:jc w:val="both"/>
+        <w:rPr>
+          <w:rFonts w:cs="Arial"/>
+          <w:b/>
+          <w:bCs/>
+        </w:rPr>
+      </w:pPr>
+      <w:r>
+        <w:rPr>
+          <w:rFonts w:cs="Arial"/>
+          <w:b/>
+          <w:bCs/>
+        </w:rPr>
+        <w:lastRenderedPageBreak/>
         <w:t>M02 – Registrazione</w:t>
       </w:r>
     </w:p>
@@ -26169,7 +26203,6 @@
         <w:rPr>
           <w:noProof/>
         </w:rPr>
-        <w:lastRenderedPageBreak/>
         <w:drawing>
           <wp:inline distT="0" distB="0" distL="0" distR="0" wp14:anchorId="1CF9C92D" wp14:editId="746EA7FE">
             <wp:extent cx="6120130" cy="3441700"/>
@@ -26340,12 +26373,23 @@
           <w:bCs/>
         </w:rPr>
       </w:pPr>
-      <w:r>
-        <w:rPr>
-          <w:rFonts w:cs="Arial"/>
-          <w:b/>
-          <w:bCs/>
-        </w:rPr>
+    </w:p>
+    <w:p>
+      <w:pPr>
+        <w:jc w:val="both"/>
+        <w:rPr>
+          <w:rFonts w:cs="Arial"/>
+          <w:b/>
+          <w:bCs/>
+        </w:rPr>
+      </w:pPr>
+      <w:r>
+        <w:rPr>
+          <w:rFonts w:cs="Arial"/>
+          <w:b/>
+          <w:bCs/>
+        </w:rPr>
+        <w:lastRenderedPageBreak/>
         <w:t>M04 – Catalogo Film (vista del Gestore del catalogo)</w:t>
       </w:r>
     </w:p>
@@ -26362,7 +26406,6 @@
         <w:rPr>
           <w:noProof/>
         </w:rPr>
-        <w:lastRenderedPageBreak/>
         <w:drawing>
           <wp:inline distT="0" distB="0" distL="0" distR="0" wp14:anchorId="2F5CBA20" wp14:editId="0FBAF8E5">
             <wp:extent cx="6120130" cy="3421380"/>
@@ -26549,6 +26592,7 @@
           <w:b/>
           <w:bCs/>
         </w:rPr>
+        <w:lastRenderedPageBreak/>
         <w:t>M06 – Profilo Utente</w:t>
       </w:r>
     </w:p>
@@ -26565,7 +26609,6 @@
         <w:rPr>
           <w:noProof/>
         </w:rPr>
-        <w:lastRenderedPageBreak/>
         <w:drawing>
           <wp:inline distT="0" distB="0" distL="0" distR="0" wp14:anchorId="0650F9F3" wp14:editId="4ADC4857">
             <wp:extent cx="6120130" cy="3448685"/>
@@ -26748,16 +26791,6 @@
           </wp:inline>
         </w:drawing>
       </w:r>
-    </w:p>
-    <w:p>
-      <w:pPr>
-        <w:jc w:val="both"/>
-        <w:rPr>
-          <w:rFonts w:cs="Arial"/>
-          <w:b/>
-          <w:bCs/>
-        </w:rPr>
-      </w:pPr>
     </w:p>
     <w:p>
       <w:pPr>

</xml_diff>

<commit_message>
PS e RAD formattazione completa
</commit_message>
<xml_diff>
--- a/Raw File/Requirement_Analysis_Rated.docx
+++ b/Raw File/Requirement_Analysis_Rated.docx
@@ -1719,7 +1719,7 @@
       <w:pPr>
         <w:jc w:val="both"/>
         <w:rPr>
-          <w:rFonts w:ascii="Arial" w:hAnsi="Arial" w:cs="Arial"/>
+          <w:rFonts w:ascii="Times New Roman" w:hAnsi="Times New Roman" w:cs="Times New Roman"/>
           <w:b/>
           <w:bCs/>
           <w:sz w:val="32"/>
@@ -1728,7 +1728,7 @@
       </w:pPr>
       <w:r>
         <w:rPr>
-          <w:rFonts w:ascii="Arial" w:hAnsi="Arial" w:cs="Arial"/>
+          <w:rFonts w:ascii="Times New Roman" w:hAnsi="Times New Roman" w:cs="Times New Roman"/>
           <w:b/>
           <w:bCs/>
           <w:sz w:val="32"/>
@@ -1739,7 +1739,7 @@
       </w:r>
       <w:r>
         <w:rPr>
-          <w:rFonts w:ascii="Arial" w:hAnsi="Arial" w:cs="Arial"/>
+          <w:rFonts w:ascii="Times New Roman" w:hAnsi="Times New Roman" w:cs="Times New Roman"/>
           <w:b/>
           <w:bCs/>
           <w:sz w:val="32"/>
@@ -1947,701 +1947,790 @@
         <w:rPr>
           <w:rFonts w:ascii="Times New Roman" w:hAnsi="Times New Roman" w:cs="Times New Roman"/>
         </w:rPr>
-        <w:t xml:space="preserve">tipologia utenti del Sistema                   </w:t>
+        <w:t xml:space="preserve">tipologia utenti del Sistema                                                                                         </w:t>
       </w:r>
       <w:r>
         <w:rPr>
           <w:rFonts w:ascii="Times New Roman" w:hAnsi="Times New Roman" w:cs="Times New Roman"/>
         </w:rPr>
-        <w:t xml:space="preserve">                                                                      </w:t>
+        <w:t xml:space="preserve"> </w:t>
       </w:r>
       <w:r>
         <w:rPr>
           <w:rFonts w:ascii="Times New Roman" w:hAnsi="Times New Roman" w:cs="Times New Roman"/>
         </w:rPr>
+        <w:t>5</w:t>
+      </w:r>
+    </w:p>
+    <w:p>
+      <w:pPr>
+        <w:jc w:val="both"/>
+        <w:rPr>
+          <w:rFonts w:ascii="Times New Roman" w:hAnsi="Times New Roman" w:cs="Times New Roman"/>
+        </w:rPr>
+      </w:pPr>
+      <w:r>
+        <w:rPr>
+          <w:rFonts w:ascii="Times New Roman" w:hAnsi="Times New Roman" w:cs="Times New Roman"/>
+        </w:rPr>
+        <w:t xml:space="preserve">2. Sistema Proposto                                                                                                                                </w:t>
+      </w:r>
+      <w:r>
+        <w:rPr>
+          <w:rFonts w:ascii="Times New Roman" w:hAnsi="Times New Roman" w:cs="Times New Roman"/>
+        </w:rPr>
         <w:t xml:space="preserve"> </w:t>
       </w:r>
       <w:r>
         <w:rPr>
           <w:rFonts w:ascii="Times New Roman" w:hAnsi="Times New Roman" w:cs="Times New Roman"/>
         </w:rPr>
+        <w:t>6</w:t>
+      </w:r>
+    </w:p>
+    <w:p>
+      <w:pPr>
+        <w:jc w:val="both"/>
+        <w:rPr>
+          <w:rFonts w:ascii="Times New Roman" w:hAnsi="Times New Roman" w:cs="Times New Roman"/>
+        </w:rPr>
+      </w:pPr>
+      <w:r>
+        <w:rPr>
+          <w:rFonts w:ascii="Times New Roman" w:hAnsi="Times New Roman" w:cs="Times New Roman"/>
+        </w:rPr>
+        <w:t xml:space="preserve">   2.1 Requisiti Funzionali                                                                                                                      </w:t>
+      </w:r>
+      <w:r>
+        <w:rPr>
+          <w:rFonts w:ascii="Times New Roman" w:hAnsi="Times New Roman" w:cs="Times New Roman"/>
+        </w:rPr>
+        <w:t xml:space="preserve"> </w:t>
+      </w:r>
+      <w:r>
+        <w:rPr>
+          <w:rFonts w:ascii="Times New Roman" w:hAnsi="Times New Roman" w:cs="Times New Roman"/>
+        </w:rPr>
+        <w:t>6</w:t>
+      </w:r>
+    </w:p>
+    <w:p>
+      <w:pPr>
+        <w:jc w:val="both"/>
+        <w:rPr>
+          <w:rFonts w:ascii="Times New Roman" w:hAnsi="Times New Roman" w:cs="Times New Roman"/>
+        </w:rPr>
+      </w:pPr>
+      <w:r>
+        <w:rPr>
+          <w:rFonts w:ascii="Times New Roman" w:hAnsi="Times New Roman" w:cs="Times New Roman"/>
+        </w:rPr>
+        <w:t xml:space="preserve">      2.</w:t>
+      </w:r>
+      <w:r>
+        <w:rPr>
+          <w:rFonts w:ascii="Times New Roman" w:hAnsi="Times New Roman" w:cs="Times New Roman"/>
+        </w:rPr>
+        <w:t>1</w:t>
+      </w:r>
+      <w:r>
+        <w:rPr>
+          <w:rFonts w:ascii="Times New Roman" w:hAnsi="Times New Roman" w:cs="Times New Roman"/>
+        </w:rPr>
+        <w:t xml:space="preserve">.1 </w:t>
+      </w:r>
+      <w:r>
+        <w:rPr>
+          <w:rFonts w:ascii="Times New Roman" w:hAnsi="Times New Roman" w:cs="Times New Roman"/>
+        </w:rPr>
+        <w:t>Funzioni comuni a tutti gli utenti</w:t>
+      </w:r>
+      <w:r>
+        <w:rPr>
+          <w:rFonts w:ascii="Times New Roman" w:hAnsi="Times New Roman" w:cs="Times New Roman"/>
+        </w:rPr>
+        <w:t xml:space="preserve">                                                                                                                   </w:t>
+      </w:r>
+      <w:r>
+        <w:rPr>
+          <w:rFonts w:ascii="Times New Roman" w:hAnsi="Times New Roman" w:cs="Times New Roman"/>
+        </w:rPr>
+        <w:t xml:space="preserve"> </w:t>
+      </w:r>
+      <w:r>
+        <w:rPr>
+          <w:rFonts w:ascii="Times New Roman" w:hAnsi="Times New Roman" w:cs="Times New Roman"/>
+        </w:rPr>
+        <w:t>6</w:t>
+      </w:r>
+    </w:p>
+    <w:p>
+      <w:pPr>
+        <w:jc w:val="both"/>
+        <w:rPr>
+          <w:rFonts w:ascii="Times New Roman" w:hAnsi="Times New Roman" w:cs="Times New Roman"/>
+        </w:rPr>
+      </w:pPr>
+      <w:r>
+        <w:rPr>
+          <w:rFonts w:ascii="Times New Roman" w:hAnsi="Times New Roman" w:cs="Times New Roman"/>
+        </w:rPr>
+        <w:t xml:space="preserve">      2.</w:t>
+      </w:r>
+      <w:r>
+        <w:rPr>
+          <w:rFonts w:ascii="Times New Roman" w:hAnsi="Times New Roman" w:cs="Times New Roman"/>
+        </w:rPr>
+        <w:t>1</w:t>
+      </w:r>
+      <w:r>
+        <w:rPr>
+          <w:rFonts w:ascii="Times New Roman" w:hAnsi="Times New Roman" w:cs="Times New Roman"/>
+        </w:rPr>
+        <w:t>.2</w:t>
+      </w:r>
+      <w:r>
+        <w:rPr>
+          <w:rFonts w:ascii="Times New Roman" w:hAnsi="Times New Roman" w:cs="Times New Roman"/>
+        </w:rPr>
+        <w:t xml:space="preserve"> </w:t>
+      </w:r>
+      <w:r>
+        <w:rPr>
+          <w:rFonts w:ascii="Times New Roman" w:hAnsi="Times New Roman" w:cs="Times New Roman"/>
+        </w:rPr>
+        <w:t>Utente Guest</w:t>
+      </w:r>
+      <w:r>
+        <w:rPr>
+          <w:rFonts w:ascii="Times New Roman" w:hAnsi="Times New Roman" w:cs="Times New Roman"/>
+        </w:rPr>
+        <w:t xml:space="preserve">                     </w:t>
+      </w:r>
+      <w:r>
+        <w:rPr>
+          <w:rFonts w:ascii="Times New Roman" w:hAnsi="Times New Roman" w:cs="Times New Roman"/>
+        </w:rPr>
+        <w:t xml:space="preserve">                                                       </w:t>
+      </w:r>
+      <w:r>
+        <w:rPr>
+          <w:rFonts w:ascii="Times New Roman" w:hAnsi="Times New Roman" w:cs="Times New Roman"/>
+        </w:rPr>
+        <w:t xml:space="preserve"> </w:t>
+      </w:r>
+      <w:r>
+        <w:rPr>
+          <w:rFonts w:ascii="Times New Roman" w:hAnsi="Times New Roman" w:cs="Times New Roman"/>
+        </w:rPr>
+        <w:t xml:space="preserve">                                            </w:t>
+      </w:r>
+      <w:r>
+        <w:rPr>
+          <w:rFonts w:ascii="Times New Roman" w:hAnsi="Times New Roman" w:cs="Times New Roman"/>
+        </w:rPr>
+        <w:t xml:space="preserve">  6</w:t>
+      </w:r>
+    </w:p>
+    <w:p>
+      <w:pPr>
+        <w:jc w:val="both"/>
+        <w:rPr>
+          <w:rFonts w:ascii="Times New Roman" w:hAnsi="Times New Roman" w:cs="Times New Roman"/>
+        </w:rPr>
+      </w:pPr>
+      <w:r>
+        <w:rPr>
+          <w:rFonts w:ascii="Times New Roman" w:hAnsi="Times New Roman" w:cs="Times New Roman"/>
+        </w:rPr>
+        <w:t xml:space="preserve">      2.</w:t>
+      </w:r>
+      <w:r>
+        <w:rPr>
+          <w:rFonts w:ascii="Times New Roman" w:hAnsi="Times New Roman" w:cs="Times New Roman"/>
+        </w:rPr>
+        <w:t>1</w:t>
+      </w:r>
+      <w:r>
+        <w:rPr>
+          <w:rFonts w:ascii="Times New Roman" w:hAnsi="Times New Roman" w:cs="Times New Roman"/>
+        </w:rPr>
+        <w:t xml:space="preserve">.3 </w:t>
+      </w:r>
+      <w:r>
+        <w:rPr>
+          <w:rFonts w:ascii="Times New Roman" w:hAnsi="Times New Roman" w:cs="Times New Roman"/>
+        </w:rPr>
+        <w:t>Funzioni comuni agli utenti Registrati</w:t>
+      </w:r>
+      <w:r>
+        <w:rPr>
+          <w:rFonts w:ascii="Times New Roman" w:hAnsi="Times New Roman" w:cs="Times New Roman"/>
+        </w:rPr>
+        <w:t xml:space="preserve">                                                                                    </w:t>
+      </w:r>
+      <w:r>
+        <w:rPr>
+          <w:rFonts w:ascii="Times New Roman" w:hAnsi="Times New Roman" w:cs="Times New Roman"/>
+        </w:rPr>
+        <w:t xml:space="preserve"> </w:t>
+      </w:r>
+      <w:r>
+        <w:rPr>
+          <w:rFonts w:ascii="Times New Roman" w:hAnsi="Times New Roman" w:cs="Times New Roman"/>
+        </w:rPr>
+        <w:t xml:space="preserve"> </w:t>
+      </w:r>
+      <w:r>
+        <w:rPr>
+          <w:rFonts w:ascii="Times New Roman" w:hAnsi="Times New Roman" w:cs="Times New Roman"/>
+        </w:rPr>
+        <w:t xml:space="preserve"> </w:t>
+      </w:r>
+      <w:r>
+        <w:rPr>
+          <w:rFonts w:ascii="Times New Roman" w:hAnsi="Times New Roman" w:cs="Times New Roman"/>
+        </w:rPr>
+        <w:t>6</w:t>
+      </w:r>
+    </w:p>
+    <w:p>
+      <w:pPr>
+        <w:jc w:val="both"/>
+        <w:rPr>
+          <w:rFonts w:ascii="Times New Roman" w:hAnsi="Times New Roman" w:cs="Times New Roman"/>
+        </w:rPr>
+      </w:pPr>
+      <w:r>
+        <w:rPr>
+          <w:rFonts w:ascii="Times New Roman" w:hAnsi="Times New Roman" w:cs="Times New Roman"/>
+        </w:rPr>
+        <w:t xml:space="preserve">      2.</w:t>
+      </w:r>
+      <w:r>
+        <w:rPr>
+          <w:rFonts w:ascii="Times New Roman" w:hAnsi="Times New Roman" w:cs="Times New Roman"/>
+        </w:rPr>
+        <w:t>1</w:t>
+      </w:r>
+      <w:r>
+        <w:rPr>
+          <w:rFonts w:ascii="Times New Roman" w:hAnsi="Times New Roman" w:cs="Times New Roman"/>
+        </w:rPr>
+        <w:t xml:space="preserve">.4 </w:t>
+      </w:r>
+      <w:r>
+        <w:rPr>
+          <w:rFonts w:ascii="Times New Roman" w:hAnsi="Times New Roman" w:cs="Times New Roman"/>
+        </w:rPr>
+        <w:t>Utente Recensore</w:t>
+      </w:r>
+      <w:r>
+        <w:rPr>
+          <w:rFonts w:ascii="Times New Roman" w:hAnsi="Times New Roman" w:cs="Times New Roman"/>
+        </w:rPr>
+        <w:t xml:space="preserve">             </w:t>
+      </w:r>
+      <w:r>
+        <w:rPr>
+          <w:rFonts w:ascii="Times New Roman" w:hAnsi="Times New Roman" w:cs="Times New Roman"/>
+        </w:rPr>
+        <w:t xml:space="preserve">                                                                                         </w:t>
+      </w:r>
+      <w:r>
+        <w:rPr>
+          <w:rFonts w:ascii="Times New Roman" w:hAnsi="Times New Roman" w:cs="Times New Roman"/>
+        </w:rPr>
+        <w:t xml:space="preserve"> </w:t>
+      </w:r>
+      <w:r>
+        <w:rPr>
+          <w:rFonts w:ascii="Times New Roman" w:hAnsi="Times New Roman" w:cs="Times New Roman"/>
+        </w:rPr>
+        <w:t xml:space="preserve">          </w:t>
+      </w:r>
+      <w:r>
+        <w:rPr>
+          <w:rFonts w:ascii="Times New Roman" w:hAnsi="Times New Roman" w:cs="Times New Roman"/>
+        </w:rPr>
+        <w:t xml:space="preserve">   </w:t>
+      </w:r>
+      <w:r>
+        <w:rPr>
+          <w:rFonts w:ascii="Times New Roman" w:hAnsi="Times New Roman" w:cs="Times New Roman"/>
+        </w:rPr>
+        <w:t>7</w:t>
+      </w:r>
+    </w:p>
+    <w:p>
+      <w:pPr>
+        <w:jc w:val="both"/>
+        <w:rPr>
+          <w:rFonts w:ascii="Times New Roman" w:hAnsi="Times New Roman" w:cs="Times New Roman"/>
+        </w:rPr>
+      </w:pPr>
+      <w:r>
+        <w:rPr>
+          <w:rFonts w:ascii="Times New Roman" w:hAnsi="Times New Roman" w:cs="Times New Roman"/>
+        </w:rPr>
+        <w:t xml:space="preserve">      2.</w:t>
+      </w:r>
+      <w:r>
+        <w:rPr>
+          <w:rFonts w:ascii="Times New Roman" w:hAnsi="Times New Roman" w:cs="Times New Roman"/>
+        </w:rPr>
+        <w:t>1</w:t>
+      </w:r>
+      <w:r>
+        <w:rPr>
+          <w:rFonts w:ascii="Times New Roman" w:hAnsi="Times New Roman" w:cs="Times New Roman"/>
+        </w:rPr>
+        <w:t>.</w:t>
+      </w:r>
+      <w:r>
+        <w:rPr>
+          <w:rFonts w:ascii="Times New Roman" w:hAnsi="Times New Roman" w:cs="Times New Roman"/>
+        </w:rPr>
+        <w:t>5</w:t>
+      </w:r>
+      <w:r>
+        <w:rPr>
+          <w:rFonts w:ascii="Times New Roman" w:hAnsi="Times New Roman" w:cs="Times New Roman"/>
+        </w:rPr>
+        <w:t xml:space="preserve"> </w:t>
+      </w:r>
+      <w:r>
+        <w:rPr>
+          <w:rFonts w:ascii="Times New Roman" w:hAnsi="Times New Roman" w:cs="Times New Roman"/>
+        </w:rPr>
+        <w:t>Gestore del catalogo</w:t>
+      </w:r>
+      <w:r>
+        <w:rPr>
+          <w:rFonts w:ascii="Times New Roman" w:hAnsi="Times New Roman" w:cs="Times New Roman"/>
+        </w:rPr>
+        <w:t xml:space="preserve">                                                                                                       </w:t>
+      </w:r>
+      <w:r>
+        <w:rPr>
+          <w:rFonts w:ascii="Times New Roman" w:hAnsi="Times New Roman" w:cs="Times New Roman"/>
+        </w:rPr>
+        <w:t xml:space="preserve">     </w:t>
+      </w:r>
+      <w:r>
+        <w:rPr>
+          <w:rFonts w:ascii="Times New Roman" w:hAnsi="Times New Roman" w:cs="Times New Roman"/>
+        </w:rPr>
+        <w:t xml:space="preserve">   </w:t>
+      </w:r>
+      <w:r>
+        <w:rPr>
+          <w:rFonts w:ascii="Times New Roman" w:hAnsi="Times New Roman" w:cs="Times New Roman"/>
+        </w:rPr>
+        <w:t>7</w:t>
+      </w:r>
+    </w:p>
+    <w:p>
+      <w:pPr>
+        <w:jc w:val="both"/>
+        <w:rPr>
+          <w:rFonts w:ascii="Times New Roman" w:hAnsi="Times New Roman" w:cs="Times New Roman"/>
+        </w:rPr>
+      </w:pPr>
+      <w:r>
+        <w:rPr>
+          <w:rFonts w:ascii="Times New Roman" w:hAnsi="Times New Roman" w:cs="Times New Roman"/>
+        </w:rPr>
+        <w:t xml:space="preserve">      2.1</w:t>
+      </w:r>
+      <w:r>
+        <w:rPr>
+          <w:rFonts w:ascii="Times New Roman" w:hAnsi="Times New Roman" w:cs="Times New Roman"/>
+        </w:rPr>
+        <w:t>.</w:t>
+      </w:r>
+      <w:r>
+        <w:rPr>
+          <w:rFonts w:ascii="Times New Roman" w:hAnsi="Times New Roman" w:cs="Times New Roman"/>
+        </w:rPr>
+        <w:t xml:space="preserve">6 </w:t>
+      </w:r>
+      <w:r>
+        <w:rPr>
+          <w:rFonts w:ascii="Times New Roman" w:hAnsi="Times New Roman" w:cs="Times New Roman"/>
+        </w:rPr>
+        <w:t>Moderatore</w:t>
+      </w:r>
+      <w:r>
+        <w:rPr>
+          <w:rFonts w:ascii="Times New Roman" w:hAnsi="Times New Roman" w:cs="Times New Roman"/>
+        </w:rPr>
+        <w:t xml:space="preserve">                                                                                                                               </w:t>
+      </w:r>
+      <w:r>
+        <w:rPr>
+          <w:rFonts w:ascii="Times New Roman" w:hAnsi="Times New Roman" w:cs="Times New Roman"/>
+        </w:rPr>
+        <w:t>8</w:t>
+      </w:r>
+    </w:p>
+    <w:p>
+      <w:pPr>
+        <w:jc w:val="both"/>
+        <w:rPr>
+          <w:rFonts w:ascii="Times New Roman" w:hAnsi="Times New Roman" w:cs="Times New Roman"/>
+        </w:rPr>
+      </w:pPr>
+      <w:r>
+        <w:rPr>
+          <w:rFonts w:ascii="Times New Roman" w:hAnsi="Times New Roman" w:cs="Times New Roman"/>
+        </w:rPr>
+        <w:t xml:space="preserve">   2.2 Requisiti non funzionali                                                                                                                 </w:t>
+      </w:r>
+      <w:r>
+        <w:rPr>
+          <w:rFonts w:ascii="Times New Roman" w:hAnsi="Times New Roman" w:cs="Times New Roman"/>
+        </w:rPr>
+        <w:t>8</w:t>
+      </w:r>
+    </w:p>
+    <w:p>
+      <w:pPr>
+        <w:jc w:val="both"/>
+        <w:rPr>
+          <w:rFonts w:ascii="Times New Roman" w:hAnsi="Times New Roman" w:cs="Times New Roman"/>
+        </w:rPr>
+      </w:pPr>
+      <w:r>
+        <w:rPr>
+          <w:rFonts w:ascii="Times New Roman" w:hAnsi="Times New Roman" w:cs="Times New Roman"/>
+        </w:rPr>
+        <w:t xml:space="preserve">   </w:t>
+      </w:r>
+      <w:r>
+        <w:rPr>
+          <w:rFonts w:ascii="Times New Roman" w:hAnsi="Times New Roman" w:cs="Times New Roman"/>
+        </w:rPr>
+        <w:t xml:space="preserve">   2.2.1 Usabilità                                                                                                                                   </w:t>
+      </w:r>
+      <w:r>
+        <w:rPr>
+          <w:rFonts w:ascii="Times New Roman" w:hAnsi="Times New Roman" w:cs="Times New Roman"/>
+        </w:rPr>
+        <w:t>8</w:t>
+      </w:r>
+    </w:p>
+    <w:p>
+      <w:pPr>
+        <w:jc w:val="both"/>
+        <w:rPr>
+          <w:rFonts w:ascii="Times New Roman" w:hAnsi="Times New Roman" w:cs="Times New Roman"/>
+        </w:rPr>
+      </w:pPr>
+      <w:r>
+        <w:rPr>
+          <w:rFonts w:ascii="Times New Roman" w:hAnsi="Times New Roman" w:cs="Times New Roman"/>
+        </w:rPr>
+        <w:t xml:space="preserve">      2.2.</w:t>
+      </w:r>
+      <w:r>
+        <w:rPr>
+          <w:rFonts w:ascii="Times New Roman" w:hAnsi="Times New Roman" w:cs="Times New Roman"/>
+        </w:rPr>
+        <w:t>2</w:t>
+      </w:r>
+      <w:r>
+        <w:rPr>
+          <w:rFonts w:ascii="Times New Roman" w:hAnsi="Times New Roman" w:cs="Times New Roman"/>
+        </w:rPr>
+        <w:t xml:space="preserve"> Affidabilità                                                                                                                                   </w:t>
+      </w:r>
+      <w:r>
+        <w:rPr>
+          <w:rFonts w:ascii="Times New Roman" w:hAnsi="Times New Roman" w:cs="Times New Roman"/>
+        </w:rPr>
+        <w:t>8</w:t>
+      </w:r>
+    </w:p>
+    <w:p>
+      <w:pPr>
+        <w:jc w:val="both"/>
+        <w:rPr>
+          <w:rFonts w:ascii="Times New Roman" w:hAnsi="Times New Roman" w:cs="Times New Roman"/>
+        </w:rPr>
+      </w:pPr>
+      <w:r>
+        <w:rPr>
+          <w:rFonts w:ascii="Times New Roman" w:hAnsi="Times New Roman" w:cs="Times New Roman"/>
+        </w:rPr>
+        <w:t xml:space="preserve">      2.2.</w:t>
+      </w:r>
+      <w:r>
+        <w:rPr>
+          <w:rFonts w:ascii="Times New Roman" w:hAnsi="Times New Roman" w:cs="Times New Roman"/>
+        </w:rPr>
+        <w:t>3</w:t>
+      </w:r>
+      <w:r>
+        <w:rPr>
+          <w:rFonts w:ascii="Times New Roman" w:hAnsi="Times New Roman" w:cs="Times New Roman"/>
+        </w:rPr>
+        <w:t xml:space="preserve"> Prestazioni                                                                                                                                   </w:t>
+      </w:r>
+      <w:r>
+        <w:rPr>
+          <w:rFonts w:ascii="Times New Roman" w:hAnsi="Times New Roman" w:cs="Times New Roman"/>
+        </w:rPr>
+        <w:t>9</w:t>
+      </w:r>
+    </w:p>
+    <w:p>
+      <w:pPr>
+        <w:jc w:val="both"/>
+        <w:rPr>
+          <w:rFonts w:ascii="Times New Roman" w:hAnsi="Times New Roman" w:cs="Times New Roman"/>
+        </w:rPr>
+      </w:pPr>
+      <w:r>
+        <w:rPr>
+          <w:rFonts w:ascii="Times New Roman" w:hAnsi="Times New Roman" w:cs="Times New Roman"/>
+        </w:rPr>
+        <w:t xml:space="preserve">      2.2.</w:t>
+      </w:r>
+      <w:r>
+        <w:rPr>
+          <w:rFonts w:ascii="Times New Roman" w:hAnsi="Times New Roman" w:cs="Times New Roman"/>
+        </w:rPr>
         <w:t>4</w:t>
       </w:r>
-    </w:p>
-    <w:p>
-      <w:pPr>
-        <w:jc w:val="both"/>
+      <w:r>
         <w:rPr>
           <w:rFonts w:ascii="Times New Roman" w:hAnsi="Times New Roman" w:cs="Times New Roman"/>
         </w:rPr>
-      </w:pPr>
+        <w:t xml:space="preserve"> </w:t>
+      </w:r>
       <w:r>
         <w:rPr>
           <w:rFonts w:ascii="Times New Roman" w:hAnsi="Times New Roman" w:cs="Times New Roman"/>
         </w:rPr>
-        <w:t xml:space="preserve">2. Sistema Proposto                                                                                                                                </w:t>
-      </w:r>
-      <w:r>
+        <w:t>Supportabilità                                                                                                                         9</w:t>
+      </w:r>
+    </w:p>
+    <w:p>
+      <w:pPr>
+        <w:jc w:val="both"/>
         <w:rPr>
           <w:rFonts w:ascii="Times New Roman" w:hAnsi="Times New Roman" w:cs="Times New Roman"/>
         </w:rPr>
+      </w:pPr>
+      <w:r>
+        <w:rPr>
+          <w:rFonts w:ascii="Times New Roman" w:hAnsi="Times New Roman" w:cs="Times New Roman"/>
+        </w:rPr>
+        <w:t xml:space="preserve">   2.3 Modelli di Sistema                                                                                                                         </w:t>
+      </w:r>
+      <w:r>
+        <w:rPr>
+          <w:rFonts w:ascii="Times New Roman" w:hAnsi="Times New Roman" w:cs="Times New Roman"/>
+        </w:rPr>
+        <w:t>9</w:t>
+      </w:r>
+    </w:p>
+    <w:p>
+      <w:pPr>
+        <w:jc w:val="both"/>
+        <w:rPr>
+          <w:rFonts w:ascii="Times New Roman" w:hAnsi="Times New Roman" w:cs="Times New Roman"/>
+          <w:lang w:val="en-US"/>
+        </w:rPr>
+      </w:pPr>
+      <w:r>
+        <w:rPr>
+          <w:rFonts w:ascii="Times New Roman" w:hAnsi="Times New Roman" w:cs="Times New Roman"/>
+          <w:lang w:val="en-US"/>
+        </w:rPr>
+        <w:t xml:space="preserve">      2.</w:t>
+      </w:r>
+      <w:r>
+        <w:rPr>
+          <w:rFonts w:ascii="Times New Roman" w:hAnsi="Times New Roman" w:cs="Times New Roman"/>
+          <w:lang w:val="en-US"/>
+        </w:rPr>
+        <w:t>3</w:t>
+      </w:r>
+      <w:r>
+        <w:rPr>
+          <w:rFonts w:ascii="Times New Roman" w:hAnsi="Times New Roman" w:cs="Times New Roman"/>
+          <w:lang w:val="en-US"/>
+        </w:rPr>
+        <w:t xml:space="preserve">.1 Scenari                                                                                                                                      </w:t>
+      </w:r>
+      <w:r>
+        <w:rPr>
+          <w:rFonts w:ascii="Times New Roman" w:hAnsi="Times New Roman" w:cs="Times New Roman"/>
+          <w:lang w:val="en-US"/>
+        </w:rPr>
+        <w:t>9</w:t>
+      </w:r>
+    </w:p>
+    <w:p>
+      <w:pPr>
+        <w:jc w:val="both"/>
+        <w:rPr>
+          <w:rFonts w:ascii="Times New Roman" w:hAnsi="Times New Roman" w:cs="Times New Roman"/>
+          <w:lang w:val="en-US"/>
+        </w:rPr>
+      </w:pPr>
+      <w:r>
+        <w:rPr>
+          <w:rFonts w:ascii="Times New Roman" w:hAnsi="Times New Roman" w:cs="Times New Roman"/>
+          <w:lang w:val="en-US"/>
+        </w:rPr>
+        <w:t xml:space="preserve">      2.</w:t>
+      </w:r>
+      <w:r>
+        <w:rPr>
+          <w:rFonts w:ascii="Times New Roman" w:hAnsi="Times New Roman" w:cs="Times New Roman"/>
+          <w:lang w:val="en-US"/>
+        </w:rPr>
+        <w:t>3</w:t>
+      </w:r>
+      <w:r>
+        <w:rPr>
+          <w:rFonts w:ascii="Times New Roman" w:hAnsi="Times New Roman" w:cs="Times New Roman"/>
+          <w:lang w:val="en-US"/>
+        </w:rPr>
+        <w:t>.</w:t>
+      </w:r>
+      <w:r>
+        <w:rPr>
+          <w:rFonts w:ascii="Times New Roman" w:hAnsi="Times New Roman" w:cs="Times New Roman"/>
+          <w:lang w:val="en-US"/>
+        </w:rPr>
+        <w:t>2</w:t>
+      </w:r>
+      <w:r>
+        <w:rPr>
+          <w:rFonts w:ascii="Times New Roman" w:hAnsi="Times New Roman" w:cs="Times New Roman"/>
+          <w:lang w:val="en-US"/>
+        </w:rPr>
+        <w:t xml:space="preserve"> Use Case Models                                                                                                                                 </w:t>
+      </w:r>
+      <w:r>
+        <w:rPr>
+          <w:rFonts w:ascii="Times New Roman" w:hAnsi="Times New Roman" w:cs="Times New Roman"/>
+          <w:lang w:val="en-US"/>
+        </w:rPr>
+        <w:t>1</w:t>
+      </w:r>
+      <w:r>
+        <w:rPr>
+          <w:rFonts w:ascii="Times New Roman" w:hAnsi="Times New Roman" w:cs="Times New Roman"/>
+          <w:lang w:val="en-US"/>
+        </w:rPr>
+        <w:t>0</w:t>
+      </w:r>
+    </w:p>
+    <w:p>
+      <w:pPr>
+        <w:jc w:val="both"/>
+        <w:rPr>
+          <w:rFonts w:ascii="Times New Roman" w:hAnsi="Times New Roman" w:cs="Times New Roman"/>
+        </w:rPr>
+      </w:pPr>
+      <w:r>
+        <w:rPr>
+          <w:rFonts w:ascii="Times New Roman" w:hAnsi="Times New Roman" w:cs="Times New Roman"/>
+        </w:rPr>
+        <w:t xml:space="preserve">      2.3.3 Dynamic M</w:t>
+      </w:r>
+      <w:r>
+        <w:rPr>
+          <w:rFonts w:ascii="Times New Roman" w:hAnsi="Times New Roman" w:cs="Times New Roman"/>
+        </w:rPr>
+        <w:t>odel                                                                                                                    28</w:t>
+      </w:r>
+    </w:p>
+    <w:p>
+      <w:pPr>
+        <w:jc w:val="both"/>
+        <w:rPr>
+          <w:rFonts w:ascii="Times New Roman" w:hAnsi="Times New Roman" w:cs="Times New Roman"/>
+        </w:rPr>
+      </w:pPr>
+      <w:r>
+        <w:rPr>
+          <w:rFonts w:ascii="Times New Roman" w:hAnsi="Times New Roman" w:cs="Times New Roman"/>
+        </w:rPr>
+        <w:t xml:space="preserve">      2.3.4 Schemi di navigazione                               </w:t>
+      </w:r>
+      <w:r>
+        <w:rPr>
+          <w:rFonts w:ascii="Times New Roman" w:hAnsi="Times New Roman" w:cs="Times New Roman"/>
+        </w:rPr>
+        <w:t xml:space="preserve">                                                                           </w:t>
+      </w:r>
+      <w:r>
+        <w:rPr>
+          <w:rFonts w:ascii="Times New Roman" w:hAnsi="Times New Roman" w:cs="Times New Roman"/>
+        </w:rPr>
+        <w:t>45</w:t>
+      </w:r>
+    </w:p>
+    <w:p>
+      <w:pPr>
+        <w:jc w:val="both"/>
+        <w:rPr>
+          <w:rFonts w:ascii="Times New Roman" w:hAnsi="Times New Roman" w:cs="Times New Roman"/>
+        </w:rPr>
+      </w:pPr>
+      <w:r>
+        <w:rPr>
+          <w:rFonts w:ascii="Times New Roman" w:hAnsi="Times New Roman" w:cs="Times New Roman"/>
+        </w:rPr>
+        <w:t xml:space="preserve">      2.</w:t>
+      </w:r>
+      <w:r>
+        <w:rPr>
+          <w:rFonts w:ascii="Times New Roman" w:hAnsi="Times New Roman" w:cs="Times New Roman"/>
+        </w:rPr>
+        <w:t>3</w:t>
+      </w:r>
+      <w:r>
+        <w:rPr>
+          <w:rFonts w:ascii="Times New Roman" w:hAnsi="Times New Roman" w:cs="Times New Roman"/>
+        </w:rPr>
+        <w:t>.</w:t>
+      </w:r>
+      <w:r>
+        <w:rPr>
+          <w:rFonts w:ascii="Times New Roman" w:hAnsi="Times New Roman" w:cs="Times New Roman"/>
+        </w:rPr>
+        <w:t>5</w:t>
+      </w:r>
+      <w:r>
+        <w:rPr>
+          <w:rFonts w:ascii="Times New Roman" w:hAnsi="Times New Roman" w:cs="Times New Roman"/>
+        </w:rPr>
         <w:t xml:space="preserve"> </w:t>
       </w:r>
       <w:r>
         <w:rPr>
           <w:rFonts w:ascii="Times New Roman" w:hAnsi="Times New Roman" w:cs="Times New Roman"/>
         </w:rPr>
-        <w:t>5</w:t>
-      </w:r>
-    </w:p>
-    <w:p>
-      <w:pPr>
-        <w:jc w:val="both"/>
+        <w:t>Mock-ups</w:t>
+      </w:r>
+      <w:r>
         <w:rPr>
           <w:rFonts w:ascii="Times New Roman" w:hAnsi="Times New Roman" w:cs="Times New Roman"/>
         </w:rPr>
-      </w:pPr>
+        <w:t xml:space="preserve">                                                                                                                                   </w:t>
+      </w:r>
       <w:r>
         <w:rPr>
           <w:rFonts w:ascii="Times New Roman" w:hAnsi="Times New Roman" w:cs="Times New Roman"/>
         </w:rPr>
-        <w:t xml:space="preserve">   2.1 Requisiti Funzionali                                                                                                                      </w:t>
-      </w:r>
-      <w:r>
-        <w:rPr>
-          <w:rFonts w:ascii="Times New Roman" w:hAnsi="Times New Roman" w:cs="Times New Roman"/>
-        </w:rPr>
-        <w:t xml:space="preserve"> </w:t>
-      </w:r>
-      <w:r>
-        <w:rPr>
-          <w:rFonts w:ascii="Times New Roman" w:hAnsi="Times New Roman" w:cs="Times New Roman"/>
-        </w:rPr>
-        <w:t>5</w:t>
-      </w:r>
-    </w:p>
-    <w:p>
-      <w:pPr>
-        <w:jc w:val="both"/>
-        <w:rPr>
-          <w:rFonts w:ascii="Times New Roman" w:hAnsi="Times New Roman" w:cs="Times New Roman"/>
-        </w:rPr>
-      </w:pPr>
-      <w:r>
-        <w:rPr>
-          <w:rFonts w:ascii="Times New Roman" w:hAnsi="Times New Roman" w:cs="Times New Roman"/>
-        </w:rPr>
-        <w:t xml:space="preserve">      2.</w:t>
-      </w:r>
-      <w:r>
-        <w:rPr>
-          <w:rFonts w:ascii="Times New Roman" w:hAnsi="Times New Roman" w:cs="Times New Roman"/>
-        </w:rPr>
-        <w:t>1</w:t>
-      </w:r>
-      <w:r>
-        <w:rPr>
-          <w:rFonts w:ascii="Times New Roman" w:hAnsi="Times New Roman" w:cs="Times New Roman"/>
-        </w:rPr>
-        <w:t xml:space="preserve">.1 Gestione account Personale                                                                                                                   </w:t>
-      </w:r>
-      <w:r>
-        <w:rPr>
-          <w:rFonts w:ascii="Times New Roman" w:hAnsi="Times New Roman" w:cs="Times New Roman"/>
-        </w:rPr>
-        <w:t xml:space="preserve"> </w:t>
-      </w:r>
-      <w:r>
-        <w:rPr>
-          <w:rFonts w:ascii="Times New Roman" w:hAnsi="Times New Roman" w:cs="Times New Roman"/>
-        </w:rPr>
-        <w:t>5</w:t>
-      </w:r>
-    </w:p>
-    <w:p>
-      <w:pPr>
-        <w:jc w:val="both"/>
-        <w:rPr>
-          <w:rFonts w:ascii="Times New Roman" w:hAnsi="Times New Roman" w:cs="Times New Roman"/>
-        </w:rPr>
-      </w:pPr>
-      <w:r>
-        <w:rPr>
-          <w:rFonts w:ascii="Times New Roman" w:hAnsi="Times New Roman" w:cs="Times New Roman"/>
-        </w:rPr>
-        <w:t xml:space="preserve">      2.</w:t>
-      </w:r>
-      <w:r>
-        <w:rPr>
-          <w:rFonts w:ascii="Times New Roman" w:hAnsi="Times New Roman" w:cs="Times New Roman"/>
-        </w:rPr>
-        <w:t>1</w:t>
-      </w:r>
-      <w:r>
-        <w:rPr>
-          <w:rFonts w:ascii="Times New Roman" w:hAnsi="Times New Roman" w:cs="Times New Roman"/>
-        </w:rPr>
-        <w:t>.2</w:t>
-      </w:r>
-      <w:r>
-        <w:rPr>
-          <w:rFonts w:ascii="Times New Roman" w:hAnsi="Times New Roman" w:cs="Times New Roman"/>
-        </w:rPr>
-        <w:t xml:space="preserve"> P</w:t>
-      </w:r>
-      <w:r>
-        <w:rPr>
-          <w:rFonts w:ascii="Times New Roman" w:hAnsi="Times New Roman" w:cs="Times New Roman"/>
-        </w:rPr>
-        <w:t>ubblicazione</w:t>
-      </w:r>
-      <w:r>
-        <w:rPr>
-          <w:rFonts w:ascii="Times New Roman" w:hAnsi="Times New Roman" w:cs="Times New Roman"/>
-        </w:rPr>
-        <w:t xml:space="preserve"> </w:t>
-      </w:r>
-      <w:r>
-        <w:rPr>
-          <w:rFonts w:ascii="Times New Roman" w:hAnsi="Times New Roman" w:cs="Times New Roman"/>
-        </w:rPr>
-        <w:t>e</w:t>
-      </w:r>
-      <w:r>
-        <w:rPr>
-          <w:rFonts w:ascii="Times New Roman" w:hAnsi="Times New Roman" w:cs="Times New Roman"/>
-        </w:rPr>
-        <w:t xml:space="preserve"> </w:t>
-      </w:r>
-      <w:r>
-        <w:rPr>
-          <w:rFonts w:ascii="Times New Roman" w:hAnsi="Times New Roman" w:cs="Times New Roman"/>
-        </w:rPr>
-        <w:t>visualizzazione</w:t>
-      </w:r>
-      <w:r>
-        <w:rPr>
-          <w:rFonts w:ascii="Times New Roman" w:hAnsi="Times New Roman" w:cs="Times New Roman"/>
-        </w:rPr>
-        <w:t xml:space="preserve"> </w:t>
-      </w:r>
-      <w:r>
-        <w:rPr>
-          <w:rFonts w:ascii="Times New Roman" w:hAnsi="Times New Roman" w:cs="Times New Roman"/>
-        </w:rPr>
-        <w:t xml:space="preserve">recensioni                     </w:t>
-      </w:r>
-      <w:r>
-        <w:rPr>
-          <w:rFonts w:ascii="Times New Roman" w:hAnsi="Times New Roman" w:cs="Times New Roman"/>
-        </w:rPr>
-        <w:t xml:space="preserve">                                                       </w:t>
-      </w:r>
-      <w:r>
-        <w:rPr>
-          <w:rFonts w:ascii="Times New Roman" w:hAnsi="Times New Roman" w:cs="Times New Roman"/>
-        </w:rPr>
-        <w:t xml:space="preserve"> </w:t>
-      </w:r>
-      <w:r>
-        <w:rPr>
-          <w:rFonts w:ascii="Times New Roman" w:hAnsi="Times New Roman" w:cs="Times New Roman"/>
-        </w:rPr>
-        <w:t>5</w:t>
-      </w:r>
-      <w:r>
-        <w:rPr>
-          <w:rFonts w:ascii="Times New Roman" w:hAnsi="Times New Roman" w:cs="Times New Roman"/>
-        </w:rPr>
-        <w:t xml:space="preserve">  </w:t>
-      </w:r>
-    </w:p>
-    <w:p>
-      <w:pPr>
-        <w:jc w:val="both"/>
-        <w:rPr>
-          <w:rFonts w:ascii="Times New Roman" w:hAnsi="Times New Roman" w:cs="Times New Roman"/>
-        </w:rPr>
-      </w:pPr>
-      <w:r>
-        <w:rPr>
-          <w:rFonts w:ascii="Times New Roman" w:hAnsi="Times New Roman" w:cs="Times New Roman"/>
-        </w:rPr>
-        <w:t xml:space="preserve">      </w:t>
-      </w:r>
-      <w:r>
-        <w:rPr>
-          <w:rFonts w:ascii="Times New Roman" w:hAnsi="Times New Roman" w:cs="Times New Roman"/>
-        </w:rPr>
-        <w:t>2.</w:t>
-      </w:r>
-      <w:r>
-        <w:rPr>
-          <w:rFonts w:ascii="Times New Roman" w:hAnsi="Times New Roman" w:cs="Times New Roman"/>
-        </w:rPr>
-        <w:t>1</w:t>
-      </w:r>
-      <w:r>
-        <w:rPr>
-          <w:rFonts w:ascii="Times New Roman" w:hAnsi="Times New Roman" w:cs="Times New Roman"/>
-        </w:rPr>
-        <w:t xml:space="preserve">.3 </w:t>
-      </w:r>
-      <w:r>
-        <w:rPr>
-          <w:rFonts w:ascii="Times New Roman" w:hAnsi="Times New Roman" w:cs="Times New Roman"/>
-        </w:rPr>
-        <w:t>Sistema di valutazione e interazione</w:t>
-      </w:r>
-      <w:r>
-        <w:rPr>
-          <w:rFonts w:ascii="Times New Roman" w:hAnsi="Times New Roman" w:cs="Times New Roman"/>
-        </w:rPr>
-        <w:t xml:space="preserve">                                                                                    </w:t>
-      </w:r>
-      <w:r>
-        <w:rPr>
-          <w:rFonts w:ascii="Times New Roman" w:hAnsi="Times New Roman" w:cs="Times New Roman"/>
-        </w:rPr>
-        <w:t xml:space="preserve"> </w:t>
-      </w:r>
-      <w:r>
-        <w:rPr>
-          <w:rFonts w:ascii="Times New Roman" w:hAnsi="Times New Roman" w:cs="Times New Roman"/>
-        </w:rPr>
-        <w:t xml:space="preserve"> </w:t>
-      </w:r>
-      <w:r>
-        <w:rPr>
-          <w:rFonts w:ascii="Times New Roman" w:hAnsi="Times New Roman" w:cs="Times New Roman"/>
-        </w:rPr>
-        <w:t xml:space="preserve"> </w:t>
-      </w:r>
-      <w:r>
-        <w:rPr>
-          <w:rFonts w:ascii="Times New Roman" w:hAnsi="Times New Roman" w:cs="Times New Roman"/>
-        </w:rPr>
-        <w:t>5</w:t>
-      </w:r>
-    </w:p>
-    <w:p>
-      <w:pPr>
-        <w:jc w:val="both"/>
-        <w:rPr>
-          <w:rFonts w:ascii="Times New Roman" w:hAnsi="Times New Roman" w:cs="Times New Roman"/>
-        </w:rPr>
-      </w:pPr>
-      <w:r>
-        <w:rPr>
-          <w:rFonts w:ascii="Times New Roman" w:hAnsi="Times New Roman" w:cs="Times New Roman"/>
-        </w:rPr>
-        <w:t xml:space="preserve">      </w:t>
-      </w:r>
-      <w:r>
-        <w:rPr>
-          <w:rFonts w:ascii="Times New Roman" w:hAnsi="Times New Roman" w:cs="Times New Roman"/>
-        </w:rPr>
-        <w:t>2</w:t>
-      </w:r>
-      <w:r>
-        <w:rPr>
-          <w:rFonts w:ascii="Times New Roman" w:hAnsi="Times New Roman" w:cs="Times New Roman"/>
-        </w:rPr>
-        <w:t>.</w:t>
-      </w:r>
-      <w:r>
-        <w:rPr>
-          <w:rFonts w:ascii="Times New Roman" w:hAnsi="Times New Roman" w:cs="Times New Roman"/>
-        </w:rPr>
-        <w:t>1</w:t>
-      </w:r>
-      <w:r>
-        <w:rPr>
-          <w:rFonts w:ascii="Times New Roman" w:hAnsi="Times New Roman" w:cs="Times New Roman"/>
-        </w:rPr>
-        <w:t>.</w:t>
-      </w:r>
-      <w:r>
-        <w:rPr>
-          <w:rFonts w:ascii="Times New Roman" w:hAnsi="Times New Roman" w:cs="Times New Roman"/>
-        </w:rPr>
-        <w:t>4 Ge</w:t>
-      </w:r>
-      <w:r>
-        <w:rPr>
-          <w:rFonts w:ascii="Times New Roman" w:hAnsi="Times New Roman" w:cs="Times New Roman"/>
-        </w:rPr>
-        <w:t xml:space="preserve">stione del catalogo film             </w:t>
-      </w:r>
-      <w:r>
-        <w:rPr>
-          <w:rFonts w:ascii="Times New Roman" w:hAnsi="Times New Roman" w:cs="Times New Roman"/>
-        </w:rPr>
-        <w:t xml:space="preserve">                   </w:t>
-      </w:r>
-      <w:r>
-        <w:rPr>
-          <w:rFonts w:ascii="Times New Roman" w:hAnsi="Times New Roman" w:cs="Times New Roman"/>
-        </w:rPr>
-        <w:t xml:space="preserve">                                                                      </w:t>
-      </w:r>
-      <w:r>
-        <w:rPr>
-          <w:rFonts w:ascii="Times New Roman" w:hAnsi="Times New Roman" w:cs="Times New Roman"/>
-        </w:rPr>
-        <w:t xml:space="preserve"> </w:t>
-      </w:r>
-      <w:r>
-        <w:rPr>
-          <w:rFonts w:ascii="Times New Roman" w:hAnsi="Times New Roman" w:cs="Times New Roman"/>
-        </w:rPr>
-        <w:t>6</w:t>
-      </w:r>
-    </w:p>
-    <w:p>
-      <w:pPr>
-        <w:jc w:val="both"/>
-        <w:rPr>
-          <w:rFonts w:ascii="Times New Roman" w:hAnsi="Times New Roman" w:cs="Times New Roman"/>
-        </w:rPr>
-      </w:pPr>
-      <w:r>
-        <w:rPr>
-          <w:rFonts w:ascii="Times New Roman" w:hAnsi="Times New Roman" w:cs="Times New Roman"/>
-        </w:rPr>
-        <w:t xml:space="preserve">      2</w:t>
-      </w:r>
-      <w:r>
-        <w:rPr>
-          <w:rFonts w:ascii="Times New Roman" w:hAnsi="Times New Roman" w:cs="Times New Roman"/>
-        </w:rPr>
-        <w:t>.</w:t>
-      </w:r>
-      <w:r>
-        <w:rPr>
-          <w:rFonts w:ascii="Times New Roman" w:hAnsi="Times New Roman" w:cs="Times New Roman"/>
-        </w:rPr>
-        <w:t>1</w:t>
-      </w:r>
-      <w:r>
-        <w:rPr>
-          <w:rFonts w:ascii="Times New Roman" w:hAnsi="Times New Roman" w:cs="Times New Roman"/>
-        </w:rPr>
-        <w:t>.</w:t>
-      </w:r>
-      <w:r>
-        <w:rPr>
-          <w:rFonts w:ascii="Times New Roman" w:hAnsi="Times New Roman" w:cs="Times New Roman"/>
-        </w:rPr>
-        <w:t>5</w:t>
-      </w:r>
-      <w:r>
-        <w:rPr>
-          <w:rFonts w:ascii="Times New Roman" w:hAnsi="Times New Roman" w:cs="Times New Roman"/>
-        </w:rPr>
-        <w:t xml:space="preserve"> Ge</w:t>
-      </w:r>
-      <w:r>
-        <w:rPr>
-          <w:rFonts w:ascii="Times New Roman" w:hAnsi="Times New Roman" w:cs="Times New Roman"/>
-        </w:rPr>
-        <w:t xml:space="preserve">stione contenuti inappropriati             </w:t>
-      </w:r>
-      <w:r>
-        <w:rPr>
-          <w:rFonts w:ascii="Times New Roman" w:hAnsi="Times New Roman" w:cs="Times New Roman"/>
-        </w:rPr>
-        <w:t xml:space="preserve">                   </w:t>
-      </w:r>
-      <w:r>
-        <w:rPr>
-          <w:rFonts w:ascii="Times New Roman" w:hAnsi="Times New Roman" w:cs="Times New Roman"/>
-        </w:rPr>
-        <w:t xml:space="preserve">                                                                       </w:t>
-      </w:r>
-      <w:r>
-        <w:rPr>
-          <w:rFonts w:ascii="Times New Roman" w:hAnsi="Times New Roman" w:cs="Times New Roman"/>
-        </w:rPr>
-        <w:t>6</w:t>
-      </w:r>
-    </w:p>
-    <w:p>
-      <w:pPr>
-        <w:jc w:val="both"/>
-        <w:rPr>
-          <w:rFonts w:ascii="Times New Roman" w:hAnsi="Times New Roman" w:cs="Times New Roman"/>
-        </w:rPr>
-      </w:pPr>
-      <w:r>
-        <w:rPr>
-          <w:rFonts w:ascii="Times New Roman" w:hAnsi="Times New Roman" w:cs="Times New Roman"/>
-        </w:rPr>
-        <w:t xml:space="preserve">   2.2 Requisiti non funzionali                                                                                                                 </w:t>
-      </w:r>
-      <w:r>
-        <w:rPr>
-          <w:rFonts w:ascii="Times New Roman" w:hAnsi="Times New Roman" w:cs="Times New Roman"/>
-        </w:rPr>
-        <w:t>6</w:t>
-      </w:r>
-    </w:p>
-    <w:p>
-      <w:pPr>
-        <w:jc w:val="both"/>
-        <w:rPr>
-          <w:rFonts w:ascii="Times New Roman" w:hAnsi="Times New Roman" w:cs="Times New Roman"/>
-        </w:rPr>
-      </w:pPr>
-      <w:r>
-        <w:rPr>
-          <w:rFonts w:ascii="Times New Roman" w:hAnsi="Times New Roman" w:cs="Times New Roman"/>
-        </w:rPr>
-        <w:t xml:space="preserve">   </w:t>
-      </w:r>
-      <w:r>
-        <w:rPr>
-          <w:rFonts w:ascii="Times New Roman" w:hAnsi="Times New Roman" w:cs="Times New Roman"/>
-        </w:rPr>
-        <w:t xml:space="preserve">   2.2.1 Usabilità                                                                                                                                   </w:t>
-      </w:r>
-      <w:r>
-        <w:rPr>
-          <w:rFonts w:ascii="Times New Roman" w:hAnsi="Times New Roman" w:cs="Times New Roman"/>
-        </w:rPr>
-        <w:t>6</w:t>
-      </w:r>
-    </w:p>
-    <w:p>
-      <w:pPr>
-        <w:jc w:val="both"/>
-        <w:rPr>
-          <w:rFonts w:ascii="Times New Roman" w:hAnsi="Times New Roman" w:cs="Times New Roman"/>
-        </w:rPr>
-      </w:pPr>
-      <w:r>
-        <w:rPr>
-          <w:rFonts w:ascii="Times New Roman" w:hAnsi="Times New Roman" w:cs="Times New Roman"/>
-        </w:rPr>
-        <w:t xml:space="preserve">      2.2.1 Affidabilità                                                                                                                                   </w:t>
-      </w:r>
-      <w:r>
-        <w:rPr>
-          <w:rFonts w:ascii="Times New Roman" w:hAnsi="Times New Roman" w:cs="Times New Roman"/>
-        </w:rPr>
-        <w:t>6</w:t>
-      </w:r>
-    </w:p>
-    <w:p>
-      <w:pPr>
-        <w:jc w:val="both"/>
-        <w:rPr>
-          <w:rFonts w:ascii="Times New Roman" w:hAnsi="Times New Roman" w:cs="Times New Roman"/>
-        </w:rPr>
-      </w:pPr>
-      <w:r>
-        <w:rPr>
-          <w:rFonts w:ascii="Times New Roman" w:hAnsi="Times New Roman" w:cs="Times New Roman"/>
-        </w:rPr>
-        <w:t xml:space="preserve">      2.2.1 Prestazioni                                                                                                                                   </w:t>
-      </w:r>
-      <w:r>
-        <w:rPr>
-          <w:rFonts w:ascii="Times New Roman" w:hAnsi="Times New Roman" w:cs="Times New Roman"/>
-        </w:rPr>
-        <w:t>7</w:t>
-      </w:r>
-    </w:p>
-    <w:p>
-      <w:pPr>
-        <w:jc w:val="both"/>
-        <w:rPr>
-          <w:rFonts w:ascii="Times New Roman" w:hAnsi="Times New Roman" w:cs="Times New Roman"/>
-        </w:rPr>
-      </w:pPr>
-      <w:r>
-        <w:rPr>
-          <w:rFonts w:ascii="Times New Roman" w:hAnsi="Times New Roman" w:cs="Times New Roman"/>
-        </w:rPr>
-        <w:t xml:space="preserve">      2.2.1 Manutenibilità e portabilità                                                                                                                                   </w:t>
-      </w:r>
-      <w:r>
-        <w:rPr>
-          <w:rFonts w:ascii="Times New Roman" w:hAnsi="Times New Roman" w:cs="Times New Roman"/>
-        </w:rPr>
-        <w:t>7</w:t>
-      </w:r>
-    </w:p>
-    <w:p>
-      <w:pPr>
-        <w:jc w:val="both"/>
-        <w:rPr>
-          <w:rFonts w:ascii="Times New Roman" w:hAnsi="Times New Roman" w:cs="Times New Roman"/>
-        </w:rPr>
-      </w:pPr>
-      <w:r>
-        <w:rPr>
-          <w:rFonts w:ascii="Times New Roman" w:hAnsi="Times New Roman" w:cs="Times New Roman"/>
-        </w:rPr>
-        <w:t xml:space="preserve">      2.2.1 Implementazione                                                                                                                                   </w:t>
-      </w:r>
-      <w:r>
-        <w:rPr>
-          <w:rFonts w:ascii="Times New Roman" w:hAnsi="Times New Roman" w:cs="Times New Roman"/>
-        </w:rPr>
-        <w:t>7</w:t>
-      </w:r>
-    </w:p>
-    <w:p>
-      <w:pPr>
-        <w:jc w:val="both"/>
-        <w:rPr>
-          <w:rFonts w:ascii="Times New Roman" w:hAnsi="Times New Roman" w:cs="Times New Roman"/>
-        </w:rPr>
-      </w:pPr>
-      <w:r>
-        <w:rPr>
-          <w:rFonts w:ascii="Times New Roman" w:hAnsi="Times New Roman" w:cs="Times New Roman"/>
-        </w:rPr>
-        <w:t xml:space="preserve">   2.3 Modelli di Sistema                                                                                                                         </w:t>
-      </w:r>
-      <w:r>
-        <w:rPr>
-          <w:rFonts w:ascii="Times New Roman" w:hAnsi="Times New Roman" w:cs="Times New Roman"/>
-        </w:rPr>
-        <w:t>7</w:t>
-      </w:r>
-    </w:p>
-    <w:p>
-      <w:pPr>
-        <w:jc w:val="both"/>
-        <w:rPr>
-          <w:rFonts w:ascii="Times New Roman" w:hAnsi="Times New Roman" w:cs="Times New Roman"/>
-        </w:rPr>
-      </w:pPr>
-      <w:r>
-        <w:rPr>
-          <w:rFonts w:ascii="Times New Roman" w:hAnsi="Times New Roman" w:cs="Times New Roman"/>
-        </w:rPr>
-        <w:t xml:space="preserve">      2.</w:t>
-      </w:r>
-      <w:r>
-        <w:rPr>
-          <w:rFonts w:ascii="Times New Roman" w:hAnsi="Times New Roman" w:cs="Times New Roman"/>
-        </w:rPr>
-        <w:t>3</w:t>
-      </w:r>
-      <w:r>
-        <w:rPr>
-          <w:rFonts w:ascii="Times New Roman" w:hAnsi="Times New Roman" w:cs="Times New Roman"/>
-        </w:rPr>
-        <w:t xml:space="preserve">.1 Scenari                                                                                                                                      </w:t>
-      </w:r>
-      <w:r>
-        <w:rPr>
-          <w:rFonts w:ascii="Times New Roman" w:hAnsi="Times New Roman" w:cs="Times New Roman"/>
-        </w:rPr>
-        <w:t>7</w:t>
-      </w:r>
-    </w:p>
-    <w:p>
-      <w:pPr>
-        <w:jc w:val="both"/>
-        <w:rPr>
-          <w:rFonts w:ascii="Times New Roman" w:hAnsi="Times New Roman" w:cs="Times New Roman"/>
-        </w:rPr>
-      </w:pPr>
-      <w:r>
-        <w:rPr>
-          <w:rFonts w:ascii="Times New Roman" w:hAnsi="Times New Roman" w:cs="Times New Roman"/>
-        </w:rPr>
-        <w:t xml:space="preserve">      2.</w:t>
-      </w:r>
-      <w:r>
-        <w:rPr>
-          <w:rFonts w:ascii="Times New Roman" w:hAnsi="Times New Roman" w:cs="Times New Roman"/>
-        </w:rPr>
-        <w:t>3</w:t>
-      </w:r>
-      <w:r>
-        <w:rPr>
-          <w:rFonts w:ascii="Times New Roman" w:hAnsi="Times New Roman" w:cs="Times New Roman"/>
-        </w:rPr>
-        <w:t>.</w:t>
-      </w:r>
-      <w:r>
-        <w:rPr>
-          <w:rFonts w:ascii="Times New Roman" w:hAnsi="Times New Roman" w:cs="Times New Roman"/>
-        </w:rPr>
-        <w:t>2</w:t>
-      </w:r>
-      <w:r>
-        <w:rPr>
-          <w:rFonts w:ascii="Times New Roman" w:hAnsi="Times New Roman" w:cs="Times New Roman"/>
-        </w:rPr>
-        <w:t xml:space="preserve"> Use Case Models                                                                                                                                 </w:t>
-      </w:r>
-      <w:r>
-        <w:rPr>
-          <w:rFonts w:ascii="Times New Roman" w:hAnsi="Times New Roman" w:cs="Times New Roman"/>
-        </w:rPr>
-        <w:t>8</w:t>
-      </w:r>
-    </w:p>
-    <w:p>
-      <w:pPr>
-        <w:jc w:val="both"/>
-        <w:rPr>
-          <w:rFonts w:ascii="Times New Roman" w:hAnsi="Times New Roman" w:cs="Times New Roman"/>
-        </w:rPr>
-      </w:pPr>
-      <w:r>
-        <w:rPr>
-          <w:rFonts w:ascii="Times New Roman" w:hAnsi="Times New Roman" w:cs="Times New Roman"/>
-        </w:rPr>
-        <w:t xml:space="preserve">      2.</w:t>
-      </w:r>
-      <w:r>
-        <w:rPr>
-          <w:rFonts w:ascii="Times New Roman" w:hAnsi="Times New Roman" w:cs="Times New Roman"/>
-        </w:rPr>
-        <w:t>3</w:t>
-      </w:r>
-      <w:r>
-        <w:rPr>
-          <w:rFonts w:ascii="Times New Roman" w:hAnsi="Times New Roman" w:cs="Times New Roman"/>
-        </w:rPr>
-        <w:t>.</w:t>
-      </w:r>
-      <w:r>
-        <w:rPr>
-          <w:rFonts w:ascii="Times New Roman" w:hAnsi="Times New Roman" w:cs="Times New Roman"/>
-        </w:rPr>
-        <w:t>3</w:t>
-      </w:r>
-      <w:r>
-        <w:rPr>
-          <w:rFonts w:ascii="Times New Roman" w:hAnsi="Times New Roman" w:cs="Times New Roman"/>
-        </w:rPr>
-        <w:t xml:space="preserve"> </w:t>
-      </w:r>
-      <w:r>
-        <w:rPr>
-          <w:rFonts w:ascii="Times New Roman" w:hAnsi="Times New Roman" w:cs="Times New Roman"/>
-        </w:rPr>
-        <w:t>Mock-ups</w:t>
-      </w:r>
-      <w:r>
-        <w:rPr>
-          <w:rFonts w:ascii="Times New Roman" w:hAnsi="Times New Roman" w:cs="Times New Roman"/>
-        </w:rPr>
-        <w:t xml:space="preserve">                                                                                                                                   </w:t>
-      </w:r>
-      <w:r>
-        <w:rPr>
-          <w:rFonts w:ascii="Times New Roman" w:hAnsi="Times New Roman" w:cs="Times New Roman"/>
-        </w:rPr>
-        <w:t>2</w:t>
+        <w:t>4</w:t>
       </w:r>
       <w:r>
         <w:rPr>
@@ -2721,7 +2810,6 @@
           <w:sz w:val="30"/>
           <w:szCs w:val="30"/>
         </w:rPr>
-        <w:lastRenderedPageBreak/>
         <w:t>1. Introduzione</w:t>
       </w:r>
     </w:p>
@@ -3447,6 +3535,7 @@
           <w:b/>
           <w:bCs/>
         </w:rPr>
+        <w:lastRenderedPageBreak/>
         <w:t xml:space="preserve">Gestore </w:t>
       </w:r>
       <w:r>
@@ -3516,7 +3605,6 @@
         <w:rPr>
           <w:noProof/>
         </w:rPr>
-        <w:lastRenderedPageBreak/>
         <w:drawing>
           <wp:inline distT="0" distB="0" distL="0" distR="0" wp14:anchorId="6D191E33" wp14:editId="4E02D4F5">
             <wp:extent cx="6120130" cy="4815205"/>
@@ -3741,7 +3829,6 @@
           <w:sz w:val="30"/>
           <w:szCs w:val="30"/>
         </w:rPr>
-        <w:lastRenderedPageBreak/>
         <w:t>2. Sistema proposto</w:t>
       </w:r>
     </w:p>
@@ -4451,7 +4538,6 @@
         <w:rPr>
           <w:b/>
         </w:rPr>
-        <w:lastRenderedPageBreak/>
         <w:t>RF_10 Modifica Password</w:t>
       </w:r>
       <w:r>
@@ -4673,6 +4759,18 @@
         </w:rPr>
         <w:t>Gli utenti Recensori devono poter aggiungere recensioni sui film presenti nel catalogo. Le recensioni includeranno un titolo riassuntivo, un testo descrittivo e una valutazione in stelle. Se l’utente ha ricevuto uno stato di Limited, al momento dell’inserimento di una recensione il sistema deve mostrare un alert che lo notifichi dell’impossibilità di farlo.</w:t>
       </w:r>
+      <w:r>
+        <w:rPr>
+          <w:bCs/>
+        </w:rPr>
+        <w:t xml:space="preserve"> </w:t>
+      </w:r>
+      <w:r>
+        <w:rPr>
+          <w:bCs/>
+        </w:rPr>
+        <w:t>Per ogni utente sarà possibile scrivere una sola recensione per film.</w:t>
+      </w:r>
     </w:p>
     <w:p>
       <w:pPr>
@@ -4844,6 +4942,12 @@
         </w:rPr>
         <w:t xml:space="preserve">Gli utenti Recensori dovranno poter esprimere la propria approvazione (upvote) o disapprovazione (downvote) riguardo le recensioni degli altri. Ogni recensione avrà un punteggio basato sui voti ricevuti. La recensione accumulerà un punteggio reputazionale, che aumenterà con voti positivi (+1) e diminuirà con voti negativi (-1). </w:t>
       </w:r>
+      <w:r>
+        <w:rPr>
+          <w:bCs/>
+        </w:rPr>
+        <w:t xml:space="preserve">Ogni utente potrà esprimere un solo voto per ogni recensione. </w:t>
+      </w:r>
     </w:p>
     <w:p>
       <w:pPr>
@@ -5023,6 +5127,7 @@
         <w:jc w:val="both"/>
       </w:pPr>
       <w:r>
+        <w:lastRenderedPageBreak/>
         <w:t>Gli amministratori devono poter modificare i dettagli di un film esistente nel catalogo. Il sistema validerà le modifiche e notificherà eventuali errori, impedendo il salvataggio di dati errati.</w:t>
       </w:r>
     </w:p>
@@ -5046,7 +5151,6 @@
           <w:b/>
           <w:bCs/>
         </w:rPr>
-        <w:lastRenderedPageBreak/>
         <w:t>RF_20 Rimozione Film</w:t>
       </w:r>
       <w:r>
@@ -5627,6 +5731,7 @@
           <w:b/>
           <w:bCs/>
         </w:rPr>
+        <w:lastRenderedPageBreak/>
         <w:t>NFR6</w:t>
       </w:r>
       <w:r>
@@ -5644,29 +5749,19 @@
     </w:p>
     <w:p>
       <w:pPr>
-        <w:ind w:left="720"/>
-        <w:jc w:val="both"/>
-        <w:rPr>
-          <w:rFonts w:cs="Arial"/>
-        </w:rPr>
-      </w:pPr>
-    </w:p>
-    <w:p>
-      <w:pPr>
-        <w:jc w:val="both"/>
-        <w:rPr>
-          <w:rFonts w:cs="Arial"/>
-          <w:b/>
-          <w:bCs/>
-        </w:rPr>
-      </w:pPr>
-      <w:r>
-        <w:rPr>
-          <w:rFonts w:cs="Arial"/>
-          <w:b/>
-          <w:bCs/>
-        </w:rPr>
-        <w:lastRenderedPageBreak/>
+        <w:jc w:val="both"/>
+        <w:rPr>
+          <w:rFonts w:cs="Arial"/>
+          <w:b/>
+          <w:bCs/>
+        </w:rPr>
+      </w:pPr>
+      <w:r>
+        <w:rPr>
+          <w:rFonts w:cs="Arial"/>
+          <w:b/>
+          <w:bCs/>
+        </w:rPr>
         <w:t>2.2.3</w:t>
       </w:r>
       <w:r>
@@ -6085,23 +6180,29 @@
         <w:rPr>
           <w:rFonts w:cs="Arial"/>
         </w:rPr>
-        <w:t>: Un utente registrato legge una recensione di un altro membro della community e desidera esprimere il proprio consenso o dissenso. L'utente può cliccare sul pulsante "Vota" per aggiungere un voto positivo o negativo alla recensione. Il sistema aggiorna il punteggio cumulativo della recensione e, se necessario, ricalcola il punteggio reputazionale dell'autore.</w:t>
-      </w:r>
-    </w:p>
-    <w:p>
-      <w:pPr>
-        <w:jc w:val="both"/>
-        <w:rPr>
-          <w:rFonts w:cs="Arial"/>
-        </w:rPr>
-      </w:pPr>
-      <w:r>
-        <w:rPr>
-          <w:rFonts w:cs="Arial"/>
-          <w:b/>
-          <w:bCs/>
+        <w:t xml:space="preserve">: Un utente registrato legge una recensione di un altro membro della community e desidera esprimere il proprio consenso o dissenso. L'utente può cliccare sul pulsante "Vota" per aggiungere un voto positivo o negativo alla recensione. Il sistema </w:t>
+      </w:r>
+      <w:r>
+        <w:rPr>
+          <w:rFonts w:cs="Arial"/>
         </w:rPr>
         <w:lastRenderedPageBreak/>
+        <w:t>aggiorna il punteggio cumulativo della recensione e, se necessario, ricalcola il punteggio reputazionale dell'autore.</w:t>
+      </w:r>
+    </w:p>
+    <w:p>
+      <w:pPr>
+        <w:jc w:val="both"/>
+        <w:rPr>
+          <w:rFonts w:cs="Arial"/>
+        </w:rPr>
+      </w:pPr>
+      <w:r>
+        <w:rPr>
+          <w:rFonts w:cs="Arial"/>
+          <w:b/>
+          <w:bCs/>
+        </w:rPr>
         <w:t>SC4 - Moderazione delle recensioni</w:t>
       </w:r>
     </w:p>
@@ -6179,15 +6280,6 @@
     </w:p>
     <w:p>
       <w:pPr>
-        <w:ind w:left="720"/>
-        <w:jc w:val="both"/>
-        <w:rPr>
-          <w:rFonts w:cs="Arial"/>
-        </w:rPr>
-      </w:pPr>
-    </w:p>
-    <w:p>
-      <w:pPr>
         <w:jc w:val="both"/>
         <w:rPr>
           <w:rFonts w:cs="Arial"/>
@@ -6311,16 +6403,14 @@
         </w:rPr>
         <w:t>2.3.2 - Use Case Model</w:t>
       </w:r>
-    </w:p>
-    <w:p>
-      <w:pPr>
-        <w:jc w:val="both"/>
-        <w:rPr>
-          <w:rFonts w:cs="Arial"/>
-          <w:b/>
-          <w:bCs/>
-        </w:rPr>
-      </w:pPr>
+      <w:r>
+        <w:rPr>
+          <w:rFonts w:cs="Arial"/>
+          <w:b/>
+          <w:bCs/>
+        </w:rPr>
+        <w:t>s</w:t>
+      </w:r>
     </w:p>
     <w:p>
       <w:pPr>
@@ -6336,9 +6426,9 @@
           <w:noProof/>
         </w:rPr>
         <w:drawing>
-          <wp:inline distT="0" distB="0" distL="0" distR="0" wp14:anchorId="01859185" wp14:editId="554C533D">
-            <wp:extent cx="3616960" cy="4770758"/>
-            <wp:effectExtent l="0" t="0" r="2540" b="0"/>
+          <wp:inline distT="0" distB="0" distL="0" distR="0" wp14:anchorId="01859185" wp14:editId="44861B1E">
+            <wp:extent cx="3420056" cy="4511040"/>
+            <wp:effectExtent l="0" t="0" r="9525" b="3810"/>
             <wp:docPr id="218356685" name="Picture 6"/>
             <wp:cNvGraphicFramePr>
               <a:graphicFrameLocks xmlns:a="http://schemas.openxmlformats.org/drawingml/2006/main" noChangeAspect="1"/>
@@ -6368,7 +6458,7 @@
                   <pic:spPr bwMode="auto">
                     <a:xfrm>
                       <a:off x="0" y="0"/>
-                      <a:ext cx="3625659" cy="4782232"/>
+                      <a:ext cx="3460195" cy="4563983"/>
                     </a:xfrm>
                     <a:prstGeom prst="rect">
                       <a:avLst/>
@@ -6394,6 +6484,16 @@
           <w:bCs/>
         </w:rPr>
       </w:pPr>
+    </w:p>
+    <w:p>
+      <w:pPr>
+        <w:jc w:val="both"/>
+        <w:rPr>
+          <w:rFonts w:cs="Arial"/>
+          <w:b/>
+          <w:bCs/>
+        </w:rPr>
+      </w:pPr>
       <w:r>
         <w:rPr>
           <w:rFonts w:cs="Arial"/>
@@ -6409,7 +6509,15 @@
           <w:b/>
           <w:bCs/>
         </w:rPr>
-        <w:t>1-</w:t>
+        <w:t>0</w:t>
+      </w:r>
+      <w:r>
+        <w:rPr>
+          <w:rFonts w:cs="Arial"/>
+          <w:b/>
+          <w:bCs/>
+        </w:rPr>
+        <w:t>-</w:t>
       </w:r>
       <w:r>
         <w:t xml:space="preserve"> </w:t>
@@ -9613,6 +9721,16 @@
         </w:tc>
       </w:tr>
     </w:tbl>
+    <w:p>
+      <w:pPr>
+        <w:jc w:val="both"/>
+        <w:rPr>
+          <w:rFonts w:cs="Arial"/>
+          <w:b/>
+          <w:bCs/>
+        </w:rPr>
+      </w:pPr>
+    </w:p>
     <w:p>
       <w:pPr>
         <w:jc w:val="both"/>
@@ -21275,16 +21393,33 @@
         <w:jc w:val="both"/>
         <w:rPr>
           <w:rFonts w:cs="Arial"/>
-          <w:b/>
-          <w:bCs/>
-        </w:rPr>
-      </w:pPr>
-      <w:r>
-        <w:rPr>
-          <w:rFonts w:cs="Arial"/>
-          <w:b/>
-          <w:bCs/>
-        </w:rPr>
+        </w:rPr>
+      </w:pPr>
+    </w:p>
+    <w:p>
+      <w:pPr>
+        <w:jc w:val="both"/>
+        <w:rPr>
+          <w:rFonts w:cs="Arial"/>
+        </w:rPr>
+      </w:pPr>
+    </w:p>
+    <w:p>
+      <w:pPr>
+        <w:jc w:val="both"/>
+        <w:rPr>
+          <w:rFonts w:cs="Arial"/>
+          <w:b/>
+          <w:bCs/>
+        </w:rPr>
+      </w:pPr>
+      <w:r>
+        <w:rPr>
+          <w:rFonts w:cs="Arial"/>
+          <w:b/>
+          <w:bCs/>
+        </w:rPr>
+        <w:lastRenderedPageBreak/>
         <w:t>UC</w:t>
       </w:r>
       <w:r>
@@ -21365,7 +21500,6 @@
               <w:rPr>
                 <w:rFonts w:cs="Arial"/>
               </w:rPr>
-              <w:lastRenderedPageBreak/>
               <w:t>Name</w:t>
             </w:r>
           </w:p>
@@ -22124,6 +22258,62 @@
         <w:jc w:val="both"/>
         <w:rPr>
           <w:rFonts w:cs="Arial"/>
+        </w:rPr>
+      </w:pPr>
+    </w:p>
+    <w:p>
+      <w:pPr>
+        <w:jc w:val="both"/>
+        <w:rPr>
+          <w:rFonts w:cs="Arial"/>
+        </w:rPr>
+      </w:pPr>
+    </w:p>
+    <w:p>
+      <w:pPr>
+        <w:jc w:val="both"/>
+        <w:rPr>
+          <w:rFonts w:cs="Arial"/>
+        </w:rPr>
+      </w:pPr>
+    </w:p>
+    <w:p>
+      <w:pPr>
+        <w:jc w:val="both"/>
+        <w:rPr>
+          <w:rFonts w:cs="Arial"/>
+        </w:rPr>
+      </w:pPr>
+    </w:p>
+    <w:p>
+      <w:pPr>
+        <w:jc w:val="both"/>
+        <w:rPr>
+          <w:rFonts w:cs="Arial"/>
+        </w:rPr>
+      </w:pPr>
+    </w:p>
+    <w:p>
+      <w:pPr>
+        <w:jc w:val="both"/>
+        <w:rPr>
+          <w:rFonts w:cs="Arial"/>
+        </w:rPr>
+      </w:pPr>
+    </w:p>
+    <w:p>
+      <w:pPr>
+        <w:jc w:val="both"/>
+        <w:rPr>
+          <w:rFonts w:cs="Arial"/>
+        </w:rPr>
+      </w:pPr>
+    </w:p>
+    <w:p>
+      <w:pPr>
+        <w:jc w:val="both"/>
+        <w:rPr>
+          <w:rFonts w:cs="Arial"/>
           <w:b/>
           <w:bCs/>
           <w:lang w:val="en-US"/>
@@ -22152,7 +22342,6 @@
         <w:rPr>
           <w:noProof/>
         </w:rPr>
-        <w:lastRenderedPageBreak/>
         <w:drawing>
           <wp:inline distT="0" distB="0" distL="0" distR="0" wp14:anchorId="7EFD1791" wp14:editId="02232651">
             <wp:extent cx="6120130" cy="4075430"/>
@@ -22232,13 +22421,140 @@
           <w:bCs/>
         </w:rPr>
       </w:pPr>
-      <w:r>
-        <w:rPr>
-          <w:rFonts w:cs="Arial"/>
-          <w:b/>
-          <w:bCs/>
-        </w:rPr>
-        <w:t>2.3.4 Dynamic Model</w:t>
+    </w:p>
+    <w:p>
+      <w:pPr>
+        <w:jc w:val="both"/>
+        <w:rPr>
+          <w:rFonts w:cs="Arial"/>
+          <w:b/>
+          <w:bCs/>
+        </w:rPr>
+      </w:pPr>
+    </w:p>
+    <w:p>
+      <w:pPr>
+        <w:jc w:val="both"/>
+        <w:rPr>
+          <w:rFonts w:cs="Arial"/>
+          <w:b/>
+          <w:bCs/>
+        </w:rPr>
+      </w:pPr>
+    </w:p>
+    <w:p>
+      <w:pPr>
+        <w:jc w:val="both"/>
+        <w:rPr>
+          <w:rFonts w:cs="Arial"/>
+          <w:b/>
+          <w:bCs/>
+        </w:rPr>
+      </w:pPr>
+    </w:p>
+    <w:p>
+      <w:pPr>
+        <w:jc w:val="both"/>
+        <w:rPr>
+          <w:rFonts w:cs="Arial"/>
+          <w:b/>
+          <w:bCs/>
+        </w:rPr>
+      </w:pPr>
+    </w:p>
+    <w:p>
+      <w:pPr>
+        <w:jc w:val="both"/>
+        <w:rPr>
+          <w:rFonts w:cs="Arial"/>
+          <w:b/>
+          <w:bCs/>
+        </w:rPr>
+      </w:pPr>
+    </w:p>
+    <w:p>
+      <w:pPr>
+        <w:jc w:val="both"/>
+        <w:rPr>
+          <w:rFonts w:cs="Arial"/>
+          <w:b/>
+          <w:bCs/>
+        </w:rPr>
+      </w:pPr>
+    </w:p>
+    <w:p>
+      <w:pPr>
+        <w:jc w:val="both"/>
+        <w:rPr>
+          <w:rFonts w:cs="Arial"/>
+          <w:b/>
+          <w:bCs/>
+        </w:rPr>
+      </w:pPr>
+    </w:p>
+    <w:p>
+      <w:pPr>
+        <w:jc w:val="both"/>
+        <w:rPr>
+          <w:rFonts w:cs="Arial"/>
+          <w:b/>
+          <w:bCs/>
+        </w:rPr>
+      </w:pPr>
+    </w:p>
+    <w:p>
+      <w:pPr>
+        <w:jc w:val="both"/>
+        <w:rPr>
+          <w:rFonts w:cs="Arial"/>
+          <w:b/>
+          <w:bCs/>
+        </w:rPr>
+      </w:pPr>
+    </w:p>
+    <w:p>
+      <w:pPr>
+        <w:jc w:val="both"/>
+        <w:rPr>
+          <w:rFonts w:cs="Arial"/>
+          <w:b/>
+          <w:bCs/>
+        </w:rPr>
+      </w:pPr>
+    </w:p>
+    <w:p>
+      <w:pPr>
+        <w:jc w:val="both"/>
+        <w:rPr>
+          <w:rFonts w:cs="Arial"/>
+          <w:b/>
+          <w:bCs/>
+        </w:rPr>
+      </w:pPr>
+      <w:r>
+        <w:rPr>
+          <w:rFonts w:cs="Arial"/>
+          <w:b/>
+          <w:bCs/>
+        </w:rPr>
+        <w:lastRenderedPageBreak/>
+        <w:t>2.3.</w:t>
+      </w:r>
+      <w:r>
+        <w:rPr>
+          <w:rFonts w:cs="Arial"/>
+          <w:b/>
+          <w:bCs/>
+        </w:rPr>
+        <w:t>3</w:t>
+      </w:r>
+      <w:r>
+        <w:rPr>
+          <w:rFonts w:cs="Arial"/>
+          <w:b/>
+          <w:bCs/>
+        </w:rPr>
+        <w:t xml:space="preserve"> Dynamic Model</w:t>
       </w:r>
     </w:p>
     <w:p>
@@ -22385,7 +22701,6 @@
           <w:bCs/>
           <w:noProof/>
         </w:rPr>
-        <w:lastRenderedPageBreak/>
         <w:drawing>
           <wp:inline distT="0" distB="0" distL="0" distR="0" wp14:anchorId="4D7310E5" wp14:editId="086D1E63">
             <wp:extent cx="5369560" cy="4049467"/>
@@ -22471,6 +22786,7 @@
           <w:b/>
           <w:bCs/>
         </w:rPr>
+        <w:lastRenderedPageBreak/>
         <w:t xml:space="preserve">SD02 – </w:t>
       </w:r>
       <w:r>
@@ -22705,6 +23021,7 @@
           <w:b/>
           <w:bCs/>
         </w:rPr>
+        <w:lastRenderedPageBreak/>
         <w:t xml:space="preserve">SD04 – </w:t>
       </w:r>
       <w:r>
@@ -22798,7 +23115,6 @@
           <w:b/>
           <w:bCs/>
         </w:rPr>
-        <w:lastRenderedPageBreak/>
         <w:t>SD</w:t>
       </w:r>
       <w:r>
@@ -22904,22 +23220,13 @@
           <w:bCs/>
         </w:rPr>
       </w:pPr>
-    </w:p>
-    <w:p>
-      <w:pPr>
-        <w:jc w:val="both"/>
-        <w:rPr>
-          <w:rFonts w:cs="Arial"/>
-          <w:b/>
-          <w:bCs/>
-        </w:rPr>
-      </w:pPr>
-      <w:r>
-        <w:rPr>
-          <w:rFonts w:cs="Arial"/>
-          <w:b/>
-          <w:bCs/>
-        </w:rPr>
+      <w:r>
+        <w:rPr>
+          <w:rFonts w:cs="Arial"/>
+          <w:b/>
+          <w:bCs/>
+        </w:rPr>
+        <w:lastRenderedPageBreak/>
         <w:t xml:space="preserve">SD05 – </w:t>
       </w:r>
       <w:r>
@@ -23042,7 +23349,6 @@
           <w:b/>
           <w:bCs/>
         </w:rPr>
-        <w:lastRenderedPageBreak/>
         <w:t xml:space="preserve">SD06 – </w:t>
       </w:r>
       <w:r>
@@ -23129,12 +23435,33 @@
           <w:bCs/>
         </w:rPr>
       </w:pPr>
-      <w:r>
-        <w:rPr>
-          <w:rFonts w:cs="Arial"/>
-          <w:b/>
-          <w:bCs/>
-        </w:rPr>
+    </w:p>
+    <w:p>
+      <w:pPr>
+        <w:jc w:val="both"/>
+        <w:rPr>
+          <w:rFonts w:cs="Arial"/>
+          <w:b/>
+          <w:bCs/>
+        </w:rPr>
+      </w:pPr>
+    </w:p>
+    <w:p>
+      <w:pPr>
+        <w:jc w:val="both"/>
+        <w:rPr>
+          <w:rFonts w:cs="Arial"/>
+          <w:b/>
+          <w:bCs/>
+        </w:rPr>
+      </w:pPr>
+      <w:r>
+        <w:rPr>
+          <w:rFonts w:cs="Arial"/>
+          <w:b/>
+          <w:bCs/>
+        </w:rPr>
+        <w:lastRenderedPageBreak/>
         <w:t>SD</w:t>
       </w:r>
       <w:r>
@@ -23263,7 +23590,6 @@
           <w:b/>
           <w:bCs/>
         </w:rPr>
-        <w:lastRenderedPageBreak/>
         <w:t>SD07.1</w:t>
       </w:r>
       <w:r>
@@ -23350,22 +23676,13 @@
           <w:bCs/>
         </w:rPr>
       </w:pPr>
-    </w:p>
-    <w:p>
-      <w:pPr>
-        <w:jc w:val="both"/>
-        <w:rPr>
-          <w:rFonts w:cs="Arial"/>
-          <w:b/>
-          <w:bCs/>
-        </w:rPr>
-      </w:pPr>
-      <w:r>
-        <w:rPr>
-          <w:rFonts w:cs="Arial"/>
-          <w:b/>
-          <w:bCs/>
-        </w:rPr>
+      <w:r>
+        <w:rPr>
+          <w:rFonts w:cs="Arial"/>
+          <w:b/>
+          <w:bCs/>
+        </w:rPr>
+        <w:lastRenderedPageBreak/>
         <w:t>SD</w:t>
       </w:r>
       <w:r>
@@ -23410,9 +23727,9 @@
           <w:noProof/>
         </w:rPr>
         <w:drawing>
-          <wp:inline distT="0" distB="0" distL="0" distR="0" wp14:anchorId="63210E21" wp14:editId="571A8C94">
-            <wp:extent cx="4893678" cy="3916680"/>
-            <wp:effectExtent l="0" t="0" r="2540" b="7620"/>
+          <wp:inline distT="0" distB="0" distL="0" distR="0" wp14:anchorId="63210E21" wp14:editId="2EDD994F">
+            <wp:extent cx="4677873" cy="3743960"/>
+            <wp:effectExtent l="0" t="0" r="8890" b="8890"/>
             <wp:docPr id="1184374243" name="Picture 25"/>
             <wp:cNvGraphicFramePr>
               <a:graphicFrameLocks xmlns:a="http://schemas.openxmlformats.org/drawingml/2006/main" noChangeAspect="1"/>
@@ -23442,7 +23759,7 @@
                   <pic:spPr bwMode="auto">
                     <a:xfrm>
                       <a:off x="0" y="0"/>
-                      <a:ext cx="4907293" cy="3927577"/>
+                      <a:ext cx="4694340" cy="3757139"/>
                     </a:xfrm>
                     <a:prstGeom prst="rect">
                       <a:avLst/>
@@ -23484,7 +23801,6 @@
           <w:b/>
           <w:bCs/>
         </w:rPr>
-        <w:lastRenderedPageBreak/>
         <w:t>SD0</w:t>
       </w:r>
       <w:r>
@@ -23593,6 +23909,7 @@
           <w:b/>
           <w:bCs/>
         </w:rPr>
+        <w:lastRenderedPageBreak/>
         <w:t>SD0</w:t>
       </w:r>
       <w:r>
@@ -23701,7 +24018,6 @@
           <w:b/>
           <w:bCs/>
         </w:rPr>
-        <w:lastRenderedPageBreak/>
         <w:t>SD08.2</w:t>
       </w:r>
       <w:r>
@@ -23812,6 +24128,7 @@
           <w:b/>
           <w:bCs/>
         </w:rPr>
+        <w:lastRenderedPageBreak/>
         <w:t xml:space="preserve">SD09 </w:t>
       </w:r>
       <w:r>
@@ -23934,7 +24251,6 @@
           <w:bCs/>
           <w:lang w:val="en-US"/>
         </w:rPr>
-        <w:lastRenderedPageBreak/>
         <w:t>SD</w:t>
       </w:r>
       <w:r>
@@ -24061,12 +24377,23 @@
           <w:bCs/>
         </w:rPr>
       </w:pPr>
-      <w:r>
-        <w:rPr>
-          <w:rFonts w:cs="Arial"/>
-          <w:b/>
-          <w:bCs/>
-        </w:rPr>
+    </w:p>
+    <w:p>
+      <w:pPr>
+        <w:jc w:val="both"/>
+        <w:rPr>
+          <w:rFonts w:cs="Arial"/>
+          <w:b/>
+          <w:bCs/>
+        </w:rPr>
+      </w:pPr>
+      <w:r>
+        <w:rPr>
+          <w:rFonts w:cs="Arial"/>
+          <w:b/>
+          <w:bCs/>
+        </w:rPr>
+        <w:lastRenderedPageBreak/>
         <w:t xml:space="preserve">SD10.1- </w:t>
       </w:r>
       <w:r>
@@ -24159,7 +24486,6 @@
           <w:b/>
           <w:bCs/>
         </w:rPr>
-        <w:lastRenderedPageBreak/>
         <w:t>SD</w:t>
       </w:r>
       <w:r>
@@ -24278,22 +24604,13 @@
           <w:bCs/>
         </w:rPr>
       </w:pPr>
-    </w:p>
-    <w:p>
-      <w:pPr>
-        <w:jc w:val="both"/>
-        <w:rPr>
-          <w:rFonts w:cs="Arial"/>
-          <w:b/>
-          <w:bCs/>
-        </w:rPr>
-      </w:pPr>
-      <w:r>
-        <w:rPr>
-          <w:rFonts w:cs="Arial"/>
-          <w:b/>
-          <w:bCs/>
-        </w:rPr>
+      <w:r>
+        <w:rPr>
+          <w:rFonts w:cs="Arial"/>
+          <w:b/>
+          <w:bCs/>
+        </w:rPr>
+        <w:lastRenderedPageBreak/>
         <w:t>SD</w:t>
       </w:r>
       <w:r>
@@ -24404,13 +24721,22 @@
           <w:bCs/>
         </w:rPr>
       </w:pPr>
-      <w:r>
-        <w:rPr>
-          <w:rFonts w:cs="Arial"/>
-          <w:b/>
-          <w:bCs/>
-        </w:rPr>
-        <w:lastRenderedPageBreak/>
+    </w:p>
+    <w:p>
+      <w:pPr>
+        <w:jc w:val="both"/>
+        <w:rPr>
+          <w:rFonts w:cs="Arial"/>
+          <w:b/>
+          <w:bCs/>
+        </w:rPr>
+      </w:pPr>
+      <w:r>
+        <w:rPr>
+          <w:rFonts w:cs="Arial"/>
+          <w:b/>
+          <w:bCs/>
+        </w:rPr>
         <w:t xml:space="preserve">SD12.1- </w:t>
       </w:r>
       <w:r>
@@ -24503,6 +24829,7 @@
           <w:b/>
           <w:bCs/>
         </w:rPr>
+        <w:lastRenderedPageBreak/>
         <w:t>SD</w:t>
       </w:r>
       <w:r>
@@ -24600,7 +24927,6 @@
           <w:b/>
           <w:bCs/>
         </w:rPr>
-        <w:lastRenderedPageBreak/>
         <w:t>SD</w:t>
       </w:r>
       <w:r>
@@ -24702,12 +25028,23 @@
           <w:bCs/>
         </w:rPr>
       </w:pPr>
-      <w:r>
-        <w:rPr>
-          <w:rFonts w:cs="Arial"/>
-          <w:b/>
-          <w:bCs/>
-        </w:rPr>
+    </w:p>
+    <w:p>
+      <w:pPr>
+        <w:jc w:val="both"/>
+        <w:rPr>
+          <w:rFonts w:cs="Arial"/>
+          <w:b/>
+          <w:bCs/>
+        </w:rPr>
+      </w:pPr>
+      <w:r>
+        <w:rPr>
+          <w:rFonts w:cs="Arial"/>
+          <w:b/>
+          <w:bCs/>
+        </w:rPr>
+        <w:lastRenderedPageBreak/>
         <w:t xml:space="preserve">SD14.1- </w:t>
       </w:r>
       <w:r>
@@ -24810,7 +25147,6 @@
           <w:b/>
           <w:bCs/>
         </w:rPr>
-        <w:lastRenderedPageBreak/>
         <w:t>SD</w:t>
       </w:r>
       <w:r>
@@ -24931,6 +25267,7 @@
           <w:b/>
           <w:bCs/>
         </w:rPr>
+        <w:lastRenderedPageBreak/>
         <w:t>SD</w:t>
       </w:r>
       <w:r>
@@ -25038,7 +25375,6 @@
           <w:b/>
           <w:bCs/>
         </w:rPr>
-        <w:lastRenderedPageBreak/>
         <w:t>SD</w:t>
       </w:r>
       <w:r>
@@ -25149,22 +25485,13 @@
           <w:bCs/>
         </w:rPr>
       </w:pPr>
-    </w:p>
-    <w:p>
-      <w:pPr>
-        <w:jc w:val="both"/>
-        <w:rPr>
-          <w:rFonts w:cs="Arial"/>
-          <w:b/>
-          <w:bCs/>
-        </w:rPr>
-      </w:pPr>
-      <w:r>
-        <w:rPr>
-          <w:rFonts w:cs="Arial"/>
-          <w:b/>
-          <w:bCs/>
-        </w:rPr>
+      <w:r>
+        <w:rPr>
+          <w:rFonts w:cs="Arial"/>
+          <w:b/>
+          <w:bCs/>
+        </w:rPr>
+        <w:lastRenderedPageBreak/>
         <w:t>SD</w:t>
       </w:r>
       <w:r>
@@ -25251,23 +25578,12 @@
           <w:bCs/>
         </w:rPr>
       </w:pPr>
-    </w:p>
-    <w:p>
-      <w:pPr>
-        <w:jc w:val="both"/>
-        <w:rPr>
-          <w:rFonts w:cs="Arial"/>
-          <w:b/>
-          <w:bCs/>
-        </w:rPr>
-      </w:pPr>
-      <w:r>
-        <w:rPr>
-          <w:rFonts w:cs="Arial"/>
-          <w:b/>
-          <w:bCs/>
-        </w:rPr>
-        <w:lastRenderedPageBreak/>
+      <w:r>
+        <w:rPr>
+          <w:rFonts w:cs="Arial"/>
+          <w:b/>
+          <w:bCs/>
+        </w:rPr>
         <w:t xml:space="preserve">SD17.1- </w:t>
       </w:r>
       <w:r>
@@ -25360,6 +25676,7 @@
           <w:b/>
           <w:bCs/>
         </w:rPr>
+        <w:lastRenderedPageBreak/>
         <w:t>SD</w:t>
       </w:r>
       <w:r>
@@ -25462,7 +25779,6 @@
           <w:b/>
           <w:bCs/>
         </w:rPr>
-        <w:lastRenderedPageBreak/>
         <w:t>SD</w:t>
       </w:r>
       <w:r>
@@ -25549,22 +25865,13 @@
           <w:bCs/>
         </w:rPr>
       </w:pPr>
-    </w:p>
-    <w:p>
-      <w:pPr>
-        <w:jc w:val="both"/>
-        <w:rPr>
-          <w:rFonts w:cs="Arial"/>
-          <w:b/>
-          <w:bCs/>
-        </w:rPr>
-      </w:pPr>
-      <w:r>
-        <w:rPr>
-          <w:rFonts w:cs="Arial"/>
-          <w:b/>
-          <w:bCs/>
-        </w:rPr>
+      <w:r>
+        <w:rPr>
+          <w:rFonts w:cs="Arial"/>
+          <w:b/>
+          <w:bCs/>
+        </w:rPr>
+        <w:lastRenderedPageBreak/>
         <w:t>UC19.1 Annulla eliminazione recensione</w:t>
       </w:r>
     </w:p>
@@ -25649,7 +25956,6 @@
           <w:b/>
           <w:bCs/>
         </w:rPr>
-        <w:lastRenderedPageBreak/>
         <w:t xml:space="preserve">SD20- </w:t>
       </w:r>
       <w:r>
@@ -25736,12 +26042,33 @@
           <w:bCs/>
         </w:rPr>
       </w:pPr>
-      <w:r>
-        <w:rPr>
-          <w:rFonts w:cs="Arial"/>
-          <w:b/>
-          <w:bCs/>
-        </w:rPr>
+    </w:p>
+    <w:p>
+      <w:pPr>
+        <w:jc w:val="both"/>
+        <w:rPr>
+          <w:rFonts w:cs="Arial"/>
+          <w:b/>
+          <w:bCs/>
+        </w:rPr>
+      </w:pPr>
+    </w:p>
+    <w:p>
+      <w:pPr>
+        <w:jc w:val="both"/>
+        <w:rPr>
+          <w:rFonts w:cs="Arial"/>
+          <w:b/>
+          <w:bCs/>
+        </w:rPr>
+      </w:pPr>
+      <w:r>
+        <w:rPr>
+          <w:rFonts w:cs="Arial"/>
+          <w:b/>
+          <w:bCs/>
+        </w:rPr>
+        <w:lastRenderedPageBreak/>
         <w:t xml:space="preserve">SD21- </w:t>
       </w:r>
       <w:r>
@@ -25834,7 +26161,6 @@
           <w:b/>
           <w:bCs/>
         </w:rPr>
-        <w:lastRenderedPageBreak/>
         <w:t xml:space="preserve">SD21.1- </w:t>
       </w:r>
       <w:r>
@@ -25921,32 +26247,13 @@
           <w:bCs/>
         </w:rPr>
       </w:pPr>
-    </w:p>
-    <w:p>
-      <w:pPr>
-        <w:jc w:val="both"/>
-        <w:rPr>
-          <w:rFonts w:cs="Arial"/>
-          <w:b/>
-          <w:bCs/>
-        </w:rPr>
-      </w:pPr>
-    </w:p>
-    <w:p>
-      <w:pPr>
-        <w:jc w:val="both"/>
-        <w:rPr>
-          <w:rFonts w:cs="Arial"/>
-          <w:b/>
-          <w:bCs/>
-        </w:rPr>
-      </w:pPr>
-      <w:r>
-        <w:rPr>
-          <w:rFonts w:cs="Arial"/>
-          <w:b/>
-          <w:bCs/>
-        </w:rPr>
+      <w:r>
+        <w:rPr>
+          <w:rFonts w:cs="Arial"/>
+          <w:b/>
+          <w:bCs/>
+        </w:rPr>
+        <w:lastRenderedPageBreak/>
         <w:t xml:space="preserve">SD22- </w:t>
       </w:r>
       <w:r>
@@ -26033,13 +26340,22 @@
           <w:bCs/>
         </w:rPr>
       </w:pPr>
-      <w:r>
-        <w:rPr>
-          <w:rFonts w:cs="Arial"/>
-          <w:b/>
-          <w:bCs/>
-        </w:rPr>
-        <w:lastRenderedPageBreak/>
+    </w:p>
+    <w:p>
+      <w:pPr>
+        <w:jc w:val="both"/>
+        <w:rPr>
+          <w:rFonts w:cs="Arial"/>
+          <w:b/>
+          <w:bCs/>
+        </w:rPr>
+      </w:pPr>
+      <w:r>
+        <w:rPr>
+          <w:rFonts w:cs="Arial"/>
+          <w:b/>
+          <w:bCs/>
+        </w:rPr>
         <w:t>2.3.4 Schemi di navigazione</w:t>
       </w:r>
     </w:p>
@@ -26141,12 +26457,23 @@
           <w:bCs/>
         </w:rPr>
       </w:pPr>
-      <w:r>
-        <w:rPr>
-          <w:rFonts w:cs="Arial"/>
-          <w:b/>
-          <w:bCs/>
-        </w:rPr>
+    </w:p>
+    <w:p>
+      <w:pPr>
+        <w:jc w:val="both"/>
+        <w:rPr>
+          <w:rFonts w:cs="Arial"/>
+          <w:b/>
+          <w:bCs/>
+        </w:rPr>
+      </w:pPr>
+      <w:r>
+        <w:rPr>
+          <w:rFonts w:cs="Arial"/>
+          <w:b/>
+          <w:bCs/>
+        </w:rPr>
+        <w:lastRenderedPageBreak/>
         <w:t>NP02 – Utente Registrato</w:t>
       </w:r>
     </w:p>
@@ -26228,7 +26555,6 @@
           <w:b/>
           <w:bCs/>
         </w:rPr>
-        <w:lastRenderedPageBreak/>
         <w:t xml:space="preserve">NP03 </w:t>
       </w:r>
       <w:r>
@@ -26330,12 +26656,23 @@
           <w:bCs/>
         </w:rPr>
       </w:pPr>
-      <w:r>
-        <w:rPr>
-          <w:rFonts w:cs="Arial"/>
-          <w:b/>
-          <w:bCs/>
-        </w:rPr>
+    </w:p>
+    <w:p>
+      <w:pPr>
+        <w:jc w:val="both"/>
+        <w:rPr>
+          <w:rFonts w:cs="Arial"/>
+          <w:b/>
+          <w:bCs/>
+        </w:rPr>
+      </w:pPr>
+      <w:r>
+        <w:rPr>
+          <w:rFonts w:cs="Arial"/>
+          <w:b/>
+          <w:bCs/>
+        </w:rPr>
+        <w:lastRenderedPageBreak/>
         <w:t>N</w:t>
       </w:r>
       <w:r>
@@ -26427,7 +26764,6 @@
           <w:bCs/>
           <w:lang w:val="en-US"/>
         </w:rPr>
-        <w:lastRenderedPageBreak/>
         <w:t xml:space="preserve">State Chart Diagram Per </w:t>
       </w:r>
       <w:proofErr w:type="spellStart"/>
@@ -26543,12 +26879,23 @@
           <w:bCs/>
         </w:rPr>
       </w:pPr>
-      <w:r>
-        <w:rPr>
-          <w:rFonts w:cs="Arial"/>
-          <w:b/>
-          <w:bCs/>
-        </w:rPr>
+    </w:p>
+    <w:p>
+      <w:pPr>
+        <w:jc w:val="both"/>
+        <w:rPr>
+          <w:rFonts w:cs="Arial"/>
+          <w:b/>
+          <w:bCs/>
+        </w:rPr>
+      </w:pPr>
+      <w:r>
+        <w:rPr>
+          <w:rFonts w:cs="Arial"/>
+          <w:b/>
+          <w:bCs/>
+        </w:rPr>
+        <w:lastRenderedPageBreak/>
         <w:t>2.3.5 Mock-ups</w:t>
       </w:r>
     </w:p>
@@ -26662,33 +27009,12 @@
           <w:bCs/>
         </w:rPr>
       </w:pPr>
-    </w:p>
-    <w:p>
-      <w:pPr>
-        <w:jc w:val="both"/>
-        <w:rPr>
-          <w:rFonts w:cs="Arial"/>
-          <w:b/>
-          <w:bCs/>
-        </w:rPr>
-      </w:pPr>
-    </w:p>
-    <w:p>
-      <w:pPr>
-        <w:jc w:val="both"/>
-        <w:rPr>
-          <w:rFonts w:cs="Arial"/>
-          <w:b/>
-          <w:bCs/>
-        </w:rPr>
-      </w:pPr>
-      <w:r>
-        <w:rPr>
-          <w:rFonts w:cs="Arial"/>
-          <w:b/>
-          <w:bCs/>
-        </w:rPr>
-        <w:lastRenderedPageBreak/>
+      <w:r>
+        <w:rPr>
+          <w:rFonts w:cs="Arial"/>
+          <w:b/>
+          <w:bCs/>
+        </w:rPr>
         <w:t>M02 – Registrazione</w:t>
       </w:r>
     </w:p>
@@ -26780,6 +27106,7 @@
           <w:b/>
           <w:bCs/>
         </w:rPr>
+        <w:lastRenderedPageBreak/>
         <w:t>M03 – Catalogo Film</w:t>
       </w:r>
     </w:p>
@@ -26891,7 +27218,6 @@
           <w:b/>
           <w:bCs/>
         </w:rPr>
-        <w:lastRenderedPageBreak/>
         <w:t>M04 – Catalogo Film (vista del Gestore del catalogo)</w:t>
       </w:r>
     </w:p>
@@ -26977,22 +27303,13 @@
           <w:bCs/>
         </w:rPr>
       </w:pPr>
-    </w:p>
-    <w:p>
-      <w:pPr>
-        <w:jc w:val="both"/>
-        <w:rPr>
-          <w:rFonts w:cs="Arial"/>
-          <w:b/>
-          <w:bCs/>
-        </w:rPr>
-      </w:pPr>
-      <w:r>
-        <w:rPr>
-          <w:rFonts w:cs="Arial"/>
-          <w:b/>
-          <w:bCs/>
-        </w:rPr>
+      <w:r>
+        <w:rPr>
+          <w:rFonts w:cs="Arial"/>
+          <w:b/>
+          <w:bCs/>
+        </w:rPr>
+        <w:lastRenderedPageBreak/>
         <w:t>M05 – Scheda Film</w:t>
       </w:r>
     </w:p>
@@ -27094,7 +27411,6 @@
           <w:b/>
           <w:bCs/>
         </w:rPr>
-        <w:lastRenderedPageBreak/>
         <w:t>M06 – Profilo Utente</w:t>
       </w:r>
     </w:p>
@@ -27196,6 +27512,7 @@
           <w:b/>
           <w:bCs/>
         </w:rPr>
+        <w:lastRenderedPageBreak/>
         <w:t xml:space="preserve">M07 – Pagina di </w:t>
       </w:r>
       <w:r>

</xml_diff>

<commit_message>
raw file rad mofica User-Catalogo_Recensioni
</commit_message>
<xml_diff>
--- a/Raw File/Requirement_Analysis_Rated.docx
+++ b/Raw File/Requirement_Analysis_Rated.docx
@@ -23335,10 +23335,10 @@
           <w:noProof/>
         </w:rPr>
         <w:drawing>
-          <wp:inline distT="0" distB="0" distL="0" distR="0" wp14:anchorId="5328BA8A" wp14:editId="0E39702C">
-            <wp:extent cx="5588000" cy="3757849"/>
-            <wp:effectExtent l="0" t="0" r="0" b="0"/>
-            <wp:docPr id="1214471556" name="Picture 6"/>
+          <wp:inline distT="0" distB="0" distL="0" distR="0" wp14:anchorId="4032733B" wp14:editId="3004B61B">
+            <wp:extent cx="6111240" cy="4109720"/>
+            <wp:effectExtent l="0" t="0" r="3810" b="5080"/>
+            <wp:docPr id="228280995" name="Picture 1"/>
             <wp:cNvGraphicFramePr>
               <a:graphicFrameLocks xmlns:a="http://schemas.openxmlformats.org/drawingml/2006/main" noChangeAspect="1"/>
             </wp:cNvGraphicFramePr>
@@ -23346,7 +23346,7 @@
               <a:graphicData uri="http://schemas.openxmlformats.org/drawingml/2006/picture">
                 <pic:pic xmlns:pic="http://schemas.openxmlformats.org/drawingml/2006/picture">
                   <pic:nvPicPr>
-                    <pic:cNvPr id="0" name="Picture 6"/>
+                    <pic:cNvPr id="0" name="Picture 1"/>
                     <pic:cNvPicPr>
                       <a:picLocks noChangeAspect="1" noChangeArrowheads="1"/>
                     </pic:cNvPicPr>
@@ -23367,7 +23367,7 @@
                   <pic:spPr bwMode="auto">
                     <a:xfrm>
                       <a:off x="0" y="0"/>
-                      <a:ext cx="5602655" cy="3767704"/>
+                      <a:ext cx="6111240" cy="4109720"/>
                     </a:xfrm>
                     <a:prstGeom prst="rect">
                       <a:avLst/>
@@ -23383,16 +23383,6 @@
           </wp:inline>
         </w:drawing>
       </w:r>
-    </w:p>
-    <w:p>
-      <w:pPr>
-        <w:jc w:val="both"/>
-        <w:rPr>
-          <w:rFonts w:cs="Arial"/>
-          <w:b/>
-          <w:bCs/>
-        </w:rPr>
-      </w:pPr>
     </w:p>
     <w:p>
       <w:pPr>
@@ -24380,9 +24370,9 @@
           <w:noProof/>
         </w:rPr>
         <w:drawing>
-          <wp:inline distT="0" distB="0" distL="0" distR="0" wp14:anchorId="455EB357" wp14:editId="210B6F14">
-            <wp:extent cx="5039360" cy="4357135"/>
-            <wp:effectExtent l="0" t="0" r="8890" b="5715"/>
+          <wp:inline distT="0" distB="0" distL="0" distR="0" wp14:anchorId="455EB357" wp14:editId="2517157E">
+            <wp:extent cx="4511040" cy="3900338"/>
+            <wp:effectExtent l="0" t="0" r="3810" b="5080"/>
             <wp:docPr id="1575433274" name="Picture 27"/>
             <wp:cNvGraphicFramePr>
               <a:graphicFrameLocks xmlns:a="http://schemas.openxmlformats.org/drawingml/2006/main" noChangeAspect="1"/>
@@ -24412,7 +24402,7 @@
                   <pic:spPr bwMode="auto">
                     <a:xfrm>
                       <a:off x="0" y="0"/>
-                      <a:ext cx="5068274" cy="4382134"/>
+                      <a:ext cx="4550914" cy="3934813"/>
                     </a:xfrm>
                     <a:prstGeom prst="rect">
                       <a:avLst/>
@@ -24438,6 +24428,16 @@
           <w:bCs/>
         </w:rPr>
       </w:pPr>
+    </w:p>
+    <w:p>
+      <w:pPr>
+        <w:jc w:val="both"/>
+        <w:rPr>
+          <w:rFonts w:cs="Arial"/>
+          <w:b/>
+          <w:bCs/>
+        </w:rPr>
+      </w:pPr>
       <w:r>
         <w:rPr>
           <w:rFonts w:cs="Arial"/>
@@ -24504,10 +24504,10 @@
           <w:noProof/>
         </w:rPr>
         <w:drawing>
-          <wp:inline distT="0" distB="0" distL="0" distR="0" wp14:anchorId="4E90041F" wp14:editId="56AAD922">
-            <wp:extent cx="5516880" cy="3899390"/>
-            <wp:effectExtent l="0" t="0" r="7620" b="6350"/>
-            <wp:docPr id="581205245" name="Picture 11"/>
+          <wp:inline distT="0" distB="0" distL="0" distR="0" wp14:anchorId="6D0C7154" wp14:editId="0503172E">
+            <wp:extent cx="5303520" cy="3748584"/>
+            <wp:effectExtent l="0" t="0" r="0" b="4445"/>
+            <wp:docPr id="1916510658" name="Picture 2"/>
             <wp:cNvGraphicFramePr>
               <a:graphicFrameLocks xmlns:a="http://schemas.openxmlformats.org/drawingml/2006/main" noChangeAspect="1"/>
             </wp:cNvGraphicFramePr>
@@ -24515,7 +24515,7 @@
               <a:graphicData uri="http://schemas.openxmlformats.org/drawingml/2006/picture">
                 <pic:pic xmlns:pic="http://schemas.openxmlformats.org/drawingml/2006/picture">
                   <pic:nvPicPr>
-                    <pic:cNvPr id="0" name="Picture 11"/>
+                    <pic:cNvPr id="0" name="Picture 2"/>
                     <pic:cNvPicPr>
                       <a:picLocks noChangeAspect="1" noChangeArrowheads="1"/>
                     </pic:cNvPicPr>
@@ -24536,7 +24536,7 @@
                   <pic:spPr bwMode="auto">
                     <a:xfrm>
                       <a:off x="0" y="0"/>
-                      <a:ext cx="5520466" cy="3901924"/>
+                      <a:ext cx="5306449" cy="3750654"/>
                     </a:xfrm>
                     <a:prstGeom prst="rect">
                       <a:avLst/>
@@ -24552,6 +24552,16 @@
           </wp:inline>
         </w:drawing>
       </w:r>
+    </w:p>
+    <w:p>
+      <w:pPr>
+        <w:jc w:val="both"/>
+        <w:rPr>
+          <w:rFonts w:cs="Arial"/>
+          <w:b/>
+          <w:bCs/>
+        </w:rPr>
+      </w:pPr>
     </w:p>
     <w:p>
       <w:pPr>

</xml_diff>

<commit_message>
catalogo fix e RAD sd fix
</commit_message>
<xml_diff>
--- a/Raw File/Requirement_Analysis_Rated.docx
+++ b/Raw File/Requirement_Analysis_Rated.docx
@@ -4111,7 +4111,7 @@
         <w:rPr>
           <w:bCs/>
         </w:rPr>
-        <w:t>Gli utenti potranno decidere in che modo ordinare le recensioni mostrate nella scheda di un film che stanno visualizzando (es. valutazione decrescente, valutazione film crescente/decrescente etc.)</w:t>
+        <w:t>Gli utenti potranno decidere in che modo ordinare le recensioni mostrate nella scheda di un film che stanno visualizzando (valutazione film crescente/decrescente etc.)</w:t>
       </w:r>
     </w:p>
     <w:p>
@@ -4495,36 +4495,36 @@
         <w:rPr>
           <w:b/>
         </w:rPr>
+        <w:t>RF_10 Modifica Password</w:t>
+      </w:r>
+      <w:r>
+        <w:rPr>
+          <w:b/>
+        </w:rPr>
+        <w:t xml:space="preserve"> </w:t>
+      </w:r>
+      <w:r>
+        <w:rPr>
+          <w:b/>
+          <w:bCs/>
+          <w:u w:val="single"/>
+        </w:rPr>
+        <w:t>(Priorità alta)</w:t>
+      </w:r>
+    </w:p>
+    <w:p>
+      <w:pPr>
+        <w:ind w:left="720"/>
+        <w:jc w:val="both"/>
+        <w:rPr>
+          <w:bCs/>
+        </w:rPr>
+      </w:pPr>
+      <w:r>
+        <w:rPr>
+          <w:bCs/>
+        </w:rPr>
         <w:lastRenderedPageBreak/>
-        <w:t>RF_10 Modifica Password</w:t>
-      </w:r>
-      <w:r>
-        <w:rPr>
-          <w:b/>
-        </w:rPr>
-        <w:t xml:space="preserve"> </w:t>
-      </w:r>
-      <w:r>
-        <w:rPr>
-          <w:b/>
-          <w:bCs/>
-          <w:u w:val="single"/>
-        </w:rPr>
-        <w:t>(Priorità alta)</w:t>
-      </w:r>
-    </w:p>
-    <w:p>
-      <w:pPr>
-        <w:ind w:left="720"/>
-        <w:jc w:val="both"/>
-        <w:rPr>
-          <w:bCs/>
-        </w:rPr>
-      </w:pPr>
-      <w:r>
-        <w:rPr>
-          <w:bCs/>
-        </w:rPr>
         <w:t>Gli utenti Registrati devono poter modificare la password del proprio account.</w:t>
       </w:r>
     </w:p>
@@ -5085,7 +5085,6 @@
         <w:jc w:val="both"/>
       </w:pPr>
       <w:r>
-        <w:lastRenderedPageBreak/>
         <w:t>Gli amministratori devono poter modificare i dettagli di un film esistente nel catalogo. Il sistema validerà le modifiche e notificherà eventuali errori, impedendo il salvataggio di dati errati.</w:t>
       </w:r>
     </w:p>
@@ -5109,6 +5108,7 @@
           <w:b/>
           <w:bCs/>
         </w:rPr>
+        <w:lastRenderedPageBreak/>
         <w:t>RF_20 Rimozione Film</w:t>
       </w:r>
       <w:r>
@@ -5689,7 +5689,6 @@
           <w:b/>
           <w:bCs/>
         </w:rPr>
-        <w:lastRenderedPageBreak/>
         <w:t>NFR6</w:t>
       </w:r>
       <w:r>
@@ -5748,6 +5747,7 @@
           <w:b/>
           <w:bCs/>
         </w:rPr>
+        <w:lastRenderedPageBreak/>
         <w:t>NFR6</w:t>
       </w:r>
       <w:r>
@@ -6138,14 +6138,7 @@
         <w:rPr>
           <w:rFonts w:cs="Arial"/>
         </w:rPr>
-        <w:t xml:space="preserve">: Un utente registrato legge una recensione di un altro membro della community e desidera esprimere il proprio consenso o dissenso. L'utente può cliccare sul pulsante "Vota" per aggiungere un voto positivo o negativo alla recensione. Il sistema </w:t>
-      </w:r>
-      <w:r>
-        <w:rPr>
-          <w:rFonts w:cs="Arial"/>
-        </w:rPr>
-        <w:lastRenderedPageBreak/>
-        <w:t>aggiorna il punteggio cumulativo della recensione e, se necessario, ricalcola il punteggio reputazionale dell'autore.</w:t>
+        <w:t>: Un utente registrato legge una recensione di un altro membro della community e desidera esprimere il proprio consenso o dissenso. L'utente può cliccare sul pulsante "Vota" per aggiungere un voto positivo o negativo alla recensione. Il sistema aggiorna il punteggio cumulativo della recensione e, se necessario, ricalcola il punteggio reputazionale dell'autore.</w:t>
       </w:r>
     </w:p>
     <w:p>
@@ -6181,6 +6174,7 @@
           <w:b/>
           <w:bCs/>
         </w:rPr>
+        <w:lastRenderedPageBreak/>
         <w:t>Utenti</w:t>
       </w:r>
       <w:r>
@@ -6458,7 +6452,6 @@
           <w:b/>
           <w:bCs/>
         </w:rPr>
-        <w:lastRenderedPageBreak/>
         <w:t>UC0</w:t>
       </w:r>
       <w:r>
@@ -6595,6 +6588,7 @@
               <w:rPr>
                 <w:rFonts w:cs="Arial"/>
               </w:rPr>
+              <w:lastRenderedPageBreak/>
               <w:t>Entry conditions</w:t>
             </w:r>
           </w:p>
@@ -7650,7 +7644,6 @@
           <w:b/>
           <w:bCs/>
         </w:rPr>
-        <w:lastRenderedPageBreak/>
         <w:t>UC0</w:t>
       </w:r>
       <w:r>
@@ -7779,6 +7772,7 @@
               <w:rPr>
                 <w:rFonts w:cs="Arial"/>
               </w:rPr>
+              <w:lastRenderedPageBreak/>
               <w:t>Entry conditions</w:t>
             </w:r>
           </w:p>
@@ -8817,7 +8811,6 @@
           <w:b/>
           <w:bCs/>
         </w:rPr>
-        <w:lastRenderedPageBreak/>
         <w:t>UC0</w:t>
       </w:r>
       <w:r>
@@ -8946,6 +8939,7 @@
               <w:rPr>
                 <w:rFonts w:cs="Arial"/>
               </w:rPr>
+              <w:lastRenderedPageBreak/>
               <w:t>Entry conditions</w:t>
             </w:r>
           </w:p>
@@ -9732,7 +9726,6 @@
         <w:rPr>
           <w:noProof/>
         </w:rPr>
-        <w:lastRenderedPageBreak/>
         <w:drawing>
           <wp:inline distT="0" distB="0" distL="0" distR="0" wp14:anchorId="5DE94CC7" wp14:editId="556FA754">
             <wp:extent cx="5800718" cy="1579880"/>
@@ -9798,6 +9791,7 @@
           <w:b/>
           <w:bCs/>
         </w:rPr>
+        <w:lastRenderedPageBreak/>
         <w:t>UC07-</w:t>
       </w:r>
       <w:r>
@@ -10823,7 +10817,6 @@
           <w:b/>
           <w:bCs/>
         </w:rPr>
-        <w:lastRenderedPageBreak/>
         <w:t>EUC0</w:t>
       </w:r>
       <w:r>
@@ -11070,6 +11063,7 @@
               <w:rPr>
                 <w:rFonts w:cs="Arial"/>
               </w:rPr>
+              <w:lastRenderedPageBreak/>
               <w:t>Exit conditions</w:t>
             </w:r>
           </w:p>
@@ -11557,7 +11551,6 @@
               <w:rPr>
                 <w:rFonts w:cs="Arial"/>
               </w:rPr>
-              <w:lastRenderedPageBreak/>
               <w:t>Exit conditions</w:t>
             </w:r>
           </w:p>
@@ -11702,6 +11695,7 @@
           <w:b/>
           <w:bCs/>
         </w:rPr>
+        <w:lastRenderedPageBreak/>
         <w:t>EUC0</w:t>
       </w:r>
       <w:r>
@@ -12633,7 +12627,6 @@
               <w:rPr>
                 <w:rFonts w:cs="Arial"/>
               </w:rPr>
-              <w:lastRenderedPageBreak/>
               <w:t>3.</w:t>
             </w:r>
             <w:r>
@@ -12679,7 +12672,6 @@
               <w:rPr>
                 <w:rFonts w:cs="Arial"/>
               </w:rPr>
-              <w:lastRenderedPageBreak/>
               <w:t>Exit conditions</w:t>
             </w:r>
           </w:p>
@@ -12911,6 +12903,7 @@
               <w:rPr>
                 <w:rFonts w:cs="Arial"/>
               </w:rPr>
+              <w:lastRenderedPageBreak/>
               <w:t>Entry conditions</w:t>
             </w:r>
           </w:p>
@@ -23008,10 +23001,10 @@
           <w:noProof/>
         </w:rPr>
         <w:drawing>
-          <wp:inline distT="0" distB="0" distL="0" distR="0" wp14:anchorId="6656401F" wp14:editId="20E08FE5">
-            <wp:extent cx="5582920" cy="3895060"/>
+          <wp:inline distT="0" distB="0" distL="0" distR="0" wp14:anchorId="027C9562" wp14:editId="38082802">
+            <wp:extent cx="5378823" cy="3754226"/>
             <wp:effectExtent l="0" t="0" r="0" b="0"/>
-            <wp:docPr id="1776126176" name="Picture 1"/>
+            <wp:docPr id="176697788" name="Picture 2"/>
             <wp:cNvGraphicFramePr>
               <a:graphicFrameLocks xmlns:a="http://schemas.openxmlformats.org/drawingml/2006/main" noChangeAspect="1"/>
             </wp:cNvGraphicFramePr>
@@ -23019,7 +23012,7 @@
               <a:graphicData uri="http://schemas.openxmlformats.org/drawingml/2006/picture">
                 <pic:pic xmlns:pic="http://schemas.openxmlformats.org/drawingml/2006/picture">
                   <pic:nvPicPr>
-                    <pic:cNvPr id="0" name="Picture 1"/>
+                    <pic:cNvPr id="0" name="Picture 2"/>
                     <pic:cNvPicPr>
                       <a:picLocks noChangeAspect="1" noChangeArrowheads="1"/>
                     </pic:cNvPicPr>
@@ -23040,7 +23033,7 @@
                   <pic:spPr bwMode="auto">
                     <a:xfrm>
                       <a:off x="0" y="0"/>
-                      <a:ext cx="5595925" cy="3904133"/>
+                      <a:ext cx="5385843" cy="3759126"/>
                     </a:xfrm>
                     <a:prstGeom prst="rect">
                       <a:avLst/>
@@ -23056,6 +23049,16 @@
           </wp:inline>
         </w:drawing>
       </w:r>
+    </w:p>
+    <w:p>
+      <w:pPr>
+        <w:jc w:val="both"/>
+        <w:rPr>
+          <w:rFonts w:cs="Arial"/>
+          <w:b/>
+          <w:bCs/>
+        </w:rPr>
+      </w:pPr>
     </w:p>
     <w:p>
       <w:pPr>
@@ -26250,10 +26253,10 @@
           <w:noProof/>
         </w:rPr>
         <w:drawing>
-          <wp:inline distT="0" distB="0" distL="0" distR="0" wp14:anchorId="4BD0B308" wp14:editId="3A0C3787">
-            <wp:extent cx="6115050" cy="3748405"/>
-            <wp:effectExtent l="0" t="0" r="0" b="4445"/>
-            <wp:docPr id="1458254501" name="Picture 3"/>
+          <wp:inline distT="0" distB="0" distL="0" distR="0" wp14:anchorId="5CF72424" wp14:editId="4E6288CC">
+            <wp:extent cx="6383218" cy="3765176"/>
+            <wp:effectExtent l="0" t="0" r="0" b="6985"/>
+            <wp:docPr id="1879183243" name="Picture 3"/>
             <wp:cNvGraphicFramePr>
               <a:graphicFrameLocks xmlns:a="http://schemas.openxmlformats.org/drawingml/2006/main" noChangeAspect="1"/>
             </wp:cNvGraphicFramePr>
@@ -26282,7 +26285,7 @@
                   <pic:spPr bwMode="auto">
                     <a:xfrm>
                       <a:off x="0" y="0"/>
-                      <a:ext cx="6115050" cy="3748405"/>
+                      <a:ext cx="6392506" cy="3770654"/>
                     </a:xfrm>
                     <a:prstGeom prst="rect">
                       <a:avLst/>

</xml_diff>

<commit_message>
End version of RAD
</commit_message>
<xml_diff>
--- a/Raw File/Requirement_Analysis_Rated.docx
+++ b/Raw File/Requirement_Analysis_Rated.docx
@@ -29,6 +29,7 @@
           </w:tcPr>
           <w:p>
             <w:pPr>
+              <w:jc w:val="both"/>
               <w:rPr>
                 <w:rFonts w:ascii="Arial" w:hAnsi="Arial"/>
                 <w:b/>
@@ -442,7 +443,7 @@
     </w:p>
     <w:tbl>
       <w:tblPr>
-        <w:tblStyle w:val="TableGrid"/>
+        <w:tblStyle w:val="Grigliatabella"/>
         <w:tblW w:w="0" w:type="auto"/>
         <w:tblLayout w:type="fixed"/>
         <w:tblLook w:val="0000" w:firstRow="0" w:lastRow="0" w:firstColumn="0" w:lastColumn="0" w:noHBand="0" w:noVBand="0"/>
@@ -587,7 +588,7 @@
     </w:p>
     <w:tbl>
       <w:tblPr>
-        <w:tblStyle w:val="TableGrid"/>
+        <w:tblStyle w:val="Grigliatabella"/>
         <w:tblW w:w="0" w:type="auto"/>
         <w:tblLayout w:type="fixed"/>
         <w:tblLook w:val="0000" w:firstRow="0" w:lastRow="0" w:firstColumn="0" w:lastColumn="0" w:noHBand="0" w:noVBand="0"/>
@@ -880,7 +881,7 @@
     </w:p>
     <w:tbl>
       <w:tblPr>
-        <w:tblStyle w:val="TableGrid"/>
+        <w:tblStyle w:val="Grigliatabella"/>
         <w:tblW w:w="0" w:type="auto"/>
         <w:tblLayout w:type="fixed"/>
         <w:tblLook w:val="0000" w:firstRow="0" w:lastRow="0" w:firstColumn="0" w:lastColumn="0" w:noHBand="0" w:noVBand="0"/>
@@ -990,7 +991,7 @@
     </w:p>
     <w:tbl>
       <w:tblPr>
-        <w:tblStyle w:val="TableGrid"/>
+        <w:tblStyle w:val="Grigliatabella"/>
         <w:tblW w:w="9637" w:type="dxa"/>
         <w:tblLayout w:type="fixed"/>
         <w:tblLook w:val="0000" w:firstRow="0" w:lastRow="0" w:firstColumn="0" w:lastColumn="0" w:noHBand="0" w:noVBand="0"/>
@@ -1137,7 +1138,7 @@
           </w:tcPr>
           <w:p>
             <w:pPr>
-              <w:pStyle w:val="TOC5"/>
+              <w:pStyle w:val="Sommario5"/>
               <w:ind w:left="0"/>
               <w:rPr>
                 <w:sz w:val="20"/>
@@ -1167,7 +1168,7 @@
           </w:p>
           <w:p>
             <w:pPr>
-              <w:pStyle w:val="TOC5"/>
+              <w:pStyle w:val="Sommario5"/>
               <w:ind w:left="0"/>
               <w:rPr>
                 <w:sz w:val="20"/>
@@ -2865,7 +2866,7 @@
     </w:p>
     <w:tbl>
       <w:tblPr>
-        <w:tblStyle w:val="TableGrid"/>
+        <w:tblStyle w:val="Grigliatabella"/>
         <w:tblW w:w="0" w:type="auto"/>
         <w:tblLook w:val="04A0" w:firstRow="1" w:lastRow="0" w:firstColumn="1" w:lastColumn="0" w:noHBand="0" w:noVBand="1"/>
       </w:tblPr>
@@ -5311,7 +5312,7 @@
     </w:p>
     <w:p>
       <w:pPr>
-        <w:pStyle w:val="ListParagraph"/>
+        <w:pStyle w:val="Paragrafoelenco"/>
         <w:widowControl w:val="0"/>
         <w:numPr>
           <w:ilvl w:val="0"/>
@@ -5353,7 +5354,7 @@
     </w:p>
     <w:p>
       <w:pPr>
-        <w:pStyle w:val="ListParagraph"/>
+        <w:pStyle w:val="Paragrafoelenco"/>
         <w:widowControl w:val="0"/>
         <w:suppressAutoHyphens/>
         <w:spacing w:after="0" w:line="240" w:lineRule="auto"/>
@@ -6484,7 +6485,7 @@
     </w:p>
     <w:tbl>
       <w:tblPr>
-        <w:tblStyle w:val="TableGrid"/>
+        <w:tblStyle w:val="Grigliatabella"/>
         <w:tblW w:w="0" w:type="auto"/>
         <w:tblLook w:val="04A0" w:firstRow="1" w:lastRow="0" w:firstColumn="1" w:lastColumn="0" w:noHBand="0" w:noVBand="1"/>
       </w:tblPr>
@@ -6843,7 +6844,7 @@
     </w:p>
     <w:tbl>
       <w:tblPr>
-        <w:tblStyle w:val="TableGrid"/>
+        <w:tblStyle w:val="Grigliatabella"/>
         <w:tblW w:w="0" w:type="auto"/>
         <w:tblLook w:val="04A0" w:firstRow="1" w:lastRow="0" w:firstColumn="1" w:lastColumn="0" w:noHBand="0" w:noVBand="1"/>
       </w:tblPr>
@@ -7266,7 +7267,7 @@
     </w:p>
     <w:tbl>
       <w:tblPr>
-        <w:tblStyle w:val="TableGrid"/>
+        <w:tblStyle w:val="Grigliatabella"/>
         <w:tblW w:w="0" w:type="auto"/>
         <w:tblLook w:val="04A0" w:firstRow="1" w:lastRow="0" w:firstColumn="1" w:lastColumn="0" w:noHBand="0" w:noVBand="1"/>
       </w:tblPr>
@@ -7668,7 +7669,7 @@
     </w:p>
     <w:tbl>
       <w:tblPr>
-        <w:tblStyle w:val="TableGrid"/>
+        <w:tblStyle w:val="Grigliatabella"/>
         <w:tblW w:w="0" w:type="auto"/>
         <w:tblLook w:val="04A0" w:firstRow="1" w:lastRow="0" w:firstColumn="1" w:lastColumn="0" w:noHBand="0" w:noVBand="1"/>
       </w:tblPr>
@@ -8063,7 +8064,7 @@
     </w:p>
     <w:tbl>
       <w:tblPr>
-        <w:tblStyle w:val="TableGrid"/>
+        <w:tblStyle w:val="Grigliatabella"/>
         <w:tblW w:w="0" w:type="auto"/>
         <w:tblLook w:val="04A0" w:firstRow="1" w:lastRow="0" w:firstColumn="1" w:lastColumn="0" w:noHBand="0" w:noVBand="1"/>
       </w:tblPr>
@@ -8473,7 +8474,7 @@
     </w:p>
     <w:tbl>
       <w:tblPr>
-        <w:tblStyle w:val="TableGrid"/>
+        <w:tblStyle w:val="Grigliatabella"/>
         <w:tblW w:w="0" w:type="auto"/>
         <w:tblLook w:val="04A0" w:firstRow="1" w:lastRow="0" w:firstColumn="1" w:lastColumn="0" w:noHBand="0" w:noVBand="1"/>
       </w:tblPr>
@@ -8835,7 +8836,7 @@
     </w:p>
     <w:tbl>
       <w:tblPr>
-        <w:tblStyle w:val="TableGrid"/>
+        <w:tblStyle w:val="Grigliatabella"/>
         <w:tblW w:w="0" w:type="auto"/>
         <w:tblLook w:val="04A0" w:firstRow="1" w:lastRow="0" w:firstColumn="1" w:lastColumn="0" w:noHBand="0" w:noVBand="1"/>
       </w:tblPr>
@@ -9289,7 +9290,7 @@
     </w:p>
     <w:tbl>
       <w:tblPr>
-        <w:tblStyle w:val="TableGrid"/>
+        <w:tblStyle w:val="Grigliatabella"/>
         <w:tblW w:w="0" w:type="auto"/>
         <w:tblLook w:val="04A0" w:firstRow="1" w:lastRow="0" w:firstColumn="1" w:lastColumn="0" w:noHBand="0" w:noVBand="1"/>
       </w:tblPr>
@@ -9821,7 +9822,7 @@
     </w:p>
     <w:tbl>
       <w:tblPr>
-        <w:tblStyle w:val="TableGrid"/>
+        <w:tblStyle w:val="Grigliatabella"/>
         <w:tblW w:w="0" w:type="auto"/>
         <w:tblLook w:val="04A0" w:firstRow="1" w:lastRow="0" w:firstColumn="1" w:lastColumn="0" w:noHBand="0" w:noVBand="1"/>
       </w:tblPr>
@@ -10466,7 +10467,7 @@
     </w:p>
     <w:tbl>
       <w:tblPr>
-        <w:tblStyle w:val="TableGrid"/>
+        <w:tblStyle w:val="Grigliatabella"/>
         <w:tblW w:w="0" w:type="auto"/>
         <w:tblLook w:val="04A0" w:firstRow="1" w:lastRow="0" w:firstColumn="1" w:lastColumn="0" w:noHBand="0" w:noVBand="1"/>
       </w:tblPr>
@@ -10838,7 +10839,7 @@
     </w:p>
     <w:tbl>
       <w:tblPr>
-        <w:tblStyle w:val="TableGrid"/>
+        <w:tblStyle w:val="Grigliatabella"/>
         <w:tblW w:w="0" w:type="auto"/>
         <w:tblLook w:val="04A0" w:firstRow="1" w:lastRow="0" w:firstColumn="1" w:lastColumn="0" w:noHBand="0" w:noVBand="1"/>
       </w:tblPr>
@@ -11287,7 +11288,7 @@
     </w:p>
     <w:tbl>
       <w:tblPr>
-        <w:tblStyle w:val="TableGrid"/>
+        <w:tblStyle w:val="Grigliatabella"/>
         <w:tblW w:w="0" w:type="auto"/>
         <w:tblLook w:val="04A0" w:firstRow="1" w:lastRow="0" w:firstColumn="1" w:lastColumn="0" w:noHBand="0" w:noVBand="1"/>
       </w:tblPr>
@@ -11733,7 +11734,7 @@
     </w:p>
     <w:tbl>
       <w:tblPr>
-        <w:tblStyle w:val="TableGrid"/>
+        <w:tblStyle w:val="Grigliatabella"/>
         <w:tblW w:w="0" w:type="auto"/>
         <w:tblLook w:val="04A0" w:firstRow="1" w:lastRow="0" w:firstColumn="1" w:lastColumn="0" w:noHBand="0" w:noVBand="1"/>
       </w:tblPr>
@@ -12055,7 +12056,7 @@
     </w:p>
     <w:tbl>
       <w:tblPr>
-        <w:tblStyle w:val="TableGrid"/>
+        <w:tblStyle w:val="Grigliatabella"/>
         <w:tblW w:w="0" w:type="auto"/>
         <w:tblLook w:val="04A0" w:firstRow="1" w:lastRow="0" w:firstColumn="1" w:lastColumn="0" w:noHBand="0" w:noVBand="1"/>
       </w:tblPr>
@@ -12421,7 +12422,7 @@
     </w:p>
     <w:tbl>
       <w:tblPr>
-        <w:tblStyle w:val="TableGrid"/>
+        <w:tblStyle w:val="Grigliatabella"/>
         <w:tblW w:w="0" w:type="auto"/>
         <w:tblLook w:val="04A0" w:firstRow="1" w:lastRow="0" w:firstColumn="1" w:lastColumn="0" w:noHBand="0" w:noVBand="1"/>
       </w:tblPr>
@@ -12799,7 +12800,7 @@
     </w:p>
     <w:tbl>
       <w:tblPr>
-        <w:tblStyle w:val="TableGrid"/>
+        <w:tblStyle w:val="Grigliatabella"/>
         <w:tblW w:w="0" w:type="auto"/>
         <w:tblLook w:val="04A0" w:firstRow="1" w:lastRow="0" w:firstColumn="1" w:lastColumn="0" w:noHBand="0" w:noVBand="1"/>
       </w:tblPr>
@@ -13311,7 +13312,7 @@
     </w:p>
     <w:tbl>
       <w:tblPr>
-        <w:tblStyle w:val="TableGrid"/>
+        <w:tblStyle w:val="Grigliatabella"/>
         <w:tblW w:w="0" w:type="auto"/>
         <w:tblLook w:val="04A0" w:firstRow="1" w:lastRow="0" w:firstColumn="1" w:lastColumn="0" w:noHBand="0" w:noVBand="1"/>
       </w:tblPr>
@@ -13740,7 +13741,7 @@
     </w:p>
     <w:tbl>
       <w:tblPr>
-        <w:tblStyle w:val="TableGrid"/>
+        <w:tblStyle w:val="Grigliatabella"/>
         <w:tblW w:w="0" w:type="auto"/>
         <w:tblLook w:val="04A0" w:firstRow="1" w:lastRow="0" w:firstColumn="1" w:lastColumn="0" w:noHBand="0" w:noVBand="1"/>
       </w:tblPr>
@@ -14162,7 +14163,7 @@
     </w:p>
     <w:tbl>
       <w:tblPr>
-        <w:tblStyle w:val="TableGrid"/>
+        <w:tblStyle w:val="Grigliatabella"/>
         <w:tblW w:w="0" w:type="auto"/>
         <w:tblLook w:val="04A0" w:firstRow="1" w:lastRow="0" w:firstColumn="1" w:lastColumn="0" w:noHBand="0" w:noVBand="1"/>
       </w:tblPr>
@@ -14668,7 +14669,7 @@
     </w:p>
     <w:tbl>
       <w:tblPr>
-        <w:tblStyle w:val="TableGrid"/>
+        <w:tblStyle w:val="Grigliatabella"/>
         <w:tblW w:w="0" w:type="auto"/>
         <w:tblLook w:val="04A0" w:firstRow="1" w:lastRow="0" w:firstColumn="1" w:lastColumn="0" w:noHBand="0" w:noVBand="1"/>
       </w:tblPr>
@@ -15001,7 +15002,7 @@
     </w:p>
     <w:tbl>
       <w:tblPr>
-        <w:tblStyle w:val="TableGrid"/>
+        <w:tblStyle w:val="Grigliatabella"/>
         <w:tblW w:w="0" w:type="auto"/>
         <w:tblLook w:val="04A0" w:firstRow="1" w:lastRow="0" w:firstColumn="1" w:lastColumn="0" w:noHBand="0" w:noVBand="1"/>
       </w:tblPr>
@@ -15487,7 +15488,7 @@
     </w:p>
     <w:tbl>
       <w:tblPr>
-        <w:tblStyle w:val="TableGrid"/>
+        <w:tblStyle w:val="Grigliatabella"/>
         <w:tblW w:w="0" w:type="auto"/>
         <w:tblLook w:val="04A0" w:firstRow="1" w:lastRow="0" w:firstColumn="1" w:lastColumn="0" w:noHBand="0" w:noVBand="1"/>
       </w:tblPr>
@@ -15815,7 +15816,7 @@
     </w:p>
     <w:tbl>
       <w:tblPr>
-        <w:tblStyle w:val="TableGrid"/>
+        <w:tblStyle w:val="Grigliatabella"/>
         <w:tblW w:w="0" w:type="auto"/>
         <w:tblLook w:val="04A0" w:firstRow="1" w:lastRow="0" w:firstColumn="1" w:lastColumn="0" w:noHBand="0" w:noVBand="1"/>
       </w:tblPr>
@@ -16231,7 +16232,7 @@
     </w:p>
     <w:tbl>
       <w:tblPr>
-        <w:tblStyle w:val="TableGrid"/>
+        <w:tblStyle w:val="Grigliatabella"/>
         <w:tblW w:w="0" w:type="auto"/>
         <w:tblLook w:val="04A0" w:firstRow="1" w:lastRow="0" w:firstColumn="1" w:lastColumn="0" w:noHBand="0" w:noVBand="1"/>
       </w:tblPr>
@@ -16659,7 +16660,7 @@
     </w:p>
     <w:tbl>
       <w:tblPr>
-        <w:tblStyle w:val="TableGrid"/>
+        <w:tblStyle w:val="Grigliatabella"/>
         <w:tblW w:w="0" w:type="auto"/>
         <w:tblLook w:val="04A0" w:firstRow="1" w:lastRow="0" w:firstColumn="1" w:lastColumn="0" w:noHBand="0" w:noVBand="1"/>
       </w:tblPr>
@@ -17139,7 +17140,7 @@
     </w:p>
     <w:tbl>
       <w:tblPr>
-        <w:tblStyle w:val="TableGrid"/>
+        <w:tblStyle w:val="Grigliatabella"/>
         <w:tblW w:w="0" w:type="auto"/>
         <w:tblLook w:val="04A0" w:firstRow="1" w:lastRow="0" w:firstColumn="1" w:lastColumn="0" w:noHBand="0" w:noVBand="1"/>
       </w:tblPr>
@@ -17589,7 +17590,7 @@
     </w:p>
     <w:tbl>
       <w:tblPr>
-        <w:tblStyle w:val="TableGrid"/>
+        <w:tblStyle w:val="Grigliatabella"/>
         <w:tblW w:w="0" w:type="auto"/>
         <w:tblLook w:val="04A0" w:firstRow="1" w:lastRow="0" w:firstColumn="1" w:lastColumn="0" w:noHBand="0" w:noVBand="1"/>
       </w:tblPr>
@@ -17996,7 +17997,7 @@
     </w:p>
     <w:tbl>
       <w:tblPr>
-        <w:tblStyle w:val="TableGrid"/>
+        <w:tblStyle w:val="Grigliatabella"/>
         <w:tblW w:w="0" w:type="auto"/>
         <w:tblLook w:val="04A0" w:firstRow="1" w:lastRow="0" w:firstColumn="1" w:lastColumn="0" w:noHBand="0" w:noVBand="1"/>
       </w:tblPr>
@@ -18337,7 +18338,7 @@
     </w:p>
     <w:tbl>
       <w:tblPr>
-        <w:tblStyle w:val="TableGrid"/>
+        <w:tblStyle w:val="Grigliatabella"/>
         <w:tblW w:w="0" w:type="auto"/>
         <w:tblLook w:val="04A0" w:firstRow="1" w:lastRow="0" w:firstColumn="1" w:lastColumn="0" w:noHBand="0" w:noVBand="1"/>
       </w:tblPr>
@@ -18776,7 +18777,7 @@
     </w:p>
     <w:tbl>
       <w:tblPr>
-        <w:tblStyle w:val="TableGrid"/>
+        <w:tblStyle w:val="Grigliatabella"/>
         <w:tblW w:w="0" w:type="auto"/>
         <w:tblLook w:val="04A0" w:firstRow="1" w:lastRow="0" w:firstColumn="1" w:lastColumn="0" w:noHBand="0" w:noVBand="1"/>
       </w:tblPr>
@@ -19266,7 +19267,7 @@
     </w:p>
     <w:tbl>
       <w:tblPr>
-        <w:tblStyle w:val="TableGrid"/>
+        <w:tblStyle w:val="Grigliatabella"/>
         <w:tblW w:w="0" w:type="auto"/>
         <w:tblLook w:val="04A0" w:firstRow="1" w:lastRow="0" w:firstColumn="1" w:lastColumn="0" w:noHBand="0" w:noVBand="1"/>
       </w:tblPr>
@@ -19697,7 +19698,7 @@
     </w:p>
     <w:tbl>
       <w:tblPr>
-        <w:tblStyle w:val="TableGrid"/>
+        <w:tblStyle w:val="Grigliatabella"/>
         <w:tblW w:w="0" w:type="auto"/>
         <w:tblLook w:val="04A0" w:firstRow="1" w:lastRow="0" w:firstColumn="1" w:lastColumn="0" w:noHBand="0" w:noVBand="1"/>
       </w:tblPr>
@@ -20206,7 +20207,7 @@
     </w:p>
     <w:tbl>
       <w:tblPr>
-        <w:tblStyle w:val="TableGrid"/>
+        <w:tblStyle w:val="Grigliatabella"/>
         <w:tblW w:w="0" w:type="auto"/>
         <w:tblLook w:val="04A0" w:firstRow="1" w:lastRow="0" w:firstColumn="1" w:lastColumn="0" w:noHBand="0" w:noVBand="1"/>
       </w:tblPr>
@@ -20548,7 +20549,7 @@
     </w:p>
     <w:tbl>
       <w:tblPr>
-        <w:tblStyle w:val="TableGrid"/>
+        <w:tblStyle w:val="Grigliatabella"/>
         <w:tblW w:w="0" w:type="auto"/>
         <w:tblLook w:val="04A0" w:firstRow="1" w:lastRow="0" w:firstColumn="1" w:lastColumn="0" w:noHBand="0" w:noVBand="1"/>
       </w:tblPr>
@@ -21000,7 +21001,7 @@
     </w:p>
     <w:tbl>
       <w:tblPr>
-        <w:tblStyle w:val="TableGrid"/>
+        <w:tblStyle w:val="Grigliatabella"/>
         <w:tblW w:w="0" w:type="auto"/>
         <w:tblLook w:val="04A0" w:firstRow="1" w:lastRow="0" w:firstColumn="1" w:lastColumn="0" w:noHBand="0" w:noVBand="1"/>
       </w:tblPr>
@@ -21427,7 +21428,7 @@
     </w:p>
     <w:tbl>
       <w:tblPr>
-        <w:tblStyle w:val="TableGrid"/>
+        <w:tblStyle w:val="Grigliatabella"/>
         <w:tblW w:w="0" w:type="auto"/>
         <w:tblLook w:val="04A0" w:firstRow="1" w:lastRow="0" w:firstColumn="1" w:lastColumn="0" w:noHBand="0" w:noVBand="1"/>
       </w:tblPr>
@@ -21905,7 +21906,7 @@
     </w:p>
     <w:tbl>
       <w:tblPr>
-        <w:tblStyle w:val="TableGrid"/>
+        <w:tblStyle w:val="Grigliatabella"/>
         <w:tblW w:w="0" w:type="auto"/>
         <w:tblLook w:val="04A0" w:firstRow="1" w:lastRow="0" w:firstColumn="1" w:lastColumn="0" w:noHBand="0" w:noVBand="1"/>
       </w:tblPr>
@@ -23541,15 +23542,15 @@
           <w:b/>
           <w:bCs/>
         </w:rPr>
-        <w:t>SD07.1</w:t>
-      </w:r>
-      <w:r>
-        <w:rPr>
-          <w:rFonts w:cs="Arial"/>
-          <w:b/>
-          <w:bCs/>
-        </w:rPr>
-        <w:t>- Errore SignUp utente già registrato</w:t>
+        <w:t>ESD01</w:t>
+      </w:r>
+      <w:r>
+        <w:rPr>
+          <w:rFonts w:cs="Arial"/>
+          <w:b/>
+          <w:bCs/>
+        </w:rPr>
+        <w:t xml:space="preserve"> Errore SignUp utente già registrato</w:t>
       </w:r>
     </w:p>
     <w:p>
@@ -23634,23 +23635,15 @@
           <w:bCs/>
         </w:rPr>
         <w:lastRenderedPageBreak/>
-        <w:t>SD</w:t>
-      </w:r>
-      <w:r>
-        <w:rPr>
-          <w:rFonts w:cs="Arial"/>
-          <w:b/>
-          <w:bCs/>
-        </w:rPr>
-        <w:t>0</w:t>
-      </w:r>
-      <w:r>
-        <w:rPr>
-          <w:rFonts w:cs="Arial"/>
-          <w:b/>
-          <w:bCs/>
-        </w:rPr>
-        <w:t xml:space="preserve">7.2- </w:t>
+        <w:t>ESD02</w:t>
+      </w:r>
+      <w:r>
+        <w:rPr>
+          <w:rFonts w:cs="Arial"/>
+          <w:b/>
+          <w:bCs/>
+        </w:rPr>
+        <w:t xml:space="preserve">- </w:t>
       </w:r>
       <w:r>
         <w:rPr>
@@ -23969,7 +23962,7 @@
           <w:b/>
           <w:bCs/>
         </w:rPr>
-        <w:t>SD08.2</w:t>
+        <w:t>ESD03</w:t>
       </w:r>
       <w:r>
         <w:rPr>
@@ -24222,7 +24215,6 @@
         </w:rPr>
         <w:t xml:space="preserve"> – </w:t>
       </w:r>
-      <w:proofErr w:type="spellStart"/>
       <w:r>
         <w:rPr>
           <w:rFonts w:cs="Arial"/>
@@ -24230,17 +24222,7 @@
           <w:bCs/>
           <w:lang w:val="en-US"/>
         </w:rPr>
-        <w:t>Modifica</w:t>
-      </w:r>
-      <w:proofErr w:type="spellEnd"/>
-      <w:r>
-        <w:rPr>
-          <w:rFonts w:cs="Arial"/>
-          <w:b/>
-          <w:bCs/>
-          <w:lang w:val="en-US"/>
-        </w:rPr>
-        <w:t xml:space="preserve"> Password</w:t>
+        <w:t>Modifica Password</w:t>
       </w:r>
     </w:p>
     <w:p>
@@ -24260,10 +24242,10 @@
           <w:noProof/>
         </w:rPr>
         <w:drawing>
-          <wp:inline distT="0" distB="0" distL="0" distR="0" wp14:anchorId="34929007" wp14:editId="12B14B59">
-            <wp:extent cx="5389880" cy="3621605"/>
-            <wp:effectExtent l="0" t="0" r="1270" b="0"/>
-            <wp:docPr id="745468543" name="Picture 10"/>
+          <wp:inline distT="0" distB="0" distL="0" distR="0" wp14:anchorId="325EFAA8" wp14:editId="0839A3C7">
+            <wp:extent cx="6119495" cy="4051300"/>
+            <wp:effectExtent l="0" t="0" r="0" b="6350"/>
+            <wp:docPr id="989559725" name="Immagine 1"/>
             <wp:cNvGraphicFramePr>
               <a:graphicFrameLocks xmlns:a="http://schemas.openxmlformats.org/drawingml/2006/main" noChangeAspect="1"/>
             </wp:cNvGraphicFramePr>
@@ -24271,7 +24253,7 @@
               <a:graphicData uri="http://schemas.openxmlformats.org/drawingml/2006/picture">
                 <pic:pic xmlns:pic="http://schemas.openxmlformats.org/drawingml/2006/picture">
                   <pic:nvPicPr>
-                    <pic:cNvPr id="0" name="Picture 10"/>
+                    <pic:cNvPr id="0" name="Picture 1"/>
                     <pic:cNvPicPr>
                       <a:picLocks noChangeAspect="1" noChangeArrowheads="1"/>
                     </pic:cNvPicPr>
@@ -24292,7 +24274,7 @@
                   <pic:spPr bwMode="auto">
                     <a:xfrm>
                       <a:off x="0" y="0"/>
-                      <a:ext cx="5392816" cy="3623578"/>
+                      <a:ext cx="6119495" cy="4051300"/>
                     </a:xfrm>
                     <a:prstGeom prst="rect">
                       <a:avLst/>
@@ -24344,8 +24326,15 @@
           <w:b/>
           <w:bCs/>
         </w:rPr>
-        <w:lastRenderedPageBreak/>
-        <w:t xml:space="preserve">SD10.1- </w:t>
+        <w:t>ESD04</w:t>
+      </w:r>
+      <w:r>
+        <w:rPr>
+          <w:rFonts w:cs="Arial"/>
+          <w:b/>
+          <w:bCs/>
+        </w:rPr>
+        <w:t xml:space="preserve">- </w:t>
       </w:r>
       <w:r>
         <w:rPr>
@@ -24581,7 +24570,6 @@
           <w:b/>
           <w:bCs/>
         </w:rPr>
-        <w:lastRenderedPageBreak/>
         <w:t>SD</w:t>
       </w:r>
       <w:r>
@@ -24634,10 +24622,10 @@
           <w:noProof/>
         </w:rPr>
         <w:drawing>
-          <wp:inline distT="0" distB="0" distL="0" distR="0" wp14:anchorId="3249D036" wp14:editId="7FE5213C">
-            <wp:extent cx="5420360" cy="3790650"/>
-            <wp:effectExtent l="0" t="0" r="8890" b="635"/>
-            <wp:docPr id="1595811522" name="Picture 12"/>
+          <wp:inline distT="0" distB="0" distL="0" distR="0" wp14:anchorId="0E904706" wp14:editId="793D44F1">
+            <wp:extent cx="6112510" cy="3587115"/>
+            <wp:effectExtent l="0" t="0" r="2540" b="0"/>
+            <wp:docPr id="169489259" name="Immagine 2"/>
             <wp:cNvGraphicFramePr>
               <a:graphicFrameLocks xmlns:a="http://schemas.openxmlformats.org/drawingml/2006/main" noChangeAspect="1"/>
             </wp:cNvGraphicFramePr>
@@ -24645,7 +24633,7 @@
               <a:graphicData uri="http://schemas.openxmlformats.org/drawingml/2006/picture">
                 <pic:pic xmlns:pic="http://schemas.openxmlformats.org/drawingml/2006/picture">
                   <pic:nvPicPr>
-                    <pic:cNvPr id="0" name="Picture 12"/>
+                    <pic:cNvPr id="0" name="Picture 2"/>
                     <pic:cNvPicPr>
                       <a:picLocks noChangeAspect="1" noChangeArrowheads="1"/>
                     </pic:cNvPicPr>
@@ -24666,7 +24654,7 @@
                   <pic:spPr bwMode="auto">
                     <a:xfrm>
                       <a:off x="0" y="0"/>
-                      <a:ext cx="5429437" cy="3796998"/>
+                      <a:ext cx="6112510" cy="3587115"/>
                     </a:xfrm>
                     <a:prstGeom prst="rect">
                       <a:avLst/>
@@ -24708,7 +24696,23 @@
           <w:b/>
           <w:bCs/>
         </w:rPr>
-        <w:t xml:space="preserve">SD12.1- </w:t>
+        <w:t>ESD</w:t>
+      </w:r>
+      <w:r>
+        <w:rPr>
+          <w:rFonts w:cs="Arial"/>
+          <w:b/>
+          <w:bCs/>
+        </w:rPr>
+        <w:t>05</w:t>
+      </w:r>
+      <w:r>
+        <w:rPr>
+          <w:rFonts w:cs="Arial"/>
+          <w:b/>
+          <w:bCs/>
+        </w:rPr>
+        <w:t xml:space="preserve">- </w:t>
       </w:r>
       <w:r>
         <w:rPr>
@@ -24834,10 +24838,10 @@
           <w:noProof/>
         </w:rPr>
         <w:drawing>
-          <wp:inline distT="0" distB="0" distL="0" distR="0" wp14:anchorId="318A5607" wp14:editId="3F089D9B">
-            <wp:extent cx="5775960" cy="4149672"/>
-            <wp:effectExtent l="0" t="0" r="0" b="3810"/>
-            <wp:docPr id="711287816" name="Picture 13"/>
+          <wp:inline distT="0" distB="0" distL="0" distR="0" wp14:anchorId="6A93B59F" wp14:editId="191AD90B">
+            <wp:extent cx="6119495" cy="3910965"/>
+            <wp:effectExtent l="0" t="0" r="0" b="0"/>
+            <wp:docPr id="1074233109" name="Immagine 3"/>
             <wp:cNvGraphicFramePr>
               <a:graphicFrameLocks xmlns:a="http://schemas.openxmlformats.org/drawingml/2006/main" noChangeAspect="1"/>
             </wp:cNvGraphicFramePr>
@@ -24845,7 +24849,7 @@
               <a:graphicData uri="http://schemas.openxmlformats.org/drawingml/2006/picture">
                 <pic:pic xmlns:pic="http://schemas.openxmlformats.org/drawingml/2006/picture">
                   <pic:nvPicPr>
-                    <pic:cNvPr id="0" name="Picture 13"/>
+                    <pic:cNvPr id="0" name="Picture 3"/>
                     <pic:cNvPicPr>
                       <a:picLocks noChangeAspect="1" noChangeArrowheads="1"/>
                     </pic:cNvPicPr>
@@ -24866,7 +24870,7 @@
                   <pic:spPr bwMode="auto">
                     <a:xfrm>
                       <a:off x="0" y="0"/>
-                      <a:ext cx="5789559" cy="4159442"/>
+                      <a:ext cx="6119495" cy="3910965"/>
                     </a:xfrm>
                     <a:prstGeom prst="rect">
                       <a:avLst/>
@@ -24928,13 +24932,16 @@
       </w:pPr>
       <w:r>
         <w:rPr>
+          <w:rFonts w:cs="Arial"/>
+          <w:b/>
+          <w:bCs/>
           <w:noProof/>
         </w:rPr>
         <w:drawing>
-          <wp:inline distT="0" distB="0" distL="0" distR="0" wp14:anchorId="51AA117A" wp14:editId="5CD855D7">
-            <wp:extent cx="5872480" cy="3289563"/>
-            <wp:effectExtent l="0" t="0" r="0" b="6350"/>
-            <wp:docPr id="961684374" name="Picture 14"/>
+          <wp:inline distT="0" distB="0" distL="0" distR="0" wp14:anchorId="34C946E9" wp14:editId="730FCDEC">
+            <wp:extent cx="6112510" cy="3129915"/>
+            <wp:effectExtent l="0" t="0" r="2540" b="0"/>
+            <wp:docPr id="1925279618" name="Immagine 4"/>
             <wp:cNvGraphicFramePr>
               <a:graphicFrameLocks xmlns:a="http://schemas.openxmlformats.org/drawingml/2006/main" noChangeAspect="1"/>
             </wp:cNvGraphicFramePr>
@@ -24942,7 +24949,7 @@
               <a:graphicData uri="http://schemas.openxmlformats.org/drawingml/2006/picture">
                 <pic:pic xmlns:pic="http://schemas.openxmlformats.org/drawingml/2006/picture">
                   <pic:nvPicPr>
-                    <pic:cNvPr id="0" name="Picture 14"/>
+                    <pic:cNvPr id="0" name="Picture 6"/>
                     <pic:cNvPicPr>
                       <a:picLocks noChangeAspect="1" noChangeArrowheads="1"/>
                     </pic:cNvPicPr>
@@ -24963,7 +24970,7 @@
                   <pic:spPr bwMode="auto">
                     <a:xfrm>
                       <a:off x="0" y="0"/>
-                      <a:ext cx="5878011" cy="3292661"/>
+                      <a:ext cx="6112510" cy="3129915"/>
                     </a:xfrm>
                     <a:prstGeom prst="rect">
                       <a:avLst/>
@@ -25015,34 +25022,58 @@
           <w:b/>
           <w:bCs/>
         </w:rPr>
+        <w:t>E</w:t>
+      </w:r>
+      <w:r>
+        <w:rPr>
+          <w:rFonts w:cs="Arial"/>
+          <w:b/>
+          <w:bCs/>
+        </w:rPr>
+        <w:t>SD</w:t>
+      </w:r>
+      <w:r>
+        <w:rPr>
+          <w:rFonts w:cs="Arial"/>
+          <w:b/>
+          <w:bCs/>
+        </w:rPr>
+        <w:t>06</w:t>
+      </w:r>
+      <w:r>
+        <w:rPr>
+          <w:rFonts w:cs="Arial"/>
+          <w:b/>
+          <w:bCs/>
+        </w:rPr>
+        <w:t xml:space="preserve">- </w:t>
+      </w:r>
+      <w:r>
+        <w:rPr>
+          <w:rFonts w:cs="Arial"/>
+          <w:b/>
+          <w:bCs/>
+        </w:rPr>
+        <w:t>Errore pubblicazione di una recensione</w:t>
+      </w:r>
+    </w:p>
+    <w:p>
+      <w:pPr>
+        <w:jc w:val="both"/>
+        <w:rPr>
+          <w:rFonts w:cs="Arial"/>
+          <w:b/>
+          <w:bCs/>
+        </w:rPr>
+      </w:pPr>
+      <w:r>
+        <w:rPr>
+          <w:rFonts w:cs="Arial"/>
+          <w:b/>
+          <w:bCs/>
+          <w:noProof/>
+        </w:rPr>
         <w:lastRenderedPageBreak/>
-        <w:t xml:space="preserve">SD14.1- </w:t>
-      </w:r>
-      <w:r>
-        <w:rPr>
-          <w:rFonts w:cs="Arial"/>
-          <w:b/>
-          <w:bCs/>
-        </w:rPr>
-        <w:t>Errore pubblicazione di una recensione</w:t>
-      </w:r>
-    </w:p>
-    <w:p>
-      <w:pPr>
-        <w:jc w:val="both"/>
-        <w:rPr>
-          <w:rFonts w:cs="Arial"/>
-          <w:b/>
-          <w:bCs/>
-        </w:rPr>
-      </w:pPr>
-      <w:r>
-        <w:rPr>
-          <w:rFonts w:cs="Arial"/>
-          <w:b/>
-          <w:bCs/>
-          <w:noProof/>
-        </w:rPr>
         <w:drawing>
           <wp:inline distT="0" distB="0" distL="0" distR="0" wp14:anchorId="58F7FA2E" wp14:editId="6D17C674">
             <wp:extent cx="5842000" cy="4187414"/>
@@ -25154,10 +25185,10 @@
           <w:noProof/>
         </w:rPr>
         <w:drawing>
-          <wp:inline distT="0" distB="0" distL="0" distR="0" wp14:anchorId="703DAB53" wp14:editId="2F1CC043">
-            <wp:extent cx="5123839" cy="2870200"/>
-            <wp:effectExtent l="0" t="0" r="635" b="6350"/>
-            <wp:docPr id="1788337364" name="Picture 16"/>
+          <wp:inline distT="0" distB="0" distL="0" distR="0" wp14:anchorId="20D013F5" wp14:editId="7B088834">
+            <wp:extent cx="6122670" cy="3427095"/>
+            <wp:effectExtent l="0" t="0" r="0" b="1905"/>
+            <wp:docPr id="1536430954" name="Immagine 5"/>
             <wp:cNvGraphicFramePr>
               <a:graphicFrameLocks xmlns:a="http://schemas.openxmlformats.org/drawingml/2006/main" noChangeAspect="1"/>
             </wp:cNvGraphicFramePr>
@@ -25165,7 +25196,7 @@
               <a:graphicData uri="http://schemas.openxmlformats.org/drawingml/2006/picture">
                 <pic:pic xmlns:pic="http://schemas.openxmlformats.org/drawingml/2006/picture">
                   <pic:nvPicPr>
-                    <pic:cNvPr id="0" name="Picture 16"/>
+                    <pic:cNvPr id="0" name="Picture 9"/>
                     <pic:cNvPicPr>
                       <a:picLocks noChangeAspect="1" noChangeArrowheads="1"/>
                     </pic:cNvPicPr>
@@ -25186,7 +25217,7 @@
                   <pic:spPr bwMode="auto">
                     <a:xfrm>
                       <a:off x="0" y="0"/>
-                      <a:ext cx="5124362" cy="2870493"/>
+                      <a:ext cx="6122670" cy="3427095"/>
                     </a:xfrm>
                     <a:prstGeom prst="rect">
                       <a:avLst/>
@@ -25272,10 +25303,10 @@
           <w:noProof/>
         </w:rPr>
         <w:drawing>
-          <wp:inline distT="0" distB="0" distL="0" distR="0" wp14:anchorId="52D90C3C" wp14:editId="1F7119B3">
-            <wp:extent cx="5496560" cy="4185245"/>
-            <wp:effectExtent l="0" t="0" r="0" b="6350"/>
-            <wp:docPr id="1204632307" name="Picture 17"/>
+          <wp:inline distT="0" distB="0" distL="0" distR="0" wp14:anchorId="78B43F89" wp14:editId="5E0ED737">
+            <wp:extent cx="6106795" cy="4651375"/>
+            <wp:effectExtent l="0" t="0" r="8255" b="0"/>
+            <wp:docPr id="1544511691" name="Immagine 6"/>
             <wp:cNvGraphicFramePr>
               <a:graphicFrameLocks xmlns:a="http://schemas.openxmlformats.org/drawingml/2006/main" noChangeAspect="1"/>
             </wp:cNvGraphicFramePr>
@@ -25283,7 +25314,7 @@
               <a:graphicData uri="http://schemas.openxmlformats.org/drawingml/2006/picture">
                 <pic:pic xmlns:pic="http://schemas.openxmlformats.org/drawingml/2006/picture">
                   <pic:nvPicPr>
-                    <pic:cNvPr id="0" name="Picture 17"/>
+                    <pic:cNvPr id="0" name="Picture 10"/>
                     <pic:cNvPicPr>
                       <a:picLocks noChangeAspect="1" noChangeArrowheads="1"/>
                     </pic:cNvPicPr>
@@ -25304,7 +25335,7 @@
                   <pic:spPr bwMode="auto">
                     <a:xfrm>
                       <a:off x="0" y="0"/>
-                      <a:ext cx="5518862" cy="4202226"/>
+                      <a:ext cx="6106795" cy="4651375"/>
                     </a:xfrm>
                     <a:prstGeom prst="rect">
                       <a:avLst/>
@@ -25397,6 +25428,7 @@
           <w:bCs/>
           <w:noProof/>
         </w:rPr>
+        <w:lastRenderedPageBreak/>
         <w:drawing>
           <wp:inline distT="0" distB="0" distL="0" distR="0" wp14:anchorId="77A1CCBE" wp14:editId="04AEC984">
             <wp:extent cx="2316480" cy="3564583"/>
@@ -25462,7 +25494,6 @@
           <w:b/>
           <w:bCs/>
         </w:rPr>
-        <w:lastRenderedPageBreak/>
         <w:t>SD</w:t>
       </w:r>
       <w:r>
@@ -25582,6 +25613,7 @@
           <w:bCs/>
           <w:noProof/>
         </w:rPr>
+        <w:lastRenderedPageBreak/>
         <w:drawing>
           <wp:inline distT="0" distB="0" distL="0" distR="0" wp14:anchorId="6F31765A" wp14:editId="4F2A1F3D">
             <wp:extent cx="5019040" cy="4050750"/>
@@ -25647,7 +25679,6 @@
           <w:b/>
           <w:bCs/>
         </w:rPr>
-        <w:lastRenderedPageBreak/>
         <w:t>SD</w:t>
       </w:r>
       <w:r>
@@ -25676,10 +25707,10 @@
           <w:noProof/>
         </w:rPr>
         <w:drawing>
-          <wp:inline distT="0" distB="0" distL="0" distR="0" wp14:anchorId="69786988" wp14:editId="0468929E">
-            <wp:extent cx="5962256" cy="3931920"/>
-            <wp:effectExtent l="0" t="0" r="635" b="0"/>
-            <wp:docPr id="1110441361" name="Picture 21"/>
+          <wp:inline distT="0" distB="0" distL="0" distR="0" wp14:anchorId="5151AC0A" wp14:editId="23F5113D">
+            <wp:extent cx="6114415" cy="4031615"/>
+            <wp:effectExtent l="0" t="0" r="635" b="6985"/>
+            <wp:docPr id="1008363967" name="Immagine 7"/>
             <wp:cNvGraphicFramePr>
               <a:graphicFrameLocks xmlns:a="http://schemas.openxmlformats.org/drawingml/2006/main" noChangeAspect="1"/>
             </wp:cNvGraphicFramePr>
@@ -25687,7 +25718,7 @@
               <a:graphicData uri="http://schemas.openxmlformats.org/drawingml/2006/picture">
                 <pic:pic xmlns:pic="http://schemas.openxmlformats.org/drawingml/2006/picture">
                   <pic:nvPicPr>
-                    <pic:cNvPr id="0" name="Picture 21"/>
+                    <pic:cNvPr id="0" name="Picture 11"/>
                     <pic:cNvPicPr>
                       <a:picLocks noChangeAspect="1" noChangeArrowheads="1"/>
                     </pic:cNvPicPr>
@@ -25708,7 +25739,7 @@
                   <pic:spPr bwMode="auto">
                     <a:xfrm>
                       <a:off x="0" y="0"/>
-                      <a:ext cx="5972952" cy="3938974"/>
+                      <a:ext cx="6114415" cy="4031615"/>
                     </a:xfrm>
                     <a:prstGeom prst="rect">
                       <a:avLst/>
@@ -25750,6 +25781,7 @@
           <w:b/>
           <w:bCs/>
         </w:rPr>
+        <w:lastRenderedPageBreak/>
         <w:t>SD</w:t>
       </w:r>
       <w:r>
@@ -25778,10 +25810,10 @@
           <w:noProof/>
         </w:rPr>
         <w:drawing>
-          <wp:inline distT="0" distB="0" distL="0" distR="0" wp14:anchorId="7309E2D5" wp14:editId="4949DC7A">
-            <wp:extent cx="6271610" cy="3801035"/>
-            <wp:effectExtent l="0" t="0" r="0" b="9525"/>
-            <wp:docPr id="1471574952" name="Picture 4"/>
+          <wp:inline distT="0" distB="0" distL="0" distR="0" wp14:anchorId="50A56274" wp14:editId="02F70286">
+            <wp:extent cx="6122670" cy="3578225"/>
+            <wp:effectExtent l="0" t="0" r="0" b="3175"/>
+            <wp:docPr id="1978934498" name="Immagine 8"/>
             <wp:cNvGraphicFramePr>
               <a:graphicFrameLocks xmlns:a="http://schemas.openxmlformats.org/drawingml/2006/main" noChangeAspect="1"/>
             </wp:cNvGraphicFramePr>
@@ -25789,7 +25821,7 @@
               <a:graphicData uri="http://schemas.openxmlformats.org/drawingml/2006/picture">
                 <pic:pic xmlns:pic="http://schemas.openxmlformats.org/drawingml/2006/picture">
                   <pic:nvPicPr>
-                    <pic:cNvPr id="0" name="Picture 4"/>
+                    <pic:cNvPr id="0" name="Picture 12"/>
                     <pic:cNvPicPr>
                       <a:picLocks noChangeAspect="1" noChangeArrowheads="1"/>
                     </pic:cNvPicPr>
@@ -25810,7 +25842,7 @@
                   <pic:spPr bwMode="auto">
                     <a:xfrm>
                       <a:off x="0" y="0"/>
-                      <a:ext cx="6276242" cy="3803842"/>
+                      <a:ext cx="6122670" cy="3578225"/>
                     </a:xfrm>
                     <a:prstGeom prst="rect">
                       <a:avLst/>
@@ -25842,7 +25874,6 @@
           <w:b/>
           <w:bCs/>
         </w:rPr>
-        <w:lastRenderedPageBreak/>
         <w:t>UC19.1 Annulla eliminazione recensione</w:t>
       </w:r>
     </w:p>
@@ -25964,6 +25995,7 @@
           <w:bCs/>
           <w:noProof/>
         </w:rPr>
+        <w:lastRenderedPageBreak/>
         <w:drawing>
           <wp:inline distT="0" distB="0" distL="0" distR="0" wp14:anchorId="4B35B200" wp14:editId="656525F9">
             <wp:extent cx="5760914" cy="3540760"/>
@@ -26039,7 +26071,6 @@
           <w:b/>
           <w:bCs/>
         </w:rPr>
-        <w:lastRenderedPageBreak/>
         <w:t xml:space="preserve">SD21- </w:t>
       </w:r>
       <w:r>
@@ -26132,6 +26163,7 @@
           <w:b/>
           <w:bCs/>
         </w:rPr>
+        <w:lastRenderedPageBreak/>
         <w:t xml:space="preserve">SD21.1- </w:t>
       </w:r>
       <w:r>
@@ -26224,7 +26256,6 @@
           <w:b/>
           <w:bCs/>
         </w:rPr>
-        <w:lastRenderedPageBreak/>
         <w:t xml:space="preserve">SD22- </w:t>
       </w:r>
       <w:r>
@@ -26253,10 +26284,10 @@
           <w:noProof/>
         </w:rPr>
         <w:drawing>
-          <wp:inline distT="0" distB="0" distL="0" distR="0" wp14:anchorId="5CF72424" wp14:editId="4E6288CC">
-            <wp:extent cx="6383218" cy="3765176"/>
-            <wp:effectExtent l="0" t="0" r="0" b="6985"/>
-            <wp:docPr id="1879183243" name="Picture 3"/>
+          <wp:inline distT="0" distB="0" distL="0" distR="0" wp14:anchorId="00881FB8" wp14:editId="0FCAF935">
+            <wp:extent cx="6106795" cy="3601720"/>
+            <wp:effectExtent l="0" t="0" r="8255" b="0"/>
+            <wp:docPr id="832682522" name="Immagine 9"/>
             <wp:cNvGraphicFramePr>
               <a:graphicFrameLocks xmlns:a="http://schemas.openxmlformats.org/drawingml/2006/main" noChangeAspect="1"/>
             </wp:cNvGraphicFramePr>
@@ -26264,7 +26295,7 @@
               <a:graphicData uri="http://schemas.openxmlformats.org/drawingml/2006/picture">
                 <pic:pic xmlns:pic="http://schemas.openxmlformats.org/drawingml/2006/picture">
                   <pic:nvPicPr>
-                    <pic:cNvPr id="0" name="Picture 3"/>
+                    <pic:cNvPr id="0" name="Picture 13"/>
                     <pic:cNvPicPr>
                       <a:picLocks noChangeAspect="1" noChangeArrowheads="1"/>
                     </pic:cNvPicPr>
@@ -26285,7 +26316,7 @@
                   <pic:spPr bwMode="auto">
                     <a:xfrm>
                       <a:off x="0" y="0"/>
-                      <a:ext cx="6392506" cy="3770654"/>
+                      <a:ext cx="6106795" cy="3601720"/>
                     </a:xfrm>
                     <a:prstGeom prst="rect">
                       <a:avLst/>
@@ -26369,6 +26400,7 @@
         <w:rPr>
           <w:noProof/>
         </w:rPr>
+        <w:lastRenderedPageBreak/>
         <w:drawing>
           <wp:inline distT="0" distB="0" distL="0" distR="0" wp14:anchorId="6EC08534" wp14:editId="44065F14">
             <wp:extent cx="4693920" cy="3395032"/>
@@ -26444,7 +26476,6 @@
           <w:b/>
           <w:bCs/>
         </w:rPr>
-        <w:lastRenderedPageBreak/>
         <w:t>NP02 – Utente Registrato</w:t>
       </w:r>
     </w:p>
@@ -26558,6 +26589,7 @@
         <w:rPr>
           <w:noProof/>
         </w:rPr>
+        <w:lastRenderedPageBreak/>
         <w:drawing>
           <wp:inline distT="0" distB="0" distL="0" distR="0" wp14:anchorId="26DB6C51" wp14:editId="5E7397A5">
             <wp:extent cx="4896103" cy="3241040"/>
@@ -26643,7 +26675,6 @@
           <w:b/>
           <w:bCs/>
         </w:rPr>
-        <w:lastRenderedPageBreak/>
         <w:t>N</w:t>
       </w:r>
       <w:r>
@@ -26735,9 +26766,9 @@
           <w:bCs/>
           <w:lang w:val="en-US"/>
         </w:rPr>
-        <w:t xml:space="preserve">State Chart Diagram Per </w:t>
-      </w:r>
-      <w:proofErr w:type="spellStart"/>
+        <w:lastRenderedPageBreak/>
+        <w:t>State Chart Diagram Per U</w:t>
+      </w:r>
       <w:r>
         <w:rPr>
           <w:rFonts w:cs="Arial"/>
@@ -26745,18 +26776,8 @@
           <w:bCs/>
           <w:lang w:val="en-US"/>
         </w:rPr>
-        <w:t>U</w:t>
-      </w:r>
-      <w:r>
-        <w:rPr>
-          <w:rFonts w:cs="Arial"/>
-          <w:b/>
-          <w:bCs/>
-          <w:lang w:val="en-US"/>
-        </w:rPr>
         <w:t>tente</w:t>
       </w:r>
-      <w:proofErr w:type="spellEnd"/>
     </w:p>
     <w:p>
       <w:pPr>
@@ -26866,7 +26887,6 @@
           <w:b/>
           <w:bCs/>
         </w:rPr>
-        <w:lastRenderedPageBreak/>
         <w:t>2.3.5 Mock-ups</w:t>
       </w:r>
     </w:p>
@@ -27002,6 +27022,7 @@
         <w:rPr>
           <w:noProof/>
         </w:rPr>
+        <w:lastRenderedPageBreak/>
         <w:drawing>
           <wp:inline distT="0" distB="0" distL="0" distR="0" wp14:anchorId="1CF9C92D" wp14:editId="746EA7FE">
             <wp:extent cx="6120130" cy="3441700"/>
@@ -27077,7 +27098,6 @@
           <w:b/>
           <w:bCs/>
         </w:rPr>
-        <w:lastRenderedPageBreak/>
         <w:t>M03 – Catalogo Film</w:t>
       </w:r>
     </w:p>
@@ -27205,6 +27225,7 @@
         <w:rPr>
           <w:noProof/>
         </w:rPr>
+        <w:lastRenderedPageBreak/>
         <w:drawing>
           <wp:inline distT="0" distB="0" distL="0" distR="0" wp14:anchorId="2F5CBA20" wp14:editId="0FBAF8E5">
             <wp:extent cx="6120130" cy="3421380"/>
@@ -27280,7 +27301,6 @@
           <w:b/>
           <w:bCs/>
         </w:rPr>
-        <w:lastRenderedPageBreak/>
         <w:t>M05 – Scheda Film</w:t>
       </w:r>
     </w:p>
@@ -27398,6 +27418,7 @@
         <w:rPr>
           <w:noProof/>
         </w:rPr>
+        <w:lastRenderedPageBreak/>
         <w:drawing>
           <wp:inline distT="0" distB="0" distL="0" distR="0" wp14:anchorId="0650F9F3" wp14:editId="4ADC4857">
             <wp:extent cx="6120130" cy="3448685"/>
@@ -27483,7 +27504,6 @@
           <w:b/>
           <w:bCs/>
         </w:rPr>
-        <w:lastRenderedPageBreak/>
         <w:t xml:space="preserve">M07 – Pagina di </w:t>
       </w:r>
       <w:r>
@@ -29647,15 +29667,15 @@
     <w:lsdException w:name="Unresolved Mention" w:semiHidden="1" w:unhideWhenUsed="1"/>
     <w:lsdException w:name="Smart Link" w:semiHidden="1" w:unhideWhenUsed="1"/>
   </w:latentStyles>
-  <w:style w:type="paragraph" w:default="1" w:styleId="Normal">
+  <w:style w:type="paragraph" w:default="1" w:styleId="Normale">
     <w:name w:val="Normal"/>
     <w:qFormat/>
   </w:style>
-  <w:style w:type="paragraph" w:styleId="Heading1">
+  <w:style w:type="paragraph" w:styleId="Titolo1">
     <w:name w:val="heading 1"/>
-    <w:basedOn w:val="Normal"/>
-    <w:next w:val="Normal"/>
-    <w:link w:val="Heading1Char"/>
+    <w:basedOn w:val="Normale"/>
+    <w:next w:val="Normale"/>
+    <w:link w:val="Titolo1Carattere"/>
     <w:uiPriority w:val="9"/>
     <w:qFormat/>
     <w:rsid w:val="00354C9C"/>
@@ -29672,11 +29692,11 @@
       <w:szCs w:val="40"/>
     </w:rPr>
   </w:style>
-  <w:style w:type="paragraph" w:styleId="Heading2">
+  <w:style w:type="paragraph" w:styleId="Titolo2">
     <w:name w:val="heading 2"/>
-    <w:basedOn w:val="Normal"/>
-    <w:next w:val="Normal"/>
-    <w:link w:val="Heading2Char"/>
+    <w:basedOn w:val="Normale"/>
+    <w:next w:val="Normale"/>
+    <w:link w:val="Titolo2Carattere"/>
     <w:uiPriority w:val="9"/>
     <w:semiHidden/>
     <w:unhideWhenUsed/>
@@ -29695,11 +29715,11 @@
       <w:szCs w:val="32"/>
     </w:rPr>
   </w:style>
-  <w:style w:type="paragraph" w:styleId="Heading3">
+  <w:style w:type="paragraph" w:styleId="Titolo3">
     <w:name w:val="heading 3"/>
-    <w:basedOn w:val="Normal"/>
-    <w:next w:val="Normal"/>
-    <w:link w:val="Heading3Char"/>
+    <w:basedOn w:val="Normale"/>
+    <w:next w:val="Normale"/>
+    <w:link w:val="Titolo3Carattere"/>
     <w:uiPriority w:val="9"/>
     <w:unhideWhenUsed/>
     <w:qFormat/>
@@ -29717,11 +29737,11 @@
       <w:szCs w:val="28"/>
     </w:rPr>
   </w:style>
-  <w:style w:type="paragraph" w:styleId="Heading4">
+  <w:style w:type="paragraph" w:styleId="Titolo4">
     <w:name w:val="heading 4"/>
-    <w:basedOn w:val="Normal"/>
-    <w:next w:val="Normal"/>
-    <w:link w:val="Heading4Char"/>
+    <w:basedOn w:val="Normale"/>
+    <w:next w:val="Normale"/>
+    <w:link w:val="Titolo4Carattere"/>
     <w:uiPriority w:val="9"/>
     <w:unhideWhenUsed/>
     <w:qFormat/>
@@ -29739,11 +29759,11 @@
       <w:color w:val="0F4761" w:themeColor="accent1" w:themeShade="BF"/>
     </w:rPr>
   </w:style>
-  <w:style w:type="paragraph" w:styleId="Heading5">
+  <w:style w:type="paragraph" w:styleId="Titolo5">
     <w:name w:val="heading 5"/>
-    <w:basedOn w:val="Normal"/>
-    <w:next w:val="Normal"/>
-    <w:link w:val="Heading5Char"/>
+    <w:basedOn w:val="Normale"/>
+    <w:next w:val="Normale"/>
+    <w:link w:val="Titolo5Carattere"/>
     <w:uiPriority w:val="9"/>
     <w:semiHidden/>
     <w:unhideWhenUsed/>
@@ -29760,11 +29780,11 @@
       <w:color w:val="0F4761" w:themeColor="accent1" w:themeShade="BF"/>
     </w:rPr>
   </w:style>
-  <w:style w:type="paragraph" w:styleId="Heading6">
+  <w:style w:type="paragraph" w:styleId="Titolo6">
     <w:name w:val="heading 6"/>
-    <w:basedOn w:val="Normal"/>
-    <w:next w:val="Normal"/>
-    <w:link w:val="Heading6Char"/>
+    <w:basedOn w:val="Normale"/>
+    <w:next w:val="Normale"/>
+    <w:link w:val="Titolo6Carattere"/>
     <w:uiPriority w:val="9"/>
     <w:semiHidden/>
     <w:unhideWhenUsed/>
@@ -29783,11 +29803,11 @@
       <w:color w:val="595959" w:themeColor="text1" w:themeTint="A6"/>
     </w:rPr>
   </w:style>
-  <w:style w:type="paragraph" w:styleId="Heading7">
+  <w:style w:type="paragraph" w:styleId="Titolo7">
     <w:name w:val="heading 7"/>
-    <w:basedOn w:val="Normal"/>
-    <w:next w:val="Normal"/>
-    <w:link w:val="Heading7Char"/>
+    <w:basedOn w:val="Normale"/>
+    <w:next w:val="Normale"/>
+    <w:link w:val="Titolo7Carattere"/>
     <w:uiPriority w:val="9"/>
     <w:semiHidden/>
     <w:unhideWhenUsed/>
@@ -29804,11 +29824,11 @@
       <w:color w:val="595959" w:themeColor="text1" w:themeTint="A6"/>
     </w:rPr>
   </w:style>
-  <w:style w:type="paragraph" w:styleId="Heading8">
+  <w:style w:type="paragraph" w:styleId="Titolo8">
     <w:name w:val="heading 8"/>
-    <w:basedOn w:val="Normal"/>
-    <w:next w:val="Normal"/>
-    <w:link w:val="Heading8Char"/>
+    <w:basedOn w:val="Normale"/>
+    <w:next w:val="Normale"/>
+    <w:link w:val="Titolo8Carattere"/>
     <w:uiPriority w:val="9"/>
     <w:semiHidden/>
     <w:unhideWhenUsed/>
@@ -29827,11 +29847,11 @@
       <w:color w:val="272727" w:themeColor="text1" w:themeTint="D8"/>
     </w:rPr>
   </w:style>
-  <w:style w:type="paragraph" w:styleId="Heading9">
+  <w:style w:type="paragraph" w:styleId="Titolo9">
     <w:name w:val="heading 9"/>
-    <w:basedOn w:val="Normal"/>
-    <w:next w:val="Normal"/>
-    <w:link w:val="Heading9Char"/>
+    <w:basedOn w:val="Normale"/>
+    <w:next w:val="Normale"/>
+    <w:link w:val="Titolo9Carattere"/>
     <w:uiPriority w:val="9"/>
     <w:semiHidden/>
     <w:unhideWhenUsed/>
@@ -29848,13 +29868,13 @@
       <w:color w:val="272727" w:themeColor="text1" w:themeTint="D8"/>
     </w:rPr>
   </w:style>
-  <w:style w:type="character" w:default="1" w:styleId="DefaultParagraphFont">
+  <w:style w:type="character" w:default="1" w:styleId="Carpredefinitoparagrafo">
     <w:name w:val="Default Paragraph Font"/>
     <w:uiPriority w:val="1"/>
     <w:semiHidden/>
     <w:unhideWhenUsed/>
   </w:style>
-  <w:style w:type="table" w:default="1" w:styleId="TableNormal">
+  <w:style w:type="table" w:default="1" w:styleId="Tabellanormale">
     <w:name w:val="Normal Table"/>
     <w:uiPriority w:val="99"/>
     <w:semiHidden/>
@@ -29869,16 +29889,16 @@
       </w:tblCellMar>
     </w:tblPr>
   </w:style>
-  <w:style w:type="numbering" w:default="1" w:styleId="NoList">
+  <w:style w:type="numbering" w:default="1" w:styleId="Nessunelenco">
     <w:name w:val="No List"/>
     <w:uiPriority w:val="99"/>
     <w:semiHidden/>
     <w:unhideWhenUsed/>
   </w:style>
-  <w:style w:type="character" w:customStyle="1" w:styleId="Heading1Char">
-    <w:name w:val="Heading 1 Char"/>
-    <w:basedOn w:val="DefaultParagraphFont"/>
-    <w:link w:val="Heading1"/>
+  <w:style w:type="character" w:customStyle="1" w:styleId="Titolo1Carattere">
+    <w:name w:val="Titolo 1 Carattere"/>
+    <w:basedOn w:val="Carpredefinitoparagrafo"/>
+    <w:link w:val="Titolo1"/>
     <w:uiPriority w:val="9"/>
     <w:rsid w:val="00354C9C"/>
     <w:rPr>
@@ -29888,10 +29908,10 @@
       <w:szCs w:val="40"/>
     </w:rPr>
   </w:style>
-  <w:style w:type="character" w:customStyle="1" w:styleId="Heading2Char">
-    <w:name w:val="Heading 2 Char"/>
-    <w:basedOn w:val="DefaultParagraphFont"/>
-    <w:link w:val="Heading2"/>
+  <w:style w:type="character" w:customStyle="1" w:styleId="Titolo2Carattere">
+    <w:name w:val="Titolo 2 Carattere"/>
+    <w:basedOn w:val="Carpredefinitoparagrafo"/>
+    <w:link w:val="Titolo2"/>
     <w:uiPriority w:val="9"/>
     <w:semiHidden/>
     <w:rsid w:val="00354C9C"/>
@@ -29902,10 +29922,10 @@
       <w:szCs w:val="32"/>
     </w:rPr>
   </w:style>
-  <w:style w:type="character" w:customStyle="1" w:styleId="Heading3Char">
-    <w:name w:val="Heading 3 Char"/>
-    <w:basedOn w:val="DefaultParagraphFont"/>
-    <w:link w:val="Heading3"/>
+  <w:style w:type="character" w:customStyle="1" w:styleId="Titolo3Carattere">
+    <w:name w:val="Titolo 3 Carattere"/>
+    <w:basedOn w:val="Carpredefinitoparagrafo"/>
+    <w:link w:val="Titolo3"/>
     <w:uiPriority w:val="9"/>
     <w:rsid w:val="00354C9C"/>
     <w:rPr>
@@ -29915,10 +29935,10 @@
       <w:szCs w:val="28"/>
     </w:rPr>
   </w:style>
-  <w:style w:type="character" w:customStyle="1" w:styleId="Heading4Char">
-    <w:name w:val="Heading 4 Char"/>
-    <w:basedOn w:val="DefaultParagraphFont"/>
-    <w:link w:val="Heading4"/>
+  <w:style w:type="character" w:customStyle="1" w:styleId="Titolo4Carattere">
+    <w:name w:val="Titolo 4 Carattere"/>
+    <w:basedOn w:val="Carpredefinitoparagrafo"/>
+    <w:link w:val="Titolo4"/>
     <w:uiPriority w:val="9"/>
     <w:rsid w:val="00354C9C"/>
     <w:rPr>
@@ -29928,10 +29948,10 @@
       <w:color w:val="0F4761" w:themeColor="accent1" w:themeShade="BF"/>
     </w:rPr>
   </w:style>
-  <w:style w:type="character" w:customStyle="1" w:styleId="Heading5Char">
-    <w:name w:val="Heading 5 Char"/>
-    <w:basedOn w:val="DefaultParagraphFont"/>
-    <w:link w:val="Heading5"/>
+  <w:style w:type="character" w:customStyle="1" w:styleId="Titolo5Carattere">
+    <w:name w:val="Titolo 5 Carattere"/>
+    <w:basedOn w:val="Carpredefinitoparagrafo"/>
+    <w:link w:val="Titolo5"/>
     <w:uiPriority w:val="9"/>
     <w:semiHidden/>
     <w:rsid w:val="00354C9C"/>
@@ -29940,10 +29960,10 @@
       <w:color w:val="0F4761" w:themeColor="accent1" w:themeShade="BF"/>
     </w:rPr>
   </w:style>
-  <w:style w:type="character" w:customStyle="1" w:styleId="Heading6Char">
-    <w:name w:val="Heading 6 Char"/>
-    <w:basedOn w:val="DefaultParagraphFont"/>
-    <w:link w:val="Heading6"/>
+  <w:style w:type="character" w:customStyle="1" w:styleId="Titolo6Carattere">
+    <w:name w:val="Titolo 6 Carattere"/>
+    <w:basedOn w:val="Carpredefinitoparagrafo"/>
+    <w:link w:val="Titolo6"/>
     <w:uiPriority w:val="9"/>
     <w:semiHidden/>
     <w:rsid w:val="00354C9C"/>
@@ -29954,10 +29974,10 @@
       <w:color w:val="595959" w:themeColor="text1" w:themeTint="A6"/>
     </w:rPr>
   </w:style>
-  <w:style w:type="character" w:customStyle="1" w:styleId="Heading7Char">
-    <w:name w:val="Heading 7 Char"/>
-    <w:basedOn w:val="DefaultParagraphFont"/>
-    <w:link w:val="Heading7"/>
+  <w:style w:type="character" w:customStyle="1" w:styleId="Titolo7Carattere">
+    <w:name w:val="Titolo 7 Carattere"/>
+    <w:basedOn w:val="Carpredefinitoparagrafo"/>
+    <w:link w:val="Titolo7"/>
     <w:uiPriority w:val="9"/>
     <w:semiHidden/>
     <w:rsid w:val="00354C9C"/>
@@ -29966,10 +29986,10 @@
       <w:color w:val="595959" w:themeColor="text1" w:themeTint="A6"/>
     </w:rPr>
   </w:style>
-  <w:style w:type="character" w:customStyle="1" w:styleId="Heading8Char">
-    <w:name w:val="Heading 8 Char"/>
-    <w:basedOn w:val="DefaultParagraphFont"/>
-    <w:link w:val="Heading8"/>
+  <w:style w:type="character" w:customStyle="1" w:styleId="Titolo8Carattere">
+    <w:name w:val="Titolo 8 Carattere"/>
+    <w:basedOn w:val="Carpredefinitoparagrafo"/>
+    <w:link w:val="Titolo8"/>
     <w:uiPriority w:val="9"/>
     <w:semiHidden/>
     <w:rsid w:val="00354C9C"/>
@@ -29980,10 +30000,10 @@
       <w:color w:val="272727" w:themeColor="text1" w:themeTint="D8"/>
     </w:rPr>
   </w:style>
-  <w:style w:type="character" w:customStyle="1" w:styleId="Heading9Char">
-    <w:name w:val="Heading 9 Char"/>
-    <w:basedOn w:val="DefaultParagraphFont"/>
-    <w:link w:val="Heading9"/>
+  <w:style w:type="character" w:customStyle="1" w:styleId="Titolo9Carattere">
+    <w:name w:val="Titolo 9 Carattere"/>
+    <w:basedOn w:val="Carpredefinitoparagrafo"/>
+    <w:link w:val="Titolo9"/>
     <w:uiPriority w:val="9"/>
     <w:semiHidden/>
     <w:rsid w:val="00354C9C"/>
@@ -29992,11 +30012,11 @@
       <w:color w:val="272727" w:themeColor="text1" w:themeTint="D8"/>
     </w:rPr>
   </w:style>
-  <w:style w:type="paragraph" w:styleId="Title">
+  <w:style w:type="paragraph" w:styleId="Titolo">
     <w:name w:val="Title"/>
-    <w:basedOn w:val="Normal"/>
-    <w:next w:val="Normal"/>
-    <w:link w:val="TitleChar"/>
+    <w:basedOn w:val="Normale"/>
+    <w:next w:val="Normale"/>
+    <w:link w:val="TitoloCarattere"/>
     <w:uiPriority w:val="10"/>
     <w:qFormat/>
     <w:rsid w:val="00354C9C"/>
@@ -30012,10 +30032,10 @@
       <w:szCs w:val="56"/>
     </w:rPr>
   </w:style>
-  <w:style w:type="character" w:customStyle="1" w:styleId="TitleChar">
-    <w:name w:val="Title Char"/>
-    <w:basedOn w:val="DefaultParagraphFont"/>
-    <w:link w:val="Title"/>
+  <w:style w:type="character" w:customStyle="1" w:styleId="TitoloCarattere">
+    <w:name w:val="Titolo Carattere"/>
+    <w:basedOn w:val="Carpredefinitoparagrafo"/>
+    <w:link w:val="Titolo"/>
     <w:uiPriority w:val="10"/>
     <w:rsid w:val="00354C9C"/>
     <w:rPr>
@@ -30026,11 +30046,11 @@
       <w:szCs w:val="56"/>
     </w:rPr>
   </w:style>
-  <w:style w:type="paragraph" w:styleId="Subtitle">
+  <w:style w:type="paragraph" w:styleId="Sottotitolo">
     <w:name w:val="Subtitle"/>
-    <w:basedOn w:val="Normal"/>
-    <w:next w:val="Normal"/>
-    <w:link w:val="SubtitleChar"/>
+    <w:basedOn w:val="Normale"/>
+    <w:next w:val="Normale"/>
+    <w:link w:val="SottotitoloCarattere"/>
     <w:uiPriority w:val="11"/>
     <w:qFormat/>
     <w:rsid w:val="00354C9C"/>
@@ -30047,10 +30067,10 @@
       <w:szCs w:val="28"/>
     </w:rPr>
   </w:style>
-  <w:style w:type="character" w:customStyle="1" w:styleId="SubtitleChar">
-    <w:name w:val="Subtitle Char"/>
-    <w:basedOn w:val="DefaultParagraphFont"/>
-    <w:link w:val="Subtitle"/>
+  <w:style w:type="character" w:customStyle="1" w:styleId="SottotitoloCarattere">
+    <w:name w:val="Sottotitolo Carattere"/>
+    <w:basedOn w:val="Carpredefinitoparagrafo"/>
+    <w:link w:val="Sottotitolo"/>
     <w:uiPriority w:val="11"/>
     <w:rsid w:val="00354C9C"/>
     <w:rPr>
@@ -30061,11 +30081,11 @@
       <w:szCs w:val="28"/>
     </w:rPr>
   </w:style>
-  <w:style w:type="paragraph" w:styleId="Quote">
+  <w:style w:type="paragraph" w:styleId="Citazione">
     <w:name w:val="Quote"/>
-    <w:basedOn w:val="Normal"/>
-    <w:next w:val="Normal"/>
-    <w:link w:val="QuoteChar"/>
+    <w:basedOn w:val="Normale"/>
+    <w:next w:val="Normale"/>
+    <w:link w:val="CitazioneCarattere"/>
     <w:uiPriority w:val="29"/>
     <w:qFormat/>
     <w:rsid w:val="00354C9C"/>
@@ -30079,10 +30099,10 @@
       <w:color w:val="404040" w:themeColor="text1" w:themeTint="BF"/>
     </w:rPr>
   </w:style>
-  <w:style w:type="character" w:customStyle="1" w:styleId="QuoteChar">
-    <w:name w:val="Quote Char"/>
-    <w:basedOn w:val="DefaultParagraphFont"/>
-    <w:link w:val="Quote"/>
+  <w:style w:type="character" w:customStyle="1" w:styleId="CitazioneCarattere">
+    <w:name w:val="Citazione Carattere"/>
+    <w:basedOn w:val="Carpredefinitoparagrafo"/>
+    <w:link w:val="Citazione"/>
     <w:uiPriority w:val="29"/>
     <w:rsid w:val="00354C9C"/>
     <w:rPr>
@@ -30091,9 +30111,9 @@
       <w:color w:val="404040" w:themeColor="text1" w:themeTint="BF"/>
     </w:rPr>
   </w:style>
-  <w:style w:type="paragraph" w:styleId="ListParagraph">
+  <w:style w:type="paragraph" w:styleId="Paragrafoelenco">
     <w:name w:val="List Paragraph"/>
-    <w:basedOn w:val="Normal"/>
+    <w:basedOn w:val="Normale"/>
     <w:uiPriority w:val="34"/>
     <w:qFormat/>
     <w:rsid w:val="00354C9C"/>
@@ -30102,9 +30122,9 @@
       <w:contextualSpacing/>
     </w:pPr>
   </w:style>
-  <w:style w:type="character" w:styleId="IntenseEmphasis">
+  <w:style w:type="character" w:styleId="Enfasiintensa">
     <w:name w:val="Intense Emphasis"/>
-    <w:basedOn w:val="DefaultParagraphFont"/>
+    <w:basedOn w:val="Carpredefinitoparagrafo"/>
     <w:uiPriority w:val="21"/>
     <w:qFormat/>
     <w:rsid w:val="00354C9C"/>
@@ -30114,11 +30134,11 @@
       <w:color w:val="0F4761" w:themeColor="accent1" w:themeShade="BF"/>
     </w:rPr>
   </w:style>
-  <w:style w:type="paragraph" w:styleId="IntenseQuote">
+  <w:style w:type="paragraph" w:styleId="Citazioneintensa">
     <w:name w:val="Intense Quote"/>
-    <w:basedOn w:val="Normal"/>
-    <w:next w:val="Normal"/>
-    <w:link w:val="IntenseQuoteChar"/>
+    <w:basedOn w:val="Normale"/>
+    <w:next w:val="Normale"/>
+    <w:link w:val="CitazioneintensaCarattere"/>
     <w:uiPriority w:val="30"/>
     <w:qFormat/>
     <w:rsid w:val="00354C9C"/>
@@ -30137,10 +30157,10 @@
       <w:color w:val="0F4761" w:themeColor="accent1" w:themeShade="BF"/>
     </w:rPr>
   </w:style>
-  <w:style w:type="character" w:customStyle="1" w:styleId="IntenseQuoteChar">
-    <w:name w:val="Intense Quote Char"/>
-    <w:basedOn w:val="DefaultParagraphFont"/>
-    <w:link w:val="IntenseQuote"/>
+  <w:style w:type="character" w:customStyle="1" w:styleId="CitazioneintensaCarattere">
+    <w:name w:val="Citazione intensa Carattere"/>
+    <w:basedOn w:val="Carpredefinitoparagrafo"/>
+    <w:link w:val="Citazioneintensa"/>
     <w:uiPriority w:val="30"/>
     <w:rsid w:val="00354C9C"/>
     <w:rPr>
@@ -30149,9 +30169,9 @@
       <w:color w:val="0F4761" w:themeColor="accent1" w:themeShade="BF"/>
     </w:rPr>
   </w:style>
-  <w:style w:type="character" w:styleId="IntenseReference">
+  <w:style w:type="character" w:styleId="Riferimentointenso">
     <w:name w:val="Intense Reference"/>
-    <w:basedOn w:val="DefaultParagraphFont"/>
+    <w:basedOn w:val="Carpredefinitoparagrafo"/>
     <w:uiPriority w:val="32"/>
     <w:qFormat/>
     <w:rsid w:val="00354C9C"/>
@@ -30163,9 +30183,9 @@
       <w:spacing w:val="5"/>
     </w:rPr>
   </w:style>
-  <w:style w:type="paragraph" w:styleId="NormalWeb">
+  <w:style w:type="paragraph" w:styleId="NormaleWeb">
     <w:name w:val="Normal (Web)"/>
-    <w:basedOn w:val="Normal"/>
+    <w:basedOn w:val="Normale"/>
     <w:uiPriority w:val="99"/>
     <w:semiHidden/>
     <w:unhideWhenUsed/>
@@ -30180,9 +30200,9 @@
       <w14:ligatures w14:val="none"/>
     </w:rPr>
   </w:style>
-  <w:style w:type="table" w:styleId="TableGrid">
+  <w:style w:type="table" w:styleId="Grigliatabella">
     <w:name w:val="Table Grid"/>
-    <w:basedOn w:val="TableNormal"/>
+    <w:basedOn w:val="Tabellanormale"/>
     <w:uiPriority w:val="39"/>
     <w:rsid w:val="00521464"/>
     <w:pPr>
@@ -30201,7 +30221,7 @@
   </w:style>
   <w:style w:type="paragraph" w:customStyle="1" w:styleId="Contenutotabella">
     <w:name w:val="Contenuto tabella"/>
-    <w:basedOn w:val="Normal"/>
+    <w:basedOn w:val="Normale"/>
     <w:rsid w:val="000D4500"/>
     <w:pPr>
       <w:widowControl w:val="0"/>
@@ -30227,9 +30247,9 @@
       <w:bCs/>
     </w:rPr>
   </w:style>
-  <w:style w:type="paragraph" w:styleId="TOC5">
+  <w:style w:type="paragraph" w:styleId="Sommario5">
     <w:name w:val="toc 5"/>
-    <w:basedOn w:val="Normal"/>
+    <w:basedOn w:val="Normale"/>
     <w:semiHidden/>
     <w:rsid w:val="000D4500"/>
     <w:pPr>
@@ -30250,7 +30270,7 @@
   </w:style>
   <w:style w:type="paragraph" w:customStyle="1" w:styleId="Intestazioneindice">
     <w:name w:val="Intestazione indice"/>
-    <w:basedOn w:val="Normal"/>
+    <w:basedOn w:val="Normale"/>
     <w:rsid w:val="000D4500"/>
     <w:pPr>
       <w:keepNext/>
@@ -30269,9 +30289,9 @@
       <w14:ligatures w14:val="none"/>
     </w:rPr>
   </w:style>
-  <w:style w:type="character" w:styleId="Hyperlink">
+  <w:style w:type="character" w:styleId="Collegamentoipertestuale">
     <w:name w:val="Hyperlink"/>
-    <w:basedOn w:val="DefaultParagraphFont"/>
+    <w:basedOn w:val="Carpredefinitoparagrafo"/>
     <w:uiPriority w:val="99"/>
     <w:unhideWhenUsed/>
     <w:rsid w:val="00A312CA"/>
@@ -30280,9 +30300,9 @@
       <w:u w:val="single"/>
     </w:rPr>
   </w:style>
-  <w:style w:type="character" w:styleId="UnresolvedMention">
+  <w:style w:type="character" w:styleId="Menzionenonrisolta">
     <w:name w:val="Unresolved Mention"/>
-    <w:basedOn w:val="DefaultParagraphFont"/>
+    <w:basedOn w:val="Carpredefinitoparagrafo"/>
     <w:uiPriority w:val="99"/>
     <w:semiHidden/>
     <w:unhideWhenUsed/>

</xml_diff>

<commit_message>
new object model in the RAD
</commit_message>
<xml_diff>
--- a/Raw File/Requirement_Analysis_Rated.docx
+++ b/Raw File/Requirement_Analysis_Rated.docx
@@ -166,6 +166,7 @@
           <w:sz w:val="36"/>
         </w:rPr>
       </w:pPr>
+      <w:proofErr w:type="spellStart"/>
       <w:r>
         <w:rPr>
           <w:rFonts w:ascii="Arial" w:hAnsi="Arial"/>
@@ -174,6 +175,7 @@
         </w:rPr>
         <w:t>Rated</w:t>
       </w:r>
+      <w:proofErr w:type="spellEnd"/>
       <w:r>
         <w:rPr>
           <w:rFonts w:ascii="Arial" w:hAnsi="Arial"/>
@@ -181,7 +183,24 @@
           <w:sz w:val="36"/>
         </w:rPr>
         <w:br/>
-        <w:t>Requirement Analysis</w:t>
+      </w:r>
+      <w:proofErr w:type="spellStart"/>
+      <w:r>
+        <w:rPr>
+          <w:rFonts w:ascii="Arial" w:hAnsi="Arial"/>
+          <w:b/>
+          <w:sz w:val="36"/>
+        </w:rPr>
+        <w:t>Requirement</w:t>
+      </w:r>
+      <w:proofErr w:type="spellEnd"/>
+      <w:r>
+        <w:rPr>
+          <w:rFonts w:ascii="Arial" w:hAnsi="Arial"/>
+          <w:b/>
+          <w:sz w:val="36"/>
+        </w:rPr>
+        <w:t xml:space="preserve"> Analysis</w:t>
       </w:r>
       <w:r>
         <w:rPr>
@@ -980,13 +999,23 @@
           <w:sz w:val="32"/>
         </w:rPr>
       </w:pPr>
+      <w:proofErr w:type="spellStart"/>
       <w:r>
         <w:rPr>
           <w:rFonts w:ascii="Arial" w:hAnsi="Arial"/>
           <w:b/>
           <w:sz w:val="32"/>
         </w:rPr>
-        <w:t>Revision History</w:t>
+        <w:t>Revision</w:t>
+      </w:r>
+      <w:proofErr w:type="spellEnd"/>
+      <w:r>
+        <w:rPr>
+          <w:rFonts w:ascii="Arial" w:hAnsi="Arial"/>
+          <w:b/>
+          <w:sz w:val="32"/>
+        </w:rPr>
+        <w:t xml:space="preserve"> History</w:t>
       </w:r>
     </w:p>
     <w:tbl>
@@ -1149,7 +1178,21 @@
               <w:rPr>
                 <w:sz w:val="20"/>
               </w:rPr>
-              <w:t xml:space="preserve">Prima stesura completa del Requirement Analysis comprendente: </w:t>
+              <w:t xml:space="preserve">Prima stesura completa del </w:t>
+            </w:r>
+            <w:proofErr w:type="spellStart"/>
+            <w:r>
+              <w:rPr>
+                <w:sz w:val="20"/>
+              </w:rPr>
+              <w:t>Requirement</w:t>
+            </w:r>
+            <w:proofErr w:type="spellEnd"/>
+            <w:r>
+              <w:rPr>
+                <w:sz w:val="20"/>
+              </w:rPr>
+              <w:t xml:space="preserve"> Analysis comprendente: </w:t>
             </w:r>
             <w:r>
               <w:rPr>
@@ -1367,7 +1410,35 @@
               <w:rPr>
                 <w:sz w:val="20"/>
               </w:rPr>
-              <w:t xml:space="preserve"> Sequence Diagrams e Class Model</w:t>
+              <w:t xml:space="preserve"> </w:t>
+            </w:r>
+            <w:proofErr w:type="spellStart"/>
+            <w:r>
+              <w:rPr>
+                <w:sz w:val="20"/>
+              </w:rPr>
+              <w:t>Sequence</w:t>
+            </w:r>
+            <w:proofErr w:type="spellEnd"/>
+            <w:r>
+              <w:rPr>
+                <w:sz w:val="20"/>
+              </w:rPr>
+              <w:t xml:space="preserve"> </w:t>
+            </w:r>
+            <w:proofErr w:type="spellStart"/>
+            <w:r>
+              <w:rPr>
+                <w:sz w:val="20"/>
+              </w:rPr>
+              <w:t>Diagrams</w:t>
+            </w:r>
+            <w:proofErr w:type="spellEnd"/>
+            <w:r>
+              <w:rPr>
+                <w:sz w:val="20"/>
+              </w:rPr>
+              <w:t xml:space="preserve"> e Class Model</w:t>
             </w:r>
           </w:p>
         </w:tc>
@@ -1452,7 +1523,35 @@
               <w:rPr>
                 <w:sz w:val="20"/>
               </w:rPr>
-              <w:t>Modifiche significative di Sequence Diagrams e Class Model</w:t>
+              <w:t xml:space="preserve">Modifiche significative di </w:t>
+            </w:r>
+            <w:proofErr w:type="spellStart"/>
+            <w:r>
+              <w:rPr>
+                <w:sz w:val="20"/>
+              </w:rPr>
+              <w:t>Sequence</w:t>
+            </w:r>
+            <w:proofErr w:type="spellEnd"/>
+            <w:r>
+              <w:rPr>
+                <w:sz w:val="20"/>
+              </w:rPr>
+              <w:t xml:space="preserve"> </w:t>
+            </w:r>
+            <w:proofErr w:type="spellStart"/>
+            <w:r>
+              <w:rPr>
+                <w:sz w:val="20"/>
+              </w:rPr>
+              <w:t>Diagrams</w:t>
+            </w:r>
+            <w:proofErr w:type="spellEnd"/>
+            <w:r>
+              <w:rPr>
+                <w:sz w:val="20"/>
+              </w:rPr>
+              <w:t xml:space="preserve"> e Class Model</w:t>
             </w:r>
           </w:p>
         </w:tc>
@@ -1543,7 +1642,35 @@
               <w:rPr>
                 <w:sz w:val="20"/>
               </w:rPr>
-              <w:t xml:space="preserve"> al Class Model, Sequence Diagram e Casi d’uso</w:t>
+              <w:t xml:space="preserve"> al Class Model, </w:t>
+            </w:r>
+            <w:proofErr w:type="spellStart"/>
+            <w:r>
+              <w:rPr>
+                <w:sz w:val="20"/>
+              </w:rPr>
+              <w:t>Sequence</w:t>
+            </w:r>
+            <w:proofErr w:type="spellEnd"/>
+            <w:r>
+              <w:rPr>
+                <w:sz w:val="20"/>
+              </w:rPr>
+              <w:t xml:space="preserve"> </w:t>
+            </w:r>
+            <w:proofErr w:type="spellStart"/>
+            <w:r>
+              <w:rPr>
+                <w:sz w:val="20"/>
+              </w:rPr>
+              <w:t>Diagram</w:t>
+            </w:r>
+            <w:proofErr w:type="spellEnd"/>
+            <w:r>
+              <w:rPr>
+                <w:sz w:val="20"/>
+              </w:rPr>
+              <w:t xml:space="preserve"> e Casi d’uso</w:t>
             </w:r>
           </w:p>
         </w:tc>
@@ -1640,8 +1767,58 @@
               <w:rPr>
                 <w:sz w:val="20"/>
               </w:rPr>
-              <w:t>Revisioni ai Sequence Diagrams e ai Navigational Path</w:t>
-            </w:r>
+              <w:t xml:space="preserve">Revisioni ai </w:t>
+            </w:r>
+            <w:proofErr w:type="spellStart"/>
+            <w:r>
+              <w:rPr>
+                <w:sz w:val="20"/>
+              </w:rPr>
+              <w:t>Sequence</w:t>
+            </w:r>
+            <w:proofErr w:type="spellEnd"/>
+            <w:r>
+              <w:rPr>
+                <w:sz w:val="20"/>
+              </w:rPr>
+              <w:t xml:space="preserve"> </w:t>
+            </w:r>
+            <w:proofErr w:type="spellStart"/>
+            <w:r>
+              <w:rPr>
+                <w:sz w:val="20"/>
+              </w:rPr>
+              <w:t>Diagrams</w:t>
+            </w:r>
+            <w:proofErr w:type="spellEnd"/>
+            <w:r>
+              <w:rPr>
+                <w:sz w:val="20"/>
+              </w:rPr>
+              <w:t xml:space="preserve"> e ai </w:t>
+            </w:r>
+            <w:proofErr w:type="spellStart"/>
+            <w:r>
+              <w:rPr>
+                <w:sz w:val="20"/>
+              </w:rPr>
+              <w:t>Navigational</w:t>
+            </w:r>
+            <w:proofErr w:type="spellEnd"/>
+            <w:r>
+              <w:rPr>
+                <w:sz w:val="20"/>
+              </w:rPr>
+              <w:t xml:space="preserve"> </w:t>
+            </w:r>
+            <w:proofErr w:type="spellStart"/>
+            <w:r>
+              <w:rPr>
+                <w:sz w:val="20"/>
+              </w:rPr>
+              <w:t>Path</w:t>
+            </w:r>
+            <w:proofErr w:type="spellEnd"/>
           </w:p>
         </w:tc>
         <w:tc>
@@ -2504,24 +2681,32 @@
         </w:rPr>
         <w:t xml:space="preserve"> </w:t>
       </w:r>
+      <w:proofErr w:type="spellStart"/>
       <w:r>
         <w:rPr>
           <w:rFonts w:ascii="Times New Roman" w:hAnsi="Times New Roman" w:cs="Times New Roman"/>
         </w:rPr>
-        <w:t>Supportabilità                                                                                                                         9</w:t>
-      </w:r>
-    </w:p>
-    <w:p>
-      <w:pPr>
-        <w:jc w:val="both"/>
+        <w:t>Supportabilità</w:t>
+      </w:r>
+      <w:proofErr w:type="spellEnd"/>
+      <w:r>
         <w:rPr>
           <w:rFonts w:ascii="Times New Roman" w:hAnsi="Times New Roman" w:cs="Times New Roman"/>
         </w:rPr>
-      </w:pPr>
-      <w:r>
+        <w:t xml:space="preserve">                                                                                                                         9</w:t>
+      </w:r>
+    </w:p>
+    <w:p>
+      <w:pPr>
+        <w:jc w:val="both"/>
         <w:rPr>
           <w:rFonts w:ascii="Times New Roman" w:hAnsi="Times New Roman" w:cs="Times New Roman"/>
         </w:rPr>
+      </w:pPr>
+      <w:r>
+        <w:rPr>
+          <w:rFonts w:ascii="Times New Roman" w:hAnsi="Times New Roman" w:cs="Times New Roman"/>
+        </w:rPr>
         <w:t xml:space="preserve">   2.3 Modelli di Sistema                                                                                                                         </w:t>
       </w:r>
       <w:r>
@@ -2690,11 +2875,19 @@
         </w:rPr>
         <w:t xml:space="preserve"> </w:t>
       </w:r>
+      <w:proofErr w:type="spellStart"/>
       <w:r>
         <w:rPr>
           <w:rFonts w:ascii="Times New Roman" w:hAnsi="Times New Roman" w:cs="Times New Roman"/>
         </w:rPr>
-        <w:t>Mock-ups</w:t>
+        <w:t>Mock</w:t>
+      </w:r>
+      <w:proofErr w:type="spellEnd"/>
+      <w:r>
+        <w:rPr>
+          <w:rFonts w:ascii="Times New Roman" w:hAnsi="Times New Roman" w:cs="Times New Roman"/>
+        </w:rPr>
+        <w:t>-ups</w:t>
       </w:r>
       <w:r>
         <w:rPr>
@@ -2795,11 +2988,33 @@
           <w:rFonts w:cs="Arial"/>
         </w:rPr>
       </w:pPr>
-      <w:r>
-        <w:rPr>
-          <w:rFonts w:cs="Arial"/>
-        </w:rPr>
-        <w:t>Rated è una piattaforma web destinata agli appassionati di cinema che desiderano condividere recensioni e opinioni sui film e interagire con una community di altri cinefili. Il sistema è stato progettato per favorire la creazione di contenuti di qualità attraverso un sistema di valutazione che mette in risalto le recensioni più apprezzate, facilitando una discussione costruttiva e interattiva. Gli utenti di Rated possono registrarsi, pubblicare recensioni, valutare quelle di altri membri e accedere a un sistema reputazionale che evidenzia i contenuti di qualità, dando visibilità ai recensori più attivi e apprezzati all'interno della community.</w:t>
+      <w:proofErr w:type="spellStart"/>
+      <w:r>
+        <w:rPr>
+          <w:rFonts w:cs="Arial"/>
+        </w:rPr>
+        <w:t>Rated</w:t>
+      </w:r>
+      <w:proofErr w:type="spellEnd"/>
+      <w:r>
+        <w:rPr>
+          <w:rFonts w:cs="Arial"/>
+        </w:rPr>
+        <w:t xml:space="preserve"> è una piattaforma web destinata agli appassionati di cinema che desiderano condividere recensioni e opinioni sui film e interagire con una community di altri cinefili. Il sistema è stato progettato per favorire la creazione di contenuti di qualità attraverso un sistema di valutazione che mette in risalto le recensioni più apprezzate, facilitando una discussione costruttiva e interattiva. Gli utenti di </w:t>
+      </w:r>
+      <w:proofErr w:type="spellStart"/>
+      <w:r>
+        <w:rPr>
+          <w:rFonts w:cs="Arial"/>
+        </w:rPr>
+        <w:t>Rated</w:t>
+      </w:r>
+      <w:proofErr w:type="spellEnd"/>
+      <w:r>
+        <w:rPr>
+          <w:rFonts w:cs="Arial"/>
+        </w:rPr>
+        <w:t xml:space="preserve"> possono registrarsi, pubblicare recensioni, valutare quelle di altri membri e accedere a un sistema reputazionale che evidenzia i contenuti di qualità, dando visibilità ai recensori più attivi e apprezzati all'interno della community.</w:t>
       </w:r>
     </w:p>
     <w:p>
@@ -2827,11 +3042,47 @@
           <w:rFonts w:cs="Arial"/>
         </w:rPr>
       </w:pPr>
-      <w:r>
-        <w:rPr>
-          <w:rFonts w:cs="Arial"/>
-        </w:rPr>
-        <w:t>Rated è sviluppata come una web application responsive che consente una navigazione agevole su dispositivi di ogni tipo, dallo smartphone al desktop. La piattaforma si distingue per il sistema di votazione delle recensioni e un’interfaccia utente intuitiva che guida l’utente nella consultazione, pubblicazione e valutazione dei contenuti. Rated mira a coinvolgere gli utenti attraverso</w:t>
+      <w:proofErr w:type="spellStart"/>
+      <w:r>
+        <w:rPr>
+          <w:rFonts w:cs="Arial"/>
+        </w:rPr>
+        <w:t>Rated</w:t>
+      </w:r>
+      <w:proofErr w:type="spellEnd"/>
+      <w:r>
+        <w:rPr>
+          <w:rFonts w:cs="Arial"/>
+        </w:rPr>
+        <w:t xml:space="preserve"> è sviluppata come una web </w:t>
+      </w:r>
+      <w:proofErr w:type="spellStart"/>
+      <w:r>
+        <w:rPr>
+          <w:rFonts w:cs="Arial"/>
+        </w:rPr>
+        <w:t>application</w:t>
+      </w:r>
+      <w:proofErr w:type="spellEnd"/>
+      <w:r>
+        <w:rPr>
+          <w:rFonts w:cs="Arial"/>
+        </w:rPr>
+        <w:t xml:space="preserve"> responsive che consente una navigazione agevole su dispositivi di ogni tipo, dallo smartphone al desktop. La piattaforma si distingue per il sistema di votazione delle recensioni e un’interfaccia utente intuitiva che guida l’utente nella consultazione, pubblicazione e valutazione dei contenuti. </w:t>
+      </w:r>
+      <w:proofErr w:type="spellStart"/>
+      <w:r>
+        <w:rPr>
+          <w:rFonts w:cs="Arial"/>
+        </w:rPr>
+        <w:t>Rated</w:t>
+      </w:r>
+      <w:proofErr w:type="spellEnd"/>
+      <w:r>
+        <w:rPr>
+          <w:rFonts w:cs="Arial"/>
+        </w:rPr>
+        <w:t xml:space="preserve"> mira a coinvolgere gli utenti attraverso</w:t>
       </w:r>
       <w:r>
         <w:rPr>
@@ -3067,8 +3318,16 @@
               <w:rPr>
                 <w:rFonts w:cs="Arial"/>
               </w:rPr>
-              <w:t>Use Case Diagram</w:t>
-            </w:r>
+              <w:t xml:space="preserve">Use Case </w:t>
+            </w:r>
+            <w:proofErr w:type="spellStart"/>
+            <w:r>
+              <w:rPr>
+                <w:rFonts w:cs="Arial"/>
+              </w:rPr>
+              <w:t>Diagram</w:t>
+            </w:r>
+            <w:proofErr w:type="spellEnd"/>
           </w:p>
         </w:tc>
       </w:tr>
@@ -3155,11 +3414,19 @@
               </w:rPr>
               <w:t xml:space="preserve">                                 </w:t>
             </w:r>
-            <w:r>
-              <w:rPr>
-                <w:rFonts w:cs="Arial"/>
-              </w:rPr>
-              <w:t>Exception Use Case</w:t>
+            <w:proofErr w:type="spellStart"/>
+            <w:r>
+              <w:rPr>
+                <w:rFonts w:cs="Arial"/>
+              </w:rPr>
+              <w:t>Exception</w:t>
+            </w:r>
+            <w:proofErr w:type="spellEnd"/>
+            <w:r>
+              <w:rPr>
+                <w:rFonts w:cs="Arial"/>
+              </w:rPr>
+              <w:t xml:space="preserve"> Use Case</w:t>
             </w:r>
           </w:p>
         </w:tc>
@@ -3666,7 +3933,35 @@
         <w:rPr>
           <w:rFonts w:cs="Arial"/>
         </w:rPr>
-        <w:t xml:space="preserve"> vengono ereditate dalle vari tipologie di utenti. Tuttavia gli </w:t>
+        <w:t xml:space="preserve"> vengono ereditate </w:t>
+      </w:r>
+      <w:proofErr w:type="gramStart"/>
+      <w:r>
+        <w:rPr>
+          <w:rFonts w:cs="Arial"/>
+        </w:rPr>
+        <w:t>dalle vari</w:t>
+      </w:r>
+      <w:proofErr w:type="gramEnd"/>
+      <w:r>
+        <w:rPr>
+          <w:rFonts w:cs="Arial"/>
+        </w:rPr>
+        <w:t xml:space="preserve"> tipologie di utenti. </w:t>
+      </w:r>
+      <w:proofErr w:type="gramStart"/>
+      <w:r>
+        <w:rPr>
+          <w:rFonts w:cs="Arial"/>
+        </w:rPr>
+        <w:t>Tuttavia</w:t>
+      </w:r>
+      <w:proofErr w:type="gramEnd"/>
+      <w:r>
+        <w:rPr>
+          <w:rFonts w:cs="Arial"/>
+        </w:rPr>
+        <w:t xml:space="preserve"> gli </w:t>
       </w:r>
       <w:r>
         <w:rPr>
@@ -3823,8 +4118,16 @@
         <w:rPr>
           <w:rFonts w:cs="Arial"/>
         </w:rPr>
-        <w:t>I requisiti funzionali descrivono le principali funzionalità di Rated</w:t>
-      </w:r>
+        <w:t xml:space="preserve">I requisiti funzionali descrivono le principali funzionalità di </w:t>
+      </w:r>
+      <w:proofErr w:type="spellStart"/>
+      <w:r>
+        <w:rPr>
+          <w:rFonts w:cs="Arial"/>
+        </w:rPr>
+        <w:t>Rated</w:t>
+      </w:r>
+      <w:proofErr w:type="spellEnd"/>
       <w:r>
         <w:rPr>
           <w:rFonts w:cs="Arial"/>
@@ -3975,7 +4278,21 @@
         <w:rPr>
           <w:bCs/>
         </w:rPr>
-        <w:t>Gli utenti potranno cercare un film specifico per nome tramite la barra di ricerca presente nell’header.</w:t>
+        <w:t>Gli utenti potranno cercare un film specifico per nome tramite la barra di ricerca presente nell’</w:t>
+      </w:r>
+      <w:proofErr w:type="spellStart"/>
+      <w:r>
+        <w:rPr>
+          <w:bCs/>
+        </w:rPr>
+        <w:t>header</w:t>
+      </w:r>
+      <w:proofErr w:type="spellEnd"/>
+      <w:r>
+        <w:rPr>
+          <w:bCs/>
+        </w:rPr>
+        <w:t>.</w:t>
       </w:r>
     </w:p>
     <w:p>
@@ -4387,8 +4704,16 @@
         <w:rPr>
           <w:b/>
         </w:rPr>
-        <w:t>RF_8 LogIn</w:t>
-      </w:r>
+        <w:t xml:space="preserve">RF_8 </w:t>
+      </w:r>
+      <w:proofErr w:type="spellStart"/>
+      <w:r>
+        <w:rPr>
+          <w:b/>
+        </w:rPr>
+        <w:t>LogIn</w:t>
+      </w:r>
+      <w:proofErr w:type="spellEnd"/>
       <w:r>
         <w:rPr>
           <w:b/>
@@ -4416,7 +4741,21 @@
         <w:rPr>
           <w:bCs/>
         </w:rPr>
-        <w:t>Gli utenti registrati devono avere la possibilità di autenticarsi tramite una pagina di LogIn per accedere al sito.</w:t>
+        <w:t xml:space="preserve">Gli utenti registrati devono avere la possibilità di autenticarsi tramite una pagina di </w:t>
+      </w:r>
+      <w:proofErr w:type="spellStart"/>
+      <w:r>
+        <w:rPr>
+          <w:bCs/>
+        </w:rPr>
+        <w:t>LogIn</w:t>
+      </w:r>
+      <w:proofErr w:type="spellEnd"/>
+      <w:r>
+        <w:rPr>
+          <w:bCs/>
+        </w:rPr>
+        <w:t xml:space="preserve"> per accedere al sito.</w:t>
       </w:r>
     </w:p>
     <w:p>
@@ -4437,8 +4776,16 @@
         <w:rPr>
           <w:b/>
         </w:rPr>
-        <w:t>RF_9 LogOut</w:t>
-      </w:r>
+        <w:t xml:space="preserve">RF_9 </w:t>
+      </w:r>
+      <w:proofErr w:type="spellStart"/>
+      <w:r>
+        <w:rPr>
+          <w:b/>
+        </w:rPr>
+        <w:t>LogOut</w:t>
+      </w:r>
+      <w:proofErr w:type="spellEnd"/>
       <w:r>
         <w:rPr>
           <w:b/>
@@ -4466,7 +4813,21 @@
         <w:rPr>
           <w:bCs/>
         </w:rPr>
-        <w:t>Gli utenti Registrati devono avere la possibilità di eseguire il LogOut dal sito.</w:t>
+        <w:t xml:space="preserve">Gli utenti Registrati devono avere la possibilità di eseguire il </w:t>
+      </w:r>
+      <w:proofErr w:type="spellStart"/>
+      <w:r>
+        <w:rPr>
+          <w:bCs/>
+        </w:rPr>
+        <w:t>LogOut</w:t>
+      </w:r>
+      <w:proofErr w:type="spellEnd"/>
+      <w:r>
+        <w:rPr>
+          <w:bCs/>
+        </w:rPr>
+        <w:t xml:space="preserve"> dal sito.</w:t>
       </w:r>
     </w:p>
     <w:p>
@@ -4607,7 +4968,15 @@
         <w:jc w:val="both"/>
       </w:pPr>
       <w:r>
-        <w:t>Gli Utenti Recensori devono poter visualizzare la propria pagina utente personale, contentente le informazioni del proprio account, i pulsanti per effettuare eventuali modifiche e tutte le recensioni pubblicate.</w:t>
+        <w:t xml:space="preserve">Gli Utenti Recensori devono poter visualizzare la propria pagina utente personale, </w:t>
+      </w:r>
+      <w:proofErr w:type="spellStart"/>
+      <w:r>
+        <w:t>contentente</w:t>
+      </w:r>
+      <w:proofErr w:type="spellEnd"/>
+      <w:r>
+        <w:t xml:space="preserve"> le informazioni del proprio account, i pulsanti per effettuare eventuali modifiche e tutte le recensioni pubblicate.</w:t>
       </w:r>
     </w:p>
     <w:p>
@@ -4716,7 +5085,21 @@
         <w:rPr>
           <w:bCs/>
         </w:rPr>
-        <w:t>Gli utenti Recensori devono poter aggiungere recensioni sui film presenti nel catalogo. Le recensioni includeranno un titolo riassuntivo, un testo descrittivo e una valutazione in stelle. Se l’utente ha ricevuto uno stato di Limited, al momento dell’inserimento di una recensione il sistema deve mostrare un alert che lo notifichi dell’impossibilità di farlo.</w:t>
+        <w:t xml:space="preserve">Gli utenti Recensori devono poter aggiungere recensioni sui film presenti nel catalogo. Le recensioni includeranno un titolo riassuntivo, un testo descrittivo e una valutazione in stelle. Se l’utente ha ricevuto uno stato di Limited, al momento dell’inserimento di una recensione il sistema deve mostrare un </w:t>
+      </w:r>
+      <w:proofErr w:type="spellStart"/>
+      <w:r>
+        <w:rPr>
+          <w:bCs/>
+        </w:rPr>
+        <w:t>alert</w:t>
+      </w:r>
+      <w:proofErr w:type="spellEnd"/>
+      <w:r>
+        <w:rPr>
+          <w:bCs/>
+        </w:rPr>
+        <w:t xml:space="preserve"> che lo notifichi dell’impossibilità di farlo.</w:t>
       </w:r>
       <w:r>
         <w:rPr>
@@ -4822,6 +5205,7 @@
         </w:rPr>
         <w:t xml:space="preserve">Se l’utente Recensore ha ricevuto uno stato di </w:t>
       </w:r>
+      <w:proofErr w:type="spellStart"/>
       <w:r>
         <w:rPr>
           <w:i/>
@@ -4829,6 +5213,7 @@
         </w:rPr>
         <w:t>Warned</w:t>
       </w:r>
+      <w:proofErr w:type="spellEnd"/>
       <w:r>
         <w:rPr>
           <w:bCs/>
@@ -4846,7 +5231,21 @@
         <w:rPr>
           <w:bCs/>
         </w:rPr>
-        <w:t>, al momento del login il sistema deve mostrare un alert che lo notifichi del suo stato.</w:t>
+        <w:t xml:space="preserve">, al momento del login il sistema deve mostrare un </w:t>
+      </w:r>
+      <w:proofErr w:type="spellStart"/>
+      <w:r>
+        <w:rPr>
+          <w:bCs/>
+        </w:rPr>
+        <w:t>alert</w:t>
+      </w:r>
+      <w:proofErr w:type="spellEnd"/>
+      <w:r>
+        <w:rPr>
+          <w:bCs/>
+        </w:rPr>
+        <w:t xml:space="preserve"> che lo notifichi del suo stato.</w:t>
       </w:r>
     </w:p>
     <w:p>
@@ -4899,7 +5298,35 @@
         <w:rPr>
           <w:bCs/>
         </w:rPr>
-        <w:t xml:space="preserve">Gli utenti Recensori dovranno poter esprimere la propria approvazione (upvote) o disapprovazione (downvote) riguardo le recensioni degli altri. Ogni recensione avrà un punteggio basato sui voti ricevuti. La recensione accumulerà un punteggio reputazionale, che aumenterà con voti positivi (+1) e diminuirà con voti negativi (-1). </w:t>
+        <w:t>Gli utenti Recensori dovranno poter esprimere la propria approvazione (</w:t>
+      </w:r>
+      <w:proofErr w:type="spellStart"/>
+      <w:r>
+        <w:rPr>
+          <w:bCs/>
+        </w:rPr>
+        <w:t>upvote</w:t>
+      </w:r>
+      <w:proofErr w:type="spellEnd"/>
+      <w:r>
+        <w:rPr>
+          <w:bCs/>
+        </w:rPr>
+        <w:t>) o disapprovazione (</w:t>
+      </w:r>
+      <w:proofErr w:type="spellStart"/>
+      <w:r>
+        <w:rPr>
+          <w:bCs/>
+        </w:rPr>
+        <w:t>downvote</w:t>
+      </w:r>
+      <w:proofErr w:type="spellEnd"/>
+      <w:r>
+        <w:rPr>
+          <w:bCs/>
+        </w:rPr>
+        <w:t xml:space="preserve">) riguardo le recensioni degli altri. Ogni recensione avrà un punteggio basato sui voti ricevuti. La recensione accumulerà un punteggio reputazionale, che aumenterà con voti positivi (+1) e diminuirà con voti negativi (-1). </w:t>
       </w:r>
       <w:r>
         <w:rPr>
@@ -5371,6 +5798,7 @@
         </w:rPr>
         <w:t xml:space="preserve">I Moderatori devono poter eliminare una recensione segnalata da altri utenti, qualora ritengano che questa violi le linee guida della community. Quando una recensione viene rimossa, il sistema aggiorna automaticamente lo stato dell’utente che l’ha pubblicata a </w:t>
       </w:r>
+      <w:proofErr w:type="spellStart"/>
       <w:r>
         <w:rPr>
           <w:rFonts w:cs="Arial"/>
@@ -5379,6 +5807,7 @@
         </w:rPr>
         <w:t>Warned</w:t>
       </w:r>
+      <w:proofErr w:type="spellEnd"/>
       <w:r>
         <w:rPr>
           <w:rFonts w:cs="Arial"/>
@@ -5783,6 +6212,7 @@
         </w:rPr>
         <w:t xml:space="preserve">4 </w:t>
       </w:r>
+      <w:proofErr w:type="spellStart"/>
       <w:r>
         <w:rPr>
           <w:rFonts w:cs="Arial"/>
@@ -5791,6 +6221,7 @@
         </w:rPr>
         <w:t>Supportabilità</w:t>
       </w:r>
+      <w:proofErr w:type="spellEnd"/>
     </w:p>
     <w:p>
       <w:pPr>
@@ -5861,7 +6292,21 @@
         <w:rPr>
           <w:rFonts w:cs="Arial"/>
         </w:rPr>
-        <w:t>Questa sezione descrive i principali scenari d'uso e i modelli di interazione all'interno di Rated, al fine di illustrare i flussi operativi e la gestione degli utenti e dei contenuti.</w:t>
+        <w:t xml:space="preserve">Questa sezione descrive i principali scenari d'uso e i modelli di interazione all'interno di </w:t>
+      </w:r>
+      <w:proofErr w:type="spellStart"/>
+      <w:r>
+        <w:rPr>
+          <w:rFonts w:cs="Arial"/>
+        </w:rPr>
+        <w:t>Rated</w:t>
+      </w:r>
+      <w:proofErr w:type="spellEnd"/>
+      <w:r>
+        <w:rPr>
+          <w:rFonts w:cs="Arial"/>
+        </w:rPr>
+        <w:t>, al fine di illustrare i flussi operativi e la gestione degli utenti e dei contenuti.</w:t>
       </w:r>
     </w:p>
     <w:p>
@@ -5893,7 +6338,21 @@
         <w:rPr>
           <w:rFonts w:cs="Arial"/>
         </w:rPr>
-        <w:t>Di seguito vengono descritti alcuni scenari tipici che coinvolgono gli utenti di Rated.</w:t>
+        <w:t xml:space="preserve">Di seguito vengono descritti alcuni scenari tipici che coinvolgono gli utenti di </w:t>
+      </w:r>
+      <w:proofErr w:type="spellStart"/>
+      <w:r>
+        <w:rPr>
+          <w:rFonts w:cs="Arial"/>
+        </w:rPr>
+        <w:t>Rated</w:t>
+      </w:r>
+      <w:proofErr w:type="spellEnd"/>
+      <w:r>
+        <w:rPr>
+          <w:rFonts w:cs="Arial"/>
+        </w:rPr>
+        <w:t>.</w:t>
       </w:r>
     </w:p>
     <w:p>
@@ -5975,7 +6434,49 @@
         <w:rPr>
           <w:rFonts w:cs="Arial"/>
         </w:rPr>
-        <w:t>: Un utente non registrato naviga sulla homepage di Rated e decide di creare un account per accedere alle funzionalità della community. L'utente clicca sul pulsante "Registrati" e inserisce i propri dati nel form, che comprende informazioni come nome, indirizzo email e password. Il sistema valida i dati inseriti e, in caso di successo, crea l’account e reindirizza l’utente alla homepage, dove ora può accedere come utente registrato.</w:t>
+        <w:t xml:space="preserve">: Un utente non registrato naviga sulla homepage di </w:t>
+      </w:r>
+      <w:proofErr w:type="spellStart"/>
+      <w:r>
+        <w:rPr>
+          <w:rFonts w:cs="Arial"/>
+        </w:rPr>
+        <w:t>Rated</w:t>
+      </w:r>
+      <w:proofErr w:type="spellEnd"/>
+      <w:r>
+        <w:rPr>
+          <w:rFonts w:cs="Arial"/>
+        </w:rPr>
+        <w:t xml:space="preserve"> e decide di creare un account per accedere alle funzionalità della community. L'utente clicca sul pulsante "Registrati" e inserisce i propri dati nel </w:t>
+      </w:r>
+      <w:proofErr w:type="spellStart"/>
+      <w:r>
+        <w:rPr>
+          <w:rFonts w:cs="Arial"/>
+        </w:rPr>
+        <w:t>form</w:t>
+      </w:r>
+      <w:proofErr w:type="spellEnd"/>
+      <w:r>
+        <w:rPr>
+          <w:rFonts w:cs="Arial"/>
+        </w:rPr>
+        <w:t xml:space="preserve">, che comprende informazioni come nome, indirizzo </w:t>
+      </w:r>
+      <w:proofErr w:type="gramStart"/>
+      <w:r>
+        <w:rPr>
+          <w:rFonts w:cs="Arial"/>
+        </w:rPr>
+        <w:t>email</w:t>
+      </w:r>
+      <w:proofErr w:type="gramEnd"/>
+      <w:r>
+        <w:rPr>
+          <w:rFonts w:cs="Arial"/>
+        </w:rPr>
+        <w:t xml:space="preserve"> e password. Il sistema valida i dati inseriti e, in caso di successo, crea l’account e reindirizza l’utente alla homepage, dove ora può accedere come utente registrato.</w:t>
       </w:r>
     </w:p>
     <w:p>
@@ -6590,8 +7091,16 @@
                 <w:rFonts w:cs="Arial"/>
               </w:rPr>
               <w:lastRenderedPageBreak/>
-              <w:t>Entry conditions</w:t>
-            </w:r>
+              <w:t xml:space="preserve">Entry </w:t>
+            </w:r>
+            <w:proofErr w:type="spellStart"/>
+            <w:r>
+              <w:rPr>
+                <w:rFonts w:cs="Arial"/>
+              </w:rPr>
+              <w:t>conditions</w:t>
+            </w:r>
+            <w:proofErr w:type="spellEnd"/>
           </w:p>
         </w:tc>
         <w:tc>
@@ -6671,8 +7180,16 @@
               <w:rPr>
                 <w:rFonts w:cs="Arial"/>
               </w:rPr>
-              <w:t xml:space="preserve"> logo del sito sempre presente nell’header</w:t>
-            </w:r>
+              <w:t xml:space="preserve"> logo del sito sempre presente nell’</w:t>
+            </w:r>
+            <w:proofErr w:type="spellStart"/>
+            <w:r>
+              <w:rPr>
+                <w:rFonts w:cs="Arial"/>
+              </w:rPr>
+              <w:t>header</w:t>
+            </w:r>
+            <w:proofErr w:type="spellEnd"/>
             <w:r>
               <w:rPr>
                 <w:rFonts w:cs="Arial"/>
@@ -6723,8 +7240,16 @@
               <w:rPr>
                 <w:rFonts w:cs="Arial"/>
               </w:rPr>
-              <w:t>Exit conditions</w:t>
-            </w:r>
+              <w:t xml:space="preserve">Exit </w:t>
+            </w:r>
+            <w:proofErr w:type="spellStart"/>
+            <w:r>
+              <w:rPr>
+                <w:rFonts w:cs="Arial"/>
+              </w:rPr>
+              <w:t>conditions</w:t>
+            </w:r>
+            <w:proofErr w:type="spellEnd"/>
           </w:p>
         </w:tc>
         <w:tc>
@@ -6948,8 +7473,16 @@
               <w:rPr>
                 <w:rFonts w:cs="Arial"/>
               </w:rPr>
-              <w:t>Entry conditions</w:t>
-            </w:r>
+              <w:t xml:space="preserve">Entry </w:t>
+            </w:r>
+            <w:proofErr w:type="spellStart"/>
+            <w:r>
+              <w:rPr>
+                <w:rFonts w:cs="Arial"/>
+              </w:rPr>
+              <w:t>conditions</w:t>
+            </w:r>
+            <w:proofErr w:type="spellEnd"/>
           </w:p>
         </w:tc>
         <w:tc>
@@ -7066,8 +7599,16 @@
               <w:rPr>
                 <w:rFonts w:cs="Arial"/>
               </w:rPr>
-              <w:t>empre presente nell’header</w:t>
-            </w:r>
+              <w:t>empre presente nell’</w:t>
+            </w:r>
+            <w:proofErr w:type="spellStart"/>
+            <w:r>
+              <w:rPr>
+                <w:rFonts w:cs="Arial"/>
+              </w:rPr>
+              <w:t>header</w:t>
+            </w:r>
+            <w:proofErr w:type="spellEnd"/>
             <w:r>
               <w:rPr>
                 <w:rFonts w:cs="Arial"/>
@@ -7142,8 +7683,16 @@
               <w:rPr>
                 <w:rFonts w:cs="Arial"/>
               </w:rPr>
-              <w:t>Exit conditions</w:t>
-            </w:r>
+              <w:t xml:space="preserve">Exit </w:t>
+            </w:r>
+            <w:proofErr w:type="spellStart"/>
+            <w:r>
+              <w:rPr>
+                <w:rFonts w:cs="Arial"/>
+              </w:rPr>
+              <w:t>conditions</w:t>
+            </w:r>
+            <w:proofErr w:type="spellEnd"/>
           </w:p>
         </w:tc>
         <w:tc>
@@ -7383,8 +7932,16 @@
               <w:rPr>
                 <w:rFonts w:cs="Arial"/>
               </w:rPr>
-              <w:t>Entry conditions</w:t>
-            </w:r>
+              <w:t xml:space="preserve">Entry </w:t>
+            </w:r>
+            <w:proofErr w:type="spellStart"/>
+            <w:r>
+              <w:rPr>
+                <w:rFonts w:cs="Arial"/>
+              </w:rPr>
+              <w:t>conditions</w:t>
+            </w:r>
+            <w:proofErr w:type="spellEnd"/>
           </w:p>
         </w:tc>
         <w:tc>
@@ -7476,8 +8033,16 @@
               <w:rPr>
                 <w:rFonts w:cs="Arial"/>
               </w:rPr>
-              <w:t>, sempre presente nell’header</w:t>
-            </w:r>
+              <w:t>, sempre presente nell’</w:t>
+            </w:r>
+            <w:proofErr w:type="spellStart"/>
+            <w:r>
+              <w:rPr>
+                <w:rFonts w:cs="Arial"/>
+              </w:rPr>
+              <w:t>header</w:t>
+            </w:r>
+            <w:proofErr w:type="spellEnd"/>
             <w:r>
               <w:rPr>
                 <w:rFonts w:cs="Arial"/>
@@ -7560,8 +8125,16 @@
               <w:rPr>
                 <w:rFonts w:cs="Arial"/>
               </w:rPr>
-              <w:t>Exit conditions</w:t>
-            </w:r>
+              <w:t xml:space="preserve">Exit </w:t>
+            </w:r>
+            <w:proofErr w:type="spellStart"/>
+            <w:r>
+              <w:rPr>
+                <w:rFonts w:cs="Arial"/>
+              </w:rPr>
+              <w:t>conditions</w:t>
+            </w:r>
+            <w:proofErr w:type="spellEnd"/>
           </w:p>
         </w:tc>
         <w:tc>
@@ -7774,8 +8347,16 @@
                 <w:rFonts w:cs="Arial"/>
               </w:rPr>
               <w:lastRenderedPageBreak/>
-              <w:t>Entry conditions</w:t>
-            </w:r>
+              <w:t xml:space="preserve">Entry </w:t>
+            </w:r>
+            <w:proofErr w:type="spellStart"/>
+            <w:r>
+              <w:rPr>
+                <w:rFonts w:cs="Arial"/>
+              </w:rPr>
+              <w:t>conditions</w:t>
+            </w:r>
+            <w:proofErr w:type="spellEnd"/>
           </w:p>
         </w:tc>
         <w:tc>
@@ -7937,8 +8518,16 @@
               <w:rPr>
                 <w:rFonts w:cs="Arial"/>
               </w:rPr>
-              <w:t>Exit conditions</w:t>
-            </w:r>
+              <w:t xml:space="preserve">Exit </w:t>
+            </w:r>
+            <w:proofErr w:type="spellStart"/>
+            <w:r>
+              <w:rPr>
+                <w:rFonts w:cs="Arial"/>
+              </w:rPr>
+              <w:t>conditions</w:t>
+            </w:r>
+            <w:proofErr w:type="spellEnd"/>
           </w:p>
         </w:tc>
         <w:tc>
@@ -8174,8 +8763,16 @@
               <w:rPr>
                 <w:rFonts w:cs="Arial"/>
               </w:rPr>
-              <w:t>Entry conditions</w:t>
-            </w:r>
+              <w:t xml:space="preserve">Entry </w:t>
+            </w:r>
+            <w:proofErr w:type="spellStart"/>
+            <w:r>
+              <w:rPr>
+                <w:rFonts w:cs="Arial"/>
+              </w:rPr>
+              <w:t>conditions</w:t>
+            </w:r>
+            <w:proofErr w:type="spellEnd"/>
           </w:p>
         </w:tc>
         <w:tc>
@@ -8325,8 +8922,16 @@
               <w:rPr>
                 <w:rFonts w:cs="Arial"/>
               </w:rPr>
-              <w:t>Exit conditions</w:t>
-            </w:r>
+              <w:t xml:space="preserve">Exit </w:t>
+            </w:r>
+            <w:proofErr w:type="spellStart"/>
+            <w:r>
+              <w:rPr>
+                <w:rFonts w:cs="Arial"/>
+              </w:rPr>
+              <w:t>conditions</w:t>
+            </w:r>
+            <w:proofErr w:type="spellEnd"/>
           </w:p>
         </w:tc>
         <w:tc>
@@ -8584,8 +9189,16 @@
               <w:rPr>
                 <w:rFonts w:cs="Arial"/>
               </w:rPr>
-              <w:t>Entry conditions</w:t>
-            </w:r>
+              <w:t xml:space="preserve">Entry </w:t>
+            </w:r>
+            <w:proofErr w:type="spellStart"/>
+            <w:r>
+              <w:rPr>
+                <w:rFonts w:cs="Arial"/>
+              </w:rPr>
+              <w:t>conditions</w:t>
+            </w:r>
+            <w:proofErr w:type="spellEnd"/>
           </w:p>
         </w:tc>
         <w:tc>
@@ -8702,7 +9315,21 @@
               <w:rPr>
                 <w:rFonts w:cs="Arial"/>
               </w:rPr>
-              <w:t>la pagina dei dettagli del film, contenente tutte le informazioni che lo descrivono e le annesse recensioni con anche i like o dislike lasciati dall’utente.</w:t>
+              <w:t xml:space="preserve">la pagina dei dettagli del film, contenente tutte le informazioni che lo descrivono e le annesse recensioni con anche i like o </w:t>
+            </w:r>
+            <w:proofErr w:type="spellStart"/>
+            <w:r>
+              <w:rPr>
+                <w:rFonts w:cs="Arial"/>
+              </w:rPr>
+              <w:t>dislike</w:t>
+            </w:r>
+            <w:proofErr w:type="spellEnd"/>
+            <w:r>
+              <w:rPr>
+                <w:rFonts w:cs="Arial"/>
+              </w:rPr>
+              <w:t xml:space="preserve"> lasciati dall’utente.</w:t>
             </w:r>
           </w:p>
         </w:tc>
@@ -8723,8 +9350,16 @@
               <w:rPr>
                 <w:rFonts w:cs="Arial"/>
               </w:rPr>
-              <w:t>Exit conditions</w:t>
-            </w:r>
+              <w:t xml:space="preserve">Exit </w:t>
+            </w:r>
+            <w:proofErr w:type="spellStart"/>
+            <w:r>
+              <w:rPr>
+                <w:rFonts w:cs="Arial"/>
+              </w:rPr>
+              <w:t>conditions</w:t>
+            </w:r>
+            <w:proofErr w:type="spellEnd"/>
           </w:p>
         </w:tc>
         <w:tc>
@@ -8941,8 +9576,16 @@
                 <w:rFonts w:cs="Arial"/>
               </w:rPr>
               <w:lastRenderedPageBreak/>
-              <w:t>Entry conditions</w:t>
-            </w:r>
+              <w:t xml:space="preserve">Entry </w:t>
+            </w:r>
+            <w:proofErr w:type="spellStart"/>
+            <w:r>
+              <w:rPr>
+                <w:rFonts w:cs="Arial"/>
+              </w:rPr>
+              <w:t>conditions</w:t>
+            </w:r>
+            <w:proofErr w:type="spellEnd"/>
           </w:p>
         </w:tc>
         <w:tc>
@@ -9111,8 +9754,16 @@
               <w:rPr>
                 <w:rFonts w:cs="Arial"/>
               </w:rPr>
-              <w:t>Exit conditions</w:t>
-            </w:r>
+              <w:t xml:space="preserve">Exit </w:t>
+            </w:r>
+            <w:proofErr w:type="spellStart"/>
+            <w:r>
+              <w:rPr>
+                <w:rFonts w:cs="Arial"/>
+              </w:rPr>
+              <w:t>conditions</w:t>
+            </w:r>
+            <w:proofErr w:type="spellEnd"/>
           </w:p>
         </w:tc>
         <w:tc>
@@ -9413,8 +10064,16 @@
               <w:rPr>
                 <w:rFonts w:cs="Arial"/>
               </w:rPr>
-              <w:t>Entry conditions</w:t>
-            </w:r>
+              <w:t xml:space="preserve">Entry </w:t>
+            </w:r>
+            <w:proofErr w:type="spellStart"/>
+            <w:r>
+              <w:rPr>
+                <w:rFonts w:cs="Arial"/>
+              </w:rPr>
+              <w:t>conditions</w:t>
+            </w:r>
+            <w:proofErr w:type="spellEnd"/>
           </w:p>
         </w:tc>
         <w:tc>
@@ -9598,8 +10257,16 @@
               <w:rPr>
                 <w:rFonts w:cs="Arial"/>
               </w:rPr>
-              <w:t>Exit conditions</w:t>
-            </w:r>
+              <w:t xml:space="preserve">Exit </w:t>
+            </w:r>
+            <w:proofErr w:type="spellStart"/>
+            <w:r>
+              <w:rPr>
+                <w:rFonts w:cs="Arial"/>
+              </w:rPr>
+              <w:t>conditions</w:t>
+            </w:r>
+            <w:proofErr w:type="spellEnd"/>
           </w:p>
         </w:tc>
         <w:tc>
@@ -9803,6 +10470,7 @@
         </w:rPr>
         <w:t xml:space="preserve"> </w:t>
       </w:r>
+      <w:proofErr w:type="spellStart"/>
       <w:r>
         <w:rPr>
           <w:rFonts w:cs="Arial"/>
@@ -9819,6 +10487,7 @@
         </w:rPr>
         <w:t>Up</w:t>
       </w:r>
+      <w:proofErr w:type="spellEnd"/>
     </w:p>
     <w:tbl>
       <w:tblPr>
@@ -9861,6 +10530,7 @@
                 <w:rFonts w:cs="Arial"/>
               </w:rPr>
             </w:pPr>
+            <w:proofErr w:type="spellStart"/>
             <w:r>
               <w:rPr>
                 <w:rFonts w:cs="Arial"/>
@@ -9873,6 +10543,7 @@
               </w:rPr>
               <w:t>Up</w:t>
             </w:r>
+            <w:proofErr w:type="spellEnd"/>
           </w:p>
         </w:tc>
       </w:tr>
@@ -9932,8 +10603,16 @@
               <w:rPr>
                 <w:rFonts w:cs="Arial"/>
               </w:rPr>
-              <w:t>Entry conditions</w:t>
-            </w:r>
+              <w:t xml:space="preserve">Entry </w:t>
+            </w:r>
+            <w:proofErr w:type="spellStart"/>
+            <w:r>
+              <w:rPr>
+                <w:rFonts w:cs="Arial"/>
+              </w:rPr>
+              <w:t>conditions</w:t>
+            </w:r>
+            <w:proofErr w:type="spellEnd"/>
           </w:p>
         </w:tc>
         <w:tc>
@@ -9957,7 +10636,21 @@
               <w:rPr>
                 <w:rFonts w:cs="Arial"/>
               </w:rPr>
-              <w:t>pagina di LogIn.</w:t>
+              <w:t xml:space="preserve">pagina di </w:t>
+            </w:r>
+            <w:proofErr w:type="spellStart"/>
+            <w:r>
+              <w:rPr>
+                <w:rFonts w:cs="Arial"/>
+              </w:rPr>
+              <w:t>LogIn</w:t>
+            </w:r>
+            <w:proofErr w:type="spellEnd"/>
+            <w:r>
+              <w:rPr>
+                <w:rFonts w:cs="Arial"/>
+              </w:rPr>
+              <w:t>.</w:t>
             </w:r>
           </w:p>
         </w:tc>
@@ -10003,7 +10696,14 @@
               <w:rPr>
                 <w:rFonts w:cs="Arial"/>
               </w:rPr>
-              <w:t>. L’utente clicca sul pulsante “Sign</w:t>
+              <w:t>. L’utente clicca sul pulsante “</w:t>
+            </w:r>
+            <w:proofErr w:type="spellStart"/>
+            <w:r>
+              <w:rPr>
+                <w:rFonts w:cs="Arial"/>
+              </w:rPr>
+              <w:t>Sign</w:t>
             </w:r>
             <w:r>
               <w:rPr>
@@ -10011,6 +10711,7 @@
               </w:rPr>
               <w:t>Up</w:t>
             </w:r>
+            <w:proofErr w:type="spellEnd"/>
             <w:r>
               <w:rPr>
                 <w:rFonts w:cs="Arial"/>
@@ -10035,7 +10736,21 @@
               <w:rPr>
                 <w:rFonts w:cs="Arial"/>
               </w:rPr>
-              <w:t xml:space="preserve">. Il sistema mostra la pagina contenente il form di registrazione, composto dai campi: </w:t>
+              <w:t xml:space="preserve">. Il sistema mostra la pagina contenente il </w:t>
+            </w:r>
+            <w:proofErr w:type="spellStart"/>
+            <w:r>
+              <w:rPr>
+                <w:rFonts w:cs="Arial"/>
+              </w:rPr>
+              <w:t>form</w:t>
+            </w:r>
+            <w:proofErr w:type="spellEnd"/>
+            <w:r>
+              <w:rPr>
+                <w:rFonts w:cs="Arial"/>
+              </w:rPr>
+              <w:t xml:space="preserve"> di registrazione, composto dai campi: </w:t>
             </w:r>
             <w:r>
               <w:rPr>
@@ -10071,7 +10786,21 @@
               <w:rPr>
                 <w:rFonts w:cs="Arial"/>
               </w:rPr>
-              <w:t xml:space="preserve">, email e </w:t>
+              <w:t xml:space="preserve">, </w:t>
+            </w:r>
+            <w:proofErr w:type="gramStart"/>
+            <w:r>
+              <w:rPr>
+                <w:rFonts w:cs="Arial"/>
+              </w:rPr>
+              <w:t>email</w:t>
+            </w:r>
+            <w:proofErr w:type="gramEnd"/>
+            <w:r>
+              <w:rPr>
+                <w:rFonts w:cs="Arial"/>
+              </w:rPr>
+              <w:t xml:space="preserve"> e </w:t>
             </w:r>
             <w:r>
               <w:rPr>
@@ -10103,7 +10832,21 @@
               <w:rPr>
                 <w:rFonts w:cs="Arial"/>
               </w:rPr>
-              <w:t xml:space="preserve">. L’utente compila il form con tutti i campi </w:t>
+              <w:t xml:space="preserve">. L’utente compila il </w:t>
+            </w:r>
+            <w:proofErr w:type="spellStart"/>
+            <w:r>
+              <w:rPr>
+                <w:rFonts w:cs="Arial"/>
+              </w:rPr>
+              <w:t>form</w:t>
+            </w:r>
+            <w:proofErr w:type="spellEnd"/>
+            <w:r>
+              <w:rPr>
+                <w:rFonts w:cs="Arial"/>
+              </w:rPr>
+              <w:t xml:space="preserve"> con tutti i campi </w:t>
             </w:r>
           </w:p>
           <w:p>
@@ -10125,12 +10868,14 @@
               </w:rPr>
               <w:t>. L’utente clicca sul pulsante “</w:t>
             </w:r>
+            <w:proofErr w:type="spellStart"/>
             <w:r>
               <w:rPr>
                 <w:rFonts w:cs="Arial"/>
               </w:rPr>
               <w:t>SignUp</w:t>
             </w:r>
+            <w:proofErr w:type="spellEnd"/>
             <w:r>
               <w:rPr>
                 <w:rFonts w:cs="Arial"/>
@@ -10216,8 +10961,16 @@
               <w:rPr>
                 <w:rFonts w:cs="Arial"/>
               </w:rPr>
-              <w:t>Exit conditions</w:t>
-            </w:r>
+              <w:t xml:space="preserve">Exit </w:t>
+            </w:r>
+            <w:proofErr w:type="spellStart"/>
+            <w:r>
+              <w:rPr>
+                <w:rFonts w:cs="Arial"/>
+              </w:rPr>
+              <w:t>conditions</w:t>
+            </w:r>
+            <w:proofErr w:type="spellEnd"/>
           </w:p>
         </w:tc>
         <w:tc>
@@ -10432,6 +11185,7 @@
         </w:rPr>
         <w:t xml:space="preserve">Errore </w:t>
       </w:r>
+      <w:proofErr w:type="spellStart"/>
       <w:r>
         <w:rPr>
           <w:rFonts w:cs="Arial"/>
@@ -10448,6 +11202,7 @@
         </w:rPr>
         <w:t>Up</w:t>
       </w:r>
+      <w:proofErr w:type="spellEnd"/>
       <w:r>
         <w:rPr>
           <w:rFonts w:cs="Arial"/>
@@ -10506,6 +11261,7 @@
                 <w:rFonts w:cs="Arial"/>
               </w:rPr>
             </w:pPr>
+            <w:proofErr w:type="spellStart"/>
             <w:r>
               <w:rPr>
                 <w:rFonts w:cs="Arial"/>
@@ -10518,6 +11274,7 @@
               </w:rPr>
               <w:t>Up</w:t>
             </w:r>
+            <w:proofErr w:type="spellEnd"/>
             <w:r>
               <w:rPr>
                 <w:rFonts w:cs="Arial"/>
@@ -10583,26 +11340,41 @@
               <w:rPr>
                 <w:rFonts w:cs="Arial"/>
               </w:rPr>
-              <w:t>Entry conditions</w:t>
-            </w:r>
-          </w:p>
-        </w:tc>
-        <w:tc>
-          <w:tcPr>
-            <w:tcW w:w="4814" w:type="dxa"/>
-          </w:tcPr>
-          <w:p>
-            <w:pPr>
-              <w:jc w:val="both"/>
-              <w:rPr>
-                <w:rFonts w:cs="Arial"/>
-              </w:rPr>
-            </w:pPr>
-            <w:r>
-              <w:rPr>
-                <w:rFonts w:cs="Arial"/>
-              </w:rPr>
-              <w:t>Durante il Sign</w:t>
+              <w:t xml:space="preserve">Entry </w:t>
+            </w:r>
+            <w:proofErr w:type="spellStart"/>
+            <w:r>
+              <w:rPr>
+                <w:rFonts w:cs="Arial"/>
+              </w:rPr>
+              <w:t>conditions</w:t>
+            </w:r>
+            <w:proofErr w:type="spellEnd"/>
+          </w:p>
+        </w:tc>
+        <w:tc>
+          <w:tcPr>
+            <w:tcW w:w="4814" w:type="dxa"/>
+          </w:tcPr>
+          <w:p>
+            <w:pPr>
+              <w:jc w:val="both"/>
+              <w:rPr>
+                <w:rFonts w:cs="Arial"/>
+              </w:rPr>
+            </w:pPr>
+            <w:r>
+              <w:rPr>
+                <w:rFonts w:cs="Arial"/>
+              </w:rPr>
+              <w:t xml:space="preserve">Durante il </w:t>
+            </w:r>
+            <w:proofErr w:type="spellStart"/>
+            <w:r>
+              <w:rPr>
+                <w:rFonts w:cs="Arial"/>
+              </w:rPr>
+              <w:t>Sign</w:t>
             </w:r>
             <w:r>
               <w:rPr>
@@ -10610,6 +11382,7 @@
               </w:rPr>
               <w:t>Up</w:t>
             </w:r>
+            <w:proofErr w:type="spellEnd"/>
             <w:r>
               <w:rPr>
                 <w:rFonts w:cs="Arial"/>
@@ -10728,8 +11501,16 @@
               <w:rPr>
                 <w:rFonts w:cs="Arial"/>
               </w:rPr>
-              <w:t>Exit conditions</w:t>
-            </w:r>
+              <w:t xml:space="preserve">Exit </w:t>
+            </w:r>
+            <w:proofErr w:type="spellStart"/>
+            <w:r>
+              <w:rPr>
+                <w:rFonts w:cs="Arial"/>
+              </w:rPr>
+              <w:t>conditions</w:t>
+            </w:r>
+            <w:proofErr w:type="spellEnd"/>
           </w:p>
         </w:tc>
         <w:tc>
@@ -10826,7 +11607,25 @@
           <w:b/>
           <w:bCs/>
         </w:rPr>
-        <w:t>2- SignUp Errato</w:t>
+        <w:t xml:space="preserve">2- </w:t>
+      </w:r>
+      <w:proofErr w:type="spellStart"/>
+      <w:r>
+        <w:rPr>
+          <w:rFonts w:cs="Arial"/>
+          <w:b/>
+          <w:bCs/>
+        </w:rPr>
+        <w:t>SignUp</w:t>
+      </w:r>
+      <w:proofErr w:type="spellEnd"/>
+      <w:r>
+        <w:rPr>
+          <w:rFonts w:cs="Arial"/>
+          <w:b/>
+          <w:bCs/>
+        </w:rPr>
+        <w:t xml:space="preserve"> Errato</w:t>
       </w:r>
       <w:r>
         <w:rPr>
@@ -10878,12 +11677,14 @@
                 <w:rFonts w:cs="Arial"/>
               </w:rPr>
             </w:pPr>
+            <w:proofErr w:type="spellStart"/>
             <w:r>
               <w:rPr>
                 <w:rFonts w:cs="Arial"/>
               </w:rPr>
               <w:t>SignUp</w:t>
             </w:r>
+            <w:proofErr w:type="spellEnd"/>
             <w:r>
               <w:rPr>
                 <w:rFonts w:cs="Arial"/>
@@ -10949,26 +11750,41 @@
               <w:rPr>
                 <w:rFonts w:cs="Arial"/>
               </w:rPr>
-              <w:t>Entry conditions</w:t>
-            </w:r>
-          </w:p>
-        </w:tc>
-        <w:tc>
-          <w:tcPr>
-            <w:tcW w:w="4814" w:type="dxa"/>
-          </w:tcPr>
-          <w:p>
-            <w:pPr>
-              <w:jc w:val="both"/>
-              <w:rPr>
-                <w:rFonts w:cs="Arial"/>
-              </w:rPr>
-            </w:pPr>
-            <w:r>
-              <w:rPr>
-                <w:rFonts w:cs="Arial"/>
-              </w:rPr>
-              <w:t>Durante il Sign</w:t>
+              <w:t xml:space="preserve">Entry </w:t>
+            </w:r>
+            <w:proofErr w:type="spellStart"/>
+            <w:r>
+              <w:rPr>
+                <w:rFonts w:cs="Arial"/>
+              </w:rPr>
+              <w:t>conditions</w:t>
+            </w:r>
+            <w:proofErr w:type="spellEnd"/>
+          </w:p>
+        </w:tc>
+        <w:tc>
+          <w:tcPr>
+            <w:tcW w:w="4814" w:type="dxa"/>
+          </w:tcPr>
+          <w:p>
+            <w:pPr>
+              <w:jc w:val="both"/>
+              <w:rPr>
+                <w:rFonts w:cs="Arial"/>
+              </w:rPr>
+            </w:pPr>
+            <w:r>
+              <w:rPr>
+                <w:rFonts w:cs="Arial"/>
+              </w:rPr>
+              <w:t xml:space="preserve">Durante il </w:t>
+            </w:r>
+            <w:proofErr w:type="spellStart"/>
+            <w:r>
+              <w:rPr>
+                <w:rFonts w:cs="Arial"/>
+              </w:rPr>
+              <w:t>Sign</w:t>
             </w:r>
             <w:r>
               <w:rPr>
@@ -10976,6 +11792,7 @@
               </w:rPr>
               <w:t>Up</w:t>
             </w:r>
+            <w:proofErr w:type="spellEnd"/>
             <w:r>
               <w:rPr>
                 <w:rFonts w:cs="Arial"/>
@@ -11065,8 +11882,16 @@
                 <w:rFonts w:cs="Arial"/>
               </w:rPr>
               <w:lastRenderedPageBreak/>
-              <w:t>Exit conditions</w:t>
-            </w:r>
+              <w:t xml:space="preserve">Exit </w:t>
+            </w:r>
+            <w:proofErr w:type="spellStart"/>
+            <w:r>
+              <w:rPr>
+                <w:rFonts w:cs="Arial"/>
+              </w:rPr>
+              <w:t>conditions</w:t>
+            </w:r>
+            <w:proofErr w:type="spellEnd"/>
           </w:p>
         </w:tc>
         <w:tc>
@@ -11277,6 +12102,7 @@
         </w:rPr>
         <w:t xml:space="preserve"> </w:t>
       </w:r>
+      <w:proofErr w:type="spellStart"/>
       <w:r>
         <w:rPr>
           <w:rFonts w:cs="Arial"/>
@@ -11285,6 +12111,7 @@
         </w:rPr>
         <w:t>LogIn</w:t>
       </w:r>
+      <w:proofErr w:type="spellEnd"/>
     </w:p>
     <w:tbl>
       <w:tblPr>
@@ -11327,12 +12154,14 @@
                 <w:rFonts w:cs="Arial"/>
               </w:rPr>
             </w:pPr>
+            <w:proofErr w:type="spellStart"/>
             <w:r>
               <w:rPr>
                 <w:rFonts w:cs="Arial"/>
               </w:rPr>
               <w:t>LogIn</w:t>
             </w:r>
+            <w:proofErr w:type="spellEnd"/>
           </w:p>
         </w:tc>
       </w:tr>
@@ -11404,8 +12233,16 @@
               <w:rPr>
                 <w:rFonts w:cs="Arial"/>
               </w:rPr>
-              <w:t>Entry conditions</w:t>
-            </w:r>
+              <w:t xml:space="preserve">Entry </w:t>
+            </w:r>
+            <w:proofErr w:type="spellStart"/>
+            <w:r>
+              <w:rPr>
+                <w:rFonts w:cs="Arial"/>
+              </w:rPr>
+              <w:t>conditions</w:t>
+            </w:r>
+            <w:proofErr w:type="spellEnd"/>
           </w:p>
         </w:tc>
         <w:tc>
@@ -11477,21 +12314,63 @@
               <w:rPr>
                 <w:rFonts w:cs="Arial"/>
               </w:rPr>
-              <w:t xml:space="preserve">2. Il sistema mostra la pagina contenente il form di log in, composto da campo email e campo password </w:t>
-            </w:r>
-          </w:p>
-          <w:p>
-            <w:pPr>
-              <w:jc w:val="both"/>
-              <w:rPr>
-                <w:rFonts w:cs="Arial"/>
-              </w:rPr>
-            </w:pPr>
-            <w:r>
-              <w:rPr>
-                <w:rFonts w:cs="Arial"/>
-              </w:rPr>
-              <w:t xml:space="preserve">3. L’utente inserisce email e password </w:t>
+              <w:t xml:space="preserve">2. Il sistema mostra la pagina contenente il </w:t>
+            </w:r>
+            <w:proofErr w:type="spellStart"/>
+            <w:r>
+              <w:rPr>
+                <w:rFonts w:cs="Arial"/>
+              </w:rPr>
+              <w:t>form</w:t>
+            </w:r>
+            <w:proofErr w:type="spellEnd"/>
+            <w:r>
+              <w:rPr>
+                <w:rFonts w:cs="Arial"/>
+              </w:rPr>
+              <w:t xml:space="preserve"> di log in, composto da campo </w:t>
+            </w:r>
+            <w:proofErr w:type="gramStart"/>
+            <w:r>
+              <w:rPr>
+                <w:rFonts w:cs="Arial"/>
+              </w:rPr>
+              <w:t>email</w:t>
+            </w:r>
+            <w:proofErr w:type="gramEnd"/>
+            <w:r>
+              <w:rPr>
+                <w:rFonts w:cs="Arial"/>
+              </w:rPr>
+              <w:t xml:space="preserve"> e campo password </w:t>
+            </w:r>
+          </w:p>
+          <w:p>
+            <w:pPr>
+              <w:jc w:val="both"/>
+              <w:rPr>
+                <w:rFonts w:cs="Arial"/>
+              </w:rPr>
+            </w:pPr>
+            <w:r>
+              <w:rPr>
+                <w:rFonts w:cs="Arial"/>
+              </w:rPr>
+              <w:t xml:space="preserve">3. L’utente inserisce </w:t>
+            </w:r>
+            <w:proofErr w:type="gramStart"/>
+            <w:r>
+              <w:rPr>
+                <w:rFonts w:cs="Arial"/>
+              </w:rPr>
+              <w:t>email</w:t>
+            </w:r>
+            <w:proofErr w:type="gramEnd"/>
+            <w:r>
+              <w:rPr>
+                <w:rFonts w:cs="Arial"/>
+              </w:rPr>
+              <w:t xml:space="preserve"> e password </w:t>
             </w:r>
           </w:p>
           <w:p>
@@ -11552,8 +12431,16 @@
               <w:rPr>
                 <w:rFonts w:cs="Arial"/>
               </w:rPr>
-              <w:t>Exit conditions</w:t>
-            </w:r>
+              <w:t xml:space="preserve">Exit </w:t>
+            </w:r>
+            <w:proofErr w:type="spellStart"/>
+            <w:r>
+              <w:rPr>
+                <w:rFonts w:cs="Arial"/>
+              </w:rPr>
+              <w:t>conditions</w:t>
+            </w:r>
+            <w:proofErr w:type="spellEnd"/>
           </w:p>
         </w:tc>
         <w:tc>
@@ -11723,13 +12610,23 @@
         </w:rPr>
         <w:t xml:space="preserve"> </w:t>
       </w:r>
-      <w:r>
-        <w:rPr>
-          <w:rFonts w:cs="Arial"/>
-          <w:b/>
-          <w:bCs/>
-        </w:rPr>
-        <w:t>LogIn Errato</w:t>
+      <w:proofErr w:type="spellStart"/>
+      <w:r>
+        <w:rPr>
+          <w:rFonts w:cs="Arial"/>
+          <w:b/>
+          <w:bCs/>
+        </w:rPr>
+        <w:t>LogIn</w:t>
+      </w:r>
+      <w:proofErr w:type="spellEnd"/>
+      <w:r>
+        <w:rPr>
+          <w:rFonts w:cs="Arial"/>
+          <w:b/>
+          <w:bCs/>
+        </w:rPr>
+        <w:t xml:space="preserve"> Errato</w:t>
       </w:r>
     </w:p>
     <w:tbl>
@@ -11773,11 +12670,19 @@
                 <w:rFonts w:cs="Arial"/>
               </w:rPr>
             </w:pPr>
-            <w:r>
-              <w:rPr>
-                <w:rFonts w:cs="Arial"/>
-              </w:rPr>
-              <w:t>LogIn Errato</w:t>
+            <w:proofErr w:type="spellStart"/>
+            <w:r>
+              <w:rPr>
+                <w:rFonts w:cs="Arial"/>
+              </w:rPr>
+              <w:t>LogIn</w:t>
+            </w:r>
+            <w:proofErr w:type="spellEnd"/>
+            <w:r>
+              <w:rPr>
+                <w:rFonts w:cs="Arial"/>
+              </w:rPr>
+              <w:t xml:space="preserve"> Errato</w:t>
             </w:r>
           </w:p>
         </w:tc>
@@ -11838,26 +12743,48 @@
               <w:rPr>
                 <w:rFonts w:cs="Arial"/>
               </w:rPr>
-              <w:t>Entry conditions</w:t>
-            </w:r>
-          </w:p>
-        </w:tc>
-        <w:tc>
-          <w:tcPr>
-            <w:tcW w:w="4814" w:type="dxa"/>
-          </w:tcPr>
-          <w:p>
-            <w:pPr>
-              <w:jc w:val="both"/>
-              <w:rPr>
-                <w:rFonts w:cs="Arial"/>
-              </w:rPr>
-            </w:pPr>
-            <w:r>
-              <w:rPr>
-                <w:rFonts w:cs="Arial"/>
-              </w:rPr>
-              <w:t>Durante il LogIn (UC0</w:t>
+              <w:t xml:space="preserve">Entry </w:t>
+            </w:r>
+            <w:proofErr w:type="spellStart"/>
+            <w:r>
+              <w:rPr>
+                <w:rFonts w:cs="Arial"/>
+              </w:rPr>
+              <w:t>conditions</w:t>
+            </w:r>
+            <w:proofErr w:type="spellEnd"/>
+          </w:p>
+        </w:tc>
+        <w:tc>
+          <w:tcPr>
+            <w:tcW w:w="4814" w:type="dxa"/>
+          </w:tcPr>
+          <w:p>
+            <w:pPr>
+              <w:jc w:val="both"/>
+              <w:rPr>
+                <w:rFonts w:cs="Arial"/>
+              </w:rPr>
+            </w:pPr>
+            <w:r>
+              <w:rPr>
+                <w:rFonts w:cs="Arial"/>
+              </w:rPr>
+              <w:t xml:space="preserve">Durante il </w:t>
+            </w:r>
+            <w:proofErr w:type="spellStart"/>
+            <w:r>
+              <w:rPr>
+                <w:rFonts w:cs="Arial"/>
+              </w:rPr>
+              <w:t>LogIn</w:t>
+            </w:r>
+            <w:proofErr w:type="spellEnd"/>
+            <w:r>
+              <w:rPr>
+                <w:rFonts w:cs="Arial"/>
+              </w:rPr>
+              <w:t xml:space="preserve"> (UC0</w:t>
             </w:r>
             <w:r>
               <w:rPr>
@@ -11929,8 +12856,16 @@
               <w:rPr>
                 <w:rFonts w:cs="Arial"/>
               </w:rPr>
-              <w:t>Exit conditions</w:t>
-            </w:r>
+              <w:t xml:space="preserve">Exit </w:t>
+            </w:r>
+            <w:proofErr w:type="spellStart"/>
+            <w:r>
+              <w:rPr>
+                <w:rFonts w:cs="Arial"/>
+              </w:rPr>
+              <w:t>conditions</w:t>
+            </w:r>
+            <w:proofErr w:type="spellEnd"/>
           </w:p>
         </w:tc>
         <w:tc>
@@ -12037,14 +12972,25 @@
         </w:rPr>
         <w:t xml:space="preserve"> </w:t>
       </w:r>
-      <w:r>
-        <w:rPr>
-          <w:rFonts w:cs="Arial"/>
-          <w:b/>
-          <w:bCs/>
-        </w:rPr>
-        <w:t xml:space="preserve">LogIn </w:t>
-      </w:r>
+      <w:proofErr w:type="spellStart"/>
+      <w:r>
+        <w:rPr>
+          <w:rFonts w:cs="Arial"/>
+          <w:b/>
+          <w:bCs/>
+        </w:rPr>
+        <w:t>LogIn</w:t>
+      </w:r>
+      <w:proofErr w:type="spellEnd"/>
+      <w:r>
+        <w:rPr>
+          <w:rFonts w:cs="Arial"/>
+          <w:b/>
+          <w:bCs/>
+        </w:rPr>
+        <w:t xml:space="preserve"> </w:t>
+      </w:r>
+      <w:proofErr w:type="spellStart"/>
       <w:r>
         <w:rPr>
           <w:rFonts w:cs="Arial"/>
@@ -12053,6 +12999,7 @@
         </w:rPr>
         <w:t>Alert</w:t>
       </w:r>
+      <w:proofErr w:type="spellEnd"/>
     </w:p>
     <w:tbl>
       <w:tblPr>
@@ -12095,18 +13042,28 @@
                 <w:rFonts w:cs="Arial"/>
               </w:rPr>
             </w:pPr>
-            <w:r>
-              <w:rPr>
-                <w:rFonts w:cs="Arial"/>
-              </w:rPr>
-              <w:t xml:space="preserve">LogIn </w:t>
-            </w:r>
+            <w:proofErr w:type="spellStart"/>
+            <w:r>
+              <w:rPr>
+                <w:rFonts w:cs="Arial"/>
+              </w:rPr>
+              <w:t>LogIn</w:t>
+            </w:r>
+            <w:proofErr w:type="spellEnd"/>
+            <w:r>
+              <w:rPr>
+                <w:rFonts w:cs="Arial"/>
+              </w:rPr>
+              <w:t xml:space="preserve"> </w:t>
+            </w:r>
+            <w:proofErr w:type="spellStart"/>
             <w:r>
               <w:rPr>
                 <w:rFonts w:cs="Arial"/>
               </w:rPr>
               <w:t>Alert</w:t>
             </w:r>
+            <w:proofErr w:type="spellEnd"/>
           </w:p>
         </w:tc>
       </w:tr>
@@ -12166,26 +13123,48 @@
               <w:rPr>
                 <w:rFonts w:cs="Arial"/>
               </w:rPr>
-              <w:t>Entry conditions</w:t>
-            </w:r>
-          </w:p>
-        </w:tc>
-        <w:tc>
-          <w:tcPr>
-            <w:tcW w:w="4814" w:type="dxa"/>
-          </w:tcPr>
-          <w:p>
-            <w:pPr>
-              <w:jc w:val="both"/>
-              <w:rPr>
-                <w:rFonts w:cs="Arial"/>
-              </w:rPr>
-            </w:pPr>
-            <w:r>
-              <w:rPr>
-                <w:rFonts w:cs="Arial"/>
-              </w:rPr>
-              <w:t xml:space="preserve">Durante il LogIn (UC01) il sistema rileva che </w:t>
+              <w:t xml:space="preserve">Entry </w:t>
+            </w:r>
+            <w:proofErr w:type="spellStart"/>
+            <w:r>
+              <w:rPr>
+                <w:rFonts w:cs="Arial"/>
+              </w:rPr>
+              <w:t>conditions</w:t>
+            </w:r>
+            <w:proofErr w:type="spellEnd"/>
+          </w:p>
+        </w:tc>
+        <w:tc>
+          <w:tcPr>
+            <w:tcW w:w="4814" w:type="dxa"/>
+          </w:tcPr>
+          <w:p>
+            <w:pPr>
+              <w:jc w:val="both"/>
+              <w:rPr>
+                <w:rFonts w:cs="Arial"/>
+              </w:rPr>
+            </w:pPr>
+            <w:r>
+              <w:rPr>
+                <w:rFonts w:cs="Arial"/>
+              </w:rPr>
+              <w:t xml:space="preserve">Durante il </w:t>
+            </w:r>
+            <w:proofErr w:type="spellStart"/>
+            <w:r>
+              <w:rPr>
+                <w:rFonts w:cs="Arial"/>
+              </w:rPr>
+              <w:t>LogIn</w:t>
+            </w:r>
+            <w:proofErr w:type="spellEnd"/>
+            <w:r>
+              <w:rPr>
+                <w:rFonts w:cs="Arial"/>
+              </w:rPr>
+              <w:t xml:space="preserve"> (UC01) il sistema rileva che </w:t>
             </w:r>
             <w:r>
               <w:rPr>
@@ -12244,11 +13223,19 @@
               </w:rPr>
               <w:t xml:space="preserve">l sistema mostra un </w:t>
             </w:r>
-            <w:r>
-              <w:rPr>
-                <w:rFonts w:cs="Arial"/>
-              </w:rPr>
-              <w:t xml:space="preserve">alert </w:t>
+            <w:proofErr w:type="spellStart"/>
+            <w:r>
+              <w:rPr>
+                <w:rFonts w:cs="Arial"/>
+              </w:rPr>
+              <w:t>alert</w:t>
+            </w:r>
+            <w:proofErr w:type="spellEnd"/>
+            <w:r>
+              <w:rPr>
+                <w:rFonts w:cs="Arial"/>
+              </w:rPr>
+              <w:t xml:space="preserve"> </w:t>
             </w:r>
             <w:r>
               <w:rPr>
@@ -12260,7 +13247,21 @@
               <w:rPr>
                 <w:rFonts w:cs="Arial"/>
               </w:rPr>
-              <w:t>il suo stato di Warned o Limitato, spiegandogli cosa ciò comporti e invitandolo a rispettare le linee guida della community</w:t>
+              <w:t xml:space="preserve">il suo stato di </w:t>
+            </w:r>
+            <w:proofErr w:type="spellStart"/>
+            <w:r>
+              <w:rPr>
+                <w:rFonts w:cs="Arial"/>
+              </w:rPr>
+              <w:t>Warned</w:t>
+            </w:r>
+            <w:proofErr w:type="spellEnd"/>
+            <w:r>
+              <w:rPr>
+                <w:rFonts w:cs="Arial"/>
+              </w:rPr>
+              <w:t xml:space="preserve"> o Limitato, spiegandogli cosa ciò comporti e invitandolo a rispettare le linee guida della community</w:t>
             </w:r>
           </w:p>
         </w:tc>
@@ -12281,8 +13282,16 @@
               <w:rPr>
                 <w:rFonts w:cs="Arial"/>
               </w:rPr>
-              <w:t>Exit conditions</w:t>
-            </w:r>
+              <w:t xml:space="preserve">Exit </w:t>
+            </w:r>
+            <w:proofErr w:type="spellStart"/>
+            <w:r>
+              <w:rPr>
+                <w:rFonts w:cs="Arial"/>
+              </w:rPr>
+              <w:t>conditions</w:t>
+            </w:r>
+            <w:proofErr w:type="spellEnd"/>
           </w:p>
         </w:tc>
         <w:tc>
@@ -12395,6 +13404,7 @@
         </w:rPr>
         <w:t xml:space="preserve"> </w:t>
       </w:r>
+      <w:proofErr w:type="spellStart"/>
       <w:r>
         <w:rPr>
           <w:rFonts w:cs="Arial"/>
@@ -12419,6 +13429,7 @@
         </w:rPr>
         <w:t>ut</w:t>
       </w:r>
+      <w:proofErr w:type="spellEnd"/>
     </w:p>
     <w:tbl>
       <w:tblPr>
@@ -12461,6 +13472,7 @@
                 <w:rFonts w:cs="Arial"/>
               </w:rPr>
             </w:pPr>
+            <w:proofErr w:type="spellStart"/>
             <w:r>
               <w:rPr>
                 <w:rFonts w:cs="Arial"/>
@@ -12479,6 +13491,7 @@
               </w:rPr>
               <w:t>ut</w:t>
             </w:r>
+            <w:proofErr w:type="spellEnd"/>
           </w:p>
         </w:tc>
       </w:tr>
@@ -12544,8 +13557,16 @@
               <w:rPr>
                 <w:rFonts w:cs="Arial"/>
               </w:rPr>
-              <w:t>Entry conditions</w:t>
-            </w:r>
+              <w:t xml:space="preserve">Entry </w:t>
+            </w:r>
+            <w:proofErr w:type="spellStart"/>
+            <w:r>
+              <w:rPr>
+                <w:rFonts w:cs="Arial"/>
+              </w:rPr>
+              <w:t>conditions</w:t>
+            </w:r>
+            <w:proofErr w:type="spellEnd"/>
           </w:p>
         </w:tc>
         <w:tc>
@@ -12673,8 +13694,16 @@
               <w:rPr>
                 <w:rFonts w:cs="Arial"/>
               </w:rPr>
-              <w:t>Exit conditions</w:t>
-            </w:r>
+              <w:t xml:space="preserve">Exit </w:t>
+            </w:r>
+            <w:proofErr w:type="spellStart"/>
+            <w:r>
+              <w:rPr>
+                <w:rFonts w:cs="Arial"/>
+              </w:rPr>
+              <w:t>conditions</w:t>
+            </w:r>
+            <w:proofErr w:type="spellEnd"/>
           </w:p>
         </w:tc>
         <w:tc>
@@ -12905,8 +13934,16 @@
                 <w:rFonts w:cs="Arial"/>
               </w:rPr>
               <w:lastRenderedPageBreak/>
-              <w:t>Entry conditions</w:t>
-            </w:r>
+              <w:t xml:space="preserve">Entry </w:t>
+            </w:r>
+            <w:proofErr w:type="spellStart"/>
+            <w:r>
+              <w:rPr>
+                <w:rFonts w:cs="Arial"/>
+              </w:rPr>
+              <w:t>conditions</w:t>
+            </w:r>
+            <w:proofErr w:type="spellEnd"/>
           </w:p>
         </w:tc>
         <w:tc>
@@ -13000,7 +14037,21 @@
               <w:rPr>
                 <w:rFonts w:cs="Arial"/>
               </w:rPr>
-              <w:t>mostra un form per inserire la nuova password desiderata</w:t>
+              <w:t xml:space="preserve">mostra un </w:t>
+            </w:r>
+            <w:proofErr w:type="spellStart"/>
+            <w:r>
+              <w:rPr>
+                <w:rFonts w:cs="Arial"/>
+              </w:rPr>
+              <w:t>form</w:t>
+            </w:r>
+            <w:proofErr w:type="spellEnd"/>
+            <w:r>
+              <w:rPr>
+                <w:rFonts w:cs="Arial"/>
+              </w:rPr>
+              <w:t xml:space="preserve"> per inserire la nuova password desiderata</w:t>
             </w:r>
             <w:r>
               <w:rPr>
@@ -13019,8 +14070,16 @@
               <w:rPr>
                 <w:rFonts w:cs="Arial"/>
               </w:rPr>
-              <w:t>3. L’utente inserisce la password nel form</w:t>
-            </w:r>
+              <w:t xml:space="preserve">3. L’utente inserisce la password nel </w:t>
+            </w:r>
+            <w:proofErr w:type="spellStart"/>
+            <w:r>
+              <w:rPr>
+                <w:rFonts w:cs="Arial"/>
+              </w:rPr>
+              <w:t>form</w:t>
+            </w:r>
+            <w:proofErr w:type="spellEnd"/>
             <w:r>
               <w:rPr>
                 <w:rFonts w:cs="Arial"/>
@@ -13111,7 +14170,21 @@
               <w:rPr>
                 <w:rFonts w:cs="Arial"/>
               </w:rPr>
-              <w:t>5. Un alert notifica l’utente del successo dell’operazione.</w:t>
+              <w:t xml:space="preserve">5. Un </w:t>
+            </w:r>
+            <w:proofErr w:type="spellStart"/>
+            <w:r>
+              <w:rPr>
+                <w:rFonts w:cs="Arial"/>
+              </w:rPr>
+              <w:t>alert</w:t>
+            </w:r>
+            <w:proofErr w:type="spellEnd"/>
+            <w:r>
+              <w:rPr>
+                <w:rFonts w:cs="Arial"/>
+              </w:rPr>
+              <w:t xml:space="preserve"> notifica l’utente del successo dell’operazione.</w:t>
             </w:r>
           </w:p>
         </w:tc>
@@ -13132,8 +14205,16 @@
               <w:rPr>
                 <w:rFonts w:cs="Arial"/>
               </w:rPr>
-              <w:t>Exit conditions</w:t>
-            </w:r>
+              <w:t xml:space="preserve">Exit </w:t>
+            </w:r>
+            <w:proofErr w:type="spellStart"/>
+            <w:r>
+              <w:rPr>
+                <w:rFonts w:cs="Arial"/>
+              </w:rPr>
+              <w:t>conditions</w:t>
+            </w:r>
+            <w:proofErr w:type="spellEnd"/>
           </w:p>
         </w:tc>
         <w:tc>
@@ -13434,8 +14515,16 @@
               <w:rPr>
                 <w:rFonts w:cs="Arial"/>
               </w:rPr>
-              <w:t>Entry conditions</w:t>
-            </w:r>
+              <w:t xml:space="preserve">Entry </w:t>
+            </w:r>
+            <w:proofErr w:type="spellStart"/>
+            <w:r>
+              <w:rPr>
+                <w:rFonts w:cs="Arial"/>
+              </w:rPr>
+              <w:t>conditions</w:t>
+            </w:r>
+            <w:proofErr w:type="spellEnd"/>
           </w:p>
         </w:tc>
         <w:tc>
@@ -13542,26 +14631,48 @@
               <w:rPr>
                 <w:rFonts w:cs="Arial"/>
               </w:rPr>
-              <w:t>Exit conditions</w:t>
-            </w:r>
-          </w:p>
-        </w:tc>
-        <w:tc>
-          <w:tcPr>
-            <w:tcW w:w="4814" w:type="dxa"/>
-          </w:tcPr>
-          <w:p>
-            <w:pPr>
-              <w:jc w:val="both"/>
-              <w:rPr>
-                <w:rFonts w:cs="Arial"/>
-              </w:rPr>
-            </w:pPr>
-            <w:r>
-              <w:rPr>
-                <w:rFonts w:cs="Arial"/>
-              </w:rPr>
-              <w:t>L’utente rimane nel form da completare</w:t>
+              <w:t xml:space="preserve">Exit </w:t>
+            </w:r>
+            <w:proofErr w:type="spellStart"/>
+            <w:r>
+              <w:rPr>
+                <w:rFonts w:cs="Arial"/>
+              </w:rPr>
+              <w:t>conditions</w:t>
+            </w:r>
+            <w:proofErr w:type="spellEnd"/>
+          </w:p>
+        </w:tc>
+        <w:tc>
+          <w:tcPr>
+            <w:tcW w:w="4814" w:type="dxa"/>
+          </w:tcPr>
+          <w:p>
+            <w:pPr>
+              <w:jc w:val="both"/>
+              <w:rPr>
+                <w:rFonts w:cs="Arial"/>
+              </w:rPr>
+            </w:pPr>
+            <w:r>
+              <w:rPr>
+                <w:rFonts w:cs="Arial"/>
+              </w:rPr>
+              <w:t xml:space="preserve">L’utente rimane nel </w:t>
+            </w:r>
+            <w:proofErr w:type="spellStart"/>
+            <w:r>
+              <w:rPr>
+                <w:rFonts w:cs="Arial"/>
+              </w:rPr>
+              <w:t>form</w:t>
+            </w:r>
+            <w:proofErr w:type="spellEnd"/>
+            <w:r>
+              <w:rPr>
+                <w:rFonts w:cs="Arial"/>
+              </w:rPr>
+              <w:t xml:space="preserve"> da completare</w:t>
             </w:r>
           </w:p>
         </w:tc>
@@ -13858,8 +14969,16 @@
               <w:rPr>
                 <w:rFonts w:cs="Arial"/>
               </w:rPr>
-              <w:t>Entry conditions</w:t>
-            </w:r>
+              <w:t xml:space="preserve">Entry </w:t>
+            </w:r>
+            <w:proofErr w:type="spellStart"/>
+            <w:r>
+              <w:rPr>
+                <w:rFonts w:cs="Arial"/>
+              </w:rPr>
+              <w:t>conditions</w:t>
+            </w:r>
+            <w:proofErr w:type="spellEnd"/>
           </w:p>
         </w:tc>
         <w:tc>
@@ -13882,8 +15001,16 @@
               <w:rPr>
                 <w:rFonts w:cs="Arial"/>
               </w:rPr>
-              <w:t>si trova in una qualsiasi pagina del sito che presenta l’header</w:t>
-            </w:r>
+              <w:t>si trova in una qualsiasi pagina del sito che presenta l’</w:t>
+            </w:r>
+            <w:proofErr w:type="spellStart"/>
+            <w:r>
+              <w:rPr>
+                <w:rFonts w:cs="Arial"/>
+              </w:rPr>
+              <w:t>header</w:t>
+            </w:r>
+            <w:proofErr w:type="spellEnd"/>
             <w:r>
               <w:rPr>
                 <w:rFonts w:cs="Arial"/>
@@ -13938,7 +15065,21 @@
               <w:rPr>
                 <w:rFonts w:cs="Arial"/>
               </w:rPr>
-              <w:t>l’icona del proprio profilo nell’header della pagina nella quale si trova</w:t>
+              <w:t>l’icona del proprio profilo nell’</w:t>
+            </w:r>
+            <w:proofErr w:type="spellStart"/>
+            <w:r>
+              <w:rPr>
+                <w:rFonts w:cs="Arial"/>
+              </w:rPr>
+              <w:t>header</w:t>
+            </w:r>
+            <w:proofErr w:type="spellEnd"/>
+            <w:r>
+              <w:rPr>
+                <w:rFonts w:cs="Arial"/>
+              </w:rPr>
+              <w:t xml:space="preserve"> della pagina nella quale si trova</w:t>
             </w:r>
             <w:r>
               <w:rPr>
@@ -13971,11 +15112,19 @@
               </w:rPr>
               <w:t xml:space="preserve"> </w:t>
             </w:r>
-            <w:r>
-              <w:rPr>
-                <w:rFonts w:cs="Arial"/>
-              </w:rPr>
-              <w:t>Inoltre permette di visualizzare le</w:t>
+            <w:proofErr w:type="gramStart"/>
+            <w:r>
+              <w:rPr>
+                <w:rFonts w:cs="Arial"/>
+              </w:rPr>
+              <w:t>Inoltre</w:t>
+            </w:r>
+            <w:proofErr w:type="gramEnd"/>
+            <w:r>
+              <w:rPr>
+                <w:rFonts w:cs="Arial"/>
+              </w:rPr>
+              <w:t xml:space="preserve"> permette di visualizzare le</w:t>
             </w:r>
             <w:r>
               <w:rPr>
@@ -14049,8 +15198,16 @@
               <w:rPr>
                 <w:rFonts w:cs="Arial"/>
               </w:rPr>
-              <w:t>Exit conditions</w:t>
-            </w:r>
+              <w:t xml:space="preserve">Exit </w:t>
+            </w:r>
+            <w:proofErr w:type="spellStart"/>
+            <w:r>
+              <w:rPr>
+                <w:rFonts w:cs="Arial"/>
+              </w:rPr>
+              <w:t>conditions</w:t>
+            </w:r>
+            <w:proofErr w:type="spellEnd"/>
           </w:p>
         </w:tc>
         <w:tc>
@@ -14267,8 +15424,16 @@
               <w:rPr>
                 <w:rFonts w:cs="Arial"/>
               </w:rPr>
-              <w:t>Entry conditions</w:t>
-            </w:r>
+              <w:t xml:space="preserve">Entry </w:t>
+            </w:r>
+            <w:proofErr w:type="spellStart"/>
+            <w:r>
+              <w:rPr>
+                <w:rFonts w:cs="Arial"/>
+              </w:rPr>
+              <w:t>conditions</w:t>
+            </w:r>
+            <w:proofErr w:type="spellEnd"/>
           </w:p>
         </w:tc>
         <w:tc>
@@ -14363,7 +15528,21 @@
               <w:rPr>
                 <w:rFonts w:cs="Arial"/>
               </w:rPr>
-              <w:t>mostra un form per modificare username e biografia</w:t>
+              <w:t xml:space="preserve">mostra un </w:t>
+            </w:r>
+            <w:proofErr w:type="spellStart"/>
+            <w:r>
+              <w:rPr>
+                <w:rFonts w:cs="Arial"/>
+              </w:rPr>
+              <w:t>form</w:t>
+            </w:r>
+            <w:proofErr w:type="spellEnd"/>
+            <w:r>
+              <w:rPr>
+                <w:rFonts w:cs="Arial"/>
+              </w:rPr>
+              <w:t xml:space="preserve"> per modificare username e biografia</w:t>
             </w:r>
             <w:r>
               <w:rPr>
@@ -14382,7 +15561,21 @@
               <w:rPr>
                 <w:rFonts w:cs="Arial"/>
               </w:rPr>
-              <w:t>3. L’utente modifica le informazioni presenti nel form e preme il pulsante di conferma</w:t>
+              <w:t xml:space="preserve">3. L’utente modifica le informazioni presenti nel </w:t>
+            </w:r>
+            <w:proofErr w:type="spellStart"/>
+            <w:r>
+              <w:rPr>
+                <w:rFonts w:cs="Arial"/>
+              </w:rPr>
+              <w:t>form</w:t>
+            </w:r>
+            <w:proofErr w:type="spellEnd"/>
+            <w:r>
+              <w:rPr>
+                <w:rFonts w:cs="Arial"/>
+              </w:rPr>
+              <w:t xml:space="preserve"> e preme il pulsante di conferma</w:t>
             </w:r>
           </w:p>
           <w:p>
@@ -14421,6 +15614,7 @@
               </w:rPr>
               <w:t xml:space="preserve"> </w:t>
             </w:r>
+            <w:proofErr w:type="gramStart"/>
             <w:r>
               <w:rPr>
                 <w:rFonts w:cs="Arial"/>
@@ -14443,7 +15637,14 @@
               <w:rPr>
                 <w:rFonts w:cs="Arial"/>
               </w:rPr>
-              <w:t xml:space="preserve">valida i dati inseriti ed </w:t>
+              <w:t>valida</w:t>
+            </w:r>
+            <w:proofErr w:type="gramEnd"/>
+            <w:r>
+              <w:rPr>
+                <w:rFonts w:cs="Arial"/>
+              </w:rPr>
+              <w:t xml:space="preserve"> i dati inseriti ed </w:t>
             </w:r>
             <w:r>
               <w:rPr>
@@ -14468,7 +15669,21 @@
               <w:rPr>
                 <w:rFonts w:cs="Arial"/>
               </w:rPr>
-              <w:t>5. Un alert notifica l’utente del successo dell’operazione.</w:t>
+              <w:t xml:space="preserve">5. Un </w:t>
+            </w:r>
+            <w:proofErr w:type="spellStart"/>
+            <w:r>
+              <w:rPr>
+                <w:rFonts w:cs="Arial"/>
+              </w:rPr>
+              <w:t>alert</w:t>
+            </w:r>
+            <w:proofErr w:type="spellEnd"/>
+            <w:r>
+              <w:rPr>
+                <w:rFonts w:cs="Arial"/>
+              </w:rPr>
+              <w:t xml:space="preserve"> notifica l’utente del successo dell’operazione.</w:t>
             </w:r>
           </w:p>
         </w:tc>
@@ -14489,8 +15704,16 @@
               <w:rPr>
                 <w:rFonts w:cs="Arial"/>
               </w:rPr>
-              <w:t>Exit conditions</w:t>
-            </w:r>
+              <w:t xml:space="preserve">Exit </w:t>
+            </w:r>
+            <w:proofErr w:type="spellStart"/>
+            <w:r>
+              <w:rPr>
+                <w:rFonts w:cs="Arial"/>
+              </w:rPr>
+              <w:t>conditions</w:t>
+            </w:r>
+            <w:proofErr w:type="spellEnd"/>
           </w:p>
         </w:tc>
         <w:tc>
@@ -14791,8 +16014,16 @@
               <w:rPr>
                 <w:rFonts w:cs="Arial"/>
               </w:rPr>
-              <w:t>Entry conditions</w:t>
-            </w:r>
+              <w:t xml:space="preserve">Entry </w:t>
+            </w:r>
+            <w:proofErr w:type="spellStart"/>
+            <w:r>
+              <w:rPr>
+                <w:rFonts w:cs="Arial"/>
+              </w:rPr>
+              <w:t>conditions</w:t>
+            </w:r>
+            <w:proofErr w:type="spellEnd"/>
           </w:p>
         </w:tc>
         <w:tc>
@@ -14893,26 +16124,48 @@
               <w:rPr>
                 <w:rFonts w:cs="Arial"/>
               </w:rPr>
-              <w:t>Exit conditions</w:t>
-            </w:r>
-          </w:p>
-        </w:tc>
-        <w:tc>
-          <w:tcPr>
-            <w:tcW w:w="4814" w:type="dxa"/>
-          </w:tcPr>
-          <w:p>
-            <w:pPr>
-              <w:jc w:val="both"/>
-              <w:rPr>
-                <w:rFonts w:cs="Arial"/>
-              </w:rPr>
-            </w:pPr>
-            <w:r>
-              <w:rPr>
-                <w:rFonts w:cs="Arial"/>
-              </w:rPr>
-              <w:t>L’utente rimane nel form da completare</w:t>
+              <w:t xml:space="preserve">Exit </w:t>
+            </w:r>
+            <w:proofErr w:type="spellStart"/>
+            <w:r>
+              <w:rPr>
+                <w:rFonts w:cs="Arial"/>
+              </w:rPr>
+              <w:t>conditions</w:t>
+            </w:r>
+            <w:proofErr w:type="spellEnd"/>
+          </w:p>
+        </w:tc>
+        <w:tc>
+          <w:tcPr>
+            <w:tcW w:w="4814" w:type="dxa"/>
+          </w:tcPr>
+          <w:p>
+            <w:pPr>
+              <w:jc w:val="both"/>
+              <w:rPr>
+                <w:rFonts w:cs="Arial"/>
+              </w:rPr>
+            </w:pPr>
+            <w:r>
+              <w:rPr>
+                <w:rFonts w:cs="Arial"/>
+              </w:rPr>
+              <w:t xml:space="preserve">L’utente rimane nel </w:t>
+            </w:r>
+            <w:proofErr w:type="spellStart"/>
+            <w:r>
+              <w:rPr>
+                <w:rFonts w:cs="Arial"/>
+              </w:rPr>
+              <w:t>form</w:t>
+            </w:r>
+            <w:proofErr w:type="spellEnd"/>
+            <w:r>
+              <w:rPr>
+                <w:rFonts w:cs="Arial"/>
+              </w:rPr>
+              <w:t xml:space="preserve"> da completare</w:t>
             </w:r>
           </w:p>
         </w:tc>
@@ -15124,8 +16377,16 @@
               <w:rPr>
                 <w:rFonts w:cs="Arial"/>
               </w:rPr>
-              <w:t>Entry conditions</w:t>
-            </w:r>
+              <w:t xml:space="preserve">Entry </w:t>
+            </w:r>
+            <w:proofErr w:type="spellStart"/>
+            <w:r>
+              <w:rPr>
+                <w:rFonts w:cs="Arial"/>
+              </w:rPr>
+              <w:t>conditions</w:t>
+            </w:r>
+            <w:proofErr w:type="spellEnd"/>
           </w:p>
         </w:tc>
         <w:tc>
@@ -15206,7 +16467,21 @@
               <w:rPr>
                 <w:rFonts w:cs="Arial"/>
               </w:rPr>
-              <w:t xml:space="preserve"> Il sistema visualizza il form di recensione, composto da un campo per il testo</w:t>
+              <w:t xml:space="preserve"> Il sistema visualizza il </w:t>
+            </w:r>
+            <w:proofErr w:type="spellStart"/>
+            <w:r>
+              <w:rPr>
+                <w:rFonts w:cs="Arial"/>
+              </w:rPr>
+              <w:t>form</w:t>
+            </w:r>
+            <w:proofErr w:type="spellEnd"/>
+            <w:r>
+              <w:rPr>
+                <w:rFonts w:cs="Arial"/>
+              </w:rPr>
+              <w:t xml:space="preserve"> di recensione, composto da un campo per il testo</w:t>
             </w:r>
             <w:r>
               <w:rPr>
@@ -15316,8 +16591,16 @@
                 <w:rFonts w:cs="Arial"/>
               </w:rPr>
               <w:lastRenderedPageBreak/>
-              <w:t>Exit conditions</w:t>
-            </w:r>
+              <w:t xml:space="preserve">Exit </w:t>
+            </w:r>
+            <w:proofErr w:type="spellStart"/>
+            <w:r>
+              <w:rPr>
+                <w:rFonts w:cs="Arial"/>
+              </w:rPr>
+              <w:t>conditions</w:t>
+            </w:r>
+            <w:proofErr w:type="spellEnd"/>
           </w:p>
         </w:tc>
         <w:tc>
@@ -15598,8 +16881,16 @@
               <w:rPr>
                 <w:rFonts w:cs="Arial"/>
               </w:rPr>
-              <w:t>Entry conditions</w:t>
-            </w:r>
+              <w:t xml:space="preserve">Entry </w:t>
+            </w:r>
+            <w:proofErr w:type="spellStart"/>
+            <w:r>
+              <w:rPr>
+                <w:rFonts w:cs="Arial"/>
+              </w:rPr>
+              <w:t>conditions</w:t>
+            </w:r>
+            <w:proofErr w:type="spellEnd"/>
           </w:p>
         </w:tc>
         <w:tc>
@@ -15700,26 +16991,48 @@
               <w:rPr>
                 <w:rFonts w:cs="Arial"/>
               </w:rPr>
-              <w:t>Exit conditions</w:t>
-            </w:r>
-          </w:p>
-        </w:tc>
-        <w:tc>
-          <w:tcPr>
-            <w:tcW w:w="4814" w:type="dxa"/>
-          </w:tcPr>
-          <w:p>
-            <w:pPr>
-              <w:jc w:val="both"/>
-              <w:rPr>
-                <w:rFonts w:cs="Arial"/>
-              </w:rPr>
-            </w:pPr>
-            <w:r>
-              <w:rPr>
-                <w:rFonts w:cs="Arial"/>
-              </w:rPr>
-              <w:t>L’utente rimane nel form da completare</w:t>
+              <w:t xml:space="preserve">Exit </w:t>
+            </w:r>
+            <w:proofErr w:type="spellStart"/>
+            <w:r>
+              <w:rPr>
+                <w:rFonts w:cs="Arial"/>
+              </w:rPr>
+              <w:t>conditions</w:t>
+            </w:r>
+            <w:proofErr w:type="spellEnd"/>
+          </w:p>
+        </w:tc>
+        <w:tc>
+          <w:tcPr>
+            <w:tcW w:w="4814" w:type="dxa"/>
+          </w:tcPr>
+          <w:p>
+            <w:pPr>
+              <w:jc w:val="both"/>
+              <w:rPr>
+                <w:rFonts w:cs="Arial"/>
+              </w:rPr>
+            </w:pPr>
+            <w:r>
+              <w:rPr>
+                <w:rFonts w:cs="Arial"/>
+              </w:rPr>
+              <w:t xml:space="preserve">L’utente rimane nel </w:t>
+            </w:r>
+            <w:proofErr w:type="spellStart"/>
+            <w:r>
+              <w:rPr>
+                <w:rFonts w:cs="Arial"/>
+              </w:rPr>
+              <w:t>form</w:t>
+            </w:r>
+            <w:proofErr w:type="spellEnd"/>
+            <w:r>
+              <w:rPr>
+                <w:rFonts w:cs="Arial"/>
+              </w:rPr>
+              <w:t xml:space="preserve"> da completare</w:t>
             </w:r>
           </w:p>
         </w:tc>
@@ -15938,8 +17251,16 @@
               <w:rPr>
                 <w:rFonts w:cs="Arial"/>
               </w:rPr>
-              <w:t>Entry conditions</w:t>
-            </w:r>
+              <w:t xml:space="preserve">Entry </w:t>
+            </w:r>
+            <w:proofErr w:type="spellStart"/>
+            <w:r>
+              <w:rPr>
+                <w:rFonts w:cs="Arial"/>
+              </w:rPr>
+              <w:t>conditions</w:t>
+            </w:r>
+            <w:proofErr w:type="spellEnd"/>
           </w:p>
         </w:tc>
         <w:tc>
@@ -16103,8 +17424,16 @@
               <w:rPr>
                 <w:rFonts w:cs="Arial"/>
               </w:rPr>
-              <w:t>Exit conditions</w:t>
-            </w:r>
+              <w:t xml:space="preserve">Exit </w:t>
+            </w:r>
+            <w:proofErr w:type="spellStart"/>
+            <w:r>
+              <w:rPr>
+                <w:rFonts w:cs="Arial"/>
+              </w:rPr>
+              <w:t>conditions</w:t>
+            </w:r>
+            <w:proofErr w:type="spellEnd"/>
           </w:p>
         </w:tc>
         <w:tc>
@@ -16354,8 +17683,16 @@
               <w:rPr>
                 <w:rFonts w:cs="Arial"/>
               </w:rPr>
-              <w:t>Entry conditions</w:t>
-            </w:r>
+              <w:t xml:space="preserve">Entry </w:t>
+            </w:r>
+            <w:proofErr w:type="spellStart"/>
+            <w:r>
+              <w:rPr>
+                <w:rFonts w:cs="Arial"/>
+              </w:rPr>
+              <w:t>conditions</w:t>
+            </w:r>
+            <w:proofErr w:type="spellEnd"/>
           </w:p>
         </w:tc>
         <w:tc>
@@ -16486,7 +17823,21 @@
               <w:rPr>
                 <w:rFonts w:cs="Arial"/>
               </w:rPr>
-              <w:t>3. Un alert notifica l’utente del successo dell’operazione.</w:t>
+              <w:t xml:space="preserve">3. Un </w:t>
+            </w:r>
+            <w:proofErr w:type="spellStart"/>
+            <w:r>
+              <w:rPr>
+                <w:rFonts w:cs="Arial"/>
+              </w:rPr>
+              <w:t>alert</w:t>
+            </w:r>
+            <w:proofErr w:type="spellEnd"/>
+            <w:r>
+              <w:rPr>
+                <w:rFonts w:cs="Arial"/>
+              </w:rPr>
+              <w:t xml:space="preserve"> notifica l’utente del successo dell’operazione.</w:t>
             </w:r>
           </w:p>
         </w:tc>
@@ -16507,8 +17858,16 @@
               <w:rPr>
                 <w:rFonts w:cs="Arial"/>
               </w:rPr>
-              <w:t>Exit conditions</w:t>
-            </w:r>
+              <w:t xml:space="preserve">Exit </w:t>
+            </w:r>
+            <w:proofErr w:type="spellStart"/>
+            <w:r>
+              <w:rPr>
+                <w:rFonts w:cs="Arial"/>
+              </w:rPr>
+              <w:t>conditions</w:t>
+            </w:r>
+            <w:proofErr w:type="spellEnd"/>
           </w:p>
         </w:tc>
         <w:tc>
@@ -16782,8 +18141,16 @@
               <w:rPr>
                 <w:rFonts w:cs="Arial"/>
               </w:rPr>
-              <w:t>Entry conditions</w:t>
-            </w:r>
+              <w:t xml:space="preserve">Entry </w:t>
+            </w:r>
+            <w:proofErr w:type="spellStart"/>
+            <w:r>
+              <w:rPr>
+                <w:rFonts w:cs="Arial"/>
+              </w:rPr>
+              <w:t>conditions</w:t>
+            </w:r>
+            <w:proofErr w:type="spellEnd"/>
           </w:p>
         </w:tc>
         <w:tc>
@@ -16983,8 +18350,16 @@
               <w:rPr>
                 <w:rFonts w:cs="Arial"/>
               </w:rPr>
-              <w:t>Exit conditions</w:t>
-            </w:r>
+              <w:t xml:space="preserve">Exit </w:t>
+            </w:r>
+            <w:proofErr w:type="spellStart"/>
+            <w:r>
+              <w:rPr>
+                <w:rFonts w:cs="Arial"/>
+              </w:rPr>
+              <w:t>conditions</w:t>
+            </w:r>
+            <w:proofErr w:type="spellEnd"/>
           </w:p>
         </w:tc>
         <w:tc>
@@ -17250,8 +18625,16 @@
               <w:rPr>
                 <w:rFonts w:cs="Arial"/>
               </w:rPr>
-              <w:t>Entry conditions</w:t>
-            </w:r>
+              <w:t xml:space="preserve">Entry </w:t>
+            </w:r>
+            <w:proofErr w:type="spellStart"/>
+            <w:r>
+              <w:rPr>
+                <w:rFonts w:cs="Arial"/>
+              </w:rPr>
+              <w:t>conditions</w:t>
+            </w:r>
+            <w:proofErr w:type="spellEnd"/>
           </w:p>
         </w:tc>
         <w:tc>
@@ -17274,7 +18657,21 @@
               <w:rPr>
                 <w:rFonts w:cs="Arial"/>
               </w:rPr>
-              <w:t>sta rispondendo alla richiesta di conferma di eliminazione di una propria recesione dalla pagina utente.</w:t>
+              <w:t xml:space="preserve">sta rispondendo alla richiesta di conferma di eliminazione di una propria </w:t>
+            </w:r>
+            <w:proofErr w:type="spellStart"/>
+            <w:r>
+              <w:rPr>
+                <w:rFonts w:cs="Arial"/>
+              </w:rPr>
+              <w:t>recesione</w:t>
+            </w:r>
+            <w:proofErr w:type="spellEnd"/>
+            <w:r>
+              <w:rPr>
+                <w:rFonts w:cs="Arial"/>
+              </w:rPr>
+              <w:t xml:space="preserve"> dalla pagina utente.</w:t>
             </w:r>
           </w:p>
         </w:tc>
@@ -17353,8 +18750,16 @@
               <w:rPr>
                 <w:rFonts w:cs="Arial"/>
               </w:rPr>
-              <w:t>Exit conditions</w:t>
-            </w:r>
+              <w:t xml:space="preserve">Exit </w:t>
+            </w:r>
+            <w:proofErr w:type="spellStart"/>
+            <w:r>
+              <w:rPr>
+                <w:rFonts w:cs="Arial"/>
+              </w:rPr>
+              <w:t>conditions</w:t>
+            </w:r>
+            <w:proofErr w:type="spellEnd"/>
           </w:p>
         </w:tc>
         <w:tc>
@@ -17694,8 +19099,16 @@
               <w:rPr>
                 <w:rFonts w:cs="Arial"/>
               </w:rPr>
-              <w:t>Entry conditions</w:t>
-            </w:r>
+              <w:t xml:space="preserve">Entry </w:t>
+            </w:r>
+            <w:proofErr w:type="spellStart"/>
+            <w:r>
+              <w:rPr>
+                <w:rFonts w:cs="Arial"/>
+              </w:rPr>
+              <w:t>conditions</w:t>
+            </w:r>
+            <w:proofErr w:type="spellEnd"/>
           </w:p>
         </w:tc>
         <w:tc>
@@ -17769,7 +19182,21 @@
               <w:rPr>
                 <w:rFonts w:cs="Arial"/>
               </w:rPr>
-              <w:t>’header di ogni</w:t>
+              <w:t>’</w:t>
+            </w:r>
+            <w:proofErr w:type="spellStart"/>
+            <w:r>
+              <w:rPr>
+                <w:rFonts w:cs="Arial"/>
+              </w:rPr>
+              <w:t>header</w:t>
+            </w:r>
+            <w:proofErr w:type="spellEnd"/>
+            <w:r>
+              <w:rPr>
+                <w:rFonts w:cs="Arial"/>
+              </w:rPr>
+              <w:t xml:space="preserve"> di ogni</w:t>
             </w:r>
             <w:r>
               <w:rPr>
@@ -17858,8 +19285,16 @@
               <w:rPr>
                 <w:rFonts w:cs="Arial"/>
               </w:rPr>
-              <w:t>Exit conditions</w:t>
-            </w:r>
+              <w:t xml:space="preserve">Exit </w:t>
+            </w:r>
+            <w:proofErr w:type="spellStart"/>
+            <w:r>
+              <w:rPr>
+                <w:rFonts w:cs="Arial"/>
+              </w:rPr>
+              <w:t>conditions</w:t>
+            </w:r>
+            <w:proofErr w:type="spellEnd"/>
           </w:p>
         </w:tc>
         <w:tc>
@@ -18107,8 +19542,16 @@
               <w:rPr>
                 <w:rFonts w:cs="Arial"/>
               </w:rPr>
-              <w:t>Entry conditions</w:t>
-            </w:r>
+              <w:t xml:space="preserve">Entry </w:t>
+            </w:r>
+            <w:proofErr w:type="spellStart"/>
+            <w:r>
+              <w:rPr>
+                <w:rFonts w:cs="Arial"/>
+              </w:rPr>
+              <w:t>conditions</w:t>
+            </w:r>
+            <w:proofErr w:type="spellEnd"/>
           </w:p>
         </w:tc>
         <w:tc>
@@ -18194,7 +19637,21 @@
               <w:rPr>
                 <w:rFonts w:cs="Arial"/>
               </w:rPr>
-              <w:t>te che non si hanno i privilegi neccessari per proseguire.</w:t>
+              <w:t xml:space="preserve">te che non si hanno i privilegi </w:t>
+            </w:r>
+            <w:proofErr w:type="spellStart"/>
+            <w:r>
+              <w:rPr>
+                <w:rFonts w:cs="Arial"/>
+              </w:rPr>
+              <w:t>neccessari</w:t>
+            </w:r>
+            <w:proofErr w:type="spellEnd"/>
+            <w:r>
+              <w:rPr>
+                <w:rFonts w:cs="Arial"/>
+              </w:rPr>
+              <w:t xml:space="preserve"> per proseguire.</w:t>
             </w:r>
           </w:p>
         </w:tc>
@@ -18215,8 +19672,16 @@
               <w:rPr>
                 <w:rFonts w:cs="Arial"/>
               </w:rPr>
-              <w:t>Exit conditions</w:t>
-            </w:r>
+              <w:t xml:space="preserve">Exit </w:t>
+            </w:r>
+            <w:proofErr w:type="spellStart"/>
+            <w:r>
+              <w:rPr>
+                <w:rFonts w:cs="Arial"/>
+              </w:rPr>
+              <w:t>conditions</w:t>
+            </w:r>
+            <w:proofErr w:type="spellEnd"/>
           </w:p>
         </w:tc>
         <w:tc>
@@ -18460,8 +19925,16 @@
               <w:rPr>
                 <w:rFonts w:cs="Arial"/>
               </w:rPr>
-              <w:t>Entry conditions</w:t>
-            </w:r>
+              <w:t xml:space="preserve">Entry </w:t>
+            </w:r>
+            <w:proofErr w:type="spellStart"/>
+            <w:r>
+              <w:rPr>
+                <w:rFonts w:cs="Arial"/>
+              </w:rPr>
+              <w:t>conditions</w:t>
+            </w:r>
+            <w:proofErr w:type="spellEnd"/>
           </w:p>
         </w:tc>
         <w:tc>
@@ -18553,7 +20026,21 @@
               <w:rPr>
                 <w:rFonts w:cs="Arial"/>
               </w:rPr>
-              <w:t>aluta la recensione e decide di rimuovere le segnalazioni poichè essa rispetta le linee guida della piattaforma</w:t>
+              <w:t xml:space="preserve">aluta la recensione e decide di rimuovere le segnalazioni </w:t>
+            </w:r>
+            <w:proofErr w:type="spellStart"/>
+            <w:r>
+              <w:rPr>
+                <w:rFonts w:cs="Arial"/>
+              </w:rPr>
+              <w:t>poichè</w:t>
+            </w:r>
+            <w:proofErr w:type="spellEnd"/>
+            <w:r>
+              <w:rPr>
+                <w:rFonts w:cs="Arial"/>
+              </w:rPr>
+              <w:t xml:space="preserve"> essa rispetta le linee guida della piattaforma</w:t>
             </w:r>
             <w:r>
               <w:rPr>
@@ -18642,8 +20129,16 @@
               <w:rPr>
                 <w:rFonts w:cs="Arial"/>
               </w:rPr>
-              <w:t>Exit conditions</w:t>
-            </w:r>
+              <w:t xml:space="preserve">Exit </w:t>
+            </w:r>
+            <w:proofErr w:type="spellStart"/>
+            <w:r>
+              <w:rPr>
+                <w:rFonts w:cs="Arial"/>
+              </w:rPr>
+              <w:t>conditions</w:t>
+            </w:r>
+            <w:proofErr w:type="spellEnd"/>
           </w:p>
         </w:tc>
         <w:tc>
@@ -18887,8 +20382,16 @@
               <w:rPr>
                 <w:rFonts w:cs="Arial"/>
               </w:rPr>
-              <w:t>Entry conditions</w:t>
-            </w:r>
+              <w:t xml:space="preserve">Entry </w:t>
+            </w:r>
+            <w:proofErr w:type="spellStart"/>
+            <w:r>
+              <w:rPr>
+                <w:rFonts w:cs="Arial"/>
+              </w:rPr>
+              <w:t>conditions</w:t>
+            </w:r>
+            <w:proofErr w:type="spellEnd"/>
           </w:p>
         </w:tc>
         <w:tc>
@@ -18974,7 +20477,21 @@
               <w:rPr>
                 <w:rFonts w:cs="Arial"/>
               </w:rPr>
-              <w:t>valuta la recensione e decide di rimuoverla poichè essa non rispetta le linee guida della piattaforma</w:t>
+              <w:t xml:space="preserve">valuta la recensione e decide di rimuoverla </w:t>
+            </w:r>
+            <w:proofErr w:type="spellStart"/>
+            <w:r>
+              <w:rPr>
+                <w:rFonts w:cs="Arial"/>
+              </w:rPr>
+              <w:t>poichè</w:t>
+            </w:r>
+            <w:proofErr w:type="spellEnd"/>
+            <w:r>
+              <w:rPr>
+                <w:rFonts w:cs="Arial"/>
+              </w:rPr>
+              <w:t xml:space="preserve"> essa non rispetta le linee guida della piattaforma</w:t>
             </w:r>
             <w:r>
               <w:rPr>
@@ -19128,7 +20645,21 @@
               <w:rPr>
                 <w:rFonts w:cs="Arial"/>
               </w:rPr>
-              <w:t xml:space="preserve"> Se il contatore di warning aggiornato risulta maggiore o uguale di 3 allora il profilo dell’utente viene Limitato.</w:t>
+              <w:t xml:space="preserve"> Se il contatore di warning aggiornato risulta maggiore o uguale di </w:t>
+            </w:r>
+            <w:proofErr w:type="gramStart"/>
+            <w:r>
+              <w:rPr>
+                <w:rFonts w:cs="Arial"/>
+              </w:rPr>
+              <w:t>3</w:t>
+            </w:r>
+            <w:proofErr w:type="gramEnd"/>
+            <w:r>
+              <w:rPr>
+                <w:rFonts w:cs="Arial"/>
+              </w:rPr>
+              <w:t xml:space="preserve"> allora il profilo dell’utente viene Limitato.</w:t>
             </w:r>
           </w:p>
         </w:tc>
@@ -19149,8 +20680,16 @@
               <w:rPr>
                 <w:rFonts w:cs="Arial"/>
               </w:rPr>
-              <w:t>Exit conditions</w:t>
-            </w:r>
+              <w:t xml:space="preserve">Exit </w:t>
+            </w:r>
+            <w:proofErr w:type="spellStart"/>
+            <w:r>
+              <w:rPr>
+                <w:rFonts w:cs="Arial"/>
+              </w:rPr>
+              <w:t>conditions</w:t>
+            </w:r>
+            <w:proofErr w:type="spellEnd"/>
           </w:p>
         </w:tc>
         <w:tc>
@@ -19371,8 +20910,16 @@
               <w:rPr>
                 <w:rFonts w:cs="Arial"/>
               </w:rPr>
-              <w:t>Entry conditions</w:t>
-            </w:r>
+              <w:t xml:space="preserve">Entry </w:t>
+            </w:r>
+            <w:proofErr w:type="spellStart"/>
+            <w:r>
+              <w:rPr>
+                <w:rFonts w:cs="Arial"/>
+              </w:rPr>
+              <w:t>conditions</w:t>
+            </w:r>
+            <w:proofErr w:type="spellEnd"/>
           </w:p>
         </w:tc>
         <w:tc>
@@ -19498,8 +21045,16 @@
               <w:rPr>
                 <w:rFonts w:cs="Arial"/>
               </w:rPr>
-              <w:t>Exit conditions</w:t>
-            </w:r>
+              <w:t xml:space="preserve">Exit </w:t>
+            </w:r>
+            <w:proofErr w:type="spellStart"/>
+            <w:r>
+              <w:rPr>
+                <w:rFonts w:cs="Arial"/>
+              </w:rPr>
+              <w:t>conditions</w:t>
+            </w:r>
+            <w:proofErr w:type="spellEnd"/>
           </w:p>
         </w:tc>
         <w:tc>
@@ -19802,8 +21357,16 @@
               <w:rPr>
                 <w:rFonts w:cs="Arial"/>
               </w:rPr>
-              <w:t>Entry conditions</w:t>
-            </w:r>
+              <w:t xml:space="preserve">Entry </w:t>
+            </w:r>
+            <w:proofErr w:type="spellStart"/>
+            <w:r>
+              <w:rPr>
+                <w:rFonts w:cs="Arial"/>
+              </w:rPr>
+              <w:t>conditions</w:t>
+            </w:r>
+            <w:proofErr w:type="spellEnd"/>
           </w:p>
         </w:tc>
         <w:tc>
@@ -19932,7 +21495,21 @@
               <w:rPr>
                 <w:rFonts w:cs="Arial"/>
               </w:rPr>
-              <w:t xml:space="preserve">  Il sistema presenta un form di inseriment</w:t>
+              <w:t xml:space="preserve">  Il sistema presenta un </w:t>
+            </w:r>
+            <w:proofErr w:type="spellStart"/>
+            <w:r>
+              <w:rPr>
+                <w:rFonts w:cs="Arial"/>
+              </w:rPr>
+              <w:t>form</w:t>
+            </w:r>
+            <w:proofErr w:type="spellEnd"/>
+            <w:r>
+              <w:rPr>
+                <w:rFonts w:cs="Arial"/>
+              </w:rPr>
+              <w:t xml:space="preserve"> di inseriment</w:t>
             </w:r>
             <w:r>
               <w:rPr>
@@ -20041,8 +21618,16 @@
               <w:rPr>
                 <w:rFonts w:cs="Arial"/>
               </w:rPr>
-              <w:t>Exit conditions</w:t>
-            </w:r>
+              <w:t xml:space="preserve">Exit </w:t>
+            </w:r>
+            <w:proofErr w:type="spellStart"/>
+            <w:r>
+              <w:rPr>
+                <w:rFonts w:cs="Arial"/>
+              </w:rPr>
+              <w:t>conditions</w:t>
+            </w:r>
+            <w:proofErr w:type="spellEnd"/>
           </w:p>
         </w:tc>
         <w:tc>
@@ -20323,8 +21908,16 @@
               <w:rPr>
                 <w:rFonts w:cs="Arial"/>
               </w:rPr>
-              <w:t>Entry conditions</w:t>
-            </w:r>
+              <w:t xml:space="preserve">Entry </w:t>
+            </w:r>
+            <w:proofErr w:type="spellStart"/>
+            <w:r>
+              <w:rPr>
+                <w:rFonts w:cs="Arial"/>
+              </w:rPr>
+              <w:t>conditions</w:t>
+            </w:r>
+            <w:proofErr w:type="spellEnd"/>
           </w:p>
         </w:tc>
         <w:tc>
@@ -20413,8 +22006,16 @@
               <w:rPr>
                 <w:rFonts w:cs="Arial"/>
               </w:rPr>
-              <w:t>Exit conditions</w:t>
-            </w:r>
+              <w:t xml:space="preserve">Exit </w:t>
+            </w:r>
+            <w:proofErr w:type="spellStart"/>
+            <w:r>
+              <w:rPr>
+                <w:rFonts w:cs="Arial"/>
+              </w:rPr>
+              <w:t>conditions</w:t>
+            </w:r>
+            <w:proofErr w:type="spellEnd"/>
           </w:p>
         </w:tc>
         <w:tc>
@@ -20438,7 +22039,21 @@
               <w:rPr>
                 <w:rFonts w:cs="Arial"/>
               </w:rPr>
-              <w:t xml:space="preserve"> rimane nel form da completare</w:t>
+              <w:t xml:space="preserve"> rimane nel </w:t>
+            </w:r>
+            <w:proofErr w:type="spellStart"/>
+            <w:r>
+              <w:rPr>
+                <w:rFonts w:cs="Arial"/>
+              </w:rPr>
+              <w:t>form</w:t>
+            </w:r>
+            <w:proofErr w:type="spellEnd"/>
+            <w:r>
+              <w:rPr>
+                <w:rFonts w:cs="Arial"/>
+              </w:rPr>
+              <w:t xml:space="preserve"> da completare</w:t>
             </w:r>
           </w:p>
         </w:tc>
@@ -20653,8 +22268,16 @@
               <w:rPr>
                 <w:rFonts w:cs="Arial"/>
               </w:rPr>
-              <w:t>Entry conditions</w:t>
-            </w:r>
+              <w:t xml:space="preserve">Entry </w:t>
+            </w:r>
+            <w:proofErr w:type="spellStart"/>
+            <w:r>
+              <w:rPr>
+                <w:rFonts w:cs="Arial"/>
+              </w:rPr>
+              <w:t>conditions</w:t>
+            </w:r>
+            <w:proofErr w:type="spellEnd"/>
           </w:p>
         </w:tc>
         <w:tc>
@@ -20878,25 +22501,47 @@
               <w:rPr>
                 <w:rFonts w:cs="Arial"/>
               </w:rPr>
-              <w:t>Exit conditions</w:t>
-            </w:r>
-          </w:p>
-        </w:tc>
-        <w:tc>
-          <w:tcPr>
-            <w:tcW w:w="4814" w:type="dxa"/>
-          </w:tcPr>
-          <w:p>
-            <w:pPr>
-              <w:rPr>
-                <w:rFonts w:cs="Arial"/>
-              </w:rPr>
-            </w:pPr>
-            <w:r>
-              <w:rPr>
-                <w:rFonts w:cs="Arial"/>
-              </w:rPr>
-              <w:t>Il gestore viene reidirizzato al catalogo</w:t>
+              <w:t xml:space="preserve">Exit </w:t>
+            </w:r>
+            <w:proofErr w:type="spellStart"/>
+            <w:r>
+              <w:rPr>
+                <w:rFonts w:cs="Arial"/>
+              </w:rPr>
+              <w:t>conditions</w:t>
+            </w:r>
+            <w:proofErr w:type="spellEnd"/>
+          </w:p>
+        </w:tc>
+        <w:tc>
+          <w:tcPr>
+            <w:tcW w:w="4814" w:type="dxa"/>
+          </w:tcPr>
+          <w:p>
+            <w:pPr>
+              <w:rPr>
+                <w:rFonts w:cs="Arial"/>
+              </w:rPr>
+            </w:pPr>
+            <w:r>
+              <w:rPr>
+                <w:rFonts w:cs="Arial"/>
+              </w:rPr>
+              <w:t xml:space="preserve">Il gestore viene </w:t>
+            </w:r>
+            <w:proofErr w:type="spellStart"/>
+            <w:r>
+              <w:rPr>
+                <w:rFonts w:cs="Arial"/>
+              </w:rPr>
+              <w:t>reidirizzato</w:t>
+            </w:r>
+            <w:proofErr w:type="spellEnd"/>
+            <w:r>
+              <w:rPr>
+                <w:rFonts w:cs="Arial"/>
+              </w:rPr>
+              <w:t xml:space="preserve"> al catalogo</w:t>
             </w:r>
             <w:r>
               <w:rPr>
@@ -21105,8 +22750,16 @@
               <w:rPr>
                 <w:rFonts w:cs="Arial"/>
               </w:rPr>
-              <w:t>Entry conditions</w:t>
-            </w:r>
+              <w:t xml:space="preserve">Entry </w:t>
+            </w:r>
+            <w:proofErr w:type="spellStart"/>
+            <w:r>
+              <w:rPr>
+                <w:rFonts w:cs="Arial"/>
+              </w:rPr>
+              <w:t>conditions</w:t>
+            </w:r>
+            <w:proofErr w:type="spellEnd"/>
           </w:p>
         </w:tc>
         <w:tc>
@@ -21141,7 +22794,14 @@
               <w:rPr>
                 <w:rFonts w:cs="Arial"/>
               </w:rPr>
-              <w:t xml:space="preserve">sta rispondendo alla richiesta di conferma di eliminazione di una </w:t>
+              <w:t xml:space="preserve">sta rispondendo alla richiesta di conferma di eliminazione di </w:t>
+            </w:r>
+            <w:proofErr w:type="gramStart"/>
+            <w:r>
+              <w:rPr>
+                <w:rFonts w:cs="Arial"/>
+              </w:rPr>
+              <w:t xml:space="preserve">una </w:t>
             </w:r>
             <w:r>
               <w:rPr>
@@ -21149,6 +22809,7 @@
               </w:rPr>
               <w:t>film</w:t>
             </w:r>
+            <w:proofErr w:type="gramEnd"/>
             <w:r>
               <w:rPr>
                 <w:rFonts w:cs="Arial"/>
@@ -21244,8 +22905,16 @@
               <w:rPr>
                 <w:rFonts w:cs="Arial"/>
               </w:rPr>
-              <w:t>Exit conditions</w:t>
-            </w:r>
+              <w:t xml:space="preserve">Exit </w:t>
+            </w:r>
+            <w:proofErr w:type="spellStart"/>
+            <w:r>
+              <w:rPr>
+                <w:rFonts w:cs="Arial"/>
+              </w:rPr>
+              <w:t>conditions</w:t>
+            </w:r>
+            <w:proofErr w:type="spellEnd"/>
           </w:p>
         </w:tc>
         <w:tc>
@@ -21532,8 +23201,16 @@
               <w:rPr>
                 <w:rFonts w:cs="Arial"/>
               </w:rPr>
-              <w:t>Entry conditions</w:t>
-            </w:r>
+              <w:t xml:space="preserve">Entry </w:t>
+            </w:r>
+            <w:proofErr w:type="spellStart"/>
+            <w:r>
+              <w:rPr>
+                <w:rFonts w:cs="Arial"/>
+              </w:rPr>
+              <w:t>conditions</w:t>
+            </w:r>
+            <w:proofErr w:type="spellEnd"/>
           </w:p>
         </w:tc>
         <w:tc>
@@ -21638,7 +23315,21 @@
               <w:rPr>
                 <w:rFonts w:cs="Arial"/>
               </w:rPr>
-              <w:t xml:space="preserve">  Il sistema presenta un form di modifica, con campi come titolo, anno di uscita, genere e descrizione.</w:t>
+              <w:t xml:space="preserve">  Il sistema presenta un </w:t>
+            </w:r>
+            <w:proofErr w:type="spellStart"/>
+            <w:r>
+              <w:rPr>
+                <w:rFonts w:cs="Arial"/>
+              </w:rPr>
+              <w:t>form</w:t>
+            </w:r>
+            <w:proofErr w:type="spellEnd"/>
+            <w:r>
+              <w:rPr>
+                <w:rFonts w:cs="Arial"/>
+              </w:rPr>
+              <w:t xml:space="preserve"> di modifica, con campi come titolo, anno di uscita, genere e descrizione.</w:t>
             </w:r>
           </w:p>
           <w:p>
@@ -21735,8 +23426,16 @@
               <w:rPr>
                 <w:rFonts w:cs="Arial"/>
               </w:rPr>
-              <w:t>Exit conditions</w:t>
-            </w:r>
+              <w:t xml:space="preserve">Exit </w:t>
+            </w:r>
+            <w:proofErr w:type="spellStart"/>
+            <w:r>
+              <w:rPr>
+                <w:rFonts w:cs="Arial"/>
+              </w:rPr>
+              <w:t>conditions</w:t>
+            </w:r>
+            <w:proofErr w:type="spellEnd"/>
           </w:p>
         </w:tc>
         <w:tc>
@@ -22022,8 +23721,16 @@
               <w:rPr>
                 <w:rFonts w:cs="Arial"/>
               </w:rPr>
-              <w:t>Entry conditions</w:t>
-            </w:r>
+              <w:t xml:space="preserve">Entry </w:t>
+            </w:r>
+            <w:proofErr w:type="spellStart"/>
+            <w:r>
+              <w:rPr>
+                <w:rFonts w:cs="Arial"/>
+              </w:rPr>
+              <w:t>conditions</w:t>
+            </w:r>
+            <w:proofErr w:type="spellEnd"/>
           </w:p>
         </w:tc>
         <w:tc>
@@ -22124,8 +23831,16 @@
               <w:rPr>
                 <w:rFonts w:cs="Arial"/>
               </w:rPr>
-              <w:t>Exit conditions</w:t>
-            </w:r>
+              <w:t xml:space="preserve">Exit </w:t>
+            </w:r>
+            <w:proofErr w:type="spellStart"/>
+            <w:r>
+              <w:rPr>
+                <w:rFonts w:cs="Arial"/>
+              </w:rPr>
+              <w:t>conditions</w:t>
+            </w:r>
+            <w:proofErr w:type="spellEnd"/>
           </w:p>
         </w:tc>
         <w:tc>
@@ -22149,7 +23864,21 @@
               <w:rPr>
                 <w:rFonts w:cs="Arial"/>
               </w:rPr>
-              <w:t xml:space="preserve"> rimane nel form da completare</w:t>
+              <w:t xml:space="preserve"> rimane nel </w:t>
+            </w:r>
+            <w:proofErr w:type="spellStart"/>
+            <w:r>
+              <w:rPr>
+                <w:rFonts w:cs="Arial"/>
+              </w:rPr>
+              <w:t>form</w:t>
+            </w:r>
+            <w:proofErr w:type="spellEnd"/>
+            <w:r>
+              <w:rPr>
+                <w:rFonts w:cs="Arial"/>
+              </w:rPr>
+              <w:t xml:space="preserve"> da completare</w:t>
             </w:r>
           </w:p>
         </w:tc>
@@ -22295,10 +24024,10 @@
           <w:noProof/>
         </w:rPr>
         <w:drawing>
-          <wp:inline distT="0" distB="0" distL="0" distR="0" wp14:anchorId="7EFD1791" wp14:editId="02232651">
-            <wp:extent cx="6120130" cy="4075430"/>
-            <wp:effectExtent l="0" t="0" r="0" b="1270"/>
-            <wp:docPr id="1961941408" name="Picture 8"/>
+          <wp:inline distT="0" distB="0" distL="0" distR="0" wp14:anchorId="316FD45E" wp14:editId="3149B666">
+            <wp:extent cx="6121400" cy="2419350"/>
+            <wp:effectExtent l="0" t="0" r="0" b="0"/>
+            <wp:docPr id="1725603618" name="Immagine 1"/>
             <wp:cNvGraphicFramePr>
               <a:graphicFrameLocks xmlns:a="http://schemas.openxmlformats.org/drawingml/2006/main" noChangeAspect="1"/>
             </wp:cNvGraphicFramePr>
@@ -22306,13 +24035,13 @@
               <a:graphicData uri="http://schemas.openxmlformats.org/drawingml/2006/picture">
                 <pic:pic xmlns:pic="http://schemas.openxmlformats.org/drawingml/2006/picture">
                   <pic:nvPicPr>
-                    <pic:cNvPr id="0" name="Picture 15"/>
+                    <pic:cNvPr id="0" name="Picture 1"/>
                     <pic:cNvPicPr>
                       <a:picLocks noChangeAspect="1" noChangeArrowheads="1"/>
                     </pic:cNvPicPr>
                   </pic:nvPicPr>
                   <pic:blipFill>
-                    <a:blip r:embed="rId14">
+                    <a:blip r:embed="rId14" cstate="print">
                       <a:extLst>
                         <a:ext uri="{28A0092B-C50C-407E-A947-70E740481C1C}">
                           <a14:useLocalDpi xmlns:a14="http://schemas.microsoft.com/office/drawing/2010/main" val="0"/>
@@ -22327,7 +24056,7 @@
                   <pic:spPr bwMode="auto">
                     <a:xfrm>
                       <a:off x="0" y="0"/>
-                      <a:ext cx="6120130" cy="4075430"/>
+                      <a:ext cx="6121400" cy="2419350"/>
                     </a:xfrm>
                     <a:prstGeom prst="rect">
                       <a:avLst/>
@@ -22343,6 +24072,56 @@
           </wp:inline>
         </w:drawing>
       </w:r>
+    </w:p>
+    <w:p>
+      <w:pPr>
+        <w:jc w:val="both"/>
+        <w:rPr>
+          <w:rFonts w:cs="Arial"/>
+          <w:b/>
+          <w:bCs/>
+        </w:rPr>
+      </w:pPr>
+    </w:p>
+    <w:p>
+      <w:pPr>
+        <w:jc w:val="both"/>
+        <w:rPr>
+          <w:rFonts w:cs="Arial"/>
+          <w:b/>
+          <w:bCs/>
+        </w:rPr>
+      </w:pPr>
+    </w:p>
+    <w:p>
+      <w:pPr>
+        <w:jc w:val="both"/>
+        <w:rPr>
+          <w:rFonts w:cs="Arial"/>
+          <w:b/>
+          <w:bCs/>
+        </w:rPr>
+      </w:pPr>
+    </w:p>
+    <w:p>
+      <w:pPr>
+        <w:jc w:val="both"/>
+        <w:rPr>
+          <w:rFonts w:cs="Arial"/>
+          <w:b/>
+          <w:bCs/>
+        </w:rPr>
+      </w:pPr>
+    </w:p>
+    <w:p>
+      <w:pPr>
+        <w:jc w:val="both"/>
+        <w:rPr>
+          <w:rFonts w:cs="Arial"/>
+          <w:b/>
+          <w:bCs/>
+        </w:rPr>
+      </w:pPr>
     </w:p>
     <w:p>
       <w:pPr>
@@ -23432,6 +25211,7 @@
         </w:rPr>
         <w:t xml:space="preserve">- </w:t>
       </w:r>
+      <w:proofErr w:type="spellStart"/>
       <w:r>
         <w:rPr>
           <w:rFonts w:cs="Arial"/>
@@ -23440,6 +25220,7 @@
         </w:rPr>
         <w:t>SignUp</w:t>
       </w:r>
+      <w:proofErr w:type="spellEnd"/>
     </w:p>
     <w:p>
       <w:pPr>
@@ -23550,7 +25331,25 @@
           <w:b/>
           <w:bCs/>
         </w:rPr>
-        <w:t xml:space="preserve"> Errore SignUp utente già registrato</w:t>
+        <w:t xml:space="preserve"> Errore </w:t>
+      </w:r>
+      <w:proofErr w:type="spellStart"/>
+      <w:r>
+        <w:rPr>
+          <w:rFonts w:cs="Arial"/>
+          <w:b/>
+          <w:bCs/>
+        </w:rPr>
+        <w:t>SignUp</w:t>
+      </w:r>
+      <w:proofErr w:type="spellEnd"/>
+      <w:r>
+        <w:rPr>
+          <w:rFonts w:cs="Arial"/>
+          <w:b/>
+          <w:bCs/>
+        </w:rPr>
+        <w:t xml:space="preserve"> utente già registrato</w:t>
       </w:r>
     </w:p>
     <w:p>
@@ -23645,13 +25444,23 @@
         </w:rPr>
         <w:t xml:space="preserve">- </w:t>
       </w:r>
-      <w:r>
-        <w:rPr>
-          <w:rFonts w:cs="Arial"/>
-          <w:b/>
-          <w:bCs/>
-        </w:rPr>
-        <w:t>SingUp Errato</w:t>
+      <w:proofErr w:type="spellStart"/>
+      <w:r>
+        <w:rPr>
+          <w:rFonts w:cs="Arial"/>
+          <w:b/>
+          <w:bCs/>
+        </w:rPr>
+        <w:t>SingUp</w:t>
+      </w:r>
+      <w:proofErr w:type="spellEnd"/>
+      <w:r>
+        <w:rPr>
+          <w:rFonts w:cs="Arial"/>
+          <w:b/>
+          <w:bCs/>
+        </w:rPr>
+        <w:t xml:space="preserve"> Errato</w:t>
       </w:r>
     </w:p>
     <w:p>
@@ -23763,6 +25572,7 @@
         </w:rPr>
         <w:t xml:space="preserve"> – </w:t>
       </w:r>
+      <w:proofErr w:type="spellStart"/>
       <w:r>
         <w:rPr>
           <w:rFonts w:cs="Arial"/>
@@ -23771,6 +25581,7 @@
         </w:rPr>
         <w:t>LogIn</w:t>
       </w:r>
+      <w:proofErr w:type="spellEnd"/>
     </w:p>
     <w:p>
       <w:pPr>
@@ -23872,14 +25683,34 @@
         </w:rPr>
         <w:t xml:space="preserve">– </w:t>
       </w:r>
-      <w:r>
-        <w:rPr>
-          <w:rFonts w:cs="Arial"/>
-          <w:b/>
-          <w:bCs/>
-        </w:rPr>
-        <w:t>LogIn Alert</w:t>
-      </w:r>
+      <w:proofErr w:type="spellStart"/>
+      <w:r>
+        <w:rPr>
+          <w:rFonts w:cs="Arial"/>
+          <w:b/>
+          <w:bCs/>
+        </w:rPr>
+        <w:t>LogIn</w:t>
+      </w:r>
+      <w:proofErr w:type="spellEnd"/>
+      <w:r>
+        <w:rPr>
+          <w:rFonts w:cs="Arial"/>
+          <w:b/>
+          <w:bCs/>
+        </w:rPr>
+        <w:t xml:space="preserve"> </w:t>
+      </w:r>
+      <w:proofErr w:type="spellStart"/>
+      <w:r>
+        <w:rPr>
+          <w:rFonts w:cs="Arial"/>
+          <w:b/>
+          <w:bCs/>
+        </w:rPr>
+        <w:t>Alert</w:t>
+      </w:r>
+      <w:proofErr w:type="spellEnd"/>
     </w:p>
     <w:p>
       <w:pPr>
@@ -23978,7 +25809,25 @@
           <w:b/>
           <w:bCs/>
         </w:rPr>
-        <w:t xml:space="preserve"> LogIn Errato</w:t>
+        <w:t xml:space="preserve"> </w:t>
+      </w:r>
+      <w:proofErr w:type="spellStart"/>
+      <w:r>
+        <w:rPr>
+          <w:rFonts w:cs="Arial"/>
+          <w:b/>
+          <w:bCs/>
+        </w:rPr>
+        <w:t>LogIn</w:t>
+      </w:r>
+      <w:proofErr w:type="spellEnd"/>
+      <w:r>
+        <w:rPr>
+          <w:rFonts w:cs="Arial"/>
+          <w:b/>
+          <w:bCs/>
+        </w:rPr>
+        <w:t xml:space="preserve"> Errato</w:t>
       </w:r>
     </w:p>
     <w:p>
@@ -24089,8 +25938,18 @@
           <w:b/>
           <w:bCs/>
         </w:rPr>
-        <w:t xml:space="preserve"> LogOut</w:t>
-      </w:r>
+        <w:t xml:space="preserve"> </w:t>
+      </w:r>
+      <w:proofErr w:type="spellStart"/>
+      <w:r>
+        <w:rPr>
+          <w:rFonts w:cs="Arial"/>
+          <w:b/>
+          <w:bCs/>
+        </w:rPr>
+        <w:t>LogOut</w:t>
+      </w:r>
+      <w:proofErr w:type="spellEnd"/>
     </w:p>
     <w:p>
       <w:pPr>
@@ -24215,6 +26074,7 @@
         </w:rPr>
         <w:t xml:space="preserve"> – </w:t>
       </w:r>
+      <w:proofErr w:type="spellStart"/>
       <w:r>
         <w:rPr>
           <w:rFonts w:cs="Arial"/>
@@ -24222,7 +26082,17 @@
           <w:bCs/>
           <w:lang w:val="en-US"/>
         </w:rPr>
-        <w:t>Modifica Password</w:t>
+        <w:t>Modifica</w:t>
+      </w:r>
+      <w:proofErr w:type="spellEnd"/>
+      <w:r>
+        <w:rPr>
+          <w:rFonts w:cs="Arial"/>
+          <w:b/>
+          <w:bCs/>
+          <w:lang w:val="en-US"/>
+        </w:rPr>
+        <w:t xml:space="preserve"> Password</w:t>
       </w:r>
     </w:p>
     <w:p>
@@ -26767,8 +28637,9 @@
           <w:lang w:val="en-US"/>
         </w:rPr>
         <w:lastRenderedPageBreak/>
-        <w:t>State Chart Diagram Per U</w:t>
-      </w:r>
+        <w:t xml:space="preserve">State Chart Diagram Per </w:t>
+      </w:r>
+      <w:proofErr w:type="spellStart"/>
       <w:r>
         <w:rPr>
           <w:rFonts w:cs="Arial"/>
@@ -26776,8 +28647,18 @@
           <w:bCs/>
           <w:lang w:val="en-US"/>
         </w:rPr>
+        <w:t>U</w:t>
+      </w:r>
+      <w:r>
+        <w:rPr>
+          <w:rFonts w:cs="Arial"/>
+          <w:b/>
+          <w:bCs/>
+          <w:lang w:val="en-US"/>
+        </w:rPr>
         <w:t>tente</w:t>
       </w:r>
+      <w:proofErr w:type="spellEnd"/>
     </w:p>
     <w:p>
       <w:pPr>
@@ -26887,7 +28768,25 @@
           <w:b/>
           <w:bCs/>
         </w:rPr>
-        <w:t>2.3.5 Mock-ups</w:t>
+        <w:t xml:space="preserve">2.3.5 </w:t>
+      </w:r>
+      <w:proofErr w:type="spellStart"/>
+      <w:r>
+        <w:rPr>
+          <w:rFonts w:cs="Arial"/>
+          <w:b/>
+          <w:bCs/>
+        </w:rPr>
+        <w:t>Mock</w:t>
+      </w:r>
+      <w:proofErr w:type="spellEnd"/>
+      <w:r>
+        <w:rPr>
+          <w:rFonts w:cs="Arial"/>
+          <w:b/>
+          <w:bCs/>
+        </w:rPr>
+        <w:t>-ups</w:t>
       </w:r>
     </w:p>
     <w:p>

</xml_diff>